<commit_message>
Server Sent Events functionality added, updated Restful API documentation and javascript library
</commit_message>
<xml_diff>
--- a/Documentation/REST_API.docx
+++ b/Documentation/REST_API.docx
@@ -7,18 +7,16 @@
         <w:spacing w:after="0" w:line="240" w:lineRule="auto"/>
         <w:jc w:val="center"/>
         <w:rPr>
-          <w:rFonts w:ascii="Arial" w:hAnsi="Arial" w:cs="Arial"/>
-          <w:i/>
-          <w:sz w:val="36"/>
+          <w:rFonts w:ascii="Times New Roman" w:hAnsi="Times New Roman" w:cs="Times New Roman"/>
+          <w:sz w:val="40"/>
           <w:u w:val="single"/>
           <w:lang w:val="en-US"/>
         </w:rPr>
       </w:pPr>
       <w:r>
         <w:rPr>
-          <w:rFonts w:ascii="Arial" w:hAnsi="Arial" w:cs="Arial"/>
-          <w:i/>
-          <w:sz w:val="36"/>
+          <w:rFonts w:ascii="Times New Roman" w:hAnsi="Times New Roman" w:cs="Times New Roman"/>
+          <w:sz w:val="40"/>
           <w:u w:val="single"/>
           <w:lang w:val="en-US"/>
         </w:rPr>
@@ -26,9 +24,8 @@
       </w:r>
       <w:r>
         <w:rPr>
-          <w:rFonts w:ascii="Arial" w:hAnsi="Arial" w:cs="Arial"/>
-          <w:i/>
-          <w:sz w:val="36"/>
+          <w:rFonts w:ascii="Times New Roman" w:hAnsi="Times New Roman" w:cs="Times New Roman"/>
+          <w:sz w:val="40"/>
           <w:u w:val="single"/>
           <w:lang w:val="en-US"/>
         </w:rPr>
@@ -36,9 +33,17 @@
       </w:r>
       <w:r>
         <w:rPr>
-          <w:rFonts w:ascii="Arial" w:hAnsi="Arial" w:cs="Arial"/>
-          <w:i/>
-          <w:sz w:val="36"/>
+          <w:rFonts w:ascii="Times New Roman" w:hAnsi="Times New Roman" w:cs="Times New Roman"/>
+          <w:sz w:val="40"/>
+          <w:u w:val="single"/>
+          <w:lang w:val="en-US"/>
+        </w:rPr>
+        <w:t>ful</w:t>
+      </w:r>
+      <w:r>
+        <w:rPr>
+          <w:rFonts w:ascii="Times New Roman" w:hAnsi="Times New Roman" w:cs="Times New Roman"/>
+          <w:sz w:val="40"/>
           <w:u w:val="single"/>
           <w:lang w:val="en-US"/>
         </w:rPr>
@@ -99,8 +104,6 @@
           <w:lang w:val="en-US"/>
         </w:rPr>
       </w:pPr>
-      <w:bookmarkStart w:id="0" w:name="_GoBack"/>
-      <w:bookmarkEnd w:id="0"/>
     </w:p>
     <w:p>
       <w:pPr>
@@ -158,7 +161,7 @@
             <w:rPr>
               <w:rFonts w:eastAsiaTheme="minorEastAsia"/>
               <w:noProof/>
-              <w:lang w:val="en-US" w:eastAsia="el-GR"/>
+              <w:lang w:eastAsia="el-GR"/>
             </w:rPr>
           </w:pPr>
           <w:r>
@@ -173,7 +176,7 @@
           <w:r>
             <w:fldChar w:fldCharType="separate"/>
           </w:r>
-          <w:hyperlink w:anchor="_Toc415140967" w:history="1">
+          <w:hyperlink w:anchor="_Toc419980823" w:history="1">
             <w:r>
               <w:rPr>
                 <w:rStyle w:val="Hyperlink"/>
@@ -187,7 +190,6 @@
               <w:rPr>
                 <w:noProof/>
                 <w:webHidden/>
-                <w:lang w:val="en-US"/>
               </w:rPr>
               <w:tab/>
             </w:r>
@@ -202,9 +204,8 @@
               <w:rPr>
                 <w:noProof/>
                 <w:webHidden/>
-                <w:lang w:val="en-US"/>
-              </w:rPr>
-              <w:instrText xml:space="preserve"> PAGEREF _Toc415140967 \h </w:instrText>
+              </w:rPr>
+              <w:instrText xml:space="preserve"> PAGEREF _Toc419980823 \h </w:instrText>
             </w:r>
             <w:r>
               <w:rPr>
@@ -223,7 +224,6 @@
               <w:rPr>
                 <w:noProof/>
                 <w:webHidden/>
-                <w:lang w:val="en-US"/>
               </w:rPr>
               <w:t>2</w:t>
             </w:r>
@@ -248,7 +248,7 @@
               <w:lang w:eastAsia="el-GR"/>
             </w:rPr>
           </w:pPr>
-          <w:hyperlink w:anchor="_Toc415140968" w:history="1">
+          <w:hyperlink w:anchor="_Toc419980824" w:history="1">
             <w:r>
               <w:rPr>
                 <w:rStyle w:val="Hyperlink"/>
@@ -276,7 +276,7 @@
                 <w:noProof/>
                 <w:webHidden/>
               </w:rPr>
-              <w:instrText xml:space="preserve"> PAGEREF _Toc415140968 \h </w:instrText>
+              <w:instrText xml:space="preserve"> PAGEREF _Toc419980824 \h </w:instrText>
             </w:r>
             <w:r>
               <w:rPr>
@@ -319,7 +319,7 @@
               <w:lang w:eastAsia="el-GR"/>
             </w:rPr>
           </w:pPr>
-          <w:hyperlink w:anchor="_Toc415140969" w:history="1">
+          <w:hyperlink w:anchor="_Toc419980825" w:history="1">
             <w:r>
               <w:rPr>
                 <w:rStyle w:val="Hyperlink"/>
@@ -348,7 +348,7 @@
                 <w:noProof/>
                 <w:webHidden/>
               </w:rPr>
-              <w:instrText xml:space="preserve"> PAGEREF _Toc415140969 \h </w:instrText>
+              <w:instrText xml:space="preserve"> PAGEREF _Toc419980825 \h </w:instrText>
             </w:r>
             <w:r>
               <w:rPr>
@@ -391,7 +391,7 @@
               <w:lang w:eastAsia="el-GR"/>
             </w:rPr>
           </w:pPr>
-          <w:hyperlink w:anchor="_Toc415140970" w:history="1">
+          <w:hyperlink w:anchor="_Toc419980826" w:history="1">
             <w:r>
               <w:rPr>
                 <w:rStyle w:val="Hyperlink"/>
@@ -420,7 +420,7 @@
                 <w:noProof/>
                 <w:webHidden/>
               </w:rPr>
-              <w:instrText xml:space="preserve"> PAGEREF _Toc415140970 \h </w:instrText>
+              <w:instrText xml:space="preserve"> PAGEREF _Toc419980826 \h </w:instrText>
             </w:r>
             <w:r>
               <w:rPr>
@@ -440,7 +440,7 @@
                 <w:noProof/>
                 <w:webHidden/>
               </w:rPr>
-              <w:t>6</w:t>
+              <w:t>7</w:t>
             </w:r>
             <w:r>
               <w:rPr>
@@ -567,7 +567,7 @@
           <w:lang w:val="en-US"/>
         </w:rPr>
       </w:pPr>
-      <w:bookmarkStart w:id="1" w:name="_Toc415140967"/>
+      <w:bookmarkStart w:id="0" w:name="_Toc419980823"/>
       <w:r>
         <w:rPr>
           <w:rFonts w:ascii="Arial" w:hAnsi="Arial" w:cs="Arial"/>
@@ -576,7 +576,7 @@
         <w:lastRenderedPageBreak/>
         <w:t>RESTful API</w:t>
       </w:r>
-      <w:bookmarkEnd w:id="1"/>
+      <w:bookmarkEnd w:id="0"/>
     </w:p>
     <w:p>
       <w:pPr>
@@ -600,7 +600,21 @@
           <w:rFonts w:ascii="Arial" w:hAnsi="Arial" w:cs="Arial"/>
           <w:lang w:val="en-US"/>
         </w:rPr>
-        <w:t xml:space="preserve">     To allow remote connection with the AsTeRICS Runtime Environment, </w:t>
+        <w:t xml:space="preserve">     To allow remote </w:t>
+      </w:r>
+      <w:r>
+        <w:rPr>
+          <w:rFonts w:ascii="Arial" w:hAnsi="Arial" w:cs="Arial"/>
+          <w:lang w:val="en-US"/>
+        </w:rPr>
+        <w:t>communication</w:t>
+      </w:r>
+      <w:r>
+        <w:rPr>
+          <w:rFonts w:ascii="Arial" w:hAnsi="Arial" w:cs="Arial"/>
+          <w:lang w:val="en-US"/>
+        </w:rPr>
+        <w:t xml:space="preserve"> with the AsTeRICS Runtime Environment, </w:t>
       </w:r>
       <w:proofErr w:type="spellStart"/>
       <w:r>
@@ -616,7 +630,78 @@
           <w:rFonts w:ascii="Arial" w:hAnsi="Arial" w:cs="Arial"/>
           <w:lang w:val="en-US"/>
         </w:rPr>
-        <w:t xml:space="preserve"> ARE RESTful API was developed. It allows manipulation of resources through a set of HTTP methods such as GET, POST, PUT and DELETE.</w:t>
+        <w:t xml:space="preserve"> ARE RESTful API was developed. It allows manipulation of resources through a set of HTTP methods su</w:t>
+      </w:r>
+      <w:r>
+        <w:rPr>
+          <w:rFonts w:ascii="Arial" w:hAnsi="Arial" w:cs="Arial"/>
+          <w:lang w:val="en-US"/>
+        </w:rPr>
+        <w:t>ch as GET, POST, PUT and DELETE.</w:t>
+      </w:r>
+    </w:p>
+    <w:p>
+      <w:pPr>
+        <w:rPr>
+          <w:rFonts w:ascii="Arial" w:hAnsi="Arial" w:cs="Arial"/>
+          <w:lang w:val="en-US"/>
+        </w:rPr>
+      </w:pPr>
+      <w:r>
+        <w:rPr>
+          <w:rFonts w:ascii="Arial" w:hAnsi="Arial" w:cs="Arial"/>
+          <w:lang w:val="en-US"/>
+        </w:rPr>
+        <w:t xml:space="preserve">     Apart from the </w:t>
+      </w:r>
+      <w:r>
+        <w:rPr>
+          <w:rFonts w:ascii="Arial" w:hAnsi="Arial" w:cs="Arial"/>
+          <w:lang w:val="en-US"/>
+        </w:rPr>
+        <w:t>regular</w:t>
+      </w:r>
+      <w:r>
+        <w:rPr>
+          <w:rFonts w:ascii="Arial" w:hAnsi="Arial" w:cs="Arial"/>
+          <w:lang w:val="en-US"/>
+        </w:rPr>
+        <w:t xml:space="preserve"> RESTful functions, an event mechanism is provided. With this mechanism, ARE can </w:t>
+      </w:r>
+      <w:r>
+        <w:rPr>
+          <w:rFonts w:ascii="Arial" w:hAnsi="Arial" w:cs="Arial"/>
+          <w:lang w:val="en-US"/>
+        </w:rPr>
+        <w:t>broadcast</w:t>
+      </w:r>
+      <w:r>
+        <w:rPr>
+          <w:rFonts w:ascii="Arial" w:hAnsi="Arial" w:cs="Arial"/>
+          <w:lang w:val="en-US"/>
+        </w:rPr>
+        <w:t xml:space="preserve"> </w:t>
+      </w:r>
+      <w:r>
+        <w:rPr>
+          <w:rFonts w:ascii="Arial" w:hAnsi="Arial" w:cs="Arial"/>
+          <w:lang w:val="en-US"/>
+        </w:rPr>
+        <w:t xml:space="preserve">messages to </w:t>
+      </w:r>
+      <w:r>
+        <w:rPr>
+          <w:rFonts w:ascii="Arial" w:hAnsi="Arial" w:cs="Arial"/>
+          <w:lang w:val="en-US"/>
+        </w:rPr>
+        <w:t>anyone</w:t>
+      </w:r>
+      <w:r>
+        <w:rPr>
+          <w:rFonts w:ascii="Arial" w:hAnsi="Arial" w:cs="Arial"/>
+          <w:lang w:val="en-US"/>
+        </w:rPr>
+        <w:t xml:space="preserve"> who subscribes and inform when an event occurs.</w:t>
       </w:r>
     </w:p>
     <w:p>
@@ -684,7 +769,7 @@
     <w:tbl>
       <w:tblPr>
         <w:tblStyle w:val="TableGrid"/>
-        <w:tblpPr w:leftFromText="180" w:rightFromText="180" w:vertAnchor="page" w:horzAnchor="margin" w:tblpXSpec="center" w:tblpY="1649"/>
+        <w:tblpPr w:leftFromText="180" w:rightFromText="180" w:vertAnchor="page" w:horzAnchor="margin" w:tblpXSpec="center" w:tblpY="2146"/>
         <w:tblW w:w="11340" w:type="dxa"/>
         <w:tblLook w:val="04A0" w:firstRow="1" w:lastRow="0" w:firstColumn="1" w:lastColumn="0" w:noHBand="0" w:noVBand="1"/>
       </w:tblPr>
@@ -3456,60 +3541,169 @@
           </w:p>
         </w:tc>
       </w:tr>
+      <w:tr>
+        <w:trPr>
+          <w:trHeight w:val="294"/>
+        </w:trPr>
+        <w:tc>
+          <w:tcPr>
+            <w:tcW w:w="1053" w:type="dxa"/>
+          </w:tcPr>
+          <w:p>
+            <w:pPr>
+              <w:jc w:val="center"/>
+              <w:rPr>
+                <w:rFonts w:ascii="Times New Roman" w:hAnsi="Times New Roman" w:cs="Times New Roman"/>
+                <w:szCs w:val="24"/>
+                <w:lang w:val="en-US"/>
+              </w:rPr>
+            </w:pPr>
+            <w:r>
+              <w:rPr>
+                <w:rFonts w:ascii="Times New Roman" w:hAnsi="Times New Roman" w:cs="Times New Roman"/>
+                <w:szCs w:val="24"/>
+                <w:lang w:val="en-US"/>
+              </w:rPr>
+              <w:t>GET</w:t>
+            </w:r>
+          </w:p>
+        </w:tc>
+        <w:tc>
+          <w:tcPr>
+            <w:tcW w:w="3345" w:type="dxa"/>
+          </w:tcPr>
+          <w:p>
+            <w:pPr>
+              <w:jc w:val="center"/>
+              <w:rPr>
+                <w:rFonts w:ascii="Times New Roman" w:hAnsi="Times New Roman" w:cs="Times New Roman"/>
+                <w:szCs w:val="24"/>
+                <w:lang w:val="en-US"/>
+              </w:rPr>
+            </w:pPr>
+            <w:r>
+              <w:rPr>
+                <w:rFonts w:ascii="Times New Roman" w:hAnsi="Times New Roman" w:cs="Times New Roman"/>
+                <w:szCs w:val="24"/>
+                <w:lang w:val="en-US"/>
+              </w:rPr>
+              <w:t>/events/subscribe</w:t>
+            </w:r>
+          </w:p>
+        </w:tc>
+        <w:tc>
+          <w:tcPr>
+            <w:tcW w:w="1561" w:type="dxa"/>
+          </w:tcPr>
+          <w:p>
+            <w:pPr>
+              <w:jc w:val="center"/>
+              <w:rPr>
+                <w:rFonts w:ascii="Times New Roman" w:hAnsi="Times New Roman" w:cs="Times New Roman"/>
+                <w:szCs w:val="24"/>
+                <w:lang w:val="en-US"/>
+              </w:rPr>
+            </w:pPr>
+            <w:r>
+              <w:rPr>
+                <w:rFonts w:ascii="Times New Roman" w:hAnsi="Times New Roman" w:cs="Times New Roman"/>
+                <w:szCs w:val="24"/>
+                <w:lang w:val="en-US"/>
+              </w:rPr>
+              <w:t>-</w:t>
+            </w:r>
+          </w:p>
+        </w:tc>
+        <w:tc>
+          <w:tcPr>
+            <w:tcW w:w="1434" w:type="dxa"/>
+          </w:tcPr>
+          <w:p>
+            <w:pPr>
+              <w:jc w:val="center"/>
+              <w:rPr>
+                <w:rFonts w:ascii="Times New Roman" w:hAnsi="Times New Roman" w:cs="Times New Roman"/>
+                <w:szCs w:val="24"/>
+                <w:lang w:val="en-US"/>
+              </w:rPr>
+            </w:pPr>
+            <w:r>
+              <w:rPr>
+                <w:rFonts w:ascii="Times New Roman" w:hAnsi="Times New Roman" w:cs="Times New Roman"/>
+                <w:szCs w:val="24"/>
+                <w:lang w:val="en-US"/>
+              </w:rPr>
+              <w:t>-</w:t>
+            </w:r>
+          </w:p>
+        </w:tc>
+        <w:tc>
+          <w:tcPr>
+            <w:tcW w:w="1402" w:type="dxa"/>
+          </w:tcPr>
+          <w:p>
+            <w:pPr>
+              <w:jc w:val="center"/>
+              <w:rPr>
+                <w:rFonts w:ascii="Times New Roman" w:hAnsi="Times New Roman" w:cs="Times New Roman"/>
+                <w:szCs w:val="24"/>
+                <w:lang w:val="en-US"/>
+              </w:rPr>
+            </w:pPr>
+            <w:r>
+              <w:rPr>
+                <w:rFonts w:ascii="Times New Roman" w:hAnsi="Times New Roman" w:cs="Times New Roman"/>
+                <w:szCs w:val="24"/>
+                <w:lang w:val="en-US"/>
+              </w:rPr>
+              <w:t>-</w:t>
+            </w:r>
+          </w:p>
+        </w:tc>
+        <w:tc>
+          <w:tcPr>
+            <w:tcW w:w="2545" w:type="dxa"/>
+          </w:tcPr>
+          <w:p>
+            <w:pPr>
+              <w:jc w:val="center"/>
+              <w:rPr>
+                <w:rFonts w:ascii="Times New Roman" w:hAnsi="Times New Roman" w:cs="Times New Roman"/>
+                <w:szCs w:val="24"/>
+                <w:lang w:val="en-US"/>
+              </w:rPr>
+            </w:pPr>
+            <w:r>
+              <w:rPr>
+                <w:rFonts w:ascii="Times New Roman" w:hAnsi="Times New Roman" w:cs="Times New Roman"/>
+                <w:szCs w:val="24"/>
+                <w:lang w:val="en-US"/>
+              </w:rPr>
+              <w:t>Opens a persistent connection with ARE to use it for Server Sent Events.</w:t>
+            </w:r>
+          </w:p>
+        </w:tc>
+      </w:tr>
     </w:tbl>
     <w:p>
       <w:pPr>
         <w:spacing w:after="0" w:line="240" w:lineRule="auto"/>
+        <w:jc w:val="center"/>
         <w:rPr>
           <w:rFonts w:ascii="Arial" w:hAnsi="Arial" w:cs="Arial"/>
           <w:lang w:val="en-US"/>
         </w:rPr>
       </w:pPr>
-    </w:p>
-    <w:p>
-      <w:pPr>
-        <w:spacing w:after="0" w:line="240" w:lineRule="auto"/>
-        <w:rPr>
-          <w:rFonts w:ascii="Arial" w:hAnsi="Arial" w:cs="Arial"/>
-          <w:lang w:val="en-US"/>
-        </w:rPr>
-      </w:pPr>
-    </w:p>
-    <w:p>
-      <w:pPr>
-        <w:spacing w:after="0" w:line="240" w:lineRule="auto"/>
-        <w:rPr>
-          <w:rFonts w:ascii="Arial" w:hAnsi="Arial" w:cs="Arial"/>
-          <w:lang w:val="en-US"/>
-        </w:rPr>
-      </w:pPr>
-    </w:p>
-    <w:p>
-      <w:pPr>
-        <w:spacing w:after="0" w:line="240" w:lineRule="auto"/>
-        <w:rPr>
-          <w:rFonts w:ascii="Arial" w:hAnsi="Arial" w:cs="Arial"/>
-          <w:lang w:val="en-US"/>
-        </w:rPr>
-      </w:pPr>
-    </w:p>
-    <w:p>
-      <w:pPr>
-        <w:spacing w:after="0" w:line="240" w:lineRule="auto"/>
-        <w:rPr>
-          <w:rFonts w:ascii="Arial" w:hAnsi="Arial" w:cs="Arial"/>
-          <w:lang w:val="en-US"/>
-        </w:rPr>
-      </w:pPr>
-    </w:p>
-    <w:p>
-      <w:pPr>
-        <w:spacing w:after="0" w:line="240" w:lineRule="auto"/>
-        <w:rPr>
-          <w:rFonts w:ascii="Arial" w:hAnsi="Arial" w:cs="Arial"/>
-          <w:lang w:val="en-US"/>
-        </w:rPr>
-      </w:pPr>
+      <w:r>
+        <w:rPr>
+          <w:rFonts w:ascii="Times New Roman" w:hAnsi="Times New Roman" w:cs="Times New Roman"/>
+          <w:sz w:val="28"/>
+          <w:szCs w:val="24"/>
+          <w:u w:val="single"/>
+          <w:lang w:val="en-US"/>
+        </w:rPr>
+        <w:t>RESTful API Functions</w:t>
+      </w:r>
     </w:p>
     <w:p>
       <w:pPr>
@@ -3518,7 +3712,7 @@
           <w:lang w:val="en-US"/>
         </w:rPr>
       </w:pPr>
-      <w:bookmarkStart w:id="2" w:name="_Toc415140968"/>
+      <w:bookmarkStart w:id="1" w:name="_Toc419980824"/>
       <w:r>
         <w:rPr>
           <w:lang w:val="en-US"/>
@@ -3526,7 +3720,7 @@
         <w:lastRenderedPageBreak/>
         <w:t>RESTful API libraries</w:t>
       </w:r>
-      <w:bookmarkEnd w:id="2"/>
+      <w:bookmarkEnd w:id="1"/>
     </w:p>
     <w:p>
       <w:pPr>
@@ -3610,7 +3804,7 @@
           <w:lang w:val="en-US"/>
         </w:rPr>
       </w:pPr>
-      <w:bookmarkStart w:id="3" w:name="_Toc415140969"/>
+      <w:bookmarkStart w:id="2" w:name="_Toc419980825"/>
       <w:r>
         <w:rPr>
           <w:rFonts w:ascii="Arial" w:hAnsi="Arial" w:cs="Arial"/>
@@ -3625,7 +3819,7 @@
         </w:rPr>
         <w:t>JavaScript library</w:t>
       </w:r>
-      <w:bookmarkEnd w:id="3"/>
+      <w:bookmarkEnd w:id="2"/>
     </w:p>
     <w:p>
       <w:pPr>
@@ -3698,11 +3892,15 @@
           <w:rFonts w:ascii="Arial" w:hAnsi="Arial" w:cs="Arial"/>
           <w:lang w:val="en-US"/>
         </w:rPr>
-        <w:t>Import a script that provides jQuery functionality.</w:t>
+        <w:t>Import ‘JSmap.js’ file in your page.</w:t>
       </w:r>
     </w:p>
     <w:p>
       <w:pPr>
+        <w:numPr>
+          <w:ilvl w:val="0"/>
+          <w:numId w:val="2"/>
+        </w:numPr>
         <w:rPr>
           <w:rFonts w:ascii="Arial" w:hAnsi="Arial" w:cs="Arial"/>
           <w:lang w:val="en-US"/>
@@ -3713,37 +3911,7 @@
           <w:rFonts w:ascii="Arial" w:hAnsi="Arial" w:cs="Arial"/>
           <w:lang w:val="en-US"/>
         </w:rPr>
-        <w:t>Before you start calling the ARE functions</w:t>
-      </w:r>
-      <w:r>
-        <w:rPr>
-          <w:rFonts w:ascii="Arial" w:hAnsi="Arial" w:cs="Arial"/>
-          <w:lang w:val="en-US"/>
-        </w:rPr>
-        <w:t xml:space="preserve">, you have to set the </w:t>
-      </w:r>
-      <w:proofErr w:type="spellStart"/>
-      <w:r>
-        <w:rPr>
-          <w:rFonts w:ascii="Arial" w:hAnsi="Arial" w:cs="Arial"/>
-          <w:lang w:val="en-US"/>
-        </w:rPr>
-        <w:t>baseURI</w:t>
-      </w:r>
-      <w:proofErr w:type="spellEnd"/>
-      <w:r>
-        <w:rPr>
-          <w:rFonts w:ascii="Arial" w:hAnsi="Arial" w:cs="Arial"/>
-          <w:lang w:val="en-US"/>
-        </w:rPr>
-        <w:t xml:space="preserve"> which is the URI where ARE runs at</w:t>
-      </w:r>
-      <w:r>
-        <w:rPr>
-          <w:rFonts w:ascii="Arial" w:hAnsi="Arial" w:cs="Arial"/>
-          <w:lang w:val="en-US"/>
-        </w:rPr>
-        <w:t>:</w:t>
+        <w:t>Import a script that provides jQuery functionality.</w:t>
       </w:r>
     </w:p>
     <w:p>
@@ -3756,13 +3924,58 @@
       <w:r>
         <w:rPr>
           <w:rFonts w:ascii="Arial" w:hAnsi="Arial" w:cs="Arial"/>
+          <w:lang w:val="en-US"/>
+        </w:rPr>
+        <w:t>Before you start calling ARE functions</w:t>
+      </w:r>
+      <w:r>
+        <w:rPr>
+          <w:rFonts w:ascii="Arial" w:hAnsi="Arial" w:cs="Arial"/>
+          <w:lang w:val="en-US"/>
+        </w:rPr>
+        <w:t xml:space="preserve">, you have to set the </w:t>
+      </w:r>
+      <w:proofErr w:type="spellStart"/>
+      <w:r>
+        <w:rPr>
+          <w:rFonts w:ascii="Arial" w:hAnsi="Arial" w:cs="Arial"/>
+          <w:lang w:val="en-US"/>
+        </w:rPr>
+        <w:t>baseURI</w:t>
+      </w:r>
+      <w:proofErr w:type="spellEnd"/>
+      <w:r>
+        <w:rPr>
+          <w:rFonts w:ascii="Arial" w:hAnsi="Arial" w:cs="Arial"/>
+          <w:lang w:val="en-US"/>
+        </w:rPr>
+        <w:t xml:space="preserve"> which is the URI where ARE runs at</w:t>
+      </w:r>
+      <w:r>
+        <w:rPr>
+          <w:rFonts w:ascii="Arial" w:hAnsi="Arial" w:cs="Arial"/>
+          <w:lang w:val="en-US"/>
+        </w:rPr>
+        <w:t>:</w:t>
+      </w:r>
+    </w:p>
+    <w:p>
+      <w:pPr>
+        <w:rPr>
+          <w:rFonts w:ascii="Arial" w:hAnsi="Arial" w:cs="Arial"/>
+          <w:lang w:val="en-US"/>
+        </w:rPr>
+      </w:pPr>
+      <w:r>
+        <w:rPr>
+          <w:rFonts w:ascii="Arial" w:hAnsi="Arial" w:cs="Arial"/>
           <w:noProof/>
           <w:lang w:eastAsia="el-GR"/>
         </w:rPr>
         <w:drawing>
-          <wp:inline distT="0" distB="0" distL="0" distR="0" wp14:anchorId="37384BFC" wp14:editId="05C7D473">
-            <wp:extent cx="3905250" cy="304800"/>
-            <wp:effectExtent l="19050" t="19050" r="19050" b="19050"/>
+          <wp:inline distT="0" distB="0" distL="0" distR="0" wp14:anchorId="58499ED9" wp14:editId="1B5FE0B2">
+            <wp:extent cx="3065929" cy="304800"/>
+            <wp:effectExtent l="19050" t="19050" r="20320" b="19050"/>
             <wp:docPr id="2" name="Picture 2"/>
             <wp:cNvGraphicFramePr>
               <a:graphicFrameLocks xmlns:a="http://schemas.openxmlformats.org/drawingml/2006/main" noChangeAspect="1"/>
@@ -3775,7 +3988,13 @@
                     <pic:cNvPicPr/>
                   </pic:nvPicPr>
                   <pic:blipFill>
-                    <a:blip r:embed="rId7"/>
+                    <a:blip r:embed="rId7">
+                      <a:extLst>
+                        <a:ext uri="{28A0092B-C50C-407E-A947-70E740481C1C}">
+                          <a14:useLocalDpi xmlns:a14="http://schemas.microsoft.com/office/drawing/2010/main" val="0"/>
+                        </a:ext>
+                      </a:extLst>
+                    </a:blip>
                     <a:stretch>
                       <a:fillRect/>
                     </a:stretch>
@@ -3783,7 +4002,7 @@
                   <pic:spPr>
                     <a:xfrm>
                       <a:off x="0" y="0"/>
-                      <a:ext cx="3905250" cy="304800"/>
+                      <a:ext cx="3065929" cy="304800"/>
                     </a:xfrm>
                     <a:prstGeom prst="rect">
                       <a:avLst/>
@@ -3816,13 +4035,13 @@
           <w:lang w:eastAsia="el-GR"/>
         </w:rPr>
         <w:drawing>
-          <wp:anchor distT="0" distB="0" distL="114300" distR="114300" simplePos="0" relativeHeight="251662336" behindDoc="0" locked="0" layoutInCell="1" allowOverlap="1" wp14:anchorId="22708EA8" wp14:editId="531D8E12">
+          <wp:anchor distT="0" distB="0" distL="114300" distR="114300" simplePos="0" relativeHeight="251662336" behindDoc="0" locked="0" layoutInCell="1" allowOverlap="1" wp14:anchorId="7DBE41AD" wp14:editId="06EA90DF">
             <wp:simplePos x="0" y="0"/>
             <wp:positionH relativeFrom="column">
               <wp:posOffset>19050</wp:posOffset>
             </wp:positionH>
             <wp:positionV relativeFrom="paragraph">
-              <wp:posOffset>575310</wp:posOffset>
+              <wp:posOffset>527685</wp:posOffset>
             </wp:positionV>
             <wp:extent cx="5274310" cy="2033905"/>
             <wp:effectExtent l="19050" t="19050" r="21590" b="23495"/>
@@ -3935,6 +4154,7 @@
       <w:pPr>
         <w:rPr>
           <w:rFonts w:ascii="Arial" w:hAnsi="Arial" w:cs="Arial"/>
+          <w:sz w:val="8"/>
           <w:lang w:val="en-US"/>
         </w:rPr>
       </w:pPr>
@@ -3951,6 +4171,258 @@
           <w:rFonts w:ascii="Arial" w:hAnsi="Arial" w:cs="Arial"/>
           <w:lang w:val="en-US"/>
         </w:rPr>
+        <w:t>Furthermore, t</w:t>
+      </w:r>
+      <w:r>
+        <w:rPr>
+          <w:rFonts w:ascii="Arial" w:hAnsi="Arial" w:cs="Arial"/>
+          <w:lang w:val="en-US"/>
+        </w:rPr>
+        <w:t xml:space="preserve">he </w:t>
+      </w:r>
+      <w:r>
+        <w:rPr>
+          <w:rFonts w:ascii="Arial" w:hAnsi="Arial" w:cs="Arial"/>
+          <w:lang w:val="en-US"/>
+        </w:rPr>
+        <w:t>‘</w:t>
+      </w:r>
+      <w:r>
+        <w:rPr>
+          <w:rFonts w:ascii="Arial" w:hAnsi="Arial" w:cs="Arial"/>
+          <w:lang w:val="en-US"/>
+        </w:rPr>
+        <w:t>subscribe</w:t>
+      </w:r>
+      <w:r>
+        <w:rPr>
+          <w:rFonts w:ascii="Arial" w:hAnsi="Arial" w:cs="Arial"/>
+          <w:lang w:val="en-US"/>
+        </w:rPr>
+        <w:t>’</w:t>
+      </w:r>
+      <w:r>
+        <w:rPr>
+          <w:rFonts w:ascii="Arial" w:hAnsi="Arial" w:cs="Arial"/>
+          <w:lang w:val="en-US"/>
+        </w:rPr>
+        <w:t xml:space="preserve"> </w:t>
+      </w:r>
+      <w:r>
+        <w:rPr>
+          <w:rFonts w:ascii="Arial" w:hAnsi="Arial" w:cs="Arial"/>
+          <w:lang w:val="en-US"/>
+        </w:rPr>
+        <w:t>function is</w:t>
+      </w:r>
+      <w:r>
+        <w:rPr>
+          <w:rFonts w:ascii="Arial" w:hAnsi="Arial" w:cs="Arial"/>
+          <w:lang w:val="en-US"/>
+        </w:rPr>
+        <w:t xml:space="preserve"> </w:t>
+      </w:r>
+      <w:r>
+        <w:rPr>
+          <w:rFonts w:ascii="Arial" w:hAnsi="Arial" w:cs="Arial"/>
+          <w:lang w:val="en-US"/>
+        </w:rPr>
+        <w:t>opening a persistent connection</w:t>
+      </w:r>
+      <w:r>
+        <w:rPr>
+          <w:rFonts w:ascii="Arial" w:hAnsi="Arial" w:cs="Arial"/>
+          <w:lang w:val="en-US"/>
+        </w:rPr>
+        <w:t xml:space="preserve"> </w:t>
+      </w:r>
+      <w:r>
+        <w:rPr>
+          <w:rFonts w:ascii="Arial" w:hAnsi="Arial" w:cs="Arial"/>
+          <w:lang w:val="en-US"/>
+        </w:rPr>
+        <w:t>with ARE. Using an event mechanism</w:t>
+      </w:r>
+      <w:r>
+        <w:rPr>
+          <w:rFonts w:ascii="Arial" w:hAnsi="Arial" w:cs="Arial"/>
+          <w:lang w:val="en-US"/>
+        </w:rPr>
+        <w:t xml:space="preserve"> based on Server Sent Events (SSE) technology</w:t>
+      </w:r>
+      <w:r>
+        <w:rPr>
+          <w:rFonts w:ascii="Arial" w:hAnsi="Arial" w:cs="Arial"/>
+          <w:lang w:val="en-US"/>
+        </w:rPr>
+        <w:t xml:space="preserve">, it </w:t>
+      </w:r>
+      <w:r>
+        <w:rPr>
+          <w:rFonts w:ascii="Arial" w:hAnsi="Arial" w:cs="Arial"/>
+          <w:lang w:val="en-US"/>
+        </w:rPr>
+        <w:t>listens to the connection</w:t>
+      </w:r>
+      <w:r>
+        <w:rPr>
+          <w:rFonts w:ascii="Arial" w:hAnsi="Arial" w:cs="Arial"/>
+          <w:lang w:val="en-US"/>
+        </w:rPr>
+        <w:t xml:space="preserve"> for broadcast</w:t>
+      </w:r>
+      <w:r>
+        <w:rPr>
+          <w:rFonts w:ascii="Arial" w:hAnsi="Arial" w:cs="Arial"/>
+          <w:lang w:val="en-US"/>
+        </w:rPr>
+        <w:t>ed</w:t>
+      </w:r>
+      <w:r>
+        <w:rPr>
+          <w:rFonts w:ascii="Arial" w:hAnsi="Arial" w:cs="Arial"/>
+          <w:lang w:val="en-US"/>
+        </w:rPr>
+        <w:t xml:space="preserve"> messages</w:t>
+      </w:r>
+      <w:r>
+        <w:rPr>
+          <w:rFonts w:ascii="Arial" w:hAnsi="Arial" w:cs="Arial"/>
+          <w:lang w:val="en-US"/>
+        </w:rPr>
+        <w:t>.</w:t>
+      </w:r>
+      <w:r>
+        <w:rPr>
+          <w:rFonts w:ascii="Arial" w:hAnsi="Arial" w:cs="Arial"/>
+          <w:lang w:val="en-US"/>
+        </w:rPr>
+        <w:t xml:space="preserve"> Additionally,</w:t>
+      </w:r>
+      <w:r>
+        <w:rPr>
+          <w:rFonts w:ascii="Arial" w:hAnsi="Arial" w:cs="Arial"/>
+          <w:lang w:val="en-US"/>
+        </w:rPr>
+        <w:t xml:space="preserve"> the </w:t>
+      </w:r>
+      <w:proofErr w:type="spellStart"/>
+      <w:r>
+        <w:rPr>
+          <w:rFonts w:ascii="Arial" w:hAnsi="Arial" w:cs="Arial"/>
+          <w:lang w:val="en-US"/>
+        </w:rPr>
+        <w:t>eventType</w:t>
+      </w:r>
+      <w:proofErr w:type="spellEnd"/>
+      <w:r>
+        <w:rPr>
+          <w:rFonts w:ascii="Arial" w:hAnsi="Arial" w:cs="Arial"/>
+          <w:lang w:val="en-US"/>
+        </w:rPr>
+        <w:t xml:space="preserve"> name</w:t>
+      </w:r>
+      <w:r>
+        <w:rPr>
+          <w:rFonts w:ascii="Arial" w:hAnsi="Arial" w:cs="Arial"/>
+          <w:lang w:val="en-US"/>
+        </w:rPr>
+        <w:t xml:space="preserve"> must be </w:t>
+      </w:r>
+      <w:r>
+        <w:rPr>
+          <w:rFonts w:ascii="Arial" w:hAnsi="Arial" w:cs="Arial"/>
+          <w:lang w:val="en-US"/>
+        </w:rPr>
+        <w:t xml:space="preserve">provided, </w:t>
+      </w:r>
+      <w:r>
+        <w:rPr>
+          <w:rFonts w:ascii="Arial" w:hAnsi="Arial" w:cs="Arial"/>
+          <w:lang w:val="en-US"/>
+        </w:rPr>
+        <w:t xml:space="preserve">to specify what type of events to listen for. </w:t>
+      </w:r>
+      <w:r>
+        <w:rPr>
+          <w:rFonts w:ascii="Arial" w:hAnsi="Arial" w:cs="Arial"/>
+          <w:lang w:val="en-US"/>
+        </w:rPr>
+        <w:t xml:space="preserve">The </w:t>
+      </w:r>
+      <w:r>
+        <w:rPr>
+          <w:rFonts w:ascii="Arial" w:hAnsi="Arial" w:cs="Arial"/>
+          <w:lang w:val="en-US"/>
+        </w:rPr>
+        <w:t>concept</w:t>
+      </w:r>
+      <w:r>
+        <w:rPr>
+          <w:rFonts w:ascii="Arial" w:hAnsi="Arial" w:cs="Arial"/>
+          <w:lang w:val="en-US"/>
+        </w:rPr>
+        <w:t xml:space="preserve"> still remains the same as you must provide a </w:t>
+      </w:r>
+      <w:proofErr w:type="spellStart"/>
+      <w:r>
+        <w:rPr>
+          <w:rFonts w:ascii="Arial" w:hAnsi="Arial" w:cs="Arial"/>
+          <w:lang w:val="en-US"/>
+        </w:rPr>
+        <w:t>successCallback</w:t>
+      </w:r>
+      <w:proofErr w:type="spellEnd"/>
+      <w:r>
+        <w:rPr>
+          <w:rFonts w:ascii="Arial" w:hAnsi="Arial" w:cs="Arial"/>
+          <w:lang w:val="en-US"/>
+        </w:rPr>
+        <w:t xml:space="preserve"> and an </w:t>
+      </w:r>
+      <w:proofErr w:type="spellStart"/>
+      <w:r>
+        <w:rPr>
+          <w:rFonts w:ascii="Arial" w:hAnsi="Arial" w:cs="Arial"/>
+          <w:lang w:val="en-US"/>
+        </w:rPr>
+        <w:t>errorCallback</w:t>
+      </w:r>
+      <w:proofErr w:type="spellEnd"/>
+      <w:r>
+        <w:rPr>
+          <w:rFonts w:ascii="Arial" w:hAnsi="Arial" w:cs="Arial"/>
+          <w:lang w:val="en-US"/>
+        </w:rPr>
+        <w:t xml:space="preserve"> function</w:t>
+      </w:r>
+      <w:r>
+        <w:rPr>
+          <w:rFonts w:ascii="Arial" w:hAnsi="Arial" w:cs="Arial"/>
+          <w:lang w:val="en-US"/>
+        </w:rPr>
+        <w:t>.</w:t>
+      </w:r>
+      <w:r>
+        <w:rPr>
+          <w:rFonts w:ascii="Arial" w:hAnsi="Arial" w:cs="Arial"/>
+          <w:lang w:val="en-US"/>
+        </w:rPr>
+        <w:t xml:space="preserve"> The unsubscribe function do not use any rest calls since it closes the connection from the browser’s side.</w:t>
+      </w:r>
+    </w:p>
+    <w:p>
+      <w:pPr>
+        <w:rPr>
+          <w:rFonts w:ascii="Arial" w:hAnsi="Arial" w:cs="Arial"/>
+          <w:lang w:val="en-US"/>
+        </w:rPr>
+      </w:pPr>
+      <w:r>
+        <w:rPr>
+          <w:rFonts w:ascii="Arial" w:hAnsi="Arial" w:cs="Arial"/>
+          <w:lang w:val="en-US"/>
+        </w:rPr>
         <w:t xml:space="preserve">In the next page you can find </w:t>
       </w:r>
       <w:r>
@@ -3965,14 +4437,70 @@
           <w:rFonts w:ascii="Arial" w:hAnsi="Arial" w:cs="Arial"/>
           <w:lang w:val="en-US"/>
         </w:rPr>
-        <w:t xml:space="preserve"> array that describes </w:t>
-      </w:r>
-      <w:r>
-        <w:rPr>
-          <w:rFonts w:ascii="Arial" w:hAnsi="Arial" w:cs="Arial"/>
-          <w:lang w:val="en-US"/>
-        </w:rPr>
-        <w:t xml:space="preserve">each method that is contained in the library. </w:t>
+        <w:t xml:space="preserve"> array </w:t>
+      </w:r>
+      <w:r>
+        <w:rPr>
+          <w:rFonts w:ascii="Arial" w:hAnsi="Arial" w:cs="Arial"/>
+          <w:lang w:val="en-US"/>
+        </w:rPr>
+        <w:t>describi</w:t>
+      </w:r>
+      <w:r>
+        <w:rPr>
+          <w:rFonts w:ascii="Arial" w:hAnsi="Arial" w:cs="Arial"/>
+          <w:lang w:val="en-US"/>
+        </w:rPr>
+        <w:t>ng</w:t>
+      </w:r>
+      <w:r>
+        <w:rPr>
+          <w:rFonts w:ascii="Arial" w:hAnsi="Arial" w:cs="Arial"/>
+          <w:lang w:val="en-US"/>
+        </w:rPr>
+        <w:t xml:space="preserve"> </w:t>
+      </w:r>
+      <w:r>
+        <w:rPr>
+          <w:rFonts w:ascii="Arial" w:hAnsi="Arial" w:cs="Arial"/>
+          <w:lang w:val="en-US"/>
+        </w:rPr>
+        <w:t xml:space="preserve">each method </w:t>
+      </w:r>
+      <w:r>
+        <w:rPr>
+          <w:rFonts w:ascii="Arial" w:hAnsi="Arial" w:cs="Arial"/>
+          <w:lang w:val="en-US"/>
+        </w:rPr>
+        <w:t>contained in the library and a list</w:t>
+      </w:r>
+      <w:r>
+        <w:rPr>
+          <w:rFonts w:ascii="Arial" w:hAnsi="Arial" w:cs="Arial"/>
+          <w:lang w:val="en-US"/>
+        </w:rPr>
+        <w:t>ing</w:t>
+      </w:r>
+      <w:r>
+        <w:rPr>
+          <w:rFonts w:ascii="Arial" w:hAnsi="Arial" w:cs="Arial"/>
+          <w:lang w:val="en-US"/>
+        </w:rPr>
+        <w:t xml:space="preserve"> with the available event type</w:t>
+      </w:r>
+      <w:r>
+        <w:rPr>
+          <w:rFonts w:ascii="Arial" w:hAnsi="Arial" w:cs="Arial"/>
+          <w:lang w:val="en-US"/>
+        </w:rPr>
+        <w:t>s</w:t>
+      </w:r>
+      <w:r>
+        <w:rPr>
+          <w:rFonts w:ascii="Arial" w:hAnsi="Arial" w:cs="Arial"/>
+          <w:lang w:val="en-US"/>
+        </w:rPr>
+        <w:t>.</w:t>
       </w:r>
     </w:p>
     <w:p>
@@ -3988,100 +4516,25 @@
       <w:pPr>
         <w:spacing w:after="0" w:line="240" w:lineRule="auto"/>
         <w:rPr>
-          <w:rFonts w:ascii="Arial" w:hAnsi="Arial" w:cs="Arial"/>
+          <w:rFonts w:ascii="Times New Roman" w:hAnsi="Times New Roman" w:cs="Times New Roman"/>
           <w:lang w:val="en-US"/>
         </w:rPr>
       </w:pPr>
     </w:p>
     <w:p>
       <w:pPr>
-        <w:spacing w:after="0" w:line="240" w:lineRule="auto"/>
-        <w:rPr>
-          <w:rFonts w:ascii="Arial" w:hAnsi="Arial" w:cs="Arial"/>
+        <w:rPr>
+          <w:rFonts w:ascii="Times New Roman" w:hAnsi="Times New Roman" w:cs="Times New Roman"/>
           <w:lang w:val="en-US"/>
         </w:rPr>
       </w:pPr>
-    </w:p>
-    <w:p>
-      <w:pPr>
-        <w:spacing w:after="0" w:line="240" w:lineRule="auto"/>
-        <w:rPr>
-          <w:rFonts w:ascii="Arial" w:hAnsi="Arial" w:cs="Arial"/>
-          <w:lang w:val="en-US"/>
-        </w:rPr>
-      </w:pPr>
-    </w:p>
-    <w:p>
-      <w:pPr>
-        <w:spacing w:after="0" w:line="240" w:lineRule="auto"/>
+      <w:r>
         <w:rPr>
           <w:rFonts w:ascii="Times New Roman" w:hAnsi="Times New Roman" w:cs="Times New Roman"/>
           <w:lang w:val="en-US"/>
         </w:rPr>
-      </w:pPr>
-    </w:p>
-    <w:p>
-      <w:pPr>
-        <w:spacing w:after="0" w:line="240" w:lineRule="auto"/>
-        <w:rPr>
-          <w:rFonts w:ascii="Times New Roman" w:hAnsi="Times New Roman" w:cs="Times New Roman"/>
-          <w:lang w:val="en-US"/>
-        </w:rPr>
-      </w:pPr>
-    </w:p>
-    <w:p>
-      <w:pPr>
-        <w:spacing w:after="0" w:line="240" w:lineRule="auto"/>
-        <w:rPr>
-          <w:rFonts w:ascii="Times New Roman" w:hAnsi="Times New Roman" w:cs="Times New Roman"/>
-          <w:lang w:val="en-US"/>
-        </w:rPr>
-      </w:pPr>
-    </w:p>
-    <w:p>
-      <w:pPr>
-        <w:spacing w:after="0" w:line="240" w:lineRule="auto"/>
-        <w:rPr>
-          <w:rFonts w:ascii="Times New Roman" w:hAnsi="Times New Roman" w:cs="Times New Roman"/>
-          <w:lang w:val="en-US"/>
-        </w:rPr>
-      </w:pPr>
-    </w:p>
-    <w:p>
-      <w:pPr>
-        <w:spacing w:after="0" w:line="240" w:lineRule="auto"/>
-        <w:rPr>
-          <w:rFonts w:ascii="Times New Roman" w:hAnsi="Times New Roman" w:cs="Times New Roman"/>
-          <w:lang w:val="en-US"/>
-        </w:rPr>
-      </w:pPr>
-    </w:p>
-    <w:p>
-      <w:pPr>
-        <w:spacing w:after="0" w:line="240" w:lineRule="auto"/>
-        <w:rPr>
-          <w:rFonts w:ascii="Times New Roman" w:hAnsi="Times New Roman" w:cs="Times New Roman"/>
-          <w:lang w:val="en-US"/>
-        </w:rPr>
-      </w:pPr>
-    </w:p>
-    <w:p>
-      <w:pPr>
-        <w:spacing w:after="0" w:line="240" w:lineRule="auto"/>
-        <w:rPr>
-          <w:rFonts w:ascii="Times New Roman" w:hAnsi="Times New Roman" w:cs="Times New Roman"/>
-          <w:lang w:val="en-US"/>
-        </w:rPr>
-      </w:pPr>
-    </w:p>
-    <w:p>
-      <w:pPr>
-        <w:spacing w:after="0" w:line="240" w:lineRule="auto"/>
-        <w:rPr>
-          <w:rFonts w:ascii="Times New Roman" w:hAnsi="Times New Roman" w:cs="Times New Roman"/>
-          <w:lang w:val="en-US"/>
-        </w:rPr>
-      </w:pPr>
+        <w:br w:type="page"/>
+      </w:r>
     </w:p>
     <w:p>
       <w:pPr>
@@ -4095,7 +4548,7 @@
     <w:tbl>
       <w:tblPr>
         <w:tblStyle w:val="TableGrid"/>
-        <w:tblpPr w:leftFromText="180" w:rightFromText="180" w:vertAnchor="page" w:horzAnchor="margin" w:tblpXSpec="center" w:tblpY="1591"/>
+        <w:tblpPr w:leftFromText="180" w:rightFromText="180" w:vertAnchor="page" w:horzAnchor="margin" w:tblpXSpec="center" w:tblpY="2341"/>
         <w:tblW w:w="10206" w:type="dxa"/>
         <w:tblLook w:val="04A0" w:firstRow="1" w:lastRow="0" w:firstColumn="1" w:lastColumn="0" w:noHBand="0" w:noVBand="1"/>
       </w:tblPr>
@@ -4109,7 +4562,7 @@
         </w:trPr>
         <w:tc>
           <w:tcPr>
-            <w:tcW w:w="5211" w:type="dxa"/>
+            <w:tcW w:w="5982" w:type="dxa"/>
             <w:shd w:val="clear" w:color="auto" w:fill="D9D9D9" w:themeFill="background1" w:themeFillShade="D9"/>
           </w:tcPr>
           <w:p>
@@ -4129,14 +4582,13 @@
                 <w:szCs w:val="24"/>
                 <w:lang w:val="en-US"/>
               </w:rPr>
-              <w:lastRenderedPageBreak/>
               <w:t>Function Signature</w:t>
             </w:r>
           </w:p>
         </w:tc>
         <w:tc>
           <w:tcPr>
-            <w:tcW w:w="3680" w:type="dxa"/>
+            <w:tcW w:w="4224" w:type="dxa"/>
             <w:shd w:val="clear" w:color="auto" w:fill="D9D9D9" w:themeFill="background1" w:themeFillShade="D9"/>
           </w:tcPr>
           <w:p>
@@ -4167,7 +4619,7 @@
         </w:trPr>
         <w:tc>
           <w:tcPr>
-            <w:tcW w:w="5211" w:type="dxa"/>
+            <w:tcW w:w="5982" w:type="dxa"/>
           </w:tcPr>
           <w:p>
             <w:pPr>
@@ -4246,7 +4698,7 @@
         </w:tc>
         <w:tc>
           <w:tcPr>
-            <w:tcW w:w="3680" w:type="dxa"/>
+            <w:tcW w:w="4224" w:type="dxa"/>
           </w:tcPr>
           <w:p>
             <w:pPr>
@@ -4275,7 +4727,7 @@
         </w:trPr>
         <w:tc>
           <w:tcPr>
-            <w:tcW w:w="5211" w:type="dxa"/>
+            <w:tcW w:w="5982" w:type="dxa"/>
           </w:tcPr>
           <w:p>
             <w:pPr>
@@ -4378,7 +4830,7 @@
         </w:tc>
         <w:tc>
           <w:tcPr>
-            <w:tcW w:w="3680" w:type="dxa"/>
+            <w:tcW w:w="4224" w:type="dxa"/>
           </w:tcPr>
           <w:p>
             <w:pPr>
@@ -4407,7 +4859,7 @@
         </w:trPr>
         <w:tc>
           <w:tcPr>
-            <w:tcW w:w="5211" w:type="dxa"/>
+            <w:tcW w:w="5982" w:type="dxa"/>
           </w:tcPr>
           <w:p>
             <w:pPr>
@@ -4501,7 +4953,7 @@
         </w:tc>
         <w:tc>
           <w:tcPr>
-            <w:tcW w:w="3680" w:type="dxa"/>
+            <w:tcW w:w="4224" w:type="dxa"/>
           </w:tcPr>
           <w:p>
             <w:pPr>
@@ -4530,7 +4982,7 @@
         </w:trPr>
         <w:tc>
           <w:tcPr>
-            <w:tcW w:w="5211" w:type="dxa"/>
+            <w:tcW w:w="5982" w:type="dxa"/>
           </w:tcPr>
           <w:p>
             <w:pPr>
@@ -4757,7 +5209,7 @@
         </w:tc>
         <w:tc>
           <w:tcPr>
-            <w:tcW w:w="3680" w:type="dxa"/>
+            <w:tcW w:w="4224" w:type="dxa"/>
           </w:tcPr>
           <w:p>
             <w:pPr>
@@ -4786,7 +5238,7 @@
         </w:trPr>
         <w:tc>
           <w:tcPr>
-            <w:tcW w:w="5211" w:type="dxa"/>
+            <w:tcW w:w="5982" w:type="dxa"/>
           </w:tcPr>
           <w:p>
             <w:pPr>
@@ -4864,7 +5316,7 @@
         </w:tc>
         <w:tc>
           <w:tcPr>
-            <w:tcW w:w="3680" w:type="dxa"/>
+            <w:tcW w:w="4224" w:type="dxa"/>
           </w:tcPr>
           <w:p>
             <w:pPr>
@@ -4892,7 +5344,7 @@
         </w:trPr>
         <w:tc>
           <w:tcPr>
-            <w:tcW w:w="5211" w:type="dxa"/>
+            <w:tcW w:w="5982" w:type="dxa"/>
           </w:tcPr>
           <w:p>
             <w:pPr>
@@ -4994,7 +5446,7 @@
         </w:tc>
         <w:tc>
           <w:tcPr>
-            <w:tcW w:w="3680" w:type="dxa"/>
+            <w:tcW w:w="4224" w:type="dxa"/>
           </w:tcPr>
           <w:p>
             <w:pPr>
@@ -5023,7 +5475,7 @@
         </w:trPr>
         <w:tc>
           <w:tcPr>
-            <w:tcW w:w="5211" w:type="dxa"/>
+            <w:tcW w:w="5982" w:type="dxa"/>
           </w:tcPr>
           <w:p>
             <w:pPr>
@@ -5102,7 +5554,7 @@
         </w:tc>
         <w:tc>
           <w:tcPr>
-            <w:tcW w:w="3680" w:type="dxa"/>
+            <w:tcW w:w="4224" w:type="dxa"/>
           </w:tcPr>
           <w:p>
             <w:pPr>
@@ -5131,7 +5583,7 @@
         </w:trPr>
         <w:tc>
           <w:tcPr>
-            <w:tcW w:w="5211" w:type="dxa"/>
+            <w:tcW w:w="5982" w:type="dxa"/>
           </w:tcPr>
           <w:p>
             <w:pPr>
@@ -5236,7 +5688,7 @@
         </w:tc>
         <w:tc>
           <w:tcPr>
-            <w:tcW w:w="3680" w:type="dxa"/>
+            <w:tcW w:w="4224" w:type="dxa"/>
           </w:tcPr>
           <w:p>
             <w:pPr>
@@ -5283,7 +5735,7 @@
         </w:trPr>
         <w:tc>
           <w:tcPr>
-            <w:tcW w:w="5211" w:type="dxa"/>
+            <w:tcW w:w="5982" w:type="dxa"/>
           </w:tcPr>
           <w:p>
             <w:pPr>
@@ -5414,7 +5866,7 @@
         </w:tc>
         <w:tc>
           <w:tcPr>
-            <w:tcW w:w="3680" w:type="dxa"/>
+            <w:tcW w:w="4224" w:type="dxa"/>
           </w:tcPr>
           <w:p>
             <w:pPr>
@@ -5443,7 +5895,7 @@
         </w:trPr>
         <w:tc>
           <w:tcPr>
-            <w:tcW w:w="5211" w:type="dxa"/>
+            <w:tcW w:w="5982" w:type="dxa"/>
           </w:tcPr>
           <w:p>
             <w:pPr>
@@ -5582,7 +6034,7 @@
         </w:tc>
         <w:tc>
           <w:tcPr>
-            <w:tcW w:w="3680" w:type="dxa"/>
+            <w:tcW w:w="4224" w:type="dxa"/>
           </w:tcPr>
           <w:p>
             <w:pPr>
@@ -5611,7 +6063,7 @@
         </w:trPr>
         <w:tc>
           <w:tcPr>
-            <w:tcW w:w="5211" w:type="dxa"/>
+            <w:tcW w:w="5982" w:type="dxa"/>
           </w:tcPr>
           <w:p>
             <w:pPr>
@@ -5705,7 +6157,7 @@
         </w:tc>
         <w:tc>
           <w:tcPr>
-            <w:tcW w:w="3680" w:type="dxa"/>
+            <w:tcW w:w="4224" w:type="dxa"/>
           </w:tcPr>
           <w:p>
             <w:pPr>
@@ -5734,7 +6186,7 @@
         </w:trPr>
         <w:tc>
           <w:tcPr>
-            <w:tcW w:w="5211" w:type="dxa"/>
+            <w:tcW w:w="5982" w:type="dxa"/>
           </w:tcPr>
           <w:p>
             <w:pPr>
@@ -5852,7 +6304,7 @@
         </w:tc>
         <w:tc>
           <w:tcPr>
-            <w:tcW w:w="3680" w:type="dxa"/>
+            <w:tcW w:w="4224" w:type="dxa"/>
           </w:tcPr>
           <w:p>
             <w:pPr>
@@ -5881,7 +6333,7 @@
         </w:trPr>
         <w:tc>
           <w:tcPr>
-            <w:tcW w:w="5211" w:type="dxa"/>
+            <w:tcW w:w="5982" w:type="dxa"/>
           </w:tcPr>
           <w:p>
             <w:pPr>
@@ -5975,7 +6427,7 @@
         </w:tc>
         <w:tc>
           <w:tcPr>
-            <w:tcW w:w="3680" w:type="dxa"/>
+            <w:tcW w:w="4224" w:type="dxa"/>
           </w:tcPr>
           <w:p>
             <w:pPr>
@@ -6004,7 +6456,7 @@
         </w:trPr>
         <w:tc>
           <w:tcPr>
-            <w:tcW w:w="5211" w:type="dxa"/>
+            <w:tcW w:w="5982" w:type="dxa"/>
           </w:tcPr>
           <w:p>
             <w:pPr>
@@ -6094,7 +6546,7 @@
         </w:tc>
         <w:tc>
           <w:tcPr>
-            <w:tcW w:w="3680" w:type="dxa"/>
+            <w:tcW w:w="4224" w:type="dxa"/>
           </w:tcPr>
           <w:p>
             <w:pPr>
@@ -6123,7 +6575,7 @@
         </w:trPr>
         <w:tc>
           <w:tcPr>
-            <w:tcW w:w="5211" w:type="dxa"/>
+            <w:tcW w:w="5982" w:type="dxa"/>
           </w:tcPr>
           <w:p>
             <w:pPr>
@@ -6201,24 +6653,250 @@
         </w:tc>
         <w:tc>
           <w:tcPr>
-            <w:tcW w:w="3680" w:type="dxa"/>
-          </w:tcPr>
-          <w:p>
-            <w:pPr>
-              <w:jc w:val="center"/>
-              <w:rPr>
-                <w:rFonts w:ascii="Times New Roman" w:hAnsi="Times New Roman" w:cs="Times New Roman"/>
-                <w:szCs w:val="24"/>
-                <w:lang w:val="en-US"/>
-              </w:rPr>
-            </w:pPr>
-            <w:r>
-              <w:rPr>
-                <w:rFonts w:ascii="Times New Roman" w:hAnsi="Times New Roman" w:cs="Times New Roman"/>
-                <w:szCs w:val="24"/>
-                <w:lang w:val="en-US"/>
-              </w:rPr>
-              <w:t>Retrieves an array with all the available rest function information</w:t>
+            <w:tcW w:w="4224" w:type="dxa"/>
+          </w:tcPr>
+          <w:p>
+            <w:pPr>
+              <w:jc w:val="center"/>
+              <w:rPr>
+                <w:rFonts w:ascii="Times New Roman" w:hAnsi="Times New Roman" w:cs="Times New Roman"/>
+                <w:szCs w:val="24"/>
+                <w:lang w:val="en-US"/>
+              </w:rPr>
+            </w:pPr>
+            <w:r>
+              <w:rPr>
+                <w:rFonts w:ascii="Times New Roman" w:hAnsi="Times New Roman" w:cs="Times New Roman"/>
+                <w:szCs w:val="24"/>
+                <w:lang w:val="en-US"/>
+              </w:rPr>
+              <w:t xml:space="preserve">Retrieves an array </w:t>
+            </w:r>
+            <w:r>
+              <w:rPr>
+                <w:rFonts w:ascii="Times New Roman" w:hAnsi="Times New Roman" w:cs="Times New Roman"/>
+                <w:szCs w:val="24"/>
+                <w:lang w:val="en-US"/>
+              </w:rPr>
+              <w:t>filled with information</w:t>
+            </w:r>
+            <w:r>
+              <w:rPr>
+                <w:rFonts w:ascii="Times New Roman" w:hAnsi="Times New Roman" w:cs="Times New Roman"/>
+                <w:szCs w:val="24"/>
+                <w:lang w:val="en-US"/>
+              </w:rPr>
+              <w:t xml:space="preserve"> </w:t>
+            </w:r>
+            <w:r>
+              <w:rPr>
+                <w:rFonts w:ascii="Times New Roman" w:hAnsi="Times New Roman" w:cs="Times New Roman"/>
+                <w:szCs w:val="24"/>
+                <w:lang w:val="en-US"/>
+              </w:rPr>
+              <w:t>for all the available rest functions</w:t>
+            </w:r>
+          </w:p>
+        </w:tc>
+      </w:tr>
+      <w:tr>
+        <w:trPr>
+          <w:trHeight w:val="294"/>
+        </w:trPr>
+        <w:tc>
+          <w:tcPr>
+            <w:tcW w:w="5982" w:type="dxa"/>
+          </w:tcPr>
+          <w:p>
+            <w:pPr>
+              <w:jc w:val="center"/>
+              <w:rPr>
+                <w:rFonts w:ascii="Times New Roman" w:hAnsi="Times New Roman" w:cs="Times New Roman"/>
+                <w:szCs w:val="24"/>
+                <w:lang w:val="en-US"/>
+              </w:rPr>
+            </w:pPr>
+            <w:r>
+              <w:rPr>
+                <w:rFonts w:ascii="Times New Roman" w:hAnsi="Times New Roman" w:cs="Times New Roman"/>
+                <w:szCs w:val="24"/>
+                <w:lang w:val="en-US"/>
+              </w:rPr>
+              <w:t>subscribe(</w:t>
+            </w:r>
+            <w:r>
+              <w:rPr>
+                <w:rFonts w:ascii="Times New Roman" w:hAnsi="Times New Roman" w:cs="Times New Roman"/>
+                <w:b/>
+                <w:color w:val="548DD4" w:themeColor="text2" w:themeTint="99"/>
+                <w:lang w:val="en-US"/>
+              </w:rPr>
+              <w:t>sCB1</w:t>
+            </w:r>
+            <w:r>
+              <w:rPr>
+                <w:rFonts w:ascii="Times New Roman" w:hAnsi="Times New Roman" w:cs="Times New Roman"/>
+                <w:b/>
+                <w:color w:val="548DD4" w:themeColor="text2" w:themeTint="99"/>
+                <w:lang w:val="en-US"/>
+              </w:rPr>
+              <w:t xml:space="preserve">, </w:t>
+            </w:r>
+            <w:r>
+              <w:rPr>
+                <w:rFonts w:ascii="Times New Roman" w:hAnsi="Times New Roman" w:cs="Times New Roman"/>
+                <w:color w:val="FF0000"/>
+                <w:szCs w:val="24"/>
+                <w:lang w:val="en-US"/>
+              </w:rPr>
+              <w:t xml:space="preserve"> </w:t>
+            </w:r>
+            <w:proofErr w:type="spellStart"/>
+            <w:r>
+              <w:rPr>
+                <w:rFonts w:ascii="Times New Roman" w:hAnsi="Times New Roman" w:cs="Times New Roman"/>
+                <w:color w:val="FF0000"/>
+                <w:szCs w:val="24"/>
+                <w:lang w:val="en-US"/>
+              </w:rPr>
+              <w:t>eCB</w:t>
+            </w:r>
+            <w:proofErr w:type="spellEnd"/>
+            <w:r>
+              <w:rPr>
+                <w:rFonts w:ascii="Times New Roman" w:hAnsi="Times New Roman" w:cs="Times New Roman"/>
+                <w:szCs w:val="24"/>
+                <w:lang w:val="en-US"/>
+              </w:rPr>
+              <w:t xml:space="preserve">, </w:t>
+            </w:r>
+            <w:proofErr w:type="spellStart"/>
+            <w:r>
+              <w:rPr>
+                <w:rFonts w:ascii="Times New Roman" w:hAnsi="Times New Roman" w:cs="Times New Roman"/>
+                <w:szCs w:val="24"/>
+                <w:lang w:val="en-US"/>
+              </w:rPr>
+              <w:t>eventType</w:t>
+            </w:r>
+            <w:proofErr w:type="spellEnd"/>
+            <w:r>
+              <w:rPr>
+                <w:rFonts w:ascii="Times New Roman" w:hAnsi="Times New Roman" w:cs="Times New Roman"/>
+                <w:szCs w:val="24"/>
+                <w:lang w:val="en-US"/>
+              </w:rPr>
+              <w:t>)</w:t>
+            </w:r>
+          </w:p>
+        </w:tc>
+        <w:tc>
+          <w:tcPr>
+            <w:tcW w:w="4224" w:type="dxa"/>
+          </w:tcPr>
+          <w:p>
+            <w:pPr>
+              <w:jc w:val="center"/>
+              <w:rPr>
+                <w:rFonts w:ascii="Times New Roman" w:hAnsi="Times New Roman" w:cs="Times New Roman"/>
+                <w:szCs w:val="24"/>
+                <w:lang w:val="en-US"/>
+              </w:rPr>
+            </w:pPr>
+            <w:r>
+              <w:rPr>
+                <w:rFonts w:ascii="Times New Roman" w:hAnsi="Times New Roman" w:cs="Times New Roman"/>
+                <w:szCs w:val="24"/>
+                <w:lang w:val="en-US"/>
+              </w:rPr>
+              <w:t>Opens a persistent connection with ARE and listens for Server Sent Events.</w:t>
+            </w:r>
+          </w:p>
+        </w:tc>
+      </w:tr>
+      <w:tr>
+        <w:trPr>
+          <w:trHeight w:val="294"/>
+        </w:trPr>
+        <w:tc>
+          <w:tcPr>
+            <w:tcW w:w="5982" w:type="dxa"/>
+          </w:tcPr>
+          <w:p>
+            <w:pPr>
+              <w:jc w:val="center"/>
+              <w:rPr>
+                <w:rFonts w:ascii="Times New Roman" w:hAnsi="Times New Roman" w:cs="Times New Roman"/>
+                <w:szCs w:val="24"/>
+                <w:lang w:val="en-US"/>
+              </w:rPr>
+            </w:pPr>
+            <w:r>
+              <w:rPr>
+                <w:rFonts w:ascii="Times New Roman" w:hAnsi="Times New Roman" w:cs="Times New Roman"/>
+                <w:szCs w:val="24"/>
+                <w:lang w:val="en-US"/>
+              </w:rPr>
+              <w:t>unsubscribe(</w:t>
+            </w:r>
+            <w:proofErr w:type="spellStart"/>
+            <w:r>
+              <w:rPr>
+                <w:rFonts w:ascii="Times New Roman" w:hAnsi="Times New Roman" w:cs="Times New Roman"/>
+                <w:szCs w:val="24"/>
+                <w:lang w:val="en-US"/>
+              </w:rPr>
+              <w:t>eventType</w:t>
+            </w:r>
+            <w:proofErr w:type="spellEnd"/>
+            <w:r>
+              <w:rPr>
+                <w:rFonts w:ascii="Times New Roman" w:hAnsi="Times New Roman" w:cs="Times New Roman"/>
+                <w:szCs w:val="24"/>
+                <w:lang w:val="en-US"/>
+              </w:rPr>
+              <w:t>)</w:t>
+            </w:r>
+          </w:p>
+        </w:tc>
+        <w:tc>
+          <w:tcPr>
+            <w:tcW w:w="4224" w:type="dxa"/>
+          </w:tcPr>
+          <w:p>
+            <w:pPr>
+              <w:jc w:val="center"/>
+              <w:rPr>
+                <w:rFonts w:ascii="Times New Roman" w:hAnsi="Times New Roman" w:cs="Times New Roman"/>
+                <w:szCs w:val="24"/>
+                <w:lang w:val="en-US"/>
+              </w:rPr>
+            </w:pPr>
+            <w:r>
+              <w:rPr>
+                <w:rFonts w:ascii="Times New Roman" w:hAnsi="Times New Roman" w:cs="Times New Roman"/>
+                <w:szCs w:val="24"/>
+                <w:lang w:val="en-US"/>
+              </w:rPr>
+              <w:t xml:space="preserve">Closes the connection for Server Sent Events. Returns true if the </w:t>
+            </w:r>
+            <w:proofErr w:type="spellStart"/>
+            <w:r>
+              <w:rPr>
+                <w:rFonts w:ascii="Times New Roman" w:hAnsi="Times New Roman" w:cs="Times New Roman"/>
+                <w:szCs w:val="24"/>
+                <w:lang w:val="en-US"/>
+              </w:rPr>
+              <w:t>unsubscription</w:t>
+            </w:r>
+            <w:proofErr w:type="spellEnd"/>
+            <w:r>
+              <w:rPr>
+                <w:rFonts w:ascii="Times New Roman" w:hAnsi="Times New Roman" w:cs="Times New Roman"/>
+                <w:szCs w:val="24"/>
+                <w:lang w:val="en-US"/>
+              </w:rPr>
+              <w:t xml:space="preserve"> was successful and false otherwise</w:t>
             </w:r>
           </w:p>
         </w:tc>
@@ -6227,6 +6905,29 @@
     <w:p>
       <w:pPr>
         <w:spacing w:after="0" w:line="240" w:lineRule="auto"/>
+        <w:jc w:val="center"/>
+        <w:rPr>
+          <w:rFonts w:ascii="Times New Roman" w:hAnsi="Times New Roman" w:cs="Times New Roman"/>
+          <w:sz w:val="28"/>
+          <w:szCs w:val="24"/>
+          <w:u w:val="single"/>
+          <w:lang w:val="en-US"/>
+        </w:rPr>
+      </w:pPr>
+      <w:r>
+        <w:rPr>
+          <w:rFonts w:ascii="Times New Roman" w:hAnsi="Times New Roman" w:cs="Times New Roman"/>
+          <w:sz w:val="28"/>
+          <w:szCs w:val="24"/>
+          <w:u w:val="single"/>
+          <w:lang w:val="en-US"/>
+        </w:rPr>
+        <w:t>JavaScript Library Functions</w:t>
+      </w:r>
+    </w:p>
+    <w:p>
+      <w:pPr>
+        <w:spacing w:after="0" w:line="240" w:lineRule="auto"/>
         <w:rPr>
           <w:rFonts w:ascii="Times New Roman" w:hAnsi="Times New Roman" w:cs="Times New Roman"/>
           <w:sz w:val="24"/>
@@ -6256,6 +6957,17 @@
           <w:lang w:val="en-US"/>
         </w:rPr>
       </w:pPr>
+    </w:p>
+    <w:p>
+      <w:pPr>
+        <w:spacing w:after="0" w:line="240" w:lineRule="auto"/>
+        <w:rPr>
+          <w:rFonts w:ascii="Times New Roman" w:hAnsi="Times New Roman" w:cs="Times New Roman"/>
+          <w:sz w:val="24"/>
+          <w:szCs w:val="24"/>
+          <w:lang w:val="en-US"/>
+        </w:rPr>
+      </w:pPr>
       <w:r>
         <w:rPr>
           <w:rFonts w:ascii="Times New Roman" w:hAnsi="Times New Roman" w:cs="Times New Roman"/>
@@ -6267,15 +6979,15 @@
         <mc:AlternateContent>
           <mc:Choice Requires="wps">
             <w:drawing>
-              <wp:anchor distT="0" distB="0" distL="114300" distR="114300" simplePos="0" relativeHeight="251659264" behindDoc="0" locked="0" layoutInCell="1" allowOverlap="1" wp14:anchorId="7968095E" wp14:editId="273C5762">
+              <wp:anchor distT="0" distB="0" distL="114300" distR="114300" simplePos="0" relativeHeight="251659264" behindDoc="0" locked="0" layoutInCell="1" allowOverlap="1" wp14:anchorId="56488D79" wp14:editId="38682E5A">
                 <wp:simplePos x="0" y="0"/>
                 <wp:positionH relativeFrom="column">
-                  <wp:align>center</wp:align>
+                  <wp:posOffset>779780</wp:posOffset>
                 </wp:positionH>
                 <wp:positionV relativeFrom="paragraph">
-                  <wp:posOffset>0</wp:posOffset>
+                  <wp:posOffset>13335</wp:posOffset>
                 </wp:positionV>
-                <wp:extent cx="3861943" cy="1023042"/>
+                <wp:extent cx="3861435" cy="1022985"/>
                 <wp:effectExtent l="0" t="0" r="24765" b="24765"/>
                 <wp:wrapNone/>
                 <wp:docPr id="307" name="Text Box 2"/>
@@ -6291,7 +7003,7 @@
                       <wps:spPr bwMode="auto">
                         <a:xfrm>
                           <a:off x="0" y="0"/>
-                          <a:ext cx="3861943" cy="1023042"/>
+                          <a:ext cx="3861435" cy="1022985"/>
                         </a:xfrm>
                         <a:prstGeom prst="rect">
                           <a:avLst/>
@@ -6606,7 +7318,7 @@
                 <v:stroke joinstyle="miter"/>
                 <v:path gradientshapeok="t" o:connecttype="rect"/>
               </v:shapetype>
-              <v:shape id="Text Box 2" o:spid="_x0000_s1026" type="#_x0000_t202" style="position:absolute;margin-left:0;margin-top:0;width:304.1pt;height:80.55pt;z-index:251659264;visibility:visible;mso-wrap-style:square;mso-width-percent:0;mso-height-percent:0;mso-wrap-distance-left:9pt;mso-wrap-distance-top:0;mso-wrap-distance-right:9pt;mso-wrap-distance-bottom:0;mso-position-horizontal:center;mso-position-horizontal-relative:text;mso-position-vertical:absolute;mso-position-vertical-relative:text;mso-width-percent:0;mso-height-percent:0;mso-width-relative:margin;mso-height-relative:margin;v-text-anchor:top" o:gfxdata="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" fillcolor="#fcf2e8">
+              <v:shape id="Text Box 2" o:spid="_x0000_s1026" type="#_x0000_t202" style="position:absolute;margin-left:61.4pt;margin-top:1.05pt;width:304.05pt;height:80.55pt;z-index:251659264;visibility:visible;mso-wrap-style:square;mso-width-percent:0;mso-height-percent:0;mso-wrap-distance-left:9pt;mso-wrap-distance-top:0;mso-wrap-distance-right:9pt;mso-wrap-distance-bottom:0;mso-position-horizontal:absolute;mso-position-horizontal-relative:text;mso-position-vertical:absolute;mso-position-vertical-relative:text;mso-width-percent:0;mso-height-percent:0;mso-width-relative:margin;mso-height-relative:margin;v-text-anchor:top" o:gfxdata="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" fillcolor="#fcf2e8">
                 <v:stroke dashstyle="dash"/>
                 <v:textbox>
                   <w:txbxContent>
@@ -6638,8 +7350,6 @@
                         </w:rPr>
                         <w:t xml:space="preserve">: </w:t>
                       </w:r>
-                      <w:proofErr w:type="spellStart"/>
-                      <w:proofErr w:type="gramStart"/>
                       <w:r>
                         <w:rPr>
                           <w:rFonts w:ascii="Times New Roman" w:hAnsi="Times New Roman" w:cs="Times New Roman"/>
@@ -6648,51 +7358,13 @@
                         </w:rPr>
                         <w:t>successCallback</w:t>
                       </w:r>
-                      <w:proofErr w:type="spellEnd"/>
                       <w:r>
                         <w:rPr>
                           <w:rFonts w:ascii="Times New Roman" w:hAnsi="Times New Roman" w:cs="Times New Roman"/>
                           <w:szCs w:val="24"/>
                           <w:lang w:val="en-US"/>
                         </w:rPr>
-                        <w:t>(</w:t>
-                      </w:r>
-                      <w:proofErr w:type="spellStart"/>
-                      <w:proofErr w:type="gramEnd"/>
-                      <w:r>
-                        <w:rPr>
-                          <w:rFonts w:ascii="Times New Roman" w:hAnsi="Times New Roman" w:cs="Times New Roman"/>
-                          <w:szCs w:val="24"/>
-                          <w:lang w:val="en-US"/>
-                        </w:rPr>
-                        <w:t>textData</w:t>
-                      </w:r>
-                      <w:proofErr w:type="spellEnd"/>
-                      <w:r>
-                        <w:rPr>
-                          <w:rFonts w:ascii="Times New Roman" w:hAnsi="Times New Roman" w:cs="Times New Roman"/>
-                          <w:szCs w:val="24"/>
-                          <w:lang w:val="en-US"/>
-                        </w:rPr>
-                        <w:t xml:space="preserve">, </w:t>
-                      </w:r>
-                      <w:proofErr w:type="spellStart"/>
-                      <w:r>
-                        <w:rPr>
-                          <w:rFonts w:ascii="Times New Roman" w:hAnsi="Times New Roman" w:cs="Times New Roman"/>
-                          <w:szCs w:val="24"/>
-                          <w:lang w:val="en-US"/>
-                        </w:rPr>
-                        <w:t>HTTPstatus</w:t>
-                      </w:r>
-                      <w:proofErr w:type="spellEnd"/>
-                      <w:r>
-                        <w:rPr>
-                          <w:rFonts w:ascii="Times New Roman" w:hAnsi="Times New Roman" w:cs="Times New Roman"/>
-                          <w:szCs w:val="24"/>
-                          <w:lang w:val="en-US"/>
-                        </w:rPr>
-                        <w:t>)</w:t>
+                        <w:t>(textData, HTTPstatus)</w:t>
                       </w:r>
                     </w:p>
                     <w:p>
@@ -6723,8 +7395,6 @@
                         </w:rPr>
                         <w:t xml:space="preserve">: </w:t>
                       </w:r>
-                      <w:proofErr w:type="spellStart"/>
-                      <w:proofErr w:type="gramStart"/>
                       <w:r>
                         <w:rPr>
                           <w:rFonts w:ascii="Times New Roman" w:hAnsi="Times New Roman" w:cs="Times New Roman"/>
@@ -6733,41 +7403,13 @@
                         </w:rPr>
                         <w:t>successCallback</w:t>
                       </w:r>
-                      <w:proofErr w:type="spellEnd"/>
                       <w:r>
                         <w:rPr>
                           <w:rFonts w:ascii="Times New Roman" w:hAnsi="Times New Roman" w:cs="Times New Roman"/>
                           <w:szCs w:val="24"/>
                           <w:lang w:val="en-US"/>
                         </w:rPr>
-                        <w:t>(</w:t>
-                      </w:r>
-                      <w:proofErr w:type="gramEnd"/>
-                      <w:r>
-                        <w:rPr>
-                          <w:rFonts w:ascii="Times New Roman" w:hAnsi="Times New Roman" w:cs="Times New Roman"/>
-                          <w:szCs w:val="24"/>
-                          <w:lang w:val="en-US"/>
-                        </w:rPr>
-                        <w:t xml:space="preserve">array, </w:t>
-                      </w:r>
-                      <w:proofErr w:type="spellStart"/>
-                      <w:r>
-                        <w:rPr>
-                          <w:rFonts w:ascii="Times New Roman" w:hAnsi="Times New Roman" w:cs="Times New Roman"/>
-                          <w:szCs w:val="24"/>
-                          <w:lang w:val="en-US"/>
-                        </w:rPr>
-                        <w:t>HTTPstatus</w:t>
-                      </w:r>
-                      <w:proofErr w:type="spellEnd"/>
-                      <w:r>
-                        <w:rPr>
-                          <w:rFonts w:ascii="Times New Roman" w:hAnsi="Times New Roman" w:cs="Times New Roman"/>
-                          <w:szCs w:val="24"/>
-                          <w:lang w:val="en-US"/>
-                        </w:rPr>
-                        <w:t>)</w:t>
+                        <w:t>(array, HTTPstatus)</w:t>
                       </w:r>
                     </w:p>
                     <w:p>
@@ -6782,8 +7424,6 @@
                           <w:lang w:val="en-US"/>
                         </w:rPr>
                       </w:pPr>
-                      <w:proofErr w:type="spellStart"/>
-                      <w:proofErr w:type="gramStart"/>
                       <w:r>
                         <w:rPr>
                           <w:rFonts w:ascii="Times New Roman" w:hAnsi="Times New Roman" w:cs="Times New Roman"/>
@@ -6793,35 +7433,14 @@
                         </w:rPr>
                         <w:t>eCB</w:t>
                       </w:r>
-                      <w:proofErr w:type="spellEnd"/>
-                      <w:proofErr w:type="gramEnd"/>
                       <w:r>
                         <w:rPr>
                           <w:rFonts w:ascii="Times New Roman" w:hAnsi="Times New Roman" w:cs="Times New Roman"/>
                           <w:szCs w:val="24"/>
                           <w:lang w:val="en-US"/>
                         </w:rPr>
-                        <w:t xml:space="preserve">: </w:t>
+                        <w:t>: errorCallback(</w:t>
                       </w:r>
-                      <w:proofErr w:type="spellStart"/>
-                      <w:r>
-                        <w:rPr>
-                          <w:rFonts w:ascii="Times New Roman" w:hAnsi="Times New Roman" w:cs="Times New Roman"/>
-                          <w:szCs w:val="24"/>
-                          <w:lang w:val="en-US"/>
-                        </w:rPr>
-                        <w:t>errorCallback</w:t>
-                      </w:r>
-                      <w:proofErr w:type="spellEnd"/>
-                      <w:r>
-                        <w:rPr>
-                          <w:rFonts w:ascii="Times New Roman" w:hAnsi="Times New Roman" w:cs="Times New Roman"/>
-                          <w:szCs w:val="24"/>
-                          <w:lang w:val="en-US"/>
-                        </w:rPr>
-                        <w:t>(</w:t>
-                      </w:r>
-                      <w:proofErr w:type="spellStart"/>
                       <w:r>
                         <w:rPr>
                           <w:rFonts w:ascii="Times New Roman" w:hAnsi="Times New Roman" w:cs="Times New Roman"/>
@@ -6830,7 +7449,6 @@
                         </w:rPr>
                         <w:t>HTTPstatus</w:t>
                       </w:r>
-                      <w:proofErr w:type="spellEnd"/>
                       <w:r>
                         <w:rPr>
                           <w:rFonts w:ascii="Times New Roman" w:hAnsi="Times New Roman" w:cs="Times New Roman"/>
@@ -6839,7 +7457,6 @@
                         </w:rPr>
                         <w:t xml:space="preserve">, </w:t>
                       </w:r>
-                      <w:proofErr w:type="spellStart"/>
                       <w:r>
                         <w:rPr>
                           <w:rFonts w:ascii="Times New Roman" w:hAnsi="Times New Roman" w:cs="Times New Roman"/>
@@ -6848,7 +7465,6 @@
                         </w:rPr>
                         <w:t>AREerrorMessage</w:t>
                       </w:r>
-                      <w:proofErr w:type="spellEnd"/>
                       <w:r>
                         <w:rPr>
                           <w:rFonts w:ascii="Times New Roman" w:hAnsi="Times New Roman" w:cs="Times New Roman"/>
@@ -6892,52 +7508,6 @@
     </w:p>
     <w:p>
       <w:pPr>
-        <w:pStyle w:val="ListParagraph"/>
-        <w:spacing w:after="0" w:line="240" w:lineRule="auto"/>
-        <w:ind w:left="1080"/>
-        <w:rPr>
-          <w:rFonts w:ascii="Times New Roman" w:hAnsi="Times New Roman" w:cs="Times New Roman"/>
-          <w:sz w:val="24"/>
-          <w:szCs w:val="24"/>
-          <w:lang w:val="en-US"/>
-        </w:rPr>
-      </w:pPr>
-    </w:p>
-    <w:p>
-      <w:pPr>
-        <w:spacing w:after="0" w:line="240" w:lineRule="auto"/>
-        <w:rPr>
-          <w:rFonts w:ascii="Times New Roman" w:hAnsi="Times New Roman" w:cs="Times New Roman"/>
-          <w:sz w:val="24"/>
-          <w:szCs w:val="24"/>
-          <w:lang w:val="en-US"/>
-        </w:rPr>
-      </w:pPr>
-    </w:p>
-    <w:p>
-      <w:pPr>
-        <w:spacing w:after="0" w:line="240" w:lineRule="auto"/>
-        <w:rPr>
-          <w:rFonts w:ascii="Times New Roman" w:hAnsi="Times New Roman" w:cs="Times New Roman"/>
-          <w:sz w:val="24"/>
-          <w:szCs w:val="24"/>
-          <w:lang w:val="en-US"/>
-        </w:rPr>
-      </w:pPr>
-    </w:p>
-    <w:p>
-      <w:pPr>
-        <w:spacing w:after="0" w:line="240" w:lineRule="auto"/>
-        <w:rPr>
-          <w:rFonts w:ascii="Times New Roman" w:hAnsi="Times New Roman" w:cs="Times New Roman"/>
-          <w:sz w:val="24"/>
-          <w:szCs w:val="24"/>
-          <w:lang w:val="en-US"/>
-        </w:rPr>
-      </w:pPr>
-    </w:p>
-    <w:p>
-      <w:pPr>
         <w:spacing w:after="0" w:line="240" w:lineRule="auto"/>
         <w:rPr>
           <w:rFonts w:ascii="Times New Roman" w:hAnsi="Times New Roman" w:cs="Times New Roman"/>
@@ -7006,6 +7576,25 @@
     </w:p>
     <w:p>
       <w:pPr>
+        <w:rPr>
+          <w:rFonts w:ascii="Times New Roman" w:hAnsi="Times New Roman" w:cs="Times New Roman"/>
+          <w:sz w:val="24"/>
+          <w:szCs w:val="24"/>
+          <w:lang w:val="en-US"/>
+        </w:rPr>
+      </w:pPr>
+      <w:r>
+        <w:rPr>
+          <w:rFonts w:ascii="Times New Roman" w:hAnsi="Times New Roman" w:cs="Times New Roman"/>
+          <w:sz w:val="24"/>
+          <w:szCs w:val="24"/>
+          <w:lang w:val="en-US"/>
+        </w:rPr>
+        <w:br w:type="page"/>
+      </w:r>
+    </w:p>
+    <w:p>
+      <w:pPr>
         <w:spacing w:after="0" w:line="240" w:lineRule="auto"/>
         <w:rPr>
           <w:rFonts w:ascii="Times New Roman" w:hAnsi="Times New Roman" w:cs="Times New Roman"/>
@@ -7018,26 +7607,458 @@
     <w:p>
       <w:pPr>
         <w:spacing w:after="0" w:line="240" w:lineRule="auto"/>
+        <w:jc w:val="center"/>
         <w:rPr>
           <w:rFonts w:ascii="Times New Roman" w:hAnsi="Times New Roman" w:cs="Times New Roman"/>
+          <w:sz w:val="28"/>
+          <w:szCs w:val="24"/>
+          <w:u w:val="single"/>
+          <w:lang w:val="en-US"/>
+        </w:rPr>
+      </w:pPr>
+      <w:r>
+        <w:rPr>
+          <w:rFonts w:ascii="Times New Roman" w:hAnsi="Times New Roman" w:cs="Times New Roman"/>
+          <w:sz w:val="28"/>
+          <w:szCs w:val="24"/>
+          <w:u w:val="single"/>
+          <w:lang w:val="en-US"/>
+        </w:rPr>
+        <w:t>Event Types</w:t>
+      </w:r>
+    </w:p>
+    <w:p>
+      <w:pPr>
+        <w:pStyle w:val="ListParagraph"/>
+        <w:spacing w:after="0" w:line="240" w:lineRule="auto"/>
+        <w:ind w:left="1080"/>
+        <w:rPr>
+          <w:rFonts w:ascii="Times New Roman" w:hAnsi="Times New Roman" w:cs="Times New Roman"/>
+          <w:sz w:val="24"/>
+          <w:szCs w:val="24"/>
           <w:lang w:val="en-US"/>
         </w:rPr>
       </w:pPr>
     </w:p>
     <w:p>
       <w:pPr>
+        <w:spacing w:after="0" w:line="240" w:lineRule="auto"/>
         <w:rPr>
           <w:rFonts w:ascii="Times New Roman" w:hAnsi="Times New Roman" w:cs="Times New Roman"/>
+          <w:sz w:val="24"/>
+          <w:szCs w:val="24"/>
           <w:lang w:val="en-US"/>
         </w:rPr>
       </w:pPr>
       <w:r>
         <w:rPr>
           <w:rFonts w:ascii="Times New Roman" w:hAnsi="Times New Roman" w:cs="Times New Roman"/>
+          <w:sz w:val="24"/>
+          <w:szCs w:val="24"/>
+          <w:lang w:val="en-US"/>
+        </w:rPr>
+        <w:tab/>
+      </w:r>
+      <w:r>
+        <w:rPr>
+          <w:rFonts w:ascii="Times New Roman" w:hAnsi="Times New Roman" w:cs="Times New Roman"/>
+          <w:sz w:val="24"/>
+          <w:szCs w:val="24"/>
+          <w:lang w:val="en-US"/>
+        </w:rPr>
+        <w:tab/>
+      </w:r>
+      <w:r>
+        <w:rPr>
+          <w:rFonts w:ascii="Times New Roman" w:hAnsi="Times New Roman" w:cs="Times New Roman"/>
+          <w:sz w:val="24"/>
+          <w:szCs w:val="24"/>
+          <w:lang w:val="en-US"/>
+        </w:rPr>
+        <w:tab/>
+      </w:r>
+    </w:p>
+    <w:tbl>
+      <w:tblPr>
+        <w:tblStyle w:val="TableGrid"/>
+        <w:tblpPr w:leftFromText="180" w:rightFromText="180" w:vertAnchor="page" w:horzAnchor="margin" w:tblpXSpec="center" w:tblpY="2341"/>
+        <w:tblW w:w="10086" w:type="dxa"/>
+        <w:tblLook w:val="04A0" w:firstRow="1" w:lastRow="0" w:firstColumn="1" w:lastColumn="0" w:noHBand="0" w:noVBand="1"/>
+      </w:tblPr>
+      <w:tblGrid>
+        <w:gridCol w:w="4786"/>
+        <w:gridCol w:w="5300"/>
+      </w:tblGrid>
+      <w:tr>
+        <w:trPr>
+          <w:trHeight w:val="279"/>
+        </w:trPr>
+        <w:tc>
+          <w:tcPr>
+            <w:tcW w:w="4786" w:type="dxa"/>
+            <w:shd w:val="clear" w:color="auto" w:fill="D9D9D9" w:themeFill="background1" w:themeFillShade="D9"/>
+          </w:tcPr>
+          <w:p>
+            <w:pPr>
+              <w:jc w:val="center"/>
+              <w:rPr>
+                <w:rFonts w:ascii="Times New Roman" w:hAnsi="Times New Roman" w:cs="Times New Roman"/>
+                <w:b/>
+                <w:szCs w:val="24"/>
+                <w:lang w:val="en-US"/>
+              </w:rPr>
+            </w:pPr>
+            <w:r>
+              <w:rPr>
+                <w:rFonts w:ascii="Times New Roman" w:hAnsi="Times New Roman" w:cs="Times New Roman"/>
+                <w:b/>
+                <w:szCs w:val="24"/>
+                <w:lang w:val="en-US"/>
+              </w:rPr>
+              <w:t>Event Type Name</w:t>
+            </w:r>
+          </w:p>
+        </w:tc>
+        <w:tc>
+          <w:tcPr>
+            <w:tcW w:w="5300" w:type="dxa"/>
+            <w:shd w:val="clear" w:color="auto" w:fill="D9D9D9" w:themeFill="background1" w:themeFillShade="D9"/>
+          </w:tcPr>
+          <w:p>
+            <w:pPr>
+              <w:jc w:val="center"/>
+              <w:rPr>
+                <w:rFonts w:ascii="Times New Roman" w:hAnsi="Times New Roman" w:cs="Times New Roman"/>
+                <w:b/>
+                <w:szCs w:val="24"/>
+                <w:lang w:val="en-US"/>
+              </w:rPr>
+            </w:pPr>
+            <w:r>
+              <w:rPr>
+                <w:rFonts w:ascii="Times New Roman" w:hAnsi="Times New Roman" w:cs="Times New Roman"/>
+                <w:b/>
+                <w:szCs w:val="24"/>
+                <w:lang w:val="en-US"/>
+              </w:rPr>
+              <w:t>Description</w:t>
+            </w:r>
+          </w:p>
+        </w:tc>
+      </w:tr>
+      <w:tr>
+        <w:trPr>
+          <w:trHeight w:val="279"/>
+        </w:trPr>
+        <w:tc>
+          <w:tcPr>
+            <w:tcW w:w="4786" w:type="dxa"/>
+          </w:tcPr>
+          <w:p>
+            <w:pPr>
+              <w:spacing w:line="276" w:lineRule="auto"/>
+              <w:jc w:val="center"/>
+              <w:rPr>
+                <w:rFonts w:ascii="Times New Roman" w:hAnsi="Times New Roman" w:cs="Times New Roman"/>
+                <w:szCs w:val="24"/>
+                <w:lang w:val="en-US"/>
+              </w:rPr>
+            </w:pPr>
+            <w:r>
+              <w:rPr>
+                <w:rFonts w:ascii="Times New Roman" w:hAnsi="Times New Roman" w:cs="Times New Roman"/>
+                <w:szCs w:val="24"/>
+                <w:lang w:val="en-US"/>
+              </w:rPr>
+              <w:t>Model State Changed</w:t>
+            </w:r>
+          </w:p>
+        </w:tc>
+        <w:tc>
+          <w:tcPr>
+            <w:tcW w:w="5300" w:type="dxa"/>
+          </w:tcPr>
+          <w:p>
+            <w:pPr>
+              <w:spacing w:line="276" w:lineRule="auto"/>
+              <w:jc w:val="center"/>
+              <w:rPr>
+                <w:rFonts w:ascii="Times New Roman" w:hAnsi="Times New Roman" w:cs="Times New Roman"/>
+                <w:szCs w:val="24"/>
+                <w:lang w:val="en-US"/>
+              </w:rPr>
+            </w:pPr>
+            <w:r>
+              <w:rPr>
+                <w:rFonts w:ascii="Times New Roman" w:hAnsi="Times New Roman" w:cs="Times New Roman"/>
+                <w:szCs w:val="24"/>
+                <w:lang w:val="en-US"/>
+              </w:rPr>
+              <w:t>Notifies the subscribers that model state was changed (started, stopped, paused)</w:t>
+            </w:r>
+          </w:p>
+        </w:tc>
+      </w:tr>
+      <w:tr>
+        <w:trPr>
+          <w:trHeight w:val="279"/>
+        </w:trPr>
+        <w:tc>
+          <w:tcPr>
+            <w:tcW w:w="4786" w:type="dxa"/>
+          </w:tcPr>
+          <w:p>
+            <w:pPr>
+              <w:spacing w:line="276" w:lineRule="auto"/>
+              <w:jc w:val="center"/>
+              <w:rPr>
+                <w:rFonts w:ascii="Times New Roman" w:hAnsi="Times New Roman" w:cs="Times New Roman"/>
+                <w:szCs w:val="24"/>
+                <w:lang w:val="en-US"/>
+              </w:rPr>
+            </w:pPr>
+            <w:r>
+              <w:rPr>
+                <w:rFonts w:ascii="Times New Roman" w:hAnsi="Times New Roman" w:cs="Times New Roman"/>
+                <w:szCs w:val="24"/>
+                <w:lang w:val="en-US"/>
+              </w:rPr>
+              <w:t>Model changed</w:t>
+            </w:r>
+          </w:p>
+        </w:tc>
+        <w:tc>
+          <w:tcPr>
+            <w:tcW w:w="5300" w:type="dxa"/>
+          </w:tcPr>
+          <w:p>
+            <w:pPr>
+              <w:spacing w:line="276" w:lineRule="auto"/>
+              <w:jc w:val="center"/>
+              <w:rPr>
+                <w:rFonts w:ascii="Times New Roman" w:hAnsi="Times New Roman" w:cs="Times New Roman"/>
+                <w:szCs w:val="24"/>
+                <w:lang w:val="en-US"/>
+              </w:rPr>
+            </w:pPr>
+            <w:r>
+              <w:rPr>
+                <w:rFonts w:ascii="Times New Roman" w:hAnsi="Times New Roman" w:cs="Times New Roman"/>
+                <w:szCs w:val="24"/>
+                <w:lang w:val="en-US"/>
+              </w:rPr>
+              <w:t>Notifies the subscribers that</w:t>
+            </w:r>
+            <w:r>
+              <w:rPr>
+                <w:rFonts w:ascii="Times New Roman" w:hAnsi="Times New Roman" w:cs="Times New Roman"/>
+                <w:szCs w:val="24"/>
+                <w:lang w:val="en-US"/>
+              </w:rPr>
+              <w:t xml:space="preserve"> model was changed</w:t>
+            </w:r>
+          </w:p>
+        </w:tc>
+      </w:tr>
+      <w:tr>
+        <w:trPr>
+          <w:trHeight w:val="279"/>
+        </w:trPr>
+        <w:tc>
+          <w:tcPr>
+            <w:tcW w:w="4786" w:type="dxa"/>
+          </w:tcPr>
+          <w:p>
+            <w:pPr>
+              <w:spacing w:line="276" w:lineRule="auto"/>
+              <w:jc w:val="center"/>
+              <w:rPr>
+                <w:rFonts w:ascii="Times New Roman" w:hAnsi="Times New Roman" w:cs="Times New Roman"/>
+                <w:szCs w:val="24"/>
+                <w:lang w:val="en-US"/>
+              </w:rPr>
+            </w:pPr>
+            <w:r>
+              <w:rPr>
+                <w:rFonts w:ascii="Times New Roman" w:hAnsi="Times New Roman" w:cs="Times New Roman"/>
+                <w:szCs w:val="24"/>
+                <w:lang w:val="en-US"/>
+              </w:rPr>
+              <w:t>Repository changed</w:t>
+            </w:r>
+          </w:p>
+        </w:tc>
+        <w:tc>
+          <w:tcPr>
+            <w:tcW w:w="5300" w:type="dxa"/>
+          </w:tcPr>
+          <w:p>
+            <w:pPr>
+              <w:spacing w:line="276" w:lineRule="auto"/>
+              <w:jc w:val="center"/>
+              <w:rPr>
+                <w:rFonts w:ascii="Times New Roman" w:hAnsi="Times New Roman" w:cs="Times New Roman"/>
+                <w:szCs w:val="24"/>
+                <w:lang w:val="en-US"/>
+              </w:rPr>
+            </w:pPr>
+            <w:r>
+              <w:rPr>
+                <w:rFonts w:ascii="Times New Roman" w:hAnsi="Times New Roman" w:cs="Times New Roman"/>
+                <w:szCs w:val="24"/>
+                <w:lang w:val="en-US"/>
+              </w:rPr>
+              <w:t>Notifies the subscribers</w:t>
+            </w:r>
+            <w:r>
+              <w:rPr>
+                <w:rFonts w:ascii="Times New Roman" w:hAnsi="Times New Roman" w:cs="Times New Roman"/>
+                <w:szCs w:val="24"/>
+                <w:lang w:val="en-US"/>
+              </w:rPr>
+              <w:t xml:space="preserve"> the ARE repository content was changed</w:t>
+            </w:r>
+          </w:p>
+        </w:tc>
+      </w:tr>
+    </w:tbl>
+    <w:p>
+      <w:pPr>
+        <w:spacing w:after="0" w:line="240" w:lineRule="auto"/>
+        <w:rPr>
+          <w:rFonts w:ascii="Times New Roman" w:hAnsi="Times New Roman" w:cs="Times New Roman"/>
+          <w:sz w:val="24"/>
+          <w:szCs w:val="24"/>
+          <w:lang w:val="en-US"/>
+        </w:rPr>
+      </w:pPr>
+      <w:r>
+        <w:rPr>
+          <w:rFonts w:ascii="Times New Roman" w:hAnsi="Times New Roman" w:cs="Times New Roman"/>
+          <w:sz w:val="24"/>
+          <w:szCs w:val="24"/>
+          <w:lang w:val="en-US"/>
+        </w:rPr>
+        <w:tab/>
+      </w:r>
+      <w:r>
+        <w:rPr>
+          <w:rFonts w:ascii="Times New Roman" w:hAnsi="Times New Roman" w:cs="Times New Roman"/>
+          <w:sz w:val="24"/>
+          <w:szCs w:val="24"/>
+          <w:lang w:val="en-US"/>
+        </w:rPr>
+        <w:tab/>
+      </w:r>
+    </w:p>
+    <w:p>
+      <w:pPr>
+        <w:spacing w:after="0" w:line="240" w:lineRule="auto"/>
+        <w:rPr>
+          <w:rFonts w:ascii="Times New Roman" w:hAnsi="Times New Roman" w:cs="Times New Roman"/>
+          <w:sz w:val="24"/>
+          <w:szCs w:val="24"/>
+          <w:lang w:val="en-US"/>
+        </w:rPr>
+      </w:pPr>
+    </w:p>
+    <w:p>
+      <w:pPr>
+        <w:spacing w:after="0" w:line="240" w:lineRule="auto"/>
+        <w:rPr>
+          <w:rFonts w:ascii="Times New Roman" w:hAnsi="Times New Roman" w:cs="Times New Roman"/>
+          <w:sz w:val="24"/>
+          <w:szCs w:val="24"/>
+          <w:lang w:val="en-US"/>
+        </w:rPr>
+      </w:pPr>
+    </w:p>
+    <w:p>
+      <w:pPr>
+        <w:spacing w:after="0" w:line="240" w:lineRule="auto"/>
+        <w:rPr>
+          <w:rFonts w:ascii="Times New Roman" w:hAnsi="Times New Roman" w:cs="Times New Roman"/>
+          <w:sz w:val="24"/>
+          <w:szCs w:val="24"/>
+          <w:lang w:val="en-US"/>
+        </w:rPr>
+      </w:pPr>
+    </w:p>
+    <w:p>
+      <w:pPr>
+        <w:spacing w:after="0" w:line="240" w:lineRule="auto"/>
+        <w:rPr>
+          <w:rFonts w:ascii="Times New Roman" w:hAnsi="Times New Roman" w:cs="Times New Roman"/>
+          <w:i/>
+          <w:sz w:val="24"/>
+          <w:szCs w:val="24"/>
+          <w:lang w:val="en-US"/>
+        </w:rPr>
+      </w:pPr>
+    </w:p>
+    <w:p>
+      <w:pPr>
+        <w:spacing w:after="0" w:line="240" w:lineRule="auto"/>
+        <w:rPr>
+          <w:rFonts w:ascii="Times New Roman" w:hAnsi="Times New Roman" w:cs="Times New Roman"/>
+          <w:sz w:val="24"/>
+          <w:szCs w:val="24"/>
+          <w:lang w:val="en-US"/>
+        </w:rPr>
+      </w:pPr>
+    </w:p>
+    <w:p>
+      <w:pPr>
+        <w:spacing w:after="0" w:line="240" w:lineRule="auto"/>
+        <w:rPr>
+          <w:rFonts w:ascii="Times New Roman" w:hAnsi="Times New Roman" w:cs="Times New Roman"/>
+          <w:sz w:val="24"/>
+          <w:szCs w:val="24"/>
+          <w:lang w:val="en-US"/>
+        </w:rPr>
+      </w:pPr>
+    </w:p>
+    <w:p>
+      <w:pPr>
+        <w:spacing w:after="0" w:line="240" w:lineRule="auto"/>
+        <w:rPr>
+          <w:rFonts w:ascii="Times New Roman" w:hAnsi="Times New Roman" w:cs="Times New Roman"/>
+          <w:sz w:val="24"/>
+          <w:szCs w:val="24"/>
+          <w:lang w:val="en-US"/>
+        </w:rPr>
+      </w:pPr>
+    </w:p>
+    <w:p>
+      <w:pPr>
+        <w:rPr>
+          <w:rFonts w:ascii="Times New Roman" w:hAnsi="Times New Roman" w:cs="Times New Roman"/>
+          <w:lang w:val="en-US"/>
+        </w:rPr>
+      </w:pPr>
+    </w:p>
+    <w:p>
+      <w:pPr>
+        <w:rPr>
+          <w:rFonts w:ascii="Times New Roman" w:hAnsi="Times New Roman" w:cs="Times New Roman"/>
+          <w:lang w:val="en-US"/>
+        </w:rPr>
+      </w:pPr>
+      <w:r>
+        <w:rPr>
+          <w:rFonts w:ascii="Times New Roman" w:hAnsi="Times New Roman" w:cs="Times New Roman"/>
           <w:lang w:val="en-US"/>
         </w:rPr>
         <w:br w:type="page"/>
       </w:r>
+    </w:p>
+    <w:p>
+      <w:pPr>
+        <w:rPr>
+          <w:rFonts w:ascii="Times New Roman" w:hAnsi="Times New Roman" w:cs="Times New Roman"/>
+          <w:lang w:val="en-US"/>
+        </w:rPr>
+      </w:pPr>
     </w:p>
     <w:p>
       <w:pPr>
@@ -7047,16 +8068,15 @@
           <w:lang w:val="en-US"/>
         </w:rPr>
       </w:pPr>
-      <w:bookmarkStart w:id="4" w:name="_Toc415140970"/>
-      <w:r>
-        <w:rPr>
-          <w:rFonts w:ascii="Arial" w:hAnsi="Arial" w:cs="Arial"/>
-          <w:lang w:val="en-US"/>
-        </w:rPr>
-        <w:lastRenderedPageBreak/>
+      <w:bookmarkStart w:id="3" w:name="_Toc419980826"/>
+      <w:r>
+        <w:rPr>
+          <w:rFonts w:ascii="Arial" w:hAnsi="Arial" w:cs="Arial"/>
+          <w:lang w:val="en-US"/>
+        </w:rPr>
         <w:t>The Java library</w:t>
       </w:r>
-      <w:bookmarkEnd w:id="4"/>
+      <w:bookmarkEnd w:id="3"/>
     </w:p>
     <w:p>
       <w:pPr>
@@ -7144,10 +8164,10 @@
               <wp:posOffset>-323850</wp:posOffset>
             </wp:positionH>
             <wp:positionV relativeFrom="paragraph">
-              <wp:posOffset>421640</wp:posOffset>
+              <wp:posOffset>425450</wp:posOffset>
             </wp:positionV>
-            <wp:extent cx="6237605" cy="321945"/>
-            <wp:effectExtent l="19050" t="19050" r="10795" b="20955"/>
+            <wp:extent cx="6237605" cy="320675"/>
+            <wp:effectExtent l="19050" t="19050" r="10795" b="22225"/>
             <wp:wrapSquare wrapText="bothSides"/>
             <wp:docPr id="3" name="Picture 3"/>
             <wp:cNvGraphicFramePr>
@@ -7175,7 +8195,7 @@
                   <pic:spPr>
                     <a:xfrm>
                       <a:off x="0" y="0"/>
-                      <a:ext cx="6237605" cy="321945"/>
+                      <a:ext cx="6237605" cy="320675"/>
                     </a:xfrm>
                     <a:prstGeom prst="rect">
                       <a:avLst/>
@@ -7390,7 +8410,7 @@
     <w:tbl>
       <w:tblPr>
         <w:tblStyle w:val="TableGrid"/>
-        <w:tblpPr w:leftFromText="180" w:rightFromText="180" w:vertAnchor="page" w:horzAnchor="margin" w:tblpXSpec="center" w:tblpY="1591"/>
+        <w:tblpPr w:leftFromText="180" w:rightFromText="180" w:vertAnchor="page" w:horzAnchor="margin" w:tblpXSpec="center" w:tblpY="2176"/>
         <w:tblW w:w="10206" w:type="dxa"/>
         <w:tblLook w:val="04A0" w:firstRow="1" w:lastRow="0" w:firstColumn="1" w:lastColumn="0" w:noHBand="0" w:noVBand="1"/>
       </w:tblPr>
@@ -7404,7 +8424,7 @@
         </w:trPr>
         <w:tc>
           <w:tcPr>
-            <w:tcW w:w="5211" w:type="dxa"/>
+            <w:tcW w:w="5982" w:type="dxa"/>
             <w:shd w:val="clear" w:color="auto" w:fill="D9D9D9" w:themeFill="background1" w:themeFillShade="D9"/>
           </w:tcPr>
           <w:p>
@@ -7431,7 +8451,7 @@
         </w:tc>
         <w:tc>
           <w:tcPr>
-            <w:tcW w:w="3680" w:type="dxa"/>
+            <w:tcW w:w="4224" w:type="dxa"/>
             <w:shd w:val="clear" w:color="auto" w:fill="D9D9D9" w:themeFill="background1" w:themeFillShade="D9"/>
           </w:tcPr>
           <w:p>
@@ -7462,7 +8482,7 @@
         </w:trPr>
         <w:tc>
           <w:tcPr>
-            <w:tcW w:w="5211" w:type="dxa"/>
+            <w:tcW w:w="5982" w:type="dxa"/>
           </w:tcPr>
           <w:p>
             <w:pPr>
@@ -7513,7 +8533,7 @@
         </w:tc>
         <w:tc>
           <w:tcPr>
-            <w:tcW w:w="3680" w:type="dxa"/>
+            <w:tcW w:w="4224" w:type="dxa"/>
           </w:tcPr>
           <w:p>
             <w:pPr>
@@ -7542,7 +8562,7 @@
         </w:trPr>
         <w:tc>
           <w:tcPr>
-            <w:tcW w:w="5211" w:type="dxa"/>
+            <w:tcW w:w="5982" w:type="dxa"/>
           </w:tcPr>
           <w:p>
             <w:pPr>
@@ -7638,7 +8658,7 @@
         </w:tc>
         <w:tc>
           <w:tcPr>
-            <w:tcW w:w="3680" w:type="dxa"/>
+            <w:tcW w:w="4224" w:type="dxa"/>
           </w:tcPr>
           <w:p>
             <w:pPr>
@@ -7667,7 +8687,7 @@
         </w:trPr>
         <w:tc>
           <w:tcPr>
-            <w:tcW w:w="5211" w:type="dxa"/>
+            <w:tcW w:w="5982" w:type="dxa"/>
           </w:tcPr>
           <w:p>
             <w:pPr>
@@ -7746,7 +8766,7 @@
         </w:tc>
         <w:tc>
           <w:tcPr>
-            <w:tcW w:w="3680" w:type="dxa"/>
+            <w:tcW w:w="4224" w:type="dxa"/>
           </w:tcPr>
           <w:p>
             <w:pPr>
@@ -7775,7 +8795,7 @@
         </w:trPr>
         <w:tc>
           <w:tcPr>
-            <w:tcW w:w="5211" w:type="dxa"/>
+            <w:tcW w:w="5982" w:type="dxa"/>
           </w:tcPr>
           <w:p>
             <w:pPr>
@@ -7921,7 +8941,7 @@
         </w:tc>
         <w:tc>
           <w:tcPr>
-            <w:tcW w:w="3680" w:type="dxa"/>
+            <w:tcW w:w="4224" w:type="dxa"/>
           </w:tcPr>
           <w:p>
             <w:pPr>
@@ -7950,7 +8970,7 @@
         </w:trPr>
         <w:tc>
           <w:tcPr>
-            <w:tcW w:w="5211" w:type="dxa"/>
+            <w:tcW w:w="5982" w:type="dxa"/>
           </w:tcPr>
           <w:p>
             <w:pPr>
@@ -7995,7 +9015,7 @@
         </w:tc>
         <w:tc>
           <w:tcPr>
-            <w:tcW w:w="3680" w:type="dxa"/>
+            <w:tcW w:w="4224" w:type="dxa"/>
           </w:tcPr>
           <w:p>
             <w:pPr>
@@ -8023,7 +9043,7 @@
         </w:trPr>
         <w:tc>
           <w:tcPr>
-            <w:tcW w:w="5211" w:type="dxa"/>
+            <w:tcW w:w="5982" w:type="dxa"/>
           </w:tcPr>
           <w:p>
             <w:pPr>
@@ -8110,7 +9130,7 @@
         </w:tc>
         <w:tc>
           <w:tcPr>
-            <w:tcW w:w="3680" w:type="dxa"/>
+            <w:tcW w:w="4224" w:type="dxa"/>
           </w:tcPr>
           <w:p>
             <w:pPr>
@@ -8139,7 +9159,7 @@
         </w:trPr>
         <w:tc>
           <w:tcPr>
-            <w:tcW w:w="5211" w:type="dxa"/>
+            <w:tcW w:w="5982" w:type="dxa"/>
           </w:tcPr>
           <w:p>
             <w:pPr>
@@ -8196,7 +9216,7 @@
         </w:tc>
         <w:tc>
           <w:tcPr>
-            <w:tcW w:w="3680" w:type="dxa"/>
+            <w:tcW w:w="4224" w:type="dxa"/>
           </w:tcPr>
           <w:p>
             <w:pPr>
@@ -8225,7 +9245,7 @@
         </w:trPr>
         <w:tc>
           <w:tcPr>
-            <w:tcW w:w="5211" w:type="dxa"/>
+            <w:tcW w:w="5982" w:type="dxa"/>
           </w:tcPr>
           <w:p>
             <w:pPr>
@@ -8315,7 +9335,7 @@
         </w:tc>
         <w:tc>
           <w:tcPr>
-            <w:tcW w:w="3680" w:type="dxa"/>
+            <w:tcW w:w="4224" w:type="dxa"/>
           </w:tcPr>
           <w:p>
             <w:pPr>
@@ -8362,7 +9382,7 @@
         </w:trPr>
         <w:tc>
           <w:tcPr>
-            <w:tcW w:w="5211" w:type="dxa"/>
+            <w:tcW w:w="5982" w:type="dxa"/>
           </w:tcPr>
           <w:p>
             <w:pPr>
@@ -8477,7 +9497,7 @@
         </w:tc>
         <w:tc>
           <w:tcPr>
-            <w:tcW w:w="3680" w:type="dxa"/>
+            <w:tcW w:w="4224" w:type="dxa"/>
           </w:tcPr>
           <w:p>
             <w:pPr>
@@ -8506,7 +9526,7 @@
         </w:trPr>
         <w:tc>
           <w:tcPr>
-            <w:tcW w:w="5211" w:type="dxa"/>
+            <w:tcW w:w="5982" w:type="dxa"/>
           </w:tcPr>
           <w:p>
             <w:pPr>
@@ -8652,7 +9672,7 @@
         </w:tc>
         <w:tc>
           <w:tcPr>
-            <w:tcW w:w="3680" w:type="dxa"/>
+            <w:tcW w:w="4224" w:type="dxa"/>
           </w:tcPr>
           <w:p>
             <w:pPr>
@@ -8681,7 +9701,7 @@
         </w:trPr>
         <w:tc>
           <w:tcPr>
-            <w:tcW w:w="5211" w:type="dxa"/>
+            <w:tcW w:w="5982" w:type="dxa"/>
           </w:tcPr>
           <w:p>
             <w:pPr>
@@ -8755,7 +9775,7 @@
         </w:tc>
         <w:tc>
           <w:tcPr>
-            <w:tcW w:w="3680" w:type="dxa"/>
+            <w:tcW w:w="4224" w:type="dxa"/>
           </w:tcPr>
           <w:p>
             <w:pPr>
@@ -8784,7 +9804,7 @@
         </w:trPr>
         <w:tc>
           <w:tcPr>
-            <w:tcW w:w="5211" w:type="dxa"/>
+            <w:tcW w:w="5982" w:type="dxa"/>
           </w:tcPr>
           <w:p>
             <w:pPr>
@@ -8902,7 +9922,7 @@
         </w:tc>
         <w:tc>
           <w:tcPr>
-            <w:tcW w:w="3680" w:type="dxa"/>
+            <w:tcW w:w="4224" w:type="dxa"/>
           </w:tcPr>
           <w:p>
             <w:pPr>
@@ -8931,7 +9951,7 @@
         </w:trPr>
         <w:tc>
           <w:tcPr>
-            <w:tcW w:w="5211" w:type="dxa"/>
+            <w:tcW w:w="5982" w:type="dxa"/>
           </w:tcPr>
           <w:p>
             <w:pPr>
@@ -9003,7 +10023,7 @@
         </w:tc>
         <w:tc>
           <w:tcPr>
-            <w:tcW w:w="3680" w:type="dxa"/>
+            <w:tcW w:w="4224" w:type="dxa"/>
           </w:tcPr>
           <w:p>
             <w:pPr>
@@ -9032,7 +10052,7 @@
         </w:trPr>
         <w:tc>
           <w:tcPr>
-            <w:tcW w:w="5211" w:type="dxa"/>
+            <w:tcW w:w="5982" w:type="dxa"/>
           </w:tcPr>
           <w:p>
             <w:pPr>
@@ -9100,7 +10120,7 @@
         </w:tc>
         <w:tc>
           <w:tcPr>
-            <w:tcW w:w="3680" w:type="dxa"/>
+            <w:tcW w:w="4224" w:type="dxa"/>
           </w:tcPr>
           <w:p>
             <w:pPr>
@@ -9129,7 +10149,7 @@
         </w:trPr>
         <w:tc>
           <w:tcPr>
-            <w:tcW w:w="5211" w:type="dxa"/>
+            <w:tcW w:w="5982" w:type="dxa"/>
           </w:tcPr>
           <w:p>
             <w:pPr>
@@ -9195,7 +10215,7 @@
         </w:tc>
         <w:tc>
           <w:tcPr>
-            <w:tcW w:w="3680" w:type="dxa"/>
+            <w:tcW w:w="4224" w:type="dxa"/>
           </w:tcPr>
           <w:p>
             <w:pPr>
@@ -9213,6 +10233,167 @@
                 <w:lang w:val="en-US"/>
               </w:rPr>
               <w:t>Retrieves a list with all the available rest functions</w:t>
+            </w:r>
+          </w:p>
+        </w:tc>
+      </w:tr>
+      <w:tr>
+        <w:trPr>
+          <w:trHeight w:val="294"/>
+        </w:trPr>
+        <w:tc>
+          <w:tcPr>
+            <w:tcW w:w="5982" w:type="dxa"/>
+          </w:tcPr>
+          <w:p>
+            <w:pPr>
+              <w:jc w:val="center"/>
+              <w:rPr>
+                <w:rFonts w:ascii="Times New Roman" w:hAnsi="Times New Roman" w:cs="Times New Roman"/>
+                <w:color w:val="A6A6A6" w:themeColor="background1" w:themeShade="A6"/>
+                <w:lang w:val="en-US"/>
+              </w:rPr>
+            </w:pPr>
+            <w:r>
+              <w:rPr>
+                <w:rFonts w:ascii="Times New Roman" w:hAnsi="Times New Roman" w:cs="Times New Roman"/>
+                <w:color w:val="A6A6A6" w:themeColor="background1" w:themeShade="A6"/>
+                <w:lang w:val="en-US"/>
+              </w:rPr>
+              <w:t>subscribe(</w:t>
+            </w:r>
+            <w:r>
+              <w:rPr>
+                <w:rFonts w:ascii="Times New Roman" w:hAnsi="Times New Roman" w:cs="Times New Roman"/>
+                <w:b/>
+                <w:color w:val="A6A6A6" w:themeColor="background1" w:themeShade="A6"/>
+                <w:lang w:val="en-US"/>
+              </w:rPr>
+              <w:t xml:space="preserve">String </w:t>
+            </w:r>
+            <w:proofErr w:type="spellStart"/>
+            <w:r>
+              <w:rPr>
+                <w:rFonts w:ascii="Times New Roman" w:hAnsi="Times New Roman" w:cs="Times New Roman"/>
+                <w:color w:val="A6A6A6" w:themeColor="background1" w:themeShade="A6"/>
+                <w:lang w:val="en-US"/>
+              </w:rPr>
+              <w:t>eventType</w:t>
+            </w:r>
+            <w:proofErr w:type="spellEnd"/>
+            <w:r>
+              <w:rPr>
+                <w:rFonts w:ascii="Times New Roman" w:hAnsi="Times New Roman" w:cs="Times New Roman"/>
+                <w:color w:val="A6A6A6" w:themeColor="background1" w:themeShade="A6"/>
+                <w:lang w:val="en-US"/>
+              </w:rPr>
+              <w:t>)</w:t>
+            </w:r>
+          </w:p>
+        </w:tc>
+        <w:tc>
+          <w:tcPr>
+            <w:tcW w:w="4224" w:type="dxa"/>
+          </w:tcPr>
+          <w:p>
+            <w:pPr>
+              <w:jc w:val="center"/>
+              <w:rPr>
+                <w:rFonts w:ascii="Times New Roman" w:hAnsi="Times New Roman" w:cs="Times New Roman"/>
+                <w:color w:val="A6A6A6" w:themeColor="background1" w:themeShade="A6"/>
+                <w:szCs w:val="24"/>
+                <w:lang w:val="en-US"/>
+              </w:rPr>
+            </w:pPr>
+            <w:r>
+              <w:rPr>
+                <w:rFonts w:ascii="Times New Roman" w:hAnsi="Times New Roman" w:cs="Times New Roman"/>
+                <w:color w:val="A6A6A6" w:themeColor="background1" w:themeShade="A6"/>
+                <w:szCs w:val="24"/>
+                <w:lang w:val="en-US"/>
+              </w:rPr>
+              <w:t>Subscribes the IP that sent the request to the event mechanism</w:t>
+            </w:r>
+          </w:p>
+        </w:tc>
+      </w:tr>
+      <w:tr>
+        <w:trPr>
+          <w:trHeight w:val="294"/>
+        </w:trPr>
+        <w:tc>
+          <w:tcPr>
+            <w:tcW w:w="5982" w:type="dxa"/>
+          </w:tcPr>
+          <w:p>
+            <w:pPr>
+              <w:jc w:val="center"/>
+              <w:rPr>
+                <w:rFonts w:ascii="Times New Roman" w:hAnsi="Times New Roman" w:cs="Times New Roman"/>
+                <w:b/>
+                <w:color w:val="A6A6A6" w:themeColor="background1" w:themeShade="A6"/>
+                <w:lang w:val="en-US"/>
+              </w:rPr>
+            </w:pPr>
+            <w:r>
+              <w:rPr>
+                <w:rFonts w:ascii="Times New Roman" w:hAnsi="Times New Roman" w:cs="Times New Roman"/>
+                <w:color w:val="A6A6A6" w:themeColor="background1" w:themeShade="A6"/>
+                <w:lang w:val="en-US"/>
+              </w:rPr>
+              <w:t>unsubscribe(</w:t>
+            </w:r>
+            <w:r>
+              <w:rPr>
+                <w:rFonts w:ascii="Times New Roman" w:hAnsi="Times New Roman" w:cs="Times New Roman"/>
+                <w:b/>
+                <w:color w:val="A6A6A6" w:themeColor="background1" w:themeShade="A6"/>
+                <w:lang w:val="en-US"/>
+              </w:rPr>
+              <w:t xml:space="preserve">String </w:t>
+            </w:r>
+            <w:proofErr w:type="spellStart"/>
+            <w:r>
+              <w:rPr>
+                <w:rFonts w:ascii="Times New Roman" w:hAnsi="Times New Roman" w:cs="Times New Roman"/>
+                <w:color w:val="A6A6A6" w:themeColor="background1" w:themeShade="A6"/>
+                <w:lang w:val="en-US"/>
+              </w:rPr>
+              <w:t>eventType</w:t>
+            </w:r>
+            <w:proofErr w:type="spellEnd"/>
+            <w:r>
+              <w:rPr>
+                <w:rFonts w:ascii="Times New Roman" w:hAnsi="Times New Roman" w:cs="Times New Roman"/>
+                <w:color w:val="A6A6A6" w:themeColor="background1" w:themeShade="A6"/>
+                <w:lang w:val="en-US"/>
+              </w:rPr>
+              <w:t>)</w:t>
+            </w:r>
+          </w:p>
+        </w:tc>
+        <w:tc>
+          <w:tcPr>
+            <w:tcW w:w="4224" w:type="dxa"/>
+          </w:tcPr>
+          <w:p>
+            <w:pPr>
+              <w:jc w:val="center"/>
+              <w:rPr>
+                <w:rFonts w:ascii="Times New Roman" w:hAnsi="Times New Roman" w:cs="Times New Roman"/>
+                <w:color w:val="A6A6A6" w:themeColor="background1" w:themeShade="A6"/>
+                <w:szCs w:val="24"/>
+                <w:lang w:val="en-US"/>
+              </w:rPr>
+            </w:pPr>
+            <w:r>
+              <w:rPr>
+                <w:rFonts w:ascii="Times New Roman" w:hAnsi="Times New Roman" w:cs="Times New Roman"/>
+                <w:color w:val="A6A6A6" w:themeColor="background1" w:themeShade="A6"/>
+                <w:szCs w:val="24"/>
+                <w:lang w:val="en-US"/>
+              </w:rPr>
+              <w:t>Unsubscribes the IP that sent the request to the event mechanism</w:t>
             </w:r>
           </w:p>
         </w:tc>
@@ -9221,6 +10402,29 @@
     <w:p>
       <w:pPr>
         <w:spacing w:after="0" w:line="240" w:lineRule="auto"/>
+        <w:jc w:val="center"/>
+        <w:rPr>
+          <w:rFonts w:ascii="Times New Roman" w:hAnsi="Times New Roman" w:cs="Times New Roman"/>
+          <w:sz w:val="28"/>
+          <w:szCs w:val="24"/>
+          <w:u w:val="single"/>
+          <w:lang w:val="en-US"/>
+        </w:rPr>
+      </w:pPr>
+      <w:r>
+        <w:rPr>
+          <w:rFonts w:ascii="Times New Roman" w:hAnsi="Times New Roman" w:cs="Times New Roman"/>
+          <w:sz w:val="28"/>
+          <w:szCs w:val="24"/>
+          <w:u w:val="single"/>
+          <w:lang w:val="en-US"/>
+        </w:rPr>
+        <w:t>Java Library Methods</w:t>
+      </w:r>
+    </w:p>
+    <w:p>
+      <w:pPr>
+        <w:spacing w:after="0" w:line="240" w:lineRule="auto"/>
         <w:rPr>
           <w:rFonts w:ascii="Times New Roman" w:hAnsi="Times New Roman" w:cs="Times New Roman"/>
           <w:lang w:val="en-US"/>
@@ -9253,6 +10457,8 @@
           <w:lang w:val="en-US"/>
         </w:rPr>
       </w:pPr>
+      <w:bookmarkStart w:id="4" w:name="_GoBack"/>
+      <w:bookmarkEnd w:id="4"/>
     </w:p>
     <w:sectPr>
       <w:pgSz w:w="11906" w:h="16838"/>
@@ -10525,7 +11731,7 @@
 </file>
 
 <file path=customXml/itemProps1.xml><?xml version="1.0" encoding="utf-8"?>
-<ds:datastoreItem xmlns:ds="http://schemas.openxmlformats.org/officeDocument/2006/customXml" ds:itemID="{617963D6-4A0C-40AA-8CB0-CA768A833253}">
+<ds:datastoreItem xmlns:ds="http://schemas.openxmlformats.org/officeDocument/2006/customXml" ds:itemID="{492B25E1-2967-4970-B163-FCE90FC5CA5A}">
   <ds:schemaRefs>
     <ds:schemaRef ds:uri="http://schemas.openxmlformats.org/officeDocument/2006/bibliography"/>
   </ds:schemaRefs>

</xml_diff>

<commit_message>
changed some rest API function names
</commit_message>
<xml_diff>
--- a/Documentation/REST_API.docx
+++ b/Documentation/REST_API.docx
@@ -5995,7 +5995,7 @@
                 <w:szCs w:val="24"/>
                 <w:lang w:val="en-US"/>
               </w:rPr>
-              <w:t>getRuntimeComponents</w:t>
+              <w:t>getRuntimeComponentIds</w:t>
             </w:r>
             <w:proofErr w:type="spellEnd"/>
             <w:r>
@@ -6073,7 +6073,15 @@
                 <w:szCs w:val="24"/>
                 <w:lang w:val="en-US"/>
               </w:rPr>
-              <w:t>Retrieves all the components contained in the currently deployed model</w:t>
+              <w:t>Retrieves all the component Ids</w:t>
+            </w:r>
+            <w:r>
+              <w:rPr>
+                <w:rFonts w:ascii="Times New Roman" w:hAnsi="Times New Roman" w:cs="Times New Roman"/>
+                <w:szCs w:val="24"/>
+                <w:lang w:val="en-US"/>
+              </w:rPr>
+              <w:t xml:space="preserve"> contained in the currently deployed model</w:t>
             </w:r>
             <w:r>
               <w:rPr>
@@ -7142,17 +7150,9 @@
                 <w:szCs w:val="24"/>
                 <w:lang w:val="en-US"/>
               </w:rPr>
-              <w:t>getComponentsCollection</w:t>
+              <w:t>getComponentDescriptorsAsXml</w:t>
             </w:r>
             <w:proofErr w:type="spellEnd"/>
-            <w:r>
-              <w:rPr>
-                <w:rFonts w:ascii="Times New Roman" w:hAnsi="Times New Roman" w:cs="Times New Roman"/>
-                <w:szCs w:val="24"/>
-                <w:lang w:val="en-US"/>
-              </w:rPr>
-              <w:t xml:space="preserve"> </w:t>
-            </w:r>
             <w:r>
               <w:rPr>
                 <w:rFonts w:ascii="Times New Roman" w:hAnsi="Times New Roman" w:cs="Times New Roman"/>
@@ -7229,6 +7229,24 @@
               </w:rPr>
               <w:t>Returns an xml string containing the descriptors of the created components</w:t>
             </w:r>
+            <w:r>
+              <w:rPr>
+                <w:rFonts w:ascii="Times New Roman" w:hAnsi="Times New Roman" w:cs="Times New Roman"/>
+                <w:szCs w:val="24"/>
+                <w:lang w:val="en-US"/>
+              </w:rPr>
+              <w:t xml:space="preserve"> with some modifications in order to be used by the </w:t>
+            </w:r>
+            <w:proofErr w:type="spellStart"/>
+            <w:r>
+              <w:rPr>
+                <w:rFonts w:ascii="Times New Roman" w:hAnsi="Times New Roman" w:cs="Times New Roman"/>
+                <w:szCs w:val="24"/>
+                <w:lang w:val="en-US"/>
+              </w:rPr>
+              <w:t>webACS</w:t>
+            </w:r>
+            <w:proofErr w:type="spellEnd"/>
           </w:p>
         </w:tc>
       </w:tr>
@@ -7256,7 +7274,7 @@
                 <w:szCs w:val="24"/>
                 <w:lang w:val="en-US"/>
               </w:rPr>
-              <w:t>getComponents</w:t>
+              <w:t>getComponentDescriptorsAsJSON</w:t>
             </w:r>
             <w:proofErr w:type="spellEnd"/>
             <w:r>
@@ -7333,15 +7351,31 @@
                 <w:szCs w:val="24"/>
                 <w:lang w:val="en-US"/>
               </w:rPr>
-              <w:t>Retrieves the component</w:t>
-            </w:r>
-            <w:r>
-              <w:rPr>
-                <w:rFonts w:ascii="Times New Roman" w:hAnsi="Times New Roman" w:cs="Times New Roman"/>
-                <w:szCs w:val="24"/>
-                <w:lang w:val="en-US"/>
-              </w:rPr>
-              <w:t>s</w:t>
+              <w:t>Retrieves the</w:t>
+            </w:r>
+            <w:r>
+              <w:rPr>
+                <w:rFonts w:ascii="Times New Roman" w:hAnsi="Times New Roman" w:cs="Times New Roman"/>
+                <w:szCs w:val="24"/>
+                <w:lang w:val="en-US"/>
+              </w:rPr>
+              <w:t xml:space="preserve"> exact content of the</w:t>
+            </w:r>
+            <w:r>
+              <w:rPr>
+                <w:rFonts w:ascii="Times New Roman" w:hAnsi="Times New Roman" w:cs="Times New Roman"/>
+                <w:szCs w:val="24"/>
+                <w:lang w:val="en-US"/>
+              </w:rPr>
+              <w:t xml:space="preserve"> component</w:t>
+            </w:r>
+            <w:r>
+              <w:rPr>
+                <w:rFonts w:ascii="Times New Roman" w:hAnsi="Times New Roman" w:cs="Times New Roman"/>
+                <w:szCs w:val="24"/>
+                <w:lang w:val="en-US"/>
+              </w:rPr>
+              <w:t xml:space="preserve"> descriptors</w:t>
             </w:r>
             <w:r>
               <w:rPr>
@@ -8782,7 +8816,6 @@
           <w:u w:val="single"/>
           <w:lang w:val="en-US"/>
         </w:rPr>
-        <w:lastRenderedPageBreak/>
         <w:t>Event Types</w:t>
       </w:r>
     </w:p>
@@ -10383,608 +10416,608 @@
                 <w:szCs w:val="24"/>
                 <w:lang w:val="en-US"/>
               </w:rPr>
+              <w:t xml:space="preserve">         "</w:t>
+            </w:r>
+            <w:proofErr w:type="spellStart"/>
+            <w:r>
+              <w:rPr>
+                <w:rFonts w:ascii="Times New Roman" w:hAnsi="Times New Roman" w:cs="Times New Roman"/>
+                <w:szCs w:val="24"/>
+                <w:lang w:val="en-US"/>
+              </w:rPr>
+              <w:t>dataType</w:t>
+            </w:r>
+            <w:proofErr w:type="spellEnd"/>
+            <w:r>
+              <w:rPr>
+                <w:rFonts w:ascii="Times New Roman" w:hAnsi="Times New Roman" w:cs="Times New Roman"/>
+                <w:szCs w:val="24"/>
+                <w:lang w:val="en-US"/>
+              </w:rPr>
+              <w:t>":"STRING",</w:t>
+            </w:r>
+          </w:p>
+          <w:p>
+            <w:pPr>
+              <w:rPr>
+                <w:rFonts w:ascii="Times New Roman" w:hAnsi="Times New Roman" w:cs="Times New Roman"/>
+                <w:szCs w:val="24"/>
+                <w:lang w:val="en-US"/>
+              </w:rPr>
+            </w:pPr>
+            <w:r>
+              <w:rPr>
+                <w:rFonts w:ascii="Times New Roman" w:hAnsi="Times New Roman" w:cs="Times New Roman"/>
+                <w:szCs w:val="24"/>
+                <w:lang w:val="en-US"/>
+              </w:rPr>
+              <w:t xml:space="preserve">         "</w:t>
+            </w:r>
+            <w:proofErr w:type="spellStart"/>
+            <w:r>
+              <w:rPr>
+                <w:rFonts w:ascii="Times New Roman" w:hAnsi="Times New Roman" w:cs="Times New Roman"/>
+                <w:szCs w:val="24"/>
+                <w:lang w:val="en-US"/>
+              </w:rPr>
+              <w:t>propertyNames</w:t>
+            </w:r>
+            <w:proofErr w:type="spellEnd"/>
+            <w:r>
+              <w:rPr>
+                <w:rFonts w:ascii="Times New Roman" w:hAnsi="Times New Roman" w:cs="Times New Roman"/>
+                <w:szCs w:val="24"/>
+                <w:lang w:val="en-US"/>
+              </w:rPr>
+              <w:t>":null</w:t>
+            </w:r>
+          </w:p>
+          <w:p>
+            <w:pPr>
+              <w:rPr>
+                <w:rFonts w:ascii="Times New Roman" w:hAnsi="Times New Roman" w:cs="Times New Roman"/>
+                <w:szCs w:val="24"/>
+                <w:lang w:val="en-US"/>
+              </w:rPr>
+            </w:pPr>
+            <w:r>
+              <w:rPr>
+                <w:rFonts w:ascii="Times New Roman" w:hAnsi="Times New Roman" w:cs="Times New Roman"/>
+                <w:szCs w:val="24"/>
+                <w:lang w:val="en-US"/>
+              </w:rPr>
+              <w:t xml:space="preserve">      }</w:t>
+            </w:r>
+          </w:p>
+          <w:p>
+            <w:pPr>
+              <w:rPr>
+                <w:rFonts w:ascii="Times New Roman" w:hAnsi="Times New Roman" w:cs="Times New Roman"/>
+                <w:szCs w:val="24"/>
+                <w:lang w:val="en-US"/>
+              </w:rPr>
+            </w:pPr>
+            <w:r>
+              <w:rPr>
+                <w:rFonts w:ascii="Times New Roman" w:hAnsi="Times New Roman" w:cs="Times New Roman"/>
+                <w:szCs w:val="24"/>
+                <w:lang w:val="en-US"/>
+              </w:rPr>
+              <w:t xml:space="preserve">   ],</w:t>
+            </w:r>
+          </w:p>
+          <w:p>
+            <w:pPr>
+              <w:rPr>
+                <w:rFonts w:ascii="Times New Roman" w:hAnsi="Times New Roman" w:cs="Times New Roman"/>
+                <w:szCs w:val="24"/>
+                <w:lang w:val="en-US"/>
+              </w:rPr>
+            </w:pPr>
+            <w:r>
+              <w:rPr>
+                <w:rFonts w:ascii="Times New Roman" w:hAnsi="Times New Roman" w:cs="Times New Roman"/>
+                <w:szCs w:val="24"/>
+                <w:lang w:val="en-US"/>
+              </w:rPr>
+              <w:t xml:space="preserve">   "</w:t>
+            </w:r>
+            <w:proofErr w:type="spellStart"/>
+            <w:r>
+              <w:rPr>
+                <w:rFonts w:ascii="Times New Roman" w:hAnsi="Times New Roman" w:cs="Times New Roman"/>
+                <w:szCs w:val="24"/>
+                <w:lang w:val="en-US"/>
+              </w:rPr>
+              <w:t>eventTriggererPorts</w:t>
+            </w:r>
+            <w:proofErr w:type="spellEnd"/>
+            <w:r>
+              <w:rPr>
+                <w:rFonts w:ascii="Times New Roman" w:hAnsi="Times New Roman" w:cs="Times New Roman"/>
+                <w:szCs w:val="24"/>
+                <w:lang w:val="en-US"/>
+              </w:rPr>
+              <w:t xml:space="preserve">":[  </w:t>
+            </w:r>
+          </w:p>
+          <w:p>
+            <w:pPr>
+              <w:rPr>
+                <w:rFonts w:ascii="Times New Roman" w:hAnsi="Times New Roman" w:cs="Times New Roman"/>
+                <w:szCs w:val="24"/>
+                <w:lang w:val="en-US"/>
+              </w:rPr>
+            </w:pPr>
+          </w:p>
+          <w:p>
+            <w:pPr>
+              <w:rPr>
+                <w:rFonts w:ascii="Times New Roman" w:hAnsi="Times New Roman" w:cs="Times New Roman"/>
+                <w:szCs w:val="24"/>
+                <w:lang w:val="en-US"/>
+              </w:rPr>
+            </w:pPr>
+            <w:r>
+              <w:rPr>
+                <w:rFonts w:ascii="Times New Roman" w:hAnsi="Times New Roman" w:cs="Times New Roman"/>
+                <w:szCs w:val="24"/>
+                <w:lang w:val="en-US"/>
+              </w:rPr>
+              <w:t xml:space="preserve">   ],</w:t>
+            </w:r>
+          </w:p>
+          <w:p>
+            <w:pPr>
+              <w:rPr>
+                <w:rFonts w:ascii="Times New Roman" w:hAnsi="Times New Roman" w:cs="Times New Roman"/>
+                <w:szCs w:val="24"/>
+                <w:lang w:val="en-US"/>
+              </w:rPr>
+            </w:pPr>
+            <w:r>
+              <w:rPr>
+                <w:rFonts w:ascii="Times New Roman" w:hAnsi="Times New Roman" w:cs="Times New Roman"/>
+                <w:szCs w:val="24"/>
+                <w:lang w:val="en-US"/>
+              </w:rPr>
+              <w:t xml:space="preserve">   "ports":[  </w:t>
+            </w:r>
+          </w:p>
+          <w:p>
+            <w:pPr>
+              <w:rPr>
+                <w:rFonts w:ascii="Times New Roman" w:hAnsi="Times New Roman" w:cs="Times New Roman"/>
+                <w:szCs w:val="24"/>
+                <w:lang w:val="en-US"/>
+              </w:rPr>
+            </w:pPr>
+            <w:r>
+              <w:rPr>
+                <w:rFonts w:ascii="Times New Roman" w:hAnsi="Times New Roman" w:cs="Times New Roman"/>
+                <w:szCs w:val="24"/>
+                <w:lang w:val="en-US"/>
+              </w:rPr>
+              <w:t xml:space="preserve">      {  </w:t>
+            </w:r>
+          </w:p>
+          <w:p>
+            <w:pPr>
+              <w:rPr>
+                <w:rFonts w:ascii="Times New Roman" w:hAnsi="Times New Roman" w:cs="Times New Roman"/>
+                <w:szCs w:val="24"/>
+                <w:lang w:val="en-US"/>
+              </w:rPr>
+            </w:pPr>
+            <w:r>
+              <w:rPr>
+                <w:rFonts w:ascii="Times New Roman" w:hAnsi="Times New Roman" w:cs="Times New Roman"/>
+                <w:szCs w:val="24"/>
+                <w:lang w:val="en-US"/>
+              </w:rPr>
+              <w:t xml:space="preserve">         "</w:t>
+            </w:r>
+            <w:proofErr w:type="spellStart"/>
+            <w:r>
+              <w:rPr>
+                <w:rFonts w:ascii="Times New Roman" w:hAnsi="Times New Roman" w:cs="Times New Roman"/>
+                <w:szCs w:val="24"/>
+                <w:lang w:val="en-US"/>
+              </w:rPr>
+              <w:t>type":"INPUT</w:t>
+            </w:r>
+            <w:proofErr w:type="spellEnd"/>
+            <w:r>
+              <w:rPr>
+                <w:rFonts w:ascii="Times New Roman" w:hAnsi="Times New Roman" w:cs="Times New Roman"/>
+                <w:szCs w:val="24"/>
+                <w:lang w:val="en-US"/>
+              </w:rPr>
+              <w:t>",</w:t>
+            </w:r>
+          </w:p>
+          <w:p>
+            <w:pPr>
+              <w:rPr>
+                <w:rFonts w:ascii="Times New Roman" w:hAnsi="Times New Roman" w:cs="Times New Roman"/>
+                <w:szCs w:val="24"/>
+                <w:lang w:val="en-US"/>
+              </w:rPr>
+            </w:pPr>
+            <w:r>
+              <w:rPr>
+                <w:rFonts w:ascii="Times New Roman" w:hAnsi="Times New Roman" w:cs="Times New Roman"/>
+                <w:szCs w:val="24"/>
+                <w:lang w:val="en-US"/>
+              </w:rPr>
+              <w:t xml:space="preserve">         "</w:t>
+            </w:r>
+            <w:proofErr w:type="spellStart"/>
+            <w:r>
+              <w:rPr>
+                <w:rFonts w:ascii="Times New Roman" w:hAnsi="Times New Roman" w:cs="Times New Roman"/>
+                <w:szCs w:val="24"/>
+                <w:lang w:val="en-US"/>
+              </w:rPr>
+              <w:t>multiplicity":null</w:t>
+            </w:r>
+            <w:proofErr w:type="spellEnd"/>
+            <w:r>
+              <w:rPr>
+                <w:rFonts w:ascii="Times New Roman" w:hAnsi="Times New Roman" w:cs="Times New Roman"/>
+                <w:szCs w:val="24"/>
+                <w:lang w:val="en-US"/>
+              </w:rPr>
+              <w:t>,</w:t>
+            </w:r>
+          </w:p>
+          <w:p>
+            <w:pPr>
+              <w:rPr>
+                <w:rFonts w:ascii="Times New Roman" w:hAnsi="Times New Roman" w:cs="Times New Roman"/>
+                <w:szCs w:val="24"/>
+                <w:lang w:val="en-US"/>
+              </w:rPr>
+            </w:pPr>
+            <w:r>
+              <w:rPr>
+                <w:rFonts w:ascii="Times New Roman" w:hAnsi="Times New Roman" w:cs="Times New Roman"/>
+                <w:szCs w:val="24"/>
+                <w:lang w:val="en-US"/>
+              </w:rPr>
+              <w:t xml:space="preserve">         "</w:t>
+            </w:r>
+            <w:proofErr w:type="spellStart"/>
+            <w:r>
+              <w:rPr>
+                <w:rFonts w:ascii="Times New Roman" w:hAnsi="Times New Roman" w:cs="Times New Roman"/>
+                <w:szCs w:val="24"/>
+                <w:lang w:val="en-US"/>
+              </w:rPr>
+              <w:t>description":"Send</w:t>
+            </w:r>
+            <w:proofErr w:type="spellEnd"/>
+            <w:r>
+              <w:rPr>
+                <w:rFonts w:ascii="Times New Roman" w:hAnsi="Times New Roman" w:cs="Times New Roman"/>
+                <w:szCs w:val="24"/>
+                <w:lang w:val="en-US"/>
+              </w:rPr>
+              <w:t xml:space="preserve"> the string from the slot defined by the incoming value",</w:t>
+            </w:r>
+          </w:p>
+          <w:p>
+            <w:pPr>
+              <w:rPr>
+                <w:rFonts w:ascii="Times New Roman" w:hAnsi="Times New Roman" w:cs="Times New Roman"/>
+                <w:szCs w:val="24"/>
+                <w:lang w:val="en-US"/>
+              </w:rPr>
+            </w:pPr>
+            <w:r>
+              <w:rPr>
+                <w:rFonts w:ascii="Times New Roman" w:hAnsi="Times New Roman" w:cs="Times New Roman"/>
+                <w:szCs w:val="24"/>
+                <w:lang w:val="en-US"/>
+              </w:rPr>
+              <w:t xml:space="preserve">         "</w:t>
+            </w:r>
+            <w:proofErr w:type="spellStart"/>
+            <w:r>
+              <w:rPr>
+                <w:rFonts w:ascii="Times New Roman" w:hAnsi="Times New Roman" w:cs="Times New Roman"/>
+                <w:szCs w:val="24"/>
+                <w:lang w:val="en-US"/>
+              </w:rPr>
+              <w:t>portID</w:t>
+            </w:r>
+            <w:proofErr w:type="spellEnd"/>
+            <w:r>
+              <w:rPr>
+                <w:rFonts w:ascii="Times New Roman" w:hAnsi="Times New Roman" w:cs="Times New Roman"/>
+                <w:szCs w:val="24"/>
+                <w:lang w:val="en-US"/>
+              </w:rPr>
+              <w:t>":"</w:t>
+            </w:r>
+            <w:proofErr w:type="spellStart"/>
+            <w:r>
+              <w:rPr>
+                <w:rFonts w:ascii="Times New Roman" w:hAnsi="Times New Roman" w:cs="Times New Roman"/>
+                <w:szCs w:val="24"/>
+                <w:lang w:val="en-US"/>
+              </w:rPr>
+              <w:t>slotDispatch</w:t>
+            </w:r>
+            <w:proofErr w:type="spellEnd"/>
+            <w:r>
+              <w:rPr>
+                <w:rFonts w:ascii="Times New Roman" w:hAnsi="Times New Roman" w:cs="Times New Roman"/>
+                <w:szCs w:val="24"/>
+                <w:lang w:val="en-US"/>
+              </w:rPr>
+              <w:t>",</w:t>
+            </w:r>
+          </w:p>
+          <w:p>
+            <w:pPr>
+              <w:rPr>
+                <w:rFonts w:ascii="Times New Roman" w:hAnsi="Times New Roman" w:cs="Times New Roman"/>
+                <w:szCs w:val="24"/>
+                <w:lang w:val="en-US"/>
+              </w:rPr>
+            </w:pPr>
+            <w:r>
+              <w:rPr>
+                <w:rFonts w:ascii="Times New Roman" w:hAnsi="Times New Roman" w:cs="Times New Roman"/>
+                <w:szCs w:val="24"/>
+                <w:lang w:val="en-US"/>
+              </w:rPr>
+              <w:t xml:space="preserve">         "</w:t>
+            </w:r>
+            <w:proofErr w:type="spellStart"/>
+            <w:r>
+              <w:rPr>
+                <w:rFonts w:ascii="Times New Roman" w:hAnsi="Times New Roman" w:cs="Times New Roman"/>
+                <w:szCs w:val="24"/>
+                <w:lang w:val="en-US"/>
+              </w:rPr>
+              <w:t>dataType</w:t>
+            </w:r>
+            <w:proofErr w:type="spellEnd"/>
+            <w:r>
+              <w:rPr>
+                <w:rFonts w:ascii="Times New Roman" w:hAnsi="Times New Roman" w:cs="Times New Roman"/>
+                <w:szCs w:val="24"/>
+                <w:lang w:val="en-US"/>
+              </w:rPr>
+              <w:t>":"INTEGER",</w:t>
+            </w:r>
+          </w:p>
+          <w:p>
+            <w:pPr>
+              <w:rPr>
+                <w:rFonts w:ascii="Times New Roman" w:hAnsi="Times New Roman" w:cs="Times New Roman"/>
+                <w:szCs w:val="24"/>
+                <w:lang w:val="en-US"/>
+              </w:rPr>
+            </w:pPr>
+            <w:r>
+              <w:rPr>
+                <w:rFonts w:ascii="Times New Roman" w:hAnsi="Times New Roman" w:cs="Times New Roman"/>
+                <w:szCs w:val="24"/>
+                <w:lang w:val="en-US"/>
+              </w:rPr>
+              <w:t xml:space="preserve">         "</w:t>
+            </w:r>
+            <w:proofErr w:type="spellStart"/>
+            <w:r>
+              <w:rPr>
+                <w:rFonts w:ascii="Times New Roman" w:hAnsi="Times New Roman" w:cs="Times New Roman"/>
+                <w:szCs w:val="24"/>
+                <w:lang w:val="en-US"/>
+              </w:rPr>
+              <w:t>propertyNames</w:t>
+            </w:r>
+            <w:proofErr w:type="spellEnd"/>
+            <w:r>
+              <w:rPr>
+                <w:rFonts w:ascii="Times New Roman" w:hAnsi="Times New Roman" w:cs="Times New Roman"/>
+                <w:szCs w:val="24"/>
+                <w:lang w:val="en-US"/>
+              </w:rPr>
+              <w:t>":null</w:t>
+            </w:r>
+          </w:p>
+          <w:p>
+            <w:pPr>
+              <w:rPr>
+                <w:rFonts w:ascii="Times New Roman" w:hAnsi="Times New Roman" w:cs="Times New Roman"/>
+                <w:szCs w:val="24"/>
+                <w:lang w:val="en-US"/>
+              </w:rPr>
+            </w:pPr>
+            <w:r>
+              <w:rPr>
+                <w:rFonts w:ascii="Times New Roman" w:hAnsi="Times New Roman" w:cs="Times New Roman"/>
+                <w:szCs w:val="24"/>
+                <w:lang w:val="en-US"/>
+              </w:rPr>
+              <w:t xml:space="preserve">      },</w:t>
+            </w:r>
+          </w:p>
+          <w:p>
+            <w:pPr>
+              <w:rPr>
+                <w:rFonts w:ascii="Times New Roman" w:hAnsi="Times New Roman" w:cs="Times New Roman"/>
+                <w:szCs w:val="24"/>
+                <w:lang w:val="en-US"/>
+              </w:rPr>
+            </w:pPr>
+            <w:r>
+              <w:rPr>
+                <w:rFonts w:ascii="Times New Roman" w:hAnsi="Times New Roman" w:cs="Times New Roman"/>
+                <w:szCs w:val="24"/>
+                <w:lang w:val="en-US"/>
+              </w:rPr>
+              <w:t xml:space="preserve">      {  </w:t>
+            </w:r>
+          </w:p>
+          <w:p>
+            <w:pPr>
+              <w:rPr>
+                <w:rFonts w:ascii="Times New Roman" w:hAnsi="Times New Roman" w:cs="Times New Roman"/>
+                <w:szCs w:val="24"/>
+                <w:lang w:val="en-US"/>
+              </w:rPr>
+            </w:pPr>
+            <w:r>
+              <w:rPr>
+                <w:rFonts w:ascii="Times New Roman" w:hAnsi="Times New Roman" w:cs="Times New Roman"/>
+                <w:szCs w:val="24"/>
+                <w:lang w:val="en-US"/>
+              </w:rPr>
+              <w:t xml:space="preserve">         "</w:t>
+            </w:r>
+            <w:proofErr w:type="spellStart"/>
+            <w:r>
+              <w:rPr>
+                <w:rFonts w:ascii="Times New Roman" w:hAnsi="Times New Roman" w:cs="Times New Roman"/>
+                <w:szCs w:val="24"/>
+                <w:lang w:val="en-US"/>
+              </w:rPr>
+              <w:t>type":"OUTPUT</w:t>
+            </w:r>
+            <w:proofErr w:type="spellEnd"/>
+            <w:r>
+              <w:rPr>
+                <w:rFonts w:ascii="Times New Roman" w:hAnsi="Times New Roman" w:cs="Times New Roman"/>
+                <w:szCs w:val="24"/>
+                <w:lang w:val="en-US"/>
+              </w:rPr>
+              <w:t>",</w:t>
+            </w:r>
+          </w:p>
+          <w:p>
+            <w:pPr>
+              <w:rPr>
+                <w:rFonts w:ascii="Times New Roman" w:hAnsi="Times New Roman" w:cs="Times New Roman"/>
+                <w:szCs w:val="24"/>
+                <w:lang w:val="en-US"/>
+              </w:rPr>
+            </w:pPr>
+            <w:r>
+              <w:rPr>
+                <w:rFonts w:ascii="Times New Roman" w:hAnsi="Times New Roman" w:cs="Times New Roman"/>
+                <w:szCs w:val="24"/>
+                <w:lang w:val="en-US"/>
+              </w:rPr>
+              <w:t xml:space="preserve">         "</w:t>
+            </w:r>
+            <w:proofErr w:type="spellStart"/>
+            <w:r>
+              <w:rPr>
+                <w:rFonts w:ascii="Times New Roman" w:hAnsi="Times New Roman" w:cs="Times New Roman"/>
+                <w:szCs w:val="24"/>
+                <w:lang w:val="en-US"/>
+              </w:rPr>
+              <w:t>description":"Output</w:t>
+            </w:r>
+            <w:proofErr w:type="spellEnd"/>
+            <w:r>
+              <w:rPr>
+                <w:rFonts w:ascii="Times New Roman" w:hAnsi="Times New Roman" w:cs="Times New Roman"/>
+                <w:szCs w:val="24"/>
+                <w:lang w:val="en-US"/>
+              </w:rPr>
+              <w:t xml:space="preserve"> text",</w:t>
+            </w:r>
+          </w:p>
+          <w:p>
+            <w:pPr>
+              <w:rPr>
+                <w:rFonts w:ascii="Times New Roman" w:hAnsi="Times New Roman" w:cs="Times New Roman"/>
+                <w:szCs w:val="24"/>
+                <w:lang w:val="en-US"/>
+              </w:rPr>
+            </w:pPr>
+            <w:r>
+              <w:rPr>
+                <w:rFonts w:ascii="Times New Roman" w:hAnsi="Times New Roman" w:cs="Times New Roman"/>
+                <w:szCs w:val="24"/>
+                <w:lang w:val="en-US"/>
+              </w:rPr>
+              <w:t xml:space="preserve">         "</w:t>
+            </w:r>
+            <w:proofErr w:type="spellStart"/>
+            <w:r>
+              <w:rPr>
+                <w:rFonts w:ascii="Times New Roman" w:hAnsi="Times New Roman" w:cs="Times New Roman"/>
+                <w:szCs w:val="24"/>
+                <w:lang w:val="en-US"/>
+              </w:rPr>
+              <w:t>portID</w:t>
+            </w:r>
+            <w:proofErr w:type="spellEnd"/>
+            <w:r>
+              <w:rPr>
+                <w:rFonts w:ascii="Times New Roman" w:hAnsi="Times New Roman" w:cs="Times New Roman"/>
+                <w:szCs w:val="24"/>
+                <w:lang w:val="en-US"/>
+              </w:rPr>
+              <w:t>":"output",</w:t>
+            </w:r>
+          </w:p>
+          <w:p>
+            <w:pPr>
+              <w:rPr>
+                <w:rFonts w:ascii="Times New Roman" w:hAnsi="Times New Roman" w:cs="Times New Roman"/>
+                <w:szCs w:val="24"/>
+                <w:lang w:val="en-US"/>
+              </w:rPr>
+            </w:pPr>
+            <w:r>
+              <w:rPr>
+                <w:rFonts w:ascii="Times New Roman" w:hAnsi="Times New Roman" w:cs="Times New Roman"/>
+                <w:szCs w:val="24"/>
+                <w:lang w:val="en-US"/>
+              </w:rPr>
+              <w:t xml:space="preserve">         "</w:t>
+            </w:r>
+            <w:proofErr w:type="spellStart"/>
+            <w:r>
+              <w:rPr>
+                <w:rFonts w:ascii="Times New Roman" w:hAnsi="Times New Roman" w:cs="Times New Roman"/>
+                <w:szCs w:val="24"/>
+                <w:lang w:val="en-US"/>
+              </w:rPr>
+              <w:t>dataType</w:t>
+            </w:r>
+            <w:proofErr w:type="spellEnd"/>
+            <w:r>
+              <w:rPr>
+                <w:rFonts w:ascii="Times New Roman" w:hAnsi="Times New Roman" w:cs="Times New Roman"/>
+                <w:szCs w:val="24"/>
+                <w:lang w:val="en-US"/>
+              </w:rPr>
+              <w:t>":"STRING",</w:t>
+            </w:r>
+          </w:p>
+          <w:p>
+            <w:pPr>
+              <w:rPr>
+                <w:rFonts w:ascii="Times New Roman" w:hAnsi="Times New Roman" w:cs="Times New Roman"/>
+                <w:szCs w:val="24"/>
+                <w:lang w:val="en-US"/>
+              </w:rPr>
+            </w:pPr>
+            <w:r>
+              <w:rPr>
+                <w:rFonts w:ascii="Times New Roman" w:hAnsi="Times New Roman" w:cs="Times New Roman"/>
+                <w:szCs w:val="24"/>
+                <w:lang w:val="en-US"/>
+              </w:rPr>
               <w:lastRenderedPageBreak/>
-              <w:t xml:space="preserve">         "</w:t>
-            </w:r>
-            <w:proofErr w:type="spellStart"/>
-            <w:r>
-              <w:rPr>
-                <w:rFonts w:ascii="Times New Roman" w:hAnsi="Times New Roman" w:cs="Times New Roman"/>
-                <w:szCs w:val="24"/>
-                <w:lang w:val="en-US"/>
-              </w:rPr>
-              <w:t>dataType</w:t>
-            </w:r>
-            <w:proofErr w:type="spellEnd"/>
-            <w:r>
-              <w:rPr>
-                <w:rFonts w:ascii="Times New Roman" w:hAnsi="Times New Roman" w:cs="Times New Roman"/>
-                <w:szCs w:val="24"/>
-                <w:lang w:val="en-US"/>
-              </w:rPr>
-              <w:t>":"STRING",</w:t>
-            </w:r>
-          </w:p>
-          <w:p>
-            <w:pPr>
-              <w:rPr>
-                <w:rFonts w:ascii="Times New Roman" w:hAnsi="Times New Roman" w:cs="Times New Roman"/>
-                <w:szCs w:val="24"/>
-                <w:lang w:val="en-US"/>
-              </w:rPr>
-            </w:pPr>
-            <w:r>
-              <w:rPr>
-                <w:rFonts w:ascii="Times New Roman" w:hAnsi="Times New Roman" w:cs="Times New Roman"/>
-                <w:szCs w:val="24"/>
-                <w:lang w:val="en-US"/>
-              </w:rPr>
-              <w:t xml:space="preserve">         "</w:t>
-            </w:r>
-            <w:proofErr w:type="spellStart"/>
-            <w:r>
-              <w:rPr>
-                <w:rFonts w:ascii="Times New Roman" w:hAnsi="Times New Roman" w:cs="Times New Roman"/>
-                <w:szCs w:val="24"/>
-                <w:lang w:val="en-US"/>
-              </w:rPr>
-              <w:t>propertyNames</w:t>
-            </w:r>
-            <w:proofErr w:type="spellEnd"/>
-            <w:r>
-              <w:rPr>
-                <w:rFonts w:ascii="Times New Roman" w:hAnsi="Times New Roman" w:cs="Times New Roman"/>
-                <w:szCs w:val="24"/>
-                <w:lang w:val="en-US"/>
-              </w:rPr>
-              <w:t>":null</w:t>
-            </w:r>
-          </w:p>
-          <w:p>
-            <w:pPr>
-              <w:rPr>
-                <w:rFonts w:ascii="Times New Roman" w:hAnsi="Times New Roman" w:cs="Times New Roman"/>
-                <w:szCs w:val="24"/>
-                <w:lang w:val="en-US"/>
-              </w:rPr>
-            </w:pPr>
-            <w:r>
-              <w:rPr>
-                <w:rFonts w:ascii="Times New Roman" w:hAnsi="Times New Roman" w:cs="Times New Roman"/>
-                <w:szCs w:val="24"/>
-                <w:lang w:val="en-US"/>
-              </w:rPr>
-              <w:t xml:space="preserve">      }</w:t>
-            </w:r>
-          </w:p>
-          <w:p>
-            <w:pPr>
-              <w:rPr>
-                <w:rFonts w:ascii="Times New Roman" w:hAnsi="Times New Roman" w:cs="Times New Roman"/>
-                <w:szCs w:val="24"/>
-                <w:lang w:val="en-US"/>
-              </w:rPr>
-            </w:pPr>
-            <w:r>
-              <w:rPr>
-                <w:rFonts w:ascii="Times New Roman" w:hAnsi="Times New Roman" w:cs="Times New Roman"/>
-                <w:szCs w:val="24"/>
-                <w:lang w:val="en-US"/>
-              </w:rPr>
-              <w:t xml:space="preserve">   ],</w:t>
-            </w:r>
-          </w:p>
-          <w:p>
-            <w:pPr>
-              <w:rPr>
-                <w:rFonts w:ascii="Times New Roman" w:hAnsi="Times New Roman" w:cs="Times New Roman"/>
-                <w:szCs w:val="24"/>
-                <w:lang w:val="en-US"/>
-              </w:rPr>
-            </w:pPr>
-            <w:r>
-              <w:rPr>
-                <w:rFonts w:ascii="Times New Roman" w:hAnsi="Times New Roman" w:cs="Times New Roman"/>
-                <w:szCs w:val="24"/>
-                <w:lang w:val="en-US"/>
-              </w:rPr>
-              <w:t xml:space="preserve">   "</w:t>
-            </w:r>
-            <w:proofErr w:type="spellStart"/>
-            <w:r>
-              <w:rPr>
-                <w:rFonts w:ascii="Times New Roman" w:hAnsi="Times New Roman" w:cs="Times New Roman"/>
-                <w:szCs w:val="24"/>
-                <w:lang w:val="en-US"/>
-              </w:rPr>
-              <w:t>eventTriggererPorts</w:t>
-            </w:r>
-            <w:proofErr w:type="spellEnd"/>
-            <w:r>
-              <w:rPr>
-                <w:rFonts w:ascii="Times New Roman" w:hAnsi="Times New Roman" w:cs="Times New Roman"/>
-                <w:szCs w:val="24"/>
-                <w:lang w:val="en-US"/>
-              </w:rPr>
-              <w:t xml:space="preserve">":[  </w:t>
-            </w:r>
-          </w:p>
-          <w:p>
-            <w:pPr>
-              <w:rPr>
-                <w:rFonts w:ascii="Times New Roman" w:hAnsi="Times New Roman" w:cs="Times New Roman"/>
-                <w:szCs w:val="24"/>
-                <w:lang w:val="en-US"/>
-              </w:rPr>
-            </w:pPr>
-          </w:p>
-          <w:p>
-            <w:pPr>
-              <w:rPr>
-                <w:rFonts w:ascii="Times New Roman" w:hAnsi="Times New Roman" w:cs="Times New Roman"/>
-                <w:szCs w:val="24"/>
-                <w:lang w:val="en-US"/>
-              </w:rPr>
-            </w:pPr>
-            <w:r>
-              <w:rPr>
-                <w:rFonts w:ascii="Times New Roman" w:hAnsi="Times New Roman" w:cs="Times New Roman"/>
-                <w:szCs w:val="24"/>
-                <w:lang w:val="en-US"/>
-              </w:rPr>
-              <w:t xml:space="preserve">   ],</w:t>
-            </w:r>
-          </w:p>
-          <w:p>
-            <w:pPr>
-              <w:rPr>
-                <w:rFonts w:ascii="Times New Roman" w:hAnsi="Times New Roman" w:cs="Times New Roman"/>
-                <w:szCs w:val="24"/>
-                <w:lang w:val="en-US"/>
-              </w:rPr>
-            </w:pPr>
-            <w:r>
-              <w:rPr>
-                <w:rFonts w:ascii="Times New Roman" w:hAnsi="Times New Roman" w:cs="Times New Roman"/>
-                <w:szCs w:val="24"/>
-                <w:lang w:val="en-US"/>
-              </w:rPr>
-              <w:t xml:space="preserve">   "ports":[  </w:t>
-            </w:r>
-          </w:p>
-          <w:p>
-            <w:pPr>
-              <w:rPr>
-                <w:rFonts w:ascii="Times New Roman" w:hAnsi="Times New Roman" w:cs="Times New Roman"/>
-                <w:szCs w:val="24"/>
-                <w:lang w:val="en-US"/>
-              </w:rPr>
-            </w:pPr>
-            <w:r>
-              <w:rPr>
-                <w:rFonts w:ascii="Times New Roman" w:hAnsi="Times New Roman" w:cs="Times New Roman"/>
-                <w:szCs w:val="24"/>
-                <w:lang w:val="en-US"/>
-              </w:rPr>
-              <w:t xml:space="preserve">      {  </w:t>
-            </w:r>
-          </w:p>
-          <w:p>
-            <w:pPr>
-              <w:rPr>
-                <w:rFonts w:ascii="Times New Roman" w:hAnsi="Times New Roman" w:cs="Times New Roman"/>
-                <w:szCs w:val="24"/>
-                <w:lang w:val="en-US"/>
-              </w:rPr>
-            </w:pPr>
-            <w:r>
-              <w:rPr>
-                <w:rFonts w:ascii="Times New Roman" w:hAnsi="Times New Roman" w:cs="Times New Roman"/>
-                <w:szCs w:val="24"/>
-                <w:lang w:val="en-US"/>
-              </w:rPr>
-              <w:t xml:space="preserve">         "</w:t>
-            </w:r>
-            <w:proofErr w:type="spellStart"/>
-            <w:r>
-              <w:rPr>
-                <w:rFonts w:ascii="Times New Roman" w:hAnsi="Times New Roman" w:cs="Times New Roman"/>
-                <w:szCs w:val="24"/>
-                <w:lang w:val="en-US"/>
-              </w:rPr>
-              <w:t>type":"INPUT</w:t>
-            </w:r>
-            <w:proofErr w:type="spellEnd"/>
-            <w:r>
-              <w:rPr>
-                <w:rFonts w:ascii="Times New Roman" w:hAnsi="Times New Roman" w:cs="Times New Roman"/>
-                <w:szCs w:val="24"/>
-                <w:lang w:val="en-US"/>
-              </w:rPr>
-              <w:t>",</w:t>
-            </w:r>
-          </w:p>
-          <w:p>
-            <w:pPr>
-              <w:rPr>
-                <w:rFonts w:ascii="Times New Roman" w:hAnsi="Times New Roman" w:cs="Times New Roman"/>
-                <w:szCs w:val="24"/>
-                <w:lang w:val="en-US"/>
-              </w:rPr>
-            </w:pPr>
-            <w:r>
-              <w:rPr>
-                <w:rFonts w:ascii="Times New Roman" w:hAnsi="Times New Roman" w:cs="Times New Roman"/>
-                <w:szCs w:val="24"/>
-                <w:lang w:val="en-US"/>
-              </w:rPr>
-              <w:t xml:space="preserve">         "</w:t>
-            </w:r>
-            <w:proofErr w:type="spellStart"/>
-            <w:r>
-              <w:rPr>
-                <w:rFonts w:ascii="Times New Roman" w:hAnsi="Times New Roman" w:cs="Times New Roman"/>
-                <w:szCs w:val="24"/>
-                <w:lang w:val="en-US"/>
-              </w:rPr>
-              <w:t>multiplicity":null</w:t>
-            </w:r>
-            <w:proofErr w:type="spellEnd"/>
-            <w:r>
-              <w:rPr>
-                <w:rFonts w:ascii="Times New Roman" w:hAnsi="Times New Roman" w:cs="Times New Roman"/>
-                <w:szCs w:val="24"/>
-                <w:lang w:val="en-US"/>
-              </w:rPr>
-              <w:t>,</w:t>
-            </w:r>
-          </w:p>
-          <w:p>
-            <w:pPr>
-              <w:rPr>
-                <w:rFonts w:ascii="Times New Roman" w:hAnsi="Times New Roman" w:cs="Times New Roman"/>
-                <w:szCs w:val="24"/>
-                <w:lang w:val="en-US"/>
-              </w:rPr>
-            </w:pPr>
-            <w:r>
-              <w:rPr>
-                <w:rFonts w:ascii="Times New Roman" w:hAnsi="Times New Roman" w:cs="Times New Roman"/>
-                <w:szCs w:val="24"/>
-                <w:lang w:val="en-US"/>
-              </w:rPr>
-              <w:t xml:space="preserve">         "</w:t>
-            </w:r>
-            <w:proofErr w:type="spellStart"/>
-            <w:r>
-              <w:rPr>
-                <w:rFonts w:ascii="Times New Roman" w:hAnsi="Times New Roman" w:cs="Times New Roman"/>
-                <w:szCs w:val="24"/>
-                <w:lang w:val="en-US"/>
-              </w:rPr>
-              <w:t>description":"Send</w:t>
-            </w:r>
-            <w:proofErr w:type="spellEnd"/>
-            <w:r>
-              <w:rPr>
-                <w:rFonts w:ascii="Times New Roman" w:hAnsi="Times New Roman" w:cs="Times New Roman"/>
-                <w:szCs w:val="24"/>
-                <w:lang w:val="en-US"/>
-              </w:rPr>
-              <w:t xml:space="preserve"> the string from the slot defined by the incoming value",</w:t>
-            </w:r>
-          </w:p>
-          <w:p>
-            <w:pPr>
-              <w:rPr>
-                <w:rFonts w:ascii="Times New Roman" w:hAnsi="Times New Roman" w:cs="Times New Roman"/>
-                <w:szCs w:val="24"/>
-                <w:lang w:val="en-US"/>
-              </w:rPr>
-            </w:pPr>
-            <w:r>
-              <w:rPr>
-                <w:rFonts w:ascii="Times New Roman" w:hAnsi="Times New Roman" w:cs="Times New Roman"/>
-                <w:szCs w:val="24"/>
-                <w:lang w:val="en-US"/>
-              </w:rPr>
-              <w:t xml:space="preserve">         "</w:t>
-            </w:r>
-            <w:proofErr w:type="spellStart"/>
-            <w:r>
-              <w:rPr>
-                <w:rFonts w:ascii="Times New Roman" w:hAnsi="Times New Roman" w:cs="Times New Roman"/>
-                <w:szCs w:val="24"/>
-                <w:lang w:val="en-US"/>
-              </w:rPr>
-              <w:t>portID</w:t>
-            </w:r>
-            <w:proofErr w:type="spellEnd"/>
-            <w:r>
-              <w:rPr>
-                <w:rFonts w:ascii="Times New Roman" w:hAnsi="Times New Roman" w:cs="Times New Roman"/>
-                <w:szCs w:val="24"/>
-                <w:lang w:val="en-US"/>
-              </w:rPr>
-              <w:t>":"</w:t>
-            </w:r>
-            <w:proofErr w:type="spellStart"/>
-            <w:r>
-              <w:rPr>
-                <w:rFonts w:ascii="Times New Roman" w:hAnsi="Times New Roman" w:cs="Times New Roman"/>
-                <w:szCs w:val="24"/>
-                <w:lang w:val="en-US"/>
-              </w:rPr>
-              <w:t>slotDispatch</w:t>
-            </w:r>
-            <w:proofErr w:type="spellEnd"/>
-            <w:r>
-              <w:rPr>
-                <w:rFonts w:ascii="Times New Roman" w:hAnsi="Times New Roman" w:cs="Times New Roman"/>
-                <w:szCs w:val="24"/>
-                <w:lang w:val="en-US"/>
-              </w:rPr>
-              <w:t>",</w:t>
-            </w:r>
-          </w:p>
-          <w:p>
-            <w:pPr>
-              <w:rPr>
-                <w:rFonts w:ascii="Times New Roman" w:hAnsi="Times New Roman" w:cs="Times New Roman"/>
-                <w:szCs w:val="24"/>
-                <w:lang w:val="en-US"/>
-              </w:rPr>
-            </w:pPr>
-            <w:r>
-              <w:rPr>
-                <w:rFonts w:ascii="Times New Roman" w:hAnsi="Times New Roman" w:cs="Times New Roman"/>
-                <w:szCs w:val="24"/>
-                <w:lang w:val="en-US"/>
-              </w:rPr>
-              <w:t xml:space="preserve">         "</w:t>
-            </w:r>
-            <w:proofErr w:type="spellStart"/>
-            <w:r>
-              <w:rPr>
-                <w:rFonts w:ascii="Times New Roman" w:hAnsi="Times New Roman" w:cs="Times New Roman"/>
-                <w:szCs w:val="24"/>
-                <w:lang w:val="en-US"/>
-              </w:rPr>
-              <w:t>dataType</w:t>
-            </w:r>
-            <w:proofErr w:type="spellEnd"/>
-            <w:r>
-              <w:rPr>
-                <w:rFonts w:ascii="Times New Roman" w:hAnsi="Times New Roman" w:cs="Times New Roman"/>
-                <w:szCs w:val="24"/>
-                <w:lang w:val="en-US"/>
-              </w:rPr>
-              <w:t>":"INTEGER",</w:t>
-            </w:r>
-          </w:p>
-          <w:p>
-            <w:pPr>
-              <w:rPr>
-                <w:rFonts w:ascii="Times New Roman" w:hAnsi="Times New Roman" w:cs="Times New Roman"/>
-                <w:szCs w:val="24"/>
-                <w:lang w:val="en-US"/>
-              </w:rPr>
-            </w:pPr>
-            <w:r>
-              <w:rPr>
-                <w:rFonts w:ascii="Times New Roman" w:hAnsi="Times New Roman" w:cs="Times New Roman"/>
-                <w:szCs w:val="24"/>
-                <w:lang w:val="en-US"/>
-              </w:rPr>
-              <w:t xml:space="preserve">         "</w:t>
-            </w:r>
-            <w:proofErr w:type="spellStart"/>
-            <w:r>
-              <w:rPr>
-                <w:rFonts w:ascii="Times New Roman" w:hAnsi="Times New Roman" w:cs="Times New Roman"/>
-                <w:szCs w:val="24"/>
-                <w:lang w:val="en-US"/>
-              </w:rPr>
-              <w:t>propertyNames</w:t>
-            </w:r>
-            <w:proofErr w:type="spellEnd"/>
-            <w:r>
-              <w:rPr>
-                <w:rFonts w:ascii="Times New Roman" w:hAnsi="Times New Roman" w:cs="Times New Roman"/>
-                <w:szCs w:val="24"/>
-                <w:lang w:val="en-US"/>
-              </w:rPr>
-              <w:t>":null</w:t>
-            </w:r>
-          </w:p>
-          <w:p>
-            <w:pPr>
-              <w:rPr>
-                <w:rFonts w:ascii="Times New Roman" w:hAnsi="Times New Roman" w:cs="Times New Roman"/>
-                <w:szCs w:val="24"/>
-                <w:lang w:val="en-US"/>
-              </w:rPr>
-            </w:pPr>
-            <w:r>
-              <w:rPr>
-                <w:rFonts w:ascii="Times New Roman" w:hAnsi="Times New Roman" w:cs="Times New Roman"/>
-                <w:szCs w:val="24"/>
-                <w:lang w:val="en-US"/>
-              </w:rPr>
-              <w:t xml:space="preserve">      },</w:t>
-            </w:r>
-          </w:p>
-          <w:p>
-            <w:pPr>
-              <w:rPr>
-                <w:rFonts w:ascii="Times New Roman" w:hAnsi="Times New Roman" w:cs="Times New Roman"/>
-                <w:szCs w:val="24"/>
-                <w:lang w:val="en-US"/>
-              </w:rPr>
-            </w:pPr>
-            <w:r>
-              <w:rPr>
-                <w:rFonts w:ascii="Times New Roman" w:hAnsi="Times New Roman" w:cs="Times New Roman"/>
-                <w:szCs w:val="24"/>
-                <w:lang w:val="en-US"/>
-              </w:rPr>
-              <w:t xml:space="preserve">      {  </w:t>
-            </w:r>
-          </w:p>
-          <w:p>
-            <w:pPr>
-              <w:rPr>
-                <w:rFonts w:ascii="Times New Roman" w:hAnsi="Times New Roman" w:cs="Times New Roman"/>
-                <w:szCs w:val="24"/>
-                <w:lang w:val="en-US"/>
-              </w:rPr>
-            </w:pPr>
-            <w:r>
-              <w:rPr>
-                <w:rFonts w:ascii="Times New Roman" w:hAnsi="Times New Roman" w:cs="Times New Roman"/>
-                <w:szCs w:val="24"/>
-                <w:lang w:val="en-US"/>
-              </w:rPr>
-              <w:t xml:space="preserve">         "</w:t>
-            </w:r>
-            <w:proofErr w:type="spellStart"/>
-            <w:r>
-              <w:rPr>
-                <w:rFonts w:ascii="Times New Roman" w:hAnsi="Times New Roman" w:cs="Times New Roman"/>
-                <w:szCs w:val="24"/>
-                <w:lang w:val="en-US"/>
-              </w:rPr>
-              <w:t>type":"OUTPUT</w:t>
-            </w:r>
-            <w:proofErr w:type="spellEnd"/>
-            <w:r>
-              <w:rPr>
-                <w:rFonts w:ascii="Times New Roman" w:hAnsi="Times New Roman" w:cs="Times New Roman"/>
-                <w:szCs w:val="24"/>
-                <w:lang w:val="en-US"/>
-              </w:rPr>
-              <w:t>",</w:t>
-            </w:r>
-          </w:p>
-          <w:p>
-            <w:pPr>
-              <w:rPr>
-                <w:rFonts w:ascii="Times New Roman" w:hAnsi="Times New Roman" w:cs="Times New Roman"/>
-                <w:szCs w:val="24"/>
-                <w:lang w:val="en-US"/>
-              </w:rPr>
-            </w:pPr>
-            <w:r>
-              <w:rPr>
-                <w:rFonts w:ascii="Times New Roman" w:hAnsi="Times New Roman" w:cs="Times New Roman"/>
-                <w:szCs w:val="24"/>
-                <w:lang w:val="en-US"/>
-              </w:rPr>
-              <w:t xml:space="preserve">         "</w:t>
-            </w:r>
-            <w:proofErr w:type="spellStart"/>
-            <w:r>
-              <w:rPr>
-                <w:rFonts w:ascii="Times New Roman" w:hAnsi="Times New Roman" w:cs="Times New Roman"/>
-                <w:szCs w:val="24"/>
-                <w:lang w:val="en-US"/>
-              </w:rPr>
-              <w:t>description":"Output</w:t>
-            </w:r>
-            <w:proofErr w:type="spellEnd"/>
-            <w:r>
-              <w:rPr>
-                <w:rFonts w:ascii="Times New Roman" w:hAnsi="Times New Roman" w:cs="Times New Roman"/>
-                <w:szCs w:val="24"/>
-                <w:lang w:val="en-US"/>
-              </w:rPr>
-              <w:t xml:space="preserve"> text",</w:t>
-            </w:r>
-          </w:p>
-          <w:p>
-            <w:pPr>
-              <w:rPr>
-                <w:rFonts w:ascii="Times New Roman" w:hAnsi="Times New Roman" w:cs="Times New Roman"/>
-                <w:szCs w:val="24"/>
-                <w:lang w:val="en-US"/>
-              </w:rPr>
-            </w:pPr>
-            <w:r>
-              <w:rPr>
-                <w:rFonts w:ascii="Times New Roman" w:hAnsi="Times New Roman" w:cs="Times New Roman"/>
-                <w:szCs w:val="24"/>
-                <w:lang w:val="en-US"/>
-              </w:rPr>
-              <w:t xml:space="preserve">         "</w:t>
-            </w:r>
-            <w:proofErr w:type="spellStart"/>
-            <w:r>
-              <w:rPr>
-                <w:rFonts w:ascii="Times New Roman" w:hAnsi="Times New Roman" w:cs="Times New Roman"/>
-                <w:szCs w:val="24"/>
-                <w:lang w:val="en-US"/>
-              </w:rPr>
-              <w:t>portID</w:t>
-            </w:r>
-            <w:proofErr w:type="spellEnd"/>
-            <w:r>
-              <w:rPr>
-                <w:rFonts w:ascii="Times New Roman" w:hAnsi="Times New Roman" w:cs="Times New Roman"/>
-                <w:szCs w:val="24"/>
-                <w:lang w:val="en-US"/>
-              </w:rPr>
-              <w:t>":"output",</w:t>
-            </w:r>
-          </w:p>
-          <w:p>
-            <w:pPr>
-              <w:rPr>
-                <w:rFonts w:ascii="Times New Roman" w:hAnsi="Times New Roman" w:cs="Times New Roman"/>
-                <w:szCs w:val="24"/>
-                <w:lang w:val="en-US"/>
-              </w:rPr>
-            </w:pPr>
-            <w:r>
-              <w:rPr>
-                <w:rFonts w:ascii="Times New Roman" w:hAnsi="Times New Roman" w:cs="Times New Roman"/>
-                <w:szCs w:val="24"/>
-                <w:lang w:val="en-US"/>
-              </w:rPr>
-              <w:t xml:space="preserve">         "</w:t>
-            </w:r>
-            <w:proofErr w:type="spellStart"/>
-            <w:r>
-              <w:rPr>
-                <w:rFonts w:ascii="Times New Roman" w:hAnsi="Times New Roman" w:cs="Times New Roman"/>
-                <w:szCs w:val="24"/>
-                <w:lang w:val="en-US"/>
-              </w:rPr>
-              <w:t>dataType</w:t>
-            </w:r>
-            <w:proofErr w:type="spellEnd"/>
-            <w:r>
-              <w:rPr>
-                <w:rFonts w:ascii="Times New Roman" w:hAnsi="Times New Roman" w:cs="Times New Roman"/>
-                <w:szCs w:val="24"/>
-                <w:lang w:val="en-US"/>
-              </w:rPr>
-              <w:t>":"STRING",</w:t>
-            </w:r>
-          </w:p>
-          <w:p>
-            <w:pPr>
-              <w:rPr>
-                <w:rFonts w:ascii="Times New Roman" w:hAnsi="Times New Roman" w:cs="Times New Roman"/>
-                <w:szCs w:val="24"/>
-                <w:lang w:val="en-US"/>
-              </w:rPr>
-            </w:pPr>
-            <w:r>
-              <w:rPr>
-                <w:rFonts w:ascii="Times New Roman" w:hAnsi="Times New Roman" w:cs="Times New Roman"/>
-                <w:szCs w:val="24"/>
-                <w:lang w:val="en-US"/>
-              </w:rPr>
               <w:t xml:space="preserve">         "</w:t>
             </w:r>
             <w:proofErr w:type="spellStart"/>
@@ -11798,6 +11831,7 @@
           <w:rFonts w:ascii="Arial" w:hAnsi="Arial" w:cs="Arial"/>
           <w:lang w:val="en-US"/>
         </w:rPr>
+        <w:lastRenderedPageBreak/>
         <w:t xml:space="preserve">In the next page you can find an array that describes each method that is contained in the library. </w:t>
       </w:r>
     </w:p>
@@ -15435,7 +15469,7 @@
 </file>
 
 <file path=customXml/itemProps1.xml><?xml version="1.0" encoding="utf-8"?>
-<ds:datastoreItem xmlns:ds="http://schemas.openxmlformats.org/officeDocument/2006/customXml" ds:itemID="{03C88E94-7598-430C-9E32-B0ADFC931E4C}">
+<ds:datastoreItem xmlns:ds="http://schemas.openxmlformats.org/officeDocument/2006/customXml" ds:itemID="{00510663-897F-4DE3-B501-AD40FFB61B43}">
   <ds:schemaRefs>
     <ds:schemaRef ds:uri="http://schemas.openxmlformats.org/officeDocument/2006/bibliography"/>
   </ds:schemaRefs>

</xml_diff>

<commit_message>
Changed rest URIs to agree with rest function name changes
</commit_message>
<xml_diff>
--- a/Documentation/REST_API.docx
+++ b/Documentation/REST_API.docx
@@ -795,12 +795,12 @@
         <w:tblLook w:val="04A0" w:firstRow="1" w:lastRow="0" w:firstColumn="1" w:lastColumn="0" w:noHBand="0" w:noVBand="1"/>
       </w:tblPr>
       <w:tblGrid>
-        <w:gridCol w:w="1053"/>
-        <w:gridCol w:w="3341"/>
+        <w:gridCol w:w="1052"/>
+        <w:gridCol w:w="3467"/>
         <w:gridCol w:w="1616"/>
-        <w:gridCol w:w="1426"/>
-        <w:gridCol w:w="1392"/>
-        <w:gridCol w:w="2512"/>
+        <w:gridCol w:w="1407"/>
+        <w:gridCol w:w="1368"/>
+        <w:gridCol w:w="2430"/>
       </w:tblGrid>
       <w:tr>
         <w:trPr>
@@ -1101,7 +1101,7 @@
                 <w:szCs w:val="24"/>
                 <w:lang w:val="en-US"/>
               </w:rPr>
-              <w:t>Returns the currently deployed model in XML</w:t>
+              <w:t>Retrieves the currently deployed model in XML</w:t>
             </w:r>
           </w:p>
         </w:tc>
@@ -1987,6 +1987,30 @@
               </w:rPr>
               <w:t>/runtime/model/components</w:t>
             </w:r>
+            <w:r>
+              <w:rPr>
+                <w:rFonts w:ascii="Times New Roman" w:hAnsi="Times New Roman" w:cs="Times New Roman"/>
+                <w:szCs w:val="24"/>
+                <w:lang w:val="en-US"/>
+              </w:rPr>
+              <w:t>/i</w:t>
+            </w:r>
+            <w:r>
+              <w:rPr>
+                <w:rFonts w:ascii="Times New Roman" w:hAnsi="Times New Roman" w:cs="Times New Roman"/>
+                <w:szCs w:val="24"/>
+                <w:lang w:val="en-US"/>
+              </w:rPr>
+              <w:t>d</w:t>
+            </w:r>
+            <w:r>
+              <w:rPr>
+                <w:rFonts w:ascii="Times New Roman" w:hAnsi="Times New Roman" w:cs="Times New Roman"/>
+                <w:szCs w:val="24"/>
+                <w:lang w:val="en-US"/>
+              </w:rPr>
+              <w:t>s</w:t>
+            </w:r>
           </w:p>
         </w:tc>
         <w:tc>
@@ -2077,7 +2101,7 @@
                 <w:szCs w:val="24"/>
                 <w:lang w:val="en-US"/>
               </w:rPr>
-              <w:t>Returns all the components contained in the currently deployed model</w:t>
+              <w:t>Retrieves all the component Ids contained in the currently deployed model</w:t>
             </w:r>
           </w:p>
         </w:tc>
@@ -2509,7 +2533,7 @@
                 <w:szCs w:val="24"/>
                 <w:lang w:val="en-US"/>
               </w:rPr>
-              <w:t>Returns property value of a specific component, in the currently deployed model</w:t>
+              <w:t>Retrieves property value of a specific component, in the currently deployed model</w:t>
             </w:r>
           </w:p>
         </w:tc>
@@ -3365,6 +3389,14 @@
               </w:rPr>
               <w:t>/storage/models</w:t>
             </w:r>
+            <w:r>
+              <w:rPr>
+                <w:rFonts w:ascii="Times New Roman" w:hAnsi="Times New Roman" w:cs="Times New Roman"/>
+                <w:szCs w:val="24"/>
+                <w:lang w:val="en-US"/>
+              </w:rPr>
+              <w:t>/names</w:t>
+            </w:r>
           </w:p>
         </w:tc>
         <w:tc>
@@ -3455,15 +3487,15 @@
                 <w:szCs w:val="24"/>
                 <w:lang w:val="en-US"/>
               </w:rPr>
-              <w:t>Returns a list with all the model</w:t>
-            </w:r>
-            <w:r>
-              <w:rPr>
-                <w:rFonts w:ascii="Times New Roman" w:hAnsi="Times New Roman" w:cs="Times New Roman"/>
-                <w:szCs w:val="24"/>
-                <w:lang w:val="en-US"/>
-              </w:rPr>
-              <w:t>s</w:t>
+              <w:t>Retrieves the model</w:t>
+            </w:r>
+            <w:r>
+              <w:rPr>
+                <w:rFonts w:ascii="Times New Roman" w:hAnsi="Times New Roman" w:cs="Times New Roman"/>
+                <w:szCs w:val="24"/>
+                <w:lang w:val="en-US"/>
+              </w:rPr>
+              <w:t xml:space="preserve"> names</w:t>
             </w:r>
             <w:r>
               <w:rPr>
@@ -3530,7 +3562,7 @@
                 <w:szCs w:val="24"/>
                 <w:lang w:val="en-US"/>
               </w:rPr>
-              <w:t>collection</w:t>
+              <w:t>descriptors/xml</w:t>
             </w:r>
           </w:p>
         </w:tc>
@@ -3622,48 +3654,27 @@
                 <w:szCs w:val="24"/>
                 <w:lang w:val="en-US"/>
               </w:rPr>
-              <w:t xml:space="preserve">Returns an </w:t>
-            </w:r>
-            <w:r>
-              <w:rPr>
-                <w:rFonts w:ascii="Times New Roman" w:hAnsi="Times New Roman" w:cs="Times New Roman"/>
-                <w:szCs w:val="24"/>
-                <w:lang w:val="en-US"/>
-              </w:rPr>
-              <w:t>xml string</w:t>
-            </w:r>
-            <w:r>
-              <w:rPr>
-                <w:rFonts w:ascii="Times New Roman" w:hAnsi="Times New Roman" w:cs="Times New Roman"/>
-                <w:szCs w:val="24"/>
-                <w:lang w:val="en-US"/>
-              </w:rPr>
-              <w:t xml:space="preserve"> </w:t>
-            </w:r>
-            <w:r>
-              <w:rPr>
-                <w:rFonts w:ascii="Times New Roman" w:hAnsi="Times New Roman" w:cs="Times New Roman"/>
-                <w:szCs w:val="24"/>
-                <w:lang w:val="en-US"/>
-              </w:rPr>
-              <w:t>containing the descriptors</w:t>
-            </w:r>
-            <w:r>
-              <w:rPr>
-                <w:rFonts w:ascii="Times New Roman" w:hAnsi="Times New Roman" w:cs="Times New Roman"/>
-                <w:szCs w:val="24"/>
-                <w:lang w:val="en-US"/>
-              </w:rPr>
-              <w:t xml:space="preserve"> of</w:t>
-            </w:r>
-            <w:r>
-              <w:rPr>
-                <w:rFonts w:ascii="Times New Roman" w:hAnsi="Times New Roman" w:cs="Times New Roman"/>
-                <w:szCs w:val="24"/>
-                <w:lang w:val="en-US"/>
-              </w:rPr>
-              <w:t xml:space="preserve"> the created components</w:t>
-            </w:r>
+              <w:t xml:space="preserve">Returns an xml string containing the descriptors of the created components with some modifications in </w:t>
+            </w:r>
+            <w:r>
+              <w:rPr>
+                <w:rFonts w:ascii="Times New Roman" w:hAnsi="Times New Roman" w:cs="Times New Roman"/>
+                <w:szCs w:val="24"/>
+                <w:lang w:val="en-US"/>
+              </w:rPr>
+              <w:lastRenderedPageBreak/>
+              <w:t xml:space="preserve">order to be used by the </w:t>
+            </w:r>
+            <w:proofErr w:type="spellStart"/>
+            <w:r>
+              <w:rPr>
+                <w:rFonts w:ascii="Times New Roman" w:hAnsi="Times New Roman" w:cs="Times New Roman"/>
+                <w:szCs w:val="24"/>
+                <w:lang w:val="en-US"/>
+              </w:rPr>
+              <w:t>webACS</w:t>
+            </w:r>
+            <w:proofErr w:type="spellEnd"/>
           </w:p>
         </w:tc>
       </w:tr>
@@ -3690,6 +3701,7 @@
                 <w:szCs w:val="24"/>
                 <w:lang w:val="en-US"/>
               </w:rPr>
+              <w:lastRenderedPageBreak/>
               <w:t>GET</w:t>
             </w:r>
           </w:p>
@@ -3715,6 +3727,40 @@
               </w:rPr>
               <w:t>/storage/components</w:t>
             </w:r>
+            <w:r>
+              <w:rPr>
+                <w:rFonts w:ascii="Times New Roman" w:hAnsi="Times New Roman" w:cs="Times New Roman"/>
+                <w:szCs w:val="24"/>
+                <w:lang w:val="en-US"/>
+              </w:rPr>
+              <w:t xml:space="preserve">/ </w:t>
+            </w:r>
+            <w:r>
+              <w:rPr>
+                <w:rFonts w:ascii="Times New Roman" w:hAnsi="Times New Roman" w:cs="Times New Roman"/>
+                <w:szCs w:val="24"/>
+                <w:lang w:val="en-US"/>
+              </w:rPr>
+              <w:t>descriptors</w:t>
+            </w:r>
+            <w:r>
+              <w:rPr>
+                <w:rFonts w:ascii="Times New Roman" w:hAnsi="Times New Roman" w:cs="Times New Roman"/>
+                <w:szCs w:val="24"/>
+                <w:lang w:val="en-US"/>
+              </w:rPr>
+              <w:t>/</w:t>
+            </w:r>
+            <w:proofErr w:type="spellStart"/>
+            <w:r>
+              <w:rPr>
+                <w:rFonts w:ascii="Times New Roman" w:hAnsi="Times New Roman" w:cs="Times New Roman"/>
+                <w:szCs w:val="24"/>
+                <w:lang w:val="en-US"/>
+              </w:rPr>
+              <w:t>json</w:t>
+            </w:r>
+            <w:proofErr w:type="spellEnd"/>
           </w:p>
         </w:tc>
         <w:tc>
@@ -3805,16 +3851,7 @@
                 <w:szCs w:val="24"/>
                 <w:lang w:val="en-US"/>
               </w:rPr>
-              <w:t xml:space="preserve">Returns a list with all the component descriptors contained in the ARE </w:t>
-            </w:r>
-            <w:r>
-              <w:rPr>
-                <w:rFonts w:ascii="Times New Roman" w:hAnsi="Times New Roman" w:cs="Times New Roman"/>
-                <w:szCs w:val="24"/>
-                <w:lang w:val="en-US"/>
-              </w:rPr>
-              <w:lastRenderedPageBreak/>
-              <w:t>repository</w:t>
+              <w:t>Retrieves the exact content of the component descriptors contained in the ARE repository</w:t>
             </w:r>
           </w:p>
         </w:tc>
@@ -3842,7 +3879,6 @@
                 <w:szCs w:val="24"/>
                 <w:lang w:val="en-US"/>
               </w:rPr>
-              <w:lastRenderedPageBreak/>
               <w:t>GET</w:t>
             </w:r>
           </w:p>
@@ -4131,7 +4167,7 @@
                 <w:szCs w:val="24"/>
                 <w:lang w:val="en-US"/>
               </w:rPr>
-              <w:t>Opens a persistent connection with ARE to use it for Server Sent Events.</w:t>
+              <w:t>Opens a persistent connection with ARE and listens for Server Sent Events.</w:t>
             </w:r>
           </w:p>
         </w:tc>
@@ -5037,15 +5073,6 @@
         <w:br w:type="page"/>
       </w:r>
     </w:p>
-    <w:p>
-      <w:pPr>
-        <w:spacing w:after="0" w:line="240" w:lineRule="auto"/>
-        <w:rPr>
-          <w:rFonts w:ascii="Times New Roman" w:hAnsi="Times New Roman" w:cs="Times New Roman"/>
-          <w:lang w:val="en-US"/>
-        </w:rPr>
-      </w:pPr>
-    </w:p>
     <w:tbl>
       <w:tblPr>
         <w:tblStyle w:val="TableGrid"/>
@@ -5083,6 +5110,7 @@
                 <w:szCs w:val="24"/>
                 <w:lang w:val="en-US"/>
               </w:rPr>
+              <w:lastRenderedPageBreak/>
               <w:t>Function Signature</w:t>
             </w:r>
           </w:p>
@@ -5834,7 +5862,7 @@
                 <w:szCs w:val="24"/>
                 <w:lang w:val="en-US"/>
               </w:rPr>
-              <w:t>Retrieves the state of the deployed model</w:t>
+              <w:t>Returns the state of the deployed model</w:t>
             </w:r>
           </w:p>
         </w:tc>
@@ -6223,7 +6251,7 @@
                 <w:szCs w:val="24"/>
                 <w:lang w:val="en-US"/>
               </w:rPr>
-              <w:t xml:space="preserve">Retrieves all property keys of the component with the given </w:t>
+              <w:t xml:space="preserve">Returns all property keys of the component with the given </w:t>
             </w:r>
             <w:proofErr w:type="spellStart"/>
             <w:r>
@@ -6249,7 +6277,15 @@
                 <w:szCs w:val="24"/>
                 <w:lang w:val="en-US"/>
               </w:rPr>
-              <w:t xml:space="preserve"> (as JSON array)</w:t>
+              <w:t xml:space="preserve"> </w:t>
+            </w:r>
+            <w:r>
+              <w:rPr>
+                <w:rFonts w:ascii="Times New Roman" w:hAnsi="Times New Roman" w:cs="Times New Roman"/>
+                <w:szCs w:val="24"/>
+                <w:lang w:val="en-US"/>
+              </w:rPr>
+              <w:t>(as JSON array)</w:t>
             </w:r>
           </w:p>
         </w:tc>
@@ -6700,7 +6736,7 @@
                 <w:szCs w:val="24"/>
                 <w:lang w:val="en-US"/>
               </w:rPr>
-              <w:t>Retrieves an xml representation of a model in a specific file</w:t>
+              <w:t>Returns an xml representation of a model in a specific file</w:t>
             </w:r>
           </w:p>
         </w:tc>
@@ -7089,39 +7125,25 @@
                 <w:szCs w:val="24"/>
                 <w:lang w:val="en-US"/>
               </w:rPr>
-              <w:t xml:space="preserve">Retrieves </w:t>
-            </w:r>
-            <w:r>
-              <w:rPr>
-                <w:rFonts w:ascii="Times New Roman" w:hAnsi="Times New Roman" w:cs="Times New Roman"/>
-                <w:szCs w:val="24"/>
-                <w:lang w:val="en-US"/>
-              </w:rPr>
-              <w:t>the model</w:t>
-            </w:r>
-            <w:r>
-              <w:rPr>
-                <w:rFonts w:ascii="Times New Roman" w:hAnsi="Times New Roman" w:cs="Times New Roman"/>
-                <w:szCs w:val="24"/>
-                <w:lang w:val="en-US"/>
-              </w:rPr>
-              <w:t>s</w:t>
-            </w:r>
-            <w:r>
-              <w:rPr>
-                <w:rFonts w:ascii="Times New Roman" w:hAnsi="Times New Roman" w:cs="Times New Roman"/>
-                <w:szCs w:val="24"/>
-                <w:lang w:val="en-US"/>
-              </w:rPr>
-              <w:t xml:space="preserve"> that are saved in the ARE repository</w:t>
-            </w:r>
-            <w:r>
-              <w:rPr>
-                <w:rFonts w:ascii="Times New Roman" w:hAnsi="Times New Roman" w:cs="Times New Roman"/>
-                <w:szCs w:val="24"/>
-                <w:lang w:val="en-US"/>
-              </w:rPr>
-              <w:t xml:space="preserve"> (as JSON array)</w:t>
+              <w:t>Retrieves the model names that are saved in the A</w:t>
+            </w:r>
+            <w:bookmarkStart w:id="3" w:name="_GoBack"/>
+            <w:bookmarkEnd w:id="3"/>
+            <w:r>
+              <w:rPr>
+                <w:rFonts w:ascii="Times New Roman" w:hAnsi="Times New Roman" w:cs="Times New Roman"/>
+                <w:szCs w:val="24"/>
+                <w:lang w:val="en-US"/>
+              </w:rPr>
+              <w:t xml:space="preserve">RE repository </w:t>
+            </w:r>
+            <w:r>
+              <w:rPr>
+                <w:rFonts w:ascii="Times New Roman" w:hAnsi="Times New Roman" w:cs="Times New Roman"/>
+                <w:szCs w:val="24"/>
+                <w:lang w:val="en-US"/>
+              </w:rPr>
+              <w:t>(as JSON array)</w:t>
             </w:r>
           </w:p>
         </w:tc>
@@ -7762,12 +7784,53 @@
           <w:lang w:val="en-US"/>
         </w:rPr>
       </w:pPr>
-      <w:bookmarkStart w:id="3" w:name="_GoBack"/>
     </w:p>
-    <w:bookmarkEnd w:id="3"/>
     <w:p>
       <w:pPr>
         <w:spacing w:after="0" w:line="240" w:lineRule="auto"/>
+        <w:rPr>
+          <w:rFonts w:ascii="Times New Roman" w:hAnsi="Times New Roman" w:cs="Times New Roman"/>
+          <w:sz w:val="24"/>
+          <w:szCs w:val="24"/>
+          <w:lang w:val="en-US"/>
+        </w:rPr>
+      </w:pPr>
+    </w:p>
+    <w:p>
+      <w:pPr>
+        <w:spacing w:after="0" w:line="240" w:lineRule="auto"/>
+        <w:rPr>
+          <w:rFonts w:ascii="Times New Roman" w:hAnsi="Times New Roman" w:cs="Times New Roman"/>
+          <w:sz w:val="24"/>
+          <w:szCs w:val="24"/>
+          <w:lang w:val="en-US"/>
+        </w:rPr>
+      </w:pPr>
+    </w:p>
+    <w:p>
+      <w:pPr>
+        <w:spacing w:after="0" w:line="240" w:lineRule="auto"/>
+        <w:rPr>
+          <w:rFonts w:ascii="Times New Roman" w:hAnsi="Times New Roman" w:cs="Times New Roman"/>
+          <w:sz w:val="24"/>
+          <w:szCs w:val="24"/>
+          <w:lang w:val="en-US"/>
+        </w:rPr>
+      </w:pPr>
+    </w:p>
+    <w:p>
+      <w:pPr>
+        <w:spacing w:after="0" w:line="240" w:lineRule="auto"/>
+        <w:rPr>
+          <w:rFonts w:ascii="Times New Roman" w:hAnsi="Times New Roman" w:cs="Times New Roman"/>
+          <w:sz w:val="24"/>
+          <w:szCs w:val="24"/>
+          <w:lang w:val="en-US"/>
+        </w:rPr>
+      </w:pPr>
+    </w:p>
+    <w:p>
+      <w:pPr>
         <w:rPr>
           <w:rFonts w:ascii="Times New Roman" w:hAnsi="Times New Roman" w:cs="Times New Roman"/>
           <w:sz w:val="24"/>
@@ -7783,18 +7846,19 @@
           <w:szCs w:val="24"/>
           <w:lang w:eastAsia="el-GR"/>
         </w:rPr>
+        <w:lastRenderedPageBreak/>
         <mc:AlternateContent>
           <mc:Choice Requires="wps">
             <w:drawing>
-              <wp:anchor distT="0" distB="0" distL="114300" distR="114300" simplePos="0" relativeHeight="251659264" behindDoc="0" locked="0" layoutInCell="1" allowOverlap="1" wp14:anchorId="4976C245" wp14:editId="6C079C5E">
+              <wp:anchor distT="0" distB="0" distL="114300" distR="114300" simplePos="0" relativeHeight="251659264" behindDoc="0" locked="0" layoutInCell="1" allowOverlap="1" wp14:anchorId="12C87A38" wp14:editId="30055EBB">
                 <wp:simplePos x="0" y="0"/>
                 <wp:positionH relativeFrom="column">
-                  <wp:posOffset>777875</wp:posOffset>
+                  <wp:posOffset>668655</wp:posOffset>
                 </wp:positionH>
                 <wp:positionV relativeFrom="paragraph">
-                  <wp:posOffset>7649909</wp:posOffset>
+                  <wp:posOffset>-251087</wp:posOffset>
                 </wp:positionV>
-                <wp:extent cx="3861435" cy="1375442"/>
+                <wp:extent cx="3861435" cy="1375410"/>
                 <wp:effectExtent l="0" t="0" r="24765" b="15240"/>
                 <wp:wrapNone/>
                 <wp:docPr id="307" name="Text Box 2"/>
@@ -7810,7 +7874,7 @@
                       <wps:spPr bwMode="auto">
                         <a:xfrm>
                           <a:off x="0" y="0"/>
-                          <a:ext cx="3861435" cy="1375442"/>
+                          <a:ext cx="3861435" cy="1375410"/>
                         </a:xfrm>
                         <a:prstGeom prst="rect">
                           <a:avLst/>
@@ -8291,7 +8355,7 @@
                 <v:stroke joinstyle="miter"/>
                 <v:path gradientshapeok="t" o:connecttype="rect"/>
               </v:shapetype>
-              <v:shape id="Text Box 2" o:spid="_x0000_s1026" type="#_x0000_t202" style="position:absolute;margin-left:61.25pt;margin-top:602.35pt;width:304.05pt;height:108.3pt;z-index:251659264;visibility:visible;mso-wrap-style:square;mso-width-percent:0;mso-height-percent:0;mso-wrap-distance-left:9pt;mso-wrap-distance-top:0;mso-wrap-distance-right:9pt;mso-wrap-distance-bottom:0;mso-position-horizontal:absolute;mso-position-horizontal-relative:text;mso-position-vertical:absolute;mso-position-vertical-relative:text;mso-width-percent:0;mso-height-percent:0;mso-width-relative:margin;mso-height-relative:margin;v-text-anchor:top" o:gfxdata="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" fillcolor="#fcf2e8">
+              <v:shape id="Text Box 2" o:spid="_x0000_s1026" type="#_x0000_t202" style="position:absolute;margin-left:52.65pt;margin-top:-19.75pt;width:304.05pt;height:108.3pt;z-index:251659264;visibility:visible;mso-wrap-style:square;mso-width-percent:0;mso-height-percent:0;mso-wrap-distance-left:9pt;mso-wrap-distance-top:0;mso-wrap-distance-right:9pt;mso-wrap-distance-bottom:0;mso-position-horizontal:absolute;mso-position-horizontal-relative:text;mso-position-vertical:absolute;mso-position-vertical-relative:text;mso-width-percent:0;mso-height-percent:0;mso-width-relative:margin;mso-height-relative:margin;v-text-anchor:top" o:gfxdata="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" fillcolor="#fcf2e8">
                 <v:stroke dashstyle="dash"/>
                 <v:textbox>
                   <w:txbxContent>
@@ -8740,39 +8804,15 @@
           </mc:Fallback>
         </mc:AlternateContent>
       </w:r>
-    </w:p>
-    <w:p>
-      <w:pPr>
-        <w:spacing w:after="0" w:line="240" w:lineRule="auto"/>
+      <w:r>
         <w:rPr>
           <w:rFonts w:ascii="Times New Roman" w:hAnsi="Times New Roman" w:cs="Times New Roman"/>
           <w:sz w:val="24"/>
           <w:szCs w:val="24"/>
           <w:lang w:val="en-US"/>
         </w:rPr>
-      </w:pPr>
-    </w:p>
-    <w:p>
-      <w:pPr>
-        <w:spacing w:after="0" w:line="240" w:lineRule="auto"/>
-        <w:rPr>
-          <w:rFonts w:ascii="Times New Roman" w:hAnsi="Times New Roman" w:cs="Times New Roman"/>
-          <w:sz w:val="24"/>
-          <w:szCs w:val="24"/>
-          <w:lang w:val="en-US"/>
-        </w:rPr>
-      </w:pPr>
-    </w:p>
-    <w:p>
-      <w:pPr>
-        <w:spacing w:after="0" w:line="240" w:lineRule="auto"/>
-        <w:rPr>
-          <w:rFonts w:ascii="Times New Roman" w:hAnsi="Times New Roman" w:cs="Times New Roman"/>
-          <w:sz w:val="24"/>
-          <w:szCs w:val="24"/>
-          <w:lang w:val="en-US"/>
-        </w:rPr>
-      </w:pPr>
+        <w:br w:type="page"/>
+      </w:r>
     </w:p>
     <w:p>
       <w:pPr>
@@ -8833,7 +8873,7 @@
     <w:tbl>
       <w:tblPr>
         <w:tblStyle w:val="TableGrid"/>
-        <w:tblpPr w:leftFromText="180" w:rightFromText="180" w:vertAnchor="page" w:horzAnchor="margin" w:tblpXSpec="center" w:tblpY="2118"/>
+        <w:tblpPr w:leftFromText="180" w:rightFromText="180" w:vertAnchor="page" w:horzAnchor="margin" w:tblpXSpec="center" w:tblpY="2630"/>
         <w:tblW w:w="10086" w:type="dxa"/>
         <w:tblLook w:val="04A0" w:firstRow="1" w:lastRow="0" w:firstColumn="1" w:lastColumn="0" w:noHBand="0" w:noVBand="1"/>
       </w:tblPr>
@@ -9128,28 +9168,6 @@
         </w:rPr>
         <w:t>NOT YET IMPLEMENTED</w:t>
       </w:r>
-    </w:p>
-    <w:p>
-      <w:pPr>
-        <w:spacing w:after="0" w:line="240" w:lineRule="auto"/>
-        <w:rPr>
-          <w:rFonts w:ascii="Times New Roman" w:hAnsi="Times New Roman" w:cs="Times New Roman"/>
-          <w:sz w:val="24"/>
-          <w:szCs w:val="24"/>
-          <w:lang w:val="en-US"/>
-        </w:rPr>
-      </w:pPr>
-    </w:p>
-    <w:p>
-      <w:pPr>
-        <w:spacing w:after="0" w:line="240" w:lineRule="auto"/>
-        <w:rPr>
-          <w:rFonts w:ascii="Times New Roman" w:hAnsi="Times New Roman" w:cs="Times New Roman"/>
-          <w:sz w:val="24"/>
-          <w:szCs w:val="24"/>
-          <w:lang w:val="en-US"/>
-        </w:rPr>
-      </w:pPr>
     </w:p>
     <w:p>
       <w:pPr>
@@ -10416,6 +10434,7 @@
                 <w:szCs w:val="24"/>
                 <w:lang w:val="en-US"/>
               </w:rPr>
+              <w:lastRenderedPageBreak/>
               <w:t xml:space="preserve">         "</w:t>
             </w:r>
             <w:proofErr w:type="spellStart"/>
@@ -11017,7 +11036,6 @@
                 <w:szCs w:val="24"/>
                 <w:lang w:val="en-US"/>
               </w:rPr>
-              <w:lastRenderedPageBreak/>
               <w:t xml:space="preserve">         "</w:t>
             </w:r>
             <w:proofErr w:type="spellStart"/>
@@ -11831,7 +11849,6 @@
           <w:rFonts w:ascii="Arial" w:hAnsi="Arial" w:cs="Arial"/>
           <w:lang w:val="en-US"/>
         </w:rPr>
-        <w:lastRenderedPageBreak/>
         <w:t xml:space="preserve">In the next page you can find an array that describes each method that is contained in the library. </w:t>
       </w:r>
     </w:p>
@@ -15469,7 +15486,7 @@
 </file>
 
 <file path=customXml/itemProps1.xml><?xml version="1.0" encoding="utf-8"?>
-<ds:datastoreItem xmlns:ds="http://schemas.openxmlformats.org/officeDocument/2006/customXml" ds:itemID="{00510663-897F-4DE3-B501-AD40FFB61B43}">
+<ds:datastoreItem xmlns:ds="http://schemas.openxmlformats.org/officeDocument/2006/customXml" ds:itemID="{DA58D788-189F-4447-982B-3F985A46D53F}">
   <ds:schemaRefs>
     <ds:schemaRef ds:uri="http://schemas.openxmlformats.org/officeDocument/2006/bibliography"/>
   </ds:schemaRefs>

</xml_diff>

<commit_message>
Added library for Rest API Java clients, changed documenation
ARE Rest API is now accessible from java clients.
The corresponding section in the Rest API documentation was changed.
Some minor changes.
</commit_message>
<xml_diff>
--- a/Documentation/REST_API.docx
+++ b/Documentation/REST_API.docx
@@ -3733,23 +3733,7 @@
                 <w:szCs w:val="24"/>
                 <w:lang w:val="en-US"/>
               </w:rPr>
-              <w:t xml:space="preserve">/ </w:t>
-            </w:r>
-            <w:r>
-              <w:rPr>
-                <w:rFonts w:ascii="Times New Roman" w:hAnsi="Times New Roman" w:cs="Times New Roman"/>
-                <w:szCs w:val="24"/>
-                <w:lang w:val="en-US"/>
-              </w:rPr>
-              <w:t>descriptors</w:t>
-            </w:r>
-            <w:r>
-              <w:rPr>
-                <w:rFonts w:ascii="Times New Roman" w:hAnsi="Times New Roman" w:cs="Times New Roman"/>
-                <w:szCs w:val="24"/>
-                <w:lang w:val="en-US"/>
-              </w:rPr>
-              <w:t>/</w:t>
+              <w:t>/ descriptors/</w:t>
             </w:r>
             <w:proofErr w:type="spellStart"/>
             <w:r>
@@ -6269,15 +6253,7 @@
                 <w:szCs w:val="24"/>
                 <w:lang w:val="en-US"/>
               </w:rPr>
-              <w:t xml:space="preserve"> in the currently deployed model</w:t>
-            </w:r>
-            <w:r>
-              <w:rPr>
-                <w:rFonts w:ascii="Times New Roman" w:hAnsi="Times New Roman" w:cs="Times New Roman"/>
-                <w:szCs w:val="24"/>
-                <w:lang w:val="en-US"/>
-              </w:rPr>
-              <w:t xml:space="preserve"> </w:t>
+              <w:t xml:space="preserve"> in the currently deployed model </w:t>
             </w:r>
             <w:r>
               <w:rPr>
@@ -7125,17 +7101,7 @@
                 <w:szCs w:val="24"/>
                 <w:lang w:val="en-US"/>
               </w:rPr>
-              <w:t>Retrieves the model names that are saved in the A</w:t>
-            </w:r>
-            <w:bookmarkStart w:id="3" w:name="_GoBack"/>
-            <w:bookmarkEnd w:id="3"/>
-            <w:r>
-              <w:rPr>
-                <w:rFonts w:ascii="Times New Roman" w:hAnsi="Times New Roman" w:cs="Times New Roman"/>
-                <w:szCs w:val="24"/>
-                <w:lang w:val="en-US"/>
-              </w:rPr>
-              <w:t xml:space="preserve">RE repository </w:t>
+              <w:t xml:space="preserve">Retrieves the model names that are saved in the ARE repository </w:t>
             </w:r>
             <w:r>
               <w:rPr>
@@ -11546,7 +11512,7 @@
           <w:lang w:val="en-US"/>
         </w:rPr>
       </w:pPr>
-      <w:bookmarkStart w:id="4" w:name="_Toc419980826"/>
+      <w:bookmarkStart w:id="3" w:name="_Toc419980826"/>
       <w:r>
         <w:rPr>
           <w:rFonts w:ascii="Arial" w:hAnsi="Arial" w:cs="Arial"/>
@@ -11554,7 +11520,7 @@
         </w:rPr>
         <w:t>The Java library</w:t>
       </w:r>
-      <w:bookmarkEnd w:id="4"/>
+      <w:bookmarkEnd w:id="3"/>
     </w:p>
     <w:p>
       <w:pPr>
@@ -11849,7 +11815,16 @@
           <w:rFonts w:ascii="Arial" w:hAnsi="Arial" w:cs="Arial"/>
           <w:lang w:val="en-US"/>
         </w:rPr>
-        <w:t xml:space="preserve">In the next page you can find an array that describes each method that is contained in the library. </w:t>
+        <w:t xml:space="preserve">In the next page you can find an array that describes each method </w:t>
+      </w:r>
+      <w:bookmarkStart w:id="4" w:name="_GoBack"/>
+      <w:bookmarkEnd w:id="4"/>
+      <w:r>
+        <w:rPr>
+          <w:rFonts w:ascii="Arial" w:hAnsi="Arial" w:cs="Arial"/>
+          <w:lang w:val="en-US"/>
+        </w:rPr>
+        <w:t xml:space="preserve">contained in the library. </w:t>
       </w:r>
     </w:p>
     <w:p>
@@ -11883,6 +11858,30 @@
           <w:lang w:val="en-US"/>
         </w:rPr>
         <w:br w:type="page"/>
+      </w:r>
+    </w:p>
+    <w:p>
+      <w:pPr>
+        <w:spacing w:after="0" w:line="240" w:lineRule="auto"/>
+        <w:jc w:val="center"/>
+        <w:rPr>
+          <w:rFonts w:ascii="Times New Roman" w:hAnsi="Times New Roman" w:cs="Times New Roman"/>
+          <w:sz w:val="28"/>
+          <w:szCs w:val="24"/>
+          <w:u w:val="single"/>
+          <w:lang w:val="en-US"/>
+        </w:rPr>
+      </w:pPr>
+      <w:r>
+        <w:rPr>
+          <w:rFonts w:ascii="Times New Roman" w:hAnsi="Times New Roman" w:cs="Times New Roman"/>
+          <w:sz w:val="28"/>
+          <w:szCs w:val="24"/>
+          <w:u w:val="single"/>
+          <w:lang w:val="en-US"/>
+        </w:rPr>
+        <w:lastRenderedPageBreak/>
+        <w:t>Java Library Methods</w:t>
       </w:r>
     </w:p>
     <w:tbl>
@@ -11922,7 +11921,6 @@
                 <w:szCs w:val="24"/>
                 <w:lang w:val="en-US"/>
               </w:rPr>
-              <w:lastRenderedPageBreak/>
               <w:t>Function Signature</w:t>
             </w:r>
           </w:p>
@@ -12679,7 +12677,7 @@
                 <w:szCs w:val="24"/>
                 <w:lang w:val="en-US"/>
               </w:rPr>
-              <w:t>downloadComponentCollection</w:t>
+              <w:t>getRuntimeComponentIds</w:t>
             </w:r>
             <w:proofErr w:type="spellEnd"/>
             <w:r>
@@ -12758,6 +12756,9 @@
               </w:rPr>
               <w:t xml:space="preserve"> </w:t>
             </w:r>
+            <w:r>
+              <w:t xml:space="preserve"> </w:t>
+            </w:r>
             <w:proofErr w:type="spellStart"/>
             <w:r>
               <w:rPr>
@@ -12765,7 +12766,7 @@
                 <w:szCs w:val="24"/>
                 <w:lang w:val="en-US"/>
               </w:rPr>
-              <w:t>getComponentPropertyKeys</w:t>
+              <w:t>getRuntimeComponentPropertyKeys</w:t>
             </w:r>
             <w:proofErr w:type="spellEnd"/>
             <w:r>
@@ -12887,6 +12888,12 @@
               </w:rPr>
               <w:t xml:space="preserve"> </w:t>
             </w:r>
+            <w:r>
+              <w:rPr>
+                <w:lang w:val="en-US"/>
+              </w:rPr>
+              <w:t xml:space="preserve"> </w:t>
+            </w:r>
             <w:proofErr w:type="spellStart"/>
             <w:r>
               <w:rPr>
@@ -12894,7 +12901,7 @@
                 <w:szCs w:val="24"/>
                 <w:lang w:val="en-US"/>
               </w:rPr>
-              <w:t>getComponentProperty</w:t>
+              <w:t>getRuntimeComponentProperty</w:t>
             </w:r>
             <w:proofErr w:type="spellEnd"/>
             <w:r>
@@ -13031,6 +13038,12 @@
               </w:rPr>
               <w:t xml:space="preserve"> </w:t>
             </w:r>
+            <w:r>
+              <w:rPr>
+                <w:lang w:val="en-US"/>
+              </w:rPr>
+              <w:t xml:space="preserve"> </w:t>
+            </w:r>
             <w:proofErr w:type="spellStart"/>
             <w:r>
               <w:rPr>
@@ -13038,15 +13051,7 @@
                 <w:szCs w:val="24"/>
                 <w:lang w:val="en-US"/>
               </w:rPr>
-              <w:t>set</w:t>
-            </w:r>
-            <w:r>
-              <w:rPr>
-                <w:rFonts w:ascii="Times New Roman" w:hAnsi="Times New Roman" w:cs="Times New Roman"/>
-                <w:szCs w:val="24"/>
-                <w:lang w:val="en-US"/>
-              </w:rPr>
-              <w:t>ComponentProperty</w:t>
+              <w:t>setRuntimeComponentProperty</w:t>
             </w:r>
             <w:proofErr w:type="spellEnd"/>
             <w:r>
@@ -13634,24 +13639,34 @@
               <w:jc w:val="center"/>
               <w:rPr>
                 <w:rFonts w:ascii="Times New Roman" w:hAnsi="Times New Roman" w:cs="Times New Roman"/>
-                <w:lang w:val="en-US"/>
-              </w:rPr>
-            </w:pPr>
-            <w:r>
-              <w:rPr>
-                <w:rFonts w:ascii="Times New Roman" w:hAnsi="Times New Roman" w:cs="Times New Roman"/>
                 <w:b/>
                 <w:lang w:val="en-US"/>
               </w:rPr>
-              <w:t xml:space="preserve">String[] </w:t>
+            </w:pPr>
+            <w:r>
+              <w:rPr>
+                <w:rFonts w:ascii="Times New Roman" w:hAnsi="Times New Roman" w:cs="Times New Roman"/>
+                <w:b/>
+                <w:lang w:val="en-US"/>
+              </w:rPr>
+              <w:t xml:space="preserve">String </w:t>
+            </w:r>
+            <w:r>
+              <w:rPr>
+                <w:rFonts w:ascii="Times New Roman" w:hAnsi="Times New Roman" w:cs="Times New Roman"/>
+                <w:szCs w:val="24"/>
+                <w:lang w:val="en-US"/>
+              </w:rPr>
+              <w:t xml:space="preserve"> </w:t>
             </w:r>
             <w:proofErr w:type="spellStart"/>
             <w:r>
               <w:rPr>
                 <w:rFonts w:ascii="Times New Roman" w:hAnsi="Times New Roman" w:cs="Times New Roman"/>
-                <w:lang w:val="en-US"/>
-              </w:rPr>
-              <w:t>getInstalledComponents</w:t>
+                <w:szCs w:val="24"/>
+                <w:lang w:val="en-US"/>
+              </w:rPr>
+              <w:t>getComponentDescriptorsAsXml</w:t>
             </w:r>
             <w:proofErr w:type="spellEnd"/>
             <w:r>
@@ -13659,7 +13674,7 @@
                 <w:rFonts w:ascii="Times New Roman" w:hAnsi="Times New Roman" w:cs="Times New Roman"/>
                 <w:lang w:val="en-US"/>
               </w:rPr>
-              <w:t>() *</w:t>
+              <w:t>()</w:t>
             </w:r>
           </w:p>
         </w:tc>
@@ -13682,8 +13697,18 @@
                 <w:szCs w:val="24"/>
                 <w:lang w:val="en-US"/>
               </w:rPr>
-              <w:t>Returns a list containing all the available ARE components</w:t>
-            </w:r>
+              <w:t xml:space="preserve">Returns an xml string containing the descriptors of the created components with some modifications in order to be used by the </w:t>
+            </w:r>
+            <w:proofErr w:type="spellStart"/>
+            <w:r>
+              <w:rPr>
+                <w:rFonts w:ascii="Times New Roman" w:hAnsi="Times New Roman" w:cs="Times New Roman"/>
+                <w:szCs w:val="24"/>
+                <w:lang w:val="en-US"/>
+              </w:rPr>
+              <w:t>webACS</w:t>
+            </w:r>
+            <w:proofErr w:type="spellEnd"/>
           </w:p>
         </w:tc>
       </w:tr>
@@ -13710,22 +13735,24 @@
                 <w:b/>
                 <w:lang w:val="en-US"/>
               </w:rPr>
-              <w:t xml:space="preserve">String </w:t>
+              <w:t xml:space="preserve">List&lt;String&gt; </w:t>
+            </w:r>
+            <w:r>
+              <w:rPr>
+                <w:rFonts w:ascii="Times New Roman" w:hAnsi="Times New Roman" w:cs="Times New Roman"/>
+                <w:szCs w:val="24"/>
+                <w:lang w:val="en-US"/>
+              </w:rPr>
+              <w:t xml:space="preserve"> </w:t>
             </w:r>
             <w:proofErr w:type="spellStart"/>
             <w:r>
               <w:rPr>
                 <w:rFonts w:ascii="Times New Roman" w:hAnsi="Times New Roman" w:cs="Times New Roman"/>
-                <w:lang w:val="en-US"/>
-              </w:rPr>
-              <w:t>getInstalledComponents</w:t>
-            </w:r>
-            <w:r>
-              <w:rPr>
-                <w:rFonts w:ascii="Times New Roman" w:hAnsi="Times New Roman" w:cs="Times New Roman"/>
-                <w:lang w:val="en-US"/>
-              </w:rPr>
-              <w:t>Descriptor</w:t>
+                <w:szCs w:val="24"/>
+                <w:lang w:val="en-US"/>
+              </w:rPr>
+              <w:t>getComponentDescriptorsAsJSON</w:t>
             </w:r>
             <w:proofErr w:type="spellEnd"/>
             <w:r>
@@ -13733,7 +13760,7 @@
                 <w:rFonts w:ascii="Times New Roman" w:hAnsi="Times New Roman" w:cs="Times New Roman"/>
                 <w:lang w:val="en-US"/>
               </w:rPr>
-              <w:t>() *</w:t>
+              <w:t>()</w:t>
             </w:r>
           </w:p>
         </w:tc>
@@ -13750,6 +13777,14 @@
                 <w:lang w:val="en-US"/>
               </w:rPr>
             </w:pPr>
+            <w:r>
+              <w:rPr>
+                <w:rFonts w:ascii="Times New Roman" w:hAnsi="Times New Roman" w:cs="Times New Roman"/>
+                <w:szCs w:val="24"/>
+                <w:lang w:val="en-US"/>
+              </w:rPr>
+              <w:t>Retrieves the exact content of the component descriptors contained in the ARE repository (as JSON array)</w:t>
+            </w:r>
           </w:p>
         </w:tc>
       </w:tr>
@@ -13766,54 +13801,60 @@
               <w:jc w:val="center"/>
               <w:rPr>
                 <w:rFonts w:ascii="Times New Roman" w:hAnsi="Times New Roman" w:cs="Times New Roman"/>
+                <w:szCs w:val="24"/>
+                <w:lang w:val="en-US"/>
+              </w:rPr>
+            </w:pPr>
+            <w:proofErr w:type="spellStart"/>
+            <w:r>
+              <w:rPr>
+                <w:rFonts w:ascii="Times New Roman" w:hAnsi="Times New Roman" w:cs="Times New Roman"/>
                 <w:b/>
                 <w:lang w:val="en-US"/>
               </w:rPr>
-            </w:pPr>
+              <w:t>ArrayList</w:t>
+            </w:r>
+            <w:proofErr w:type="spellEnd"/>
             <w:r>
               <w:rPr>
                 <w:rFonts w:ascii="Times New Roman" w:hAnsi="Times New Roman" w:cs="Times New Roman"/>
                 <w:b/>
                 <w:lang w:val="en-US"/>
               </w:rPr>
-              <w:t xml:space="preserve">String </w:t>
+              <w:t>&lt;</w:t>
             </w:r>
             <w:proofErr w:type="spellStart"/>
             <w:r>
               <w:rPr>
                 <w:rFonts w:ascii="Times New Roman" w:hAnsi="Times New Roman" w:cs="Times New Roman"/>
-                <w:lang w:val="en-US"/>
-              </w:rPr>
-              <w:t>get</w:t>
-            </w:r>
-            <w:r>
-              <w:rPr>
-                <w:rFonts w:ascii="Times New Roman" w:hAnsi="Times New Roman" w:cs="Times New Roman"/>
-                <w:lang w:val="en-US"/>
-              </w:rPr>
-              <w:t>Created</w:t>
-            </w:r>
-            <w:r>
-              <w:rPr>
-                <w:rFonts w:ascii="Times New Roman" w:hAnsi="Times New Roman" w:cs="Times New Roman"/>
-                <w:lang w:val="en-US"/>
-              </w:rPr>
-              <w:t>Components</w:t>
-            </w:r>
-            <w:r>
-              <w:rPr>
-                <w:rFonts w:ascii="Times New Roman" w:hAnsi="Times New Roman" w:cs="Times New Roman"/>
-                <w:lang w:val="en-US"/>
-              </w:rPr>
-              <w:t>Descriptor</w:t>
+                <w:b/>
+                <w:lang w:val="en-US"/>
+              </w:rPr>
+              <w:t>RestFunction</w:t>
             </w:r>
             <w:proofErr w:type="spellEnd"/>
             <w:r>
               <w:rPr>
                 <w:rFonts w:ascii="Times New Roman" w:hAnsi="Times New Roman" w:cs="Times New Roman"/>
-                <w:lang w:val="en-US"/>
-              </w:rPr>
-              <w:t>() *</w:t>
+                <w:b/>
+                <w:lang w:val="en-US"/>
+              </w:rPr>
+              <w:t>&gt;</w:t>
+            </w:r>
+            <w:r>
+              <w:rPr>
+                <w:rFonts w:ascii="Times New Roman" w:hAnsi="Times New Roman" w:cs="Times New Roman"/>
+                <w:lang w:val="en-US"/>
+              </w:rPr>
+              <w:t xml:space="preserve"> </w:t>
+            </w:r>
+            <w:r>
+              <w:rPr>
+                <w:rFonts w:ascii="Times New Roman" w:hAnsi="Times New Roman" w:cs="Times New Roman"/>
+                <w:szCs w:val="24"/>
+                <w:lang w:val="en-US"/>
+              </w:rPr>
+              <w:t>functions()</w:t>
             </w:r>
           </w:p>
         </w:tc>
@@ -13830,6 +13871,14 @@
                 <w:lang w:val="en-US"/>
               </w:rPr>
             </w:pPr>
+            <w:r>
+              <w:rPr>
+                <w:rFonts w:ascii="Times New Roman" w:hAnsi="Times New Roman" w:cs="Times New Roman"/>
+                <w:szCs w:val="24"/>
+                <w:lang w:val="en-US"/>
+              </w:rPr>
+              <w:t>Retrieves a list with all the available rest functions</w:t>
+            </w:r>
           </w:p>
         </w:tc>
       </w:tr>
@@ -13846,60 +13895,39 @@
               <w:jc w:val="center"/>
               <w:rPr>
                 <w:rFonts w:ascii="Times New Roman" w:hAnsi="Times New Roman" w:cs="Times New Roman"/>
-                <w:szCs w:val="24"/>
-                <w:lang w:val="en-US"/>
-              </w:rPr>
-            </w:pPr>
+                <w:lang w:val="en-US"/>
+              </w:rPr>
+            </w:pPr>
+            <w:r>
+              <w:rPr>
+                <w:rFonts w:ascii="Times New Roman" w:hAnsi="Times New Roman" w:cs="Times New Roman"/>
+                <w:lang w:val="en-US"/>
+              </w:rPr>
+              <w:t>subscribe(</w:t>
+            </w:r>
+            <w:r>
+              <w:rPr>
+                <w:rFonts w:ascii="Times New Roman" w:hAnsi="Times New Roman" w:cs="Times New Roman"/>
+                <w:b/>
+                <w:lang w:val="en-US"/>
+              </w:rPr>
+              <w:t xml:space="preserve">String </w:t>
+            </w:r>
             <w:proofErr w:type="spellStart"/>
             <w:r>
               <w:rPr>
                 <w:rFonts w:ascii="Times New Roman" w:hAnsi="Times New Roman" w:cs="Times New Roman"/>
-                <w:b/>
-                <w:lang w:val="en-US"/>
-              </w:rPr>
-              <w:t>ArrayList</w:t>
+                <w:lang w:val="en-US"/>
+              </w:rPr>
+              <w:t>eventType</w:t>
             </w:r>
             <w:proofErr w:type="spellEnd"/>
             <w:r>
               <w:rPr>
                 <w:rFonts w:ascii="Times New Roman" w:hAnsi="Times New Roman" w:cs="Times New Roman"/>
-                <w:b/>
-                <w:lang w:val="en-US"/>
-              </w:rPr>
-              <w:t>&lt;</w:t>
-            </w:r>
-            <w:proofErr w:type="spellStart"/>
-            <w:r>
-              <w:rPr>
-                <w:rFonts w:ascii="Times New Roman" w:hAnsi="Times New Roman" w:cs="Times New Roman"/>
-                <w:b/>
-                <w:lang w:val="en-US"/>
-              </w:rPr>
-              <w:t>RestFunction</w:t>
-            </w:r>
-            <w:proofErr w:type="spellEnd"/>
-            <w:r>
-              <w:rPr>
-                <w:rFonts w:ascii="Times New Roman" w:hAnsi="Times New Roman" w:cs="Times New Roman"/>
-                <w:b/>
-                <w:lang w:val="en-US"/>
-              </w:rPr>
-              <w:t>&gt;</w:t>
-            </w:r>
-            <w:r>
-              <w:rPr>
-                <w:rFonts w:ascii="Times New Roman" w:hAnsi="Times New Roman" w:cs="Times New Roman"/>
-                <w:lang w:val="en-US"/>
-              </w:rPr>
-              <w:t xml:space="preserve"> </w:t>
-            </w:r>
-            <w:r>
-              <w:rPr>
-                <w:rFonts w:ascii="Times New Roman" w:hAnsi="Times New Roman" w:cs="Times New Roman"/>
-                <w:szCs w:val="24"/>
-                <w:lang w:val="en-US"/>
-              </w:rPr>
-              <w:t>functions()</w:t>
+                <w:lang w:val="en-US"/>
+              </w:rPr>
+              <w:t>)</w:t>
             </w:r>
           </w:p>
         </w:tc>
@@ -13922,7 +13950,7 @@
                 <w:szCs w:val="24"/>
                 <w:lang w:val="en-US"/>
               </w:rPr>
-              <w:t>Retrieves a list with all the available rest functions</w:t>
+              <w:t>Subscribes the IP that sent the request to the event mechanism</w:t>
             </w:r>
           </w:p>
         </w:tc>
@@ -13940,22 +13968,23 @@
               <w:jc w:val="center"/>
               <w:rPr>
                 <w:rFonts w:ascii="Times New Roman" w:hAnsi="Times New Roman" w:cs="Times New Roman"/>
-                <w:lang w:val="en-US"/>
-              </w:rPr>
-            </w:pPr>
-            <w:r>
-              <w:rPr>
-                <w:rFonts w:ascii="Times New Roman" w:hAnsi="Times New Roman" w:cs="Times New Roman"/>
-                <w:lang w:val="en-US"/>
-              </w:rPr>
-              <w:t>subscribe(</w:t>
-            </w:r>
-            <w:r>
-              <w:rPr>
-                <w:rFonts w:ascii="Times New Roman" w:hAnsi="Times New Roman" w:cs="Times New Roman"/>
                 <w:b/>
                 <w:lang w:val="en-US"/>
               </w:rPr>
+            </w:pPr>
+            <w:r>
+              <w:rPr>
+                <w:rFonts w:ascii="Times New Roman" w:hAnsi="Times New Roman" w:cs="Times New Roman"/>
+                <w:lang w:val="en-US"/>
+              </w:rPr>
+              <w:t>unsubscribe(</w:t>
+            </w:r>
+            <w:r>
+              <w:rPr>
+                <w:rFonts w:ascii="Times New Roman" w:hAnsi="Times New Roman" w:cs="Times New Roman"/>
+                <w:b/>
+                <w:lang w:val="en-US"/>
+              </w:rPr>
               <w:t xml:space="preserve">String </w:t>
             </w:r>
             <w:proofErr w:type="spellStart"/>
@@ -13973,94 +14002,6 @@
                 <w:lang w:val="en-US"/>
               </w:rPr>
               <w:t>)</w:t>
-            </w:r>
-            <w:r>
-              <w:rPr>
-                <w:rFonts w:ascii="Times New Roman" w:hAnsi="Times New Roman" w:cs="Times New Roman"/>
-                <w:lang w:val="en-US"/>
-              </w:rPr>
-              <w:t xml:space="preserve"> *</w:t>
-            </w:r>
-          </w:p>
-        </w:tc>
-        <w:tc>
-          <w:tcPr>
-            <w:tcW w:w="4224" w:type="dxa"/>
-          </w:tcPr>
-          <w:p>
-            <w:pPr>
-              <w:jc w:val="center"/>
-              <w:rPr>
-                <w:rFonts w:ascii="Times New Roman" w:hAnsi="Times New Roman" w:cs="Times New Roman"/>
-                <w:szCs w:val="24"/>
-                <w:lang w:val="en-US"/>
-              </w:rPr>
-            </w:pPr>
-            <w:r>
-              <w:rPr>
-                <w:rFonts w:ascii="Times New Roman" w:hAnsi="Times New Roman" w:cs="Times New Roman"/>
-                <w:szCs w:val="24"/>
-                <w:lang w:val="en-US"/>
-              </w:rPr>
-              <w:t>Subscribes the IP that sent the request to the event mechanism</w:t>
-            </w:r>
-          </w:p>
-        </w:tc>
-      </w:tr>
-      <w:tr>
-        <w:trPr>
-          <w:trHeight w:val="294"/>
-        </w:trPr>
-        <w:tc>
-          <w:tcPr>
-            <w:tcW w:w="5982" w:type="dxa"/>
-          </w:tcPr>
-          <w:p>
-            <w:pPr>
-              <w:jc w:val="center"/>
-              <w:rPr>
-                <w:rFonts w:ascii="Times New Roman" w:hAnsi="Times New Roman" w:cs="Times New Roman"/>
-                <w:b/>
-                <w:lang w:val="en-US"/>
-              </w:rPr>
-            </w:pPr>
-            <w:r>
-              <w:rPr>
-                <w:rFonts w:ascii="Times New Roman" w:hAnsi="Times New Roman" w:cs="Times New Roman"/>
-                <w:lang w:val="en-US"/>
-              </w:rPr>
-              <w:t>unsubscribe(</w:t>
-            </w:r>
-            <w:r>
-              <w:rPr>
-                <w:rFonts w:ascii="Times New Roman" w:hAnsi="Times New Roman" w:cs="Times New Roman"/>
-                <w:b/>
-                <w:lang w:val="en-US"/>
-              </w:rPr>
-              <w:t xml:space="preserve">String </w:t>
-            </w:r>
-            <w:proofErr w:type="spellStart"/>
-            <w:r>
-              <w:rPr>
-                <w:rFonts w:ascii="Times New Roman" w:hAnsi="Times New Roman" w:cs="Times New Roman"/>
-                <w:lang w:val="en-US"/>
-              </w:rPr>
-              <w:t>eventType</w:t>
-            </w:r>
-            <w:proofErr w:type="spellEnd"/>
-            <w:r>
-              <w:rPr>
-                <w:rFonts w:ascii="Times New Roman" w:hAnsi="Times New Roman" w:cs="Times New Roman"/>
-                <w:lang w:val="en-US"/>
-              </w:rPr>
-              <w:t>)</w:t>
-            </w:r>
-            <w:r>
-              <w:rPr>
-                <w:rFonts w:ascii="Times New Roman" w:hAnsi="Times New Roman" w:cs="Times New Roman"/>
-                <w:lang w:val="en-US"/>
-              </w:rPr>
-              <w:t xml:space="preserve"> *</w:t>
             </w:r>
           </w:p>
         </w:tc>
@@ -14089,29 +14030,6 @@
         </w:tc>
       </w:tr>
     </w:tbl>
-    <w:p>
-      <w:pPr>
-        <w:spacing w:after="0" w:line="240" w:lineRule="auto"/>
-        <w:jc w:val="center"/>
-        <w:rPr>
-          <w:rFonts w:ascii="Times New Roman" w:hAnsi="Times New Roman" w:cs="Times New Roman"/>
-          <w:sz w:val="28"/>
-          <w:szCs w:val="24"/>
-          <w:u w:val="single"/>
-          <w:lang w:val="en-US"/>
-        </w:rPr>
-      </w:pPr>
-      <w:r>
-        <w:rPr>
-          <w:rFonts w:ascii="Times New Roman" w:hAnsi="Times New Roman" w:cs="Times New Roman"/>
-          <w:sz w:val="28"/>
-          <w:szCs w:val="24"/>
-          <w:u w:val="single"/>
-          <w:lang w:val="en-US"/>
-        </w:rPr>
-        <w:t>Java Library Methods</w:t>
-      </w:r>
-    </w:p>
     <w:p>
       <w:pPr>
         <w:spacing w:after="0" w:line="240" w:lineRule="auto"/>
@@ -15486,7 +15404,7 @@
 </file>
 
 <file path=customXml/itemProps1.xml><?xml version="1.0" encoding="utf-8"?>
-<ds:datastoreItem xmlns:ds="http://schemas.openxmlformats.org/officeDocument/2006/customXml" ds:itemID="{DA58D788-189F-4447-982B-3F985A46D53F}">
+<ds:datastoreItem xmlns:ds="http://schemas.openxmlformats.org/officeDocument/2006/customXml" ds:itemID="{0EB09CB9-1511-40CD-B94A-884A60914189}">
   <ds:schemaRefs>
     <ds:schemaRef ds:uri="http://schemas.openxmlformats.org/officeDocument/2006/bibliography"/>
   </ds:schemaRefs>

</xml_diff>

<commit_message>
Rest API libraries update
</commit_message>
<xml_diff>
--- a/Documentation/REST_API.docx
+++ b/Documentation/REST_API.docx
@@ -38,15 +38,6 @@
           <w:u w:val="single"/>
           <w:lang w:val="en-US"/>
         </w:rPr>
-        <w:t>ful</w:t>
-      </w:r>
-      <w:r>
-        <w:rPr>
-          <w:rFonts w:ascii="Times New Roman" w:hAnsi="Times New Roman" w:cs="Times New Roman"/>
-          <w:sz w:val="40"/>
-          <w:u w:val="single"/>
-          <w:lang w:val="en-US"/>
-        </w:rPr>
         <w:t xml:space="preserve"> API</w:t>
       </w:r>
     </w:p>
@@ -54,15 +45,6 @@
       <w:pPr>
         <w:spacing w:after="0" w:line="240" w:lineRule="auto"/>
         <w:jc w:val="center"/>
-        <w:rPr>
-          <w:rFonts w:ascii="Arial" w:hAnsi="Arial" w:cs="Arial"/>
-          <w:lang w:val="en-US"/>
-        </w:rPr>
-      </w:pPr>
-    </w:p>
-    <w:p>
-      <w:pPr>
-        <w:spacing w:after="0" w:line="240" w:lineRule="auto"/>
         <w:rPr>
           <w:rFonts w:ascii="Arial" w:hAnsi="Arial" w:cs="Arial"/>
           <w:lang w:val="en-US"/>
@@ -176,7 +158,7 @@
           <w:r>
             <w:fldChar w:fldCharType="separate"/>
           </w:r>
-          <w:hyperlink w:anchor="_Toc419980823" w:history="1">
+          <w:hyperlink w:anchor="_Toc442285147" w:history="1">
             <w:r>
               <w:rPr>
                 <w:rStyle w:val="Hyperlink"/>
@@ -184,7 +166,7 @@
                 <w:noProof/>
                 <w:lang w:val="en-US"/>
               </w:rPr>
-              <w:t>RESTful API</w:t>
+              <w:t>REST API</w:t>
             </w:r>
             <w:r>
               <w:rPr>
@@ -205,7 +187,7 @@
                 <w:noProof/>
                 <w:webHidden/>
               </w:rPr>
-              <w:instrText xml:space="preserve"> PAGEREF _Toc419980823 \h </w:instrText>
+              <w:instrText xml:space="preserve"> PAGEREF _Toc442285147 \h </w:instrText>
             </w:r>
             <w:r>
               <w:rPr>
@@ -248,14 +230,14 @@
               <w:lang w:eastAsia="el-GR"/>
             </w:rPr>
           </w:pPr>
-          <w:hyperlink w:anchor="_Toc419980824" w:history="1">
+          <w:hyperlink w:anchor="_Toc442285148" w:history="1">
             <w:r>
               <w:rPr>
                 <w:rStyle w:val="Hyperlink"/>
                 <w:noProof/>
                 <w:lang w:val="en-US"/>
               </w:rPr>
-              <w:t>RESTful API libraries</w:t>
+              <w:t>REST API libraries</w:t>
             </w:r>
             <w:r>
               <w:rPr>
@@ -276,7 +258,7 @@
                 <w:noProof/>
                 <w:webHidden/>
               </w:rPr>
-              <w:instrText xml:space="preserve"> PAGEREF _Toc419980824 \h </w:instrText>
+              <w:instrText xml:space="preserve"> PAGEREF _Toc442285148 \h </w:instrText>
             </w:r>
             <w:r>
               <w:rPr>
@@ -319,7 +301,7 @@
               <w:lang w:eastAsia="el-GR"/>
             </w:rPr>
           </w:pPr>
-          <w:hyperlink w:anchor="_Toc419980825" w:history="1">
+          <w:hyperlink w:anchor="_Toc442285149" w:history="1">
             <w:r>
               <w:rPr>
                 <w:rStyle w:val="Hyperlink"/>
@@ -327,7 +309,7 @@
                 <w:noProof/>
                 <w:lang w:val="en-US"/>
               </w:rPr>
-              <w:t>The JavaScript library</w:t>
+              <w:t>JavaScript library</w:t>
             </w:r>
             <w:r>
               <w:rPr>
@@ -348,7 +330,7 @@
                 <w:noProof/>
                 <w:webHidden/>
               </w:rPr>
-              <w:instrText xml:space="preserve"> PAGEREF _Toc419980825 \h </w:instrText>
+              <w:instrText xml:space="preserve"> PAGEREF _Toc442285149 \h </w:instrText>
             </w:r>
             <w:r>
               <w:rPr>
@@ -391,7 +373,7 @@
               <w:lang w:eastAsia="el-GR"/>
             </w:rPr>
           </w:pPr>
-          <w:hyperlink w:anchor="_Toc419980826" w:history="1">
+          <w:hyperlink w:anchor="_Toc442285150" w:history="1">
             <w:r>
               <w:rPr>
                 <w:rStyle w:val="Hyperlink"/>
@@ -399,7 +381,7 @@
                 <w:noProof/>
                 <w:lang w:val="en-US"/>
               </w:rPr>
-              <w:t>The Java library</w:t>
+              <w:t>Java library</w:t>
             </w:r>
             <w:r>
               <w:rPr>
@@ -420,7 +402,7 @@
                 <w:noProof/>
                 <w:webHidden/>
               </w:rPr>
-              <w:instrText xml:space="preserve"> PAGEREF _Toc419980826 \h </w:instrText>
+              <w:instrText xml:space="preserve"> PAGEREF _Toc442285150 \h </w:instrText>
             </w:r>
             <w:r>
               <w:rPr>
@@ -440,7 +422,7 @@
                 <w:noProof/>
                 <w:webHidden/>
               </w:rPr>
-              <w:t>9</w:t>
+              <w:t>10</w:t>
             </w:r>
             <w:r>
               <w:rPr>
@@ -567,14 +549,14 @@
           <w:lang w:val="en-US"/>
         </w:rPr>
       </w:pPr>
-      <w:bookmarkStart w:id="0" w:name="_Toc419980823"/>
+      <w:bookmarkStart w:id="0" w:name="_Toc442285147"/>
       <w:r>
         <w:rPr>
           <w:rFonts w:ascii="Arial" w:hAnsi="Arial" w:cs="Arial"/>
           <w:lang w:val="en-US"/>
         </w:rPr>
         <w:lastRenderedPageBreak/>
-        <w:t>RESTful API</w:t>
+        <w:t>REST API</w:t>
       </w:r>
       <w:bookmarkEnd w:id="0"/>
     </w:p>
@@ -630,7 +612,7 @@
           <w:rFonts w:ascii="Arial" w:hAnsi="Arial" w:cs="Arial"/>
           <w:lang w:val="en-US"/>
         </w:rPr>
-        <w:t xml:space="preserve"> ARE RESTful API was developed. It allows manipulation of resources through a set of HTTP methods su</w:t>
+        <w:t xml:space="preserve"> ARE REST API was developed. It allows manipulation of resources through a set of HTTP methods su</w:t>
       </w:r>
       <w:r>
         <w:rPr>
@@ -666,7 +648,7 @@
           <w:rFonts w:ascii="Arial" w:hAnsi="Arial" w:cs="Arial"/>
           <w:lang w:val="en-US"/>
         </w:rPr>
-        <w:t xml:space="preserve"> RESTful functions, an event mechanism is provided. With this mechanism, ARE can </w:t>
+        <w:t xml:space="preserve"> REST functions, an event mechanism is provided. With this mechanism, ARE can </w:t>
       </w:r>
       <w:r>
         <w:rPr>
@@ -4164,7 +4146,6 @@
           <w:lang w:val="en-US"/>
         </w:rPr>
       </w:pPr>
-      <w:bookmarkStart w:id="1" w:name="_Toc419980824"/>
     </w:p>
     <w:p>
       <w:pPr>
@@ -4192,12 +4173,13 @@
           <w:lang w:val="en-US"/>
         </w:rPr>
       </w:pPr>
+      <w:bookmarkStart w:id="1" w:name="_Toc442285148"/>
       <w:r>
         <w:rPr>
           <w:lang w:val="en-US"/>
         </w:rPr>
         <w:lastRenderedPageBreak/>
-        <w:t>RESTful API libraries</w:t>
+        <w:t>REST API libraries</w:t>
       </w:r>
       <w:bookmarkEnd w:id="1"/>
     </w:p>
@@ -4222,14 +4204,28 @@
           <w:rFonts w:ascii="Arial" w:hAnsi="Arial" w:cs="Arial"/>
           <w:lang w:val="en-US"/>
         </w:rPr>
-        <w:t>To provide easier</w:t>
-      </w:r>
-      <w:r>
-        <w:rPr>
-          <w:rFonts w:ascii="Arial" w:hAnsi="Arial" w:cs="Arial"/>
-          <w:lang w:val="en-US"/>
-        </w:rPr>
-        <w:t xml:space="preserve"> RESTful API accessibility, </w:t>
+        <w:t xml:space="preserve">To </w:t>
+      </w:r>
+      <w:r>
+        <w:rPr>
+          <w:rFonts w:ascii="Arial" w:hAnsi="Arial" w:cs="Arial"/>
+          <w:lang w:val="en-US"/>
+        </w:rPr>
+        <w:t>enable</w:t>
+      </w:r>
+      <w:r>
+        <w:rPr>
+          <w:rFonts w:ascii="Arial" w:hAnsi="Arial" w:cs="Arial"/>
+          <w:lang w:val="en-US"/>
+        </w:rPr>
+        <w:t xml:space="preserve"> easier</w:t>
+      </w:r>
+      <w:r>
+        <w:rPr>
+          <w:rFonts w:ascii="Arial" w:hAnsi="Arial" w:cs="Arial"/>
+          <w:lang w:val="en-US"/>
+        </w:rPr>
+        <w:t xml:space="preserve"> REST API accessibility, </w:t>
       </w:r>
       <w:r>
         <w:rPr>
@@ -4283,14 +4279,7 @@
           <w:lang w:val="en-US"/>
         </w:rPr>
       </w:pPr>
-      <w:bookmarkStart w:id="2" w:name="_Toc419980825"/>
-      <w:r>
-        <w:rPr>
-          <w:rFonts w:ascii="Arial" w:hAnsi="Arial" w:cs="Arial"/>
-          <w:lang w:val="en-US"/>
-        </w:rPr>
-        <w:t xml:space="preserve">The </w:t>
-      </w:r>
+      <w:bookmarkStart w:id="2" w:name="_Toc442285149"/>
       <w:r>
         <w:rPr>
           <w:rFonts w:ascii="Arial" w:hAnsi="Arial" w:cs="Arial"/>
@@ -4333,7 +4322,21 @@
           <w:rFonts w:ascii="Arial" w:hAnsi="Arial" w:cs="Arial"/>
           <w:lang w:val="en-US"/>
         </w:rPr>
-        <w:t xml:space="preserve"> in a webpage you have to:</w:t>
+        <w:t xml:space="preserve"> in </w:t>
+      </w:r>
+      <w:r>
+        <w:rPr>
+          <w:rFonts w:ascii="Arial" w:hAnsi="Arial" w:cs="Arial"/>
+          <w:lang w:val="en-US"/>
+        </w:rPr>
+        <w:t>your</w:t>
+      </w:r>
+      <w:r>
+        <w:rPr>
+          <w:rFonts w:ascii="Arial" w:hAnsi="Arial" w:cs="Arial"/>
+          <w:lang w:val="en-US"/>
+        </w:rPr>
+        <w:t xml:space="preserve"> webpage you have to:</w:t>
       </w:r>
     </w:p>
     <w:p>
@@ -4408,6 +4411,8 @@
           <w:ilvl w:val="0"/>
           <w:numId w:val="2"/>
         </w:numPr>
+        <w:spacing w:after="0" w:line="240" w:lineRule="auto"/>
+        <w:ind w:left="930"/>
         <w:rPr>
           <w:rFonts w:ascii="Arial" w:hAnsi="Arial" w:cs="Arial"/>
           <w:lang w:val="en-US"/>
@@ -4419,10 +4424,19 @@
           <w:lang w:val="en-US"/>
         </w:rPr>
         <w:t>Import a script that provides jQuery functionality.</w:t>
+      </w:r>
+      <w:r>
+        <w:rPr>
+          <w:rFonts w:ascii="Arial" w:hAnsi="Arial" w:cs="Arial"/>
+          <w:lang w:val="en-US"/>
+        </w:rPr>
+        <w:t xml:space="preserve"> </w:t>
       </w:r>
     </w:p>
     <w:p>
       <w:pPr>
+        <w:spacing w:after="0" w:line="240" w:lineRule="auto"/>
+        <w:ind w:left="930"/>
         <w:rPr>
           <w:rFonts w:ascii="Arial" w:hAnsi="Arial" w:cs="Arial"/>
           <w:lang w:val="en-US"/>
@@ -4433,7 +4447,142 @@
           <w:rFonts w:ascii="Arial" w:hAnsi="Arial" w:cs="Arial"/>
           <w:lang w:val="en-US"/>
         </w:rPr>
-        <w:t>Before you start calling ARE functions</w:t>
+        <w:t>(i.e. “</w:t>
+      </w:r>
+      <w:hyperlink r:id="rId7" w:history="1">
+        <w:r>
+          <w:rPr>
+            <w:rStyle w:val="Hyperlink"/>
+            <w:rFonts w:ascii="Arial" w:hAnsi="Arial" w:cs="Arial"/>
+            <w:lang w:val="en-US"/>
+          </w:rPr>
+          <w:t>http://ajax.googleapis.com/ajax/libs/jquery/1.7.1/jquery.min.js</w:t>
+        </w:r>
+      </w:hyperlink>
+      <w:r>
+        <w:rPr>
+          <w:rFonts w:ascii="Arial" w:hAnsi="Arial" w:cs="Arial"/>
+          <w:lang w:val="en-US"/>
+        </w:rPr>
+        <w:t>”)</w:t>
+      </w:r>
+    </w:p>
+    <w:p>
+      <w:pPr>
+        <w:spacing w:after="0" w:line="240" w:lineRule="auto"/>
+        <w:ind w:left="930"/>
+        <w:rPr>
+          <w:rFonts w:ascii="Arial" w:hAnsi="Arial" w:cs="Arial"/>
+          <w:lang w:val="en-US"/>
+        </w:rPr>
+      </w:pPr>
+    </w:p>
+    <w:p>
+      <w:pPr>
+        <w:spacing w:after="0" w:line="240" w:lineRule="auto"/>
+        <w:rPr>
+          <w:rFonts w:ascii="Arial" w:hAnsi="Arial" w:cs="Arial"/>
+          <w:lang w:val="en-US"/>
+        </w:rPr>
+      </w:pPr>
+      <w:proofErr w:type="gramStart"/>
+      <w:r>
+        <w:rPr>
+          <w:rFonts w:ascii="Arial" w:hAnsi="Arial" w:cs="Arial"/>
+          <w:lang w:val="en-US"/>
+        </w:rPr>
+        <w:t>( f</w:t>
+      </w:r>
+      <w:r>
+        <w:rPr>
+          <w:rFonts w:ascii="Arial" w:hAnsi="Arial" w:cs="Arial"/>
+          <w:lang w:val="en-US"/>
+        </w:rPr>
+        <w:t>or</w:t>
+      </w:r>
+      <w:proofErr w:type="gramEnd"/>
+      <w:r>
+        <w:rPr>
+          <w:rFonts w:ascii="Arial" w:hAnsi="Arial" w:cs="Arial"/>
+          <w:lang w:val="en-US"/>
+        </w:rPr>
+        <w:t xml:space="preserve"> testing purposes, a simple implementation of a JavaScript client was created and it ca be found at ‘</w:t>
+      </w:r>
+      <w:proofErr w:type="spellStart"/>
+      <w:r>
+        <w:rPr>
+          <w:rFonts w:ascii="Arial" w:hAnsi="Arial" w:cs="Arial"/>
+          <w:lang w:val="en-US"/>
+        </w:rPr>
+        <w:t>ARE_RestAPIlibraries</w:t>
+      </w:r>
+      <w:proofErr w:type="spellEnd"/>
+      <w:r>
+        <w:rPr>
+          <w:rFonts w:ascii="Arial" w:hAnsi="Arial" w:cs="Arial"/>
+          <w:lang w:val="en-US"/>
+        </w:rPr>
+        <w:t>\</w:t>
+      </w:r>
+      <w:proofErr w:type="spellStart"/>
+      <w:r>
+        <w:rPr>
+          <w:rFonts w:ascii="Arial" w:hAnsi="Arial" w:cs="Arial"/>
+          <w:lang w:val="en-US"/>
+        </w:rPr>
+        <w:t>JavaScriptLibrary</w:t>
+      </w:r>
+      <w:proofErr w:type="spellEnd"/>
+      <w:r>
+        <w:rPr>
+          <w:rFonts w:ascii="Arial" w:hAnsi="Arial" w:cs="Arial"/>
+          <w:lang w:val="en-US"/>
+        </w:rPr>
+        <w:t>’ folder</w:t>
+      </w:r>
+      <w:r>
+        <w:rPr>
+          <w:rFonts w:ascii="Arial" w:hAnsi="Arial" w:cs="Arial"/>
+          <w:lang w:val="en-US"/>
+        </w:rPr>
+        <w:t xml:space="preserve"> )</w:t>
+      </w:r>
+    </w:p>
+    <w:p>
+      <w:pPr>
+        <w:rPr>
+          <w:rFonts w:ascii="Arial" w:hAnsi="Arial" w:cs="Arial"/>
+          <w:lang w:val="en-US"/>
+        </w:rPr>
+      </w:pPr>
+    </w:p>
+    <w:p>
+      <w:pPr>
+        <w:rPr>
+          <w:rFonts w:ascii="Arial" w:hAnsi="Arial" w:cs="Arial"/>
+          <w:lang w:val="en-US"/>
+        </w:rPr>
+      </w:pPr>
+      <w:r>
+        <w:rPr>
+          <w:rFonts w:ascii="Arial" w:hAnsi="Arial" w:cs="Arial"/>
+          <w:lang w:val="en-US"/>
+        </w:rPr>
+        <w:t>Before calling</w:t>
+      </w:r>
+      <w:r>
+        <w:rPr>
+          <w:rFonts w:ascii="Arial" w:hAnsi="Arial" w:cs="Arial"/>
+          <w:lang w:val="en-US"/>
+        </w:rPr>
+        <w:t xml:space="preserve"> the</w:t>
+      </w:r>
+      <w:r>
+        <w:rPr>
+          <w:rFonts w:ascii="Arial" w:hAnsi="Arial" w:cs="Arial"/>
+          <w:lang w:val="en-US"/>
+        </w:rPr>
+        <w:t xml:space="preserve"> ARE functions</w:t>
       </w:r>
       <w:r>
         <w:rPr>
@@ -4495,7 +4644,7 @@
                     <pic:cNvPicPr/>
                   </pic:nvPicPr>
                   <pic:blipFill>
-                    <a:blip r:embed="rId7">
+                    <a:blip r:embed="rId8">
                       <a:extLst>
                         <a:ext uri="{28A0092B-C50C-407E-A947-70E740481C1C}">
                           <a14:useLocalDpi xmlns:a14="http://schemas.microsoft.com/office/drawing/2010/main" val="0"/>
@@ -4565,7 +4714,7 @@
                     <pic:cNvPicPr/>
                   </pic:nvPicPr>
                   <pic:blipFill>
-                    <a:blip r:embed="rId8">
+                    <a:blip r:embed="rId9">
                       <a:extLst>
                         <a:ext uri="{28A0092B-C50C-407E-A947-70E740481C1C}">
                           <a14:useLocalDpi xmlns:a14="http://schemas.microsoft.com/office/drawing/2010/main" val="0"/>
@@ -4661,7 +4810,6 @@
       <w:pPr>
         <w:rPr>
           <w:rFonts w:ascii="Arial" w:hAnsi="Arial" w:cs="Arial"/>
-          <w:sz w:val="8"/>
           <w:lang w:val="en-US"/>
         </w:rPr>
       </w:pPr>
@@ -4755,7 +4903,14 @@
           <w:rFonts w:ascii="Arial" w:hAnsi="Arial" w:cs="Arial"/>
           <w:lang w:val="en-US"/>
         </w:rPr>
-        <w:t xml:space="preserve"> based on Server Sent Events (SSE) technology</w:t>
+        <w:t xml:space="preserve"> based on Server Sent Events (SSE) </w:t>
+      </w:r>
+      <w:r>
+        <w:rPr>
+          <w:rFonts w:ascii="Arial" w:hAnsi="Arial" w:cs="Arial"/>
+          <w:lang w:val="en-US"/>
+        </w:rPr>
+        <w:t>specifications</w:t>
       </w:r>
       <w:r>
         <w:rPr>
@@ -4915,126 +5070,113 @@
           <w:rFonts w:ascii="Arial" w:hAnsi="Arial" w:cs="Arial"/>
           <w:lang w:val="en-US"/>
         </w:rPr>
-        <w:t xml:space="preserve"> The unsubscribe function do not use any rest calls since it closes the connection from the browser’s side.</w:t>
-      </w:r>
-    </w:p>
-    <w:p>
-      <w:pPr>
-        <w:rPr>
-          <w:rFonts w:ascii="Arial" w:hAnsi="Arial" w:cs="Arial"/>
-          <w:lang w:val="en-US"/>
-        </w:rPr>
-      </w:pPr>
-      <w:r>
-        <w:rPr>
-          <w:rFonts w:ascii="Arial" w:hAnsi="Arial" w:cs="Arial"/>
-          <w:lang w:val="en-US"/>
-        </w:rPr>
-        <w:t xml:space="preserve">In </w:t>
-      </w:r>
-      <w:r>
-        <w:rPr>
-          <w:rFonts w:ascii="Arial" w:hAnsi="Arial" w:cs="Arial"/>
-          <w:lang w:val="en-US"/>
-        </w:rPr>
-        <w:t>below</w:t>
-      </w:r>
-      <w:r>
-        <w:rPr>
-          <w:rFonts w:ascii="Arial" w:hAnsi="Arial" w:cs="Arial"/>
-          <w:lang w:val="en-US"/>
-        </w:rPr>
-        <w:t xml:space="preserve"> you can find </w:t>
-      </w:r>
-      <w:r>
-        <w:rPr>
-          <w:rFonts w:ascii="Arial" w:hAnsi="Arial" w:cs="Arial"/>
-          <w:lang w:val="en-US"/>
-        </w:rPr>
-        <w:t>an</w:t>
-      </w:r>
-      <w:r>
-        <w:rPr>
-          <w:rFonts w:ascii="Arial" w:hAnsi="Arial" w:cs="Arial"/>
-          <w:lang w:val="en-US"/>
-        </w:rPr>
-        <w:t xml:space="preserve"> array </w:t>
-      </w:r>
-      <w:r>
-        <w:rPr>
-          <w:rFonts w:ascii="Arial" w:hAnsi="Arial" w:cs="Arial"/>
-          <w:lang w:val="en-US"/>
-        </w:rPr>
-        <w:t>describi</w:t>
-      </w:r>
-      <w:r>
-        <w:rPr>
-          <w:rFonts w:ascii="Arial" w:hAnsi="Arial" w:cs="Arial"/>
-          <w:lang w:val="en-US"/>
-        </w:rPr>
-        <w:t>ng</w:t>
-      </w:r>
-      <w:r>
-        <w:rPr>
-          <w:rFonts w:ascii="Arial" w:hAnsi="Arial" w:cs="Arial"/>
-          <w:lang w:val="en-US"/>
-        </w:rPr>
-        <w:t xml:space="preserve"> </w:t>
-      </w:r>
-      <w:r>
-        <w:rPr>
-          <w:rFonts w:ascii="Arial" w:hAnsi="Arial" w:cs="Arial"/>
-          <w:lang w:val="en-US"/>
-        </w:rPr>
-        <w:t xml:space="preserve">each method </w:t>
-      </w:r>
-      <w:r>
-        <w:rPr>
-          <w:rFonts w:ascii="Arial" w:hAnsi="Arial" w:cs="Arial"/>
-          <w:lang w:val="en-US"/>
-        </w:rPr>
-        <w:t>contained in the library and a list</w:t>
-      </w:r>
-      <w:r>
-        <w:rPr>
-          <w:rFonts w:ascii="Arial" w:hAnsi="Arial" w:cs="Arial"/>
-          <w:lang w:val="en-US"/>
-        </w:rPr>
-        <w:t>ing</w:t>
-      </w:r>
-      <w:r>
-        <w:rPr>
-          <w:rFonts w:ascii="Arial" w:hAnsi="Arial" w:cs="Arial"/>
-          <w:lang w:val="en-US"/>
-        </w:rPr>
-        <w:t xml:space="preserve"> with the available event type</w:t>
-      </w:r>
-      <w:r>
-        <w:rPr>
-          <w:rFonts w:ascii="Arial" w:hAnsi="Arial" w:cs="Arial"/>
-          <w:lang w:val="en-US"/>
-        </w:rPr>
-        <w:t>s</w:t>
-      </w:r>
-      <w:r>
-        <w:rPr>
-          <w:rFonts w:ascii="Arial" w:hAnsi="Arial" w:cs="Arial"/>
-          <w:lang w:val="en-US"/>
-        </w:rPr>
-        <w:t>.</w:t>
+        <w:t xml:space="preserve"> The unsubscribe function do</w:t>
+      </w:r>
+      <w:r>
+        <w:rPr>
+          <w:rFonts w:ascii="Arial" w:hAnsi="Arial" w:cs="Arial"/>
+          <w:lang w:val="en-US"/>
+        </w:rPr>
+        <w:t>es</w:t>
+      </w:r>
+      <w:r>
+        <w:rPr>
+          <w:rFonts w:ascii="Arial" w:hAnsi="Arial" w:cs="Arial"/>
+          <w:lang w:val="en-US"/>
+        </w:rPr>
+        <w:t xml:space="preserve"> not use any rest calls since it closes the connection from the browser’s side.</w:t>
       </w:r>
     </w:p>
     <w:p>
       <w:pPr>
         <w:spacing w:after="0" w:line="240" w:lineRule="auto"/>
         <w:rPr>
-          <w:rFonts w:ascii="Arial" w:hAnsi="Arial" w:cs="Arial"/>
+          <w:rFonts w:ascii="Times New Roman" w:hAnsi="Times New Roman" w:cs="Times New Roman"/>
           <w:lang w:val="en-US"/>
         </w:rPr>
       </w:pPr>
     </w:p>
     <w:p>
       <w:pPr>
+        <w:rPr>
+          <w:rFonts w:ascii="Arial" w:hAnsi="Arial" w:cs="Arial"/>
+          <w:lang w:val="en-US"/>
+        </w:rPr>
+      </w:pPr>
+      <w:r>
+        <w:rPr>
+          <w:rFonts w:ascii="Arial" w:hAnsi="Arial" w:cs="Arial"/>
+          <w:lang w:val="en-US"/>
+        </w:rPr>
+        <w:lastRenderedPageBreak/>
+        <w:t>In the next page</w:t>
+      </w:r>
+      <w:r>
+        <w:rPr>
+          <w:rFonts w:ascii="Arial" w:hAnsi="Arial" w:cs="Arial"/>
+          <w:lang w:val="en-US"/>
+        </w:rPr>
+        <w:t>,</w:t>
+      </w:r>
+      <w:r>
+        <w:rPr>
+          <w:rFonts w:ascii="Arial" w:hAnsi="Arial" w:cs="Arial"/>
+          <w:lang w:val="en-US"/>
+        </w:rPr>
+        <w:t xml:space="preserve"> </w:t>
+      </w:r>
+      <w:r>
+        <w:rPr>
+          <w:rFonts w:ascii="Arial" w:hAnsi="Arial" w:cs="Arial"/>
+          <w:lang w:val="en-US"/>
+        </w:rPr>
+        <w:t>you</w:t>
+      </w:r>
+      <w:r>
+        <w:rPr>
+          <w:rFonts w:ascii="Arial" w:hAnsi="Arial" w:cs="Arial"/>
+          <w:lang w:val="en-US"/>
+        </w:rPr>
+        <w:t xml:space="preserve"> </w:t>
+      </w:r>
+      <w:r>
+        <w:rPr>
+          <w:rFonts w:ascii="Arial" w:hAnsi="Arial" w:cs="Arial"/>
+          <w:lang w:val="en-US"/>
+        </w:rPr>
+        <w:t>will</w:t>
+      </w:r>
+      <w:r>
+        <w:rPr>
+          <w:rFonts w:ascii="Arial" w:hAnsi="Arial" w:cs="Arial"/>
+          <w:lang w:val="en-US"/>
+        </w:rPr>
+        <w:t xml:space="preserve"> find an array describi</w:t>
+      </w:r>
+      <w:r>
+        <w:rPr>
+          <w:rFonts w:ascii="Arial" w:hAnsi="Arial" w:cs="Arial"/>
+          <w:lang w:val="en-US"/>
+        </w:rPr>
+        <w:t>ng</w:t>
+      </w:r>
+      <w:r>
+        <w:rPr>
+          <w:rFonts w:ascii="Arial" w:hAnsi="Arial" w:cs="Arial"/>
+          <w:lang w:val="en-US"/>
+        </w:rPr>
+        <w:t xml:space="preserve"> each method </w:t>
+      </w:r>
+      <w:r>
+        <w:rPr>
+          <w:rFonts w:ascii="Arial" w:hAnsi="Arial" w:cs="Arial"/>
+          <w:lang w:val="en-US"/>
+        </w:rPr>
+        <w:t>provided by the library and a list with the available event types (for SSE).</w:t>
+      </w:r>
+    </w:p>
+    <w:p>
+      <w:pPr>
         <w:spacing w:after="0" w:line="240" w:lineRule="auto"/>
         <w:rPr>
           <w:rFonts w:ascii="Times New Roman" w:hAnsi="Times New Roman" w:cs="Times New Roman"/>
@@ -5057,10 +5199,45 @@
         <w:br w:type="page"/>
       </w:r>
     </w:p>
+    <w:p>
+      <w:pPr>
+        <w:spacing w:after="0" w:line="240" w:lineRule="auto"/>
+        <w:jc w:val="center"/>
+        <w:rPr>
+          <w:rFonts w:ascii="Times New Roman" w:hAnsi="Times New Roman" w:cs="Times New Roman"/>
+          <w:sz w:val="28"/>
+          <w:szCs w:val="24"/>
+          <w:u w:val="single"/>
+          <w:lang w:val="en-US"/>
+        </w:rPr>
+      </w:pPr>
+      <w:r>
+        <w:rPr>
+          <w:rFonts w:ascii="Times New Roman" w:hAnsi="Times New Roman" w:cs="Times New Roman"/>
+          <w:sz w:val="28"/>
+          <w:szCs w:val="24"/>
+          <w:u w:val="single"/>
+          <w:lang w:val="en-US"/>
+        </w:rPr>
+        <w:lastRenderedPageBreak/>
+        <w:t>JavaScript Library Functions</w:t>
+      </w:r>
+    </w:p>
+    <w:p>
+      <w:pPr>
+        <w:spacing w:after="0" w:line="240" w:lineRule="auto"/>
+        <w:rPr>
+          <w:rFonts w:ascii="Times New Roman" w:hAnsi="Times New Roman" w:cs="Times New Roman"/>
+          <w:sz w:val="24"/>
+          <w:szCs w:val="24"/>
+          <w:lang w:val="en-US"/>
+        </w:rPr>
+      </w:pPr>
+    </w:p>
     <w:tbl>
       <w:tblPr>
         <w:tblStyle w:val="TableGrid"/>
-        <w:tblpPr w:leftFromText="180" w:rightFromText="180" w:vertAnchor="page" w:horzAnchor="margin" w:tblpXSpec="center" w:tblpY="2341"/>
+        <w:tblpPr w:leftFromText="180" w:rightFromText="180" w:vertAnchor="page" w:horzAnchor="margin" w:tblpXSpec="center" w:tblpY="2154"/>
         <w:tblW w:w="10206" w:type="dxa"/>
         <w:tblLook w:val="04A0" w:firstRow="1" w:lastRow="0" w:firstColumn="1" w:lastColumn="0" w:noHBand="0" w:noVBand="1"/>
       </w:tblPr>
@@ -5094,7 +5271,6 @@
                 <w:szCs w:val="24"/>
                 <w:lang w:val="en-US"/>
               </w:rPr>
-              <w:lastRenderedPageBreak/>
               <w:t>Function Signature</w:t>
             </w:r>
           </w:p>
@@ -6085,23 +6261,7 @@
                 <w:szCs w:val="24"/>
                 <w:lang w:val="en-US"/>
               </w:rPr>
-              <w:t>Retrieves all the component Ids</w:t>
-            </w:r>
-            <w:r>
-              <w:rPr>
-                <w:rFonts w:ascii="Times New Roman" w:hAnsi="Times New Roman" w:cs="Times New Roman"/>
-                <w:szCs w:val="24"/>
-                <w:lang w:val="en-US"/>
-              </w:rPr>
-              <w:t xml:space="preserve"> contained in the currently deployed model</w:t>
-            </w:r>
-            <w:r>
-              <w:rPr>
-                <w:rFonts w:ascii="Times New Roman" w:hAnsi="Times New Roman" w:cs="Times New Roman"/>
-                <w:szCs w:val="24"/>
-                <w:lang w:val="en-US"/>
-              </w:rPr>
-              <w:t xml:space="preserve"> (as JSON array)</w:t>
+              <w:t>Retrieves all the component Ids contained in the currently deployed model (as JSON array)</w:t>
             </w:r>
           </w:p>
         </w:tc>
@@ -6253,15 +6413,7 @@
                 <w:szCs w:val="24"/>
                 <w:lang w:val="en-US"/>
               </w:rPr>
-              <w:t xml:space="preserve"> in the currently deployed model </w:t>
-            </w:r>
-            <w:r>
-              <w:rPr>
-                <w:rFonts w:ascii="Times New Roman" w:hAnsi="Times New Roman" w:cs="Times New Roman"/>
-                <w:szCs w:val="24"/>
-                <w:lang w:val="en-US"/>
-              </w:rPr>
-              <w:t>(as JSON array)</w:t>
+              <w:t xml:space="preserve"> in the currently deployed model (as JSON array)</w:t>
             </w:r>
           </w:p>
         </w:tc>
@@ -6557,15 +6709,7 @@
                 <w:szCs w:val="24"/>
                 <w:lang w:val="en-US"/>
               </w:rPr>
-              <w:t>,</w:t>
-            </w:r>
-            <w:r>
-              <w:rPr>
-                <w:rFonts w:ascii="Times New Roman" w:hAnsi="Times New Roman" w:cs="Times New Roman"/>
-                <w:szCs w:val="24"/>
-                <w:lang w:val="en-US"/>
-              </w:rPr>
-              <w:t xml:space="preserve"> value)</w:t>
+              <w:t>, value)</w:t>
             </w:r>
           </w:p>
         </w:tc>
@@ -7215,15 +7359,7 @@
                 <w:szCs w:val="24"/>
                 <w:lang w:val="en-US"/>
               </w:rPr>
-              <w:t>Returns an xml string containing the descriptors of the created components</w:t>
-            </w:r>
-            <w:r>
-              <w:rPr>
-                <w:rFonts w:ascii="Times New Roman" w:hAnsi="Times New Roman" w:cs="Times New Roman"/>
-                <w:szCs w:val="24"/>
-                <w:lang w:val="en-US"/>
-              </w:rPr>
-              <w:t xml:space="preserve"> with some modifications in order to be used by the </w:t>
+              <w:t xml:space="preserve">Returns an xml string containing the descriptors of the created components with some modifications in order to be used by the </w:t>
             </w:r>
             <w:proofErr w:type="spellStart"/>
             <w:r>
@@ -7339,39 +7475,7 @@
                 <w:szCs w:val="24"/>
                 <w:lang w:val="en-US"/>
               </w:rPr>
-              <w:t>Retrieves the</w:t>
-            </w:r>
-            <w:r>
-              <w:rPr>
-                <w:rFonts w:ascii="Times New Roman" w:hAnsi="Times New Roman" w:cs="Times New Roman"/>
-                <w:szCs w:val="24"/>
-                <w:lang w:val="en-US"/>
-              </w:rPr>
-              <w:t xml:space="preserve"> exact content of the</w:t>
-            </w:r>
-            <w:r>
-              <w:rPr>
-                <w:rFonts w:ascii="Times New Roman" w:hAnsi="Times New Roman" w:cs="Times New Roman"/>
-                <w:szCs w:val="24"/>
-                <w:lang w:val="en-US"/>
-              </w:rPr>
-              <w:t xml:space="preserve"> component</w:t>
-            </w:r>
-            <w:r>
-              <w:rPr>
-                <w:rFonts w:ascii="Times New Roman" w:hAnsi="Times New Roman" w:cs="Times New Roman"/>
-                <w:szCs w:val="24"/>
-                <w:lang w:val="en-US"/>
-              </w:rPr>
-              <w:t xml:space="preserve"> descriptors</w:t>
-            </w:r>
-            <w:r>
-              <w:rPr>
-                <w:rFonts w:ascii="Times New Roman" w:hAnsi="Times New Roman" w:cs="Times New Roman"/>
-                <w:szCs w:val="24"/>
-                <w:lang w:val="en-US"/>
-              </w:rPr>
-              <w:t xml:space="preserve"> contained in the ARE repository (as JSON array)</w:t>
+              <w:t>Retrieves the exact content of the component descriptors contained in the ARE repository (as JSON array)</w:t>
             </w:r>
           </w:p>
         </w:tc>
@@ -7454,15 +7558,7 @@
                 <w:szCs w:val="24"/>
                 <w:lang w:val="en-US"/>
               </w:rPr>
-              <w:t>)</w:t>
-            </w:r>
-            <w:r>
-              <w:rPr>
-                <w:rFonts w:ascii="Times New Roman" w:hAnsi="Times New Roman" w:cs="Times New Roman"/>
-                <w:szCs w:val="24"/>
-                <w:lang w:val="en-US"/>
-              </w:rPr>
-              <w:t xml:space="preserve"> ***</w:t>
+              <w:t>) ***</w:t>
             </w:r>
           </w:p>
         </w:tc>
@@ -7485,23 +7581,7 @@
                 <w:szCs w:val="24"/>
                 <w:lang w:val="en-US"/>
               </w:rPr>
-              <w:t>Retrieves the information for all the available rest functions provided by the Restful API (as JSON array</w:t>
-            </w:r>
-            <w:r>
-              <w:rPr>
-                <w:rFonts w:ascii="Times New Roman" w:hAnsi="Times New Roman" w:cs="Times New Roman"/>
-                <w:szCs w:val="24"/>
-                <w:lang w:val="en-US"/>
-              </w:rPr>
-              <w:t xml:space="preserve"> with Function objects</w:t>
-            </w:r>
-            <w:r>
-              <w:rPr>
-                <w:rFonts w:ascii="Times New Roman" w:hAnsi="Times New Roman" w:cs="Times New Roman"/>
-                <w:szCs w:val="24"/>
-                <w:lang w:val="en-US"/>
-              </w:rPr>
-              <w:t>)</w:t>
+              <w:t>Retrieves the information for all the available rest functions provided by the Restful API (as JSON array with Function objects)</w:t>
             </w:r>
           </w:p>
         </w:tc>
@@ -7685,15 +7765,7 @@
                 <w:szCs w:val="24"/>
                 <w:lang w:val="en-US"/>
               </w:rPr>
-              <w:t>Closes the co</w:t>
-            </w:r>
-            <w:r>
-              <w:rPr>
-                <w:rFonts w:ascii="Times New Roman" w:hAnsi="Times New Roman" w:cs="Times New Roman"/>
-                <w:szCs w:val="24"/>
-                <w:lang w:val="en-US"/>
-              </w:rPr>
-              <w:t xml:space="preserve">nnection for Server Sent Events. Returns true if the </w:t>
+              <w:t xml:space="preserve">Closes the connection for Server Sent Events. Returns true if the </w:t>
             </w:r>
             <w:proofErr w:type="spellStart"/>
             <w:r>
@@ -7720,83 +7792,6 @@
     <w:p>
       <w:pPr>
         <w:spacing w:after="0" w:line="240" w:lineRule="auto"/>
-        <w:jc w:val="center"/>
-        <w:rPr>
-          <w:rFonts w:ascii="Times New Roman" w:hAnsi="Times New Roman" w:cs="Times New Roman"/>
-          <w:sz w:val="28"/>
-          <w:szCs w:val="24"/>
-          <w:u w:val="single"/>
-          <w:lang w:val="en-US"/>
-        </w:rPr>
-      </w:pPr>
-      <w:r>
-        <w:rPr>
-          <w:rFonts w:ascii="Times New Roman" w:hAnsi="Times New Roman" w:cs="Times New Roman"/>
-          <w:sz w:val="28"/>
-          <w:szCs w:val="24"/>
-          <w:u w:val="single"/>
-          <w:lang w:val="en-US"/>
-        </w:rPr>
-        <w:t>JavaScript Library Functions</w:t>
-      </w:r>
-    </w:p>
-    <w:p>
-      <w:pPr>
-        <w:spacing w:after="0" w:line="240" w:lineRule="auto"/>
-        <w:rPr>
-          <w:rFonts w:ascii="Times New Roman" w:hAnsi="Times New Roman" w:cs="Times New Roman"/>
-          <w:sz w:val="24"/>
-          <w:szCs w:val="24"/>
-          <w:lang w:val="en-US"/>
-        </w:rPr>
-      </w:pPr>
-    </w:p>
-    <w:p>
-      <w:pPr>
-        <w:spacing w:after="0" w:line="240" w:lineRule="auto"/>
-        <w:rPr>
-          <w:rFonts w:ascii="Times New Roman" w:hAnsi="Times New Roman" w:cs="Times New Roman"/>
-          <w:sz w:val="24"/>
-          <w:szCs w:val="24"/>
-          <w:lang w:val="en-US"/>
-        </w:rPr>
-      </w:pPr>
-    </w:p>
-    <w:p>
-      <w:pPr>
-        <w:spacing w:after="0" w:line="240" w:lineRule="auto"/>
-        <w:rPr>
-          <w:rFonts w:ascii="Times New Roman" w:hAnsi="Times New Roman" w:cs="Times New Roman"/>
-          <w:sz w:val="24"/>
-          <w:szCs w:val="24"/>
-          <w:lang w:val="en-US"/>
-        </w:rPr>
-      </w:pPr>
-    </w:p>
-    <w:p>
-      <w:pPr>
-        <w:spacing w:after="0" w:line="240" w:lineRule="auto"/>
-        <w:rPr>
-          <w:rFonts w:ascii="Times New Roman" w:hAnsi="Times New Roman" w:cs="Times New Roman"/>
-          <w:sz w:val="24"/>
-          <w:szCs w:val="24"/>
-          <w:lang w:val="en-US"/>
-        </w:rPr>
-      </w:pPr>
-    </w:p>
-    <w:p>
-      <w:pPr>
-        <w:spacing w:after="0" w:line="240" w:lineRule="auto"/>
-        <w:rPr>
-          <w:rFonts w:ascii="Times New Roman" w:hAnsi="Times New Roman" w:cs="Times New Roman"/>
-          <w:sz w:val="24"/>
-          <w:szCs w:val="24"/>
-          <w:lang w:val="en-US"/>
-        </w:rPr>
-      </w:pPr>
-    </w:p>
-    <w:p>
-      <w:pPr>
         <w:rPr>
           <w:rFonts w:ascii="Times New Roman" w:hAnsi="Times New Roman" w:cs="Times New Roman"/>
           <w:sz w:val="24"/>
@@ -7812,17 +7807,16 @@
           <w:szCs w:val="24"/>
           <w:lang w:eastAsia="el-GR"/>
         </w:rPr>
-        <w:lastRenderedPageBreak/>
         <mc:AlternateContent>
           <mc:Choice Requires="wps">
             <w:drawing>
-              <wp:anchor distT="0" distB="0" distL="114300" distR="114300" simplePos="0" relativeHeight="251659264" behindDoc="0" locked="0" layoutInCell="1" allowOverlap="1" wp14:anchorId="12C87A38" wp14:editId="30055EBB">
+              <wp:anchor distT="0" distB="0" distL="114300" distR="114300" simplePos="0" relativeHeight="251659264" behindDoc="0" locked="0" layoutInCell="1" allowOverlap="1" wp14:anchorId="0D5B6B75" wp14:editId="07360CBF">
                 <wp:simplePos x="0" y="0"/>
                 <wp:positionH relativeFrom="column">
-                  <wp:posOffset>668655</wp:posOffset>
+                  <wp:posOffset>710565</wp:posOffset>
                 </wp:positionH>
                 <wp:positionV relativeFrom="paragraph">
-                  <wp:posOffset>-251087</wp:posOffset>
+                  <wp:posOffset>7891145</wp:posOffset>
                 </wp:positionV>
                 <wp:extent cx="3861435" cy="1375410"/>
                 <wp:effectExtent l="0" t="0" r="24765" b="15240"/>
@@ -8321,7 +8315,7 @@
                 <v:stroke joinstyle="miter"/>
                 <v:path gradientshapeok="t" o:connecttype="rect"/>
               </v:shapetype>
-              <v:shape id="Text Box 2" o:spid="_x0000_s1026" type="#_x0000_t202" style="position:absolute;margin-left:52.65pt;margin-top:-19.75pt;width:304.05pt;height:108.3pt;z-index:251659264;visibility:visible;mso-wrap-style:square;mso-width-percent:0;mso-height-percent:0;mso-wrap-distance-left:9pt;mso-wrap-distance-top:0;mso-wrap-distance-right:9pt;mso-wrap-distance-bottom:0;mso-position-horizontal:absolute;mso-position-horizontal-relative:text;mso-position-vertical:absolute;mso-position-vertical-relative:text;mso-width-percent:0;mso-height-percent:0;mso-width-relative:margin;mso-height-relative:margin;v-text-anchor:top" o:gfxdata="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" fillcolor="#fcf2e8">
+              <v:shape id="Text Box 2" o:spid="_x0000_s1026" type="#_x0000_t202" style="position:absolute;margin-left:55.95pt;margin-top:621.35pt;width:304.05pt;height:108.3pt;z-index:251659264;visibility:visible;mso-wrap-style:square;mso-width-percent:0;mso-height-percent:0;mso-wrap-distance-left:9pt;mso-wrap-distance-top:0;mso-wrap-distance-right:9pt;mso-wrap-distance-bottom:0;mso-position-horizontal:absolute;mso-position-horizontal-relative:text;mso-position-vertical:absolute;mso-position-vertical-relative:text;mso-width-percent:0;mso-height-percent:0;mso-width-relative:margin;mso-height-relative:margin;v-text-anchor:top" o:gfxdata="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" fillcolor="#fcf2e8">
                 <v:stroke dashstyle="dash"/>
                 <v:textbox>
                   <w:txbxContent>
@@ -8770,15 +8764,6 @@
           </mc:Fallback>
         </mc:AlternateContent>
       </w:r>
-      <w:r>
-        <w:rPr>
-          <w:rFonts w:ascii="Times New Roman" w:hAnsi="Times New Roman" w:cs="Times New Roman"/>
-          <w:sz w:val="24"/>
-          <w:szCs w:val="24"/>
-          <w:lang w:val="en-US"/>
-        </w:rPr>
-        <w:br w:type="page"/>
-      </w:r>
     </w:p>
     <w:p>
       <w:pPr>
@@ -8805,7 +8790,34 @@
     <w:p>
       <w:pPr>
         <w:spacing w:after="0" w:line="240" w:lineRule="auto"/>
+        <w:rPr>
+          <w:rFonts w:ascii="Times New Roman" w:hAnsi="Times New Roman" w:cs="Times New Roman"/>
+          <w:sz w:val="24"/>
+          <w:szCs w:val="24"/>
+          <w:lang w:val="en-US"/>
+        </w:rPr>
+      </w:pPr>
+    </w:p>
+    <w:p>
+      <w:pPr>
         <w:jc w:val="center"/>
+        <w:rPr>
+          <w:rFonts w:ascii="Times New Roman" w:hAnsi="Times New Roman" w:cs="Times New Roman"/>
+          <w:sz w:val="24"/>
+          <w:szCs w:val="24"/>
+          <w:lang w:val="en-US"/>
+        </w:rPr>
+      </w:pPr>
+      <w:r>
+        <w:rPr>
+          <w:rFonts w:ascii="Times New Roman" w:hAnsi="Times New Roman" w:cs="Times New Roman"/>
+          <w:sz w:val="24"/>
+          <w:szCs w:val="24"/>
+          <w:lang w:val="en-US"/>
+        </w:rPr>
+        <w:br w:type="page"/>
+      </w:r>
+      <w:r>
         <w:rPr>
           <w:rFonts w:ascii="Times New Roman" w:hAnsi="Times New Roman" w:cs="Times New Roman"/>
           <w:sz w:val="28"/>
@@ -8813,15 +8825,7 @@
           <w:u w:val="single"/>
           <w:lang w:val="en-US"/>
         </w:rPr>
-      </w:pPr>
-      <w:r>
-        <w:rPr>
-          <w:rFonts w:ascii="Times New Roman" w:hAnsi="Times New Roman" w:cs="Times New Roman"/>
-          <w:sz w:val="28"/>
-          <w:szCs w:val="24"/>
-          <w:u w:val="single"/>
-          <w:lang w:val="en-US"/>
-        </w:rPr>
+        <w:lastRenderedPageBreak/>
         <w:t>Event Types</w:t>
       </w:r>
     </w:p>
@@ -9058,7 +9062,41 @@
                 <w:szCs w:val="24"/>
                 <w:lang w:val="en-US"/>
               </w:rPr>
-              <w:t>Notifies the subscribers the ARE repository content was changed</w:t>
+              <w:t>Notifies the subscribers</w:t>
+            </w:r>
+            <w:r>
+              <w:rPr>
+                <w:rFonts w:ascii="Times New Roman" w:hAnsi="Times New Roman" w:cs="Times New Roman"/>
+                <w:szCs w:val="24"/>
+                <w:lang w:val="en-US"/>
+              </w:rPr>
+              <w:t xml:space="preserve"> that</w:t>
+            </w:r>
+            <w:r>
+              <w:rPr>
+                <w:rFonts w:ascii="Times New Roman" w:hAnsi="Times New Roman" w:cs="Times New Roman"/>
+                <w:szCs w:val="24"/>
+                <w:lang w:val="en-US"/>
+              </w:rPr>
+              <w:t xml:space="preserve"> </w:t>
+            </w:r>
+            <w:proofErr w:type="spellStart"/>
+            <w:r>
+              <w:rPr>
+                <w:rFonts w:ascii="Times New Roman" w:hAnsi="Times New Roman" w:cs="Times New Roman"/>
+                <w:szCs w:val="24"/>
+                <w:lang w:val="en-US"/>
+              </w:rPr>
+              <w:t>the</w:t>
+            </w:r>
+            <w:proofErr w:type="spellEnd"/>
+            <w:r>
+              <w:rPr>
+                <w:rFonts w:ascii="Times New Roman" w:hAnsi="Times New Roman" w:cs="Times New Roman"/>
+                <w:szCs w:val="24"/>
+                <w:lang w:val="en-US"/>
+              </w:rPr>
+              <w:t xml:space="preserve"> ARE repository was changed</w:t>
             </w:r>
           </w:p>
         </w:tc>
@@ -9096,6 +9134,33 @@
           <w:lang w:val="en-US"/>
         </w:rPr>
       </w:pPr>
+      <w:r>
+        <w:rPr>
+          <w:rFonts w:ascii="Times New Roman" w:hAnsi="Times New Roman" w:cs="Times New Roman"/>
+          <w:sz w:val="24"/>
+          <w:szCs w:val="24"/>
+          <w:lang w:val="en-US"/>
+        </w:rPr>
+        <w:t>*</w:t>
+      </w:r>
+      <w:r>
+        <w:rPr>
+          <w:rFonts w:ascii="Times New Roman" w:hAnsi="Times New Roman" w:cs="Times New Roman"/>
+          <w:sz w:val="24"/>
+          <w:szCs w:val="24"/>
+          <w:lang w:val="en-US"/>
+        </w:rPr>
+        <w:t xml:space="preserve"> </w:t>
+      </w:r>
+      <w:r>
+        <w:rPr>
+          <w:rFonts w:ascii="Times New Roman" w:hAnsi="Times New Roman" w:cs="Times New Roman"/>
+          <w:sz w:val="24"/>
+          <w:szCs w:val="24"/>
+          <w:lang w:val="en-US"/>
+        </w:rPr>
+        <w:t>NOT YET IMPLEMENTED</w:t>
+      </w:r>
     </w:p>
     <w:p>
       <w:pPr>
@@ -9107,33 +9172,6 @@
           <w:lang w:val="en-US"/>
         </w:rPr>
       </w:pPr>
-      <w:r>
-        <w:rPr>
-          <w:rFonts w:ascii="Times New Roman" w:hAnsi="Times New Roman" w:cs="Times New Roman"/>
-          <w:sz w:val="24"/>
-          <w:szCs w:val="24"/>
-          <w:lang w:val="en-US"/>
-        </w:rPr>
-        <w:t>*</w:t>
-      </w:r>
-      <w:r>
-        <w:rPr>
-          <w:rFonts w:ascii="Times New Roman" w:hAnsi="Times New Roman" w:cs="Times New Roman"/>
-          <w:sz w:val="24"/>
-          <w:szCs w:val="24"/>
-          <w:lang w:val="en-US"/>
-        </w:rPr>
-        <w:t xml:space="preserve"> </w:t>
-      </w:r>
-      <w:r>
-        <w:rPr>
-          <w:rFonts w:ascii="Times New Roman" w:hAnsi="Times New Roman" w:cs="Times New Roman"/>
-          <w:sz w:val="24"/>
-          <w:szCs w:val="24"/>
-          <w:lang w:val="en-US"/>
-        </w:rPr>
-        <w:t>NOT YET IMPLEMENTED</w:t>
-      </w:r>
     </w:p>
     <w:p>
       <w:pPr>
@@ -10400,6 +10438,41 @@
                 <w:szCs w:val="24"/>
                 <w:lang w:val="en-US"/>
               </w:rPr>
+              <w:t xml:space="preserve">         "</w:t>
+            </w:r>
+            <w:proofErr w:type="spellStart"/>
+            <w:r>
+              <w:rPr>
+                <w:rFonts w:ascii="Times New Roman" w:hAnsi="Times New Roman" w:cs="Times New Roman"/>
+                <w:szCs w:val="24"/>
+                <w:lang w:val="en-US"/>
+              </w:rPr>
+              <w:t>dataType</w:t>
+            </w:r>
+            <w:proofErr w:type="spellEnd"/>
+            <w:r>
+              <w:rPr>
+                <w:rFonts w:ascii="Times New Roman" w:hAnsi="Times New Roman" w:cs="Times New Roman"/>
+                <w:szCs w:val="24"/>
+                <w:lang w:val="en-US"/>
+              </w:rPr>
+              <w:t>":"STRING",</w:t>
+            </w:r>
+          </w:p>
+          <w:p>
+            <w:pPr>
+              <w:rPr>
+                <w:rFonts w:ascii="Times New Roman" w:hAnsi="Times New Roman" w:cs="Times New Roman"/>
+                <w:szCs w:val="24"/>
+                <w:lang w:val="en-US"/>
+              </w:rPr>
+            </w:pPr>
+            <w:r>
+              <w:rPr>
+                <w:rFonts w:ascii="Times New Roman" w:hAnsi="Times New Roman" w:cs="Times New Roman"/>
+                <w:szCs w:val="24"/>
+                <w:lang w:val="en-US"/>
+              </w:rPr>
               <w:lastRenderedPageBreak/>
               <w:t xml:space="preserve">         "</w:t>
             </w:r>
@@ -10410,41 +10483,6 @@
                 <w:szCs w:val="24"/>
                 <w:lang w:val="en-US"/>
               </w:rPr>
-              <w:t>dataType</w:t>
-            </w:r>
-            <w:proofErr w:type="spellEnd"/>
-            <w:r>
-              <w:rPr>
-                <w:rFonts w:ascii="Times New Roman" w:hAnsi="Times New Roman" w:cs="Times New Roman"/>
-                <w:szCs w:val="24"/>
-                <w:lang w:val="en-US"/>
-              </w:rPr>
-              <w:t>":"STRING",</w:t>
-            </w:r>
-          </w:p>
-          <w:p>
-            <w:pPr>
-              <w:rPr>
-                <w:rFonts w:ascii="Times New Roman" w:hAnsi="Times New Roman" w:cs="Times New Roman"/>
-                <w:szCs w:val="24"/>
-                <w:lang w:val="en-US"/>
-              </w:rPr>
-            </w:pPr>
-            <w:r>
-              <w:rPr>
-                <w:rFonts w:ascii="Times New Roman" w:hAnsi="Times New Roman" w:cs="Times New Roman"/>
-                <w:szCs w:val="24"/>
-                <w:lang w:val="en-US"/>
-              </w:rPr>
-              <w:t xml:space="preserve">         "</w:t>
-            </w:r>
-            <w:proofErr w:type="spellStart"/>
-            <w:r>
-              <w:rPr>
-                <w:rFonts w:ascii="Times New Roman" w:hAnsi="Times New Roman" w:cs="Times New Roman"/>
-                <w:szCs w:val="24"/>
-                <w:lang w:val="en-US"/>
-              </w:rPr>
               <w:t>propertyNames</w:t>
             </w:r>
             <w:proofErr w:type="spellEnd"/>
@@ -11440,14 +11478,6 @@
         </w:tc>
       </w:tr>
     </w:tbl>
-    <w:p>
-      <w:pPr>
-        <w:rPr>
-          <w:rFonts w:ascii="Times New Roman" w:hAnsi="Times New Roman" w:cs="Times New Roman"/>
-          <w:lang w:val="en-US"/>
-        </w:rPr>
-      </w:pPr>
-    </w:p>
     <w:p>
       <w:pPr>
         <w:rPr>
@@ -11512,13 +11542,14 @@
           <w:lang w:val="en-US"/>
         </w:rPr>
       </w:pPr>
-      <w:bookmarkStart w:id="3" w:name="_Toc419980826"/>
-      <w:r>
-        <w:rPr>
-          <w:rFonts w:ascii="Arial" w:hAnsi="Arial" w:cs="Arial"/>
-          <w:lang w:val="en-US"/>
-        </w:rPr>
-        <w:t>The Java library</w:t>
+      <w:bookmarkStart w:id="3" w:name="_Toc442285150"/>
+      <w:r>
+        <w:rPr>
+          <w:rFonts w:ascii="Arial" w:hAnsi="Arial" w:cs="Arial"/>
+          <w:lang w:val="en-US"/>
+        </w:rPr>
+        <w:lastRenderedPageBreak/>
+        <w:t>Java library</w:t>
       </w:r>
       <w:bookmarkEnd w:id="3"/>
     </w:p>
@@ -11526,7 +11557,7 @@
       <w:pPr>
         <w:spacing w:after="0" w:line="240" w:lineRule="auto"/>
         <w:rPr>
-          <w:rFonts w:ascii="Times New Roman" w:hAnsi="Times New Roman" w:cs="Times New Roman"/>
+          <w:rFonts w:ascii="Arial" w:hAnsi="Arial" w:cs="Arial"/>
           <w:lang w:val="en-US"/>
         </w:rPr>
       </w:pPr>
@@ -11543,21 +11574,622 @@
           <w:rFonts w:ascii="Arial" w:hAnsi="Arial" w:cs="Arial"/>
           <w:lang w:val="en-US"/>
         </w:rPr>
-        <w:t>To use the JAVA framework in your code, you have to i</w:t>
-      </w:r>
-      <w:r>
-        <w:rPr>
-          <w:rFonts w:ascii="Arial" w:hAnsi="Arial" w:cs="Arial"/>
-          <w:lang w:val="en-US"/>
-        </w:rPr>
-        <w:t xml:space="preserve">mport the </w:t>
-      </w:r>
-      <w:r>
-        <w:rPr>
-          <w:rFonts w:ascii="Arial" w:hAnsi="Arial" w:cs="Arial"/>
-          <w:lang w:val="en-US"/>
-        </w:rPr>
-        <w:t xml:space="preserve">‘ARECommunicator.jar’ file. When you do this, the </w:t>
+        <w:t>Environment</w:t>
+      </w:r>
+      <w:r>
+        <w:rPr>
+          <w:rFonts w:ascii="Arial" w:hAnsi="Arial" w:cs="Arial"/>
+          <w:lang w:val="en-US"/>
+        </w:rPr>
+        <w:t xml:space="preserve"> specs:</w:t>
+      </w:r>
+    </w:p>
+    <w:p>
+      <w:pPr>
+        <w:pStyle w:val="ListParagraph"/>
+        <w:numPr>
+          <w:ilvl w:val="0"/>
+          <w:numId w:val="3"/>
+        </w:numPr>
+        <w:rPr>
+          <w:rFonts w:ascii="Arial" w:hAnsi="Arial" w:cs="Arial"/>
+          <w:lang w:val="en-US"/>
+        </w:rPr>
+      </w:pPr>
+      <w:r>
+        <w:rPr>
+          <w:rFonts w:ascii="Arial" w:hAnsi="Arial" w:cs="Arial"/>
+          <w:b/>
+          <w:lang w:val="en-US"/>
+        </w:rPr>
+        <w:t>Recommended IDE:</w:t>
+      </w:r>
+      <w:r>
+        <w:rPr>
+          <w:rFonts w:ascii="Arial" w:hAnsi="Arial" w:cs="Arial"/>
+          <w:lang w:val="en-US"/>
+        </w:rPr>
+        <w:t xml:space="preserve"> eclipse</w:t>
+      </w:r>
+    </w:p>
+    <w:p>
+      <w:pPr>
+        <w:pStyle w:val="ListParagraph"/>
+        <w:numPr>
+          <w:ilvl w:val="0"/>
+          <w:numId w:val="3"/>
+        </w:numPr>
+        <w:spacing w:after="0" w:line="240" w:lineRule="auto"/>
+        <w:rPr>
+          <w:rFonts w:ascii="Arial" w:hAnsi="Arial" w:cs="Arial"/>
+          <w:lang w:val="en-US"/>
+        </w:rPr>
+      </w:pPr>
+      <w:r>
+        <w:rPr>
+          <w:rFonts w:ascii="Arial" w:hAnsi="Arial" w:cs="Arial"/>
+          <w:b/>
+          <w:lang w:val="en-US"/>
+        </w:rPr>
+        <w:t>Recommended Java version</w:t>
+      </w:r>
+      <w:r>
+        <w:rPr>
+          <w:rFonts w:ascii="Arial" w:hAnsi="Arial" w:cs="Arial"/>
+          <w:lang w:val="en-US"/>
+        </w:rPr>
+        <w:t>: 7</w:t>
+      </w:r>
+    </w:p>
+    <w:p>
+      <w:pPr>
+        <w:pStyle w:val="ListParagraph"/>
+        <w:spacing w:after="0" w:line="240" w:lineRule="auto"/>
+        <w:rPr>
+          <w:rFonts w:ascii="Arial" w:hAnsi="Arial" w:cs="Arial"/>
+          <w:lang w:val="en-US"/>
+        </w:rPr>
+      </w:pPr>
+    </w:p>
+    <w:p>
+      <w:pPr>
+        <w:pStyle w:val="ListParagraph"/>
+        <w:spacing w:after="0" w:line="240" w:lineRule="auto"/>
+        <w:rPr>
+          <w:rFonts w:ascii="Arial" w:hAnsi="Arial" w:cs="Arial"/>
+          <w:lang w:val="en-US"/>
+        </w:rPr>
+      </w:pPr>
+    </w:p>
+    <w:p>
+      <w:pPr>
+        <w:rPr>
+          <w:rFonts w:ascii="Arial" w:hAnsi="Arial" w:cs="Arial"/>
+          <w:lang w:val="en-US"/>
+        </w:rPr>
+      </w:pPr>
+      <w:r>
+        <w:rPr>
+          <w:rFonts w:ascii="Arial" w:hAnsi="Arial" w:cs="Arial"/>
+          <w:lang w:val="en-US"/>
+        </w:rPr>
+        <w:t xml:space="preserve">To import, </w:t>
+      </w:r>
+      <w:r>
+        <w:rPr>
+          <w:rFonts w:ascii="Arial" w:hAnsi="Arial" w:cs="Arial"/>
+          <w:lang w:val="en-US"/>
+        </w:rPr>
+        <w:t>test</w:t>
+      </w:r>
+      <w:r>
+        <w:rPr>
+          <w:rFonts w:ascii="Arial" w:hAnsi="Arial" w:cs="Arial"/>
+          <w:lang w:val="en-US"/>
+        </w:rPr>
+        <w:t xml:space="preserve"> or modify</w:t>
+      </w:r>
+      <w:r>
+        <w:rPr>
+          <w:rFonts w:ascii="Arial" w:hAnsi="Arial" w:cs="Arial"/>
+          <w:lang w:val="en-US"/>
+        </w:rPr>
+        <w:t xml:space="preserve"> the Java library</w:t>
+      </w:r>
+      <w:r>
+        <w:rPr>
+          <w:rFonts w:ascii="Arial" w:hAnsi="Arial" w:cs="Arial"/>
+          <w:lang w:val="en-US"/>
+        </w:rPr>
+        <w:t xml:space="preserve"> in an IDE you should follow these steps:</w:t>
+      </w:r>
+    </w:p>
+    <w:p>
+      <w:pPr>
+        <w:pStyle w:val="ListParagraph"/>
+        <w:numPr>
+          <w:ilvl w:val="0"/>
+          <w:numId w:val="5"/>
+        </w:numPr>
+        <w:rPr>
+          <w:rFonts w:ascii="Arial" w:hAnsi="Arial" w:cs="Arial"/>
+          <w:lang w:val="en-US"/>
+        </w:rPr>
+      </w:pPr>
+      <w:r>
+        <w:rPr>
+          <w:rFonts w:ascii="Arial" w:hAnsi="Arial" w:cs="Arial"/>
+          <w:lang w:val="en-US"/>
+        </w:rPr>
+        <w:t>Create a simple java project</w:t>
+      </w:r>
+      <w:r>
+        <w:rPr>
+          <w:rFonts w:ascii="Arial" w:hAnsi="Arial" w:cs="Arial"/>
+          <w:lang w:val="en-US"/>
+        </w:rPr>
+        <w:t xml:space="preserve"> in your IDE.</w:t>
+      </w:r>
+    </w:p>
+    <w:p>
+      <w:pPr>
+        <w:pStyle w:val="ListParagraph"/>
+        <w:numPr>
+          <w:ilvl w:val="0"/>
+          <w:numId w:val="5"/>
+        </w:numPr>
+        <w:rPr>
+          <w:rFonts w:ascii="Arial" w:hAnsi="Arial" w:cs="Arial"/>
+          <w:lang w:val="en-US"/>
+        </w:rPr>
+      </w:pPr>
+      <w:r>
+        <w:rPr>
+          <w:rFonts w:ascii="Arial" w:hAnsi="Arial" w:cs="Arial"/>
+          <w:lang w:val="en-US"/>
+        </w:rPr>
+        <w:t>Navigate to</w:t>
+      </w:r>
+      <w:r>
+        <w:rPr>
+          <w:rFonts w:ascii="Arial" w:hAnsi="Arial" w:cs="Arial"/>
+          <w:lang w:val="en-US"/>
+        </w:rPr>
+        <w:t xml:space="preserve"> the destination where the Java library is located and c</w:t>
+      </w:r>
+      <w:r>
+        <w:rPr>
+          <w:rFonts w:ascii="Arial" w:hAnsi="Arial" w:cs="Arial"/>
+          <w:lang w:val="en-US"/>
+        </w:rPr>
+        <w:t xml:space="preserve">opy the </w:t>
+      </w:r>
+      <w:r>
+        <w:rPr>
+          <w:rFonts w:ascii="Arial" w:hAnsi="Arial" w:cs="Arial"/>
+          <w:lang w:val="en-US"/>
+        </w:rPr>
+        <w:t xml:space="preserve">'lib' and </w:t>
+      </w:r>
+      <w:r>
+        <w:rPr>
+          <w:rFonts w:ascii="Arial" w:hAnsi="Arial" w:cs="Arial"/>
+          <w:lang w:val="en-US"/>
+        </w:rPr>
+        <w:t>'models' folder</w:t>
+      </w:r>
+      <w:r>
+        <w:rPr>
+          <w:rFonts w:ascii="Arial" w:hAnsi="Arial" w:cs="Arial"/>
+          <w:lang w:val="en-US"/>
+        </w:rPr>
+        <w:t>s</w:t>
+      </w:r>
+      <w:r>
+        <w:rPr>
+          <w:rFonts w:ascii="Arial" w:hAnsi="Arial" w:cs="Arial"/>
+          <w:lang w:val="en-US"/>
+        </w:rPr>
+        <w:t xml:space="preserve"> to the root of your project</w:t>
+      </w:r>
+      <w:r>
+        <w:rPr>
+          <w:rFonts w:ascii="Arial" w:hAnsi="Arial" w:cs="Arial"/>
+          <w:lang w:val="en-US"/>
+        </w:rPr>
+        <w:t>.</w:t>
+      </w:r>
+    </w:p>
+    <w:p>
+      <w:pPr>
+        <w:pStyle w:val="ListParagraph"/>
+        <w:numPr>
+          <w:ilvl w:val="0"/>
+          <w:numId w:val="5"/>
+        </w:numPr>
+        <w:rPr>
+          <w:rFonts w:ascii="Arial" w:hAnsi="Arial" w:cs="Arial"/>
+          <w:lang w:val="en-US"/>
+        </w:rPr>
+      </w:pPr>
+      <w:r>
+        <w:rPr>
+          <w:rFonts w:ascii="Arial" w:hAnsi="Arial" w:cs="Arial"/>
+          <w:lang w:val="en-US"/>
+        </w:rPr>
+        <w:t>Copy the contents of ‘</w:t>
+      </w:r>
+      <w:proofErr w:type="spellStart"/>
+      <w:r>
+        <w:rPr>
+          <w:rFonts w:ascii="Arial" w:hAnsi="Arial" w:cs="Arial"/>
+          <w:lang w:val="en-US"/>
+        </w:rPr>
+        <w:t>src</w:t>
+      </w:r>
+      <w:proofErr w:type="spellEnd"/>
+      <w:r>
+        <w:rPr>
+          <w:rFonts w:ascii="Arial" w:hAnsi="Arial" w:cs="Arial"/>
+          <w:lang w:val="en-US"/>
+        </w:rPr>
+        <w:t>’ folder to the ‘</w:t>
+      </w:r>
+      <w:proofErr w:type="spellStart"/>
+      <w:r>
+        <w:rPr>
+          <w:rFonts w:ascii="Arial" w:hAnsi="Arial" w:cs="Arial"/>
+          <w:lang w:val="en-US"/>
+        </w:rPr>
+        <w:t>src</w:t>
+      </w:r>
+      <w:proofErr w:type="spellEnd"/>
+      <w:r>
+        <w:rPr>
+          <w:rFonts w:ascii="Arial" w:hAnsi="Arial" w:cs="Arial"/>
+          <w:lang w:val="en-US"/>
+        </w:rPr>
+        <w:t>’ folder of your project.</w:t>
+      </w:r>
+    </w:p>
+    <w:p>
+      <w:pPr>
+        <w:pStyle w:val="ListParagraph"/>
+        <w:numPr>
+          <w:ilvl w:val="0"/>
+          <w:numId w:val="5"/>
+        </w:numPr>
+        <w:rPr>
+          <w:rFonts w:ascii="Arial" w:hAnsi="Arial" w:cs="Arial"/>
+          <w:lang w:val="en-US"/>
+        </w:rPr>
+      </w:pPr>
+      <w:r>
+        <w:rPr>
+          <w:rFonts w:ascii="Arial" w:hAnsi="Arial" w:cs="Arial"/>
+          <w:lang w:val="en-US"/>
+        </w:rPr>
+        <w:t xml:space="preserve">Add </w:t>
+      </w:r>
+      <w:r>
+        <w:rPr>
+          <w:rFonts w:ascii="Arial" w:hAnsi="Arial" w:cs="Arial"/>
+          <w:lang w:val="en-US"/>
+        </w:rPr>
+        <w:t xml:space="preserve">all the </w:t>
+      </w:r>
+      <w:r>
+        <w:rPr>
+          <w:rFonts w:ascii="Arial" w:hAnsi="Arial" w:cs="Arial"/>
+          <w:lang w:val="en-US"/>
+        </w:rPr>
+        <w:t>jar files</w:t>
+      </w:r>
+      <w:r>
+        <w:rPr>
+          <w:rFonts w:ascii="Arial" w:hAnsi="Arial" w:cs="Arial"/>
+          <w:lang w:val="en-US"/>
+        </w:rPr>
+        <w:t xml:space="preserve"> which are located</w:t>
+      </w:r>
+      <w:r>
+        <w:rPr>
+          <w:rFonts w:ascii="Arial" w:hAnsi="Arial" w:cs="Arial"/>
+          <w:lang w:val="en-US"/>
+        </w:rPr>
+        <w:t xml:space="preserve"> inside 'lib'</w:t>
+      </w:r>
+      <w:r>
+        <w:rPr>
+          <w:rFonts w:ascii="Arial" w:hAnsi="Arial" w:cs="Arial"/>
+          <w:lang w:val="en-US"/>
+        </w:rPr>
+        <w:t xml:space="preserve"> folder to </w:t>
+      </w:r>
+      <w:r>
+        <w:rPr>
+          <w:rFonts w:ascii="Arial" w:hAnsi="Arial" w:cs="Arial"/>
+          <w:lang w:val="en-US"/>
+        </w:rPr>
+        <w:t>your project</w:t>
+      </w:r>
+      <w:r>
+        <w:rPr>
+          <w:rFonts w:ascii="Arial" w:hAnsi="Arial" w:cs="Arial"/>
+          <w:lang w:val="en-US"/>
+        </w:rPr>
+        <w:t xml:space="preserve"> build path</w:t>
+      </w:r>
+      <w:r>
+        <w:rPr>
+          <w:rFonts w:ascii="Arial" w:hAnsi="Arial" w:cs="Arial"/>
+          <w:lang w:val="en-US"/>
+        </w:rPr>
+        <w:t>.</w:t>
+      </w:r>
+    </w:p>
+    <w:p>
+      <w:pPr>
+        <w:pStyle w:val="ListParagraph"/>
+        <w:numPr>
+          <w:ilvl w:val="0"/>
+          <w:numId w:val="5"/>
+        </w:numPr>
+        <w:rPr>
+          <w:rFonts w:ascii="Arial" w:hAnsi="Arial" w:cs="Arial"/>
+          <w:lang w:val="en-US"/>
+        </w:rPr>
+      </w:pPr>
+      <w:r>
+        <w:rPr>
+          <w:rFonts w:ascii="Arial" w:hAnsi="Arial" w:cs="Arial"/>
+          <w:lang w:val="en-US"/>
+        </w:rPr>
+        <w:t>Run 'JavaClient.java' class located inside the ‘test</w:t>
+      </w:r>
+      <w:r>
+        <w:rPr>
+          <w:rFonts w:ascii="Arial" w:hAnsi="Arial" w:cs="Arial"/>
+          <w:lang w:val="en-US"/>
+        </w:rPr>
+        <w:t>er’ package to test that everything works as expected.</w:t>
+      </w:r>
+      <w:bookmarkStart w:id="4" w:name="_GoBack"/>
+      <w:bookmarkEnd w:id="4"/>
+    </w:p>
+    <w:p>
+      <w:pPr>
+        <w:pStyle w:val="ListParagraph"/>
+        <w:rPr>
+          <w:rFonts w:ascii="Arial" w:hAnsi="Arial" w:cs="Arial"/>
+          <w:lang w:val="en-US"/>
+        </w:rPr>
+      </w:pPr>
+    </w:p>
+    <w:p>
+      <w:pPr>
+        <w:rPr>
+          <w:rFonts w:ascii="Arial" w:hAnsi="Arial" w:cs="Arial"/>
+          <w:lang w:val="en-US"/>
+        </w:rPr>
+      </w:pPr>
+      <w:r>
+        <w:rPr>
+          <w:rFonts w:ascii="Arial" w:hAnsi="Arial" w:cs="Arial"/>
+          <w:lang w:val="en-US"/>
+        </w:rPr>
+        <w:t>To use the J</w:t>
+      </w:r>
+      <w:r>
+        <w:rPr>
+          <w:rFonts w:ascii="Arial" w:hAnsi="Arial" w:cs="Arial"/>
+          <w:lang w:val="en-US"/>
+        </w:rPr>
+        <w:t>ava</w:t>
+      </w:r>
+      <w:r>
+        <w:rPr>
+          <w:rFonts w:ascii="Arial" w:hAnsi="Arial" w:cs="Arial"/>
+          <w:lang w:val="en-US"/>
+        </w:rPr>
+        <w:t xml:space="preserve"> </w:t>
+      </w:r>
+      <w:r>
+        <w:rPr>
+          <w:rFonts w:ascii="Arial" w:hAnsi="Arial" w:cs="Arial"/>
+          <w:lang w:val="en-US"/>
+        </w:rPr>
+        <w:t>library</w:t>
+      </w:r>
+      <w:r>
+        <w:rPr>
+          <w:rFonts w:ascii="Arial" w:hAnsi="Arial" w:cs="Arial"/>
+          <w:lang w:val="en-US"/>
+        </w:rPr>
+        <w:t xml:space="preserve"> in your</w:t>
+      </w:r>
+      <w:r>
+        <w:rPr>
+          <w:rFonts w:ascii="Arial" w:hAnsi="Arial" w:cs="Arial"/>
+          <w:lang w:val="en-US"/>
+        </w:rPr>
+        <w:t xml:space="preserve"> own</w:t>
+      </w:r>
+      <w:r>
+        <w:rPr>
+          <w:rFonts w:ascii="Arial" w:hAnsi="Arial" w:cs="Arial"/>
+          <w:lang w:val="en-US"/>
+        </w:rPr>
+        <w:t xml:space="preserve"> </w:t>
+      </w:r>
+      <w:r>
+        <w:rPr>
+          <w:rFonts w:ascii="Arial" w:hAnsi="Arial" w:cs="Arial"/>
+          <w:lang w:val="en-US"/>
+        </w:rPr>
+        <w:t>project</w:t>
+      </w:r>
+      <w:r>
+        <w:rPr>
+          <w:rFonts w:ascii="Arial" w:hAnsi="Arial" w:cs="Arial"/>
+          <w:lang w:val="en-US"/>
+        </w:rPr>
+        <w:t>, you have to</w:t>
+      </w:r>
+      <w:r>
+        <w:rPr>
+          <w:rFonts w:ascii="Arial" w:hAnsi="Arial" w:cs="Arial"/>
+          <w:lang w:val="en-US"/>
+        </w:rPr>
+        <w:t>:</w:t>
+      </w:r>
+    </w:p>
+    <w:p>
+      <w:pPr>
+        <w:pStyle w:val="ListParagraph"/>
+        <w:numPr>
+          <w:ilvl w:val="0"/>
+          <w:numId w:val="6"/>
+        </w:numPr>
+        <w:rPr>
+          <w:rFonts w:ascii="Arial" w:hAnsi="Arial" w:cs="Arial"/>
+          <w:lang w:val="en-US"/>
+        </w:rPr>
+      </w:pPr>
+      <w:r>
+        <w:rPr>
+          <w:rFonts w:ascii="Arial" w:hAnsi="Arial" w:cs="Arial"/>
+          <w:lang w:val="en-US"/>
+        </w:rPr>
+        <w:t>A</w:t>
+      </w:r>
+      <w:r>
+        <w:rPr>
+          <w:rFonts w:ascii="Arial" w:hAnsi="Arial" w:cs="Arial"/>
+          <w:lang w:val="en-US"/>
+        </w:rPr>
+        <w:t xml:space="preserve">dd </w:t>
+      </w:r>
+      <w:r>
+        <w:rPr>
+          <w:rFonts w:ascii="Arial" w:hAnsi="Arial" w:cs="Arial"/>
+          <w:lang w:val="en-US"/>
+        </w:rPr>
+        <w:t>‘ARECommunicator.jar’ file</w:t>
+      </w:r>
+      <w:r>
+        <w:rPr>
+          <w:rFonts w:ascii="Arial" w:hAnsi="Arial" w:cs="Arial"/>
+          <w:lang w:val="en-US"/>
+        </w:rPr>
+        <w:t xml:space="preserve"> </w:t>
+      </w:r>
+      <w:r>
+        <w:rPr>
+          <w:rFonts w:ascii="Arial" w:hAnsi="Arial" w:cs="Arial"/>
+          <w:lang w:val="en-US"/>
+        </w:rPr>
+        <w:t>to the build path of your project.</w:t>
+      </w:r>
+    </w:p>
+    <w:p>
+      <w:pPr>
+        <w:pStyle w:val="ListParagraph"/>
+        <w:numPr>
+          <w:ilvl w:val="0"/>
+          <w:numId w:val="6"/>
+        </w:numPr>
+        <w:rPr>
+          <w:rFonts w:ascii="Arial" w:hAnsi="Arial" w:cs="Arial"/>
+          <w:lang w:val="en-US"/>
+        </w:rPr>
+      </w:pPr>
+      <w:r>
+        <w:rPr>
+          <w:rFonts w:ascii="Arial" w:hAnsi="Arial" w:cs="Arial"/>
+          <w:lang w:val="en-US"/>
+        </w:rPr>
+        <w:t>Add</w:t>
+      </w:r>
+      <w:r>
+        <w:rPr>
+          <w:rFonts w:ascii="Arial" w:hAnsi="Arial" w:cs="Arial"/>
+          <w:lang w:val="en-US"/>
+        </w:rPr>
+        <w:t xml:space="preserve"> </w:t>
+      </w:r>
+      <w:r>
+        <w:rPr>
+          <w:rFonts w:ascii="Arial" w:hAnsi="Arial" w:cs="Arial"/>
+          <w:lang w:val="en-US"/>
+        </w:rPr>
+        <w:t xml:space="preserve">the jar files contained </w:t>
+      </w:r>
+      <w:r>
+        <w:rPr>
+          <w:rFonts w:ascii="Arial" w:hAnsi="Arial" w:cs="Arial"/>
+          <w:lang w:val="en-US"/>
+        </w:rPr>
+        <w:t>in</w:t>
+      </w:r>
+      <w:r>
+        <w:rPr>
+          <w:rFonts w:ascii="Arial" w:hAnsi="Arial" w:cs="Arial"/>
+          <w:lang w:val="en-US"/>
+        </w:rPr>
+        <w:t xml:space="preserve"> the ‘lib’ folder</w:t>
+      </w:r>
+      <w:r>
+        <w:rPr>
+          <w:rFonts w:ascii="Arial" w:hAnsi="Arial" w:cs="Arial"/>
+          <w:lang w:val="en-US"/>
+        </w:rPr>
+        <w:t xml:space="preserve"> to the build path of your project.</w:t>
+      </w:r>
+    </w:p>
+    <w:p>
+      <w:pPr>
+        <w:pStyle w:val="ListParagraph"/>
+        <w:rPr>
+          <w:rFonts w:ascii="Arial" w:hAnsi="Arial" w:cs="Arial"/>
+          <w:lang w:val="en-US"/>
+        </w:rPr>
+      </w:pPr>
+    </w:p>
+    <w:p>
+      <w:pPr>
+        <w:rPr>
+          <w:rFonts w:ascii="Arial" w:hAnsi="Arial" w:cs="Arial"/>
+          <w:lang w:val="en-US"/>
+        </w:rPr>
+      </w:pPr>
+      <w:r>
+        <w:rPr>
+          <w:rFonts w:ascii="Arial" w:hAnsi="Arial" w:cs="Arial"/>
+          <w:lang w:val="en-US"/>
+        </w:rPr>
+        <w:t xml:space="preserve">When </w:t>
+      </w:r>
+      <w:r>
+        <w:rPr>
+          <w:rFonts w:ascii="Arial" w:hAnsi="Arial" w:cs="Arial"/>
+          <w:lang w:val="en-US"/>
+        </w:rPr>
+        <w:t xml:space="preserve">installation </w:t>
+      </w:r>
+      <w:r>
+        <w:rPr>
+          <w:rFonts w:ascii="Arial" w:hAnsi="Arial" w:cs="Arial"/>
+          <w:lang w:val="en-US"/>
+        </w:rPr>
+        <w:t>is completed</w:t>
+      </w:r>
+      <w:r>
+        <w:rPr>
+          <w:rFonts w:ascii="Arial" w:hAnsi="Arial" w:cs="Arial"/>
+          <w:lang w:val="en-US"/>
+        </w:rPr>
+        <w:t xml:space="preserve">, the </w:t>
       </w:r>
       <w:r>
         <w:rPr>
@@ -11571,7 +12203,21 @@
           <w:rFonts w:ascii="Arial" w:hAnsi="Arial" w:cs="Arial"/>
           <w:lang w:val="en-US"/>
         </w:rPr>
-        <w:t>ARE is reduced in plain</w:t>
+        <w:t xml:space="preserve">ARE is reduced </w:t>
+      </w:r>
+      <w:r>
+        <w:rPr>
+          <w:rFonts w:ascii="Arial" w:hAnsi="Arial" w:cs="Arial"/>
+          <w:lang w:val="en-US"/>
+        </w:rPr>
+        <w:t>to</w:t>
+      </w:r>
+      <w:r>
+        <w:rPr>
+          <w:rFonts w:ascii="Arial" w:hAnsi="Arial" w:cs="Arial"/>
+          <w:lang w:val="en-US"/>
+        </w:rPr>
+        <w:t xml:space="preserve"> plain</w:t>
       </w:r>
       <w:r>
         <w:rPr>
@@ -11625,7 +12271,7 @@
                     <pic:cNvPicPr/>
                   </pic:nvPicPr>
                   <pic:blipFill>
-                    <a:blip r:embed="rId9">
+                    <a:blip r:embed="rId10">
                       <a:extLst>
                         <a:ext uri="{28A0092B-C50C-407E-A947-70E740481C1C}">
                           <a14:useLocalDpi xmlns:a14="http://schemas.microsoft.com/office/drawing/2010/main" val="0"/>
@@ -11668,7 +12314,21 @@
           <w:rFonts w:ascii="Arial" w:hAnsi="Arial" w:cs="Arial"/>
           <w:lang w:val="en-US"/>
         </w:rPr>
-        <w:t xml:space="preserve">As with JavaScript framework, you must first set the </w:t>
+        <w:t xml:space="preserve">As with JavaScript </w:t>
+      </w:r>
+      <w:r>
+        <w:rPr>
+          <w:rFonts w:ascii="Arial" w:hAnsi="Arial" w:cs="Arial"/>
+          <w:lang w:val="en-US"/>
+        </w:rPr>
+        <w:t>library</w:t>
+      </w:r>
+      <w:r>
+        <w:rPr>
+          <w:rFonts w:ascii="Arial" w:hAnsi="Arial" w:cs="Arial"/>
+          <w:lang w:val="en-US"/>
+        </w:rPr>
+        <w:t xml:space="preserve">, you must first set the </w:t>
       </w:r>
       <w:proofErr w:type="spellStart"/>
       <w:r>
@@ -11708,7 +12368,7 @@
           <w:rFonts w:ascii="Arial" w:hAnsi="Arial" w:cs="Arial"/>
           <w:lang w:val="en-US"/>
         </w:rPr>
-        <w:t>when</w:t>
+        <w:t>and</w:t>
       </w:r>
       <w:proofErr w:type="gramEnd"/>
       <w:r>
@@ -11716,7 +12376,35 @@
           <w:rFonts w:ascii="Arial" w:hAnsi="Arial" w:cs="Arial"/>
           <w:lang w:val="en-US"/>
         </w:rPr>
-        <w:t xml:space="preserve"> this is done, you can call any method:</w:t>
+        <w:t xml:space="preserve"> </w:t>
+      </w:r>
+      <w:r>
+        <w:rPr>
+          <w:rFonts w:ascii="Arial" w:hAnsi="Arial" w:cs="Arial"/>
+          <w:lang w:val="en-US"/>
+        </w:rPr>
+        <w:t>when this is done, you can call any meth</w:t>
+      </w:r>
+      <w:r>
+        <w:rPr>
+          <w:rFonts w:ascii="Arial" w:hAnsi="Arial" w:cs="Arial"/>
+          <w:lang w:val="en-US"/>
+        </w:rPr>
+        <w:t xml:space="preserve">od you </w:t>
+      </w:r>
+      <w:r>
+        <w:rPr>
+          <w:rFonts w:ascii="Arial" w:hAnsi="Arial" w:cs="Arial"/>
+          <w:lang w:val="en-US"/>
+        </w:rPr>
+        <w:t>want</w:t>
+      </w:r>
+      <w:r>
+        <w:rPr>
+          <w:rFonts w:ascii="Arial" w:hAnsi="Arial" w:cs="Arial"/>
+          <w:lang w:val="en-US"/>
+        </w:rPr>
+        <w:t>:</w:t>
       </w:r>
     </w:p>
     <w:p>
@@ -11756,7 +12444,7 @@
                     <pic:cNvPicPr/>
                   </pic:nvPicPr>
                   <pic:blipFill>
-                    <a:blip r:embed="rId10">
+                    <a:blip r:embed="rId11">
                       <a:extLst>
                         <a:ext uri="{28A0092B-C50C-407E-A947-70E740481C1C}">
                           <a14:useLocalDpi xmlns:a14="http://schemas.microsoft.com/office/drawing/2010/main" val="0"/>
@@ -11815,16 +12503,89 @@
           <w:rFonts w:ascii="Arial" w:hAnsi="Arial" w:cs="Arial"/>
           <w:lang w:val="en-US"/>
         </w:rPr>
-        <w:t xml:space="preserve">In the next page you can find an array that describes each method </w:t>
-      </w:r>
-      <w:bookmarkStart w:id="4" w:name="_GoBack"/>
-      <w:bookmarkEnd w:id="4"/>
-      <w:r>
-        <w:rPr>
-          <w:rFonts w:ascii="Arial" w:hAnsi="Arial" w:cs="Arial"/>
-          <w:lang w:val="en-US"/>
-        </w:rPr>
-        <w:t xml:space="preserve">contained in the library. </w:t>
+        <w:t>Furthermore, the ‘</w:t>
+      </w:r>
+      <w:r>
+        <w:rPr>
+          <w:rFonts w:ascii="Arial" w:hAnsi="Arial" w:cs="Arial"/>
+          <w:lang w:val="en-US"/>
+        </w:rPr>
+        <w:t>subscribe</w:t>
+      </w:r>
+      <w:r>
+        <w:rPr>
+          <w:rFonts w:ascii="Arial" w:hAnsi="Arial" w:cs="Arial"/>
+          <w:lang w:val="en-US"/>
+        </w:rPr>
+        <w:t>’</w:t>
+      </w:r>
+      <w:r>
+        <w:rPr>
+          <w:rFonts w:ascii="Arial" w:hAnsi="Arial" w:cs="Arial"/>
+          <w:lang w:val="en-US"/>
+        </w:rPr>
+        <w:t xml:space="preserve"> </w:t>
+      </w:r>
+      <w:r>
+        <w:rPr>
+          <w:rFonts w:ascii="Arial" w:hAnsi="Arial" w:cs="Arial"/>
+          <w:lang w:val="en-US"/>
+        </w:rPr>
+        <w:t xml:space="preserve">function is opening a persistent connection with ARE. Using an event mechanism based on Server Sent Events (SSE) </w:t>
+      </w:r>
+      <w:r>
+        <w:rPr>
+          <w:rFonts w:ascii="Arial" w:hAnsi="Arial" w:cs="Arial"/>
+          <w:lang w:val="en-US"/>
+        </w:rPr>
+        <w:t>specifications</w:t>
+      </w:r>
+      <w:r>
+        <w:rPr>
+          <w:rFonts w:ascii="Arial" w:hAnsi="Arial" w:cs="Arial"/>
+          <w:lang w:val="en-US"/>
+        </w:rPr>
+        <w:t xml:space="preserve">, it listens to the connection for broadcasted messages. Additionally, the </w:t>
+      </w:r>
+      <w:proofErr w:type="spellStart"/>
+      <w:r>
+        <w:rPr>
+          <w:rFonts w:ascii="Arial" w:hAnsi="Arial" w:cs="Arial"/>
+          <w:lang w:val="en-US"/>
+        </w:rPr>
+        <w:t>eventType</w:t>
+      </w:r>
+      <w:proofErr w:type="spellEnd"/>
+      <w:r>
+        <w:rPr>
+          <w:rFonts w:ascii="Arial" w:hAnsi="Arial" w:cs="Arial"/>
+          <w:lang w:val="en-US"/>
+        </w:rPr>
+        <w:t xml:space="preserve"> name must be provided, to specify what type of events to listen for.</w:t>
+      </w:r>
+      <w:r>
+        <w:rPr>
+          <w:rFonts w:ascii="Arial" w:hAnsi="Arial" w:cs="Arial"/>
+          <w:lang w:val="en-US"/>
+        </w:rPr>
+        <w:t xml:space="preserve"> To achieve this functionality, the </w:t>
+      </w:r>
+      <w:hyperlink r:id="rId12" w:history="1">
+        <w:r>
+          <w:rPr>
+            <w:rStyle w:val="Hyperlink"/>
+            <w:rFonts w:ascii="Arial" w:hAnsi="Arial" w:cs="Arial"/>
+            <w:lang w:val="en-US"/>
+          </w:rPr>
+          <w:t>Jersey SSE java library</w:t>
+        </w:r>
+      </w:hyperlink>
+      <w:r>
+        <w:rPr>
+          <w:rFonts w:ascii="Arial" w:hAnsi="Arial" w:cs="Arial"/>
+          <w:lang w:val="en-US"/>
+        </w:rPr>
+        <w:t xml:space="preserve"> was used.</w:t>
       </w:r>
     </w:p>
     <w:p>
@@ -11835,6 +12596,69 @@
           <w:lang w:val="en-US"/>
         </w:rPr>
       </w:pPr>
+      <w:r>
+        <w:rPr>
+          <w:rFonts w:ascii="Arial" w:hAnsi="Arial" w:cs="Arial"/>
+          <w:lang w:val="en-US"/>
+        </w:rPr>
+        <w:t>Below,</w:t>
+      </w:r>
+      <w:r>
+        <w:rPr>
+          <w:rFonts w:ascii="Arial" w:hAnsi="Arial" w:cs="Arial"/>
+          <w:lang w:val="en-US"/>
+        </w:rPr>
+        <w:t xml:space="preserve"> </w:t>
+      </w:r>
+      <w:r>
+        <w:rPr>
+          <w:rFonts w:ascii="Arial" w:hAnsi="Arial" w:cs="Arial"/>
+          <w:lang w:val="en-US"/>
+        </w:rPr>
+        <w:t>you</w:t>
+      </w:r>
+      <w:r>
+        <w:rPr>
+          <w:rFonts w:ascii="Arial" w:hAnsi="Arial" w:cs="Arial"/>
+          <w:lang w:val="en-US"/>
+        </w:rPr>
+        <w:t xml:space="preserve"> </w:t>
+      </w:r>
+      <w:r>
+        <w:rPr>
+          <w:rFonts w:ascii="Arial" w:hAnsi="Arial" w:cs="Arial"/>
+          <w:lang w:val="en-US"/>
+        </w:rPr>
+        <w:t>will</w:t>
+      </w:r>
+      <w:r>
+        <w:rPr>
+          <w:rFonts w:ascii="Arial" w:hAnsi="Arial" w:cs="Arial"/>
+          <w:lang w:val="en-US"/>
+        </w:rPr>
+        <w:t xml:space="preserve"> find an array describi</w:t>
+      </w:r>
+      <w:r>
+        <w:rPr>
+          <w:rFonts w:ascii="Arial" w:hAnsi="Arial" w:cs="Arial"/>
+          <w:lang w:val="en-US"/>
+        </w:rPr>
+        <w:t>ng</w:t>
+      </w:r>
+      <w:r>
+        <w:rPr>
+          <w:rFonts w:ascii="Arial" w:hAnsi="Arial" w:cs="Arial"/>
+          <w:lang w:val="en-US"/>
+        </w:rPr>
+        <w:t xml:space="preserve"> each method </w:t>
+      </w:r>
+      <w:r>
+        <w:rPr>
+          <w:rFonts w:ascii="Arial" w:hAnsi="Arial" w:cs="Arial"/>
+          <w:lang w:val="en-US"/>
+        </w:rPr>
+        <w:t>provided by the library.</w:t>
+      </w:r>
     </w:p>
     <w:p>
       <w:pPr>
@@ -14053,35 +14877,6 @@
         <w:spacing w:after="0" w:line="240" w:lineRule="auto"/>
         <w:rPr>
           <w:rFonts w:ascii="Times New Roman" w:hAnsi="Times New Roman" w:cs="Times New Roman"/>
-          <w:sz w:val="24"/>
-          <w:szCs w:val="24"/>
-          <w:lang w:val="en-US"/>
-        </w:rPr>
-      </w:pPr>
-      <w:r>
-        <w:rPr>
-          <w:rFonts w:ascii="Times New Roman" w:hAnsi="Times New Roman" w:cs="Times New Roman"/>
-          <w:sz w:val="24"/>
-          <w:szCs w:val="24"/>
-          <w:lang w:val="en-US"/>
-        </w:rPr>
-        <w:t>* NOT YET IMPLEMENTED</w:t>
-      </w:r>
-    </w:p>
-    <w:p>
-      <w:pPr>
-        <w:spacing w:after="0" w:line="240" w:lineRule="auto"/>
-        <w:rPr>
-          <w:rFonts w:ascii="Times New Roman" w:hAnsi="Times New Roman" w:cs="Times New Roman"/>
-          <w:lang w:val="en-US"/>
-        </w:rPr>
-      </w:pPr>
-    </w:p>
-    <w:p>
-      <w:pPr>
-        <w:spacing w:after="0" w:line="240" w:lineRule="auto"/>
-        <w:rPr>
-          <w:rFonts w:ascii="Times New Roman" w:hAnsi="Times New Roman" w:cs="Times New Roman"/>
           <w:lang w:val="en-US"/>
         </w:rPr>
       </w:pPr>
@@ -14108,6 +14903,184 @@
 <file path=word/numbering.xml><?xml version="1.0" encoding="utf-8"?>
 <w:numbering xmlns:wpc="http://schemas.microsoft.com/office/word/2010/wordprocessingCanvas" xmlns:mc="http://schemas.openxmlformats.org/markup-compatibility/2006" xmlns:o="urn:schemas-microsoft-com:office:office" xmlns:r="http://schemas.openxmlformats.org/officeDocument/2006/relationships" xmlns:m="http://schemas.openxmlformats.org/officeDocument/2006/math" xmlns:v="urn:schemas-microsoft-com:vml" xmlns:wp14="http://schemas.microsoft.com/office/word/2010/wordprocessingDrawing" xmlns:wp="http://schemas.openxmlformats.org/drawingml/2006/wordprocessingDrawing" xmlns:w10="urn:schemas-microsoft-com:office:word" xmlns:w="http://schemas.openxmlformats.org/wordprocessingml/2006/main" xmlns:w14="http://schemas.microsoft.com/office/word/2010/wordml" xmlns:wpg="http://schemas.microsoft.com/office/word/2010/wordprocessingGroup" xmlns:wpi="http://schemas.microsoft.com/office/word/2010/wordprocessingInk" xmlns:wne="http://schemas.microsoft.com/office/word/2006/wordml" xmlns:wps="http://schemas.microsoft.com/office/word/2010/wordprocessingShape" mc:Ignorable="w14 wp14">
   <w:abstractNum w:abstractNumId="0">
+    <w:nsid w:val="18B105DF"/>
+    <w:multiLevelType w:val="hybridMultilevel"/>
+    <w:tmpl w:val="BDB68C4A"/>
+    <w:lvl w:ilvl="0" w:tplc="D0C819E8">
+      <w:start w:val="1"/>
+      <w:numFmt w:val="decimal"/>
+      <w:lvlText w:val="%1)"/>
+      <w:lvlJc w:val="left"/>
+      <w:pPr>
+        <w:ind w:left="720" w:hanging="360"/>
+      </w:pPr>
+      <w:rPr>
+        <w:rFonts w:hint="default"/>
+      </w:rPr>
+    </w:lvl>
+    <w:lvl w:ilvl="1" w:tplc="04080019" w:tentative="1">
+      <w:start w:val="1"/>
+      <w:numFmt w:val="lowerLetter"/>
+      <w:lvlText w:val="%2."/>
+      <w:lvlJc w:val="left"/>
+      <w:pPr>
+        <w:ind w:left="1440" w:hanging="360"/>
+      </w:pPr>
+    </w:lvl>
+    <w:lvl w:ilvl="2" w:tplc="0408001B" w:tentative="1">
+      <w:start w:val="1"/>
+      <w:numFmt w:val="lowerRoman"/>
+      <w:lvlText w:val="%3."/>
+      <w:lvlJc w:val="right"/>
+      <w:pPr>
+        <w:ind w:left="2160" w:hanging="180"/>
+      </w:pPr>
+    </w:lvl>
+    <w:lvl w:ilvl="3" w:tplc="0408000F" w:tentative="1">
+      <w:start w:val="1"/>
+      <w:numFmt w:val="decimal"/>
+      <w:lvlText w:val="%4."/>
+      <w:lvlJc w:val="left"/>
+      <w:pPr>
+        <w:ind w:left="2880" w:hanging="360"/>
+      </w:pPr>
+    </w:lvl>
+    <w:lvl w:ilvl="4" w:tplc="04080019" w:tentative="1">
+      <w:start w:val="1"/>
+      <w:numFmt w:val="lowerLetter"/>
+      <w:lvlText w:val="%5."/>
+      <w:lvlJc w:val="left"/>
+      <w:pPr>
+        <w:ind w:left="3600" w:hanging="360"/>
+      </w:pPr>
+    </w:lvl>
+    <w:lvl w:ilvl="5" w:tplc="0408001B" w:tentative="1">
+      <w:start w:val="1"/>
+      <w:numFmt w:val="lowerRoman"/>
+      <w:lvlText w:val="%6."/>
+      <w:lvlJc w:val="right"/>
+      <w:pPr>
+        <w:ind w:left="4320" w:hanging="180"/>
+      </w:pPr>
+    </w:lvl>
+    <w:lvl w:ilvl="6" w:tplc="0408000F" w:tentative="1">
+      <w:start w:val="1"/>
+      <w:numFmt w:val="decimal"/>
+      <w:lvlText w:val="%7."/>
+      <w:lvlJc w:val="left"/>
+      <w:pPr>
+        <w:ind w:left="5040" w:hanging="360"/>
+      </w:pPr>
+    </w:lvl>
+    <w:lvl w:ilvl="7" w:tplc="04080019" w:tentative="1">
+      <w:start w:val="1"/>
+      <w:numFmt w:val="lowerLetter"/>
+      <w:lvlText w:val="%8."/>
+      <w:lvlJc w:val="left"/>
+      <w:pPr>
+        <w:ind w:left="5760" w:hanging="360"/>
+      </w:pPr>
+    </w:lvl>
+    <w:lvl w:ilvl="8" w:tplc="0408001B" w:tentative="1">
+      <w:start w:val="1"/>
+      <w:numFmt w:val="lowerRoman"/>
+      <w:lvlText w:val="%9."/>
+      <w:lvlJc w:val="right"/>
+      <w:pPr>
+        <w:ind w:left="6480" w:hanging="180"/>
+      </w:pPr>
+    </w:lvl>
+  </w:abstractNum>
+  <w:abstractNum w:abstractNumId="1">
+    <w:nsid w:val="2D3F1585"/>
+    <w:multiLevelType w:val="hybridMultilevel"/>
+    <w:tmpl w:val="0972CB92"/>
+    <w:lvl w:ilvl="0" w:tplc="D0C819E8">
+      <w:start w:val="1"/>
+      <w:numFmt w:val="decimal"/>
+      <w:lvlText w:val="%1)"/>
+      <w:lvlJc w:val="left"/>
+      <w:pPr>
+        <w:ind w:left="720" w:hanging="360"/>
+      </w:pPr>
+      <w:rPr>
+        <w:rFonts w:hint="default"/>
+      </w:rPr>
+    </w:lvl>
+    <w:lvl w:ilvl="1" w:tplc="04080019" w:tentative="1">
+      <w:start w:val="1"/>
+      <w:numFmt w:val="lowerLetter"/>
+      <w:lvlText w:val="%2."/>
+      <w:lvlJc w:val="left"/>
+      <w:pPr>
+        <w:ind w:left="1440" w:hanging="360"/>
+      </w:pPr>
+    </w:lvl>
+    <w:lvl w:ilvl="2" w:tplc="0408001B" w:tentative="1">
+      <w:start w:val="1"/>
+      <w:numFmt w:val="lowerRoman"/>
+      <w:lvlText w:val="%3."/>
+      <w:lvlJc w:val="right"/>
+      <w:pPr>
+        <w:ind w:left="2160" w:hanging="180"/>
+      </w:pPr>
+    </w:lvl>
+    <w:lvl w:ilvl="3" w:tplc="0408000F" w:tentative="1">
+      <w:start w:val="1"/>
+      <w:numFmt w:val="decimal"/>
+      <w:lvlText w:val="%4."/>
+      <w:lvlJc w:val="left"/>
+      <w:pPr>
+        <w:ind w:left="2880" w:hanging="360"/>
+      </w:pPr>
+    </w:lvl>
+    <w:lvl w:ilvl="4" w:tplc="04080019" w:tentative="1">
+      <w:start w:val="1"/>
+      <w:numFmt w:val="lowerLetter"/>
+      <w:lvlText w:val="%5."/>
+      <w:lvlJc w:val="left"/>
+      <w:pPr>
+        <w:ind w:left="3600" w:hanging="360"/>
+      </w:pPr>
+    </w:lvl>
+    <w:lvl w:ilvl="5" w:tplc="0408001B" w:tentative="1">
+      <w:start w:val="1"/>
+      <w:numFmt w:val="lowerRoman"/>
+      <w:lvlText w:val="%6."/>
+      <w:lvlJc w:val="right"/>
+      <w:pPr>
+        <w:ind w:left="4320" w:hanging="180"/>
+      </w:pPr>
+    </w:lvl>
+    <w:lvl w:ilvl="6" w:tplc="0408000F" w:tentative="1">
+      <w:start w:val="1"/>
+      <w:numFmt w:val="decimal"/>
+      <w:lvlText w:val="%7."/>
+      <w:lvlJc w:val="left"/>
+      <w:pPr>
+        <w:ind w:left="5040" w:hanging="360"/>
+      </w:pPr>
+    </w:lvl>
+    <w:lvl w:ilvl="7" w:tplc="04080019" w:tentative="1">
+      <w:start w:val="1"/>
+      <w:numFmt w:val="lowerLetter"/>
+      <w:lvlText w:val="%8."/>
+      <w:lvlJc w:val="left"/>
+      <w:pPr>
+        <w:ind w:left="5760" w:hanging="360"/>
+      </w:pPr>
+    </w:lvl>
+    <w:lvl w:ilvl="8" w:tplc="0408001B" w:tentative="1">
+      <w:start w:val="1"/>
+      <w:numFmt w:val="lowerRoman"/>
+      <w:lvlText w:val="%9."/>
+      <w:lvlJc w:val="right"/>
+      <w:pPr>
+        <w:ind w:left="6480" w:hanging="180"/>
+      </w:pPr>
+    </w:lvl>
+  </w:abstractNum>
+  <w:abstractNum w:abstractNumId="2">
     <w:nsid w:val="3BAE5200"/>
     <w:multiLevelType w:val="hybridMultilevel"/>
     <w:tmpl w:val="DF461BF8"/>
@@ -14196,7 +15169,7 @@
       </w:pPr>
     </w:lvl>
   </w:abstractNum>
-  <w:abstractNum w:abstractNumId="1">
+  <w:abstractNum w:abstractNumId="3">
     <w:nsid w:val="56291ED9"/>
     <w:multiLevelType w:val="hybridMultilevel"/>
     <w:tmpl w:val="8BA240FC"/>
@@ -14309,11 +15282,201 @@
       </w:rPr>
     </w:lvl>
   </w:abstractNum>
+  <w:abstractNum w:abstractNumId="4">
+    <w:nsid w:val="59EB5D70"/>
+    <w:multiLevelType w:val="hybridMultilevel"/>
+    <w:tmpl w:val="69460190"/>
+    <w:lvl w:ilvl="0" w:tplc="04080011">
+      <w:start w:val="1"/>
+      <w:numFmt w:val="decimal"/>
+      <w:lvlText w:val="%1)"/>
+      <w:lvlJc w:val="left"/>
+      <w:pPr>
+        <w:ind w:left="720" w:hanging="360"/>
+      </w:pPr>
+      <w:rPr>
+        <w:rFonts w:hint="default"/>
+      </w:rPr>
+    </w:lvl>
+    <w:lvl w:ilvl="1" w:tplc="04080019" w:tentative="1">
+      <w:start w:val="1"/>
+      <w:numFmt w:val="lowerLetter"/>
+      <w:lvlText w:val="%2."/>
+      <w:lvlJc w:val="left"/>
+      <w:pPr>
+        <w:ind w:left="1440" w:hanging="360"/>
+      </w:pPr>
+    </w:lvl>
+    <w:lvl w:ilvl="2" w:tplc="0408001B" w:tentative="1">
+      <w:start w:val="1"/>
+      <w:numFmt w:val="lowerRoman"/>
+      <w:lvlText w:val="%3."/>
+      <w:lvlJc w:val="right"/>
+      <w:pPr>
+        <w:ind w:left="2160" w:hanging="180"/>
+      </w:pPr>
+    </w:lvl>
+    <w:lvl w:ilvl="3" w:tplc="0408000F" w:tentative="1">
+      <w:start w:val="1"/>
+      <w:numFmt w:val="decimal"/>
+      <w:lvlText w:val="%4."/>
+      <w:lvlJc w:val="left"/>
+      <w:pPr>
+        <w:ind w:left="2880" w:hanging="360"/>
+      </w:pPr>
+    </w:lvl>
+    <w:lvl w:ilvl="4" w:tplc="04080019" w:tentative="1">
+      <w:start w:val="1"/>
+      <w:numFmt w:val="lowerLetter"/>
+      <w:lvlText w:val="%5."/>
+      <w:lvlJc w:val="left"/>
+      <w:pPr>
+        <w:ind w:left="3600" w:hanging="360"/>
+      </w:pPr>
+    </w:lvl>
+    <w:lvl w:ilvl="5" w:tplc="0408001B" w:tentative="1">
+      <w:start w:val="1"/>
+      <w:numFmt w:val="lowerRoman"/>
+      <w:lvlText w:val="%6."/>
+      <w:lvlJc w:val="right"/>
+      <w:pPr>
+        <w:ind w:left="4320" w:hanging="180"/>
+      </w:pPr>
+    </w:lvl>
+    <w:lvl w:ilvl="6" w:tplc="0408000F" w:tentative="1">
+      <w:start w:val="1"/>
+      <w:numFmt w:val="decimal"/>
+      <w:lvlText w:val="%7."/>
+      <w:lvlJc w:val="left"/>
+      <w:pPr>
+        <w:ind w:left="5040" w:hanging="360"/>
+      </w:pPr>
+    </w:lvl>
+    <w:lvl w:ilvl="7" w:tplc="04080019" w:tentative="1">
+      <w:start w:val="1"/>
+      <w:numFmt w:val="lowerLetter"/>
+      <w:lvlText w:val="%8."/>
+      <w:lvlJc w:val="left"/>
+      <w:pPr>
+        <w:ind w:left="5760" w:hanging="360"/>
+      </w:pPr>
+    </w:lvl>
+    <w:lvl w:ilvl="8" w:tplc="0408001B" w:tentative="1">
+      <w:start w:val="1"/>
+      <w:numFmt w:val="lowerRoman"/>
+      <w:lvlText w:val="%9."/>
+      <w:lvlJc w:val="right"/>
+      <w:pPr>
+        <w:ind w:left="6480" w:hanging="180"/>
+      </w:pPr>
+    </w:lvl>
+  </w:abstractNum>
+  <w:abstractNum w:abstractNumId="5">
+    <w:nsid w:val="65D453CE"/>
+    <w:multiLevelType w:val="hybridMultilevel"/>
+    <w:tmpl w:val="97A4EC5A"/>
+    <w:lvl w:ilvl="0" w:tplc="04080011">
+      <w:start w:val="1"/>
+      <w:numFmt w:val="decimal"/>
+      <w:lvlText w:val="%1)"/>
+      <w:lvlJc w:val="left"/>
+      <w:pPr>
+        <w:ind w:left="720" w:hanging="360"/>
+      </w:pPr>
+      <w:rPr>
+        <w:rFonts w:hint="default"/>
+      </w:rPr>
+    </w:lvl>
+    <w:lvl w:ilvl="1" w:tplc="04080019" w:tentative="1">
+      <w:start w:val="1"/>
+      <w:numFmt w:val="lowerLetter"/>
+      <w:lvlText w:val="%2."/>
+      <w:lvlJc w:val="left"/>
+      <w:pPr>
+        <w:ind w:left="1440" w:hanging="360"/>
+      </w:pPr>
+    </w:lvl>
+    <w:lvl w:ilvl="2" w:tplc="0408001B" w:tentative="1">
+      <w:start w:val="1"/>
+      <w:numFmt w:val="lowerRoman"/>
+      <w:lvlText w:val="%3."/>
+      <w:lvlJc w:val="right"/>
+      <w:pPr>
+        <w:ind w:left="2160" w:hanging="180"/>
+      </w:pPr>
+    </w:lvl>
+    <w:lvl w:ilvl="3" w:tplc="0408000F" w:tentative="1">
+      <w:start w:val="1"/>
+      <w:numFmt w:val="decimal"/>
+      <w:lvlText w:val="%4."/>
+      <w:lvlJc w:val="left"/>
+      <w:pPr>
+        <w:ind w:left="2880" w:hanging="360"/>
+      </w:pPr>
+    </w:lvl>
+    <w:lvl w:ilvl="4" w:tplc="04080019" w:tentative="1">
+      <w:start w:val="1"/>
+      <w:numFmt w:val="lowerLetter"/>
+      <w:lvlText w:val="%5."/>
+      <w:lvlJc w:val="left"/>
+      <w:pPr>
+        <w:ind w:left="3600" w:hanging="360"/>
+      </w:pPr>
+    </w:lvl>
+    <w:lvl w:ilvl="5" w:tplc="0408001B" w:tentative="1">
+      <w:start w:val="1"/>
+      <w:numFmt w:val="lowerRoman"/>
+      <w:lvlText w:val="%6."/>
+      <w:lvlJc w:val="right"/>
+      <w:pPr>
+        <w:ind w:left="4320" w:hanging="180"/>
+      </w:pPr>
+    </w:lvl>
+    <w:lvl w:ilvl="6" w:tplc="0408000F" w:tentative="1">
+      <w:start w:val="1"/>
+      <w:numFmt w:val="decimal"/>
+      <w:lvlText w:val="%7."/>
+      <w:lvlJc w:val="left"/>
+      <w:pPr>
+        <w:ind w:left="5040" w:hanging="360"/>
+      </w:pPr>
+    </w:lvl>
+    <w:lvl w:ilvl="7" w:tplc="04080019" w:tentative="1">
+      <w:start w:val="1"/>
+      <w:numFmt w:val="lowerLetter"/>
+      <w:lvlText w:val="%8."/>
+      <w:lvlJc w:val="left"/>
+      <w:pPr>
+        <w:ind w:left="5760" w:hanging="360"/>
+      </w:pPr>
+    </w:lvl>
+    <w:lvl w:ilvl="8" w:tplc="0408001B" w:tentative="1">
+      <w:start w:val="1"/>
+      <w:numFmt w:val="lowerRoman"/>
+      <w:lvlText w:val="%9."/>
+      <w:lvlJc w:val="right"/>
+      <w:pPr>
+        <w:ind w:left="6480" w:hanging="180"/>
+      </w:pPr>
+    </w:lvl>
+  </w:abstractNum>
   <w:num w:numId="1">
-    <w:abstractNumId w:val="1"/>
+    <w:abstractNumId w:val="3"/>
   </w:num>
   <w:num w:numId="2">
+    <w:abstractNumId w:val="2"/>
+  </w:num>
+  <w:num w:numId="3">
+    <w:abstractNumId w:val="4"/>
+  </w:num>
+  <w:num w:numId="4">
+    <w:abstractNumId w:val="5"/>
+  </w:num>
+  <w:num w:numId="5">
     <w:abstractNumId w:val="0"/>
+  </w:num>
+  <w:num w:numId="6">
+    <w:abstractNumId w:val="1"/>
   </w:num>
 </w:numbering>
 </file>
@@ -14711,6 +15874,18 @@
       <w:color w:val="4F81BD" w:themeColor="accent1"/>
       <w:sz w:val="18"/>
       <w:szCs w:val="18"/>
+    </w:rPr>
+  </w:style>
+  <w:style w:type="character" w:styleId="FollowedHyperlink">
+    <w:name w:val="FollowedHyperlink"/>
+    <w:basedOn w:val="DefaultParagraphFont"/>
+    <w:uiPriority w:val="99"/>
+    <w:semiHidden/>
+    <w:unhideWhenUsed/>
+    <w:rsid w:val="005B5949"/>
+    <w:rPr>
+      <w:color w:val="800080" w:themeColor="followedHyperlink"/>
+      <w:u w:val="single"/>
     </w:rPr>
   </w:style>
 </w:styles>
@@ -15111,6 +16286,18 @@
       <w:szCs w:val="18"/>
     </w:rPr>
   </w:style>
+  <w:style w:type="character" w:styleId="FollowedHyperlink">
+    <w:name w:val="FollowedHyperlink"/>
+    <w:basedOn w:val="DefaultParagraphFont"/>
+    <w:uiPriority w:val="99"/>
+    <w:semiHidden/>
+    <w:unhideWhenUsed/>
+    <w:rsid w:val="005B5949"/>
+    <w:rPr>
+      <w:color w:val="800080" w:themeColor="followedHyperlink"/>
+      <w:u w:val="single"/>
+    </w:rPr>
+  </w:style>
 </w:styles>
 </file>
 
@@ -15404,7 +16591,7 @@
 </file>
 
 <file path=customXml/itemProps1.xml><?xml version="1.0" encoding="utf-8"?>
-<ds:datastoreItem xmlns:ds="http://schemas.openxmlformats.org/officeDocument/2006/customXml" ds:itemID="{0EB09CB9-1511-40CD-B94A-884A60914189}">
+<ds:datastoreItem xmlns:ds="http://schemas.openxmlformats.org/officeDocument/2006/customXml" ds:itemID="{A2869E23-B576-4033-A427-7F111321F037}">
   <ds:schemaRefs>
     <ds:schemaRef ds:uri="http://schemas.openxmlformats.org/officeDocument/2006/bibliography"/>
   </ds:schemaRefs>

</xml_diff>

<commit_message>
enriched ARE events, changed SSE
Added more ARE events.
SSE are now using ARE event listener mechanism.
SSE can now be triggered from ARE GUI.
JavaScript client implementation is updated.
Developer Manual, section 5.10 is updated.
REST_API manual, event types section is updated.
</commit_message>
<xml_diff>
--- a/Documentation/REST_API.docx
+++ b/Documentation/REST_API.docx
@@ -5570,8 +5570,6 @@
           <w:t>http://localhost:8081/runtime/model/foobar</w:t>
         </w:r>
       </w:hyperlink>
-      <w:bookmarkStart w:id="6" w:name="_GoBack"/>
-      <w:bookmarkEnd w:id="6"/>
     </w:p>
     <w:p>
       <w:pPr>
@@ -5647,13 +5645,21 @@
     </w:p>
     <w:p>
       <w:pPr>
+        <w:rPr>
+          <w:rFonts w:eastAsiaTheme="majorEastAsia"/>
+          <w:lang w:val="en-US"/>
+        </w:rPr>
+      </w:pPr>
+    </w:p>
+    <w:p>
+      <w:pPr>
         <w:pStyle w:val="Heading2"/>
         <w:rPr>
           <w:rFonts w:eastAsiaTheme="majorEastAsia"/>
           <w:lang w:val="en-US"/>
         </w:rPr>
       </w:pPr>
-      <w:bookmarkStart w:id="7" w:name="_Toc444526967"/>
+      <w:bookmarkStart w:id="6" w:name="_Toc444526967"/>
       <w:r>
         <w:rPr>
           <w:rFonts w:eastAsiaTheme="majorEastAsia"/>
@@ -5667,56 +5673,365 @@
           <w:lang w:val="en-US"/>
         </w:rPr>
         <w:t>s</w:t>
+      </w:r>
+      <w:bookmarkEnd w:id="6"/>
+    </w:p>
+    <w:p>
+      <w:pPr>
+        <w:rPr>
+          <w:rFonts w:eastAsiaTheme="majorEastAsia"/>
+          <w:lang w:val="en-US"/>
+        </w:rPr>
+      </w:pPr>
+      <w:r>
+        <w:rPr>
+          <w:rFonts w:eastAsiaTheme="majorEastAsia"/>
+          <w:lang w:val="en-US"/>
+        </w:rPr>
+        <w:t>As said before, the API allows sub</w:t>
+      </w:r>
+      <w:r>
+        <w:rPr>
+          <w:rFonts w:eastAsiaTheme="majorEastAsia"/>
+          <w:lang w:val="en-US"/>
+        </w:rPr>
+        <w:t>scription to specific ARE event types</w:t>
+      </w:r>
+      <w:r>
+        <w:rPr>
+          <w:rFonts w:eastAsiaTheme="majorEastAsia"/>
+          <w:lang w:val="en-US"/>
+        </w:rPr>
+        <w:t xml:space="preserve">. </w:t>
+      </w:r>
+      <w:r>
+        <w:rPr>
+          <w:rFonts w:eastAsiaTheme="majorEastAsia"/>
+          <w:lang w:val="en-US"/>
+        </w:rPr>
+        <w:t>To consume SSE events, the client must be able to</w:t>
+      </w:r>
+      <w:r>
+        <w:rPr>
+          <w:rFonts w:eastAsiaTheme="majorEastAsia"/>
+          <w:lang w:val="en-US"/>
+        </w:rPr>
+        <w:t xml:space="preserve"> achieve communication</w:t>
+      </w:r>
+      <w:r>
+        <w:rPr>
+          <w:rFonts w:eastAsiaTheme="majorEastAsia"/>
+          <w:lang w:val="en-US"/>
+        </w:rPr>
+        <w:t xml:space="preserve"> using SSE technology.</w:t>
+      </w:r>
+      <w:r>
+        <w:rPr>
+          <w:rFonts w:eastAsiaTheme="majorEastAsia"/>
+          <w:lang w:val="en-US"/>
+        </w:rPr>
+        <w:t xml:space="preserve"> SSE library implementations are available for almost any</w:t>
+      </w:r>
+      <w:r>
+        <w:rPr>
+          <w:rFonts w:eastAsiaTheme="majorEastAsia"/>
+          <w:lang w:val="en-US"/>
+        </w:rPr>
+        <w:t xml:space="preserve"> well-known</w:t>
+      </w:r>
+      <w:r>
+        <w:rPr>
+          <w:rFonts w:eastAsiaTheme="majorEastAsia"/>
+          <w:lang w:val="en-US"/>
+        </w:rPr>
+        <w:t xml:space="preserve"> programming language (java, C#, </w:t>
+      </w:r>
+      <w:r>
+        <w:rPr>
+          <w:rFonts w:eastAsiaTheme="majorEastAsia"/>
+          <w:lang w:val="en-US"/>
+        </w:rPr>
+        <w:t>JavaScript</w:t>
+      </w:r>
+      <w:r>
+        <w:rPr>
+          <w:rFonts w:eastAsiaTheme="majorEastAsia"/>
+          <w:lang w:val="en-US"/>
+        </w:rPr>
+        <w:t xml:space="preserve"> </w:t>
+      </w:r>
+      <w:proofErr w:type="spellStart"/>
+      <w:r>
+        <w:rPr>
+          <w:rFonts w:eastAsiaTheme="majorEastAsia"/>
+          <w:lang w:val="en-US"/>
+        </w:rPr>
+        <w:t>etc</w:t>
+      </w:r>
+      <w:proofErr w:type="spellEnd"/>
+      <w:r>
+        <w:rPr>
+          <w:rFonts w:eastAsiaTheme="majorEastAsia"/>
+          <w:lang w:val="en-US"/>
+        </w:rPr>
+        <w:t>).</w:t>
+      </w:r>
+    </w:p>
+    <w:p>
+      <w:pPr>
+        <w:rPr>
+          <w:rFonts w:eastAsiaTheme="majorEastAsia"/>
+          <w:lang w:val="en-US"/>
+        </w:rPr>
+      </w:pPr>
+      <w:r>
+        <w:rPr>
+          <w:rFonts w:eastAsiaTheme="majorEastAsia"/>
+          <w:lang w:val="en-US"/>
+        </w:rPr>
+        <w:t xml:space="preserve">A subscription can be </w:t>
+      </w:r>
+      <w:r>
+        <w:rPr>
+          <w:rFonts w:eastAsiaTheme="majorEastAsia"/>
+          <w:lang w:val="en-US"/>
+        </w:rPr>
+        <w:t>conducted per event type.</w:t>
+      </w:r>
+      <w:r>
+        <w:rPr>
+          <w:rFonts w:eastAsiaTheme="majorEastAsia"/>
+          <w:lang w:val="en-US"/>
+        </w:rPr>
+        <w:t xml:space="preserve"> </w:t>
+      </w:r>
+      <w:r>
+        <w:rPr>
+          <w:rFonts w:eastAsiaTheme="majorEastAsia"/>
+          <w:lang w:val="en-US"/>
+        </w:rPr>
+        <w:t>E</w:t>
+      </w:r>
+      <w:r>
+        <w:rPr>
+          <w:rFonts w:eastAsiaTheme="majorEastAsia"/>
+          <w:lang w:val="en-US"/>
+        </w:rPr>
+        <w:t>ach event type</w:t>
+      </w:r>
+      <w:r>
+        <w:rPr>
+          <w:rFonts w:eastAsiaTheme="majorEastAsia"/>
+          <w:lang w:val="en-US"/>
+        </w:rPr>
+        <w:t xml:space="preserve"> </w:t>
+      </w:r>
+      <w:r>
+        <w:rPr>
+          <w:rFonts w:eastAsiaTheme="majorEastAsia"/>
+          <w:lang w:val="en-US"/>
+        </w:rPr>
+        <w:t xml:space="preserve">received by a </w:t>
+      </w:r>
+      <w:proofErr w:type="gramStart"/>
+      <w:r>
+        <w:rPr>
+          <w:rFonts w:eastAsiaTheme="majorEastAsia"/>
+          <w:lang w:val="en-US"/>
+        </w:rPr>
+        <w:t>client</w:t>
+      </w:r>
+      <w:r>
+        <w:rPr>
+          <w:rFonts w:eastAsiaTheme="majorEastAsia"/>
+          <w:lang w:val="en-US"/>
+        </w:rPr>
+        <w:t>,</w:t>
+      </w:r>
+      <w:proofErr w:type="gramEnd"/>
+      <w:r>
+        <w:rPr>
+          <w:rFonts w:eastAsiaTheme="majorEastAsia"/>
+          <w:lang w:val="en-US"/>
+        </w:rPr>
+        <w:t xml:space="preserve"> will contain a message from a pre-defined set.</w:t>
+      </w:r>
+      <w:r>
+        <w:rPr>
+          <w:rFonts w:eastAsiaTheme="majorEastAsia"/>
+          <w:lang w:val="en-US"/>
+        </w:rPr>
+        <w:t xml:space="preserve"> </w:t>
+      </w:r>
+      <w:r>
+        <w:rPr>
+          <w:rFonts w:eastAsiaTheme="majorEastAsia"/>
+          <w:lang w:val="en-US"/>
+        </w:rPr>
+        <w:t xml:space="preserve">The client should check this message to identify which specific event </w:t>
+      </w:r>
+      <w:r>
+        <w:rPr>
+          <w:rFonts w:eastAsiaTheme="majorEastAsia"/>
+          <w:lang w:val="en-US"/>
+        </w:rPr>
+        <w:t>has</w:t>
+      </w:r>
+      <w:r>
+        <w:rPr>
+          <w:rFonts w:eastAsiaTheme="majorEastAsia"/>
+          <w:lang w:val="en-US"/>
+        </w:rPr>
+        <w:t xml:space="preserve"> occurred.</w:t>
+      </w:r>
+      <w:r>
+        <w:rPr>
+          <w:rFonts w:eastAsiaTheme="majorEastAsia"/>
+          <w:lang w:val="en-US"/>
+        </w:rPr>
+        <w:t xml:space="preserve"> The event types and their corresponding messages can be found in table 2.</w:t>
+      </w:r>
+      <w:r>
+        <w:rPr>
+          <w:rFonts w:eastAsiaTheme="majorEastAsia"/>
+          <w:lang w:val="en-US"/>
+        </w:rPr>
+        <w:t xml:space="preserve"> More information for each event message can be found in AsTeRICS Developer manual, section 5.10.</w:t>
+      </w:r>
+    </w:p>
+    <w:p>
+      <w:pPr>
+        <w:rPr>
+          <w:rFonts w:eastAsiaTheme="majorEastAsia"/>
+        </w:rPr>
+      </w:pPr>
+      <w:r>
+        <w:rPr>
+          <w:rFonts w:eastAsiaTheme="majorEastAsia"/>
+        </w:rPr>
+        <w:t>Note that the event type parameter, is passed as a part of the SSE mechanism and  not as part of the corresponding REST API function.</w:t>
+      </w:r>
+    </w:p>
+    <w:p>
+      <w:pPr>
+        <w:rPr>
+          <w:rFonts w:eastAsiaTheme="majorEastAsia"/>
+          <w:lang w:val="en-US"/>
+        </w:rPr>
+      </w:pPr>
+    </w:p>
+    <w:p>
+      <w:pPr>
+        <w:rPr>
+          <w:rFonts w:eastAsiaTheme="majorEastAsia"/>
+          <w:lang w:val="en-US"/>
+        </w:rPr>
+      </w:pPr>
+    </w:p>
+    <w:p>
+      <w:pPr>
+        <w:spacing w:line="240" w:lineRule="auto"/>
+        <w:rPr>
+          <w:rFonts w:ascii="Times New Roman" w:hAnsi="Times New Roman"/>
+          <w:lang w:val="en-US"/>
+        </w:rPr>
+      </w:pPr>
+    </w:p>
+    <w:p>
+      <w:pPr>
+        <w:spacing w:line="240" w:lineRule="auto"/>
+        <w:rPr>
+          <w:rFonts w:ascii="Times New Roman" w:hAnsi="Times New Roman"/>
+          <w:lang w:val="en-US"/>
+        </w:rPr>
+      </w:pPr>
+      <w:r>
+        <w:rPr>
+          <w:rFonts w:ascii="Times New Roman" w:hAnsi="Times New Roman"/>
+          <w:lang w:val="en-US"/>
+        </w:rPr>
+        <w:lastRenderedPageBreak/>
+        <w:t>* NOT YET IMPLEMENTED</w:t>
+      </w:r>
+    </w:p>
+    <w:p>
+      <w:pPr>
+        <w:pStyle w:val="Caption"/>
+        <w:framePr w:h="676" w:hRule="exact" w:hSpace="180" w:wrap="around" w:vAnchor="page" w:hAnchor="page" w:x="5176" w:y="5386"/>
+      </w:pPr>
+      <w:bookmarkStart w:id="7" w:name="_Toc444526162"/>
+      <w:r>
+        <w:t xml:space="preserve">Table </w:t>
+      </w:r>
+      <w:r>
+        <w:fldChar w:fldCharType="begin"/>
+      </w:r>
+      <w:r>
+        <w:instrText xml:space="preserve"> SEQ Table \* ARABIC </w:instrText>
+      </w:r>
+      <w:r>
+        <w:fldChar w:fldCharType="separate"/>
+      </w:r>
+      <w:r>
+        <w:rPr>
+          <w:noProof/>
+        </w:rPr>
+        <w:t>2</w:t>
+      </w:r>
+      <w:r>
+        <w:fldChar w:fldCharType="end"/>
+      </w:r>
+      <w:r>
+        <w:t>: Event Types</w:t>
       </w:r>
       <w:bookmarkEnd w:id="7"/>
     </w:p>
     <w:p>
       <w:pPr>
+        <w:spacing w:line="240" w:lineRule="auto"/>
+        <w:rPr>
+          <w:rFonts w:ascii="Times New Roman" w:hAnsi="Times New Roman"/>
+          <w:lang w:val="en-US"/>
+        </w:rPr>
+      </w:pPr>
+    </w:p>
+    <w:p>
+      <w:pPr>
+        <w:spacing w:line="240" w:lineRule="auto"/>
+        <w:rPr>
+          <w:rFonts w:ascii="Times New Roman" w:hAnsi="Times New Roman"/>
+          <w:lang w:val="en-US"/>
+        </w:rPr>
+      </w:pPr>
+    </w:p>
+    <w:p>
+      <w:pPr>
         <w:rPr>
           <w:rFonts w:eastAsiaTheme="majorEastAsia"/>
-          <w:lang w:val="en-US"/>
-        </w:rPr>
-      </w:pPr>
-      <w:r>
-        <w:rPr>
-          <w:rFonts w:eastAsiaTheme="majorEastAsia"/>
-          <w:lang w:val="en-US"/>
-        </w:rPr>
-        <w:t xml:space="preserve">As said before, the API allows subscription to specific ARE events. </w:t>
-      </w:r>
-      <w:r>
-        <w:rPr>
-          <w:rFonts w:eastAsiaTheme="majorEastAsia"/>
-          <w:lang w:val="en-US"/>
-        </w:rPr>
-        <w:t>To consume SSE events, the client must be able to communicate with using SSE technology.</w:t>
-      </w:r>
-      <w:r>
-        <w:rPr>
-          <w:rFonts w:eastAsiaTheme="majorEastAsia"/>
-          <w:lang w:val="en-US"/>
-        </w:rPr>
-        <w:t xml:space="preserve"> The event types provided can be found in the table 2:</w:t>
-      </w:r>
+        </w:rPr>
+      </w:pPr>
+      <w:bookmarkStart w:id="8" w:name="_GoBack"/>
+      <w:bookmarkEnd w:id="8"/>
     </w:p>
     <w:tbl>
       <w:tblPr>
         <w:tblStyle w:val="TableGrid"/>
-        <w:tblpPr w:leftFromText="180" w:rightFromText="180" w:vertAnchor="page" w:horzAnchor="margin" w:tblpY="10366"/>
-        <w:tblW w:w="10086" w:type="dxa"/>
+        <w:tblpPr w:leftFromText="180" w:rightFromText="180" w:vertAnchor="page" w:horzAnchor="margin" w:tblpXSpec="center" w:tblpY="1306"/>
+        <w:tblW w:w="10969" w:type="dxa"/>
         <w:tblLook w:val="04A0" w:firstRow="1" w:lastRow="0" w:firstColumn="1" w:lastColumn="0" w:noHBand="0" w:noVBand="1"/>
       </w:tblPr>
       <w:tblGrid>
-        <w:gridCol w:w="4786"/>
-        <w:gridCol w:w="5300"/>
+        <w:gridCol w:w="4466"/>
+        <w:gridCol w:w="2730"/>
+        <w:gridCol w:w="3773"/>
       </w:tblGrid>
       <w:tr>
         <w:trPr>
-          <w:trHeight w:val="279"/>
+          <w:trHeight w:val="281"/>
         </w:trPr>
         <w:tc>
           <w:tcPr>
-            <w:tcW w:w="4786" w:type="dxa"/>
+            <w:tcW w:w="4466" w:type="dxa"/>
             <w:shd w:val="clear" w:color="auto" w:fill="D9D9D9" w:themeFill="background1" w:themeFillShade="D9"/>
           </w:tcPr>
           <w:p>
@@ -5735,13 +6050,46 @@
                 <w:b/>
                 <w:lang w:val="en-US"/>
               </w:rPr>
-              <w:t>Event Type Name</w:t>
-            </w:r>
-          </w:p>
-        </w:tc>
-        <w:tc>
-          <w:tcPr>
-            <w:tcW w:w="5300" w:type="dxa"/>
+              <w:t>event type</w:t>
+            </w:r>
+          </w:p>
+        </w:tc>
+        <w:tc>
+          <w:tcPr>
+            <w:tcW w:w="2730" w:type="dxa"/>
+            <w:shd w:val="clear" w:color="auto" w:fill="D9D9D9" w:themeFill="background1" w:themeFillShade="D9"/>
+          </w:tcPr>
+          <w:p>
+            <w:pPr>
+              <w:spacing w:before="0" w:line="240" w:lineRule="auto"/>
+              <w:jc w:val="center"/>
+              <w:rPr>
+                <w:rFonts w:ascii="Times New Roman" w:hAnsi="Times New Roman"/>
+                <w:b/>
+                <w:lang w:val="en-US"/>
+              </w:rPr>
+            </w:pPr>
+            <w:r>
+              <w:rPr>
+                <w:rFonts w:ascii="Times New Roman" w:hAnsi="Times New Roman"/>
+                <w:b/>
+                <w:lang w:val="en-US"/>
+              </w:rPr>
+              <w:t>event message</w:t>
+            </w:r>
+            <w:r>
+              <w:rPr>
+                <w:rFonts w:ascii="Times New Roman" w:hAnsi="Times New Roman"/>
+                <w:b/>
+                <w:lang w:val="en-US"/>
+              </w:rPr>
+              <w:t>s</w:t>
+            </w:r>
+          </w:p>
+        </w:tc>
+        <w:tc>
+          <w:tcPr>
+            <w:tcW w:w="3773" w:type="dxa"/>
             <w:shd w:val="clear" w:color="auto" w:fill="D9D9D9" w:themeFill="background1" w:themeFillShade="D9"/>
           </w:tcPr>
           <w:p>
@@ -5767,131 +6115,372 @@
       </w:tr>
       <w:tr>
         <w:trPr>
-          <w:trHeight w:val="279"/>
+          <w:trHeight w:val="281"/>
         </w:trPr>
         <w:tc>
           <w:tcPr>
-            <w:tcW w:w="4786" w:type="dxa"/>
-          </w:tcPr>
-          <w:p>
-            <w:pPr>
-              <w:spacing w:before="0" w:line="240" w:lineRule="auto"/>
-              <w:jc w:val="center"/>
-              <w:rPr>
-                <w:rFonts w:ascii="Times New Roman" w:hAnsi="Times New Roman"/>
-                <w:lang w:val="en-US"/>
-              </w:rPr>
-            </w:pPr>
-            <w:r>
-              <w:rPr>
-                <w:rFonts w:ascii="Times New Roman" w:hAnsi="Times New Roman"/>
-                <w:lang w:val="en-US"/>
-              </w:rPr>
-              <w:t>Model State Changed</w:t>
-            </w:r>
-          </w:p>
-        </w:tc>
-        <w:tc>
-          <w:tcPr>
-            <w:tcW w:w="5300" w:type="dxa"/>
-          </w:tcPr>
-          <w:p>
-            <w:pPr>
-              <w:spacing w:before="0" w:line="240" w:lineRule="auto"/>
-              <w:jc w:val="center"/>
-              <w:rPr>
-                <w:rFonts w:ascii="Times New Roman" w:hAnsi="Times New Roman"/>
-                <w:lang w:val="en-US"/>
-              </w:rPr>
-            </w:pPr>
-            <w:r>
-              <w:rPr>
-                <w:rFonts w:ascii="Times New Roman" w:hAnsi="Times New Roman"/>
-                <w:lang w:val="en-US"/>
-              </w:rPr>
-              <w:t>Notifies the subscribers that model state was changed (started, stopped, paused)</w:t>
+            <w:tcW w:w="4466" w:type="dxa"/>
+          </w:tcPr>
+          <w:p>
+            <w:pPr>
+              <w:spacing w:before="0" w:line="240" w:lineRule="auto"/>
+              <w:jc w:val="center"/>
+              <w:rPr>
+                <w:rFonts w:ascii="Times New Roman" w:hAnsi="Times New Roman"/>
+                <w:lang w:val="en-US"/>
+              </w:rPr>
+            </w:pPr>
+            <w:proofErr w:type="spellStart"/>
+            <w:r>
+              <w:rPr>
+                <w:rFonts w:ascii="Times New Roman" w:hAnsi="Times New Roman"/>
+                <w:lang w:val="en-US"/>
+              </w:rPr>
+              <w:t>model_state_changed</w:t>
+            </w:r>
+            <w:proofErr w:type="spellEnd"/>
+          </w:p>
+        </w:tc>
+        <w:tc>
+          <w:tcPr>
+            <w:tcW w:w="2730" w:type="dxa"/>
+          </w:tcPr>
+          <w:p>
+            <w:pPr>
+              <w:spacing w:before="0" w:line="240" w:lineRule="auto"/>
+              <w:jc w:val="center"/>
+              <w:rPr>
+                <w:rFonts w:ascii="Times New Roman" w:hAnsi="Times New Roman"/>
+                <w:lang w:val="en-US"/>
+              </w:rPr>
+            </w:pPr>
+            <w:proofErr w:type="spellStart"/>
+            <w:r>
+              <w:rPr>
+                <w:rFonts w:ascii="Times New Roman" w:hAnsi="Times New Roman"/>
+                <w:lang w:val="en-US"/>
+              </w:rPr>
+              <w:t>pre_start_event</w:t>
+            </w:r>
+            <w:proofErr w:type="spellEnd"/>
+          </w:p>
+          <w:p>
+            <w:pPr>
+              <w:spacing w:before="0" w:line="240" w:lineRule="auto"/>
+              <w:jc w:val="center"/>
+              <w:rPr>
+                <w:rFonts w:ascii="Times New Roman" w:hAnsi="Times New Roman"/>
+                <w:lang w:val="en-US"/>
+              </w:rPr>
+            </w:pPr>
+            <w:proofErr w:type="spellStart"/>
+            <w:r>
+              <w:rPr>
+                <w:rFonts w:ascii="Times New Roman" w:hAnsi="Times New Roman"/>
+                <w:lang w:val="en-US"/>
+              </w:rPr>
+              <w:t>post_start_event</w:t>
+            </w:r>
+            <w:proofErr w:type="spellEnd"/>
+          </w:p>
+          <w:p>
+            <w:pPr>
+              <w:spacing w:before="0" w:line="240" w:lineRule="auto"/>
+              <w:jc w:val="center"/>
+              <w:rPr>
+                <w:rFonts w:ascii="Times New Roman" w:hAnsi="Times New Roman"/>
+                <w:lang w:val="en-US"/>
+              </w:rPr>
+            </w:pPr>
+            <w:proofErr w:type="spellStart"/>
+            <w:r>
+              <w:rPr>
+                <w:rFonts w:ascii="Times New Roman" w:hAnsi="Times New Roman"/>
+                <w:lang w:val="en-US"/>
+              </w:rPr>
+              <w:t>pre_stop_event</w:t>
+            </w:r>
+            <w:proofErr w:type="spellEnd"/>
+          </w:p>
+          <w:p>
+            <w:pPr>
+              <w:spacing w:before="0" w:line="240" w:lineRule="auto"/>
+              <w:jc w:val="center"/>
+              <w:rPr>
+                <w:rFonts w:ascii="Times New Roman" w:hAnsi="Times New Roman"/>
+                <w:lang w:val="en-US"/>
+              </w:rPr>
+            </w:pPr>
+            <w:proofErr w:type="spellStart"/>
+            <w:r>
+              <w:rPr>
+                <w:rFonts w:ascii="Times New Roman" w:hAnsi="Times New Roman"/>
+                <w:lang w:val="en-US"/>
+              </w:rPr>
+              <w:t>post_stop_event</w:t>
+            </w:r>
+            <w:proofErr w:type="spellEnd"/>
+          </w:p>
+          <w:p>
+            <w:pPr>
+              <w:spacing w:before="0" w:line="240" w:lineRule="auto"/>
+              <w:jc w:val="center"/>
+              <w:rPr>
+                <w:rFonts w:ascii="Times New Roman" w:hAnsi="Times New Roman"/>
+                <w:lang w:val="en-US"/>
+              </w:rPr>
+            </w:pPr>
+            <w:proofErr w:type="spellStart"/>
+            <w:r>
+              <w:rPr>
+                <w:rFonts w:ascii="Times New Roman" w:hAnsi="Times New Roman"/>
+                <w:lang w:val="en-US"/>
+              </w:rPr>
+              <w:t>pre_pause_event</w:t>
+            </w:r>
+            <w:proofErr w:type="spellEnd"/>
+          </w:p>
+          <w:p>
+            <w:pPr>
+              <w:spacing w:before="0" w:line="240" w:lineRule="auto"/>
+              <w:jc w:val="center"/>
+              <w:rPr>
+                <w:rFonts w:ascii="Times New Roman" w:hAnsi="Times New Roman"/>
+                <w:lang w:val="en-US"/>
+              </w:rPr>
+            </w:pPr>
+            <w:proofErr w:type="spellStart"/>
+            <w:r>
+              <w:rPr>
+                <w:rFonts w:ascii="Times New Roman" w:hAnsi="Times New Roman"/>
+                <w:lang w:val="en-US"/>
+              </w:rPr>
+              <w:t>post_pause_event</w:t>
+            </w:r>
+            <w:proofErr w:type="spellEnd"/>
+          </w:p>
+          <w:p>
+            <w:pPr>
+              <w:spacing w:before="0" w:line="240" w:lineRule="auto"/>
+              <w:jc w:val="center"/>
+              <w:rPr>
+                <w:rFonts w:ascii="Times New Roman" w:hAnsi="Times New Roman"/>
+                <w:lang w:val="en-US"/>
+              </w:rPr>
+            </w:pPr>
+            <w:proofErr w:type="spellStart"/>
+            <w:r>
+              <w:rPr>
+                <w:rFonts w:ascii="Times New Roman" w:hAnsi="Times New Roman"/>
+                <w:lang w:val="en-US"/>
+              </w:rPr>
+              <w:t>pre_resume_event</w:t>
+            </w:r>
+            <w:proofErr w:type="spellEnd"/>
+          </w:p>
+          <w:p>
+            <w:pPr>
+              <w:spacing w:before="0" w:line="240" w:lineRule="auto"/>
+              <w:jc w:val="center"/>
+              <w:rPr>
+                <w:rFonts w:ascii="Times New Roman" w:hAnsi="Times New Roman"/>
+                <w:lang w:val="en-US"/>
+              </w:rPr>
+            </w:pPr>
+            <w:proofErr w:type="spellStart"/>
+            <w:r>
+              <w:rPr>
+                <w:rFonts w:ascii="Times New Roman" w:hAnsi="Times New Roman"/>
+                <w:lang w:val="en-US"/>
+              </w:rPr>
+              <w:t>post_resume_event</w:t>
+            </w:r>
+            <w:proofErr w:type="spellEnd"/>
+          </w:p>
+        </w:tc>
+        <w:tc>
+          <w:tcPr>
+            <w:tcW w:w="3773" w:type="dxa"/>
+          </w:tcPr>
+          <w:p>
+            <w:pPr>
+              <w:spacing w:before="0" w:line="240" w:lineRule="auto"/>
+              <w:jc w:val="center"/>
+              <w:rPr>
+                <w:rFonts w:ascii="Times New Roman" w:hAnsi="Times New Roman"/>
+                <w:lang w:val="en-US"/>
+              </w:rPr>
+            </w:pPr>
+            <w:r>
+              <w:rPr>
+                <w:rFonts w:ascii="Times New Roman" w:hAnsi="Times New Roman"/>
+                <w:lang w:val="en-US"/>
+              </w:rPr>
+              <w:t>Not</w:t>
+            </w:r>
+            <w:r>
+              <w:rPr>
+                <w:rFonts w:ascii="Times New Roman" w:hAnsi="Times New Roman"/>
+                <w:lang w:val="en-US"/>
+              </w:rPr>
+              <w:t>ifies the subscribers that an event occurred, which</w:t>
+            </w:r>
+            <w:r>
+              <w:rPr>
+                <w:rFonts w:ascii="Times New Roman" w:hAnsi="Times New Roman"/>
+                <w:lang w:val="en-US"/>
+              </w:rPr>
+              <w:t xml:space="preserve"> has</w:t>
+            </w:r>
+            <w:r>
+              <w:rPr>
+                <w:rFonts w:ascii="Times New Roman" w:hAnsi="Times New Roman"/>
+                <w:lang w:val="en-US"/>
+              </w:rPr>
+              <w:t xml:space="preserve"> affected or is going to affect the runtime model state</w:t>
             </w:r>
           </w:p>
         </w:tc>
       </w:tr>
       <w:tr>
         <w:trPr>
-          <w:trHeight w:val="279"/>
+          <w:trHeight w:val="281"/>
         </w:trPr>
         <w:tc>
           <w:tcPr>
-            <w:tcW w:w="4786" w:type="dxa"/>
-          </w:tcPr>
-          <w:p>
-            <w:pPr>
-              <w:spacing w:before="0" w:line="240" w:lineRule="auto"/>
-              <w:jc w:val="center"/>
-              <w:rPr>
-                <w:rFonts w:ascii="Times New Roman" w:hAnsi="Times New Roman"/>
-                <w:lang w:val="en-US"/>
-              </w:rPr>
-            </w:pPr>
-            <w:r>
-              <w:rPr>
-                <w:rFonts w:ascii="Times New Roman" w:hAnsi="Times New Roman"/>
-                <w:lang w:val="en-US"/>
-              </w:rPr>
-              <w:t>Model changed</w:t>
-            </w:r>
-          </w:p>
-        </w:tc>
-        <w:tc>
-          <w:tcPr>
-            <w:tcW w:w="5300" w:type="dxa"/>
-          </w:tcPr>
-          <w:p>
-            <w:pPr>
-              <w:spacing w:before="0" w:line="240" w:lineRule="auto"/>
-              <w:jc w:val="center"/>
-              <w:rPr>
-                <w:rFonts w:ascii="Times New Roman" w:hAnsi="Times New Roman"/>
-                <w:lang w:val="en-US"/>
-              </w:rPr>
-            </w:pPr>
-            <w:r>
-              <w:rPr>
-                <w:rFonts w:ascii="Times New Roman" w:hAnsi="Times New Roman"/>
-                <w:lang w:val="en-US"/>
-              </w:rPr>
-              <w:t>Notifies the subscribers that model was changed</w:t>
+            <w:tcW w:w="4466" w:type="dxa"/>
+          </w:tcPr>
+          <w:p>
+            <w:pPr>
+              <w:spacing w:before="0" w:line="240" w:lineRule="auto"/>
+              <w:jc w:val="center"/>
+              <w:rPr>
+                <w:rFonts w:ascii="Times New Roman" w:hAnsi="Times New Roman"/>
+                <w:lang w:val="en-US"/>
+              </w:rPr>
+            </w:pPr>
+            <w:proofErr w:type="spellStart"/>
+            <w:r>
+              <w:rPr>
+                <w:rFonts w:ascii="Times New Roman" w:hAnsi="Times New Roman"/>
+                <w:lang w:val="en-US"/>
+              </w:rPr>
+              <w:t>model_changed</w:t>
+            </w:r>
+            <w:proofErr w:type="spellEnd"/>
+          </w:p>
+        </w:tc>
+        <w:tc>
+          <w:tcPr>
+            <w:tcW w:w="2730" w:type="dxa"/>
+          </w:tcPr>
+          <w:p>
+            <w:pPr>
+              <w:spacing w:before="0" w:line="240" w:lineRule="auto"/>
+              <w:jc w:val="center"/>
+              <w:rPr>
+                <w:rFonts w:ascii="Times New Roman" w:hAnsi="Times New Roman"/>
+                <w:lang w:val="en-US"/>
+              </w:rPr>
+            </w:pPr>
+            <w:proofErr w:type="spellStart"/>
+            <w:r>
+              <w:rPr>
+                <w:rFonts w:ascii="Times New Roman" w:hAnsi="Times New Roman"/>
+                <w:lang w:val="en-US"/>
+              </w:rPr>
+              <w:t>pre_deploy_event</w:t>
+            </w:r>
+            <w:proofErr w:type="spellEnd"/>
+          </w:p>
+          <w:p>
+            <w:pPr>
+              <w:spacing w:before="0" w:line="240" w:lineRule="auto"/>
+              <w:jc w:val="center"/>
+              <w:rPr>
+                <w:rFonts w:ascii="Times New Roman" w:hAnsi="Times New Roman"/>
+                <w:lang w:val="en-US"/>
+              </w:rPr>
+            </w:pPr>
+            <w:proofErr w:type="spellStart"/>
+            <w:r>
+              <w:rPr>
+                <w:rFonts w:ascii="Times New Roman" w:hAnsi="Times New Roman"/>
+                <w:lang w:val="en-US"/>
+              </w:rPr>
+              <w:t>post_deploy_event</w:t>
+            </w:r>
+            <w:proofErr w:type="spellEnd"/>
+          </w:p>
+        </w:tc>
+        <w:tc>
+          <w:tcPr>
+            <w:tcW w:w="3773" w:type="dxa"/>
+          </w:tcPr>
+          <w:p>
+            <w:pPr>
+              <w:spacing w:before="0" w:line="240" w:lineRule="auto"/>
+              <w:jc w:val="center"/>
+              <w:rPr>
+                <w:rFonts w:ascii="Times New Roman" w:hAnsi="Times New Roman"/>
+                <w:lang w:val="en-US"/>
+              </w:rPr>
+            </w:pPr>
+            <w:r>
+              <w:rPr>
+                <w:rFonts w:ascii="Times New Roman" w:hAnsi="Times New Roman"/>
+                <w:lang w:val="en-US"/>
+              </w:rPr>
+              <w:t>Notifies the subscribers that a new model was deployed</w:t>
             </w:r>
           </w:p>
         </w:tc>
       </w:tr>
       <w:tr>
         <w:trPr>
-          <w:trHeight w:val="279"/>
+          <w:trHeight w:val="281"/>
         </w:trPr>
         <w:tc>
           <w:tcPr>
-            <w:tcW w:w="4786" w:type="dxa"/>
-          </w:tcPr>
-          <w:p>
-            <w:pPr>
-              <w:spacing w:before="0" w:line="240" w:lineRule="auto"/>
-              <w:jc w:val="center"/>
-              <w:rPr>
-                <w:rFonts w:ascii="Times New Roman" w:hAnsi="Times New Roman"/>
-                <w:lang w:val="en-US"/>
-              </w:rPr>
-            </w:pPr>
-            <w:r>
-              <w:rPr>
-                <w:rFonts w:ascii="Times New Roman" w:hAnsi="Times New Roman"/>
-                <w:lang w:val="en-US"/>
-              </w:rPr>
-              <w:t>Repository changed *</w:t>
-            </w:r>
-          </w:p>
-        </w:tc>
-        <w:tc>
-          <w:tcPr>
-            <w:tcW w:w="5300" w:type="dxa"/>
+            <w:tcW w:w="4466" w:type="dxa"/>
+          </w:tcPr>
+          <w:p>
+            <w:pPr>
+              <w:spacing w:before="0" w:line="240" w:lineRule="auto"/>
+              <w:jc w:val="center"/>
+              <w:rPr>
+                <w:rFonts w:ascii="Times New Roman" w:hAnsi="Times New Roman"/>
+                <w:lang w:val="en-US"/>
+              </w:rPr>
+            </w:pPr>
+            <w:proofErr w:type="spellStart"/>
+            <w:r>
+              <w:rPr>
+                <w:rFonts w:ascii="Times New Roman" w:hAnsi="Times New Roman"/>
+                <w:lang w:val="en-US"/>
+              </w:rPr>
+              <w:t>model_event</w:t>
+            </w:r>
+            <w:proofErr w:type="spellEnd"/>
+            <w:r>
+              <w:rPr>
+                <w:rFonts w:ascii="Times New Roman" w:hAnsi="Times New Roman"/>
+                <w:lang w:val="en-US"/>
+              </w:rPr>
+              <w:t xml:space="preserve"> </w:t>
+            </w:r>
+            <w:r>
+              <w:rPr>
+                <w:rFonts w:ascii="Times New Roman" w:hAnsi="Times New Roman"/>
+                <w:lang w:val="en-US"/>
+              </w:rPr>
+              <w:t>*</w:t>
+            </w:r>
+          </w:p>
+        </w:tc>
+        <w:tc>
+          <w:tcPr>
+            <w:tcW w:w="2730" w:type="dxa"/>
           </w:tcPr>
           <w:p>
             <w:pPr>
@@ -5903,131 +6492,33 @@
                 <w:lang w:val="en-US"/>
               </w:rPr>
             </w:pPr>
-            <w:r>
-              <w:rPr>
-                <w:rFonts w:ascii="Times New Roman" w:hAnsi="Times New Roman"/>
-                <w:lang w:val="en-US"/>
-              </w:rPr>
-              <w:t xml:space="preserve">Notifies the subscribers that </w:t>
-            </w:r>
-            <w:proofErr w:type="spellStart"/>
-            <w:r>
-              <w:rPr>
-                <w:rFonts w:ascii="Times New Roman" w:hAnsi="Times New Roman"/>
-                <w:lang w:val="en-US"/>
-              </w:rPr>
-              <w:t>the</w:t>
-            </w:r>
-            <w:proofErr w:type="spellEnd"/>
-            <w:r>
-              <w:rPr>
-                <w:rFonts w:ascii="Times New Roman" w:hAnsi="Times New Roman"/>
-                <w:lang w:val="en-US"/>
-              </w:rPr>
-              <w:t xml:space="preserve"> ARE repository was changed</w:t>
+          </w:p>
+        </w:tc>
+        <w:tc>
+          <w:tcPr>
+            <w:tcW w:w="3773" w:type="dxa"/>
+          </w:tcPr>
+          <w:p>
+            <w:pPr>
+              <w:keepNext/>
+              <w:spacing w:before="0" w:line="240" w:lineRule="auto"/>
+              <w:jc w:val="center"/>
+              <w:rPr>
+                <w:rFonts w:ascii="Times New Roman" w:hAnsi="Times New Roman"/>
+                <w:lang w:val="en-US"/>
+              </w:rPr>
+            </w:pPr>
+            <w:r>
+              <w:rPr>
+                <w:rFonts w:ascii="Times New Roman" w:hAnsi="Times New Roman"/>
+                <w:lang w:val="en-US"/>
+              </w:rPr>
+              <w:t xml:space="preserve">Notifies the subscribers that an ARE runtime model event was triggered </w:t>
             </w:r>
           </w:p>
         </w:tc>
       </w:tr>
     </w:tbl>
-    <w:p>
-      <w:pPr>
-        <w:pStyle w:val="Caption"/>
-        <w:framePr w:hSpace="180" w:wrap="around" w:vAnchor="page" w:hAnchor="page" w:x="5476" w:y="11911"/>
-      </w:pPr>
-      <w:bookmarkStart w:id="8" w:name="_Toc444526162"/>
-      <w:r>
-        <w:t xml:space="preserve">Table </w:t>
-      </w:r>
-      <w:r>
-        <w:fldChar w:fldCharType="begin"/>
-      </w:r>
-      <w:r>
-        <w:instrText xml:space="preserve"> SEQ Table \* ARABIC </w:instrText>
-      </w:r>
-      <w:r>
-        <w:fldChar w:fldCharType="separate"/>
-      </w:r>
-      <w:r>
-        <w:rPr>
-          <w:noProof/>
-        </w:rPr>
-        <w:t>2</w:t>
-      </w:r>
-      <w:r>
-        <w:fldChar w:fldCharType="end"/>
-      </w:r>
-      <w:r>
-        <w:t>: Event Types</w:t>
-      </w:r>
-      <w:bookmarkEnd w:id="8"/>
-    </w:p>
-    <w:p>
-      <w:pPr>
-        <w:spacing w:line="240" w:lineRule="auto"/>
-        <w:rPr>
-          <w:rFonts w:ascii="Times New Roman" w:hAnsi="Times New Roman"/>
-          <w:lang w:val="en-US"/>
-        </w:rPr>
-      </w:pPr>
-      <w:r>
-        <w:rPr>
-          <w:rFonts w:ascii="Times New Roman" w:hAnsi="Times New Roman"/>
-          <w:lang w:val="en-US"/>
-        </w:rPr>
-        <w:t>* NOT YET IMPLEMENTED</w:t>
-      </w:r>
-    </w:p>
-    <w:p>
-      <w:pPr>
-        <w:rPr>
-          <w:rFonts w:eastAsiaTheme="majorEastAsia"/>
-        </w:rPr>
-      </w:pPr>
-    </w:p>
-    <w:p>
-      <w:pPr>
-        <w:rPr>
-          <w:rFonts w:eastAsiaTheme="majorEastAsia"/>
-        </w:rPr>
-      </w:pPr>
-      <w:r>
-        <w:rPr>
-          <w:rFonts w:eastAsiaTheme="majorEastAsia"/>
-        </w:rPr>
-        <w:t>Note that the event type</w:t>
-      </w:r>
-      <w:r>
-        <w:rPr>
-          <w:rFonts w:eastAsiaTheme="majorEastAsia"/>
-        </w:rPr>
-        <w:t xml:space="preserve"> parameter,</w:t>
-      </w:r>
-      <w:r>
-        <w:rPr>
-          <w:rFonts w:eastAsiaTheme="majorEastAsia"/>
-        </w:rPr>
-        <w:t xml:space="preserve"> is </w:t>
-      </w:r>
-      <w:r>
-        <w:rPr>
-          <w:rFonts w:eastAsiaTheme="majorEastAsia"/>
-        </w:rPr>
-        <w:t>passed as a part of the SSE mechanism and  not as part of the</w:t>
-      </w:r>
-      <w:r>
-        <w:rPr>
-          <w:rFonts w:eastAsiaTheme="majorEastAsia"/>
-        </w:rPr>
-        <w:t xml:space="preserve"> corresponding</w:t>
-      </w:r>
-      <w:r>
-        <w:rPr>
-          <w:rFonts w:eastAsiaTheme="majorEastAsia"/>
-        </w:rPr>
-        <w:t xml:space="preserve"> REST API function.</w:t>
-      </w:r>
-    </w:p>
     <w:p>
       <w:pPr>
         <w:pStyle w:val="Heading1"/>
@@ -6740,21 +7231,23 @@
           <w:lang w:val="en-US"/>
         </w:rPr>
         <w:lastRenderedPageBreak/>
-        <w:t xml:space="preserve">provided, to specify what type of events to listen for. The concept still remains the same as </w:t>
-      </w:r>
+        <w:t xml:space="preserve">provided, to specify what type of events to listen for. The concept still remains the same </w:t>
+      </w:r>
+      <w:proofErr w:type="gramStart"/>
       <w:r>
         <w:rPr>
           <w:rFonts w:cs="Arial"/>
           <w:lang w:val="en-US"/>
         </w:rPr>
-        <w:t xml:space="preserve">we </w:t>
-      </w:r>
+        <w:t>as  a</w:t>
+      </w:r>
+      <w:proofErr w:type="gramEnd"/>
       <w:r>
         <w:rPr>
           <w:rFonts w:cs="Arial"/>
           <w:lang w:val="en-US"/>
         </w:rPr>
-        <w:t xml:space="preserve">must provide a </w:t>
+        <w:t xml:space="preserve"> </w:t>
       </w:r>
       <w:proofErr w:type="spellStart"/>
       <w:r>
@@ -6770,6 +7263,13 @@
           <w:rFonts w:cs="Arial"/>
           <w:lang w:val="en-US"/>
         </w:rPr>
+        <w:t xml:space="preserve"> function</w:t>
+      </w:r>
+      <w:r>
+        <w:rPr>
+          <w:rFonts w:cs="Arial"/>
+          <w:lang w:val="en-US"/>
+        </w:rPr>
         <w:t xml:space="preserve"> and an </w:t>
       </w:r>
       <w:proofErr w:type="spellStart"/>
@@ -6786,7 +7286,21 @@
           <w:rFonts w:cs="Arial"/>
           <w:lang w:val="en-US"/>
         </w:rPr>
-        <w:t xml:space="preserve"> function. The unsubscribe function does not use any rest calls since it closes the connection fro</w:t>
+        <w:t xml:space="preserve"> function</w:t>
+      </w:r>
+      <w:r>
+        <w:rPr>
+          <w:rFonts w:cs="Arial"/>
+          <w:lang w:val="en-US"/>
+        </w:rPr>
+        <w:t xml:space="preserve"> must be provided</w:t>
+      </w:r>
+      <w:r>
+        <w:rPr>
+          <w:rFonts w:cs="Arial"/>
+          <w:lang w:val="en-US"/>
+        </w:rPr>
+        <w:t>. The unsubscribe function does not use any rest calls since it closes the connection fro</w:t>
       </w:r>
       <w:r>
         <w:rPr>
@@ -6815,7 +7329,7 @@
           <w:rFonts w:cs="Arial"/>
           <w:lang w:val="en-US"/>
         </w:rPr>
-        <w:t xml:space="preserve"> in Table 3 </w:t>
+        <w:t xml:space="preserve"> Table 3 </w:t>
       </w:r>
       <w:r>
         <w:rPr>
@@ -15447,7 +15961,7 @@
               <w:noProof/>
               <w:sz w:val="28"/>
             </w:rPr>
-            <w:t>5</w:t>
+            <w:t>6</w:t>
           </w:r>
           <w:r>
             <w:rPr>
@@ -19956,7 +20470,7 @@
 </file>
 
 <file path=customXml/itemProps1.xml><?xml version="1.0" encoding="utf-8"?>
-<ds:datastoreItem xmlns:ds="http://schemas.openxmlformats.org/officeDocument/2006/customXml" ds:itemID="{ED913153-4C67-49CD-B032-61960CA42EFE}">
+<ds:datastoreItem xmlns:ds="http://schemas.openxmlformats.org/officeDocument/2006/customXml" ds:itemID="{4D9B70BE-5099-483A-8600-032859464948}">
   <ds:schemaRefs>
     <ds:schemaRef ds:uri="http://schemas.openxmlformats.org/officeDocument/2006/bibliography"/>
   </ds:schemaRefs>

</xml_diff>

<commit_message>
Minor update on rest api documentation
</commit_message>
<xml_diff>
--- a/Documentation/REST_API.docx
+++ b/Documentation/REST_API.docx
@@ -5817,13 +5817,34 @@
           <w:rFonts w:eastAsiaTheme="majorEastAsia"/>
           <w:lang w:val="en-US"/>
         </w:rPr>
-        <w:t>ach event type</w:t>
+        <w:t xml:space="preserve">ach event </w:t>
       </w:r>
       <w:r>
         <w:rPr>
           <w:rFonts w:eastAsiaTheme="majorEastAsia"/>
           <w:lang w:val="en-US"/>
         </w:rPr>
+        <w:t>received by a client</w:t>
+      </w:r>
+      <w:r>
+        <w:rPr>
+          <w:rFonts w:eastAsiaTheme="majorEastAsia"/>
+          <w:lang w:val="en-US"/>
+        </w:rPr>
+        <w:t>,</w:t>
+      </w:r>
+      <w:r>
+        <w:rPr>
+          <w:rFonts w:eastAsiaTheme="majorEastAsia"/>
+          <w:lang w:val="en-US"/>
+        </w:rPr>
+        <w:t xml:space="preserve"> will contain a message from a pre-defined set.</w:t>
+      </w:r>
+      <w:r>
+        <w:rPr>
+          <w:rFonts w:eastAsiaTheme="majorEastAsia"/>
+          <w:lang w:val="en-US"/>
+        </w:rPr>
         <w:t xml:space="preserve"> </w:t>
       </w:r>
       <w:r>
@@ -5831,44 +5852,21 @@
           <w:rFonts w:eastAsiaTheme="majorEastAsia"/>
           <w:lang w:val="en-US"/>
         </w:rPr>
-        <w:t xml:space="preserve">received by a </w:t>
-      </w:r>
-      <w:proofErr w:type="gramStart"/>
+        <w:t>The client should check this message</w:t>
+      </w:r>
       <w:r>
         <w:rPr>
           <w:rFonts w:eastAsiaTheme="majorEastAsia"/>
           <w:lang w:val="en-US"/>
         </w:rPr>
-        <w:t>client</w:t>
+        <w:t xml:space="preserve"> in order</w:t>
       </w:r>
       <w:r>
         <w:rPr>
           <w:rFonts w:eastAsiaTheme="majorEastAsia"/>
           <w:lang w:val="en-US"/>
         </w:rPr>
-        <w:t>,</w:t>
-      </w:r>
-      <w:proofErr w:type="gramEnd"/>
-      <w:r>
-        <w:rPr>
-          <w:rFonts w:eastAsiaTheme="majorEastAsia"/>
-          <w:lang w:val="en-US"/>
-        </w:rPr>
-        <w:t xml:space="preserve"> will contain a message from a pre-defined set.</w:t>
-      </w:r>
-      <w:r>
-        <w:rPr>
-          <w:rFonts w:eastAsiaTheme="majorEastAsia"/>
-          <w:lang w:val="en-US"/>
-        </w:rPr>
-        <w:t xml:space="preserve"> </w:t>
-      </w:r>
-      <w:r>
-        <w:rPr>
-          <w:rFonts w:eastAsiaTheme="majorEastAsia"/>
-          <w:lang w:val="en-US"/>
-        </w:rPr>
-        <w:t xml:space="preserve">The client should check this message to identify which specific event </w:t>
+        <w:t xml:space="preserve"> to identify which specific event </w:t>
       </w:r>
       <w:r>
         <w:rPr>
@@ -6016,7 +6014,7 @@
     <w:tbl>
       <w:tblPr>
         <w:tblStyle w:val="TableGrid"/>
-        <w:tblpPr w:leftFromText="180" w:rightFromText="180" w:vertAnchor="page" w:horzAnchor="margin" w:tblpXSpec="center" w:tblpY="1306"/>
+        <w:tblpPr w:leftFromText="180" w:rightFromText="180" w:vertAnchor="page" w:horzAnchor="margin" w:tblpXSpec="center" w:tblpY="1531"/>
         <w:tblW w:w="10969" w:type="dxa"/>
         <w:tblLook w:val="04A0" w:firstRow="1" w:lastRow="0" w:firstColumn="1" w:lastColumn="0" w:noHBand="0" w:noVBand="1"/>
       </w:tblPr>
@@ -6432,6 +6430,13 @@
                 <w:lang w:val="en-US"/>
               </w:rPr>
               <w:t>Notifies the subscribers that a new model was deployed</w:t>
+            </w:r>
+            <w:r>
+              <w:rPr>
+                <w:rFonts w:ascii="Times New Roman" w:hAnsi="Times New Roman"/>
+                <w:lang w:val="en-US"/>
+              </w:rPr>
+              <w:t xml:space="preserve"> or is going to be deployed</w:t>
             </w:r>
           </w:p>
         </w:tc>
@@ -15961,7 +15966,7 @@
               <w:noProof/>
               <w:sz w:val="28"/>
             </w:rPr>
-            <w:t>6</w:t>
+            <w:t>4</w:t>
           </w:r>
           <w:r>
             <w:rPr>
@@ -20470,7 +20475,7 @@
 </file>
 
 <file path=customXml/itemProps1.xml><?xml version="1.0" encoding="utf-8"?>
-<ds:datastoreItem xmlns:ds="http://schemas.openxmlformats.org/officeDocument/2006/customXml" ds:itemID="{4D9B70BE-5099-483A-8600-032859464948}">
+<ds:datastoreItem xmlns:ds="http://schemas.openxmlformats.org/officeDocument/2006/customXml" ds:itemID="{065ADB43-581F-45B0-B164-DDB223156A48}">
   <ds:schemaRefs>
     <ds:schemaRef ds:uri="http://schemas.openxmlformats.org/officeDocument/2006/bibliography"/>
   </ds:schemaRefs>

</xml_diff>

<commit_message>
Changed Rest API javascript library location, added license folder
also specified static html content folder for REST server and updated
REST documentation
</commit_message>
<xml_diff>
--- a/Documentation/REST_API.docx
+++ b/Documentation/REST_API.docx
@@ -6008,8 +6008,6 @@
           <w:rFonts w:eastAsiaTheme="majorEastAsia"/>
         </w:rPr>
       </w:pPr>
-      <w:bookmarkStart w:id="8" w:name="_GoBack"/>
-      <w:bookmarkEnd w:id="8"/>
     </w:p>
     <w:tbl>
       <w:tblPr>
@@ -6531,8 +6529,8 @@
           <w:lang w:val="en-US"/>
         </w:rPr>
       </w:pPr>
-      <w:bookmarkStart w:id="9" w:name="_Toc442285148"/>
-      <w:bookmarkStart w:id="10" w:name="_Toc444526968"/>
+      <w:bookmarkStart w:id="8" w:name="_Toc442285148"/>
+      <w:bookmarkStart w:id="9" w:name="_Toc444526968"/>
       <w:r>
         <w:rPr>
           <w:lang w:val="en-US"/>
@@ -6552,8 +6550,8 @@
         </w:rPr>
         <w:t xml:space="preserve"> libraries</w:t>
       </w:r>
+      <w:bookmarkEnd w:id="8"/>
       <w:bookmarkEnd w:id="9"/>
-      <w:bookmarkEnd w:id="10"/>
     </w:p>
     <w:p>
       <w:pPr>
@@ -6589,8 +6587,8 @@
           <w:lang w:val="en-US"/>
         </w:rPr>
       </w:pPr>
-      <w:bookmarkStart w:id="11" w:name="_Toc442285149"/>
-      <w:bookmarkStart w:id="12" w:name="_Toc444526969"/>
+      <w:bookmarkStart w:id="10" w:name="_Toc442285149"/>
+      <w:bookmarkStart w:id="11" w:name="_Toc444526969"/>
       <w:r>
         <w:rPr>
           <w:rFonts w:ascii="Arial" w:hAnsi="Arial" w:cs="Arial"/>
@@ -6612,8 +6610,8 @@
         </w:rPr>
         <w:t xml:space="preserve"> library</w:t>
       </w:r>
+      <w:bookmarkEnd w:id="10"/>
       <w:bookmarkEnd w:id="11"/>
-      <w:bookmarkEnd w:id="12"/>
     </w:p>
     <w:p>
       <w:pPr>
@@ -6808,24 +6806,43 @@
     <w:p>
       <w:pPr>
         <w:spacing w:line="240" w:lineRule="auto"/>
+      </w:pPr>
+      <w:proofErr w:type="gramStart"/>
+      <w:r>
         <w:rPr>
           <w:rFonts w:cs="Arial"/>
           <w:lang w:val="en-US"/>
         </w:rPr>
-      </w:pPr>
+        <w:t>(</w:t>
+      </w:r>
       <w:r>
         <w:rPr>
           <w:rFonts w:cs="Arial"/>
           <w:lang w:val="en-US"/>
         </w:rPr>
-        <w:t>(F</w:t>
+        <w:t xml:space="preserve"> </w:t>
       </w:r>
       <w:r>
         <w:rPr>
           <w:rFonts w:cs="Arial"/>
           <w:lang w:val="en-US"/>
         </w:rPr>
-        <w:t>or testing purposes, a simple implementation of a JavaScript client was created and it ca</w:t>
+        <w:t>F</w:t>
+      </w:r>
+      <w:r>
+        <w:rPr>
+          <w:rFonts w:cs="Arial"/>
+          <w:lang w:val="en-US"/>
+        </w:rPr>
+        <w:t>or</w:t>
+      </w:r>
+      <w:proofErr w:type="gramEnd"/>
+      <w:r>
+        <w:rPr>
+          <w:rFonts w:cs="Arial"/>
+          <w:lang w:val="en-US"/>
+        </w:rPr>
+        <w:t xml:space="preserve"> testing purposes, a simple implementation of a JavaScript client was created and it ca</w:t>
       </w:r>
       <w:r>
         <w:rPr>
@@ -6852,13 +6869,14 @@
         <w:r>
           <w:rPr>
             <w:rStyle w:val="Hyperlink"/>
-            <w:rFonts w:cs="Arial"/>
-            <w:lang w:val="en-US"/>
           </w:rPr>
-          <w:t>http://www.cs.ucy.ac.cy/seit/p4all/ARE_RestAPIlibraries.zip</w:t>
+          <w:t>https://github.com/asterics/AsTeRICS/tree/master/bin/ARE/data/webservice/api/clientExample/client.html</w:t>
         </w:r>
       </w:hyperlink>
       <w:r>
+        <w:t xml:space="preserve"> </w:t>
+      </w:r>
+      <w:r>
         <w:rPr>
           <w:rFonts w:cs="Arial"/>
           <w:lang w:val="en-US"/>
@@ -6870,9 +6888,10 @@
       <w:pPr>
         <w:rPr>
           <w:rFonts w:cs="Arial"/>
-          <w:lang w:val="en-US"/>
-        </w:rPr>
-      </w:pPr>
+        </w:rPr>
+      </w:pPr>
+      <w:bookmarkStart w:id="12" w:name="_GoBack"/>
+      <w:bookmarkEnd w:id="12"/>
     </w:p>
     <w:p>
       <w:pPr>
@@ -7200,13 +7219,21 @@
           <w:rFonts w:cs="Arial"/>
           <w:lang w:val="en-US"/>
         </w:rPr>
-        <w:t>Furthermore, the ‘subscribe’ function is opening a persistent connection with ARE. Using an event mechanism based on Server Sent Events (SSE) specifications, it listens to the connection for broadcasted messages. Additionally, the event</w:t>
+        <w:t xml:space="preserve">Furthermore, the ‘subscribe’ function is opening a persistent connection with ARE. Using an event mechanism based on Server Sent Events (SSE) specifications, it listens to the </w:t>
       </w:r>
       <w:r>
         <w:rPr>
           <w:rFonts w:cs="Arial"/>
           <w:lang w:val="en-US"/>
         </w:rPr>
+        <w:lastRenderedPageBreak/>
+        <w:t>connection for broadcasted messages. Additionally, the event</w:t>
+      </w:r>
+      <w:r>
+        <w:rPr>
+          <w:rFonts w:cs="Arial"/>
+          <w:lang w:val="en-US"/>
+        </w:rPr>
         <w:t xml:space="preserve"> t</w:t>
       </w:r>
       <w:r>
@@ -7228,15 +7255,7 @@
           <w:rFonts w:cs="Arial"/>
           <w:lang w:val="en-US"/>
         </w:rPr>
-        <w:t xml:space="preserve"> name must be </w:t>
-      </w:r>
-      <w:r>
-        <w:rPr>
-          <w:rFonts w:cs="Arial"/>
-          <w:lang w:val="en-US"/>
-        </w:rPr>
-        <w:lastRenderedPageBreak/>
-        <w:t xml:space="preserve">provided, to specify what type of events to listen for. The concept still remains the same </w:t>
+        <w:t xml:space="preserve"> name must be provided, to specify what type of events to listen for. The concept still remains the same </w:t>
       </w:r>
       <w:proofErr w:type="gramStart"/>
       <w:r>
@@ -15966,7 +15985,7 @@
               <w:noProof/>
               <w:sz w:val="28"/>
             </w:rPr>
-            <w:t>4</w:t>
+            <w:t>7</w:t>
           </w:r>
           <w:r>
             <w:rPr>
@@ -20475,7 +20494,7 @@
 </file>
 
 <file path=customXml/itemProps1.xml><?xml version="1.0" encoding="utf-8"?>
-<ds:datastoreItem xmlns:ds="http://schemas.openxmlformats.org/officeDocument/2006/customXml" ds:itemID="{065ADB43-581F-45B0-B164-DDB223156A48}">
+<ds:datastoreItem xmlns:ds="http://schemas.openxmlformats.org/officeDocument/2006/customXml" ds:itemID="{C0CC4E70-A767-4C27-B2F4-C1592F32057C}">
   <ds:schemaRefs>
     <ds:schemaRef ds:uri="http://schemas.openxmlformats.org/officeDocument/2006/bibliography"/>
   </ds:schemaRefs>

</xml_diff>

<commit_message>
Restful API enhancement: Realtime monitoring of runtime data
Restful API clients now have the ability to:
- Monitor runtime data exchange between the components through the data
channels of an AsTeRICS model
- Receiving events produced by components by monitoring the event
channels of an AsTeRICS model
- Efficient method to get notifications when component properties are
changed
</commit_message>
<xml_diff>
--- a/Documentation/REST_API.docx
+++ b/Documentation/REST_API.docx
@@ -339,6 +339,15 @@
               </w:rPr>
               <w:t>1</w:t>
             </w:r>
+            <w:r>
+              <w:rPr>
+                <w:b/>
+                <w:lang w:val="en-GB"/>
+              </w:rPr>
+              <w:t>, D202.1</w:t>
+            </w:r>
+            <w:bookmarkStart w:id="0" w:name="_GoBack"/>
+            <w:bookmarkEnd w:id="0"/>
           </w:p>
         </w:tc>
       </w:tr>
@@ -382,6 +391,20 @@
               </w:rPr>
               <w:t>WP203</w:t>
             </w:r>
+            <w:r>
+              <w:rPr>
+                <w:b/>
+                <w:lang w:val="en-GB"/>
+              </w:rPr>
+              <w:t xml:space="preserve">, </w:t>
+            </w:r>
+            <w:r>
+              <w:rPr>
+                <w:b/>
+                <w:lang w:val="en-GB"/>
+              </w:rPr>
+              <w:t>WP202</w:t>
+            </w:r>
           </w:p>
         </w:tc>
       </w:tr>
@@ -423,7 +446,7 @@
                 <w:b/>
                 <w:lang w:val="en-GB"/>
               </w:rPr>
-              <w:t>Collaborative development tools/Environments</w:t>
+              <w:t>T203.3 Runtime Environment</w:t>
             </w:r>
           </w:p>
           <w:p>
@@ -439,7 +462,7 @@
                 <w:b/>
                 <w:lang w:val="en-GB"/>
               </w:rPr>
-              <w:t>T203.3 Runtime Environment</w:t>
+              <w:t>T202.5: Real-Time User Monitoring Modules</w:t>
             </w:r>
           </w:p>
         </w:tc>
@@ -1033,7 +1056,7 @@
             <w:noProof/>
             <w:webHidden/>
           </w:rPr>
-          <w:t>5</w:t>
+          <w:t>6</w:t>
         </w:r>
         <w:r>
           <w:rPr>
@@ -1123,7 +1146,7 @@
             <w:noProof/>
             <w:webHidden/>
           </w:rPr>
-          <w:t>5</w:t>
+          <w:t>6</w:t>
         </w:r>
         <w:r>
           <w:rPr>
@@ -1214,7 +1237,7 @@
             <w:noProof/>
             <w:webHidden/>
           </w:rPr>
-          <w:t>6</w:t>
+          <w:t>8</w:t>
         </w:r>
         <w:r>
           <w:rPr>
@@ -1304,7 +1327,7 @@
             <w:noProof/>
             <w:webHidden/>
           </w:rPr>
-          <w:t>6</w:t>
+          <w:t>8</w:t>
         </w:r>
         <w:r>
           <w:rPr>
@@ -1394,7 +1417,7 @@
             <w:noProof/>
             <w:webHidden/>
           </w:rPr>
-          <w:t>12</w:t>
+          <w:t>15</w:t>
         </w:r>
         <w:r>
           <w:rPr>
@@ -1509,7 +1532,7 @@
             <w:noProof/>
             <w:webHidden/>
           </w:rPr>
-          <w:t>4</w:t>
+          <w:t>5</w:t>
         </w:r>
         <w:r>
           <w:rPr>
@@ -1578,7 +1601,7 @@
             <w:noProof/>
             <w:webHidden/>
           </w:rPr>
-          <w:t>5</w:t>
+          <w:t>6</w:t>
         </w:r>
         <w:r>
           <w:rPr>
@@ -1647,7 +1670,7 @@
             <w:noProof/>
             <w:webHidden/>
           </w:rPr>
-          <w:t>9</w:t>
+          <w:t>11</w:t>
         </w:r>
         <w:r>
           <w:rPr>
@@ -1716,7 +1739,7 @@
             <w:noProof/>
             <w:webHidden/>
           </w:rPr>
-          <w:t>11</w:t>
+          <w:t>14</w:t>
         </w:r>
         <w:r>
           <w:rPr>
@@ -1785,7 +1808,7 @@
             <w:noProof/>
             <w:webHidden/>
           </w:rPr>
-          <w:t>13</w:t>
+          <w:t>16</w:t>
         </w:r>
         <w:r>
           <w:rPr>
@@ -1884,7 +1907,7 @@
           <w:lang w:val="en-GB"/>
         </w:rPr>
       </w:pPr>
-      <w:bookmarkStart w:id="0" w:name="_Toc444526963"/>
+      <w:bookmarkStart w:id="1" w:name="_Toc444526963"/>
       <w:r>
         <w:rPr>
           <w:lang w:val="en-GB"/>
@@ -1892,7 +1915,7 @@
         <w:lastRenderedPageBreak/>
         <w:t>Executive Summary</w:t>
       </w:r>
-      <w:bookmarkEnd w:id="0"/>
+      <w:bookmarkEnd w:id="1"/>
     </w:p>
     <w:p>
       <w:pPr>
@@ -1940,8 +1963,8 @@
           <w:lang w:val="en-US"/>
         </w:rPr>
       </w:pPr>
-      <w:bookmarkStart w:id="1" w:name="_Toc442285147"/>
-      <w:bookmarkStart w:id="2" w:name="_Toc444526964"/>
+      <w:bookmarkStart w:id="2" w:name="_Toc442285147"/>
+      <w:bookmarkStart w:id="3" w:name="_Toc444526964"/>
       <w:r>
         <w:rPr>
           <w:rFonts w:ascii="Arial" w:hAnsi="Arial" w:cs="Arial"/>
@@ -1950,8 +1973,8 @@
         <w:lastRenderedPageBreak/>
         <w:t>REST API</w:t>
       </w:r>
-      <w:bookmarkEnd w:id="1"/>
       <w:bookmarkEnd w:id="2"/>
+      <w:bookmarkEnd w:id="3"/>
     </w:p>
     <w:p>
       <w:pPr>
@@ -2078,7 +2101,7 @@
           <w:lang w:val="en-US"/>
         </w:rPr>
       </w:pPr>
-      <w:bookmarkStart w:id="3" w:name="_Toc444526965"/>
+      <w:bookmarkStart w:id="4" w:name="_Toc444526965"/>
       <w:r>
         <w:rPr>
           <w:lang w:val="en-US"/>
@@ -2092,7 +2115,7 @@
         </w:rPr>
         <w:t xml:space="preserve"> API Functions</w:t>
       </w:r>
-      <w:bookmarkEnd w:id="3"/>
+      <w:bookmarkEnd w:id="4"/>
     </w:p>
     <w:p>
       <w:pPr>
@@ -2109,12 +2132,12 @@
         <w:tblLook w:val="04A0" w:firstRow="1" w:lastRow="0" w:firstColumn="1" w:lastColumn="0" w:noHBand="0" w:noVBand="1"/>
       </w:tblPr>
       <w:tblGrid>
-        <w:gridCol w:w="1018"/>
-        <w:gridCol w:w="4482"/>
+        <w:gridCol w:w="1017"/>
+        <w:gridCol w:w="3707"/>
         <w:gridCol w:w="1754"/>
-        <w:gridCol w:w="1244"/>
-        <w:gridCol w:w="1142"/>
-        <w:gridCol w:w="1700"/>
+        <w:gridCol w:w="1238"/>
+        <w:gridCol w:w="1133"/>
+        <w:gridCol w:w="2491"/>
       </w:tblGrid>
       <w:tr>
         <w:trPr>
@@ -2123,7 +2146,7 @@
         </w:trPr>
         <w:tc>
           <w:tcPr>
-            <w:tcW w:w="1032" w:type="dxa"/>
+            <w:tcW w:w="1017" w:type="dxa"/>
             <w:shd w:val="clear" w:color="auto" w:fill="D9D9D9" w:themeFill="background1" w:themeFillShade="D9"/>
           </w:tcPr>
           <w:p>
@@ -2146,7 +2169,7 @@
         </w:tc>
         <w:tc>
           <w:tcPr>
-            <w:tcW w:w="3978" w:type="dxa"/>
+            <w:tcW w:w="3707" w:type="dxa"/>
             <w:shd w:val="clear" w:color="auto" w:fill="D9D9D9" w:themeFill="background1" w:themeFillShade="D9"/>
           </w:tcPr>
           <w:p>
@@ -2192,7 +2215,7 @@
         </w:tc>
         <w:tc>
           <w:tcPr>
-            <w:tcW w:w="1316" w:type="dxa"/>
+            <w:tcW w:w="1238" w:type="dxa"/>
             <w:shd w:val="clear" w:color="auto" w:fill="D9D9D9" w:themeFill="background1" w:themeFillShade="D9"/>
           </w:tcPr>
           <w:p>
@@ -2215,7 +2238,7 @@
         </w:tc>
         <w:tc>
           <w:tcPr>
-            <w:tcW w:w="1240" w:type="dxa"/>
+            <w:tcW w:w="1027" w:type="dxa"/>
             <w:shd w:val="clear" w:color="auto" w:fill="D9D9D9" w:themeFill="background1" w:themeFillShade="D9"/>
           </w:tcPr>
           <w:p>
@@ -2238,7 +2261,7 @@
         </w:tc>
         <w:tc>
           <w:tcPr>
-            <w:tcW w:w="2020" w:type="dxa"/>
+            <w:tcW w:w="2597" w:type="dxa"/>
             <w:shd w:val="clear" w:color="auto" w:fill="D9D9D9" w:themeFill="background1" w:themeFillShade="D9"/>
           </w:tcPr>
           <w:p>
@@ -2267,7 +2290,7 @@
         </w:trPr>
         <w:tc>
           <w:tcPr>
-            <w:tcW w:w="1032" w:type="dxa"/>
+            <w:tcW w:w="1017" w:type="dxa"/>
           </w:tcPr>
           <w:p>
             <w:pPr>
@@ -2287,7 +2310,7 @@
         </w:tc>
         <w:tc>
           <w:tcPr>
-            <w:tcW w:w="3978" w:type="dxa"/>
+            <w:tcW w:w="3707" w:type="dxa"/>
           </w:tcPr>
           <w:p>
             <w:pPr>
@@ -2327,7 +2350,7 @@
         </w:tc>
         <w:tc>
           <w:tcPr>
-            <w:tcW w:w="1316" w:type="dxa"/>
+            <w:tcW w:w="1238" w:type="dxa"/>
           </w:tcPr>
           <w:p>
             <w:pPr>
@@ -2347,7 +2370,7 @@
         </w:tc>
         <w:tc>
           <w:tcPr>
-            <w:tcW w:w="1240" w:type="dxa"/>
+            <w:tcW w:w="1027" w:type="dxa"/>
           </w:tcPr>
           <w:p>
             <w:pPr>
@@ -2367,7 +2390,7 @@
         </w:tc>
         <w:tc>
           <w:tcPr>
-            <w:tcW w:w="2020" w:type="dxa"/>
+            <w:tcW w:w="2597" w:type="dxa"/>
           </w:tcPr>
           <w:p>
             <w:pPr>
@@ -2393,7 +2416,7 @@
         </w:trPr>
         <w:tc>
           <w:tcPr>
-            <w:tcW w:w="1032" w:type="dxa"/>
+            <w:tcW w:w="1017" w:type="dxa"/>
           </w:tcPr>
           <w:p>
             <w:pPr>
@@ -2413,7 +2436,7 @@
         </w:tc>
         <w:tc>
           <w:tcPr>
-            <w:tcW w:w="3978" w:type="dxa"/>
+            <w:tcW w:w="3707" w:type="dxa"/>
           </w:tcPr>
           <w:p>
             <w:pPr>
@@ -2468,7 +2491,7 @@
         </w:tc>
         <w:tc>
           <w:tcPr>
-            <w:tcW w:w="1316" w:type="dxa"/>
+            <w:tcW w:w="1238" w:type="dxa"/>
           </w:tcPr>
           <w:p>
             <w:pPr>
@@ -2488,7 +2511,7 @@
         </w:tc>
         <w:tc>
           <w:tcPr>
-            <w:tcW w:w="1240" w:type="dxa"/>
+            <w:tcW w:w="1027" w:type="dxa"/>
           </w:tcPr>
           <w:p>
             <w:pPr>
@@ -2508,7 +2531,7 @@
         </w:tc>
         <w:tc>
           <w:tcPr>
-            <w:tcW w:w="2020" w:type="dxa"/>
+            <w:tcW w:w="2597" w:type="dxa"/>
           </w:tcPr>
           <w:p>
             <w:pPr>
@@ -2534,7 +2557,7 @@
         </w:trPr>
         <w:tc>
           <w:tcPr>
-            <w:tcW w:w="1032" w:type="dxa"/>
+            <w:tcW w:w="1017" w:type="dxa"/>
           </w:tcPr>
           <w:p>
             <w:pPr>
@@ -2554,7 +2577,7 @@
         </w:tc>
         <w:tc>
           <w:tcPr>
-            <w:tcW w:w="3978" w:type="dxa"/>
+            <w:tcW w:w="3707" w:type="dxa"/>
           </w:tcPr>
           <w:p>
             <w:pPr>
@@ -2608,7 +2631,7 @@
         </w:tc>
         <w:tc>
           <w:tcPr>
-            <w:tcW w:w="1316" w:type="dxa"/>
+            <w:tcW w:w="1238" w:type="dxa"/>
           </w:tcPr>
           <w:p>
             <w:pPr>
@@ -2628,7 +2651,7 @@
         </w:tc>
         <w:tc>
           <w:tcPr>
-            <w:tcW w:w="1240" w:type="dxa"/>
+            <w:tcW w:w="1027" w:type="dxa"/>
           </w:tcPr>
           <w:p>
             <w:pPr>
@@ -2648,7 +2671,7 @@
         </w:tc>
         <w:tc>
           <w:tcPr>
-            <w:tcW w:w="2020" w:type="dxa"/>
+            <w:tcW w:w="2597" w:type="dxa"/>
           </w:tcPr>
           <w:p>
             <w:pPr>
@@ -2674,7 +2697,7 @@
         </w:trPr>
         <w:tc>
           <w:tcPr>
-            <w:tcW w:w="1032" w:type="dxa"/>
+            <w:tcW w:w="1017" w:type="dxa"/>
           </w:tcPr>
           <w:p>
             <w:pPr>
@@ -2694,7 +2717,7 @@
         </w:tc>
         <w:tc>
           <w:tcPr>
-            <w:tcW w:w="3978" w:type="dxa"/>
+            <w:tcW w:w="3707" w:type="dxa"/>
           </w:tcPr>
           <w:p>
             <w:pPr>
@@ -2748,7 +2771,7 @@
         </w:tc>
         <w:tc>
           <w:tcPr>
-            <w:tcW w:w="1316" w:type="dxa"/>
+            <w:tcW w:w="1238" w:type="dxa"/>
           </w:tcPr>
           <w:p>
             <w:pPr>
@@ -2768,7 +2791,7 @@
         </w:tc>
         <w:tc>
           <w:tcPr>
-            <w:tcW w:w="1240" w:type="dxa"/>
+            <w:tcW w:w="1027" w:type="dxa"/>
           </w:tcPr>
           <w:p>
             <w:pPr>
@@ -2788,7 +2811,7 @@
         </w:tc>
         <w:tc>
           <w:tcPr>
-            <w:tcW w:w="2020" w:type="dxa"/>
+            <w:tcW w:w="2597" w:type="dxa"/>
           </w:tcPr>
           <w:p>
             <w:pPr>
@@ -2814,7 +2837,7 @@
         </w:trPr>
         <w:tc>
           <w:tcPr>
-            <w:tcW w:w="1032" w:type="dxa"/>
+            <w:tcW w:w="1017" w:type="dxa"/>
           </w:tcPr>
           <w:p>
             <w:pPr>
@@ -2834,7 +2857,7 @@
         </w:tc>
         <w:tc>
           <w:tcPr>
-            <w:tcW w:w="3978" w:type="dxa"/>
+            <w:tcW w:w="3707" w:type="dxa"/>
           </w:tcPr>
           <w:p>
             <w:pPr>
@@ -2874,7 +2897,7 @@
         </w:tc>
         <w:tc>
           <w:tcPr>
-            <w:tcW w:w="1316" w:type="dxa"/>
+            <w:tcW w:w="1238" w:type="dxa"/>
           </w:tcPr>
           <w:p>
             <w:pPr>
@@ -2894,7 +2917,7 @@
         </w:tc>
         <w:tc>
           <w:tcPr>
-            <w:tcW w:w="1240" w:type="dxa"/>
+            <w:tcW w:w="1027" w:type="dxa"/>
           </w:tcPr>
           <w:p>
             <w:pPr>
@@ -2914,7 +2937,7 @@
         </w:tc>
         <w:tc>
           <w:tcPr>
-            <w:tcW w:w="2020" w:type="dxa"/>
+            <w:tcW w:w="2597" w:type="dxa"/>
           </w:tcPr>
           <w:p>
             <w:pPr>
@@ -2940,7 +2963,7 @@
         </w:trPr>
         <w:tc>
           <w:tcPr>
-            <w:tcW w:w="1032" w:type="dxa"/>
+            <w:tcW w:w="1017" w:type="dxa"/>
           </w:tcPr>
           <w:p>
             <w:pPr>
@@ -2960,7 +2983,7 @@
         </w:tc>
         <w:tc>
           <w:tcPr>
-            <w:tcW w:w="3978" w:type="dxa"/>
+            <w:tcW w:w="3707" w:type="dxa"/>
           </w:tcPr>
           <w:p>
             <w:pPr>
@@ -3029,7 +3052,7 @@
         </w:tc>
         <w:tc>
           <w:tcPr>
-            <w:tcW w:w="1316" w:type="dxa"/>
+            <w:tcW w:w="1238" w:type="dxa"/>
           </w:tcPr>
           <w:p>
             <w:pPr>
@@ -3049,7 +3072,7 @@
         </w:tc>
         <w:tc>
           <w:tcPr>
-            <w:tcW w:w="1240" w:type="dxa"/>
+            <w:tcW w:w="1027" w:type="dxa"/>
           </w:tcPr>
           <w:p>
             <w:pPr>
@@ -3069,7 +3092,7 @@
         </w:tc>
         <w:tc>
           <w:tcPr>
-            <w:tcW w:w="2020" w:type="dxa"/>
+            <w:tcW w:w="2597" w:type="dxa"/>
           </w:tcPr>
           <w:p>
             <w:pPr>
@@ -3095,7 +3118,7 @@
         </w:trPr>
         <w:tc>
           <w:tcPr>
-            <w:tcW w:w="1032" w:type="dxa"/>
+            <w:tcW w:w="1017" w:type="dxa"/>
           </w:tcPr>
           <w:p>
             <w:pPr>
@@ -3115,7 +3138,7 @@
         </w:tc>
         <w:tc>
           <w:tcPr>
-            <w:tcW w:w="3978" w:type="dxa"/>
+            <w:tcW w:w="3707" w:type="dxa"/>
           </w:tcPr>
           <w:p>
             <w:pPr>
@@ -3155,7 +3178,7 @@
         </w:tc>
         <w:tc>
           <w:tcPr>
-            <w:tcW w:w="1316" w:type="dxa"/>
+            <w:tcW w:w="1238" w:type="dxa"/>
           </w:tcPr>
           <w:p>
             <w:pPr>
@@ -3175,7 +3198,7 @@
         </w:tc>
         <w:tc>
           <w:tcPr>
-            <w:tcW w:w="1240" w:type="dxa"/>
+            <w:tcW w:w="1027" w:type="dxa"/>
           </w:tcPr>
           <w:p>
             <w:pPr>
@@ -3195,7 +3218,7 @@
         </w:tc>
         <w:tc>
           <w:tcPr>
-            <w:tcW w:w="2020" w:type="dxa"/>
+            <w:tcW w:w="2597" w:type="dxa"/>
           </w:tcPr>
           <w:p>
             <w:pPr>
@@ -3221,7 +3244,7 @@
         </w:trPr>
         <w:tc>
           <w:tcPr>
-            <w:tcW w:w="1032" w:type="dxa"/>
+            <w:tcW w:w="1017" w:type="dxa"/>
           </w:tcPr>
           <w:p>
             <w:pPr>
@@ -3241,7 +3264,7 @@
         </w:tc>
         <w:tc>
           <w:tcPr>
-            <w:tcW w:w="3978" w:type="dxa"/>
+            <w:tcW w:w="3707" w:type="dxa"/>
           </w:tcPr>
           <w:p>
             <w:pPr>
@@ -3307,7 +3330,7 @@
         </w:tc>
         <w:tc>
           <w:tcPr>
-            <w:tcW w:w="1316" w:type="dxa"/>
+            <w:tcW w:w="1238" w:type="dxa"/>
           </w:tcPr>
           <w:p>
             <w:pPr>
@@ -3327,7 +3350,7 @@
         </w:tc>
         <w:tc>
           <w:tcPr>
-            <w:tcW w:w="1240" w:type="dxa"/>
+            <w:tcW w:w="1027" w:type="dxa"/>
           </w:tcPr>
           <w:p>
             <w:pPr>
@@ -3347,28 +3370,21 @@
         </w:tc>
         <w:tc>
           <w:tcPr>
-            <w:tcW w:w="2020" w:type="dxa"/>
-          </w:tcPr>
-          <w:p>
-            <w:pPr>
-              <w:spacing w:before="0" w:line="240" w:lineRule="auto"/>
-              <w:jc w:val="center"/>
-              <w:rPr>
-                <w:lang w:val="en-US"/>
-              </w:rPr>
-            </w:pPr>
-            <w:r>
-              <w:rPr>
-                <w:lang w:val="en-US"/>
-              </w:rPr>
-              <w:t xml:space="preserve">Returns all property keys of the component with the given componentId in the currently </w:t>
-            </w:r>
-            <w:r>
-              <w:rPr>
-                <w:lang w:val="en-US"/>
-              </w:rPr>
-              <w:lastRenderedPageBreak/>
-              <w:t>deployed model</w:t>
+            <w:tcW w:w="2597" w:type="dxa"/>
+          </w:tcPr>
+          <w:p>
+            <w:pPr>
+              <w:spacing w:before="0" w:line="240" w:lineRule="auto"/>
+              <w:jc w:val="center"/>
+              <w:rPr>
+                <w:lang w:val="en-US"/>
+              </w:rPr>
+            </w:pPr>
+            <w:r>
+              <w:rPr>
+                <w:lang w:val="en-US"/>
+              </w:rPr>
+              <w:t>Returns all property keys of the component with the given componentId in the currently deployed model</w:t>
             </w:r>
           </w:p>
         </w:tc>
@@ -3380,28 +3396,27 @@
         </w:trPr>
         <w:tc>
           <w:tcPr>
-            <w:tcW w:w="1032" w:type="dxa"/>
-          </w:tcPr>
-          <w:p>
-            <w:pPr>
-              <w:spacing w:before="0" w:line="240" w:lineRule="auto"/>
-              <w:jc w:val="center"/>
-              <w:rPr>
-                <w:lang w:val="en-US"/>
-              </w:rPr>
-            </w:pPr>
-            <w:r>
-              <w:rPr>
-                <w:lang w:val="en-US"/>
-              </w:rPr>
-              <w:lastRenderedPageBreak/>
+            <w:tcW w:w="1017" w:type="dxa"/>
+          </w:tcPr>
+          <w:p>
+            <w:pPr>
+              <w:spacing w:before="0" w:line="240" w:lineRule="auto"/>
+              <w:jc w:val="center"/>
+              <w:rPr>
+                <w:lang w:val="en-US"/>
+              </w:rPr>
+            </w:pPr>
+            <w:r>
+              <w:rPr>
+                <w:lang w:val="en-US"/>
+              </w:rPr>
               <w:t>GET</w:t>
             </w:r>
           </w:p>
         </w:tc>
         <w:tc>
           <w:tcPr>
-            <w:tcW w:w="3978" w:type="dxa"/>
+            <w:tcW w:w="3707" w:type="dxa"/>
           </w:tcPr>
           <w:p>
             <w:pPr>
@@ -3505,7 +3520,7 @@
         </w:tc>
         <w:tc>
           <w:tcPr>
-            <w:tcW w:w="1316" w:type="dxa"/>
+            <w:tcW w:w="1238" w:type="dxa"/>
           </w:tcPr>
           <w:p>
             <w:pPr>
@@ -3525,7 +3540,7 @@
         </w:tc>
         <w:tc>
           <w:tcPr>
-            <w:tcW w:w="1240" w:type="dxa"/>
+            <w:tcW w:w="1027" w:type="dxa"/>
           </w:tcPr>
           <w:p>
             <w:pPr>
@@ -3545,7 +3560,7 @@
         </w:tc>
         <w:tc>
           <w:tcPr>
-            <w:tcW w:w="2020" w:type="dxa"/>
+            <w:tcW w:w="2597" w:type="dxa"/>
           </w:tcPr>
           <w:p>
             <w:pPr>
@@ -3561,15 +3576,6 @@
               </w:rPr>
               <w:t>Retrieves property value of a specific component, in the currently deployed model</w:t>
             </w:r>
-          </w:p>
-          <w:p>
-            <w:pPr>
-              <w:spacing w:before="0" w:line="240" w:lineRule="auto"/>
-              <w:jc w:val="center"/>
-              <w:rPr>
-                <w:lang w:val="en-US"/>
-              </w:rPr>
-            </w:pPr>
           </w:p>
         </w:tc>
       </w:tr>
@@ -3580,7 +3586,7 @@
         </w:trPr>
         <w:tc>
           <w:tcPr>
-            <w:tcW w:w="1032" w:type="dxa"/>
+            <w:tcW w:w="1017" w:type="dxa"/>
           </w:tcPr>
           <w:p>
             <w:pPr>
@@ -3600,7 +3606,7 @@
         </w:tc>
         <w:tc>
           <w:tcPr>
-            <w:tcW w:w="3978" w:type="dxa"/>
+            <w:tcW w:w="3707" w:type="dxa"/>
           </w:tcPr>
           <w:p>
             <w:pPr>
@@ -3725,7 +3731,7 @@
         </w:tc>
         <w:tc>
           <w:tcPr>
-            <w:tcW w:w="1316" w:type="dxa"/>
+            <w:tcW w:w="1238" w:type="dxa"/>
           </w:tcPr>
           <w:p>
             <w:pPr>
@@ -3745,7 +3751,7 @@
         </w:tc>
         <w:tc>
           <w:tcPr>
-            <w:tcW w:w="1240" w:type="dxa"/>
+            <w:tcW w:w="1027" w:type="dxa"/>
           </w:tcPr>
           <w:p>
             <w:pPr>
@@ -3765,7 +3771,7 @@
         </w:tc>
         <w:tc>
           <w:tcPr>
-            <w:tcW w:w="2020" w:type="dxa"/>
+            <w:tcW w:w="2597" w:type="dxa"/>
           </w:tcPr>
           <w:p>
             <w:pPr>
@@ -3791,7 +3797,7 @@
         </w:trPr>
         <w:tc>
           <w:tcPr>
-            <w:tcW w:w="1032" w:type="dxa"/>
+            <w:tcW w:w="1017" w:type="dxa"/>
           </w:tcPr>
           <w:p>
             <w:pPr>
@@ -3811,7 +3817,7 @@
         </w:tc>
         <w:tc>
           <w:tcPr>
-            <w:tcW w:w="3978" w:type="dxa"/>
+            <w:tcW w:w="3707" w:type="dxa"/>
           </w:tcPr>
           <w:p>
             <w:pPr>
@@ -3859,7 +3865,7 @@
         </w:tc>
         <w:tc>
           <w:tcPr>
-            <w:tcW w:w="1316" w:type="dxa"/>
+            <w:tcW w:w="1238" w:type="dxa"/>
           </w:tcPr>
           <w:p>
             <w:pPr>
@@ -3879,7 +3885,7 @@
         </w:tc>
         <w:tc>
           <w:tcPr>
-            <w:tcW w:w="1240" w:type="dxa"/>
+            <w:tcW w:w="1027" w:type="dxa"/>
           </w:tcPr>
           <w:p>
             <w:pPr>
@@ -3899,7 +3905,7 @@
         </w:tc>
         <w:tc>
           <w:tcPr>
-            <w:tcW w:w="2020" w:type="dxa"/>
+            <w:tcW w:w="2597" w:type="dxa"/>
           </w:tcPr>
           <w:p>
             <w:pPr>
@@ -3931,7 +3937,7 @@
         </w:trPr>
         <w:tc>
           <w:tcPr>
-            <w:tcW w:w="1032" w:type="dxa"/>
+            <w:tcW w:w="1017" w:type="dxa"/>
           </w:tcPr>
           <w:p>
             <w:pPr>
@@ -3951,7 +3957,7 @@
         </w:tc>
         <w:tc>
           <w:tcPr>
-            <w:tcW w:w="3978" w:type="dxa"/>
+            <w:tcW w:w="3707" w:type="dxa"/>
           </w:tcPr>
           <w:p>
             <w:pPr>
@@ -3967,10 +3973,20 @@
               </w:rPr>
               <w:t>runtime/model/eventChannels</w:t>
             </w:r>
-            <w:r>
-              <w:rPr>
-                <w:lang w:val="en-US"/>
-              </w:rPr>
+          </w:p>
+          <w:p>
+            <w:pPr>
+              <w:spacing w:before="0" w:line="240" w:lineRule="auto"/>
+              <w:jc w:val="center"/>
+              <w:rPr>
+                <w:lang w:val="en-US"/>
+              </w:rPr>
+            </w:pPr>
+            <w:r>
+              <w:rPr>
+                <w:lang w:val="en-US"/>
+              </w:rPr>
+              <w:lastRenderedPageBreak/>
               <w:t>/</w:t>
             </w:r>
             <w:r>
@@ -3998,12 +4014,6 @@
               <w:rPr>
                 <w:lang w:val="en-US"/>
               </w:rPr>
-              <w:t xml:space="preserve"> </w:t>
-            </w:r>
-            <w:r>
-              <w:rPr>
-                <w:lang w:val="en-US"/>
-              </w:rPr>
               <w:t>/</w:t>
             </w:r>
             <w:r>
@@ -4032,13 +4042,14 @@
                 <w:color w:val="548DD4" w:themeColor="text2" w:themeTint="99"/>
                 <w:lang w:val="en-US"/>
               </w:rPr>
+              <w:lastRenderedPageBreak/>
               <w:t>dataChannelId</w:t>
             </w:r>
           </w:p>
         </w:tc>
         <w:tc>
           <w:tcPr>
-            <w:tcW w:w="1316" w:type="dxa"/>
+            <w:tcW w:w="1238" w:type="dxa"/>
           </w:tcPr>
           <w:p>
             <w:pPr>
@@ -4058,7 +4069,7 @@
         </w:tc>
         <w:tc>
           <w:tcPr>
-            <w:tcW w:w="1240" w:type="dxa"/>
+            <w:tcW w:w="1027" w:type="dxa"/>
           </w:tcPr>
           <w:p>
             <w:pPr>
@@ -4078,7 +4089,7 @@
         </w:tc>
         <w:tc>
           <w:tcPr>
-            <w:tcW w:w="2020" w:type="dxa"/>
+            <w:tcW w:w="2597" w:type="dxa"/>
           </w:tcPr>
           <w:p>
             <w:pPr>
@@ -4104,7 +4115,14 @@
               <w:rPr>
                 <w:lang w:val="en-US"/>
               </w:rPr>
-              <w:t>ource (</w:t>
+              <w:t xml:space="preserve">ource </w:t>
+            </w:r>
+            <w:r>
+              <w:rPr>
+                <w:lang w:val="en-US"/>
+              </w:rPr>
+              <w:lastRenderedPageBreak/>
+              <w:t>(</w:t>
             </w:r>
             <w:r>
               <w:rPr>
@@ -4134,27 +4152,28 @@
         </w:trPr>
         <w:tc>
           <w:tcPr>
-            <w:tcW w:w="1032" w:type="dxa"/>
-          </w:tcPr>
-          <w:p>
-            <w:pPr>
-              <w:spacing w:before="0" w:line="240" w:lineRule="auto"/>
-              <w:jc w:val="center"/>
-              <w:rPr>
-                <w:lang w:val="en-US"/>
-              </w:rPr>
-            </w:pPr>
-            <w:r>
-              <w:rPr>
-                <w:lang w:val="en-US"/>
-              </w:rPr>
+            <w:tcW w:w="1017" w:type="dxa"/>
+          </w:tcPr>
+          <w:p>
+            <w:pPr>
+              <w:spacing w:before="0" w:line="240" w:lineRule="auto"/>
+              <w:jc w:val="center"/>
+              <w:rPr>
+                <w:lang w:val="en-US"/>
+              </w:rPr>
+            </w:pPr>
+            <w:r>
+              <w:rPr>
+                <w:lang w:val="en-US"/>
+              </w:rPr>
+              <w:lastRenderedPageBreak/>
               <w:t>GET</w:t>
             </w:r>
           </w:p>
         </w:tc>
         <w:tc>
           <w:tcPr>
-            <w:tcW w:w="3978" w:type="dxa"/>
+            <w:tcW w:w="3707" w:type="dxa"/>
           </w:tcPr>
           <w:p>
             <w:pPr>
@@ -4170,6 +4189,15 @@
               </w:rPr>
               <w:t>runtime/model/eventChannels</w:t>
             </w:r>
+          </w:p>
+          <w:p>
+            <w:pPr>
+              <w:spacing w:before="0" w:line="240" w:lineRule="auto"/>
+              <w:jc w:val="center"/>
+              <w:rPr>
+                <w:lang w:val="en-US"/>
+              </w:rPr>
+            </w:pPr>
             <w:r>
               <w:rPr>
                 <w:lang w:val="en-US"/>
@@ -4201,12 +4229,6 @@
               <w:rPr>
                 <w:lang w:val="en-US"/>
               </w:rPr>
-              <w:t xml:space="preserve"> </w:t>
-            </w:r>
-            <w:r>
-              <w:rPr>
-                <w:lang w:val="en-US"/>
-              </w:rPr>
               <w:t>/</w:t>
             </w:r>
             <w:r>
@@ -4241,7 +4263,7 @@
         </w:tc>
         <w:tc>
           <w:tcPr>
-            <w:tcW w:w="1316" w:type="dxa"/>
+            <w:tcW w:w="1238" w:type="dxa"/>
           </w:tcPr>
           <w:p>
             <w:pPr>
@@ -4261,7 +4283,7 @@
         </w:tc>
         <w:tc>
           <w:tcPr>
-            <w:tcW w:w="1240" w:type="dxa"/>
+            <w:tcW w:w="1027" w:type="dxa"/>
           </w:tcPr>
           <w:p>
             <w:pPr>
@@ -4281,7 +4303,7 @@
         </w:tc>
         <w:tc>
           <w:tcPr>
-            <w:tcW w:w="2020" w:type="dxa"/>
+            <w:tcW w:w="2597" w:type="dxa"/>
           </w:tcPr>
           <w:p>
             <w:pPr>
@@ -4337,7 +4359,7 @@
         </w:trPr>
         <w:tc>
           <w:tcPr>
-            <w:tcW w:w="1032" w:type="dxa"/>
+            <w:tcW w:w="1017" w:type="dxa"/>
           </w:tcPr>
           <w:p>
             <w:pPr>
@@ -4357,21 +4379,36 @@
         </w:tc>
         <w:tc>
           <w:tcPr>
-            <w:tcW w:w="3978" w:type="dxa"/>
-          </w:tcPr>
-          <w:p>
-            <w:pPr>
-              <w:spacing w:before="0" w:line="240" w:lineRule="auto"/>
-              <w:jc w:val="center"/>
-              <w:rPr>
-                <w:lang w:val="en-US"/>
-              </w:rPr>
-            </w:pPr>
-            <w:r>
-              <w:rPr>
-                <w:lang w:val="en-US"/>
-              </w:rPr>
-              <w:t>runtime/model/component/</w:t>
+            <w:tcW w:w="3707" w:type="dxa"/>
+          </w:tcPr>
+          <w:p>
+            <w:pPr>
+              <w:spacing w:before="0" w:line="240" w:lineRule="auto"/>
+              <w:jc w:val="center"/>
+              <w:rPr>
+                <w:lang w:val="en-US"/>
+              </w:rPr>
+            </w:pPr>
+            <w:r>
+              <w:rPr>
+                <w:lang w:val="en-US"/>
+              </w:rPr>
+              <w:t>runtime/model/component</w:t>
+            </w:r>
+          </w:p>
+          <w:p>
+            <w:pPr>
+              <w:spacing w:before="0" w:line="240" w:lineRule="auto"/>
+              <w:jc w:val="center"/>
+              <w:rPr>
+                <w:lang w:val="en-US"/>
+              </w:rPr>
+            </w:pPr>
+            <w:r>
+              <w:rPr>
+                <w:lang w:val="en-US"/>
+              </w:rPr>
+              <w:t>/</w:t>
             </w:r>
             <w:r>
               <w:rPr>
@@ -4384,12 +4421,6 @@
               <w:rPr>
                 <w:lang w:val="en-US"/>
               </w:rPr>
-              <w:t xml:space="preserve"> </w:t>
-            </w:r>
-            <w:r>
-              <w:rPr>
-                <w:lang w:val="en-US"/>
-              </w:rPr>
               <w:t>/eventChannels/ids</w:t>
             </w:r>
           </w:p>
@@ -4418,7 +4449,7 @@
         </w:tc>
         <w:tc>
           <w:tcPr>
-            <w:tcW w:w="1316" w:type="dxa"/>
+            <w:tcW w:w="1238" w:type="dxa"/>
           </w:tcPr>
           <w:p>
             <w:pPr>
@@ -4438,7 +4469,7 @@
         </w:tc>
         <w:tc>
           <w:tcPr>
-            <w:tcW w:w="1240" w:type="dxa"/>
+            <w:tcW w:w="1027" w:type="dxa"/>
           </w:tcPr>
           <w:p>
             <w:pPr>
@@ -4458,7 +4489,7 @@
         </w:tc>
         <w:tc>
           <w:tcPr>
-            <w:tcW w:w="2020" w:type="dxa"/>
+            <w:tcW w:w="2597" w:type="dxa"/>
           </w:tcPr>
           <w:p>
             <w:pPr>
@@ -4490,7 +4521,7 @@
         </w:trPr>
         <w:tc>
           <w:tcPr>
-            <w:tcW w:w="1032" w:type="dxa"/>
+            <w:tcW w:w="1017" w:type="dxa"/>
           </w:tcPr>
           <w:p>
             <w:pPr>
@@ -4510,7 +4541,7 @@
         </w:tc>
         <w:tc>
           <w:tcPr>
-            <w:tcW w:w="3978" w:type="dxa"/>
+            <w:tcW w:w="3707" w:type="dxa"/>
           </w:tcPr>
           <w:p>
             <w:pPr>
@@ -4564,7 +4595,7 @@
         </w:tc>
         <w:tc>
           <w:tcPr>
-            <w:tcW w:w="1316" w:type="dxa"/>
+            <w:tcW w:w="1238" w:type="dxa"/>
           </w:tcPr>
           <w:p>
             <w:pPr>
@@ -4584,7 +4615,7 @@
         </w:tc>
         <w:tc>
           <w:tcPr>
-            <w:tcW w:w="1240" w:type="dxa"/>
+            <w:tcW w:w="1027" w:type="dxa"/>
           </w:tcPr>
           <w:p>
             <w:pPr>
@@ -4604,7 +4635,7 @@
         </w:tc>
         <w:tc>
           <w:tcPr>
-            <w:tcW w:w="2020" w:type="dxa"/>
+            <w:tcW w:w="2597" w:type="dxa"/>
           </w:tcPr>
           <w:p>
             <w:pPr>
@@ -4648,7 +4679,7 @@
         </w:trPr>
         <w:tc>
           <w:tcPr>
-            <w:tcW w:w="1032" w:type="dxa"/>
+            <w:tcW w:w="1017" w:type="dxa"/>
           </w:tcPr>
           <w:p>
             <w:pPr>
@@ -4668,7 +4699,7 @@
         </w:tc>
         <w:tc>
           <w:tcPr>
-            <w:tcW w:w="3978" w:type="dxa"/>
+            <w:tcW w:w="3707" w:type="dxa"/>
           </w:tcPr>
           <w:p>
             <w:pPr>
@@ -4684,6 +4715,15 @@
               </w:rPr>
               <w:t>runtime/model/dataChannels</w:t>
             </w:r>
+          </w:p>
+          <w:p>
+            <w:pPr>
+              <w:spacing w:before="0" w:line="240" w:lineRule="auto"/>
+              <w:jc w:val="center"/>
+              <w:rPr>
+                <w:lang w:val="en-US"/>
+              </w:rPr>
+            </w:pPr>
             <w:r>
               <w:rPr>
                 <w:lang w:val="en-US"/>
@@ -4715,12 +4755,6 @@
               <w:rPr>
                 <w:lang w:val="en-US"/>
               </w:rPr>
-              <w:t xml:space="preserve"> </w:t>
-            </w:r>
-            <w:r>
-              <w:rPr>
-                <w:lang w:val="en-US"/>
-              </w:rPr>
               <w:t>/</w:t>
             </w:r>
             <w:r>
@@ -4755,7 +4789,7 @@
         </w:tc>
         <w:tc>
           <w:tcPr>
-            <w:tcW w:w="1316" w:type="dxa"/>
+            <w:tcW w:w="1238" w:type="dxa"/>
           </w:tcPr>
           <w:p>
             <w:pPr>
@@ -4775,7 +4809,7 @@
         </w:tc>
         <w:tc>
           <w:tcPr>
-            <w:tcW w:w="1240" w:type="dxa"/>
+            <w:tcW w:w="1027" w:type="dxa"/>
           </w:tcPr>
           <w:p>
             <w:pPr>
@@ -4795,7 +4829,7 @@
         </w:tc>
         <w:tc>
           <w:tcPr>
-            <w:tcW w:w="2020" w:type="dxa"/>
+            <w:tcW w:w="2597" w:type="dxa"/>
           </w:tcPr>
           <w:p>
             <w:pPr>
@@ -4827,14 +4861,7 @@
               <w:rPr>
                 <w:lang w:val="en-US"/>
               </w:rPr>
-              <w:t xml:space="preserve">channel edge </w:t>
-            </w:r>
-            <w:r>
-              <w:rPr>
-                <w:lang w:val="en-US"/>
-              </w:rPr>
-              <w:lastRenderedPageBreak/>
-              <w:t>– se JSON objects</w:t>
+              <w:t>channel edge – se JSON objects</w:t>
             </w:r>
             <w:r>
               <w:rPr>
@@ -4870,28 +4897,27 @@
         </w:trPr>
         <w:tc>
           <w:tcPr>
-            <w:tcW w:w="1032" w:type="dxa"/>
-          </w:tcPr>
-          <w:p>
-            <w:pPr>
-              <w:spacing w:before="0" w:line="240" w:lineRule="auto"/>
-              <w:jc w:val="center"/>
-              <w:rPr>
-                <w:lang w:val="en-US"/>
-              </w:rPr>
-            </w:pPr>
-            <w:r>
-              <w:rPr>
-                <w:lang w:val="en-US"/>
-              </w:rPr>
-              <w:lastRenderedPageBreak/>
+            <w:tcW w:w="1017" w:type="dxa"/>
+          </w:tcPr>
+          <w:p>
+            <w:pPr>
+              <w:spacing w:before="0" w:line="240" w:lineRule="auto"/>
+              <w:jc w:val="center"/>
+              <w:rPr>
+                <w:lang w:val="en-US"/>
+              </w:rPr>
+            </w:pPr>
+            <w:r>
+              <w:rPr>
+                <w:lang w:val="en-US"/>
+              </w:rPr>
               <w:t>GET</w:t>
             </w:r>
           </w:p>
         </w:tc>
         <w:tc>
           <w:tcPr>
-            <w:tcW w:w="3978" w:type="dxa"/>
+            <w:tcW w:w="3707" w:type="dxa"/>
           </w:tcPr>
           <w:p>
             <w:pPr>
@@ -4907,6 +4933,15 @@
               </w:rPr>
               <w:t>runtime/model/dataChannels</w:t>
             </w:r>
+          </w:p>
+          <w:p>
+            <w:pPr>
+              <w:spacing w:before="0" w:line="240" w:lineRule="auto"/>
+              <w:jc w:val="center"/>
+              <w:rPr>
+                <w:lang w:val="en-US"/>
+              </w:rPr>
+            </w:pPr>
             <w:r>
               <w:rPr>
                 <w:lang w:val="en-US"/>
@@ -4938,12 +4973,6 @@
               <w:rPr>
                 <w:lang w:val="en-US"/>
               </w:rPr>
-              <w:t xml:space="preserve"> </w:t>
-            </w:r>
-            <w:r>
-              <w:rPr>
-                <w:lang w:val="en-US"/>
-              </w:rPr>
               <w:t>/</w:t>
             </w:r>
             <w:r>
@@ -4978,7 +5007,7 @@
         </w:tc>
         <w:tc>
           <w:tcPr>
-            <w:tcW w:w="1316" w:type="dxa"/>
+            <w:tcW w:w="1238" w:type="dxa"/>
           </w:tcPr>
           <w:p>
             <w:pPr>
@@ -4998,7 +5027,7 @@
         </w:tc>
         <w:tc>
           <w:tcPr>
-            <w:tcW w:w="1240" w:type="dxa"/>
+            <w:tcW w:w="1027" w:type="dxa"/>
           </w:tcPr>
           <w:p>
             <w:pPr>
@@ -5018,7 +5047,7 @@
         </w:tc>
         <w:tc>
           <w:tcPr>
-            <w:tcW w:w="2020" w:type="dxa"/>
+            <w:tcW w:w="2597" w:type="dxa"/>
           </w:tcPr>
           <w:p>
             <w:pPr>
@@ -5086,7 +5115,7 @@
         </w:trPr>
         <w:tc>
           <w:tcPr>
-            <w:tcW w:w="1032" w:type="dxa"/>
+            <w:tcW w:w="1017" w:type="dxa"/>
           </w:tcPr>
           <w:p>
             <w:pPr>
@@ -5106,21 +5135,36 @@
         </w:tc>
         <w:tc>
           <w:tcPr>
-            <w:tcW w:w="3978" w:type="dxa"/>
-          </w:tcPr>
-          <w:p>
-            <w:pPr>
-              <w:spacing w:before="0" w:line="240" w:lineRule="auto"/>
-              <w:jc w:val="center"/>
-              <w:rPr>
-                <w:lang w:val="en-US"/>
-              </w:rPr>
-            </w:pPr>
-            <w:r>
-              <w:rPr>
-                <w:lang w:val="en-US"/>
-              </w:rPr>
-              <w:t>runtime/model/component/</w:t>
+            <w:tcW w:w="3707" w:type="dxa"/>
+          </w:tcPr>
+          <w:p>
+            <w:pPr>
+              <w:spacing w:before="0" w:line="240" w:lineRule="auto"/>
+              <w:jc w:val="center"/>
+              <w:rPr>
+                <w:lang w:val="en-US"/>
+              </w:rPr>
+            </w:pPr>
+            <w:r>
+              <w:rPr>
+                <w:lang w:val="en-US"/>
+              </w:rPr>
+              <w:t>runtime/model/component</w:t>
+            </w:r>
+          </w:p>
+          <w:p>
+            <w:pPr>
+              <w:spacing w:before="0" w:line="240" w:lineRule="auto"/>
+              <w:jc w:val="center"/>
+              <w:rPr>
+                <w:lang w:val="en-US"/>
+              </w:rPr>
+            </w:pPr>
+            <w:r>
+              <w:rPr>
+                <w:lang w:val="en-US"/>
+              </w:rPr>
+              <w:t>/</w:t>
             </w:r>
             <w:r>
               <w:rPr>
@@ -5133,12 +5177,6 @@
               <w:rPr>
                 <w:lang w:val="en-US"/>
               </w:rPr>
-              <w:t xml:space="preserve"> </w:t>
-            </w:r>
-            <w:r>
-              <w:rPr>
-                <w:lang w:val="en-US"/>
-              </w:rPr>
               <w:t>/</w:t>
             </w:r>
             <w:r>
@@ -5179,7 +5217,7 @@
         </w:tc>
         <w:tc>
           <w:tcPr>
-            <w:tcW w:w="1316" w:type="dxa"/>
+            <w:tcW w:w="1238" w:type="dxa"/>
           </w:tcPr>
           <w:p>
             <w:pPr>
@@ -5199,7 +5237,7 @@
         </w:tc>
         <w:tc>
           <w:tcPr>
-            <w:tcW w:w="1240" w:type="dxa"/>
+            <w:tcW w:w="1027" w:type="dxa"/>
           </w:tcPr>
           <w:p>
             <w:pPr>
@@ -5219,7 +5257,7 @@
         </w:tc>
         <w:tc>
           <w:tcPr>
-            <w:tcW w:w="2020" w:type="dxa"/>
+            <w:tcW w:w="2597" w:type="dxa"/>
           </w:tcPr>
           <w:p>
             <w:pPr>
@@ -5263,7 +5301,7 @@
         </w:trPr>
         <w:tc>
           <w:tcPr>
-            <w:tcW w:w="1032" w:type="dxa"/>
+            <w:tcW w:w="1017" w:type="dxa"/>
           </w:tcPr>
           <w:p>
             <w:pPr>
@@ -5283,7 +5321,7 @@
         </w:tc>
         <w:tc>
           <w:tcPr>
-            <w:tcW w:w="3978" w:type="dxa"/>
+            <w:tcW w:w="3707" w:type="dxa"/>
           </w:tcPr>
           <w:p>
             <w:pPr>
@@ -5337,7 +5375,7 @@
         </w:tc>
         <w:tc>
           <w:tcPr>
-            <w:tcW w:w="1316" w:type="dxa"/>
+            <w:tcW w:w="1238" w:type="dxa"/>
           </w:tcPr>
           <w:p>
             <w:pPr>
@@ -5357,7 +5395,7 @@
         </w:tc>
         <w:tc>
           <w:tcPr>
-            <w:tcW w:w="1240" w:type="dxa"/>
+            <w:tcW w:w="1027" w:type="dxa"/>
           </w:tcPr>
           <w:p>
             <w:pPr>
@@ -5377,7 +5415,7 @@
         </w:tc>
         <w:tc>
           <w:tcPr>
-            <w:tcW w:w="2020" w:type="dxa"/>
+            <w:tcW w:w="2597" w:type="dxa"/>
           </w:tcPr>
           <w:p>
             <w:pPr>
@@ -5403,7 +5441,7 @@
         </w:trPr>
         <w:tc>
           <w:tcPr>
-            <w:tcW w:w="1032" w:type="dxa"/>
+            <w:tcW w:w="1017" w:type="dxa"/>
           </w:tcPr>
           <w:p>
             <w:pPr>
@@ -5423,7 +5461,7 @@
         </w:tc>
         <w:tc>
           <w:tcPr>
-            <w:tcW w:w="3978" w:type="dxa"/>
+            <w:tcW w:w="3707" w:type="dxa"/>
           </w:tcPr>
           <w:p>
             <w:pPr>
@@ -5513,7 +5551,7 @@
         </w:tc>
         <w:tc>
           <w:tcPr>
-            <w:tcW w:w="1316" w:type="dxa"/>
+            <w:tcW w:w="1238" w:type="dxa"/>
           </w:tcPr>
           <w:p>
             <w:pPr>
@@ -5533,7 +5571,7 @@
         </w:tc>
         <w:tc>
           <w:tcPr>
-            <w:tcW w:w="1240" w:type="dxa"/>
+            <w:tcW w:w="1027" w:type="dxa"/>
           </w:tcPr>
           <w:p>
             <w:pPr>
@@ -5553,7 +5591,7 @@
         </w:tc>
         <w:tc>
           <w:tcPr>
-            <w:tcW w:w="2020" w:type="dxa"/>
+            <w:tcW w:w="2597" w:type="dxa"/>
           </w:tcPr>
           <w:p>
             <w:pPr>
@@ -5579,7 +5617,7 @@
         </w:trPr>
         <w:tc>
           <w:tcPr>
-            <w:tcW w:w="1032" w:type="dxa"/>
+            <w:tcW w:w="1017" w:type="dxa"/>
           </w:tcPr>
           <w:p>
             <w:pPr>
@@ -5599,7 +5637,7 @@
         </w:tc>
         <w:tc>
           <w:tcPr>
-            <w:tcW w:w="3978" w:type="dxa"/>
+            <w:tcW w:w="3707" w:type="dxa"/>
           </w:tcPr>
           <w:p>
             <w:pPr>
@@ -5653,7 +5691,7 @@
         </w:tc>
         <w:tc>
           <w:tcPr>
-            <w:tcW w:w="1316" w:type="dxa"/>
+            <w:tcW w:w="1238" w:type="dxa"/>
           </w:tcPr>
           <w:p>
             <w:pPr>
@@ -5673,7 +5711,7 @@
         </w:tc>
         <w:tc>
           <w:tcPr>
-            <w:tcW w:w="1240" w:type="dxa"/>
+            <w:tcW w:w="1027" w:type="dxa"/>
           </w:tcPr>
           <w:p>
             <w:pPr>
@@ -5693,7 +5731,7 @@
         </w:tc>
         <w:tc>
           <w:tcPr>
-            <w:tcW w:w="2020" w:type="dxa"/>
+            <w:tcW w:w="2597" w:type="dxa"/>
           </w:tcPr>
           <w:p>
             <w:pPr>
@@ -5719,7 +5757,7 @@
         </w:trPr>
         <w:tc>
           <w:tcPr>
-            <w:tcW w:w="1032" w:type="dxa"/>
+            <w:tcW w:w="1017" w:type="dxa"/>
           </w:tcPr>
           <w:p>
             <w:pPr>
@@ -5739,7 +5777,7 @@
         </w:tc>
         <w:tc>
           <w:tcPr>
-            <w:tcW w:w="3978" w:type="dxa"/>
+            <w:tcW w:w="3707" w:type="dxa"/>
           </w:tcPr>
           <w:p>
             <w:pPr>
@@ -5779,7 +5817,7 @@
         </w:tc>
         <w:tc>
           <w:tcPr>
-            <w:tcW w:w="1316" w:type="dxa"/>
+            <w:tcW w:w="1238" w:type="dxa"/>
           </w:tcPr>
           <w:p>
             <w:pPr>
@@ -5799,7 +5837,7 @@
         </w:tc>
         <w:tc>
           <w:tcPr>
-            <w:tcW w:w="1240" w:type="dxa"/>
+            <w:tcW w:w="1027" w:type="dxa"/>
           </w:tcPr>
           <w:p>
             <w:pPr>
@@ -5819,7 +5857,7 @@
         </w:tc>
         <w:tc>
           <w:tcPr>
-            <w:tcW w:w="2020" w:type="dxa"/>
+            <w:tcW w:w="2597" w:type="dxa"/>
           </w:tcPr>
           <w:p>
             <w:pPr>
@@ -5845,7 +5883,7 @@
         </w:trPr>
         <w:tc>
           <w:tcPr>
-            <w:tcW w:w="1032" w:type="dxa"/>
+            <w:tcW w:w="1017" w:type="dxa"/>
           </w:tcPr>
           <w:p>
             <w:pPr>
@@ -5865,21 +5903,36 @@
         </w:tc>
         <w:tc>
           <w:tcPr>
-            <w:tcW w:w="3978" w:type="dxa"/>
-          </w:tcPr>
-          <w:p>
-            <w:pPr>
-              <w:spacing w:before="0" w:line="240" w:lineRule="auto"/>
-              <w:jc w:val="center"/>
-              <w:rPr>
-                <w:lang w:val="en-US"/>
-              </w:rPr>
-            </w:pPr>
-            <w:r>
-              <w:rPr>
-                <w:lang w:val="en-US"/>
-              </w:rPr>
-              <w:t>/storage/components/descriptors/xml</w:t>
+            <w:tcW w:w="3707" w:type="dxa"/>
+          </w:tcPr>
+          <w:p>
+            <w:pPr>
+              <w:spacing w:before="0" w:line="240" w:lineRule="auto"/>
+              <w:jc w:val="center"/>
+              <w:rPr>
+                <w:lang w:val="en-US"/>
+              </w:rPr>
+            </w:pPr>
+            <w:r>
+              <w:rPr>
+                <w:lang w:val="en-US"/>
+              </w:rPr>
+              <w:t>/storage/components/descriptors</w:t>
+            </w:r>
+          </w:p>
+          <w:p>
+            <w:pPr>
+              <w:spacing w:before="0" w:line="240" w:lineRule="auto"/>
+              <w:jc w:val="center"/>
+              <w:rPr>
+                <w:lang w:val="en-US"/>
+              </w:rPr>
+            </w:pPr>
+            <w:r>
+              <w:rPr>
+                <w:lang w:val="en-US"/>
+              </w:rPr>
+              <w:t>/xml</w:t>
             </w:r>
           </w:p>
         </w:tc>
@@ -5905,7 +5958,7 @@
         </w:tc>
         <w:tc>
           <w:tcPr>
-            <w:tcW w:w="1316" w:type="dxa"/>
+            <w:tcW w:w="1238" w:type="dxa"/>
           </w:tcPr>
           <w:p>
             <w:pPr>
@@ -5925,7 +5978,7 @@
         </w:tc>
         <w:tc>
           <w:tcPr>
-            <w:tcW w:w="1240" w:type="dxa"/>
+            <w:tcW w:w="1027" w:type="dxa"/>
           </w:tcPr>
           <w:p>
             <w:pPr>
@@ -5945,7 +5998,7 @@
         </w:tc>
         <w:tc>
           <w:tcPr>
-            <w:tcW w:w="2020" w:type="dxa"/>
+            <w:tcW w:w="2597" w:type="dxa"/>
           </w:tcPr>
           <w:p>
             <w:pPr>
@@ -5971,7 +6024,7 @@
         </w:trPr>
         <w:tc>
           <w:tcPr>
-            <w:tcW w:w="1032" w:type="dxa"/>
+            <w:tcW w:w="1017" w:type="dxa"/>
           </w:tcPr>
           <w:p>
             <w:pPr>
@@ -5991,21 +6044,42 @@
         </w:tc>
         <w:tc>
           <w:tcPr>
-            <w:tcW w:w="3978" w:type="dxa"/>
-          </w:tcPr>
-          <w:p>
-            <w:pPr>
-              <w:spacing w:before="0" w:line="240" w:lineRule="auto"/>
-              <w:jc w:val="center"/>
-              <w:rPr>
-                <w:lang w:val="en-US"/>
-              </w:rPr>
-            </w:pPr>
-            <w:r>
-              <w:rPr>
-                <w:lang w:val="en-US"/>
-              </w:rPr>
-              <w:t>/storage/components/ descriptors/json</w:t>
+            <w:tcW w:w="3707" w:type="dxa"/>
+          </w:tcPr>
+          <w:p>
+            <w:pPr>
+              <w:spacing w:before="0" w:line="240" w:lineRule="auto"/>
+              <w:jc w:val="center"/>
+              <w:rPr>
+                <w:lang w:val="en-US"/>
+              </w:rPr>
+            </w:pPr>
+            <w:r>
+              <w:rPr>
+                <w:lang w:val="en-US"/>
+              </w:rPr>
+              <w:t>/storage/components/</w:t>
+            </w:r>
+            <w:r>
+              <w:rPr>
+                <w:lang w:val="en-US"/>
+              </w:rPr>
+              <w:t>descriptors</w:t>
+            </w:r>
+          </w:p>
+          <w:p>
+            <w:pPr>
+              <w:spacing w:before="0" w:line="240" w:lineRule="auto"/>
+              <w:jc w:val="center"/>
+              <w:rPr>
+                <w:lang w:val="en-US"/>
+              </w:rPr>
+            </w:pPr>
+            <w:r>
+              <w:rPr>
+                <w:lang w:val="en-US"/>
+              </w:rPr>
+              <w:t>/json</w:t>
             </w:r>
           </w:p>
         </w:tc>
@@ -6031,7 +6105,7 @@
         </w:tc>
         <w:tc>
           <w:tcPr>
-            <w:tcW w:w="1316" w:type="dxa"/>
+            <w:tcW w:w="1238" w:type="dxa"/>
           </w:tcPr>
           <w:p>
             <w:pPr>
@@ -6051,7 +6125,7 @@
         </w:tc>
         <w:tc>
           <w:tcPr>
-            <w:tcW w:w="1240" w:type="dxa"/>
+            <w:tcW w:w="1027" w:type="dxa"/>
           </w:tcPr>
           <w:p>
             <w:pPr>
@@ -6071,28 +6145,28 @@
         </w:tc>
         <w:tc>
           <w:tcPr>
-            <w:tcW w:w="2020" w:type="dxa"/>
-          </w:tcPr>
-          <w:p>
-            <w:pPr>
-              <w:spacing w:before="0" w:line="240" w:lineRule="auto"/>
-              <w:jc w:val="center"/>
-              <w:rPr>
-                <w:lang w:val="en-US"/>
-              </w:rPr>
-            </w:pPr>
-            <w:r>
-              <w:rPr>
-                <w:lang w:val="en-US"/>
-              </w:rPr>
-              <w:t xml:space="preserve">Retrieves the exact content of the component </w:t>
+            <w:tcW w:w="2597" w:type="dxa"/>
+          </w:tcPr>
+          <w:p>
+            <w:pPr>
+              <w:spacing w:before="0" w:line="240" w:lineRule="auto"/>
+              <w:jc w:val="center"/>
+              <w:rPr>
+                <w:lang w:val="en-US"/>
+              </w:rPr>
+            </w:pPr>
+            <w:r>
+              <w:rPr>
+                <w:lang w:val="en-US"/>
+              </w:rPr>
+              <w:t xml:space="preserve">Retrieves the exact content of the component descriptors </w:t>
             </w:r>
             <w:r>
               <w:rPr>
                 <w:lang w:val="en-US"/>
               </w:rPr>
               <w:lastRenderedPageBreak/>
-              <w:t>descriptors contained in the ARE repository</w:t>
+              <w:t>contained in the ARE repository</w:t>
             </w:r>
           </w:p>
         </w:tc>
@@ -6104,7 +6178,7 @@
         </w:trPr>
         <w:tc>
           <w:tcPr>
-            <w:tcW w:w="1032" w:type="dxa"/>
+            <w:tcW w:w="1017" w:type="dxa"/>
           </w:tcPr>
           <w:p>
             <w:pPr>
@@ -6125,7 +6199,7 @@
         </w:tc>
         <w:tc>
           <w:tcPr>
-            <w:tcW w:w="3978" w:type="dxa"/>
+            <w:tcW w:w="3707" w:type="dxa"/>
           </w:tcPr>
           <w:p>
             <w:pPr>
@@ -6183,7 +6257,7 @@
         </w:tc>
         <w:tc>
           <w:tcPr>
-            <w:tcW w:w="1316" w:type="dxa"/>
+            <w:tcW w:w="1238" w:type="dxa"/>
           </w:tcPr>
           <w:p>
             <w:pPr>
@@ -6203,7 +6277,7 @@
         </w:tc>
         <w:tc>
           <w:tcPr>
-            <w:tcW w:w="1240" w:type="dxa"/>
+            <w:tcW w:w="1027" w:type="dxa"/>
           </w:tcPr>
           <w:p>
             <w:pPr>
@@ -6223,7 +6297,7 @@
         </w:tc>
         <w:tc>
           <w:tcPr>
-            <w:tcW w:w="2020" w:type="dxa"/>
+            <w:tcW w:w="2597" w:type="dxa"/>
           </w:tcPr>
           <w:p>
             <w:pPr>
@@ -6249,7 +6323,7 @@
         </w:trPr>
         <w:tc>
           <w:tcPr>
-            <w:tcW w:w="1032" w:type="dxa"/>
+            <w:tcW w:w="1017" w:type="dxa"/>
           </w:tcPr>
           <w:p>
             <w:pPr>
@@ -6269,21 +6343,21 @@
         </w:tc>
         <w:tc>
           <w:tcPr>
-            <w:tcW w:w="3978" w:type="dxa"/>
-          </w:tcPr>
-          <w:p>
-            <w:pPr>
-              <w:spacing w:before="0" w:line="240" w:lineRule="auto"/>
-              <w:jc w:val="center"/>
-              <w:rPr>
-                <w:lang w:val="en-US"/>
-              </w:rPr>
-            </w:pPr>
-            <w:r>
-              <w:rPr>
-                <w:lang w:val="en-US"/>
-              </w:rPr>
-              <w:t>/events/subscribe</w:t>
+            <w:tcW w:w="3707" w:type="dxa"/>
+          </w:tcPr>
+          <w:p>
+            <w:pPr>
+              <w:spacing w:before="0" w:line="240" w:lineRule="auto"/>
+              <w:jc w:val="center"/>
+              <w:rPr>
+                <w:lang w:val="en-US"/>
+              </w:rPr>
+            </w:pPr>
+            <w:r>
+              <w:rPr>
+                <w:lang w:val="en-US"/>
+              </w:rPr>
+              <w:t>/runtime/deployment/listener</w:t>
             </w:r>
           </w:p>
         </w:tc>
@@ -6303,13 +6377,132 @@
               <w:rPr>
                 <w:lang w:val="en-US"/>
               </w:rPr>
+              <w:t>T</w:t>
+            </w:r>
+          </w:p>
+        </w:tc>
+        <w:tc>
+          <w:tcPr>
+            <w:tcW w:w="1238" w:type="dxa"/>
+          </w:tcPr>
+          <w:p>
+            <w:pPr>
+              <w:spacing w:before="0" w:line="240" w:lineRule="auto"/>
+              <w:jc w:val="center"/>
+              <w:rPr>
+                <w:lang w:val="en-US"/>
+              </w:rPr>
+            </w:pPr>
+            <w:r>
+              <w:rPr>
+                <w:lang w:val="en-US"/>
+              </w:rPr>
               <w:t>-</w:t>
             </w:r>
           </w:p>
         </w:tc>
         <w:tc>
           <w:tcPr>
-            <w:tcW w:w="1316" w:type="dxa"/>
+            <w:tcW w:w="1027" w:type="dxa"/>
+          </w:tcPr>
+          <w:p>
+            <w:pPr>
+              <w:spacing w:before="0" w:line="240" w:lineRule="auto"/>
+              <w:jc w:val="center"/>
+              <w:rPr>
+                <w:lang w:val="en-US"/>
+              </w:rPr>
+            </w:pPr>
+            <w:r>
+              <w:rPr>
+                <w:lang w:val="en-US"/>
+              </w:rPr>
+              <w:t>TEXT</w:t>
+            </w:r>
+          </w:p>
+        </w:tc>
+        <w:tc>
+          <w:tcPr>
+            <w:tcW w:w="2597" w:type="dxa"/>
+          </w:tcPr>
+          <w:p>
+            <w:pPr>
+              <w:keepNext/>
+              <w:spacing w:before="0" w:line="240" w:lineRule="auto"/>
+              <w:jc w:val="center"/>
+              <w:rPr>
+                <w:lang w:val="en-US"/>
+              </w:rPr>
+            </w:pPr>
+            <w:r>
+              <w:rPr>
+                <w:lang w:val="en-US"/>
+              </w:rPr>
+              <w:t xml:space="preserve">Opens a persistent connection with ARE and listens for </w:t>
+            </w:r>
+            <w:r>
+              <w:rPr>
+                <w:lang w:val="en-US"/>
+              </w:rPr>
+              <w:t>model deployment events (SSE)</w:t>
+            </w:r>
+            <w:r>
+              <w:rPr>
+                <w:lang w:val="en-US"/>
+              </w:rPr>
+              <w:t>.</w:t>
+            </w:r>
+          </w:p>
+        </w:tc>
+      </w:tr>
+      <w:tr>
+        <w:trPr>
+          <w:trHeight w:val="294"/>
+          <w:jc w:val="center"/>
+        </w:trPr>
+        <w:tc>
+          <w:tcPr>
+            <w:tcW w:w="1017" w:type="dxa"/>
+          </w:tcPr>
+          <w:p>
+            <w:pPr>
+              <w:spacing w:before="0" w:line="240" w:lineRule="auto"/>
+              <w:jc w:val="center"/>
+              <w:rPr>
+                <w:lang w:val="en-US"/>
+              </w:rPr>
+            </w:pPr>
+            <w:r>
+              <w:rPr>
+                <w:lang w:val="en-US"/>
+              </w:rPr>
+              <w:t>GET</w:t>
+            </w:r>
+          </w:p>
+        </w:tc>
+        <w:tc>
+          <w:tcPr>
+            <w:tcW w:w="3707" w:type="dxa"/>
+          </w:tcPr>
+          <w:p>
+            <w:pPr>
+              <w:spacing w:before="0" w:line="240" w:lineRule="auto"/>
+              <w:jc w:val="center"/>
+              <w:rPr>
+                <w:lang w:val="en-US"/>
+              </w:rPr>
+            </w:pPr>
+            <w:r>
+              <w:rPr>
+                <w:lang w:val="en-US"/>
+              </w:rPr>
+              <w:t>/runtime/model/state/listener</w:t>
+            </w:r>
+          </w:p>
+        </w:tc>
+        <w:tc>
+          <w:tcPr>
+            <w:tcW w:w="1754" w:type="dxa"/>
           </w:tcPr>
           <w:p>
             <w:pPr>
@@ -6329,7 +6522,7 @@
         </w:tc>
         <w:tc>
           <w:tcPr>
-            <w:tcW w:w="1240" w:type="dxa"/>
+            <w:tcW w:w="1238" w:type="dxa"/>
           </w:tcPr>
           <w:p>
             <w:pPr>
@@ -6349,7 +6542,27 @@
         </w:tc>
         <w:tc>
           <w:tcPr>
-            <w:tcW w:w="2020" w:type="dxa"/>
+            <w:tcW w:w="1027" w:type="dxa"/>
+          </w:tcPr>
+          <w:p>
+            <w:pPr>
+              <w:spacing w:before="0" w:line="240" w:lineRule="auto"/>
+              <w:jc w:val="center"/>
+              <w:rPr>
+                <w:lang w:val="en-US"/>
+              </w:rPr>
+            </w:pPr>
+            <w:r>
+              <w:rPr>
+                <w:lang w:val="en-US"/>
+              </w:rPr>
+              <w:t>TEXT</w:t>
+            </w:r>
+          </w:p>
+        </w:tc>
+        <w:tc>
+          <w:tcPr>
+            <w:tcW w:w="2597" w:type="dxa"/>
           </w:tcPr>
           <w:p>
             <w:pPr>
@@ -6364,7 +6577,498 @@
               <w:rPr>
                 <w:lang w:val="en-US"/>
               </w:rPr>
-              <w:t>Opens a persistent connection with ARE and listens for Server Sent Events.</w:t>
+              <w:t xml:space="preserve">Opens a persistent connection with ARE and listens for </w:t>
+            </w:r>
+            <w:r>
+              <w:rPr>
+                <w:lang w:val="en-US"/>
+              </w:rPr>
+              <w:t>model state change events (SSE)</w:t>
+            </w:r>
+            <w:r>
+              <w:rPr>
+                <w:lang w:val="en-US"/>
+              </w:rPr>
+              <w:t>.</w:t>
+            </w:r>
+          </w:p>
+        </w:tc>
+      </w:tr>
+      <w:tr>
+        <w:trPr>
+          <w:trHeight w:val="294"/>
+          <w:jc w:val="center"/>
+        </w:trPr>
+        <w:tc>
+          <w:tcPr>
+            <w:tcW w:w="1017" w:type="dxa"/>
+          </w:tcPr>
+          <w:p>
+            <w:pPr>
+              <w:spacing w:before="0" w:line="240" w:lineRule="auto"/>
+              <w:jc w:val="center"/>
+              <w:rPr>
+                <w:lang w:val="en-US"/>
+              </w:rPr>
+            </w:pPr>
+            <w:r>
+              <w:rPr>
+                <w:lang w:val="en-US"/>
+              </w:rPr>
+              <w:t>GET</w:t>
+            </w:r>
+          </w:p>
+        </w:tc>
+        <w:tc>
+          <w:tcPr>
+            <w:tcW w:w="3707" w:type="dxa"/>
+          </w:tcPr>
+          <w:p>
+            <w:pPr>
+              <w:spacing w:before="0" w:line="240" w:lineRule="auto"/>
+              <w:jc w:val="center"/>
+              <w:rPr>
+                <w:lang w:val="en-US"/>
+              </w:rPr>
+            </w:pPr>
+            <w:r>
+              <w:rPr>
+                <w:lang w:val="en-US"/>
+              </w:rPr>
+              <w:t>/runtime/model/eventChannels</w:t>
+            </w:r>
+          </w:p>
+          <w:p>
+            <w:pPr>
+              <w:spacing w:before="0" w:line="240" w:lineRule="auto"/>
+              <w:jc w:val="center"/>
+              <w:rPr>
+                <w:lang w:val="en-US"/>
+              </w:rPr>
+            </w:pPr>
+            <w:r>
+              <w:rPr>
+                <w:lang w:val="en-US"/>
+              </w:rPr>
+              <w:t>/listener</w:t>
+            </w:r>
+          </w:p>
+        </w:tc>
+        <w:tc>
+          <w:tcPr>
+            <w:tcW w:w="1754" w:type="dxa"/>
+          </w:tcPr>
+          <w:p>
+            <w:pPr>
+              <w:spacing w:before="0" w:line="240" w:lineRule="auto"/>
+              <w:jc w:val="center"/>
+              <w:rPr>
+                <w:lang w:val="en-US"/>
+              </w:rPr>
+            </w:pPr>
+            <w:r>
+              <w:rPr>
+                <w:lang w:val="en-US"/>
+              </w:rPr>
+              <w:t>-</w:t>
+            </w:r>
+          </w:p>
+        </w:tc>
+        <w:tc>
+          <w:tcPr>
+            <w:tcW w:w="1238" w:type="dxa"/>
+          </w:tcPr>
+          <w:p>
+            <w:pPr>
+              <w:spacing w:before="0" w:line="240" w:lineRule="auto"/>
+              <w:jc w:val="center"/>
+              <w:rPr>
+                <w:lang w:val="en-US"/>
+              </w:rPr>
+            </w:pPr>
+            <w:r>
+              <w:rPr>
+                <w:lang w:val="en-US"/>
+              </w:rPr>
+              <w:t>-</w:t>
+            </w:r>
+          </w:p>
+        </w:tc>
+        <w:tc>
+          <w:tcPr>
+            <w:tcW w:w="1027" w:type="dxa"/>
+          </w:tcPr>
+          <w:p>
+            <w:pPr>
+              <w:spacing w:before="0" w:line="240" w:lineRule="auto"/>
+              <w:jc w:val="center"/>
+              <w:rPr>
+                <w:lang w:val="en-US"/>
+              </w:rPr>
+            </w:pPr>
+            <w:r>
+              <w:rPr>
+                <w:lang w:val="en-US"/>
+              </w:rPr>
+              <w:t>JSON</w:t>
+            </w:r>
+          </w:p>
+        </w:tc>
+        <w:tc>
+          <w:tcPr>
+            <w:tcW w:w="2597" w:type="dxa"/>
+          </w:tcPr>
+          <w:p>
+            <w:pPr>
+              <w:keepNext/>
+              <w:spacing w:before="0" w:line="240" w:lineRule="auto"/>
+              <w:jc w:val="center"/>
+              <w:rPr>
+                <w:lang w:val="en-US"/>
+              </w:rPr>
+            </w:pPr>
+            <w:r>
+              <w:rPr>
+                <w:lang w:val="en-US"/>
+              </w:rPr>
+              <w:t xml:space="preserve">Opens a persistent connection with ARE and listens for </w:t>
+            </w:r>
+            <w:r>
+              <w:rPr>
+                <w:lang w:val="en-US"/>
+              </w:rPr>
+              <w:t>eventChannel transmissions (SSE)</w:t>
+            </w:r>
+            <w:r>
+              <w:rPr>
+                <w:lang w:val="en-US"/>
+              </w:rPr>
+              <w:t>.</w:t>
+            </w:r>
+          </w:p>
+        </w:tc>
+      </w:tr>
+      <w:tr>
+        <w:trPr>
+          <w:trHeight w:val="294"/>
+          <w:jc w:val="center"/>
+        </w:trPr>
+        <w:tc>
+          <w:tcPr>
+            <w:tcW w:w="1017" w:type="dxa"/>
+          </w:tcPr>
+          <w:p>
+            <w:pPr>
+              <w:spacing w:before="0" w:line="240" w:lineRule="auto"/>
+              <w:jc w:val="center"/>
+              <w:rPr>
+                <w:lang w:val="en-US"/>
+              </w:rPr>
+            </w:pPr>
+            <w:r>
+              <w:rPr>
+                <w:lang w:val="en-US"/>
+              </w:rPr>
+              <w:t>GET</w:t>
+            </w:r>
+          </w:p>
+        </w:tc>
+        <w:tc>
+          <w:tcPr>
+            <w:tcW w:w="3707" w:type="dxa"/>
+          </w:tcPr>
+          <w:p>
+            <w:pPr>
+              <w:tabs>
+                <w:tab w:val="left" w:pos="1234"/>
+              </w:tabs>
+              <w:spacing w:before="0" w:line="240" w:lineRule="auto"/>
+              <w:jc w:val="center"/>
+              <w:rPr>
+                <w:lang w:val="en-US"/>
+              </w:rPr>
+            </w:pPr>
+            <w:r>
+              <w:rPr>
+                <w:lang w:val="en-US"/>
+              </w:rPr>
+              <w:t>/runtime/model/dataChannels/</w:t>
+            </w:r>
+            <w:r>
+              <w:rPr>
+                <w:lang w:val="en-US"/>
+              </w:rPr>
+              <w:t xml:space="preserve"> </w:t>
+            </w:r>
+            <w:r>
+              <w:rPr>
+                <w:lang w:val="en-US"/>
+              </w:rPr>
+              <w:t>{</w:t>
+            </w:r>
+            <w:r>
+              <w:rPr>
+                <w:color w:val="4F81BD" w:themeColor="accent1"/>
+                <w:lang w:val="en-US"/>
+              </w:rPr>
+              <w:t>channelId</w:t>
+            </w:r>
+            <w:r>
+              <w:rPr>
+                <w:lang w:val="en-US"/>
+              </w:rPr>
+              <w:t>}/listener</w:t>
+            </w:r>
+          </w:p>
+        </w:tc>
+        <w:tc>
+          <w:tcPr>
+            <w:tcW w:w="1754" w:type="dxa"/>
+          </w:tcPr>
+          <w:p>
+            <w:pPr>
+              <w:spacing w:before="0" w:line="240" w:lineRule="auto"/>
+              <w:jc w:val="center"/>
+              <w:rPr>
+                <w:lang w:val="en-US"/>
+              </w:rPr>
+            </w:pPr>
+            <w:r>
+              <w:rPr>
+                <w:color w:val="548DD4" w:themeColor="text2" w:themeTint="99"/>
+                <w:lang w:val="en-US"/>
+              </w:rPr>
+              <w:t>channelId</w:t>
+            </w:r>
+          </w:p>
+        </w:tc>
+        <w:tc>
+          <w:tcPr>
+            <w:tcW w:w="1238" w:type="dxa"/>
+          </w:tcPr>
+          <w:p>
+            <w:pPr>
+              <w:spacing w:before="0" w:line="240" w:lineRule="auto"/>
+              <w:jc w:val="center"/>
+              <w:rPr>
+                <w:lang w:val="en-US"/>
+              </w:rPr>
+            </w:pPr>
+            <w:r>
+              <w:rPr>
+                <w:lang w:val="en-US"/>
+              </w:rPr>
+              <w:t>-</w:t>
+            </w:r>
+          </w:p>
+        </w:tc>
+        <w:tc>
+          <w:tcPr>
+            <w:tcW w:w="1027" w:type="dxa"/>
+          </w:tcPr>
+          <w:p>
+            <w:pPr>
+              <w:spacing w:before="0" w:line="240" w:lineRule="auto"/>
+              <w:jc w:val="center"/>
+              <w:rPr>
+                <w:lang w:val="en-US"/>
+              </w:rPr>
+            </w:pPr>
+            <w:r>
+              <w:rPr>
+                <w:lang w:val="en-US"/>
+              </w:rPr>
+              <w:t>JSON</w:t>
+            </w:r>
+          </w:p>
+        </w:tc>
+        <w:tc>
+          <w:tcPr>
+            <w:tcW w:w="2597" w:type="dxa"/>
+          </w:tcPr>
+          <w:p>
+            <w:pPr>
+              <w:keepNext/>
+              <w:spacing w:before="0" w:line="240" w:lineRule="auto"/>
+              <w:jc w:val="center"/>
+              <w:rPr>
+                <w:lang w:val="en-US"/>
+              </w:rPr>
+            </w:pPr>
+            <w:r>
+              <w:rPr>
+                <w:lang w:val="en-US"/>
+              </w:rPr>
+              <w:t xml:space="preserve">Opens a persistent connection with ARE and listens for </w:t>
+            </w:r>
+            <w:r>
+              <w:rPr>
+                <w:lang w:val="en-US"/>
+              </w:rPr>
+              <w:t>dataChannel transmissions (SSE)</w:t>
+            </w:r>
+            <w:r>
+              <w:rPr>
+                <w:lang w:val="en-US"/>
+              </w:rPr>
+              <w:t>.</w:t>
+            </w:r>
+            <w:r>
+              <w:rPr>
+                <w:lang w:val="en-US"/>
+              </w:rPr>
+              <w:t xml:space="preserve"> Mind that data channel subscriptions are initialized on every model deployment. </w:t>
+            </w:r>
+          </w:p>
+        </w:tc>
+      </w:tr>
+      <w:tr>
+        <w:trPr>
+          <w:trHeight w:val="294"/>
+          <w:jc w:val="center"/>
+        </w:trPr>
+        <w:tc>
+          <w:tcPr>
+            <w:tcW w:w="1017" w:type="dxa"/>
+          </w:tcPr>
+          <w:p>
+            <w:pPr>
+              <w:spacing w:before="0" w:line="240" w:lineRule="auto"/>
+              <w:jc w:val="center"/>
+              <w:rPr>
+                <w:lang w:val="en-US"/>
+              </w:rPr>
+            </w:pPr>
+            <w:r>
+              <w:rPr>
+                <w:lang w:val="en-US"/>
+              </w:rPr>
+              <w:t>GET</w:t>
+            </w:r>
+          </w:p>
+        </w:tc>
+        <w:tc>
+          <w:tcPr>
+            <w:tcW w:w="3707" w:type="dxa"/>
+          </w:tcPr>
+          <w:p>
+            <w:pPr>
+              <w:spacing w:before="0" w:line="240" w:lineRule="auto"/>
+              <w:jc w:val="center"/>
+              <w:rPr>
+                <w:lang w:val="en-US"/>
+              </w:rPr>
+            </w:pPr>
+            <w:r>
+              <w:rPr>
+                <w:lang w:val="en-US"/>
+              </w:rPr>
+              <w:t>/runtime/model/components/</w:t>
+            </w:r>
+            <w:r>
+              <w:rPr>
+                <w:lang w:val="en-US"/>
+              </w:rPr>
+              <w:t xml:space="preserve"> </w:t>
+            </w:r>
+            <w:r>
+              <w:rPr>
+                <w:lang w:val="en-US"/>
+              </w:rPr>
+              <w:t>properties/listener</w:t>
+            </w:r>
+          </w:p>
+        </w:tc>
+        <w:tc>
+          <w:tcPr>
+            <w:tcW w:w="1754" w:type="dxa"/>
+          </w:tcPr>
+          <w:p>
+            <w:pPr>
+              <w:spacing w:before="0" w:line="240" w:lineRule="auto"/>
+              <w:jc w:val="center"/>
+              <w:rPr>
+                <w:lang w:val="en-US"/>
+              </w:rPr>
+            </w:pPr>
+            <w:r>
+              <w:rPr>
+                <w:lang w:val="en-US"/>
+              </w:rPr>
+              <w:t>-</w:t>
+            </w:r>
+          </w:p>
+        </w:tc>
+        <w:tc>
+          <w:tcPr>
+            <w:tcW w:w="1238" w:type="dxa"/>
+          </w:tcPr>
+          <w:p>
+            <w:pPr>
+              <w:spacing w:before="0" w:line="240" w:lineRule="auto"/>
+              <w:jc w:val="center"/>
+              <w:rPr>
+                <w:lang w:val="en-US"/>
+              </w:rPr>
+            </w:pPr>
+            <w:r>
+              <w:rPr>
+                <w:lang w:val="en-US"/>
+              </w:rPr>
+              <w:t>-</w:t>
+            </w:r>
+          </w:p>
+        </w:tc>
+        <w:tc>
+          <w:tcPr>
+            <w:tcW w:w="1027" w:type="dxa"/>
+          </w:tcPr>
+          <w:p>
+            <w:pPr>
+              <w:spacing w:before="0" w:line="240" w:lineRule="auto"/>
+              <w:jc w:val="center"/>
+              <w:rPr>
+                <w:lang w:val="en-US"/>
+              </w:rPr>
+            </w:pPr>
+            <w:r>
+              <w:rPr>
+                <w:lang w:val="en-US"/>
+              </w:rPr>
+              <w:t>JSON</w:t>
+            </w:r>
+          </w:p>
+        </w:tc>
+        <w:tc>
+          <w:tcPr>
+            <w:tcW w:w="2597" w:type="dxa"/>
+          </w:tcPr>
+          <w:p>
+            <w:pPr>
+              <w:keepNext/>
+              <w:spacing w:before="0" w:line="240" w:lineRule="auto"/>
+              <w:jc w:val="center"/>
+              <w:rPr>
+                <w:lang w:val="en-US"/>
+              </w:rPr>
+            </w:pPr>
+            <w:r>
+              <w:rPr>
+                <w:lang w:val="en-US"/>
+              </w:rPr>
+              <w:t xml:space="preserve">Opens a persistent connection with ARE and listens for </w:t>
+            </w:r>
+            <w:r>
+              <w:rPr>
+                <w:lang w:val="en-US"/>
+              </w:rPr>
+              <w:t>component property changes (SSE)</w:t>
+            </w:r>
+            <w:r>
+              <w:rPr>
+                <w:lang w:val="en-US"/>
+              </w:rPr>
+              <w:t>.</w:t>
             </w:r>
           </w:p>
         </w:tc>
@@ -6375,7 +7079,7 @@
         <w:pStyle w:val="Caption"/>
         <w:jc w:val="center"/>
       </w:pPr>
-      <w:bookmarkStart w:id="4" w:name="_Toc444526161"/>
+      <w:bookmarkStart w:id="5" w:name="_Toc444526161"/>
       <w:r>
         <w:t xml:space="preserve">Table </w:t>
       </w:r>
@@ -6400,7 +7104,7 @@
       <w:r>
         <w:t>: REST API functions</w:t>
       </w:r>
-      <w:bookmarkEnd w:id="4"/>
+      <w:bookmarkEnd w:id="5"/>
     </w:p>
     <w:p>
       <w:pPr>
@@ -6423,7 +7127,7 @@
           <w:lang w:val="en-US"/>
         </w:rPr>
       </w:pPr>
-      <w:bookmarkStart w:id="5" w:name="_Toc444526966"/>
+      <w:bookmarkStart w:id="6" w:name="_Toc444526966"/>
       <w:r>
         <w:rPr>
           <w:rFonts w:eastAsiaTheme="majorEastAsia"/>
@@ -6432,7 +7136,7 @@
         <w:lastRenderedPageBreak/>
         <w:t>Path parameter encoding</w:t>
       </w:r>
-      <w:bookmarkEnd w:id="5"/>
+      <w:bookmarkEnd w:id="6"/>
     </w:p>
     <w:p>
       <w:pPr>
@@ -7036,7 +7740,7 @@
           <w:lang w:val="en-US"/>
         </w:rPr>
       </w:pPr>
-      <w:bookmarkStart w:id="6" w:name="_Toc444526967"/>
+      <w:bookmarkStart w:id="7" w:name="_Toc444526967"/>
       <w:r>
         <w:rPr>
           <w:rFonts w:eastAsiaTheme="majorEastAsia"/>
@@ -7051,7 +7755,7 @@
         </w:rPr>
         <w:t>s</w:t>
       </w:r>
-      <w:bookmarkEnd w:id="6"/>
+      <w:bookmarkEnd w:id="7"/>
     </w:p>
     <w:p>
       <w:pPr>
@@ -7227,21 +7931,21 @@
           <w:rFonts w:eastAsiaTheme="majorEastAsia"/>
           <w:lang w:val="en-US"/>
         </w:rPr>
-        <w:t xml:space="preserve"> to identify which specific event </w:t>
+        <w:t xml:space="preserve"> to </w:t>
       </w:r>
       <w:r>
         <w:rPr>
           <w:rFonts w:eastAsiaTheme="majorEastAsia"/>
           <w:lang w:val="en-US"/>
         </w:rPr>
-        <w:t>has</w:t>
+        <w:t>retrieve details regarding the</w:t>
       </w:r>
       <w:r>
         <w:rPr>
           <w:rFonts w:eastAsiaTheme="majorEastAsia"/>
           <w:lang w:val="en-US"/>
         </w:rPr>
-        <w:t xml:space="preserve"> occurred.</w:t>
+        <w:t xml:space="preserve"> event.</w:t>
       </w:r>
       <w:r>
         <w:rPr>
@@ -7249,43 +7953,15 @@
           <w:lang w:val="en-US"/>
         </w:rPr>
         <w:t xml:space="preserve"> The event types and their corresponding messages can be found in table 2.</w:t>
-      </w:r>
-      <w:r>
-        <w:rPr>
-          <w:rFonts w:eastAsiaTheme="majorEastAsia"/>
-          <w:lang w:val="en-US"/>
-        </w:rPr>
-        <w:t xml:space="preserve"> More information for each event message can be found in AsTeRICS Developer</w:t>
-      </w:r>
-      <w:r>
-        <w:rPr>
-          <w:rFonts w:eastAsiaTheme="majorEastAsia"/>
-          <w:lang w:val="en-US"/>
-        </w:rPr>
-        <w:t>’s</w:t>
-      </w:r>
-      <w:bookmarkStart w:id="7" w:name="_GoBack"/>
-      <w:bookmarkEnd w:id="7"/>
-      <w:r>
-        <w:rPr>
-          <w:rFonts w:eastAsiaTheme="majorEastAsia"/>
-          <w:lang w:val="en-US"/>
-        </w:rPr>
-        <w:t xml:space="preserve"> manual, section 5.10.</w:t>
       </w:r>
     </w:p>
     <w:p>
       <w:pPr>
         <w:rPr>
           <w:rFonts w:eastAsiaTheme="majorEastAsia"/>
-        </w:rPr>
-      </w:pPr>
-      <w:r>
-        <w:rPr>
-          <w:rFonts w:eastAsiaTheme="majorEastAsia"/>
-        </w:rPr>
-        <w:t>Note that the event type parameter, is passed as a part of the SSE mechanism and  not as part of the corresponding REST API function.</w:t>
-      </w:r>
+          <w:lang w:val="en-US"/>
+        </w:rPr>
+      </w:pPr>
     </w:p>
     <w:p>
       <w:pPr>
@@ -7297,42 +7973,17 @@
     </w:p>
     <w:p>
       <w:pPr>
-        <w:rPr>
-          <w:rFonts w:eastAsiaTheme="majorEastAsia"/>
+        <w:spacing w:line="240" w:lineRule="auto"/>
+        <w:rPr>
+          <w:rFonts w:ascii="Times New Roman" w:hAnsi="Times New Roman"/>
           <w:lang w:val="en-US"/>
         </w:rPr>
       </w:pPr>
     </w:p>
     <w:p>
       <w:pPr>
-        <w:spacing w:line="240" w:lineRule="auto"/>
-        <w:rPr>
-          <w:rFonts w:ascii="Times New Roman" w:hAnsi="Times New Roman"/>
-          <w:lang w:val="en-US"/>
-        </w:rPr>
-      </w:pPr>
-    </w:p>
-    <w:p>
-      <w:pPr>
-        <w:spacing w:line="240" w:lineRule="auto"/>
-        <w:rPr>
-          <w:rFonts w:ascii="Times New Roman" w:hAnsi="Times New Roman"/>
-          <w:lang w:val="en-US"/>
-        </w:rPr>
-      </w:pPr>
-      <w:r>
-        <w:rPr>
-          <w:rFonts w:ascii="Times New Roman" w:hAnsi="Times New Roman"/>
-          <w:lang w:val="en-US"/>
-        </w:rPr>
-        <w:lastRenderedPageBreak/>
-        <w:t>* NOT YET IMPLEMENTED</w:t>
-      </w:r>
-    </w:p>
-    <w:p>
-      <w:pPr>
         <w:pStyle w:val="Caption"/>
-        <w:framePr w:h="676" w:hRule="exact" w:hSpace="180" w:wrap="around" w:vAnchor="page" w:hAnchor="page" w:x="5176" w:y="5386"/>
+        <w:framePr w:h="676" w:hRule="exact" w:hSpace="180" w:wrap="around" w:vAnchor="page" w:hAnchor="page" w:x="5213" w:y="7067"/>
       </w:pPr>
       <w:bookmarkStart w:id="8" w:name="_Toc444526162"/>
       <w:r>
@@ -7360,15 +8011,6 @@
         <w:t>: Event Types</w:t>
       </w:r>
       <w:bookmarkEnd w:id="8"/>
-    </w:p>
-    <w:p>
-      <w:pPr>
-        <w:spacing w:line="240" w:lineRule="auto"/>
-        <w:rPr>
-          <w:rFonts w:ascii="Times New Roman" w:hAnsi="Times New Roman"/>
-          <w:lang w:val="en-US"/>
-        </w:rPr>
-      </w:pPr>
     </w:p>
     <w:p>
       <w:pPr>
@@ -7423,7 +8065,15 @@
                 <w:b/>
                 <w:lang w:val="en-US"/>
               </w:rPr>
-              <w:t>event type</w:t>
+              <w:t>E</w:t>
+            </w:r>
+            <w:r>
+              <w:rPr>
+                <w:rFonts w:ascii="Times New Roman" w:hAnsi="Times New Roman"/>
+                <w:b/>
+                <w:lang w:val="en-US"/>
+              </w:rPr>
+              <w:t>vent type</w:t>
             </w:r>
           </w:p>
         </w:tc>
@@ -7448,7 +8098,15 @@
                 <w:b/>
                 <w:lang w:val="en-US"/>
               </w:rPr>
-              <w:t>event message</w:t>
+              <w:t>E</w:t>
+            </w:r>
+            <w:r>
+              <w:rPr>
+                <w:rFonts w:ascii="Times New Roman" w:hAnsi="Times New Roman"/>
+                <w:b/>
+                <w:lang w:val="en-US"/>
+              </w:rPr>
+              <w:t>vent message</w:t>
             </w:r>
             <w:r>
               <w:rPr>
@@ -7508,7 +8166,7 @@
                 <w:rFonts w:ascii="Times New Roman" w:hAnsi="Times New Roman"/>
                 <w:lang w:val="en-US"/>
               </w:rPr>
-              <w:t>model_state_changed</w:t>
+              <w:t>model_changed</w:t>
             </w:r>
           </w:p>
         </w:tc>
@@ -7530,126 +8188,24 @@
                 <w:rFonts w:ascii="Times New Roman" w:hAnsi="Times New Roman"/>
                 <w:lang w:val="en-US"/>
               </w:rPr>
-              <w:t>pre_start_event</w:t>
-            </w:r>
-          </w:p>
-          <w:p>
-            <w:pPr>
-              <w:spacing w:before="0" w:line="240" w:lineRule="auto"/>
-              <w:jc w:val="center"/>
-              <w:rPr>
-                <w:rFonts w:ascii="Times New Roman" w:hAnsi="Times New Roman"/>
-                <w:lang w:val="en-US"/>
-              </w:rPr>
-            </w:pPr>
-            <w:r>
-              <w:rPr>
-                <w:rFonts w:ascii="Times New Roman" w:hAnsi="Times New Roman"/>
-                <w:lang w:val="en-US"/>
-              </w:rPr>
-              <w:t>post_start_event</w:t>
-            </w:r>
-          </w:p>
-          <w:p>
-            <w:pPr>
-              <w:spacing w:before="0" w:line="240" w:lineRule="auto"/>
-              <w:jc w:val="center"/>
-              <w:rPr>
-                <w:rFonts w:ascii="Times New Roman" w:hAnsi="Times New Roman"/>
-                <w:lang w:val="en-US"/>
-              </w:rPr>
-            </w:pPr>
-            <w:r>
-              <w:rPr>
-                <w:rFonts w:ascii="Times New Roman" w:hAnsi="Times New Roman"/>
-                <w:lang w:val="en-US"/>
-              </w:rPr>
-              <w:t>pre_stop_event</w:t>
-            </w:r>
-          </w:p>
-          <w:p>
-            <w:pPr>
-              <w:spacing w:before="0" w:line="240" w:lineRule="auto"/>
-              <w:jc w:val="center"/>
-              <w:rPr>
-                <w:rFonts w:ascii="Times New Roman" w:hAnsi="Times New Roman"/>
-                <w:lang w:val="en-US"/>
-              </w:rPr>
-            </w:pPr>
-            <w:r>
-              <w:rPr>
-                <w:rFonts w:ascii="Times New Roman" w:hAnsi="Times New Roman"/>
-                <w:lang w:val="en-US"/>
-              </w:rPr>
-              <w:t>post_stop_event</w:t>
-            </w:r>
-          </w:p>
-          <w:p>
-            <w:pPr>
-              <w:spacing w:before="0" w:line="240" w:lineRule="auto"/>
-              <w:jc w:val="center"/>
-              <w:rPr>
-                <w:rFonts w:ascii="Times New Roman" w:hAnsi="Times New Roman"/>
-                <w:lang w:val="en-US"/>
-              </w:rPr>
-            </w:pPr>
-            <w:r>
-              <w:rPr>
-                <w:rFonts w:ascii="Times New Roman" w:hAnsi="Times New Roman"/>
-                <w:lang w:val="en-US"/>
-              </w:rPr>
-              <w:t>pre_pause_event</w:t>
-            </w:r>
-          </w:p>
-          <w:p>
-            <w:pPr>
-              <w:spacing w:before="0" w:line="240" w:lineRule="auto"/>
-              <w:jc w:val="center"/>
-              <w:rPr>
-                <w:rFonts w:ascii="Times New Roman" w:hAnsi="Times New Roman"/>
-                <w:lang w:val="en-US"/>
-              </w:rPr>
-            </w:pPr>
-            <w:r>
-              <w:rPr>
-                <w:rFonts w:ascii="Times New Roman" w:hAnsi="Times New Roman"/>
-                <w:lang w:val="en-US"/>
-              </w:rPr>
-              <w:t>post_pause_event</w:t>
-            </w:r>
-          </w:p>
-          <w:p>
-            <w:pPr>
-              <w:spacing w:before="0" w:line="240" w:lineRule="auto"/>
-              <w:jc w:val="center"/>
-              <w:rPr>
-                <w:rFonts w:ascii="Times New Roman" w:hAnsi="Times New Roman"/>
-                <w:lang w:val="en-US"/>
-              </w:rPr>
-            </w:pPr>
-            <w:r>
-              <w:rPr>
-                <w:rFonts w:ascii="Times New Roman" w:hAnsi="Times New Roman"/>
-                <w:lang w:val="en-US"/>
-              </w:rPr>
-              <w:t>pre_resume_event</w:t>
-            </w:r>
-          </w:p>
-          <w:p>
-            <w:pPr>
-              <w:spacing w:before="0" w:line="240" w:lineRule="auto"/>
-              <w:jc w:val="center"/>
-              <w:rPr>
-                <w:rFonts w:ascii="Times New Roman" w:hAnsi="Times New Roman"/>
-                <w:lang w:val="en-US"/>
-              </w:rPr>
-            </w:pPr>
-            <w:r>
-              <w:rPr>
-                <w:rFonts w:ascii="Times New Roman" w:hAnsi="Times New Roman"/>
-                <w:lang w:val="en-US"/>
-              </w:rPr>
-              <w:t>post_resume_event</w:t>
+              <w:t>pre_deploy_event</w:t>
+            </w:r>
+          </w:p>
+          <w:p>
+            <w:pPr>
+              <w:spacing w:before="0" w:line="240" w:lineRule="auto"/>
+              <w:jc w:val="center"/>
+              <w:rPr>
+                <w:rFonts w:ascii="Times New Roman" w:hAnsi="Times New Roman"/>
+                <w:lang w:val="en-US"/>
+              </w:rPr>
+            </w:pPr>
+            <w:r>
+              <w:rPr>
+                <w:rFonts w:ascii="Times New Roman" w:hAnsi="Times New Roman"/>
+                <w:lang w:val="en-US"/>
+              </w:rPr>
+              <w:t>post_deploy_event</w:t>
             </w:r>
           </w:p>
         </w:tc>
@@ -7671,28 +8227,7 @@
                 <w:rFonts w:ascii="Times New Roman" w:hAnsi="Times New Roman"/>
                 <w:lang w:val="en-US"/>
               </w:rPr>
-              <w:t>Not</w:t>
-            </w:r>
-            <w:r>
-              <w:rPr>
-                <w:rFonts w:ascii="Times New Roman" w:hAnsi="Times New Roman"/>
-                <w:lang w:val="en-US"/>
-              </w:rPr>
-              <w:t>ifies the subscribers that an event occurred, which</w:t>
-            </w:r>
-            <w:r>
-              <w:rPr>
-                <w:rFonts w:ascii="Times New Roman" w:hAnsi="Times New Roman"/>
-                <w:lang w:val="en-US"/>
-              </w:rPr>
-              <w:t xml:space="preserve"> has</w:t>
-            </w:r>
-            <w:r>
-              <w:rPr>
-                <w:rFonts w:ascii="Times New Roman" w:hAnsi="Times New Roman"/>
-                <w:lang w:val="en-US"/>
-              </w:rPr>
-              <w:t xml:space="preserve"> affected or is going to affect the runtime model state</w:t>
+              <w:t>Notifies the subscribers that a new model was deployed or is going to be deployed</w:t>
             </w:r>
           </w:p>
         </w:tc>
@@ -7719,7 +8254,7 @@
                 <w:rFonts w:ascii="Times New Roman" w:hAnsi="Times New Roman"/>
                 <w:lang w:val="en-US"/>
               </w:rPr>
-              <w:t>model_changed</w:t>
+              <w:t>model_state_changed</w:t>
             </w:r>
           </w:p>
         </w:tc>
@@ -7741,24 +8276,126 @@
                 <w:rFonts w:ascii="Times New Roman" w:hAnsi="Times New Roman"/>
                 <w:lang w:val="en-US"/>
               </w:rPr>
-              <w:t>pre_deploy_event</w:t>
-            </w:r>
-          </w:p>
-          <w:p>
-            <w:pPr>
-              <w:spacing w:before="0" w:line="240" w:lineRule="auto"/>
-              <w:jc w:val="center"/>
-              <w:rPr>
-                <w:rFonts w:ascii="Times New Roman" w:hAnsi="Times New Roman"/>
-                <w:lang w:val="en-US"/>
-              </w:rPr>
-            </w:pPr>
-            <w:r>
-              <w:rPr>
-                <w:rFonts w:ascii="Times New Roman" w:hAnsi="Times New Roman"/>
-                <w:lang w:val="en-US"/>
-              </w:rPr>
-              <w:t>post_deploy_event</w:t>
+              <w:t>pre_start_event</w:t>
+            </w:r>
+          </w:p>
+          <w:p>
+            <w:pPr>
+              <w:spacing w:before="0" w:line="240" w:lineRule="auto"/>
+              <w:jc w:val="center"/>
+              <w:rPr>
+                <w:rFonts w:ascii="Times New Roman" w:hAnsi="Times New Roman"/>
+                <w:lang w:val="en-US"/>
+              </w:rPr>
+            </w:pPr>
+            <w:r>
+              <w:rPr>
+                <w:rFonts w:ascii="Times New Roman" w:hAnsi="Times New Roman"/>
+                <w:lang w:val="en-US"/>
+              </w:rPr>
+              <w:t>post_start_event</w:t>
+            </w:r>
+          </w:p>
+          <w:p>
+            <w:pPr>
+              <w:spacing w:before="0" w:line="240" w:lineRule="auto"/>
+              <w:jc w:val="center"/>
+              <w:rPr>
+                <w:rFonts w:ascii="Times New Roman" w:hAnsi="Times New Roman"/>
+                <w:lang w:val="en-US"/>
+              </w:rPr>
+            </w:pPr>
+            <w:r>
+              <w:rPr>
+                <w:rFonts w:ascii="Times New Roman" w:hAnsi="Times New Roman"/>
+                <w:lang w:val="en-US"/>
+              </w:rPr>
+              <w:t>pre_stop_event</w:t>
+            </w:r>
+          </w:p>
+          <w:p>
+            <w:pPr>
+              <w:spacing w:before="0" w:line="240" w:lineRule="auto"/>
+              <w:jc w:val="center"/>
+              <w:rPr>
+                <w:rFonts w:ascii="Times New Roman" w:hAnsi="Times New Roman"/>
+                <w:lang w:val="en-US"/>
+              </w:rPr>
+            </w:pPr>
+            <w:r>
+              <w:rPr>
+                <w:rFonts w:ascii="Times New Roman" w:hAnsi="Times New Roman"/>
+                <w:lang w:val="en-US"/>
+              </w:rPr>
+              <w:t>post_stop_event</w:t>
+            </w:r>
+          </w:p>
+          <w:p>
+            <w:pPr>
+              <w:spacing w:before="0" w:line="240" w:lineRule="auto"/>
+              <w:jc w:val="center"/>
+              <w:rPr>
+                <w:rFonts w:ascii="Times New Roman" w:hAnsi="Times New Roman"/>
+                <w:lang w:val="en-US"/>
+              </w:rPr>
+            </w:pPr>
+            <w:r>
+              <w:rPr>
+                <w:rFonts w:ascii="Times New Roman" w:hAnsi="Times New Roman"/>
+                <w:lang w:val="en-US"/>
+              </w:rPr>
+              <w:t>pre_pause_event</w:t>
+            </w:r>
+          </w:p>
+          <w:p>
+            <w:pPr>
+              <w:spacing w:before="0" w:line="240" w:lineRule="auto"/>
+              <w:jc w:val="center"/>
+              <w:rPr>
+                <w:rFonts w:ascii="Times New Roman" w:hAnsi="Times New Roman"/>
+                <w:lang w:val="en-US"/>
+              </w:rPr>
+            </w:pPr>
+            <w:r>
+              <w:rPr>
+                <w:rFonts w:ascii="Times New Roman" w:hAnsi="Times New Roman"/>
+                <w:lang w:val="en-US"/>
+              </w:rPr>
+              <w:t>post_pause_event</w:t>
+            </w:r>
+          </w:p>
+          <w:p>
+            <w:pPr>
+              <w:spacing w:before="0" w:line="240" w:lineRule="auto"/>
+              <w:jc w:val="center"/>
+              <w:rPr>
+                <w:rFonts w:ascii="Times New Roman" w:hAnsi="Times New Roman"/>
+                <w:lang w:val="en-US"/>
+              </w:rPr>
+            </w:pPr>
+            <w:r>
+              <w:rPr>
+                <w:rFonts w:ascii="Times New Roman" w:hAnsi="Times New Roman"/>
+                <w:lang w:val="en-US"/>
+              </w:rPr>
+              <w:t>pre_resume_event</w:t>
+            </w:r>
+          </w:p>
+          <w:p>
+            <w:pPr>
+              <w:spacing w:before="0" w:line="240" w:lineRule="auto"/>
+              <w:jc w:val="center"/>
+              <w:rPr>
+                <w:rFonts w:ascii="Times New Roman" w:hAnsi="Times New Roman"/>
+                <w:lang w:val="en-US"/>
+              </w:rPr>
+            </w:pPr>
+            <w:r>
+              <w:rPr>
+                <w:rFonts w:ascii="Times New Roman" w:hAnsi="Times New Roman"/>
+                <w:lang w:val="en-US"/>
+              </w:rPr>
+              <w:t>post_resume_event</w:t>
             </w:r>
           </w:p>
         </w:tc>
@@ -7780,14 +8417,28 @@
                 <w:rFonts w:ascii="Times New Roman" w:hAnsi="Times New Roman"/>
                 <w:lang w:val="en-US"/>
               </w:rPr>
-              <w:t>Notifies the subscribers that a new model was deployed</w:t>
-            </w:r>
-            <w:r>
-              <w:rPr>
-                <w:rFonts w:ascii="Times New Roman" w:hAnsi="Times New Roman"/>
-                <w:lang w:val="en-US"/>
-              </w:rPr>
-              <w:t xml:space="preserve"> or is going to be deployed</w:t>
+              <w:t>Not</w:t>
+            </w:r>
+            <w:r>
+              <w:rPr>
+                <w:rFonts w:ascii="Times New Roman" w:hAnsi="Times New Roman"/>
+                <w:lang w:val="en-US"/>
+              </w:rPr>
+              <w:t>ifies the subscribers that an event occurred, which</w:t>
+            </w:r>
+            <w:r>
+              <w:rPr>
+                <w:rFonts w:ascii="Times New Roman" w:hAnsi="Times New Roman"/>
+                <w:lang w:val="en-US"/>
+              </w:rPr>
+              <w:t xml:space="preserve"> has</w:t>
+            </w:r>
+            <w:r>
+              <w:rPr>
+                <w:rFonts w:ascii="Times New Roman" w:hAnsi="Times New Roman"/>
+                <w:lang w:val="en-US"/>
+              </w:rPr>
+              <w:t xml:space="preserve"> affected or is going to affect the runtime model state</w:t>
             </w:r>
           </w:p>
         </w:tc>
@@ -7814,14 +8465,7 @@
                 <w:rFonts w:ascii="Times New Roman" w:hAnsi="Times New Roman"/>
                 <w:lang w:val="en-US"/>
               </w:rPr>
-              <w:t xml:space="preserve">model_event </w:t>
-            </w:r>
-            <w:r>
-              <w:rPr>
-                <w:rFonts w:ascii="Times New Roman" w:hAnsi="Times New Roman"/>
-                <w:lang w:val="en-US"/>
-              </w:rPr>
-              <w:t>*</w:t>
+              <w:t>eventChannel_transmission</w:t>
             </w:r>
           </w:p>
         </w:tc>
@@ -7839,6 +8483,20 @@
                 <w:lang w:val="en-US"/>
               </w:rPr>
             </w:pPr>
+            <w:r>
+              <w:rPr>
+                <w:rFonts w:ascii="Times New Roman" w:hAnsi="Times New Roman"/>
+                <w:lang w:val="en-US"/>
+              </w:rPr>
+              <w:t xml:space="preserve"> see JSON objects section - </w:t>
+            </w:r>
+            <w:r>
+              <w:rPr>
+                <w:rFonts w:ascii="Times New Roman" w:hAnsi="Times New Roman"/>
+                <w:lang w:val="en-US"/>
+              </w:rPr>
+              <w:t>EventChannel SSE</w:t>
+            </w:r>
           </w:p>
         </w:tc>
         <w:tc>
@@ -7861,6 +8519,187 @@
                 <w:lang w:val="en-US"/>
               </w:rPr>
               <w:t xml:space="preserve">Notifies the subscribers that an ARE runtime model event was triggered </w:t>
+            </w:r>
+            <w:r>
+              <w:rPr>
+                <w:rFonts w:ascii="Times New Roman" w:hAnsi="Times New Roman"/>
+                <w:lang w:val="en-US"/>
+              </w:rPr>
+              <w:t>through a specific eventChannel</w:t>
+            </w:r>
+          </w:p>
+        </w:tc>
+      </w:tr>
+      <w:tr>
+        <w:trPr>
+          <w:trHeight w:val="281"/>
+        </w:trPr>
+        <w:tc>
+          <w:tcPr>
+            <w:tcW w:w="4466" w:type="dxa"/>
+          </w:tcPr>
+          <w:p>
+            <w:pPr>
+              <w:spacing w:before="0" w:line="240" w:lineRule="auto"/>
+              <w:jc w:val="center"/>
+              <w:rPr>
+                <w:rFonts w:ascii="Times New Roman" w:hAnsi="Times New Roman"/>
+                <w:lang w:val="en-US"/>
+              </w:rPr>
+            </w:pPr>
+            <w:r>
+              <w:rPr>
+                <w:rFonts w:ascii="Times New Roman" w:hAnsi="Times New Roman"/>
+                <w:lang w:val="en-US"/>
+              </w:rPr>
+              <w:t>dataChannel_transmission</w:t>
+            </w:r>
+          </w:p>
+        </w:tc>
+        <w:tc>
+          <w:tcPr>
+            <w:tcW w:w="2730" w:type="dxa"/>
+          </w:tcPr>
+          <w:p>
+            <w:pPr>
+              <w:keepNext/>
+              <w:spacing w:before="0" w:line="240" w:lineRule="auto"/>
+              <w:jc w:val="center"/>
+              <w:rPr>
+                <w:rFonts w:ascii="Times New Roman" w:hAnsi="Times New Roman"/>
+                <w:lang w:val="en-US"/>
+              </w:rPr>
+            </w:pPr>
+            <w:r>
+              <w:rPr>
+                <w:rFonts w:ascii="Times New Roman" w:hAnsi="Times New Roman"/>
+                <w:lang w:val="en-US"/>
+              </w:rPr>
+              <w:t>see JSON objects section - Data</w:t>
+            </w:r>
+            <w:r>
+              <w:rPr>
+                <w:rFonts w:ascii="Times New Roman" w:hAnsi="Times New Roman"/>
+                <w:lang w:val="en-US"/>
+              </w:rPr>
+              <w:t>Channel SSE</w:t>
+            </w:r>
+          </w:p>
+        </w:tc>
+        <w:tc>
+          <w:tcPr>
+            <w:tcW w:w="3773" w:type="dxa"/>
+          </w:tcPr>
+          <w:p>
+            <w:pPr>
+              <w:keepNext/>
+              <w:spacing w:before="0" w:line="240" w:lineRule="auto"/>
+              <w:jc w:val="center"/>
+              <w:rPr>
+                <w:rFonts w:ascii="Times New Roman" w:hAnsi="Times New Roman"/>
+                <w:lang w:val="en-US"/>
+              </w:rPr>
+            </w:pPr>
+            <w:r>
+              <w:rPr>
+                <w:rFonts w:ascii="Times New Roman" w:hAnsi="Times New Roman"/>
+                <w:lang w:val="en-US"/>
+              </w:rPr>
+              <w:t xml:space="preserve">Notifies the subscribers that an ARE runtime model event was triggered through a specific </w:t>
+            </w:r>
+            <w:r>
+              <w:rPr>
+                <w:rFonts w:ascii="Times New Roman" w:hAnsi="Times New Roman"/>
+                <w:lang w:val="en-US"/>
+              </w:rPr>
+              <w:t>data</w:t>
+            </w:r>
+            <w:r>
+              <w:rPr>
+                <w:rFonts w:ascii="Times New Roman" w:hAnsi="Times New Roman"/>
+                <w:lang w:val="en-US"/>
+              </w:rPr>
+              <w:t>Channel</w:t>
+            </w:r>
+          </w:p>
+        </w:tc>
+      </w:tr>
+      <w:tr>
+        <w:trPr>
+          <w:trHeight w:val="281"/>
+        </w:trPr>
+        <w:tc>
+          <w:tcPr>
+            <w:tcW w:w="4466" w:type="dxa"/>
+          </w:tcPr>
+          <w:p>
+            <w:pPr>
+              <w:spacing w:before="0" w:line="240" w:lineRule="auto"/>
+              <w:jc w:val="center"/>
+              <w:rPr>
+                <w:rFonts w:ascii="Times New Roman" w:hAnsi="Times New Roman"/>
+                <w:lang w:val="en-US"/>
+              </w:rPr>
+            </w:pPr>
+            <w:r>
+              <w:rPr>
+                <w:rFonts w:ascii="Times New Roman" w:hAnsi="Times New Roman"/>
+                <w:lang w:val="en-US"/>
+              </w:rPr>
+              <w:t>property_change</w:t>
+            </w:r>
+          </w:p>
+        </w:tc>
+        <w:tc>
+          <w:tcPr>
+            <w:tcW w:w="2730" w:type="dxa"/>
+          </w:tcPr>
+          <w:p>
+            <w:pPr>
+              <w:keepNext/>
+              <w:spacing w:before="0" w:line="240" w:lineRule="auto"/>
+              <w:jc w:val="center"/>
+              <w:rPr>
+                <w:rFonts w:ascii="Times New Roman" w:hAnsi="Times New Roman"/>
+                <w:lang w:val="en-US"/>
+              </w:rPr>
+            </w:pPr>
+            <w:r>
+              <w:rPr>
+                <w:rFonts w:ascii="Times New Roman" w:hAnsi="Times New Roman"/>
+                <w:lang w:val="en-US"/>
+              </w:rPr>
+              <w:t>see JSON objects section – PropertyChange</w:t>
+            </w:r>
+            <w:r>
+              <w:rPr>
+                <w:rFonts w:ascii="Times New Roman" w:hAnsi="Times New Roman"/>
+                <w:lang w:val="en-US"/>
+              </w:rPr>
+              <w:t xml:space="preserve"> SSE</w:t>
+            </w:r>
+          </w:p>
+        </w:tc>
+        <w:tc>
+          <w:tcPr>
+            <w:tcW w:w="3773" w:type="dxa"/>
+          </w:tcPr>
+          <w:p>
+            <w:pPr>
+              <w:keepNext/>
+              <w:spacing w:before="0" w:line="240" w:lineRule="auto"/>
+              <w:jc w:val="center"/>
+              <w:rPr>
+                <w:rFonts w:ascii="Times New Roman" w:hAnsi="Times New Roman"/>
+                <w:lang w:val="en-US"/>
+              </w:rPr>
+            </w:pPr>
+            <w:r>
+              <w:rPr>
+                <w:rFonts w:ascii="Times New Roman" w:hAnsi="Times New Roman"/>
+                <w:lang w:val="en-US"/>
+              </w:rPr>
+              <w:t>Notifies the subscribers that a property value of a component has been changed</w:t>
             </w:r>
           </w:p>
         </w:tc>
@@ -8533,7 +9372,21 @@
           <w:rFonts w:cs="Arial"/>
           <w:lang w:val="en-US"/>
         </w:rPr>
-        <w:t xml:space="preserve"> name must be provided, to specify what type of events to listen for. The concept still remains the same as  a success</w:t>
+        <w:t xml:space="preserve"> name must be provided, to specify what type of events to listen for. The concept still remains the same</w:t>
+      </w:r>
+      <w:r>
+        <w:rPr>
+          <w:rFonts w:cs="Arial"/>
+          <w:lang w:val="en-US"/>
+        </w:rPr>
+        <w:t>,</w:t>
+      </w:r>
+      <w:r>
+        <w:rPr>
+          <w:rFonts w:cs="Arial"/>
+          <w:lang w:val="en-US"/>
+        </w:rPr>
+        <w:t xml:space="preserve"> as  a success</w:t>
       </w:r>
       <w:r>
         <w:rPr>
@@ -9939,14 +10792,7 @@
                 <w:rFonts w:ascii="Times New Roman" w:hAnsi="Times New Roman"/>
                 <w:lang w:val="en-US"/>
               </w:rPr>
-              <w:t xml:space="preserve"> </w:t>
-            </w:r>
-            <w:r>
-              <w:rPr>
-                <w:rFonts w:ascii="Times New Roman" w:hAnsi="Times New Roman"/>
-                <w:lang w:val="en-US"/>
-              </w:rPr>
-              <w:t>(as JSON array)</w:t>
+              <w:t xml:space="preserve"> (as JSON array)</w:t>
             </w:r>
           </w:p>
         </w:tc>
@@ -9997,15 +10843,7 @@
                 <w:color w:val="FF0000"/>
                 <w:lang w:val="en-US"/>
               </w:rPr>
-              <w:t xml:space="preserve"> </w:t>
-            </w:r>
-            <w:r>
-              <w:rPr>
-                <w:rFonts w:ascii="Times New Roman" w:hAnsi="Times New Roman"/>
-                <w:color w:val="FF0000"/>
-                <w:lang w:val="en-US"/>
-              </w:rPr>
-              <w:t>eCB</w:t>
+              <w:t xml:space="preserve"> eCB</w:t>
             </w:r>
             <w:r>
               <w:rPr>
@@ -10168,13 +11006,7 @@
               <w:rPr>
                 <w:lang w:val="en-US"/>
               </w:rPr>
-              <w:t>target</w:t>
-            </w:r>
-            <w:r>
-              <w:rPr>
-                <w:lang w:val="en-US"/>
-              </w:rPr>
-              <w:t xml:space="preserve"> (</w:t>
+              <w:t>target (</w:t>
             </w:r>
             <w:r>
               <w:rPr>
@@ -10399,14 +11231,7 @@
                 <w:rFonts w:ascii="Times New Roman" w:hAnsi="Times New Roman"/>
                 <w:lang w:val="en-US"/>
               </w:rPr>
-              <w:t xml:space="preserve"> </w:t>
-            </w:r>
-            <w:r>
-              <w:rPr>
-                <w:rFonts w:ascii="Times New Roman" w:hAnsi="Times New Roman"/>
-                <w:lang w:val="en-US"/>
-              </w:rPr>
-              <w:t>(as JSON array)</w:t>
+              <w:t xml:space="preserve"> (as JSON array)</w:t>
             </w:r>
           </w:p>
         </w:tc>
@@ -10471,15 +11296,7 @@
                 <w:color w:val="FF0000"/>
                 <w:lang w:val="en-US"/>
               </w:rPr>
-              <w:t xml:space="preserve"> </w:t>
-            </w:r>
-            <w:r>
-              <w:rPr>
-                <w:rFonts w:ascii="Times New Roman" w:hAnsi="Times New Roman"/>
-                <w:color w:val="FF0000"/>
-                <w:lang w:val="en-US"/>
-              </w:rPr>
-              <w:t>eCB</w:t>
+              <w:t xml:space="preserve"> eCB</w:t>
             </w:r>
             <w:r>
               <w:rPr>
@@ -10635,14 +11452,7 @@
                 <w:rFonts w:ascii="Times New Roman" w:hAnsi="Times New Roman"/>
                 <w:lang w:val="en-US"/>
               </w:rPr>
-              <w:t xml:space="preserve"> </w:t>
-            </w:r>
-            <w:r>
-              <w:rPr>
-                <w:rFonts w:ascii="Times New Roman" w:hAnsi="Times New Roman"/>
-                <w:lang w:val="en-US"/>
-              </w:rPr>
-              <w:t>*3</w:t>
+              <w:t xml:space="preserve"> *3</w:t>
             </w:r>
           </w:p>
         </w:tc>
@@ -10675,13 +11485,7 @@
               <w:rPr>
                 <w:lang w:val="en-US"/>
               </w:rPr>
-              <w:t>target</w:t>
-            </w:r>
-            <w:r>
-              <w:rPr>
-                <w:lang w:val="en-US"/>
-              </w:rPr>
-              <w:t xml:space="preserve"> (</w:t>
+              <w:t>target (</w:t>
             </w:r>
             <w:r>
               <w:rPr>
@@ -11600,6 +12404,13 @@
               </w:rPr>
               <w:t>Opens a persistent connection with ARE and listens for Server Sent Events.</w:t>
             </w:r>
+            <w:r>
+              <w:rPr>
+                <w:rFonts w:ascii="Times New Roman" w:hAnsi="Times New Roman"/>
+                <w:lang w:val="en-US"/>
+              </w:rPr>
+              <w:t xml:space="preserve"> The ‘eventType’ parameter is a string and accepts the values defined in Table 2, ‘Event Type’ column.</w:t>
+            </w:r>
           </w:p>
         </w:tc>
       </w:tr>
@@ -11650,6 +12461,13 @@
               </w:rPr>
               <w:t>Closes the connection for Server Sent Events. Returns true if the unsubscription was successful and false otherwise</w:t>
             </w:r>
+            <w:r>
+              <w:rPr>
+                <w:rFonts w:ascii="Times New Roman" w:hAnsi="Times New Roman"/>
+                <w:lang w:val="en-US"/>
+              </w:rPr>
+              <w:t>. The ‘eventType’ parameter is a string and accepts the values defined in Table 2, ‘Event Type’ column.</w:t>
+            </w:r>
           </w:p>
         </w:tc>
       </w:tr>
@@ -11657,7 +12475,7 @@
     <w:p>
       <w:pPr>
         <w:pStyle w:val="Caption"/>
-        <w:framePr w:hSpace="180" w:wrap="around" w:vAnchor="page" w:hAnchor="page" w:x="4494" w:y="6549"/>
+        <w:framePr w:hSpace="180" w:wrap="around" w:vAnchor="page" w:hAnchor="page" w:x="4559" w:y="8122"/>
       </w:pPr>
       <w:bookmarkStart w:id="13" w:name="_Toc444526163"/>
       <w:r>
@@ -11694,15 +12512,6 @@
           <w:lang w:val="en-US"/>
         </w:rPr>
       </w:pPr>
-    </w:p>
-    <w:p>
-      <w:pPr>
-        <w:spacing w:line="240" w:lineRule="auto"/>
-        <w:rPr>
-          <w:rFonts w:ascii="Times New Roman" w:hAnsi="Times New Roman"/>
-          <w:lang w:val="en-US"/>
-        </w:rPr>
-      </w:pPr>
       <w:r>
         <w:rPr>
           <w:rFonts w:ascii="Times New Roman" w:hAnsi="Times New Roman"/>
@@ -11712,15 +12521,15 @@
         <mc:AlternateContent>
           <mc:Choice Requires="wps">
             <w:drawing>
-              <wp:anchor distT="0" distB="0" distL="114300" distR="114300" simplePos="0" relativeHeight="251656192" behindDoc="0" locked="0" layoutInCell="1" allowOverlap="1" wp14:anchorId="425B244A" wp14:editId="3D8BFEF4">
+              <wp:anchor distT="0" distB="0" distL="114300" distR="114300" simplePos="0" relativeHeight="251656192" behindDoc="0" locked="0" layoutInCell="1" allowOverlap="1" wp14:anchorId="5D49DDEC" wp14:editId="75D3995F">
                 <wp:simplePos x="0" y="0"/>
                 <wp:positionH relativeFrom="column">
-                  <wp:posOffset>824853</wp:posOffset>
+                  <wp:posOffset>950595</wp:posOffset>
                 </wp:positionH>
                 <wp:positionV relativeFrom="paragraph">
-                  <wp:posOffset>6698</wp:posOffset>
+                  <wp:posOffset>482762</wp:posOffset>
                 </wp:positionV>
-                <wp:extent cx="3861435" cy="1897812"/>
+                <wp:extent cx="3861435" cy="1897380"/>
                 <wp:effectExtent l="0" t="0" r="24765" b="26670"/>
                 <wp:wrapNone/>
                 <wp:docPr id="307" name="Text Box 2"/>
@@ -11736,13 +12545,16 @@
                       <wps:spPr bwMode="auto">
                         <a:xfrm>
                           <a:off x="0" y="0"/>
-                          <a:ext cx="3861435" cy="1897812"/>
+                          <a:ext cx="3861435" cy="1897380"/>
                         </a:xfrm>
                         <a:prstGeom prst="rect">
                           <a:avLst/>
                         </a:prstGeom>
                         <a:solidFill>
-                          <a:srgbClr val="FCF2E8"/>
+                          <a:schemeClr val="accent3">
+                            <a:lumMod val="20000"/>
+                            <a:lumOff val="80000"/>
+                          </a:schemeClr>
                         </a:solidFill>
                         <a:ln w="9525">
                           <a:solidFill>
@@ -11915,21 +12727,7 @@
                                 <w:rFonts w:ascii="Times New Roman" w:hAnsi="Times New Roman"/>
                                 <w:lang w:val="en-US"/>
                               </w:rPr>
-                              <w:t>*</w:t>
-                            </w:r>
-                            <w:r>
-                              <w:rPr>
-                                <w:rFonts w:ascii="Times New Roman" w:hAnsi="Times New Roman"/>
-                                <w:lang w:val="en-US"/>
-                              </w:rPr>
-                              <w:t>1</w:t>
-                            </w:r>
-                            <w:r>
-                              <w:rPr>
-                                <w:rFonts w:ascii="Times New Roman" w:hAnsi="Times New Roman"/>
-                                <w:lang w:val="en-US"/>
-                              </w:rPr>
-                              <w:t>: Component object (see JSON objects section)</w:t>
+                              <w:t>*1: Component object (see JSON objects section)</w:t>
                             </w:r>
                           </w:p>
                           <w:p>
@@ -11949,21 +12747,7 @@
                                 <w:rFonts w:ascii="Times New Roman" w:hAnsi="Times New Roman"/>
                                 <w:lang w:val="en-US"/>
                               </w:rPr>
-                              <w:t>*</w:t>
-                            </w:r>
-                            <w:r>
-                              <w:rPr>
-                                <w:rFonts w:ascii="Times New Roman" w:hAnsi="Times New Roman"/>
-                                <w:lang w:val="en-US"/>
-                              </w:rPr>
-                              <w:t>2</w:t>
-                            </w:r>
-                            <w:r>
-                              <w:rPr>
-                                <w:rFonts w:ascii="Times New Roman" w:hAnsi="Times New Roman"/>
-                                <w:lang w:val="en-US"/>
-                              </w:rPr>
-                              <w:t>: Function object (see JSON objects section)</w:t>
+                              <w:t>*2: Function object (see JSON objects section)</w:t>
                             </w:r>
                           </w:p>
                           <w:p>
@@ -11983,21 +12767,7 @@
                                 <w:rFonts w:ascii="Times New Roman" w:hAnsi="Times New Roman"/>
                                 <w:lang w:val="en-US"/>
                               </w:rPr>
-                              <w:t>*3: Channel edge object (</w:t>
-                            </w:r>
-                            <w:r>
-                              <w:rPr>
-                                <w:rFonts w:ascii="Times New Roman" w:hAnsi="Times New Roman"/>
-                                <w:lang w:val="en-US"/>
-                              </w:rPr>
-                              <w:t>see JSON objects section</w:t>
-                            </w:r>
-                            <w:r>
-                              <w:rPr>
-                                <w:rFonts w:ascii="Times New Roman" w:hAnsi="Times New Roman"/>
-                                <w:lang w:val="en-US"/>
-                              </w:rPr>
-                              <w:t>)</w:t>
+                              <w:t>*3: Channel edge object (see JSON objects section)</w:t>
                             </w:r>
                           </w:p>
                           <w:p>
@@ -12058,7 +12828,7 @@
                 <v:stroke joinstyle="miter"/>
                 <v:path gradientshapeok="t" o:connecttype="rect"/>
               </v:shapetype>
-              <v:shape id="Text Box 2" o:spid="_x0000_s1026" type="#_x0000_t202" style="position:absolute;margin-left:64.95pt;margin-top:.55pt;width:304.05pt;height:149.45pt;z-index:251656192;visibility:visible;mso-wrap-style:square;mso-width-percent:0;mso-height-percent:0;mso-wrap-distance-left:9pt;mso-wrap-distance-top:0;mso-wrap-distance-right:9pt;mso-wrap-distance-bottom:0;mso-position-horizontal:absolute;mso-position-horizontal-relative:text;mso-position-vertical:absolute;mso-position-vertical-relative:text;mso-width-percent:0;mso-height-percent:0;mso-width-relative:margin;mso-height-relative:margin;v-text-anchor:top" o:gfxdata="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" fillcolor="#fcf2e8">
+              <v:shape id="Text Box 2" o:spid="_x0000_s1026" type="#_x0000_t202" style="position:absolute;margin-left:74.85pt;margin-top:38pt;width:304.05pt;height:149.4pt;z-index:251656192;visibility:visible;mso-wrap-style:square;mso-width-percent:0;mso-height-percent:0;mso-wrap-distance-left:9pt;mso-wrap-distance-top:0;mso-wrap-distance-right:9pt;mso-wrap-distance-bottom:0;mso-position-horizontal:absolute;mso-position-horizontal-relative:text;mso-position-vertical:absolute;mso-position-vertical-relative:text;mso-width-percent:0;mso-height-percent:0;mso-width-relative:margin;mso-height-relative:margin;v-text-anchor:top" o:gfxdata="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" fillcolor="#eaf1dd [662]">
                 <v:stroke dashstyle="dash"/>
                 <v:textbox>
                   <w:txbxContent>
@@ -12221,21 +12991,7 @@
                           <w:rFonts w:ascii="Times New Roman" w:hAnsi="Times New Roman"/>
                           <w:lang w:val="en-US"/>
                         </w:rPr>
-                        <w:t>*</w:t>
-                      </w:r>
-                      <w:r>
-                        <w:rPr>
-                          <w:rFonts w:ascii="Times New Roman" w:hAnsi="Times New Roman"/>
-                          <w:lang w:val="en-US"/>
-                        </w:rPr>
-                        <w:t>1</w:t>
-                      </w:r>
-                      <w:r>
-                        <w:rPr>
-                          <w:rFonts w:ascii="Times New Roman" w:hAnsi="Times New Roman"/>
-                          <w:lang w:val="en-US"/>
-                        </w:rPr>
-                        <w:t>: Component object (see JSON objects section)</w:t>
+                        <w:t>*1: Component object (see JSON objects section)</w:t>
                       </w:r>
                     </w:p>
                     <w:p>
@@ -12255,21 +13011,7 @@
                           <w:rFonts w:ascii="Times New Roman" w:hAnsi="Times New Roman"/>
                           <w:lang w:val="en-US"/>
                         </w:rPr>
-                        <w:t>*</w:t>
-                      </w:r>
-                      <w:r>
-                        <w:rPr>
-                          <w:rFonts w:ascii="Times New Roman" w:hAnsi="Times New Roman"/>
-                          <w:lang w:val="en-US"/>
-                        </w:rPr>
-                        <w:t>2</w:t>
-                      </w:r>
-                      <w:r>
-                        <w:rPr>
-                          <w:rFonts w:ascii="Times New Roman" w:hAnsi="Times New Roman"/>
-                          <w:lang w:val="en-US"/>
-                        </w:rPr>
-                        <w:t>: Function object (see JSON objects section)</w:t>
+                        <w:t>*2: Function object (see JSON objects section)</w:t>
                       </w:r>
                     </w:p>
                     <w:p>
@@ -12289,21 +13031,7 @@
                           <w:rFonts w:ascii="Times New Roman" w:hAnsi="Times New Roman"/>
                           <w:lang w:val="en-US"/>
                         </w:rPr>
-                        <w:t>*3: Channel edge object (</w:t>
-                      </w:r>
-                      <w:r>
-                        <w:rPr>
-                          <w:rFonts w:ascii="Times New Roman" w:hAnsi="Times New Roman"/>
-                          <w:lang w:val="en-US"/>
-                        </w:rPr>
-                        <w:t>see JSON objects section</w:t>
-                      </w:r>
-                      <w:r>
-                        <w:rPr>
-                          <w:rFonts w:ascii="Times New Roman" w:hAnsi="Times New Roman"/>
-                          <w:lang w:val="en-US"/>
-                        </w:rPr>
-                        <w:t>)</w:t>
+                        <w:t>*3: Channel edge object (see JSON objects section)</w:t>
                       </w:r>
                     </w:p>
                     <w:p>
@@ -12405,6 +13133,24 @@
     </w:p>
     <w:p>
       <w:pPr>
+        <w:spacing w:line="240" w:lineRule="auto"/>
+        <w:rPr>
+          <w:rFonts w:ascii="Times New Roman" w:hAnsi="Times New Roman"/>
+          <w:lang w:val="en-US"/>
+        </w:rPr>
+      </w:pPr>
+    </w:p>
+    <w:p>
+      <w:pPr>
+        <w:spacing w:line="240" w:lineRule="auto"/>
+        <w:rPr>
+          <w:rFonts w:ascii="Times New Roman" w:hAnsi="Times New Roman"/>
+          <w:lang w:val="en-US"/>
+        </w:rPr>
+      </w:pPr>
+    </w:p>
+    <w:p>
+      <w:pPr>
         <w:spacing w:before="0" w:line="240" w:lineRule="auto"/>
         <w:rPr>
           <w:rFonts w:ascii="Times New Roman" w:hAnsi="Times New Roman"/>
@@ -12413,6 +13159,194 @@
           <w:lang w:val="en-US"/>
         </w:rPr>
       </w:pPr>
+      <w:r>
+        <w:rPr>
+          <w:rFonts w:ascii="Times New Roman" w:hAnsi="Times New Roman"/>
+          <w:noProof/>
+          <w:sz w:val="28"/>
+          <w:u w:val="single"/>
+          <w:lang w:val="el-GR" w:eastAsia="el-GR"/>
+        </w:rPr>
+        <mc:AlternateContent>
+          <mc:Choice Requires="wps">
+            <w:drawing>
+              <wp:anchor distT="0" distB="0" distL="114300" distR="114300" simplePos="0" relativeHeight="251668992" behindDoc="0" locked="0" layoutInCell="1" allowOverlap="1">
+                <wp:simplePos x="0" y="0"/>
+                <wp:positionH relativeFrom="column">
+                  <wp:posOffset>396240</wp:posOffset>
+                </wp:positionH>
+                <wp:positionV relativeFrom="paragraph">
+                  <wp:posOffset>525618</wp:posOffset>
+                </wp:positionV>
+                <wp:extent cx="5146158" cy="797442"/>
+                <wp:effectExtent l="0" t="0" r="16510" b="22225"/>
+                <wp:wrapNone/>
+                <wp:docPr id="4" name="Rectangle 4"/>
+                <wp:cNvGraphicFramePr/>
+                <a:graphic xmlns:a="http://schemas.openxmlformats.org/drawingml/2006/main">
+                  <a:graphicData uri="http://schemas.microsoft.com/office/word/2010/wordprocessingShape">
+                    <wps:wsp>
+                      <wps:cNvSpPr/>
+                      <wps:spPr>
+                        <a:xfrm>
+                          <a:off x="0" y="0"/>
+                          <a:ext cx="5146158" cy="797442"/>
+                        </a:xfrm>
+                        <a:prstGeom prst="rect">
+                          <a:avLst/>
+                        </a:prstGeom>
+                        <a:solidFill>
+                          <a:srgbClr val="FCF2E8"/>
+                        </a:solidFill>
+                        <a:ln w="12700">
+                          <a:solidFill>
+                            <a:schemeClr val="tx1"/>
+                          </a:solidFill>
+                        </a:ln>
+                        <a:effectLst/>
+                      </wps:spPr>
+                      <wps:style>
+                        <a:lnRef idx="2">
+                          <a:schemeClr val="accent1">
+                            <a:shade val="50000"/>
+                          </a:schemeClr>
+                        </a:lnRef>
+                        <a:fillRef idx="1">
+                          <a:schemeClr val="accent1"/>
+                        </a:fillRef>
+                        <a:effectRef idx="0">
+                          <a:schemeClr val="accent1"/>
+                        </a:effectRef>
+                        <a:fontRef idx="minor">
+                          <a:schemeClr val="lt1"/>
+                        </a:fontRef>
+                      </wps:style>
+                      <wps:txbx>
+                        <w:txbxContent>
+                          <w:p>
+                            <w:pPr>
+                              <w:shd w:val="clear" w:color="auto" w:fill="FCF2E8"/>
+                              <w:spacing w:before="0" w:line="240" w:lineRule="auto"/>
+                              <w:jc w:val="center"/>
+                              <w:rPr>
+                                <w:b/>
+                                <w:i/>
+                                <w:sz w:val="28"/>
+                                <w:lang w:val="en-US"/>
+                              </w:rPr>
+                            </w:pPr>
+                            <w:r>
+                              <w:rPr>
+                                <w:b/>
+                                <w:i/>
+                                <w:sz w:val="28"/>
+                                <w:lang w:val="en-US"/>
+                              </w:rPr>
+                              <w:t>Keep in mind:</w:t>
+                            </w:r>
+                          </w:p>
+                          <w:p>
+                            <w:pPr>
+                              <w:shd w:val="clear" w:color="auto" w:fill="FCF2E8"/>
+                              <w:spacing w:before="0" w:line="240" w:lineRule="auto"/>
+                              <w:rPr>
+                                <w:i/>
+                                <w:lang w:val="en-US"/>
+                              </w:rPr>
+                            </w:pPr>
+                            <w:r>
+                              <w:rPr>
+                                <w:i/>
+                                <w:lang w:val="en-US"/>
+                              </w:rPr>
+                              <w:t xml:space="preserve">A browser limits the number of persistent connections to 4-6 (varies from browser to browser), so use your SSEs </w:t>
+                            </w:r>
+                            <w:r>
+                              <w:rPr>
+                                <w:i/>
+                                <w:lang w:val="en-US"/>
+                              </w:rPr>
+                              <w:t>wisely!</w:t>
+                            </w:r>
+                          </w:p>
+                        </w:txbxContent>
+                      </wps:txbx>
+                      <wps:bodyPr rot="0" spcFirstLastPara="0" vertOverflow="overflow" horzOverflow="overflow" vert="horz" wrap="square" lIns="72000" tIns="45720" rIns="0" bIns="45720" numCol="1" spcCol="0" rtlCol="0" fromWordArt="0" anchor="t" anchorCtr="0" forceAA="0" compatLnSpc="1">
+                        <a:prstTxWarp prst="textNoShape">
+                          <a:avLst/>
+                        </a:prstTxWarp>
+                        <a:noAutofit/>
+                      </wps:bodyPr>
+                    </wps:wsp>
+                  </a:graphicData>
+                </a:graphic>
+                <wp14:sizeRelH relativeFrom="margin">
+                  <wp14:pctWidth>0</wp14:pctWidth>
+                </wp14:sizeRelH>
+                <wp14:sizeRelV relativeFrom="margin">
+                  <wp14:pctHeight>0</wp14:pctHeight>
+                </wp14:sizeRelV>
+              </wp:anchor>
+            </w:drawing>
+          </mc:Choice>
+          <mc:Fallback>
+            <w:pict>
+              <v:rect id="Rectangle 4" o:spid="_x0000_s1027" style="position:absolute;margin-left:31.2pt;margin-top:41.4pt;width:405.2pt;height:62.8pt;z-index:251668992;visibility:visible;mso-wrap-style:square;mso-width-percent:0;mso-height-percent:0;mso-wrap-distance-left:9pt;mso-wrap-distance-top:0;mso-wrap-distance-right:9pt;mso-wrap-distance-bottom:0;mso-position-horizontal:absolute;mso-position-horizontal-relative:text;mso-position-vertical:absolute;mso-position-vertical-relative:text;mso-width-percent:0;mso-height-percent:0;mso-width-relative:margin;mso-height-relative:margin;v-text-anchor:top" o:gfxdata="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" fillcolor="#fcf2e8" strokecolor="black [3213]" strokeweight="1pt">
+                <v:textbox inset="2mm,,0">
+                  <w:txbxContent>
+                    <w:p>
+                      <w:pPr>
+                        <w:shd w:val="clear" w:color="auto" w:fill="FCF2E8"/>
+                        <w:spacing w:before="0" w:line="240" w:lineRule="auto"/>
+                        <w:jc w:val="center"/>
+                        <w:rPr>
+                          <w:b/>
+                          <w:i/>
+                          <w:sz w:val="28"/>
+                          <w:lang w:val="en-US"/>
+                        </w:rPr>
+                      </w:pPr>
+                      <w:r>
+                        <w:rPr>
+                          <w:b/>
+                          <w:i/>
+                          <w:sz w:val="28"/>
+                          <w:lang w:val="en-US"/>
+                        </w:rPr>
+                        <w:t>Keep in mind:</w:t>
+                      </w:r>
+                    </w:p>
+                    <w:p>
+                      <w:pPr>
+                        <w:shd w:val="clear" w:color="auto" w:fill="FCF2E8"/>
+                        <w:spacing w:before="0" w:line="240" w:lineRule="auto"/>
+                        <w:rPr>
+                          <w:i/>
+                          <w:lang w:val="en-US"/>
+                        </w:rPr>
+                      </w:pPr>
+                      <w:r>
+                        <w:rPr>
+                          <w:i/>
+                          <w:lang w:val="en-US"/>
+                        </w:rPr>
+                        <w:t xml:space="preserve">A browser limits the number of persistent connections to 4-6 (varies from browser to browser), so use your SSEs </w:t>
+                      </w:r>
+                      <w:r>
+                        <w:rPr>
+                          <w:i/>
+                          <w:lang w:val="en-US"/>
+                        </w:rPr>
+                        <w:t>wisely!</w:t>
+                      </w:r>
+                    </w:p>
+                  </w:txbxContent>
+                </v:textbox>
+              </v:rect>
+            </w:pict>
+          </mc:Fallback>
+        </mc:AlternateContent>
+      </w:r>
       <w:r>
         <w:rPr>
           <w:rFonts w:ascii="Times New Roman" w:hAnsi="Times New Roman"/>
@@ -12476,8 +13410,8 @@
         <w:tblLook w:val="04A0" w:firstRow="1" w:lastRow="0" w:firstColumn="1" w:lastColumn="0" w:noHBand="0" w:noVBand="1"/>
       </w:tblPr>
       <w:tblGrid>
-        <w:gridCol w:w="1951"/>
-        <w:gridCol w:w="6576"/>
+        <w:gridCol w:w="2207"/>
+        <w:gridCol w:w="6320"/>
       </w:tblGrid>
       <w:tr>
         <w:trPr>
@@ -12486,7 +13420,7 @@
         </w:trPr>
         <w:tc>
           <w:tcPr>
-            <w:tcW w:w="1951" w:type="dxa"/>
+            <w:tcW w:w="2207" w:type="dxa"/>
             <w:shd w:val="clear" w:color="auto" w:fill="D9D9D9" w:themeFill="background1" w:themeFillShade="D9"/>
           </w:tcPr>
           <w:p>
@@ -12511,7 +13445,7 @@
         </w:tc>
         <w:tc>
           <w:tcPr>
-            <w:tcW w:w="6576" w:type="dxa"/>
+            <w:tcW w:w="6320" w:type="dxa"/>
             <w:shd w:val="clear" w:color="auto" w:fill="D9D9D9" w:themeFill="background1" w:themeFillShade="D9"/>
           </w:tcPr>
           <w:p>
@@ -12542,30 +13476,33 @@
         </w:trPr>
         <w:tc>
           <w:tcPr>
-            <w:tcW w:w="1951" w:type="dxa"/>
-          </w:tcPr>
-          <w:p>
-            <w:pPr>
-              <w:spacing w:before="0" w:line="240" w:lineRule="auto"/>
-              <w:jc w:val="center"/>
-              <w:rPr>
-                <w:rFonts w:ascii="Times New Roman" w:hAnsi="Times New Roman"/>
-                <w:lang w:val="en-US"/>
-              </w:rPr>
-            </w:pPr>
-          </w:p>
-          <w:p>
-            <w:pPr>
-              <w:spacing w:before="0" w:line="240" w:lineRule="auto"/>
-              <w:jc w:val="center"/>
-              <w:rPr>
-                <w:rFonts w:ascii="Times New Roman" w:hAnsi="Times New Roman"/>
-                <w:lang w:val="en-US"/>
-              </w:rPr>
-            </w:pPr>
-            <w:r>
-              <w:rPr>
-                <w:rFonts w:ascii="Times New Roman" w:hAnsi="Times New Roman"/>
+            <w:tcW w:w="2207" w:type="dxa"/>
+          </w:tcPr>
+          <w:p>
+            <w:pPr>
+              <w:spacing w:before="0" w:line="240" w:lineRule="auto"/>
+              <w:jc w:val="center"/>
+              <w:rPr>
+                <w:rFonts w:ascii="Times New Roman" w:hAnsi="Times New Roman"/>
+                <w:lang w:val="en-US"/>
+              </w:rPr>
+            </w:pPr>
+          </w:p>
+          <w:p>
+            <w:pPr>
+              <w:spacing w:before="0" w:line="240" w:lineRule="auto"/>
+              <w:jc w:val="center"/>
+              <w:rPr>
+                <w:rFonts w:ascii="Times New Roman" w:hAnsi="Times New Roman"/>
+                <w:b/>
+                <w:lang w:val="en-US"/>
+              </w:rPr>
+            </w:pPr>
+            <w:r>
+              <w:rPr>
+                <w:rFonts w:ascii="Times New Roman" w:hAnsi="Times New Roman"/>
+                <w:b/>
+                <w:sz w:val="28"/>
                 <w:lang w:val="en-US"/>
               </w:rPr>
               <w:t>Function</w:t>
@@ -12574,7 +13511,7 @@
         </w:tc>
         <w:tc>
           <w:tcPr>
-            <w:tcW w:w="6576" w:type="dxa"/>
+            <w:tcW w:w="6320" w:type="dxa"/>
             <w:shd w:val="clear" w:color="auto" w:fill="EAF1DD" w:themeFill="accent3" w:themeFillTint="33"/>
           </w:tcPr>
           <w:p>
@@ -12854,30 +13791,33 @@
         </w:trPr>
         <w:tc>
           <w:tcPr>
-            <w:tcW w:w="1951" w:type="dxa"/>
-          </w:tcPr>
-          <w:p>
-            <w:pPr>
-              <w:spacing w:before="0" w:line="240" w:lineRule="auto"/>
-              <w:jc w:val="center"/>
-              <w:rPr>
-                <w:rFonts w:ascii="Times New Roman" w:hAnsi="Times New Roman"/>
-                <w:lang w:val="en-US"/>
-              </w:rPr>
-            </w:pPr>
-          </w:p>
-          <w:p>
-            <w:pPr>
-              <w:spacing w:before="0" w:line="240" w:lineRule="auto"/>
-              <w:jc w:val="center"/>
-              <w:rPr>
-                <w:rFonts w:ascii="Times New Roman" w:hAnsi="Times New Roman"/>
-                <w:lang w:val="en-US"/>
-              </w:rPr>
-            </w:pPr>
-            <w:r>
-              <w:rPr>
-                <w:rFonts w:ascii="Times New Roman" w:hAnsi="Times New Roman"/>
+            <w:tcW w:w="2207" w:type="dxa"/>
+          </w:tcPr>
+          <w:p>
+            <w:pPr>
+              <w:spacing w:before="0" w:line="240" w:lineRule="auto"/>
+              <w:jc w:val="center"/>
+              <w:rPr>
+                <w:rFonts w:ascii="Times New Roman" w:hAnsi="Times New Roman"/>
+                <w:lang w:val="en-US"/>
+              </w:rPr>
+            </w:pPr>
+          </w:p>
+          <w:p>
+            <w:pPr>
+              <w:spacing w:before="0" w:line="240" w:lineRule="auto"/>
+              <w:jc w:val="center"/>
+              <w:rPr>
+                <w:rFonts w:ascii="Times New Roman" w:hAnsi="Times New Roman"/>
+                <w:b/>
+                <w:lang w:val="en-US"/>
+              </w:rPr>
+            </w:pPr>
+            <w:r>
+              <w:rPr>
+                <w:rFonts w:ascii="Times New Roman" w:hAnsi="Times New Roman"/>
+                <w:b/>
+                <w:sz w:val="28"/>
                 <w:lang w:val="en-US"/>
               </w:rPr>
               <w:t>Component</w:t>
@@ -12886,7 +13826,7 @@
         </w:tc>
         <w:tc>
           <w:tcPr>
-            <w:tcW w:w="6576" w:type="dxa"/>
+            <w:tcW w:w="6320" w:type="dxa"/>
             <w:shd w:val="clear" w:color="auto" w:fill="EAF1DD" w:themeFill="accent3" w:themeFillTint="33"/>
           </w:tcPr>
           <w:p>
@@ -13899,20 +14839,23 @@
         </w:trPr>
         <w:tc>
           <w:tcPr>
-            <w:tcW w:w="1951" w:type="dxa"/>
-          </w:tcPr>
-          <w:p>
-            <w:pPr>
-              <w:spacing w:before="0" w:line="240" w:lineRule="auto"/>
-              <w:jc w:val="center"/>
-              <w:rPr>
-                <w:rFonts w:ascii="Times New Roman" w:hAnsi="Times New Roman"/>
-                <w:lang w:val="en-US"/>
-              </w:rPr>
-            </w:pPr>
-            <w:r>
-              <w:rPr>
-                <w:rFonts w:ascii="Times New Roman" w:hAnsi="Times New Roman"/>
+            <w:tcW w:w="2207" w:type="dxa"/>
+          </w:tcPr>
+          <w:p>
+            <w:pPr>
+              <w:spacing w:before="0" w:line="240" w:lineRule="auto"/>
+              <w:jc w:val="center"/>
+              <w:rPr>
+                <w:rFonts w:ascii="Times New Roman" w:hAnsi="Times New Roman"/>
+                <w:b/>
+                <w:lang w:val="en-US"/>
+              </w:rPr>
+            </w:pPr>
+            <w:r>
+              <w:rPr>
+                <w:rFonts w:ascii="Times New Roman" w:hAnsi="Times New Roman"/>
+                <w:b/>
+                <w:sz w:val="28"/>
                 <w:lang w:val="en-US"/>
               </w:rPr>
               <w:lastRenderedPageBreak/>
@@ -13922,7 +14865,7 @@
         </w:tc>
         <w:tc>
           <w:tcPr>
-            <w:tcW w:w="6576" w:type="dxa"/>
+            <w:tcW w:w="6320" w:type="dxa"/>
             <w:shd w:val="clear" w:color="auto" w:fill="EAF1DD" w:themeFill="accent3" w:themeFillTint="33"/>
           </w:tcPr>
           <w:p>
@@ -14090,6 +15033,367 @@
               <w:rPr>
                 <w:rFonts w:ascii="Times New Roman" w:hAnsi="Times New Roman"/>
                 <w:lang w:val="en-US"/>
+              </w:rPr>
+              <w:t>}</w:t>
+            </w:r>
+          </w:p>
+        </w:tc>
+      </w:tr>
+      <w:tr>
+        <w:trPr>
+          <w:trHeight w:val="403"/>
+          <w:jc w:val="center"/>
+        </w:trPr>
+        <w:tc>
+          <w:tcPr>
+            <w:tcW w:w="2207" w:type="dxa"/>
+          </w:tcPr>
+          <w:p>
+            <w:pPr>
+              <w:spacing w:before="0" w:line="240" w:lineRule="auto"/>
+              <w:jc w:val="center"/>
+              <w:rPr>
+                <w:rFonts w:ascii="Times New Roman" w:hAnsi="Times New Roman"/>
+                <w:b/>
+                <w:sz w:val="28"/>
+                <w:lang w:val="en-US"/>
+              </w:rPr>
+            </w:pPr>
+            <w:r>
+              <w:rPr>
+                <w:rFonts w:ascii="Times New Roman" w:hAnsi="Times New Roman"/>
+                <w:b/>
+                <w:sz w:val="28"/>
+                <w:lang w:val="en-US"/>
+              </w:rPr>
+              <w:t>EventChannel SSE</w:t>
+            </w:r>
+          </w:p>
+        </w:tc>
+        <w:tc>
+          <w:tcPr>
+            <w:tcW w:w="6320" w:type="dxa"/>
+            <w:shd w:val="clear" w:color="auto" w:fill="EAF1DD" w:themeFill="accent3" w:themeFillTint="33"/>
+          </w:tcPr>
+          <w:p>
+            <w:pPr>
+              <w:spacing w:before="0" w:line="240" w:lineRule="auto"/>
+              <w:rPr>
+                <w:color w:val="000000"/>
+                <w:sz w:val="27"/>
+                <w:szCs w:val="27"/>
+              </w:rPr>
+            </w:pPr>
+            <w:r>
+              <w:rPr>
+                <w:color w:val="000000"/>
+                <w:sz w:val="27"/>
+                <w:szCs w:val="27"/>
+              </w:rPr>
+              <w:t>{</w:t>
+            </w:r>
+          </w:p>
+          <w:p>
+            <w:pPr>
+              <w:spacing w:before="0" w:line="240" w:lineRule="auto"/>
+              <w:rPr>
+                <w:color w:val="000000"/>
+                <w:sz w:val="27"/>
+                <w:szCs w:val="27"/>
+              </w:rPr>
+            </w:pPr>
+            <w:r>
+              <w:rPr>
+                <w:color w:val="000000"/>
+                <w:sz w:val="27"/>
+                <w:szCs w:val="27"/>
+              </w:rPr>
+              <w:t>"channelId":"enterZone_start",</w:t>
+            </w:r>
+          </w:p>
+          <w:p>
+            <w:pPr>
+              <w:spacing w:before="0" w:line="240" w:lineRule="auto"/>
+              <w:rPr>
+                <w:color w:val="000000"/>
+                <w:sz w:val="27"/>
+                <w:szCs w:val="27"/>
+              </w:rPr>
+            </w:pPr>
+            <w:r>
+              <w:rPr>
+                <w:color w:val="000000"/>
+                <w:sz w:val="27"/>
+                <w:szCs w:val="27"/>
+              </w:rPr>
+              <w:t>"targetComponentId":"Timer.1"</w:t>
+            </w:r>
+          </w:p>
+          <w:p>
+            <w:pPr>
+              <w:spacing w:before="0" w:line="240" w:lineRule="auto"/>
+              <w:rPr>
+                <w:rFonts w:ascii="Times New Roman" w:hAnsi="Times New Roman"/>
+                <w:lang w:val="en-US"/>
+              </w:rPr>
+            </w:pPr>
+            <w:r>
+              <w:rPr>
+                <w:color w:val="000000"/>
+                <w:sz w:val="27"/>
+                <w:szCs w:val="27"/>
+              </w:rPr>
+              <w:t>}</w:t>
+            </w:r>
+          </w:p>
+        </w:tc>
+      </w:tr>
+      <w:tr>
+        <w:trPr>
+          <w:trHeight w:val="403"/>
+          <w:jc w:val="center"/>
+        </w:trPr>
+        <w:tc>
+          <w:tcPr>
+            <w:tcW w:w="2207" w:type="dxa"/>
+          </w:tcPr>
+          <w:p>
+            <w:pPr>
+              <w:spacing w:before="0" w:line="240" w:lineRule="auto"/>
+              <w:jc w:val="center"/>
+              <w:rPr>
+                <w:rFonts w:ascii="Times New Roman" w:hAnsi="Times New Roman"/>
+                <w:b/>
+                <w:sz w:val="28"/>
+                <w:lang w:val="en-US"/>
+              </w:rPr>
+            </w:pPr>
+            <w:r>
+              <w:rPr>
+                <w:rFonts w:ascii="Times New Roman" w:hAnsi="Times New Roman"/>
+                <w:b/>
+                <w:sz w:val="28"/>
+                <w:lang w:val="en-US"/>
+              </w:rPr>
+              <w:t>DataChannel SSE</w:t>
+            </w:r>
+          </w:p>
+        </w:tc>
+        <w:tc>
+          <w:tcPr>
+            <w:tcW w:w="6320" w:type="dxa"/>
+            <w:shd w:val="clear" w:color="auto" w:fill="EAF1DD" w:themeFill="accent3" w:themeFillTint="33"/>
+          </w:tcPr>
+          <w:p>
+            <w:pPr>
+              <w:spacing w:before="0" w:line="240" w:lineRule="auto"/>
+              <w:rPr>
+                <w:color w:val="000000"/>
+                <w:sz w:val="27"/>
+                <w:szCs w:val="27"/>
+              </w:rPr>
+            </w:pPr>
+            <w:r>
+              <w:rPr>
+                <w:color w:val="000000"/>
+                <w:sz w:val="27"/>
+                <w:szCs w:val="27"/>
+              </w:rPr>
+              <w:t>{</w:t>
+            </w:r>
+          </w:p>
+          <w:p>
+            <w:pPr>
+              <w:spacing w:before="0" w:line="240" w:lineRule="auto"/>
+              <w:rPr>
+                <w:color w:val="000000"/>
+                <w:sz w:val="27"/>
+                <w:szCs w:val="27"/>
+              </w:rPr>
+            </w:pPr>
+            <w:r>
+              <w:rPr>
+                <w:color w:val="000000"/>
+                <w:sz w:val="27"/>
+                <w:szCs w:val="27"/>
+              </w:rPr>
+              <w:t>"channelId":"binding.11",</w:t>
+            </w:r>
+          </w:p>
+          <w:p>
+            <w:pPr>
+              <w:spacing w:before="0" w:line="240" w:lineRule="auto"/>
+              <w:rPr>
+                <w:color w:val="000000"/>
+                <w:sz w:val="27"/>
+                <w:szCs w:val="27"/>
+              </w:rPr>
+            </w:pPr>
+            <w:r>
+              <w:rPr>
+                <w:color w:val="000000"/>
+                <w:sz w:val="27"/>
+                <w:szCs w:val="27"/>
+              </w:rPr>
+              <w:t>"data":"</w:t>
+            </w:r>
+            <w:r>
+              <w:rPr>
+                <w:color w:val="000000"/>
+                <w:sz w:val="27"/>
+                <w:szCs w:val="27"/>
+              </w:rPr>
+              <w:t>100.0</w:t>
+            </w:r>
+            <w:r>
+              <w:rPr>
+                <w:color w:val="000000"/>
+                <w:sz w:val="27"/>
+                <w:szCs w:val="27"/>
+              </w:rPr>
+              <w:t>"</w:t>
+            </w:r>
+          </w:p>
+          <w:p>
+            <w:pPr>
+              <w:spacing w:before="0" w:line="240" w:lineRule="auto"/>
+              <w:rPr>
+                <w:rFonts w:ascii="Times New Roman" w:hAnsi="Times New Roman"/>
+                <w:lang w:val="en-US"/>
+              </w:rPr>
+            </w:pPr>
+            <w:r>
+              <w:rPr>
+                <w:color w:val="000000"/>
+                <w:sz w:val="27"/>
+                <w:szCs w:val="27"/>
+              </w:rPr>
+              <w:t>}</w:t>
+            </w:r>
+          </w:p>
+        </w:tc>
+      </w:tr>
+      <w:tr>
+        <w:trPr>
+          <w:trHeight w:val="403"/>
+          <w:jc w:val="center"/>
+        </w:trPr>
+        <w:tc>
+          <w:tcPr>
+            <w:tcW w:w="2207" w:type="dxa"/>
+          </w:tcPr>
+          <w:p>
+            <w:pPr>
+              <w:spacing w:before="0" w:line="240" w:lineRule="auto"/>
+              <w:jc w:val="center"/>
+              <w:rPr>
+                <w:rFonts w:ascii="Times New Roman" w:hAnsi="Times New Roman"/>
+                <w:b/>
+                <w:sz w:val="28"/>
+                <w:lang w:val="en-US"/>
+              </w:rPr>
+            </w:pPr>
+            <w:r>
+              <w:rPr>
+                <w:rFonts w:ascii="Times New Roman" w:hAnsi="Times New Roman"/>
+                <w:b/>
+                <w:sz w:val="28"/>
+                <w:lang w:val="en-US"/>
+              </w:rPr>
+              <w:t>PropertyChange SSE</w:t>
+            </w:r>
+          </w:p>
+        </w:tc>
+        <w:tc>
+          <w:tcPr>
+            <w:tcW w:w="6320" w:type="dxa"/>
+            <w:shd w:val="clear" w:color="auto" w:fill="EAF1DD" w:themeFill="accent3" w:themeFillTint="33"/>
+          </w:tcPr>
+          <w:p>
+            <w:pPr>
+              <w:spacing w:before="0" w:line="240" w:lineRule="auto"/>
+              <w:rPr>
+                <w:color w:val="000000"/>
+                <w:sz w:val="27"/>
+                <w:szCs w:val="27"/>
+              </w:rPr>
+            </w:pPr>
+            <w:r>
+              <w:rPr>
+                <w:color w:val="000000"/>
+                <w:sz w:val="27"/>
+                <w:szCs w:val="27"/>
+              </w:rPr>
+              <w:t>{</w:t>
+            </w:r>
+          </w:p>
+          <w:p>
+            <w:pPr>
+              <w:spacing w:before="0" w:line="240" w:lineRule="auto"/>
+              <w:rPr>
+                <w:color w:val="000000"/>
+                <w:sz w:val="27"/>
+                <w:szCs w:val="27"/>
+              </w:rPr>
+            </w:pPr>
+            <w:r>
+              <w:rPr>
+                <w:color w:val="000000"/>
+                <w:sz w:val="27"/>
+                <w:szCs w:val="27"/>
+              </w:rPr>
+              <w:t>"newValue":"5",</w:t>
+            </w:r>
+          </w:p>
+          <w:p>
+            <w:pPr>
+              <w:spacing w:before="0" w:line="240" w:lineRule="auto"/>
+              <w:rPr>
+                <w:color w:val="000000"/>
+                <w:sz w:val="27"/>
+                <w:szCs w:val="27"/>
+              </w:rPr>
+            </w:pPr>
+            <w:r>
+              <w:rPr>
+                <w:color w:val="000000"/>
+                <w:sz w:val="27"/>
+                <w:szCs w:val="27"/>
+              </w:rPr>
+              <w:t>"componentKey":"textColor",</w:t>
+            </w:r>
+          </w:p>
+          <w:p>
+            <w:pPr>
+              <w:spacing w:before="0" w:line="240" w:lineRule="auto"/>
+              <w:rPr>
+                <w:color w:val="000000"/>
+                <w:sz w:val="27"/>
+                <w:szCs w:val="27"/>
+              </w:rPr>
+            </w:pPr>
+            <w:r>
+              <w:rPr>
+                <w:color w:val="000000"/>
+                <w:sz w:val="27"/>
+                <w:szCs w:val="27"/>
+              </w:rPr>
+              <w:t>"componentId":"CellBoard.1"</w:t>
+            </w:r>
+          </w:p>
+          <w:p>
+            <w:pPr>
+              <w:spacing w:before="0" w:line="240" w:lineRule="auto"/>
+              <w:rPr>
+                <w:rFonts w:ascii="Times New Roman" w:hAnsi="Times New Roman"/>
+                <w:lang w:val="en-US"/>
+              </w:rPr>
+            </w:pPr>
+            <w:r>
+              <w:rPr>
+                <w:color w:val="000000"/>
+                <w:sz w:val="27"/>
+                <w:szCs w:val="27"/>
               </w:rPr>
               <w:t>}</w:t>
             </w:r>
@@ -14108,6 +15412,7 @@
       </w:pPr>
       <w:bookmarkStart w:id="14" w:name="_Toc444526164"/>
       <w:r>
+        <w:lastRenderedPageBreak/>
         <w:t xml:space="preserve">Table </w:t>
       </w:r>
       <w:r>
@@ -17066,7 +18371,7 @@
               <w:noProof/>
               <w:sz w:val="28"/>
             </w:rPr>
-            <w:t>7</w:t>
+            <w:t>16</w:t>
           </w:r>
           <w:r>
             <w:rPr>
@@ -21575,7 +22880,7 @@
 </file>
 
 <file path=customXml/itemProps1.xml><?xml version="1.0" encoding="utf-8"?>
-<ds:datastoreItem xmlns:ds="http://schemas.openxmlformats.org/officeDocument/2006/customXml" ds:itemID="{1996870F-5F33-4ABC-BA99-AF64CFD285E9}">
+<ds:datastoreItem xmlns:ds="http://schemas.openxmlformats.org/officeDocument/2006/customXml" ds:itemID="{9C94AD30-DB43-4180-B9DE-699F143973F2}">
   <ds:schemaRefs>
     <ds:schemaRef ds:uri="http://schemas.openxmlformats.org/officeDocument/2006/bibliography"/>
   </ds:schemaRefs>

</xml_diff>

<commit_message>
REST API documentation update
</commit_message>
<xml_diff>
--- a/Documentation/REST_API.docx
+++ b/Documentation/REST_API.docx
@@ -2296,7 +2296,7 @@
         </w:tc>
         <w:tc>
           <w:tcPr>
-            <w:tcW w:w="1104" w:type="dxa"/>
+            <w:tcW w:w="821" w:type="dxa"/>
             <w:tcBorders>
               <w:top w:val="single" w:sz="12" w:space="0" w:color="595959" w:themeColor="text1" w:themeTint="A6"/>
               <w:left w:val="single" w:sz="12" w:space="0" w:color="595959" w:themeColor="text1" w:themeTint="A6"/>
@@ -2326,7 +2326,7 @@
         </w:tc>
         <w:tc>
           <w:tcPr>
-            <w:tcW w:w="2692" w:type="dxa"/>
+            <w:tcW w:w="2975" w:type="dxa"/>
             <w:tcBorders>
               <w:top w:val="single" w:sz="12" w:space="0" w:color="595959" w:themeColor="text1" w:themeTint="A6"/>
               <w:left w:val="single" w:sz="12" w:space="0" w:color="595959" w:themeColor="text1" w:themeTint="A6"/>
@@ -2458,7 +2458,7 @@
         </w:tc>
         <w:tc>
           <w:tcPr>
-            <w:tcW w:w="1104" w:type="dxa"/>
+            <w:tcW w:w="821" w:type="dxa"/>
             <w:tcBorders>
               <w:top w:val="single" w:sz="12" w:space="0" w:color="595959" w:themeColor="text1" w:themeTint="A6"/>
             </w:tcBorders>
@@ -2482,7 +2482,7 @@
         </w:tc>
         <w:tc>
           <w:tcPr>
-            <w:tcW w:w="2692" w:type="dxa"/>
+            <w:tcW w:w="2975" w:type="dxa"/>
             <w:tcBorders>
               <w:top w:val="single" w:sz="12" w:space="0" w:color="595959" w:themeColor="text1" w:themeTint="A6"/>
             </w:tcBorders>
@@ -2613,7 +2613,7 @@
         </w:tc>
         <w:tc>
           <w:tcPr>
-            <w:tcW w:w="1104" w:type="dxa"/>
+            <w:tcW w:w="821" w:type="dxa"/>
             <w:vAlign w:val="center"/>
           </w:tcPr>
           <w:p>
@@ -2634,7 +2634,7 @@
         </w:tc>
         <w:tc>
           <w:tcPr>
-            <w:tcW w:w="2692" w:type="dxa"/>
+            <w:tcW w:w="2975" w:type="dxa"/>
             <w:vAlign w:val="center"/>
           </w:tcPr>
           <w:p>
@@ -2759,7 +2759,7 @@
         </w:tc>
         <w:tc>
           <w:tcPr>
-            <w:tcW w:w="1104" w:type="dxa"/>
+            <w:tcW w:w="821" w:type="dxa"/>
             <w:vAlign w:val="center"/>
           </w:tcPr>
           <w:p>
@@ -2780,7 +2780,7 @@
         </w:tc>
         <w:tc>
           <w:tcPr>
-            <w:tcW w:w="2692" w:type="dxa"/>
+            <w:tcW w:w="2975" w:type="dxa"/>
             <w:vAlign w:val="center"/>
           </w:tcPr>
           <w:p>
@@ -2905,7 +2905,7 @@
         </w:tc>
         <w:tc>
           <w:tcPr>
-            <w:tcW w:w="1104" w:type="dxa"/>
+            <w:tcW w:w="821" w:type="dxa"/>
             <w:vAlign w:val="center"/>
           </w:tcPr>
           <w:p>
@@ -2926,7 +2926,7 @@
         </w:tc>
         <w:tc>
           <w:tcPr>
-            <w:tcW w:w="2692" w:type="dxa"/>
+            <w:tcW w:w="2975" w:type="dxa"/>
             <w:vAlign w:val="center"/>
           </w:tcPr>
           <w:p>
@@ -3037,7 +3037,7 @@
         </w:tc>
         <w:tc>
           <w:tcPr>
-            <w:tcW w:w="1104" w:type="dxa"/>
+            <w:tcW w:w="821" w:type="dxa"/>
             <w:vAlign w:val="center"/>
           </w:tcPr>
           <w:p>
@@ -3058,7 +3058,7 @@
         </w:tc>
         <w:tc>
           <w:tcPr>
-            <w:tcW w:w="2692" w:type="dxa"/>
+            <w:tcW w:w="2975" w:type="dxa"/>
             <w:vAlign w:val="center"/>
           </w:tcPr>
           <w:p>
@@ -3212,7 +3212,7 @@
         </w:tc>
         <w:tc>
           <w:tcPr>
-            <w:tcW w:w="1104" w:type="dxa"/>
+            <w:tcW w:w="821" w:type="dxa"/>
             <w:vAlign w:val="center"/>
           </w:tcPr>
           <w:p>
@@ -3233,7 +3233,7 @@
         </w:tc>
         <w:tc>
           <w:tcPr>
-            <w:tcW w:w="2692" w:type="dxa"/>
+            <w:tcW w:w="2975" w:type="dxa"/>
             <w:vAlign w:val="center"/>
           </w:tcPr>
           <w:p>
@@ -3359,7 +3359,7 @@
         </w:tc>
         <w:tc>
           <w:tcPr>
-            <w:tcW w:w="1104" w:type="dxa"/>
+            <w:tcW w:w="821" w:type="dxa"/>
             <w:vAlign w:val="center"/>
           </w:tcPr>
           <w:p>
@@ -3380,7 +3380,7 @@
         </w:tc>
         <w:tc>
           <w:tcPr>
-            <w:tcW w:w="2692" w:type="dxa"/>
+            <w:tcW w:w="2975" w:type="dxa"/>
             <w:vAlign w:val="center"/>
           </w:tcPr>
           <w:p>
@@ -3395,13 +3395,7 @@
               <w:rPr>
                 <w:lang w:val="en-US"/>
               </w:rPr>
-              <w:t xml:space="preserve">Returns </w:t>
-            </w:r>
-            <w:r>
-              <w:rPr>
-                <w:lang w:val="en-US"/>
-              </w:rPr>
-              <w:t>the component i</w:t>
+              <w:t>Returns the component i</w:t>
             </w:r>
             <w:r>
               <w:rPr>
@@ -3533,7 +3527,7 @@
         </w:tc>
         <w:tc>
           <w:tcPr>
-            <w:tcW w:w="1104" w:type="dxa"/>
+            <w:tcW w:w="821" w:type="dxa"/>
             <w:vAlign w:val="center"/>
           </w:tcPr>
           <w:p>
@@ -3554,7 +3548,7 @@
         </w:tc>
         <w:tc>
           <w:tcPr>
-            <w:tcW w:w="2692" w:type="dxa"/>
+            <w:tcW w:w="2975" w:type="dxa"/>
             <w:vAlign w:val="center"/>
           </w:tcPr>
           <w:p>
@@ -3743,7 +3737,7 @@
         </w:tc>
         <w:tc>
           <w:tcPr>
-            <w:tcW w:w="1104" w:type="dxa"/>
+            <w:tcW w:w="821" w:type="dxa"/>
             <w:vAlign w:val="center"/>
           </w:tcPr>
           <w:p>
@@ -3764,7 +3758,7 @@
         </w:tc>
         <w:tc>
           <w:tcPr>
-            <w:tcW w:w="2692" w:type="dxa"/>
+            <w:tcW w:w="2975" w:type="dxa"/>
             <w:vAlign w:val="center"/>
           </w:tcPr>
           <w:p>
@@ -3980,7 +3974,7 @@
         </w:tc>
         <w:tc>
           <w:tcPr>
-            <w:tcW w:w="1104" w:type="dxa"/>
+            <w:tcW w:w="821" w:type="dxa"/>
             <w:vAlign w:val="center"/>
           </w:tcPr>
           <w:p>
@@ -4001,7 +3995,7 @@
         </w:tc>
         <w:tc>
           <w:tcPr>
-            <w:tcW w:w="2692" w:type="dxa"/>
+            <w:tcW w:w="2975" w:type="dxa"/>
             <w:vAlign w:val="center"/>
           </w:tcPr>
           <w:p>
@@ -4022,13 +4016,7 @@
               <w:rPr>
                 <w:lang w:val="en-US"/>
               </w:rPr>
-              <w:t xml:space="preserve">a </w:t>
-            </w:r>
-            <w:r>
-              <w:rPr>
-                <w:lang w:val="en-US"/>
-              </w:rPr>
-              <w:t>runtime component</w:t>
+              <w:t>a runtime component</w:t>
             </w:r>
           </w:p>
         </w:tc>
@@ -4055,7 +4043,7 @@
               <w:rPr>
                 <w:lang w:val="en-US"/>
               </w:rPr>
-              <w:t>GET</w:t>
+              <w:t>PUT</w:t>
             </w:r>
           </w:p>
         </w:tc>
@@ -4091,22 +4079,7 @@
               <w:rPr>
                 <w:lang w:val="en-US"/>
               </w:rPr>
-              <w:t>{</w:t>
-            </w:r>
-            <w:proofErr w:type="spellStart"/>
-            <w:r>
-              <w:rPr>
-                <w:color w:val="548DD4" w:themeColor="text2" w:themeTint="99"/>
-                <w:lang w:val="en-US"/>
-              </w:rPr>
-              <w:t>componentId</w:t>
-            </w:r>
-            <w:proofErr w:type="spellEnd"/>
-            <w:r>
-              <w:rPr>
-                <w:lang w:val="en-US"/>
-              </w:rPr>
-              <w:t>}/ports/input/ids</w:t>
+              <w:t>properties</w:t>
             </w:r>
           </w:p>
         </w:tc>
@@ -4127,12 +4100,17 @@
             <w:proofErr w:type="spellStart"/>
             <w:r>
               <w:rPr>
-                <w:color w:val="548DD4" w:themeColor="text2" w:themeTint="99"/>
-                <w:lang w:val="en-US"/>
-              </w:rPr>
-              <w:t>componentId</w:t>
+                <w:lang w:val="en-US"/>
+              </w:rPr>
+              <w:t>propertyMap</w:t>
             </w:r>
             <w:proofErr w:type="spellEnd"/>
+            <w:r>
+              <w:rPr>
+                <w:lang w:val="en-US"/>
+              </w:rPr>
+              <w:t xml:space="preserve"> (in body)</w:t>
+            </w:r>
           </w:p>
         </w:tc>
         <w:tc>
@@ -4152,13 +4130,13 @@
               <w:rPr>
                 <w:lang w:val="en-US"/>
               </w:rPr>
-              <w:t>-</w:t>
-            </w:r>
-          </w:p>
-        </w:tc>
-        <w:tc>
-          <w:tcPr>
-            <w:tcW w:w="1104" w:type="dxa"/>
+              <w:t>JSON</w:t>
+            </w:r>
+          </w:p>
+        </w:tc>
+        <w:tc>
+          <w:tcPr>
+            <w:tcW w:w="821" w:type="dxa"/>
             <w:vAlign w:val="center"/>
           </w:tcPr>
           <w:p>
@@ -4173,13 +4151,13 @@
               <w:rPr>
                 <w:lang w:val="en-US"/>
               </w:rPr>
-              <w:t>JSON</w:t>
-            </w:r>
-          </w:p>
-        </w:tc>
-        <w:tc>
-          <w:tcPr>
-            <w:tcW w:w="2692" w:type="dxa"/>
+              <w:t>TEXT</w:t>
+            </w:r>
+          </w:p>
+        </w:tc>
+        <w:tc>
+          <w:tcPr>
+            <w:tcW w:w="2975" w:type="dxa"/>
             <w:vAlign w:val="center"/>
           </w:tcPr>
           <w:p>
@@ -4194,7 +4172,63 @@
               <w:rPr>
                 <w:lang w:val="en-US"/>
               </w:rPr>
-              <w:t>Returns the input port ids of the specified component</w:t>
+              <w:t xml:space="preserve">Changes </w:t>
+            </w:r>
+            <w:r>
+              <w:rPr>
+                <w:lang w:val="en-US"/>
+              </w:rPr>
+              <w:t xml:space="preserve">multiple property value(s) of </w:t>
+            </w:r>
+            <w:r>
+              <w:rPr>
+                <w:lang w:val="en-US"/>
+              </w:rPr>
+              <w:t>a runtime component</w:t>
+            </w:r>
+            <w:r>
+              <w:rPr>
+                <w:lang w:val="en-US"/>
+              </w:rPr>
+              <w:t xml:space="preserve">(s) </w:t>
+            </w:r>
+            <w:r>
+              <w:rPr>
+                <w:lang w:val="en-US"/>
+              </w:rPr>
+              <w:t>(</w:t>
+            </w:r>
+            <w:proofErr w:type="spellStart"/>
+            <w:r>
+              <w:rPr>
+                <w:lang w:val="en-US"/>
+              </w:rPr>
+              <w:t>propertyMap</w:t>
+            </w:r>
+            <w:proofErr w:type="spellEnd"/>
+            <w:r>
+              <w:rPr>
+                <w:lang w:val="en-US"/>
+              </w:rPr>
+              <w:t xml:space="preserve"> </w:t>
+            </w:r>
+            <w:r>
+              <w:rPr>
+                <w:lang w:val="en-US"/>
+              </w:rPr>
+              <w:t>– se</w:t>
+            </w:r>
+            <w:r>
+              <w:rPr>
+                <w:lang w:val="en-US"/>
+              </w:rPr>
+              <w:t>e</w:t>
+            </w:r>
+            <w:r>
+              <w:rPr>
+                <w:lang w:val="en-US"/>
+              </w:rPr>
+              <w:t xml:space="preserve"> JSON objects)</w:t>
             </w:r>
           </w:p>
         </w:tc>
@@ -4272,7 +4306,7 @@
               <w:rPr>
                 <w:lang w:val="en-US"/>
               </w:rPr>
-              <w:t>}/ports/output/ids</w:t>
+              <w:t>}/ports/input/ids</w:t>
             </w:r>
           </w:p>
         </w:tc>
@@ -4324,7 +4358,7 @@
         </w:tc>
         <w:tc>
           <w:tcPr>
-            <w:tcW w:w="1104" w:type="dxa"/>
+            <w:tcW w:w="821" w:type="dxa"/>
             <w:vAlign w:val="center"/>
           </w:tcPr>
           <w:p>
@@ -4345,7 +4379,7 @@
         </w:tc>
         <w:tc>
           <w:tcPr>
-            <w:tcW w:w="2692" w:type="dxa"/>
+            <w:tcW w:w="2975" w:type="dxa"/>
             <w:vAlign w:val="center"/>
           </w:tcPr>
           <w:p>
@@ -4360,7 +4394,7 @@
               <w:rPr>
                 <w:lang w:val="en-US"/>
               </w:rPr>
-              <w:t>Returns the output port ids of the specified component</w:t>
+              <w:t>Returns the input port ids of the specified component</w:t>
             </w:r>
           </w:p>
         </w:tc>
@@ -4438,37 +4472,7 @@
               <w:rPr>
                 <w:lang w:val="en-US"/>
               </w:rPr>
-              <w:t>}/ports/{</w:t>
-            </w:r>
-            <w:proofErr w:type="spellStart"/>
-            <w:r>
-              <w:rPr>
-                <w:color w:val="548DD4" w:themeColor="text2" w:themeTint="99"/>
-                <w:lang w:val="en-US"/>
-              </w:rPr>
-              <w:t>portId</w:t>
-            </w:r>
-            <w:proofErr w:type="spellEnd"/>
-            <w:r>
-              <w:rPr>
-                <w:lang w:val="en-US"/>
-              </w:rPr>
-              <w:t>}/</w:t>
-            </w:r>
-          </w:p>
-          <w:p>
-            <w:pPr>
-              <w:spacing w:before="0" w:line="240" w:lineRule="auto"/>
-              <w:jc w:val="center"/>
-              <w:rPr>
-                <w:lang w:val="en-US"/>
-              </w:rPr>
-            </w:pPr>
-            <w:r>
-              <w:rPr>
-                <w:lang w:val="en-US"/>
-              </w:rPr>
-              <w:t>datatype</w:t>
+              <w:t>}/ports/output/ids</w:t>
             </w:r>
           </w:p>
         </w:tc>
@@ -4495,31 +4499,6 @@
               <w:t>componentId</w:t>
             </w:r>
             <w:proofErr w:type="spellEnd"/>
-            <w:r>
-              <w:rPr>
-                <w:lang w:val="en-US"/>
-              </w:rPr>
-              <w:t>,</w:t>
-            </w:r>
-          </w:p>
-          <w:p>
-            <w:pPr>
-              <w:spacing w:before="0" w:line="240" w:lineRule="auto"/>
-              <w:jc w:val="center"/>
-              <w:rPr>
-                <w:color w:val="548DD4" w:themeColor="text2" w:themeTint="99"/>
-                <w:lang w:val="en-US"/>
-              </w:rPr>
-            </w:pPr>
-            <w:proofErr w:type="spellStart"/>
-            <w:r>
-              <w:rPr>
-                <w:color w:val="548DD4" w:themeColor="text2" w:themeTint="99"/>
-                <w:lang w:val="en-US"/>
-              </w:rPr>
-              <w:t>portId</w:t>
-            </w:r>
-            <w:proofErr w:type="spellEnd"/>
           </w:p>
         </w:tc>
         <w:tc>
@@ -4545,7 +4524,7 @@
         </w:tc>
         <w:tc>
           <w:tcPr>
-            <w:tcW w:w="1104" w:type="dxa"/>
+            <w:tcW w:w="821" w:type="dxa"/>
             <w:vAlign w:val="center"/>
           </w:tcPr>
           <w:p>
@@ -4560,13 +4539,13 @@
               <w:rPr>
                 <w:lang w:val="en-US"/>
               </w:rPr>
-              <w:t>TEXT</w:t>
-            </w:r>
-          </w:p>
-        </w:tc>
-        <w:tc>
-          <w:tcPr>
-            <w:tcW w:w="2692" w:type="dxa"/>
+              <w:t>JSON</w:t>
+            </w:r>
+          </w:p>
+        </w:tc>
+        <w:tc>
+          <w:tcPr>
+            <w:tcW w:w="2975" w:type="dxa"/>
             <w:vAlign w:val="center"/>
           </w:tcPr>
           <w:p>
@@ -4581,7 +4560,7 @@
               <w:rPr>
                 <w:lang w:val="en-US"/>
               </w:rPr>
-              <w:t>Returns the datatype of the specified port</w:t>
+              <w:t>Returns the output port ids of the specified component</w:t>
             </w:r>
           </w:p>
         </w:tc>
@@ -4629,22 +4608,23 @@
               <w:rPr>
                 <w:lang w:val="en-US"/>
               </w:rPr>
-              <w:t>runtime/model/component</w:t>
-            </w:r>
-          </w:p>
-          <w:p>
-            <w:pPr>
-              <w:spacing w:before="0" w:line="240" w:lineRule="auto"/>
-              <w:jc w:val="center"/>
-              <w:rPr>
-                <w:lang w:val="en-US"/>
-              </w:rPr>
-            </w:pPr>
-            <w:r>
-              <w:rPr>
-                <w:lang w:val="en-US"/>
-              </w:rPr>
-              <w:t>/{</w:t>
+              <w:t>/runtime/model/components/</w:t>
+            </w:r>
+          </w:p>
+          <w:p>
+            <w:pPr>
+              <w:spacing w:before="0" w:line="240" w:lineRule="auto"/>
+              <w:jc w:val="center"/>
+              <w:rPr>
+                <w:lang w:val="en-US"/>
+              </w:rPr>
+            </w:pPr>
+            <w:r>
+              <w:rPr>
+                <w:lang w:val="en-US"/>
+              </w:rPr>
+              <w:lastRenderedPageBreak/>
+              <w:t>{</w:t>
             </w:r>
             <w:proofErr w:type="spellStart"/>
             <w:r>
@@ -4659,30 +4639,37 @@
               <w:rPr>
                 <w:lang w:val="en-US"/>
               </w:rPr>
+              <w:t>}/ports/{</w:t>
+            </w:r>
+            <w:proofErr w:type="spellStart"/>
+            <w:r>
+              <w:rPr>
+                <w:color w:val="548DD4" w:themeColor="text2" w:themeTint="99"/>
+                <w:lang w:val="en-US"/>
+              </w:rPr>
+              <w:t>portId</w:t>
+            </w:r>
+            <w:proofErr w:type="spellEnd"/>
+            <w:r>
+              <w:rPr>
+                <w:lang w:val="en-US"/>
+              </w:rPr>
               <w:t>}/</w:t>
             </w:r>
-            <w:proofErr w:type="spellStart"/>
-            <w:r>
-              <w:rPr>
-                <w:lang w:val="en-US"/>
-              </w:rPr>
-              <w:t>eventChannels</w:t>
-            </w:r>
-            <w:proofErr w:type="spellEnd"/>
-          </w:p>
-          <w:p>
-            <w:pPr>
-              <w:spacing w:before="0" w:line="240" w:lineRule="auto"/>
-              <w:jc w:val="center"/>
-              <w:rPr>
-                <w:lang w:val="en-US"/>
-              </w:rPr>
-            </w:pPr>
-            <w:r>
-              <w:rPr>
-                <w:lang w:val="en-US"/>
-              </w:rPr>
-              <w:t>/ids</w:t>
+          </w:p>
+          <w:p>
+            <w:pPr>
+              <w:spacing w:before="0" w:line="240" w:lineRule="auto"/>
+              <w:jc w:val="center"/>
+              <w:rPr>
+                <w:lang w:val="en-US"/>
+              </w:rPr>
+            </w:pPr>
+            <w:r>
+              <w:rPr>
+                <w:lang w:val="en-US"/>
+              </w:rPr>
+              <w:t>datatype</w:t>
             </w:r>
           </w:p>
         </w:tc>
@@ -4706,7 +4693,34 @@
                 <w:color w:val="548DD4" w:themeColor="text2" w:themeTint="99"/>
                 <w:lang w:val="en-US"/>
               </w:rPr>
+              <w:lastRenderedPageBreak/>
               <w:t>componentId</w:t>
+            </w:r>
+            <w:proofErr w:type="spellEnd"/>
+            <w:r>
+              <w:rPr>
+                <w:lang w:val="en-US"/>
+              </w:rPr>
+              <w:t>,</w:t>
+            </w:r>
+          </w:p>
+          <w:p>
+            <w:pPr>
+              <w:spacing w:before="0" w:line="240" w:lineRule="auto"/>
+              <w:jc w:val="center"/>
+              <w:rPr>
+                <w:color w:val="548DD4" w:themeColor="text2" w:themeTint="99"/>
+                <w:lang w:val="en-US"/>
+              </w:rPr>
+            </w:pPr>
+            <w:proofErr w:type="spellStart"/>
+            <w:r>
+              <w:rPr>
+                <w:color w:val="548DD4" w:themeColor="text2" w:themeTint="99"/>
+                <w:lang w:val="en-US"/>
+              </w:rPr>
+              <w:lastRenderedPageBreak/>
+              <w:t>portId</w:t>
             </w:r>
             <w:proofErr w:type="spellEnd"/>
           </w:p>
@@ -4728,13 +4742,14 @@
               <w:rPr>
                 <w:lang w:val="en-US"/>
               </w:rPr>
+              <w:lastRenderedPageBreak/>
               <w:t>-</w:t>
             </w:r>
           </w:p>
         </w:tc>
         <w:tc>
           <w:tcPr>
-            <w:tcW w:w="1104" w:type="dxa"/>
+            <w:tcW w:w="821" w:type="dxa"/>
             <w:vAlign w:val="center"/>
           </w:tcPr>
           <w:p>
@@ -4749,13 +4764,13 @@
               <w:rPr>
                 <w:lang w:val="en-US"/>
               </w:rPr>
-              <w:t>JSON</w:t>
-            </w:r>
-          </w:p>
-        </w:tc>
-        <w:tc>
-          <w:tcPr>
-            <w:tcW w:w="2692" w:type="dxa"/>
+              <w:t>TEXT</w:t>
+            </w:r>
+          </w:p>
+        </w:tc>
+        <w:tc>
+          <w:tcPr>
+            <w:tcW w:w="2975" w:type="dxa"/>
             <w:vAlign w:val="center"/>
           </w:tcPr>
           <w:p>
@@ -4770,19 +4785,14 @@
               <w:rPr>
                 <w:lang w:val="en-US"/>
               </w:rPr>
-              <w:t xml:space="preserve">Returns the event channel ids of the </w:t>
-            </w:r>
-            <w:r>
-              <w:rPr>
-                <w:lang w:val="en-US"/>
-              </w:rPr>
-              <w:t>specified</w:t>
-            </w:r>
-            <w:r>
-              <w:rPr>
-                <w:lang w:val="en-US"/>
-              </w:rPr>
-              <w:t xml:space="preserve"> component</w:t>
+              <w:t xml:space="preserve">Returns the datatype of </w:t>
+            </w:r>
+            <w:r>
+              <w:rPr>
+                <w:lang w:val="en-US"/>
+              </w:rPr>
+              <w:lastRenderedPageBreak/>
+              <w:t>the specified port</w:t>
             </w:r>
           </w:p>
         </w:tc>
@@ -4831,22 +4841,22 @@
               <w:rPr>
                 <w:lang w:val="en-US"/>
               </w:rPr>
-              <w:t>runtime/model/component/</w:t>
-            </w:r>
-          </w:p>
-          <w:p>
-            <w:pPr>
-              <w:spacing w:before="0" w:line="240" w:lineRule="auto"/>
-              <w:jc w:val="center"/>
-              <w:rPr>
-                <w:lang w:val="en-US"/>
-              </w:rPr>
-            </w:pPr>
-            <w:r>
-              <w:rPr>
-                <w:lang w:val="en-US"/>
-              </w:rPr>
-              <w:t>{</w:t>
+              <w:t>runtime/model/component</w:t>
+            </w:r>
+          </w:p>
+          <w:p>
+            <w:pPr>
+              <w:spacing w:before="0" w:line="240" w:lineRule="auto"/>
+              <w:jc w:val="center"/>
+              <w:rPr>
+                <w:lang w:val="en-US"/>
+              </w:rPr>
+            </w:pPr>
+            <w:r>
+              <w:rPr>
+                <w:lang w:val="en-US"/>
+              </w:rPr>
+              <w:t>/{</w:t>
             </w:r>
             <w:proofErr w:type="spellStart"/>
             <w:r>
@@ -4868,9 +4878,18 @@
               <w:rPr>
                 <w:lang w:val="en-US"/>
               </w:rPr>
-              <w:t>dataChannels</w:t>
+              <w:t>eventChannels</w:t>
             </w:r>
             <w:proofErr w:type="spellEnd"/>
+          </w:p>
+          <w:p>
+            <w:pPr>
+              <w:spacing w:before="0" w:line="240" w:lineRule="auto"/>
+              <w:jc w:val="center"/>
+              <w:rPr>
+                <w:lang w:val="en-US"/>
+              </w:rPr>
+            </w:pPr>
             <w:r>
               <w:rPr>
                 <w:lang w:val="en-US"/>
@@ -4927,7 +4946,7 @@
         </w:tc>
         <w:tc>
           <w:tcPr>
-            <w:tcW w:w="1104" w:type="dxa"/>
+            <w:tcW w:w="821" w:type="dxa"/>
             <w:vAlign w:val="center"/>
           </w:tcPr>
           <w:p>
@@ -4948,7 +4967,7 @@
         </w:tc>
         <w:tc>
           <w:tcPr>
-            <w:tcW w:w="2692" w:type="dxa"/>
+            <w:tcW w:w="2975" w:type="dxa"/>
             <w:vAlign w:val="center"/>
           </w:tcPr>
           <w:p>
@@ -4963,7 +4982,7 @@
               <w:rPr>
                 <w:lang w:val="en-US"/>
               </w:rPr>
-              <w:t xml:space="preserve">Returns the data channel ids of the </w:t>
+              <w:t xml:space="preserve">Returns the event channel ids of the </w:t>
             </w:r>
             <w:r>
               <w:rPr>
@@ -5023,23 +5042,46 @@
               <w:rPr>
                 <w:lang w:val="en-US"/>
               </w:rPr>
-              <w:t>runtime/model/</w:t>
-            </w:r>
-            <w:r>
-              <w:rPr>
-                <w:lang w:val="en-US"/>
-              </w:rPr>
-              <w:t>channels/event</w:t>
-            </w:r>
-          </w:p>
-          <w:p>
-            <w:pPr>
-              <w:spacing w:before="0" w:line="240" w:lineRule="auto"/>
-              <w:jc w:val="center"/>
-              <w:rPr>
-                <w:lang w:val="en-US"/>
-              </w:rPr>
-            </w:pPr>
+              <w:t>runtime/model/component/</w:t>
+            </w:r>
+          </w:p>
+          <w:p>
+            <w:pPr>
+              <w:spacing w:before="0" w:line="240" w:lineRule="auto"/>
+              <w:jc w:val="center"/>
+              <w:rPr>
+                <w:lang w:val="en-US"/>
+              </w:rPr>
+            </w:pPr>
+            <w:r>
+              <w:rPr>
+                <w:lang w:val="en-US"/>
+              </w:rPr>
+              <w:t>{</w:t>
+            </w:r>
+            <w:proofErr w:type="spellStart"/>
+            <w:r>
+              <w:rPr>
+                <w:color w:val="548DD4" w:themeColor="text2" w:themeTint="99"/>
+                <w:lang w:val="en-US"/>
+              </w:rPr>
+              <w:t>componentId</w:t>
+            </w:r>
+            <w:proofErr w:type="spellEnd"/>
+            <w:r>
+              <w:rPr>
+                <w:lang w:val="en-US"/>
+              </w:rPr>
+              <w:t>}/</w:t>
+            </w:r>
+            <w:proofErr w:type="spellStart"/>
+            <w:r>
+              <w:rPr>
+                <w:lang w:val="en-US"/>
+              </w:rPr>
+              <w:t>dataChannels</w:t>
+            </w:r>
+            <w:proofErr w:type="spellEnd"/>
             <w:r>
               <w:rPr>
                 <w:lang w:val="en-US"/>
@@ -5062,13 +5104,15 @@
                 <w:lang w:val="en-US"/>
               </w:rPr>
             </w:pPr>
+            <w:proofErr w:type="spellStart"/>
             <w:r>
               <w:rPr>
                 <w:color w:val="548DD4" w:themeColor="text2" w:themeTint="99"/>
                 <w:lang w:val="en-US"/>
               </w:rPr>
-              <w:t>-</w:t>
-            </w:r>
+              <w:t>componentId</w:t>
+            </w:r>
+            <w:proofErr w:type="spellEnd"/>
           </w:p>
         </w:tc>
         <w:tc>
@@ -5094,7 +5138,7 @@
         </w:tc>
         <w:tc>
           <w:tcPr>
-            <w:tcW w:w="1104" w:type="dxa"/>
+            <w:tcW w:w="821" w:type="dxa"/>
             <w:vAlign w:val="center"/>
           </w:tcPr>
           <w:p>
@@ -5115,7 +5159,7 @@
         </w:tc>
         <w:tc>
           <w:tcPr>
-            <w:tcW w:w="2692" w:type="dxa"/>
+            <w:tcW w:w="2975" w:type="dxa"/>
             <w:vAlign w:val="center"/>
           </w:tcPr>
           <w:p>
@@ -5130,19 +5174,19 @@
               <w:rPr>
                 <w:lang w:val="en-US"/>
               </w:rPr>
-              <w:t>R</w:t>
-            </w:r>
-            <w:r>
-              <w:rPr>
-                <w:lang w:val="en-US"/>
-              </w:rPr>
-              <w:t xml:space="preserve">eturns </w:t>
-            </w:r>
-            <w:r>
-              <w:rPr>
-                <w:lang w:val="en-US"/>
-              </w:rPr>
-              <w:t>the event channel ids of the current model</w:t>
+              <w:t xml:space="preserve">Returns the data channel ids of the </w:t>
+            </w:r>
+            <w:r>
+              <w:rPr>
+                <w:lang w:val="en-US"/>
+              </w:rPr>
+              <w:t>specified</w:t>
+            </w:r>
+            <w:r>
+              <w:rPr>
+                <w:lang w:val="en-US"/>
+              </w:rPr>
+              <w:t xml:space="preserve"> component</w:t>
             </w:r>
           </w:p>
         </w:tc>
@@ -5211,22 +5255,7 @@
               <w:rPr>
                 <w:lang w:val="en-US"/>
               </w:rPr>
-              <w:t>/{</w:t>
-            </w:r>
-            <w:proofErr w:type="spellStart"/>
-            <w:r>
-              <w:rPr>
-                <w:color w:val="548DD4" w:themeColor="text2" w:themeTint="99"/>
-                <w:lang w:val="en-US"/>
-              </w:rPr>
-              <w:t>channelId</w:t>
-            </w:r>
-            <w:proofErr w:type="spellEnd"/>
-            <w:r>
-              <w:rPr>
-                <w:lang w:val="en-US"/>
-              </w:rPr>
-              <w:t>}/source</w:t>
+              <w:t>/ids</w:t>
             </w:r>
           </w:p>
         </w:tc>
@@ -5244,15 +5273,13 @@
                 <w:lang w:val="en-US"/>
               </w:rPr>
             </w:pPr>
-            <w:proofErr w:type="spellStart"/>
             <w:r>
               <w:rPr>
                 <w:color w:val="548DD4" w:themeColor="text2" w:themeTint="99"/>
                 <w:lang w:val="en-US"/>
               </w:rPr>
-              <w:t>dataChannelId</w:t>
-            </w:r>
-            <w:proofErr w:type="spellEnd"/>
+              <w:t>-</w:t>
+            </w:r>
           </w:p>
         </w:tc>
         <w:tc>
@@ -5278,7 +5305,7 @@
         </w:tc>
         <w:tc>
           <w:tcPr>
-            <w:tcW w:w="1104" w:type="dxa"/>
+            <w:tcW w:w="821" w:type="dxa"/>
             <w:vAlign w:val="center"/>
           </w:tcPr>
           <w:p>
@@ -5299,7 +5326,7 @@
         </w:tc>
         <w:tc>
           <w:tcPr>
-            <w:tcW w:w="2692" w:type="dxa"/>
+            <w:tcW w:w="2975" w:type="dxa"/>
             <w:vAlign w:val="center"/>
           </w:tcPr>
           <w:p>
@@ -5314,7 +5341,19 @@
               <w:rPr>
                 <w:lang w:val="en-US"/>
               </w:rPr>
-              <w:t>Returns the source (channel edge – se JSON objects) of a specific event channel</w:t>
+              <w:t>R</w:t>
+            </w:r>
+            <w:r>
+              <w:rPr>
+                <w:lang w:val="en-US"/>
+              </w:rPr>
+              <w:t xml:space="preserve">eturns </w:t>
+            </w:r>
+            <w:r>
+              <w:rPr>
+                <w:lang w:val="en-US"/>
+              </w:rPr>
+              <w:t>the event channel ids of the current model</w:t>
             </w:r>
           </w:p>
         </w:tc>
@@ -5398,7 +5437,7 @@
               <w:rPr>
                 <w:lang w:val="en-US"/>
               </w:rPr>
-              <w:t>}/target</w:t>
+              <w:t>}/source</w:t>
             </w:r>
           </w:p>
         </w:tc>
@@ -5450,7 +5489,7 @@
         </w:tc>
         <w:tc>
           <w:tcPr>
-            <w:tcW w:w="1104" w:type="dxa"/>
+            <w:tcW w:w="821" w:type="dxa"/>
             <w:vAlign w:val="center"/>
           </w:tcPr>
           <w:p>
@@ -5471,7 +5510,7 @@
         </w:tc>
         <w:tc>
           <w:tcPr>
-            <w:tcW w:w="2692" w:type="dxa"/>
+            <w:tcW w:w="2975" w:type="dxa"/>
             <w:vAlign w:val="center"/>
           </w:tcPr>
           <w:p>
@@ -5486,7 +5525,7 @@
               <w:rPr>
                 <w:lang w:val="en-US"/>
               </w:rPr>
-              <w:t>Returns the target (channel edge – se JSON objects) of a specific event channel</w:t>
+              <w:t>Returns the source (channel edge – se JSON objects) of a specific event channel</w:t>
             </w:r>
           </w:p>
         </w:tc>
@@ -5540,22 +5579,37 @@
               <w:rPr>
                 <w:lang w:val="en-US"/>
               </w:rPr>
-              <w:t>channels/data</w:t>
-            </w:r>
-          </w:p>
-          <w:p>
-            <w:pPr>
-              <w:spacing w:before="0" w:line="240" w:lineRule="auto"/>
-              <w:jc w:val="center"/>
-              <w:rPr>
-                <w:lang w:val="en-US"/>
-              </w:rPr>
-            </w:pPr>
-            <w:r>
-              <w:rPr>
-                <w:lang w:val="en-US"/>
-              </w:rPr>
-              <w:t>/ids</w:t>
+              <w:t>channels/event</w:t>
+            </w:r>
+          </w:p>
+          <w:p>
+            <w:pPr>
+              <w:spacing w:before="0" w:line="240" w:lineRule="auto"/>
+              <w:jc w:val="center"/>
+              <w:rPr>
+                <w:lang w:val="en-US"/>
+              </w:rPr>
+            </w:pPr>
+            <w:r>
+              <w:rPr>
+                <w:lang w:val="en-US"/>
+              </w:rPr>
+              <w:t>/{</w:t>
+            </w:r>
+            <w:proofErr w:type="spellStart"/>
+            <w:r>
+              <w:rPr>
+                <w:color w:val="548DD4" w:themeColor="text2" w:themeTint="99"/>
+                <w:lang w:val="en-US"/>
+              </w:rPr>
+              <w:t>channelId</w:t>
+            </w:r>
+            <w:proofErr w:type="spellEnd"/>
+            <w:r>
+              <w:rPr>
+                <w:lang w:val="en-US"/>
+              </w:rPr>
+              <w:t>}/target</w:t>
             </w:r>
           </w:p>
         </w:tc>
@@ -5573,13 +5627,15 @@
                 <w:lang w:val="en-US"/>
               </w:rPr>
             </w:pPr>
+            <w:proofErr w:type="spellStart"/>
             <w:r>
               <w:rPr>
                 <w:color w:val="548DD4" w:themeColor="text2" w:themeTint="99"/>
                 <w:lang w:val="en-US"/>
               </w:rPr>
-              <w:t>-</w:t>
-            </w:r>
+              <w:t>dataChannelId</w:t>
+            </w:r>
+            <w:proofErr w:type="spellEnd"/>
           </w:p>
         </w:tc>
         <w:tc>
@@ -5605,7 +5661,7 @@
         </w:tc>
         <w:tc>
           <w:tcPr>
-            <w:tcW w:w="1104" w:type="dxa"/>
+            <w:tcW w:w="821" w:type="dxa"/>
             <w:vAlign w:val="center"/>
           </w:tcPr>
           <w:p>
@@ -5626,7 +5682,7 @@
         </w:tc>
         <w:tc>
           <w:tcPr>
-            <w:tcW w:w="2692" w:type="dxa"/>
+            <w:tcW w:w="2975" w:type="dxa"/>
             <w:vAlign w:val="center"/>
           </w:tcPr>
           <w:p>
@@ -5641,19 +5697,19 @@
               <w:rPr>
                 <w:lang w:val="en-US"/>
               </w:rPr>
-              <w:t>R</w:t>
-            </w:r>
-            <w:r>
-              <w:rPr>
-                <w:lang w:val="en-US"/>
-              </w:rPr>
-              <w:t xml:space="preserve">eturns </w:t>
-            </w:r>
-            <w:r>
-              <w:rPr>
-                <w:lang w:val="en-US"/>
-              </w:rPr>
-              <w:t>the data channel ids of the current model</w:t>
+              <w:t>Returns the target (channel edge – se</w:t>
+            </w:r>
+            <w:r>
+              <w:rPr>
+                <w:lang w:val="en-US"/>
+              </w:rPr>
+              <w:t>e</w:t>
+            </w:r>
+            <w:r>
+              <w:rPr>
+                <w:lang w:val="en-US"/>
+              </w:rPr>
+              <w:t xml:space="preserve"> JSON objects) of a specific event channel</w:t>
             </w:r>
           </w:p>
         </w:tc>
@@ -5722,22 +5778,7 @@
               <w:rPr>
                 <w:lang w:val="en-US"/>
               </w:rPr>
-              <w:t>/{</w:t>
-            </w:r>
-            <w:proofErr w:type="spellStart"/>
-            <w:r>
-              <w:rPr>
-                <w:color w:val="548DD4" w:themeColor="text2" w:themeTint="99"/>
-                <w:lang w:val="en-US"/>
-              </w:rPr>
-              <w:t>channelId</w:t>
-            </w:r>
-            <w:proofErr w:type="spellEnd"/>
-            <w:r>
-              <w:rPr>
-                <w:lang w:val="en-US"/>
-              </w:rPr>
-              <w:t>}/source</w:t>
+              <w:t>/ids</w:t>
             </w:r>
           </w:p>
         </w:tc>
@@ -5755,15 +5796,13 @@
                 <w:lang w:val="en-US"/>
               </w:rPr>
             </w:pPr>
-            <w:proofErr w:type="spellStart"/>
             <w:r>
               <w:rPr>
                 <w:color w:val="548DD4" w:themeColor="text2" w:themeTint="99"/>
                 <w:lang w:val="en-US"/>
               </w:rPr>
-              <w:t>dataChannelId</w:t>
-            </w:r>
-            <w:proofErr w:type="spellEnd"/>
+              <w:t>-</w:t>
+            </w:r>
           </w:p>
         </w:tc>
         <w:tc>
@@ -5789,7 +5828,7 @@
         </w:tc>
         <w:tc>
           <w:tcPr>
-            <w:tcW w:w="1104" w:type="dxa"/>
+            <w:tcW w:w="821" w:type="dxa"/>
             <w:vAlign w:val="center"/>
           </w:tcPr>
           <w:p>
@@ -5810,7 +5849,7 @@
         </w:tc>
         <w:tc>
           <w:tcPr>
-            <w:tcW w:w="2692" w:type="dxa"/>
+            <w:tcW w:w="2975" w:type="dxa"/>
             <w:vAlign w:val="center"/>
           </w:tcPr>
           <w:p>
@@ -5825,7 +5864,19 @@
               <w:rPr>
                 <w:lang w:val="en-US"/>
               </w:rPr>
-              <w:t>Returns the source (channel edge – se JSON objects) of a specific data channel</w:t>
+              <w:t>R</w:t>
+            </w:r>
+            <w:r>
+              <w:rPr>
+                <w:lang w:val="en-US"/>
+              </w:rPr>
+              <w:t xml:space="preserve">eturns </w:t>
+            </w:r>
+            <w:r>
+              <w:rPr>
+                <w:lang w:val="en-US"/>
+              </w:rPr>
+              <w:t>the data channel ids of the current model</w:t>
             </w:r>
           </w:p>
         </w:tc>
@@ -5909,7 +5960,7 @@
               <w:rPr>
                 <w:lang w:val="en-US"/>
               </w:rPr>
-              <w:t>}/target</w:t>
+              <w:t>}/source</w:t>
             </w:r>
           </w:p>
         </w:tc>
@@ -5961,7 +6012,7 @@
         </w:tc>
         <w:tc>
           <w:tcPr>
-            <w:tcW w:w="1104" w:type="dxa"/>
+            <w:tcW w:w="821" w:type="dxa"/>
             <w:vAlign w:val="center"/>
           </w:tcPr>
           <w:p>
@@ -5982,7 +6033,7 @@
         </w:tc>
         <w:tc>
           <w:tcPr>
-            <w:tcW w:w="2692" w:type="dxa"/>
+            <w:tcW w:w="2975" w:type="dxa"/>
             <w:vAlign w:val="center"/>
           </w:tcPr>
           <w:p>
@@ -5997,7 +6048,7 @@
               <w:rPr>
                 <w:lang w:val="en-US"/>
               </w:rPr>
-              <w:t>Returns the target (channel edge – se JSON objects) of a specific data channel</w:t>
+              <w:t>Returns the source (channel edge – se JSON objects) of a specific data channel</w:t>
             </w:r>
           </w:p>
         </w:tc>
@@ -6045,20 +6096,43 @@
               <w:rPr>
                 <w:lang w:val="en-US"/>
               </w:rPr>
-              <w:t>/storage/models/{</w:t>
-            </w:r>
-            <w:r>
-              <w:rPr>
-                <w:color w:val="4F81BD" w:themeColor="accent1"/>
-                <w:lang w:val="en-US"/>
-              </w:rPr>
-              <w:t>filename</w:t>
-            </w:r>
-            <w:r>
-              <w:rPr>
-                <w:lang w:val="en-US"/>
-              </w:rPr>
-              <w:t>}</w:t>
+              <w:t>runtime/model/</w:t>
+            </w:r>
+            <w:r>
+              <w:rPr>
+                <w:lang w:val="en-US"/>
+              </w:rPr>
+              <w:t>channels/data</w:t>
+            </w:r>
+          </w:p>
+          <w:p>
+            <w:pPr>
+              <w:spacing w:before="0" w:line="240" w:lineRule="auto"/>
+              <w:jc w:val="center"/>
+              <w:rPr>
+                <w:lang w:val="en-US"/>
+              </w:rPr>
+            </w:pPr>
+            <w:r>
+              <w:rPr>
+                <w:lang w:val="en-US"/>
+              </w:rPr>
+              <w:t>/{</w:t>
+            </w:r>
+            <w:proofErr w:type="spellStart"/>
+            <w:r>
+              <w:rPr>
+                <w:color w:val="548DD4" w:themeColor="text2" w:themeTint="99"/>
+                <w:lang w:val="en-US"/>
+              </w:rPr>
+              <w:t>channelId</w:t>
+            </w:r>
+            <w:proofErr w:type="spellEnd"/>
+            <w:r>
+              <w:rPr>
+                <w:lang w:val="en-US"/>
+              </w:rPr>
+              <w:t>}/target</w:t>
             </w:r>
           </w:p>
         </w:tc>
@@ -6072,16 +6146,19 @@
               <w:spacing w:before="0" w:line="240" w:lineRule="auto"/>
               <w:jc w:val="center"/>
               <w:rPr>
-                <w:lang w:val="en-US"/>
-              </w:rPr>
-            </w:pPr>
-            <w:r>
-              <w:rPr>
                 <w:color w:val="548DD4" w:themeColor="text2" w:themeTint="99"/>
                 <w:lang w:val="en-US"/>
               </w:rPr>
-              <w:t>filename</w:t>
-            </w:r>
+            </w:pPr>
+            <w:proofErr w:type="spellStart"/>
+            <w:r>
+              <w:rPr>
+                <w:color w:val="548DD4" w:themeColor="text2" w:themeTint="99"/>
+                <w:lang w:val="en-US"/>
+              </w:rPr>
+              <w:t>dataChannelId</w:t>
+            </w:r>
+            <w:proofErr w:type="spellEnd"/>
           </w:p>
         </w:tc>
         <w:tc>
@@ -6107,7 +6184,7 @@
         </w:tc>
         <w:tc>
           <w:tcPr>
-            <w:tcW w:w="1104" w:type="dxa"/>
+            <w:tcW w:w="821" w:type="dxa"/>
             <w:vAlign w:val="center"/>
           </w:tcPr>
           <w:p>
@@ -6122,13 +6199,13 @@
               <w:rPr>
                 <w:lang w:val="en-US"/>
               </w:rPr>
-              <w:t>XML</w:t>
-            </w:r>
-          </w:p>
-        </w:tc>
-        <w:tc>
-          <w:tcPr>
-            <w:tcW w:w="2692" w:type="dxa"/>
+              <w:t>JSON</w:t>
+            </w:r>
+          </w:p>
+        </w:tc>
+        <w:tc>
+          <w:tcPr>
+            <w:tcW w:w="2975" w:type="dxa"/>
             <w:vAlign w:val="center"/>
           </w:tcPr>
           <w:p>
@@ -6143,7 +6220,7 @@
               <w:rPr>
                 <w:lang w:val="en-US"/>
               </w:rPr>
-              <w:t>Returns an xml representation of a model in a specific file</w:t>
+              <w:t>Returns the target (channel edge – se JSON objects) of a specific data channel</w:t>
             </w:r>
           </w:p>
         </w:tc>
@@ -6170,7 +6247,7 @@
               <w:rPr>
                 <w:lang w:val="en-US"/>
               </w:rPr>
-              <w:t>POST</w:t>
+              <w:t>GET</w:t>
             </w:r>
           </w:p>
         </w:tc>
@@ -6228,44 +6305,6 @@
               </w:rPr>
               <w:t>filename</w:t>
             </w:r>
-            <w:r>
-              <w:rPr>
-                <w:lang w:val="en-US"/>
-              </w:rPr>
-              <w:t>,</w:t>
-            </w:r>
-          </w:p>
-          <w:p>
-            <w:pPr>
-              <w:spacing w:before="0" w:line="240" w:lineRule="auto"/>
-              <w:jc w:val="center"/>
-              <w:rPr>
-                <w:lang w:val="en-US"/>
-              </w:rPr>
-            </w:pPr>
-            <w:proofErr w:type="spellStart"/>
-            <w:r>
-              <w:rPr>
-                <w:lang w:val="en-US"/>
-              </w:rPr>
-              <w:t>modelInXML</w:t>
-            </w:r>
-            <w:proofErr w:type="spellEnd"/>
-          </w:p>
-          <w:p>
-            <w:pPr>
-              <w:spacing w:before="0" w:line="240" w:lineRule="auto"/>
-              <w:jc w:val="center"/>
-              <w:rPr>
-                <w:lang w:val="en-US"/>
-              </w:rPr>
-            </w:pPr>
-            <w:r>
-              <w:rPr>
-                <w:lang w:val="en-US"/>
-              </w:rPr>
-              <w:t>(in body)</w:t>
-            </w:r>
           </w:p>
         </w:tc>
         <w:tc>
@@ -6285,13 +6324,34 @@
               <w:rPr>
                 <w:lang w:val="en-US"/>
               </w:rPr>
+              <w:t>-</w:t>
+            </w:r>
+          </w:p>
+        </w:tc>
+        <w:tc>
+          <w:tcPr>
+            <w:tcW w:w="821" w:type="dxa"/>
+            <w:vAlign w:val="center"/>
+          </w:tcPr>
+          <w:p>
+            <w:pPr>
+              <w:spacing w:before="0" w:line="240" w:lineRule="auto"/>
+              <w:jc w:val="center"/>
+              <w:rPr>
+                <w:lang w:val="en-US"/>
+              </w:rPr>
+            </w:pPr>
+            <w:r>
+              <w:rPr>
+                <w:lang w:val="en-US"/>
+              </w:rPr>
               <w:t>XML</w:t>
             </w:r>
           </w:p>
         </w:tc>
         <w:tc>
           <w:tcPr>
-            <w:tcW w:w="1104" w:type="dxa"/>
+            <w:tcW w:w="2975" w:type="dxa"/>
             <w:vAlign w:val="center"/>
           </w:tcPr>
           <w:p>
@@ -6306,28 +6366,7 @@
               <w:rPr>
                 <w:lang w:val="en-US"/>
               </w:rPr>
-              <w:t>TEXT</w:t>
-            </w:r>
-          </w:p>
-        </w:tc>
-        <w:tc>
-          <w:tcPr>
-            <w:tcW w:w="2692" w:type="dxa"/>
-            <w:vAlign w:val="center"/>
-          </w:tcPr>
-          <w:p>
-            <w:pPr>
-              <w:spacing w:before="0" w:line="240" w:lineRule="auto"/>
-              <w:jc w:val="center"/>
-              <w:rPr>
-                <w:lang w:val="en-US"/>
-              </w:rPr>
-            </w:pPr>
-            <w:r>
-              <w:rPr>
-                <w:lang w:val="en-US"/>
-              </w:rPr>
-              <w:t>Stores a model in the given filename</w:t>
+              <w:t>Returns an xml representation of a model in a specific file</w:t>
             </w:r>
           </w:p>
         </w:tc>
@@ -6354,7 +6393,7 @@
               <w:rPr>
                 <w:lang w:val="en-US"/>
               </w:rPr>
-              <w:t>DELETE</w:t>
+              <w:t>POST</w:t>
             </w:r>
           </w:p>
         </w:tc>
@@ -6412,6 +6451,44 @@
               </w:rPr>
               <w:t>filename</w:t>
             </w:r>
+            <w:r>
+              <w:rPr>
+                <w:lang w:val="en-US"/>
+              </w:rPr>
+              <w:t>,</w:t>
+            </w:r>
+          </w:p>
+          <w:p>
+            <w:pPr>
+              <w:spacing w:before="0" w:line="240" w:lineRule="auto"/>
+              <w:jc w:val="center"/>
+              <w:rPr>
+                <w:lang w:val="en-US"/>
+              </w:rPr>
+            </w:pPr>
+            <w:proofErr w:type="spellStart"/>
+            <w:r>
+              <w:rPr>
+                <w:lang w:val="en-US"/>
+              </w:rPr>
+              <w:t>modelInXML</w:t>
+            </w:r>
+            <w:proofErr w:type="spellEnd"/>
+          </w:p>
+          <w:p>
+            <w:pPr>
+              <w:spacing w:before="0" w:line="240" w:lineRule="auto"/>
+              <w:jc w:val="center"/>
+              <w:rPr>
+                <w:lang w:val="en-US"/>
+              </w:rPr>
+            </w:pPr>
+            <w:r>
+              <w:rPr>
+                <w:lang w:val="en-US"/>
+              </w:rPr>
+              <w:t>(in body)</w:t>
+            </w:r>
           </w:p>
         </w:tc>
         <w:tc>
@@ -6431,13 +6508,13 @@
               <w:rPr>
                 <w:lang w:val="en-US"/>
               </w:rPr>
-              <w:t>-</w:t>
-            </w:r>
-          </w:p>
-        </w:tc>
-        <w:tc>
-          <w:tcPr>
-            <w:tcW w:w="1104" w:type="dxa"/>
+              <w:t>XML</w:t>
+            </w:r>
+          </w:p>
+        </w:tc>
+        <w:tc>
+          <w:tcPr>
+            <w:tcW w:w="821" w:type="dxa"/>
             <w:vAlign w:val="center"/>
           </w:tcPr>
           <w:p>
@@ -6458,7 +6535,7 @@
         </w:tc>
         <w:tc>
           <w:tcPr>
-            <w:tcW w:w="2692" w:type="dxa"/>
+            <w:tcW w:w="2975" w:type="dxa"/>
             <w:vAlign w:val="center"/>
           </w:tcPr>
           <w:p>
@@ -6473,7 +6550,7 @@
               <w:rPr>
                 <w:lang w:val="en-US"/>
               </w:rPr>
-              <w:t>Deletes the model with the given filename</w:t>
+              <w:t>Stores a model in the given filename</w:t>
             </w:r>
           </w:p>
         </w:tc>
@@ -6500,7 +6577,7 @@
               <w:rPr>
                 <w:lang w:val="en-US"/>
               </w:rPr>
-              <w:t>GET</w:t>
+              <w:t>DELETE</w:t>
             </w:r>
           </w:p>
         </w:tc>
@@ -6521,7 +6598,20 @@
               <w:rPr>
                 <w:lang w:val="en-US"/>
               </w:rPr>
-              <w:t>/storage/models/names</w:t>
+              <w:t>/storage/models/{</w:t>
+            </w:r>
+            <w:r>
+              <w:rPr>
+                <w:color w:val="4F81BD" w:themeColor="accent1"/>
+                <w:lang w:val="en-US"/>
+              </w:rPr>
+              <w:t>filename</w:t>
+            </w:r>
+            <w:r>
+              <w:rPr>
+                <w:lang w:val="en-US"/>
+              </w:rPr>
+              <w:t>}</w:t>
             </w:r>
           </w:p>
         </w:tc>
@@ -6540,9 +6630,10 @@
             </w:pPr>
             <w:r>
               <w:rPr>
-                <w:lang w:val="en-US"/>
-              </w:rPr>
-              <w:t>-</w:t>
+                <w:color w:val="548DD4" w:themeColor="text2" w:themeTint="99"/>
+                <w:lang w:val="en-US"/>
+              </w:rPr>
+              <w:t>filename</w:t>
             </w:r>
           </w:p>
         </w:tc>
@@ -6569,7 +6660,7 @@
         </w:tc>
         <w:tc>
           <w:tcPr>
-            <w:tcW w:w="1104" w:type="dxa"/>
+            <w:tcW w:w="821" w:type="dxa"/>
             <w:vAlign w:val="center"/>
           </w:tcPr>
           <w:p>
@@ -6584,13 +6675,13 @@
               <w:rPr>
                 <w:lang w:val="en-US"/>
               </w:rPr>
-              <w:t>JSON</w:t>
-            </w:r>
-          </w:p>
-        </w:tc>
-        <w:tc>
-          <w:tcPr>
-            <w:tcW w:w="2692" w:type="dxa"/>
+              <w:t>TEXT</w:t>
+            </w:r>
+          </w:p>
+        </w:tc>
+        <w:tc>
+          <w:tcPr>
+            <w:tcW w:w="2975" w:type="dxa"/>
             <w:vAlign w:val="center"/>
           </w:tcPr>
           <w:p>
@@ -6605,7 +6696,7 @@
               <w:rPr>
                 <w:lang w:val="en-US"/>
               </w:rPr>
-              <w:t>Retrieves the model names that are saved in the ARE repository</w:t>
+              <w:t>Deletes the model with the given filename</w:t>
             </w:r>
           </w:p>
         </w:tc>
@@ -6653,22 +6744,7 @@
               <w:rPr>
                 <w:lang w:val="en-US"/>
               </w:rPr>
-              <w:t>/storage/components/</w:t>
-            </w:r>
-          </w:p>
-          <w:p>
-            <w:pPr>
-              <w:spacing w:before="0" w:line="240" w:lineRule="auto"/>
-              <w:jc w:val="center"/>
-              <w:rPr>
-                <w:lang w:val="en-US"/>
-              </w:rPr>
-            </w:pPr>
-            <w:r>
-              <w:rPr>
-                <w:lang w:val="en-US"/>
-              </w:rPr>
-              <w:t>descriptors/xml</w:t>
+              <w:t>/storage/models/names</w:t>
             </w:r>
           </w:p>
         </w:tc>
@@ -6716,7 +6792,7 @@
         </w:tc>
         <w:tc>
           <w:tcPr>
-            <w:tcW w:w="1104" w:type="dxa"/>
+            <w:tcW w:w="821" w:type="dxa"/>
             <w:vAlign w:val="center"/>
           </w:tcPr>
           <w:p>
@@ -6731,13 +6807,13 @@
               <w:rPr>
                 <w:lang w:val="en-US"/>
               </w:rPr>
-              <w:t>XML</w:t>
-            </w:r>
-          </w:p>
-        </w:tc>
-        <w:tc>
-          <w:tcPr>
-            <w:tcW w:w="2692" w:type="dxa"/>
+              <w:t>JSON</w:t>
+            </w:r>
+          </w:p>
+        </w:tc>
+        <w:tc>
+          <w:tcPr>
+            <w:tcW w:w="2975" w:type="dxa"/>
             <w:vAlign w:val="center"/>
           </w:tcPr>
           <w:p>
@@ -6752,16 +6828,8 @@
               <w:rPr>
                 <w:lang w:val="en-US"/>
               </w:rPr>
-              <w:t xml:space="preserve">Returns an xml string containing the descriptors of the created components with some modifications in order to be used by the </w:t>
-            </w:r>
-            <w:proofErr w:type="spellStart"/>
-            <w:r>
-              <w:rPr>
-                <w:lang w:val="en-US"/>
-              </w:rPr>
-              <w:t>webACS</w:t>
-            </w:r>
-            <w:proofErr w:type="spellEnd"/>
+              <w:t>Retrieves the model names that are saved in the ARE repository</w:t>
+            </w:r>
           </w:p>
         </w:tc>
       </w:tr>
@@ -6808,31 +6876,23 @@
               <w:rPr>
                 <w:lang w:val="en-US"/>
               </w:rPr>
-              <w:t>/storage/components/descriptors</w:t>
-            </w:r>
-          </w:p>
-          <w:p>
-            <w:pPr>
-              <w:spacing w:before="0" w:line="240" w:lineRule="auto"/>
-              <w:jc w:val="center"/>
-              <w:rPr>
-                <w:lang w:val="en-US"/>
-              </w:rPr>
-            </w:pPr>
-            <w:r>
-              <w:rPr>
-                <w:lang w:val="en-US"/>
-              </w:rPr>
-              <w:t>/</w:t>
-            </w:r>
-            <w:proofErr w:type="spellStart"/>
-            <w:r>
-              <w:rPr>
-                <w:lang w:val="en-US"/>
-              </w:rPr>
-              <w:t>json</w:t>
-            </w:r>
-            <w:proofErr w:type="spellEnd"/>
+              <w:t>/storage/components/</w:t>
+            </w:r>
+          </w:p>
+          <w:p>
+            <w:pPr>
+              <w:spacing w:before="0" w:line="240" w:lineRule="auto"/>
+              <w:jc w:val="center"/>
+              <w:rPr>
+                <w:lang w:val="en-US"/>
+              </w:rPr>
+            </w:pPr>
+            <w:r>
+              <w:rPr>
+                <w:lang w:val="en-US"/>
+              </w:rPr>
+              <w:t>descriptors/xml</w:t>
+            </w:r>
           </w:p>
         </w:tc>
         <w:tc>
@@ -6879,7 +6939,7 @@
         </w:tc>
         <w:tc>
           <w:tcPr>
-            <w:tcW w:w="1104" w:type="dxa"/>
+            <w:tcW w:w="821" w:type="dxa"/>
             <w:vAlign w:val="center"/>
           </w:tcPr>
           <w:p>
@@ -6894,13 +6954,13 @@
               <w:rPr>
                 <w:lang w:val="en-US"/>
               </w:rPr>
-              <w:t>JSON</w:t>
-            </w:r>
-          </w:p>
-        </w:tc>
-        <w:tc>
-          <w:tcPr>
-            <w:tcW w:w="2692" w:type="dxa"/>
+              <w:t>XML</w:t>
+            </w:r>
+          </w:p>
+        </w:tc>
+        <w:tc>
+          <w:tcPr>
+            <w:tcW w:w="2975" w:type="dxa"/>
             <w:vAlign w:val="center"/>
           </w:tcPr>
           <w:p>
@@ -6915,15 +6975,23 @@
               <w:rPr>
                 <w:lang w:val="en-US"/>
               </w:rPr>
-              <w:t xml:space="preserve">Retrieves the exact content of the component descriptors contained in the ARE </w:t>
+              <w:t xml:space="preserve">Returns an xml string containing the descriptors of the created components with some modifications in order to be used by </w:t>
             </w:r>
             <w:r>
               <w:rPr>
                 <w:lang w:val="en-US"/>
               </w:rPr>
               <w:lastRenderedPageBreak/>
-              <w:t>repository</w:t>
-            </w:r>
+              <w:t xml:space="preserve">the </w:t>
+            </w:r>
+            <w:proofErr w:type="spellStart"/>
+            <w:r>
+              <w:rPr>
+                <w:lang w:val="en-US"/>
+              </w:rPr>
+              <w:t>webACS</w:t>
+            </w:r>
+            <w:proofErr w:type="spellEnd"/>
           </w:p>
         </w:tc>
       </w:tr>
@@ -6971,6 +7039,21 @@
               <w:rPr>
                 <w:lang w:val="en-US"/>
               </w:rPr>
+              <w:t>/storage/components/descriptors</w:t>
+            </w:r>
+          </w:p>
+          <w:p>
+            <w:pPr>
+              <w:spacing w:before="0" w:line="240" w:lineRule="auto"/>
+              <w:jc w:val="center"/>
+              <w:rPr>
+                <w:lang w:val="en-US"/>
+              </w:rPr>
+            </w:pPr>
+            <w:r>
+              <w:rPr>
+                <w:lang w:val="en-US"/>
+              </w:rPr>
               <w:t>/</w:t>
             </w:r>
             <w:proofErr w:type="spellStart"/>
@@ -6978,27 +7061,9 @@
               <w:rPr>
                 <w:lang w:val="en-US"/>
               </w:rPr>
-              <w:t>restfunctions</w:t>
+              <w:t>json</w:t>
             </w:r>
             <w:proofErr w:type="spellEnd"/>
-          </w:p>
-          <w:p>
-            <w:pPr>
-              <w:spacing w:before="0" w:line="240" w:lineRule="auto"/>
-              <w:jc w:val="center"/>
-              <w:rPr>
-                <w:lang w:val="en-US"/>
-              </w:rPr>
-            </w:pPr>
-          </w:p>
-          <w:p>
-            <w:pPr>
-              <w:spacing w:before="0" w:line="240" w:lineRule="auto"/>
-              <w:jc w:val="center"/>
-              <w:rPr>
-                <w:lang w:val="en-US"/>
-              </w:rPr>
-            </w:pPr>
           </w:p>
         </w:tc>
         <w:tc>
@@ -7045,7 +7110,7 @@
         </w:tc>
         <w:tc>
           <w:tcPr>
-            <w:tcW w:w="1104" w:type="dxa"/>
+            <w:tcW w:w="821" w:type="dxa"/>
             <w:vAlign w:val="center"/>
           </w:tcPr>
           <w:p>
@@ -7066,7 +7131,7 @@
         </w:tc>
         <w:tc>
           <w:tcPr>
-            <w:tcW w:w="2692" w:type="dxa"/>
+            <w:tcW w:w="2975" w:type="dxa"/>
             <w:vAlign w:val="center"/>
           </w:tcPr>
           <w:p>
@@ -7081,7 +7146,7 @@
               <w:rPr>
                 <w:lang w:val="en-US"/>
               </w:rPr>
-              <w:t>Returns a list with all the available rest functions</w:t>
+              <w:t>Retrieves the exact content of the component descriptors contained in the ARE repository</w:t>
             </w:r>
           </w:p>
         </w:tc>
@@ -7129,8 +7194,34 @@
               <w:rPr>
                 <w:lang w:val="en-US"/>
               </w:rPr>
-              <w:t>/runtime/deployment/listener</w:t>
-            </w:r>
+              <w:t>/</w:t>
+            </w:r>
+            <w:proofErr w:type="spellStart"/>
+            <w:r>
+              <w:rPr>
+                <w:lang w:val="en-US"/>
+              </w:rPr>
+              <w:t>restfunctions</w:t>
+            </w:r>
+            <w:proofErr w:type="spellEnd"/>
+          </w:p>
+          <w:p>
+            <w:pPr>
+              <w:spacing w:before="0" w:line="240" w:lineRule="auto"/>
+              <w:jc w:val="center"/>
+              <w:rPr>
+                <w:lang w:val="en-US"/>
+              </w:rPr>
+            </w:pPr>
+          </w:p>
+          <w:p>
+            <w:pPr>
+              <w:spacing w:before="0" w:line="240" w:lineRule="auto"/>
+              <w:jc w:val="center"/>
+              <w:rPr>
+                <w:lang w:val="en-US"/>
+              </w:rPr>
+            </w:pPr>
           </w:p>
         </w:tc>
         <w:tc>
@@ -7177,7 +7268,7 @@
         </w:tc>
         <w:tc>
           <w:tcPr>
-            <w:tcW w:w="1104" w:type="dxa"/>
+            <w:tcW w:w="821" w:type="dxa"/>
             <w:vAlign w:val="center"/>
           </w:tcPr>
           <w:p>
@@ -7192,29 +7283,28 @@
               <w:rPr>
                 <w:lang w:val="en-US"/>
               </w:rPr>
-              <w:t>TEXT</w:t>
-            </w:r>
-          </w:p>
-        </w:tc>
-        <w:tc>
-          <w:tcPr>
-            <w:tcW w:w="2692" w:type="dxa"/>
+              <w:t>JSON</w:t>
+            </w:r>
+          </w:p>
+        </w:tc>
+        <w:tc>
+          <w:tcPr>
+            <w:tcW w:w="2975" w:type="dxa"/>
             <w:vAlign w:val="center"/>
           </w:tcPr>
           <w:p>
             <w:pPr>
-              <w:keepNext/>
-              <w:spacing w:before="0" w:line="240" w:lineRule="auto"/>
-              <w:jc w:val="center"/>
-              <w:rPr>
-                <w:lang w:val="en-US"/>
-              </w:rPr>
-            </w:pPr>
-            <w:r>
-              <w:rPr>
-                <w:lang w:val="en-US"/>
-              </w:rPr>
-              <w:t>Opens a persistent connection with ARE and listens for model deployment events (SSE).</w:t>
+              <w:spacing w:before="0" w:line="240" w:lineRule="auto"/>
+              <w:jc w:val="center"/>
+              <w:rPr>
+                <w:lang w:val="en-US"/>
+              </w:rPr>
+            </w:pPr>
+            <w:r>
+              <w:rPr>
+                <w:lang w:val="en-US"/>
+              </w:rPr>
+              <w:t>Returns a list with all the available rest functions</w:t>
             </w:r>
           </w:p>
         </w:tc>
@@ -7262,7 +7352,7 @@
               <w:rPr>
                 <w:lang w:val="en-US"/>
               </w:rPr>
-              <w:t>/runtime/model/state/listener</w:t>
+              <w:t>/runtime/deployment/listener</w:t>
             </w:r>
           </w:p>
         </w:tc>
@@ -7310,7 +7400,7 @@
         </w:tc>
         <w:tc>
           <w:tcPr>
-            <w:tcW w:w="1104" w:type="dxa"/>
+            <w:tcW w:w="821" w:type="dxa"/>
             <w:vAlign w:val="center"/>
           </w:tcPr>
           <w:p>
@@ -7331,7 +7421,7 @@
         </w:tc>
         <w:tc>
           <w:tcPr>
-            <w:tcW w:w="2692" w:type="dxa"/>
+            <w:tcW w:w="2975" w:type="dxa"/>
             <w:vAlign w:val="center"/>
           </w:tcPr>
           <w:p>
@@ -7347,7 +7437,7 @@
               <w:rPr>
                 <w:lang w:val="en-US"/>
               </w:rPr>
-              <w:t>Opens a persistent connection with ARE and listens for model state change events (SSE).</w:t>
+              <w:t>Opens a persistent connection with ARE and listens for model deployment events (SSE).</w:t>
             </w:r>
           </w:p>
         </w:tc>
@@ -7395,28 +7485,7 @@
               <w:rPr>
                 <w:lang w:val="en-US"/>
               </w:rPr>
-              <w:t>/runtime/model/</w:t>
-            </w:r>
-            <w:r>
-              <w:rPr>
-                <w:lang w:val="en-US"/>
-              </w:rPr>
-              <w:t>channels/event</w:t>
-            </w:r>
-          </w:p>
-          <w:p>
-            <w:pPr>
-              <w:spacing w:before="0" w:line="240" w:lineRule="auto"/>
-              <w:jc w:val="center"/>
-              <w:rPr>
-                <w:lang w:val="en-US"/>
-              </w:rPr>
-            </w:pPr>
-            <w:r>
-              <w:rPr>
-                <w:lang w:val="en-US"/>
-              </w:rPr>
-              <w:t>/listener</w:t>
+              <w:t>/runtime/model/state/listener</w:t>
             </w:r>
           </w:p>
         </w:tc>
@@ -7464,7 +7533,7 @@
         </w:tc>
         <w:tc>
           <w:tcPr>
-            <w:tcW w:w="1104" w:type="dxa"/>
+            <w:tcW w:w="821" w:type="dxa"/>
             <w:vAlign w:val="center"/>
           </w:tcPr>
           <w:p>
@@ -7479,13 +7548,13 @@
               <w:rPr>
                 <w:lang w:val="en-US"/>
               </w:rPr>
-              <w:t>JSON</w:t>
-            </w:r>
-          </w:p>
-        </w:tc>
-        <w:tc>
-          <w:tcPr>
-            <w:tcW w:w="2692" w:type="dxa"/>
+              <w:t>TEXT</w:t>
+            </w:r>
+          </w:p>
+        </w:tc>
+        <w:tc>
+          <w:tcPr>
+            <w:tcW w:w="2975" w:type="dxa"/>
             <w:vAlign w:val="center"/>
           </w:tcPr>
           <w:p>
@@ -7501,19 +7570,7 @@
               <w:rPr>
                 <w:lang w:val="en-US"/>
               </w:rPr>
-              <w:t>Opens a persistent connection with ARE and listens for event</w:t>
-            </w:r>
-            <w:r>
-              <w:rPr>
-                <w:lang w:val="en-US"/>
-              </w:rPr>
-              <w:t xml:space="preserve"> c</w:t>
-            </w:r>
-            <w:r>
-              <w:rPr>
-                <w:lang w:val="en-US"/>
-              </w:rPr>
-              <w:t>hannel transmissions (SSE).</w:t>
+              <w:t>Opens a persistent connection with ARE and listens for model state change events (SSE).</w:t>
             </w:r>
           </w:p>
         </w:tc>
@@ -7551,9 +7608,6 @@
           </w:tcPr>
           <w:p>
             <w:pPr>
-              <w:tabs>
-                <w:tab w:val="left" w:pos="1234"/>
-              </w:tabs>
               <w:spacing w:before="0" w:line="240" w:lineRule="auto"/>
               <w:jc w:val="center"/>
               <w:rPr>
@@ -7570,40 +7624,22 @@
               <w:rPr>
                 <w:lang w:val="en-US"/>
               </w:rPr>
-              <w:t>channels</w:t>
-            </w:r>
-            <w:r>
-              <w:rPr>
-                <w:lang w:val="en-US"/>
-              </w:rPr>
-              <w:t>/</w:t>
-            </w:r>
-            <w:r>
-              <w:rPr>
-                <w:lang w:val="en-US"/>
-              </w:rPr>
-              <w:t>data</w:t>
-            </w:r>
-            <w:r>
-              <w:rPr>
-                <w:lang w:val="en-US"/>
-              </w:rPr>
-              <w:t xml:space="preserve"> {</w:t>
-            </w:r>
-            <w:proofErr w:type="spellStart"/>
-            <w:r>
-              <w:rPr>
-                <w:color w:val="4F81BD" w:themeColor="accent1"/>
-                <w:lang w:val="en-US"/>
-              </w:rPr>
-              <w:t>channelId</w:t>
-            </w:r>
-            <w:proofErr w:type="spellEnd"/>
-            <w:r>
-              <w:rPr>
-                <w:lang w:val="en-US"/>
-              </w:rPr>
-              <w:t>}/listener</w:t>
+              <w:t>channels/event</w:t>
+            </w:r>
+          </w:p>
+          <w:p>
+            <w:pPr>
+              <w:spacing w:before="0" w:line="240" w:lineRule="auto"/>
+              <w:jc w:val="center"/>
+              <w:rPr>
+                <w:lang w:val="en-US"/>
+              </w:rPr>
+            </w:pPr>
+            <w:r>
+              <w:rPr>
+                <w:lang w:val="en-US"/>
+              </w:rPr>
+              <w:t>/listener</w:t>
             </w:r>
           </w:p>
         </w:tc>
@@ -7620,15 +7656,12 @@
                 <w:lang w:val="en-US"/>
               </w:rPr>
             </w:pPr>
-            <w:proofErr w:type="spellStart"/>
-            <w:r>
-              <w:rPr>
-                <w:color w:val="548DD4" w:themeColor="text2" w:themeTint="99"/>
-                <w:lang w:val="en-US"/>
-              </w:rPr>
-              <w:t>channelId</w:t>
-            </w:r>
-            <w:proofErr w:type="spellEnd"/>
+            <w:r>
+              <w:rPr>
+                <w:lang w:val="en-US"/>
+              </w:rPr>
+              <w:t>-</w:t>
+            </w:r>
           </w:p>
         </w:tc>
         <w:tc>
@@ -7654,7 +7687,7 @@
         </w:tc>
         <w:tc>
           <w:tcPr>
-            <w:tcW w:w="1104" w:type="dxa"/>
+            <w:tcW w:w="821" w:type="dxa"/>
             <w:vAlign w:val="center"/>
           </w:tcPr>
           <w:p>
@@ -7675,7 +7708,7 @@
         </w:tc>
         <w:tc>
           <w:tcPr>
-            <w:tcW w:w="2692" w:type="dxa"/>
+            <w:tcW w:w="2975" w:type="dxa"/>
             <w:vAlign w:val="center"/>
           </w:tcPr>
           <w:p>
@@ -7691,19 +7724,19 @@
               <w:rPr>
                 <w:lang w:val="en-US"/>
               </w:rPr>
-              <w:t xml:space="preserve">Opens a persistent connection with ARE and listens for </w:t>
-            </w:r>
-            <w:r>
-              <w:rPr>
-                <w:lang w:val="en-US"/>
-              </w:rPr>
-              <w:t>data c</w:t>
-            </w:r>
-            <w:r>
-              <w:rPr>
-                <w:lang w:val="en-US"/>
-              </w:rPr>
-              <w:t>hannel transmissions (SSE). Mind that data channel subscriptions are initialized on every model deployment.</w:t>
+              <w:t>Opens a persistent connection with ARE and listens for event</w:t>
+            </w:r>
+            <w:r>
+              <w:rPr>
+                <w:lang w:val="en-US"/>
+              </w:rPr>
+              <w:t xml:space="preserve"> c</w:t>
+            </w:r>
+            <w:r>
+              <w:rPr>
+                <w:lang w:val="en-US"/>
+              </w:rPr>
+              <w:t>hannel transmissions (SSE).</w:t>
             </w:r>
           </w:p>
         </w:tc>
@@ -7741,17 +7774,59 @@
           </w:tcPr>
           <w:p>
             <w:pPr>
-              <w:spacing w:before="0" w:line="240" w:lineRule="auto"/>
-              <w:jc w:val="center"/>
-              <w:rPr>
-                <w:lang w:val="en-US"/>
-              </w:rPr>
-            </w:pPr>
-            <w:r>
-              <w:rPr>
-                <w:lang w:val="en-US"/>
-              </w:rPr>
-              <w:t>/runtime/model/components/ properties/listener</w:t>
+              <w:tabs>
+                <w:tab w:val="left" w:pos="1234"/>
+              </w:tabs>
+              <w:spacing w:before="0" w:line="240" w:lineRule="auto"/>
+              <w:jc w:val="center"/>
+              <w:rPr>
+                <w:lang w:val="en-US"/>
+              </w:rPr>
+            </w:pPr>
+            <w:r>
+              <w:rPr>
+                <w:lang w:val="en-US"/>
+              </w:rPr>
+              <w:t>/runtime/model/</w:t>
+            </w:r>
+            <w:r>
+              <w:rPr>
+                <w:lang w:val="en-US"/>
+              </w:rPr>
+              <w:t>channels</w:t>
+            </w:r>
+            <w:r>
+              <w:rPr>
+                <w:lang w:val="en-US"/>
+              </w:rPr>
+              <w:t>/</w:t>
+            </w:r>
+            <w:r>
+              <w:rPr>
+                <w:lang w:val="en-US"/>
+              </w:rPr>
+              <w:t>data</w:t>
+            </w:r>
+            <w:r>
+              <w:rPr>
+                <w:lang w:val="en-US"/>
+              </w:rPr>
+              <w:t xml:space="preserve"> {</w:t>
+            </w:r>
+            <w:proofErr w:type="spellStart"/>
+            <w:r>
+              <w:rPr>
+                <w:color w:val="4F81BD" w:themeColor="accent1"/>
+                <w:lang w:val="en-US"/>
+              </w:rPr>
+              <w:t>channelId</w:t>
+            </w:r>
+            <w:proofErr w:type="spellEnd"/>
+            <w:r>
+              <w:rPr>
+                <w:lang w:val="en-US"/>
+              </w:rPr>
+              <w:t>}/listener</w:t>
             </w:r>
           </w:p>
         </w:tc>
@@ -7768,12 +7843,15 @@
                 <w:lang w:val="en-US"/>
               </w:rPr>
             </w:pPr>
-            <w:r>
-              <w:rPr>
-                <w:lang w:val="en-US"/>
-              </w:rPr>
-              <w:t>-</w:t>
-            </w:r>
+            <w:proofErr w:type="spellStart"/>
+            <w:r>
+              <w:rPr>
+                <w:color w:val="548DD4" w:themeColor="text2" w:themeTint="99"/>
+                <w:lang w:val="en-US"/>
+              </w:rPr>
+              <w:t>channelId</w:t>
+            </w:r>
+            <w:proofErr w:type="spellEnd"/>
           </w:p>
         </w:tc>
         <w:tc>
@@ -7799,7 +7877,7 @@
         </w:tc>
         <w:tc>
           <w:tcPr>
-            <w:tcW w:w="1104" w:type="dxa"/>
+            <w:tcW w:w="821" w:type="dxa"/>
             <w:vAlign w:val="center"/>
           </w:tcPr>
           <w:p>
@@ -7820,7 +7898,152 @@
         </w:tc>
         <w:tc>
           <w:tcPr>
-            <w:tcW w:w="2692" w:type="dxa"/>
+            <w:tcW w:w="2975" w:type="dxa"/>
+            <w:vAlign w:val="center"/>
+          </w:tcPr>
+          <w:p>
+            <w:pPr>
+              <w:keepNext/>
+              <w:spacing w:before="0" w:line="240" w:lineRule="auto"/>
+              <w:jc w:val="center"/>
+              <w:rPr>
+                <w:lang w:val="en-US"/>
+              </w:rPr>
+            </w:pPr>
+            <w:r>
+              <w:rPr>
+                <w:lang w:val="en-US"/>
+              </w:rPr>
+              <w:t xml:space="preserve">Opens a persistent connection with ARE and listens for </w:t>
+            </w:r>
+            <w:r>
+              <w:rPr>
+                <w:lang w:val="en-US"/>
+              </w:rPr>
+              <w:t>data c</w:t>
+            </w:r>
+            <w:r>
+              <w:rPr>
+                <w:lang w:val="en-US"/>
+              </w:rPr>
+              <w:t>hannel transmissions (SSE). Mind that data channel subscriptions are initialized on every model deployment.</w:t>
+            </w:r>
+          </w:p>
+        </w:tc>
+      </w:tr>
+      <w:tr>
+        <w:trPr>
+          <w:trHeight w:val="294"/>
+          <w:jc w:val="center"/>
+        </w:trPr>
+        <w:tc>
+          <w:tcPr>
+            <w:tcW w:w="1017" w:type="dxa"/>
+            <w:vAlign w:val="center"/>
+          </w:tcPr>
+          <w:p>
+            <w:pPr>
+              <w:spacing w:before="0" w:line="240" w:lineRule="auto"/>
+              <w:jc w:val="center"/>
+              <w:rPr>
+                <w:lang w:val="en-US"/>
+              </w:rPr>
+            </w:pPr>
+            <w:r>
+              <w:rPr>
+                <w:lang w:val="en-US"/>
+              </w:rPr>
+              <w:t>GET</w:t>
+            </w:r>
+          </w:p>
+        </w:tc>
+        <w:tc>
+          <w:tcPr>
+            <w:tcW w:w="3535" w:type="dxa"/>
+            <w:vAlign w:val="center"/>
+          </w:tcPr>
+          <w:p>
+            <w:pPr>
+              <w:spacing w:before="0" w:line="240" w:lineRule="auto"/>
+              <w:jc w:val="center"/>
+              <w:rPr>
+                <w:lang w:val="en-US"/>
+              </w:rPr>
+            </w:pPr>
+            <w:r>
+              <w:rPr>
+                <w:lang w:val="en-US"/>
+              </w:rPr>
+              <w:t>/runtime/model/components/ properties/listener</w:t>
+            </w:r>
+          </w:p>
+        </w:tc>
+        <w:tc>
+          <w:tcPr>
+            <w:tcW w:w="1754" w:type="dxa"/>
+            <w:vAlign w:val="center"/>
+          </w:tcPr>
+          <w:p>
+            <w:pPr>
+              <w:spacing w:before="0" w:line="240" w:lineRule="auto"/>
+              <w:jc w:val="center"/>
+              <w:rPr>
+                <w:lang w:val="en-US"/>
+              </w:rPr>
+            </w:pPr>
+            <w:r>
+              <w:rPr>
+                <w:lang w:val="en-US"/>
+              </w:rPr>
+              <w:t>-</w:t>
+            </w:r>
+          </w:p>
+        </w:tc>
+        <w:tc>
+          <w:tcPr>
+            <w:tcW w:w="1238" w:type="dxa"/>
+            <w:vAlign w:val="center"/>
+          </w:tcPr>
+          <w:p>
+            <w:pPr>
+              <w:spacing w:before="0" w:line="240" w:lineRule="auto"/>
+              <w:jc w:val="center"/>
+              <w:rPr>
+                <w:lang w:val="en-US"/>
+              </w:rPr>
+            </w:pPr>
+            <w:r>
+              <w:rPr>
+                <w:lang w:val="en-US"/>
+              </w:rPr>
+              <w:t>-</w:t>
+            </w:r>
+          </w:p>
+        </w:tc>
+        <w:tc>
+          <w:tcPr>
+            <w:tcW w:w="821" w:type="dxa"/>
+            <w:vAlign w:val="center"/>
+          </w:tcPr>
+          <w:p>
+            <w:pPr>
+              <w:spacing w:before="0" w:line="240" w:lineRule="auto"/>
+              <w:jc w:val="center"/>
+              <w:rPr>
+                <w:lang w:val="en-US"/>
+              </w:rPr>
+            </w:pPr>
+            <w:r>
+              <w:rPr>
+                <w:lang w:val="en-US"/>
+              </w:rPr>
+              <w:t>JSON</w:t>
+            </w:r>
+          </w:p>
+        </w:tc>
+        <w:tc>
+          <w:tcPr>
+            <w:tcW w:w="2975" w:type="dxa"/>
             <w:vAlign w:val="center"/>
           </w:tcPr>
           <w:p>
@@ -9486,14 +9709,7 @@
           <w:lang w:val="en-US"/>
         </w:rPr>
         <w:lastRenderedPageBreak/>
-        <w:t>Port Datat</w:t>
-      </w:r>
-      <w:r>
-        <w:rPr>
-          <w:rFonts w:eastAsiaTheme="majorEastAsia"/>
-          <w:lang w:val="en-US"/>
-        </w:rPr>
-        <w:t>ypes</w:t>
+        <w:t>Port Datatypes</w:t>
       </w:r>
     </w:p>
     <w:p>
@@ -10679,19 +10895,7 @@
           <w:rPr>
             <w:rStyle w:val="Hyperlink"/>
           </w:rPr>
-          <w:t>https://github.com/asterics/AsTeRICS/tree/m</w:t>
-        </w:r>
-        <w:r>
-          <w:rPr>
-            <w:rStyle w:val="Hyperlink"/>
-          </w:rPr>
-          <w:t>a</w:t>
-        </w:r>
-        <w:r>
-          <w:rPr>
-            <w:rStyle w:val="Hyperlink"/>
-          </w:rPr>
-          <w:t>ster/ARE_RestAPIlibraries/clientExample/client.html</w:t>
+          <w:t>https://github.com/asterics/AsTeRICS/tree/master/ARE_RestAPIlibraries/clientExample/client.html</w:t>
         </w:r>
       </w:hyperlink>
       <w:r>
@@ -10704,10 +10908,7 @@
         <w:t>)</w:t>
       </w:r>
     </w:p>
-    <w:p>
-      <w:bookmarkStart w:id="12" w:name="_GoBack"/>
-      <w:bookmarkEnd w:id="12"/>
-    </w:p>
+    <w:p/>
     <w:p>
       <w:pPr>
         <w:rPr>
@@ -12443,7 +12644,13 @@
               <w:rPr>
                 <w:lang w:val="en-US"/>
               </w:rPr>
-              <w:t>getComponentInputPortIds</w:t>
+              <w:t>setRuntimeComponentPropert</w:t>
+            </w:r>
+            <w:r>
+              <w:rPr>
+                <w:lang w:val="en-US"/>
+              </w:rPr>
+              <w:t>ies</w:t>
             </w:r>
             <w:proofErr w:type="spellEnd"/>
             <w:r>
@@ -12485,16 +12692,23 @@
             <w:proofErr w:type="spellEnd"/>
             <w:r>
               <w:rPr>
+                <w:b/>
                 <w:lang w:val="en-US"/>
               </w:rPr>
               <w:t xml:space="preserve">, </w:t>
             </w:r>
+            <w:r>
+              <w:rPr>
+                <w:lang w:val="en-US"/>
+              </w:rPr>
+              <w:t xml:space="preserve"> </w:t>
+            </w:r>
             <w:proofErr w:type="spellStart"/>
             <w:r>
               <w:rPr>
                 <w:lang w:val="en-US"/>
               </w:rPr>
-              <w:t>componentId</w:t>
+              <w:t>propertyMap</w:t>
             </w:r>
             <w:proofErr w:type="spellEnd"/>
             <w:r>
@@ -12521,7 +12735,83 @@
               <w:rPr>
                 <w:lang w:val="en-US"/>
               </w:rPr>
-              <w:t>Returns the input port ids of the specified component</w:t>
+              <w:t xml:space="preserve">Changes </w:t>
+            </w:r>
+            <w:r>
+              <w:rPr>
+                <w:lang w:val="en-US"/>
+              </w:rPr>
+              <w:t>multiple property values</w:t>
+            </w:r>
+            <w:r>
+              <w:rPr>
+                <w:lang w:val="en-US"/>
+              </w:rPr>
+              <w:t xml:space="preserve"> of </w:t>
+            </w:r>
+            <w:r>
+              <w:rPr>
+                <w:lang w:val="en-US"/>
+              </w:rPr>
+              <w:t>a runtime component</w:t>
+            </w:r>
+            <w:r>
+              <w:rPr>
+                <w:lang w:val="en-US"/>
+              </w:rPr>
+              <w:t xml:space="preserve">(s) </w:t>
+            </w:r>
+            <w:r>
+              <w:rPr>
+                <w:lang w:val="en-US"/>
+              </w:rPr>
+              <w:t>(</w:t>
+            </w:r>
+            <w:proofErr w:type="spellStart"/>
+            <w:r>
+              <w:rPr>
+                <w:lang w:val="en-US"/>
+              </w:rPr>
+              <w:t>propertyMap</w:t>
+            </w:r>
+            <w:proofErr w:type="spellEnd"/>
+            <w:r>
+              <w:rPr>
+                <w:lang w:val="en-US"/>
+              </w:rPr>
+              <w:t xml:space="preserve"> </w:t>
+            </w:r>
+            <w:r>
+              <w:rPr>
+                <w:lang w:val="en-US"/>
+              </w:rPr>
+              <w:t>– se</w:t>
+            </w:r>
+            <w:r>
+              <w:rPr>
+                <w:lang w:val="en-US"/>
+              </w:rPr>
+              <w:t>e</w:t>
+            </w:r>
+            <w:r>
+              <w:rPr>
+                <w:lang w:val="en-US"/>
+              </w:rPr>
+              <w:t xml:space="preserve"> JSON objects</w:t>
+            </w:r>
+            <w:r>
+              <w:rPr>
+                <w:lang w:val="en-US"/>
+              </w:rPr>
+              <w:t xml:space="preserve"> section</w:t>
+            </w:r>
+            <w:bookmarkStart w:id="12" w:name="_GoBack"/>
+            <w:bookmarkEnd w:id="12"/>
+            <w:r>
+              <w:rPr>
+                <w:lang w:val="en-US"/>
+              </w:rPr>
+              <w:t>)</w:t>
             </w:r>
           </w:p>
         </w:tc>
@@ -12547,7 +12837,7 @@
               <w:rPr>
                 <w:lang w:val="en-US"/>
               </w:rPr>
-              <w:t>getComponentOutputPortIds</w:t>
+              <w:t>getComponentInputPortIds</w:t>
             </w:r>
             <w:proofErr w:type="spellEnd"/>
             <w:r>
@@ -12601,6 +12891,12 @@
               <w:t>componentId</w:t>
             </w:r>
             <w:proofErr w:type="spellEnd"/>
+            <w:r>
+              <w:rPr>
+                <w:lang w:val="en-US"/>
+              </w:rPr>
+              <w:t>)</w:t>
+            </w:r>
           </w:p>
         </w:tc>
         <w:tc>
@@ -12619,19 +12915,7 @@
               <w:rPr>
                 <w:lang w:val="en-US"/>
               </w:rPr>
-              <w:t xml:space="preserve">Returns the </w:t>
-            </w:r>
-            <w:r>
-              <w:rPr>
-                <w:lang w:val="en-US"/>
-              </w:rPr>
-              <w:t>output</w:t>
-            </w:r>
-            <w:r>
-              <w:rPr>
-                <w:lang w:val="en-US"/>
-              </w:rPr>
-              <w:t xml:space="preserve"> port ids of the specified component</w:t>
+              <w:t>Returns the input port ids of the specified component</w:t>
             </w:r>
           </w:p>
         </w:tc>
@@ -12657,7 +12941,7 @@
               <w:rPr>
                 <w:lang w:val="en-US"/>
               </w:rPr>
-              <w:t>getPortDatatype</w:t>
+              <w:t>getComponentOutputPortIds</w:t>
             </w:r>
             <w:proofErr w:type="spellEnd"/>
             <w:r>
@@ -12711,26 +12995,6 @@
               <w:t>componentId</w:t>
             </w:r>
             <w:proofErr w:type="spellEnd"/>
-            <w:r>
-              <w:rPr>
-                <w:lang w:val="en-US"/>
-              </w:rPr>
-              <w:t xml:space="preserve">, </w:t>
-            </w:r>
-            <w:proofErr w:type="spellStart"/>
-            <w:r>
-              <w:rPr>
-                <w:lang w:val="en-US"/>
-              </w:rPr>
-              <w:t>portId</w:t>
-            </w:r>
-            <w:proofErr w:type="spellEnd"/>
-            <w:r>
-              <w:rPr>
-                <w:lang w:val="en-US"/>
-              </w:rPr>
-              <w:t>)</w:t>
-            </w:r>
           </w:p>
         </w:tc>
         <w:tc>
@@ -12749,7 +13013,19 @@
               <w:rPr>
                 <w:lang w:val="en-US"/>
               </w:rPr>
-              <w:t>Returns the datatype of the specified port</w:t>
+              <w:t xml:space="preserve">Returns the </w:t>
+            </w:r>
+            <w:r>
+              <w:rPr>
+                <w:lang w:val="en-US"/>
+              </w:rPr>
+              <w:t>output</w:t>
+            </w:r>
+            <w:r>
+              <w:rPr>
+                <w:lang w:val="en-US"/>
+              </w:rPr>
+              <w:t xml:space="preserve"> port ids of the specified component</w:t>
             </w:r>
           </w:p>
         </w:tc>
@@ -12775,7 +13051,7 @@
               <w:rPr>
                 <w:lang w:val="en-US"/>
               </w:rPr>
-              <w:t>getEventChannelsIds</w:t>
+              <w:t>getPortDatatype</w:t>
             </w:r>
             <w:proofErr w:type="spellEnd"/>
             <w:r>
@@ -12794,9 +13070,10 @@
             </w:r>
             <w:r>
               <w:rPr>
-                <w:lang w:val="en-US"/>
-              </w:rPr>
-              <w:t>,</w:t>
+                <w:b/>
+                <w:lang w:val="en-US"/>
+              </w:rPr>
+              <w:t xml:space="preserve">, </w:t>
             </w:r>
             <w:r>
               <w:rPr>
@@ -12818,6 +13095,34 @@
               <w:rPr>
                 <w:lang w:val="en-US"/>
               </w:rPr>
+              <w:t xml:space="preserve">, </w:t>
+            </w:r>
+            <w:proofErr w:type="spellStart"/>
+            <w:r>
+              <w:rPr>
+                <w:lang w:val="en-US"/>
+              </w:rPr>
+              <w:t>componentId</w:t>
+            </w:r>
+            <w:proofErr w:type="spellEnd"/>
+            <w:r>
+              <w:rPr>
+                <w:lang w:val="en-US"/>
+              </w:rPr>
+              <w:t xml:space="preserve">, </w:t>
+            </w:r>
+            <w:proofErr w:type="spellStart"/>
+            <w:r>
+              <w:rPr>
+                <w:lang w:val="en-US"/>
+              </w:rPr>
+              <w:t>portId</w:t>
+            </w:r>
+            <w:proofErr w:type="spellEnd"/>
+            <w:r>
+              <w:rPr>
+                <w:lang w:val="en-US"/>
+              </w:rPr>
               <w:t>)</w:t>
             </w:r>
           </w:p>
@@ -12838,7 +13143,7 @@
               <w:rPr>
                 <w:lang w:val="en-US"/>
               </w:rPr>
-              <w:t>Returns all the event channel ids of the current model (as JSON array)</w:t>
+              <w:t>Returns the datatype of the specified port</w:t>
             </w:r>
           </w:p>
         </w:tc>
@@ -12864,7 +13169,7 @@
               <w:rPr>
                 <w:lang w:val="en-US"/>
               </w:rPr>
-              <w:t>getEventChannelSource</w:t>
+              <w:t>getEventChannelsIds</w:t>
             </w:r>
             <w:proofErr w:type="spellEnd"/>
             <w:r>
@@ -12907,35 +13212,8 @@
               <w:rPr>
                 <w:lang w:val="en-US"/>
               </w:rPr>
-              <w:t xml:space="preserve">, </w:t>
-            </w:r>
-            <w:proofErr w:type="spellStart"/>
-            <w:r>
-              <w:rPr>
-                <w:lang w:val="en-US"/>
-              </w:rPr>
-              <w:t>channelId</w:t>
-            </w:r>
-            <w:proofErr w:type="spellEnd"/>
-            <w:r>
-              <w:rPr>
-                <w:lang w:val="en-US"/>
-              </w:rPr>
               <w:t>)</w:t>
             </w:r>
-            <w:r>
-              <w:rPr>
-                <w:lang w:val="en-US"/>
-              </w:rPr>
-              <w:t xml:space="preserve"> </w:t>
-            </w:r>
-            <w:r>
-              <w:rPr>
-                <w:b/>
-                <w:lang w:val="en-US"/>
-              </w:rPr>
-              <w:t>*3</w:t>
-            </w:r>
           </w:p>
         </w:tc>
         <w:tc>
@@ -12954,19 +13232,7 @@
               <w:rPr>
                 <w:lang w:val="en-US"/>
               </w:rPr>
-              <w:t>Returns the source (</w:t>
-            </w:r>
-            <w:r>
-              <w:rPr>
-                <w:lang w:val="en-US"/>
-              </w:rPr>
-              <w:t>channel edge object</w:t>
-            </w:r>
-            <w:r>
-              <w:rPr>
-                <w:lang w:val="en-US"/>
-              </w:rPr>
-              <w:t>) of a specific event channel</w:t>
+              <w:t>Returns all the event channel ids of the current model (as JSON array)</w:t>
             </w:r>
           </w:p>
         </w:tc>
@@ -12992,7 +13258,7 @@
               <w:rPr>
                 <w:lang w:val="en-US"/>
               </w:rPr>
-              <w:t>getEventChannelTarget</w:t>
+              <w:t>getEventChannelSource</w:t>
             </w:r>
             <w:proofErr w:type="spellEnd"/>
             <w:r>
@@ -13013,35 +13279,42 @@
               <w:rPr>
                 <w:lang w:val="en-US"/>
               </w:rPr>
+              <w:t>,</w:t>
+            </w:r>
+            <w:r>
+              <w:rPr>
+                <w:color w:val="FF0000"/>
+                <w:lang w:val="en-US"/>
+              </w:rPr>
+              <w:t xml:space="preserve"> </w:t>
+            </w:r>
+            <w:proofErr w:type="spellStart"/>
+            <w:r>
+              <w:rPr>
+                <w:color w:val="FF0000"/>
+                <w:lang w:val="en-US"/>
+              </w:rPr>
+              <w:t>eCB</w:t>
+            </w:r>
+            <w:proofErr w:type="spellEnd"/>
+            <w:r>
+              <w:rPr>
+                <w:lang w:val="en-US"/>
+              </w:rPr>
               <w:t xml:space="preserve">, </w:t>
             </w:r>
             <w:proofErr w:type="spellStart"/>
             <w:r>
               <w:rPr>
-                <w:color w:val="FF0000"/>
-                <w:lang w:val="en-US"/>
-              </w:rPr>
-              <w:t>eCB</w:t>
+                <w:lang w:val="en-US"/>
+              </w:rPr>
+              <w:t>channelId</w:t>
             </w:r>
             <w:proofErr w:type="spellEnd"/>
             <w:r>
               <w:rPr>
                 <w:lang w:val="en-US"/>
               </w:rPr>
-              <w:t xml:space="preserve">, </w:t>
-            </w:r>
-            <w:proofErr w:type="spellStart"/>
-            <w:r>
-              <w:rPr>
-                <w:lang w:val="en-US"/>
-              </w:rPr>
-              <w:t>channelId</w:t>
-            </w:r>
-            <w:proofErr w:type="spellEnd"/>
-            <w:r>
-              <w:rPr>
-                <w:lang w:val="en-US"/>
-              </w:rPr>
               <w:t>)</w:t>
             </w:r>
             <w:r>
@@ -13075,7 +13348,7 @@
               <w:rPr>
                 <w:lang w:val="en-US"/>
               </w:rPr>
-              <w:t>Returns the target (</w:t>
+              <w:t>Returns the source (</w:t>
             </w:r>
             <w:r>
               <w:rPr>
@@ -13113,7 +13386,7 @@
               <w:rPr>
                 <w:lang w:val="en-US"/>
               </w:rPr>
-              <w:t>getComponentEventChannelsIds</w:t>
+              <w:t>getEventChannelTarget</w:t>
             </w:r>
             <w:proofErr w:type="spellEnd"/>
             <w:r>
@@ -13134,43 +13407,49 @@
               <w:rPr>
                 <w:lang w:val="en-US"/>
               </w:rPr>
-              <w:t>,</w:t>
-            </w:r>
+              <w:t xml:space="preserve">, </w:t>
+            </w:r>
+            <w:proofErr w:type="spellStart"/>
             <w:r>
               <w:rPr>
                 <w:color w:val="FF0000"/>
                 <w:lang w:val="en-US"/>
               </w:rPr>
+              <w:t>eCB</w:t>
+            </w:r>
+            <w:proofErr w:type="spellEnd"/>
+            <w:r>
+              <w:rPr>
+                <w:lang w:val="en-US"/>
+              </w:rPr>
+              <w:t xml:space="preserve">, </w:t>
+            </w:r>
+            <w:proofErr w:type="spellStart"/>
+            <w:r>
+              <w:rPr>
+                <w:lang w:val="en-US"/>
+              </w:rPr>
+              <w:t>channelId</w:t>
+            </w:r>
+            <w:proofErr w:type="spellEnd"/>
+            <w:r>
+              <w:rPr>
+                <w:lang w:val="en-US"/>
+              </w:rPr>
+              <w:t>)</w:t>
+            </w:r>
+            <w:r>
+              <w:rPr>
+                <w:lang w:val="en-US"/>
+              </w:rPr>
               <w:t xml:space="preserve"> </w:t>
             </w:r>
-            <w:proofErr w:type="spellStart"/>
-            <w:r>
-              <w:rPr>
-                <w:color w:val="FF0000"/>
-                <w:lang w:val="en-US"/>
-              </w:rPr>
-              <w:t>eCB</w:t>
-            </w:r>
-            <w:proofErr w:type="spellEnd"/>
-            <w:r>
-              <w:rPr>
-                <w:lang w:val="en-US"/>
-              </w:rPr>
-              <w:t xml:space="preserve">, </w:t>
-            </w:r>
-            <w:proofErr w:type="spellStart"/>
-            <w:r>
-              <w:rPr>
-                <w:lang w:val="en-US"/>
-              </w:rPr>
-              <w:t>componentId</w:t>
-            </w:r>
-            <w:proofErr w:type="spellEnd"/>
-            <w:r>
-              <w:rPr>
-                <w:lang w:val="en-US"/>
-              </w:rPr>
-              <w:t>)</w:t>
+            <w:r>
+              <w:rPr>
+                <w:b/>
+                <w:lang w:val="en-US"/>
+              </w:rPr>
+              <w:t>*3</w:t>
             </w:r>
           </w:p>
         </w:tc>
@@ -13190,7 +13469,19 @@
               <w:rPr>
                 <w:lang w:val="en-US"/>
               </w:rPr>
-              <w:t>Returns the event channel ids of the given component</w:t>
+              <w:t>Returns the target (</w:t>
+            </w:r>
+            <w:r>
+              <w:rPr>
+                <w:lang w:val="en-US"/>
+              </w:rPr>
+              <w:t>channel edge object</w:t>
+            </w:r>
+            <w:r>
+              <w:rPr>
+                <w:lang w:val="en-US"/>
+              </w:rPr>
+              <w:t>) of a specific event channel</w:t>
             </w:r>
           </w:p>
         </w:tc>
@@ -13216,7 +13507,7 @@
               <w:rPr>
                 <w:lang w:val="en-US"/>
               </w:rPr>
-              <w:t>getDataChannelsIds</w:t>
+              <w:t>getComponentEventChannelsIds</w:t>
             </w:r>
             <w:proofErr w:type="spellEnd"/>
             <w:r>
@@ -13259,6 +13550,20 @@
               <w:rPr>
                 <w:lang w:val="en-US"/>
               </w:rPr>
+              <w:t xml:space="preserve">, </w:t>
+            </w:r>
+            <w:proofErr w:type="spellStart"/>
+            <w:r>
+              <w:rPr>
+                <w:lang w:val="en-US"/>
+              </w:rPr>
+              <w:t>componentId</w:t>
+            </w:r>
+            <w:proofErr w:type="spellEnd"/>
+            <w:r>
+              <w:rPr>
+                <w:lang w:val="en-US"/>
+              </w:rPr>
               <w:t>)</w:t>
             </w:r>
           </w:p>
@@ -13279,7 +13584,7 @@
               <w:rPr>
                 <w:lang w:val="en-US"/>
               </w:rPr>
-              <w:t>Returns all the data channel ids of the current model (as JSON array)</w:t>
+              <w:t>Returns the event channel ids of the given component</w:t>
             </w:r>
           </w:p>
         </w:tc>
@@ -13305,7 +13610,7 @@
               <w:rPr>
                 <w:lang w:val="en-US"/>
               </w:rPr>
-              <w:t>getDataChannelSource</w:t>
+              <w:t>getDataChannelsIds</w:t>
             </w:r>
             <w:proofErr w:type="spellEnd"/>
             <w:r>
@@ -13348,35 +13653,8 @@
               <w:rPr>
                 <w:lang w:val="en-US"/>
               </w:rPr>
-              <w:t xml:space="preserve">, </w:t>
-            </w:r>
-            <w:proofErr w:type="spellStart"/>
-            <w:r>
-              <w:rPr>
-                <w:lang w:val="en-US"/>
-              </w:rPr>
-              <w:t>channelId</w:t>
-            </w:r>
-            <w:proofErr w:type="spellEnd"/>
-            <w:r>
-              <w:rPr>
-                <w:lang w:val="en-US"/>
-              </w:rPr>
               <w:t>)</w:t>
             </w:r>
-            <w:r>
-              <w:rPr>
-                <w:lang w:val="en-US"/>
-              </w:rPr>
-              <w:t xml:space="preserve"> </w:t>
-            </w:r>
-            <w:r>
-              <w:rPr>
-                <w:b/>
-                <w:lang w:val="en-US"/>
-              </w:rPr>
-              <w:t>*3</w:t>
-            </w:r>
           </w:p>
         </w:tc>
         <w:tc>
@@ -13395,19 +13673,7 @@
               <w:rPr>
                 <w:lang w:val="en-US"/>
               </w:rPr>
-              <w:t>Returns the source (</w:t>
-            </w:r>
-            <w:r>
-              <w:rPr>
-                <w:lang w:val="en-US"/>
-              </w:rPr>
-              <w:t>channel edge object</w:t>
-            </w:r>
-            <w:r>
-              <w:rPr>
-                <w:lang w:val="en-US"/>
-              </w:rPr>
-              <w:t>) of a specific data channel</w:t>
+              <w:t>Returns all the data channel ids of the current model (as JSON array)</w:t>
             </w:r>
           </w:p>
         </w:tc>
@@ -13433,7 +13699,7 @@
               <w:rPr>
                 <w:lang w:val="en-US"/>
               </w:rPr>
-              <w:t>getDataChannelTarget</w:t>
+              <w:t>getDataChannelSource</w:t>
             </w:r>
             <w:proofErr w:type="spellEnd"/>
             <w:r>
@@ -13454,35 +13720,42 @@
               <w:rPr>
                 <w:lang w:val="en-US"/>
               </w:rPr>
+              <w:t>,</w:t>
+            </w:r>
+            <w:r>
+              <w:rPr>
+                <w:color w:val="FF0000"/>
+                <w:lang w:val="en-US"/>
+              </w:rPr>
+              <w:t xml:space="preserve"> </w:t>
+            </w:r>
+            <w:proofErr w:type="spellStart"/>
+            <w:r>
+              <w:rPr>
+                <w:color w:val="FF0000"/>
+                <w:lang w:val="en-US"/>
+              </w:rPr>
+              <w:t>eCB</w:t>
+            </w:r>
+            <w:proofErr w:type="spellEnd"/>
+            <w:r>
+              <w:rPr>
+                <w:lang w:val="en-US"/>
+              </w:rPr>
               <w:t xml:space="preserve">, </w:t>
             </w:r>
             <w:proofErr w:type="spellStart"/>
             <w:r>
               <w:rPr>
-                <w:color w:val="FF0000"/>
-                <w:lang w:val="en-US"/>
-              </w:rPr>
-              <w:t>eCB</w:t>
+                <w:lang w:val="en-US"/>
+              </w:rPr>
+              <w:t>channelId</w:t>
             </w:r>
             <w:proofErr w:type="spellEnd"/>
             <w:r>
               <w:rPr>
                 <w:lang w:val="en-US"/>
               </w:rPr>
-              <w:t xml:space="preserve">, </w:t>
-            </w:r>
-            <w:proofErr w:type="spellStart"/>
-            <w:r>
-              <w:rPr>
-                <w:lang w:val="en-US"/>
-              </w:rPr>
-              <w:t>channelId</w:t>
-            </w:r>
-            <w:proofErr w:type="spellEnd"/>
-            <w:r>
-              <w:rPr>
-                <w:lang w:val="en-US"/>
-              </w:rPr>
               <w:t>)</w:t>
             </w:r>
             <w:r>
@@ -13516,7 +13789,7 @@
               <w:rPr>
                 <w:lang w:val="en-US"/>
               </w:rPr>
-              <w:t>Returns the target (</w:t>
+              <w:t>Returns the source (</w:t>
             </w:r>
             <w:r>
               <w:rPr>
@@ -13554,7 +13827,7 @@
               <w:rPr>
                 <w:lang w:val="en-US"/>
               </w:rPr>
-              <w:t>getComponentDataChannelsIds</w:t>
+              <w:t>getDataChannelTarget</w:t>
             </w:r>
             <w:proofErr w:type="spellEnd"/>
             <w:r>
@@ -13575,43 +13848,49 @@
               <w:rPr>
                 <w:lang w:val="en-US"/>
               </w:rPr>
-              <w:t>,</w:t>
-            </w:r>
+              <w:t xml:space="preserve">, </w:t>
+            </w:r>
+            <w:proofErr w:type="spellStart"/>
             <w:r>
               <w:rPr>
                 <w:color w:val="FF0000"/>
                 <w:lang w:val="en-US"/>
               </w:rPr>
+              <w:t>eCB</w:t>
+            </w:r>
+            <w:proofErr w:type="spellEnd"/>
+            <w:r>
+              <w:rPr>
+                <w:lang w:val="en-US"/>
+              </w:rPr>
+              <w:t xml:space="preserve">, </w:t>
+            </w:r>
+            <w:proofErr w:type="spellStart"/>
+            <w:r>
+              <w:rPr>
+                <w:lang w:val="en-US"/>
+              </w:rPr>
+              <w:t>channelId</w:t>
+            </w:r>
+            <w:proofErr w:type="spellEnd"/>
+            <w:r>
+              <w:rPr>
+                <w:lang w:val="en-US"/>
+              </w:rPr>
+              <w:t>)</w:t>
+            </w:r>
+            <w:r>
+              <w:rPr>
+                <w:lang w:val="en-US"/>
+              </w:rPr>
               <w:t xml:space="preserve"> </w:t>
             </w:r>
-            <w:proofErr w:type="spellStart"/>
-            <w:r>
-              <w:rPr>
-                <w:color w:val="FF0000"/>
-                <w:lang w:val="en-US"/>
-              </w:rPr>
-              <w:t>eCB</w:t>
-            </w:r>
-            <w:proofErr w:type="spellEnd"/>
-            <w:r>
-              <w:rPr>
-                <w:lang w:val="en-US"/>
-              </w:rPr>
-              <w:t xml:space="preserve">, </w:t>
-            </w:r>
-            <w:proofErr w:type="spellStart"/>
-            <w:r>
-              <w:rPr>
-                <w:lang w:val="en-US"/>
-              </w:rPr>
-              <w:t>componentId</w:t>
-            </w:r>
-            <w:proofErr w:type="spellEnd"/>
-            <w:r>
-              <w:rPr>
-                <w:lang w:val="en-US"/>
-              </w:rPr>
-              <w:t>)</w:t>
+            <w:r>
+              <w:rPr>
+                <w:b/>
+                <w:lang w:val="en-US"/>
+              </w:rPr>
+              <w:t>*3</w:t>
             </w:r>
           </w:p>
         </w:tc>
@@ -13631,7 +13910,26 @@
               <w:rPr>
                 <w:lang w:val="en-US"/>
               </w:rPr>
-              <w:t>Returns the data channel ids of the given component</w:t>
+              <w:t>Returns the target (</w:t>
+            </w:r>
+            <w:r>
+              <w:rPr>
+                <w:lang w:val="en-US"/>
+              </w:rPr>
+              <w:t>channel edge object</w:t>
+            </w:r>
+            <w:r>
+              <w:rPr>
+                <w:lang w:val="en-US"/>
+              </w:rPr>
+              <w:t xml:space="preserve">) of </w:t>
+            </w:r>
+            <w:r>
+              <w:rPr>
+                <w:lang w:val="en-US"/>
+              </w:rPr>
+              <w:lastRenderedPageBreak/>
+              <w:t>a specific data channel</w:t>
             </w:r>
           </w:p>
         </w:tc>
@@ -13658,7 +13956,7 @@
                 <w:lang w:val="en-US"/>
               </w:rPr>
               <w:lastRenderedPageBreak/>
-              <w:t>downloadModelFromFile</w:t>
+              <w:t>getComponentDataChannelsIds</w:t>
             </w:r>
             <w:proofErr w:type="spellEnd"/>
             <w:r>
@@ -13677,39 +13975,45 @@
             </w:r>
             <w:r>
               <w:rPr>
-                <w:b/>
+                <w:lang w:val="en-US"/>
+              </w:rPr>
+              <w:t>,</w:t>
+            </w:r>
+            <w:r>
+              <w:rPr>
+                <w:color w:val="FF0000"/>
+                <w:lang w:val="en-US"/>
+              </w:rPr>
+              <w:t xml:space="preserve"> </w:t>
+            </w:r>
+            <w:proofErr w:type="spellStart"/>
+            <w:r>
+              <w:rPr>
+                <w:color w:val="FF0000"/>
+                <w:lang w:val="en-US"/>
+              </w:rPr>
+              <w:t>eCB</w:t>
+            </w:r>
+            <w:proofErr w:type="spellEnd"/>
+            <w:r>
+              <w:rPr>
                 <w:lang w:val="en-US"/>
               </w:rPr>
               <w:t xml:space="preserve">, </w:t>
             </w:r>
-            <w:r>
-              <w:rPr>
-                <w:color w:val="FF0000"/>
-                <w:lang w:val="en-US"/>
-              </w:rPr>
-              <w:t xml:space="preserve"> </w:t>
-            </w:r>
             <w:proofErr w:type="spellStart"/>
             <w:r>
               <w:rPr>
-                <w:color w:val="FF0000"/>
-                <w:lang w:val="en-US"/>
-              </w:rPr>
-              <w:t>eCB</w:t>
+                <w:lang w:val="en-US"/>
+              </w:rPr>
+              <w:t>componentId</w:t>
             </w:r>
             <w:proofErr w:type="spellEnd"/>
             <w:r>
               <w:rPr>
-                <w:b/>
-                <w:lang w:val="en-US"/>
-              </w:rPr>
-              <w:t xml:space="preserve">, </w:t>
-            </w:r>
-            <w:r>
-              <w:rPr>
-                <w:lang w:val="en-US"/>
-              </w:rPr>
-              <w:t>filename)</w:t>
+                <w:lang w:val="en-US"/>
+              </w:rPr>
+              <w:t>)</w:t>
             </w:r>
           </w:p>
         </w:tc>
@@ -13729,7 +14033,7 @@
               <w:rPr>
                 <w:lang w:val="en-US"/>
               </w:rPr>
-              <w:t>Returns an xml representation of a model in a specific file</w:t>
+              <w:t>Returns the data channel ids of the given component</w:t>
             </w:r>
           </w:p>
         </w:tc>
@@ -13755,7 +14059,7 @@
               <w:rPr>
                 <w:lang w:val="en-US"/>
               </w:rPr>
-              <w:t>storeModel</w:t>
+              <w:t>downloadModelFromFile</w:t>
             </w:r>
             <w:proofErr w:type="spellEnd"/>
             <w:r>
@@ -13806,28 +14110,7 @@
               <w:rPr>
                 <w:lang w:val="en-US"/>
               </w:rPr>
-              <w:t>filename</w:t>
-            </w:r>
-            <w:r>
-              <w:rPr>
-                <w:b/>
-                <w:lang w:val="en-US"/>
-              </w:rPr>
-              <w:t xml:space="preserve">, </w:t>
-            </w:r>
-            <w:proofErr w:type="spellStart"/>
-            <w:r>
-              <w:rPr>
-                <w:lang w:val="en-US"/>
-              </w:rPr>
-              <w:t>modelinXML</w:t>
-            </w:r>
-            <w:proofErr w:type="spellEnd"/>
-            <w:r>
-              <w:rPr>
-                <w:lang w:val="en-US"/>
-              </w:rPr>
-              <w:t>)</w:t>
+              <w:t>filename)</w:t>
             </w:r>
           </w:p>
         </w:tc>
@@ -13847,7 +14130,7 @@
               <w:rPr>
                 <w:lang w:val="en-US"/>
               </w:rPr>
-              <w:t>Stores a model in the given filename</w:t>
+              <w:t>Returns an xml representation of a model in a specific file</w:t>
             </w:r>
           </w:p>
         </w:tc>
@@ -13873,7 +14156,7 @@
               <w:rPr>
                 <w:lang w:val="en-US"/>
               </w:rPr>
-              <w:t>deleteModelFromFile</w:t>
+              <w:t>storeModel</w:t>
             </w:r>
             <w:proofErr w:type="spellEnd"/>
             <w:r>
@@ -13924,7 +14207,28 @@
               <w:rPr>
                 <w:lang w:val="en-US"/>
               </w:rPr>
-              <w:t>filename)</w:t>
+              <w:t>filename</w:t>
+            </w:r>
+            <w:r>
+              <w:rPr>
+                <w:b/>
+                <w:lang w:val="en-US"/>
+              </w:rPr>
+              <w:t xml:space="preserve">, </w:t>
+            </w:r>
+            <w:proofErr w:type="spellStart"/>
+            <w:r>
+              <w:rPr>
+                <w:lang w:val="en-US"/>
+              </w:rPr>
+              <w:t>modelinXML</w:t>
+            </w:r>
+            <w:proofErr w:type="spellEnd"/>
+            <w:r>
+              <w:rPr>
+                <w:lang w:val="en-US"/>
+              </w:rPr>
+              <w:t>)</w:t>
             </w:r>
           </w:p>
         </w:tc>
@@ -13944,7 +14248,7 @@
               <w:rPr>
                 <w:lang w:val="en-US"/>
               </w:rPr>
-              <w:t>Deletes the model with the given filename</w:t>
+              <w:t>Stores a model in the given filename</w:t>
             </w:r>
           </w:p>
         </w:tc>
@@ -13970,7 +14274,7 @@
               <w:rPr>
                 <w:lang w:val="en-US"/>
               </w:rPr>
-              <w:t>listStoredModels</w:t>
+              <w:t>deleteModelFromFile</w:t>
             </w:r>
             <w:proofErr w:type="spellEnd"/>
             <w:r>
@@ -13985,7 +14289,7 @@
                 <w:color w:val="548DD4" w:themeColor="text2" w:themeTint="99"/>
                 <w:lang w:val="en-US"/>
               </w:rPr>
-              <w:t>sCB2</w:t>
+              <w:t>sCB1</w:t>
             </w:r>
             <w:r>
               <w:rPr>
@@ -14012,19 +14316,17 @@
             <w:proofErr w:type="spellEnd"/>
             <w:r>
               <w:rPr>
-                <w:lang w:val="en-US"/>
-              </w:rPr>
-              <w:t>)</w:t>
-            </w:r>
-          </w:p>
-          <w:p>
-            <w:pPr>
-              <w:spacing w:before="0" w:line="240" w:lineRule="auto"/>
-              <w:jc w:val="center"/>
-              <w:rPr>
-                <w:lang w:val="en-US"/>
-              </w:rPr>
-            </w:pPr>
+                <w:b/>
+                <w:lang w:val="en-US"/>
+              </w:rPr>
+              <w:t xml:space="preserve">, </w:t>
+            </w:r>
+            <w:r>
+              <w:rPr>
+                <w:lang w:val="en-US"/>
+              </w:rPr>
+              <w:t>filename)</w:t>
+            </w:r>
           </w:p>
         </w:tc>
         <w:tc>
@@ -14043,7 +14345,7 @@
               <w:rPr>
                 <w:lang w:val="en-US"/>
               </w:rPr>
-              <w:t>Retrieves the model names that are saved in the ARE repository (as JSON array)</w:t>
+              <w:t>Deletes the model with the given filename</w:t>
             </w:r>
           </w:p>
         </w:tc>
@@ -14069,7 +14371,7 @@
               <w:rPr>
                 <w:lang w:val="en-US"/>
               </w:rPr>
-              <w:t>getComponentDescriptorsAsXml</w:t>
+              <w:t>listStoredModels</w:t>
             </w:r>
             <w:proofErr w:type="spellEnd"/>
             <w:r>
@@ -14116,6 +14418,15 @@
               <w:t>)</w:t>
             </w:r>
           </w:p>
+          <w:p>
+            <w:pPr>
+              <w:spacing w:before="0" w:line="240" w:lineRule="auto"/>
+              <w:jc w:val="center"/>
+              <w:rPr>
+                <w:lang w:val="en-US"/>
+              </w:rPr>
+            </w:pPr>
+          </w:p>
         </w:tc>
         <w:tc>
           <w:tcPr>
@@ -14133,16 +14444,8 @@
               <w:rPr>
                 <w:lang w:val="en-US"/>
               </w:rPr>
-              <w:t xml:space="preserve">Returns an xml string containing the descriptors of the created components with some modifications in order to be used by the </w:t>
-            </w:r>
-            <w:proofErr w:type="spellStart"/>
-            <w:r>
-              <w:rPr>
-                <w:lang w:val="en-US"/>
-              </w:rPr>
-              <w:t>webACS</w:t>
-            </w:r>
-            <w:proofErr w:type="spellEnd"/>
+              <w:t>Retrieves the model names that are saved in the ARE repository (as JSON array)</w:t>
+            </w:r>
           </w:p>
         </w:tc>
       </w:tr>
@@ -14167,7 +14470,7 @@
               <w:rPr>
                 <w:lang w:val="en-US"/>
               </w:rPr>
-              <w:t>getComponentDescriptorsAsJSON</w:t>
+              <w:t>getComponentDescriptorsAsXml</w:t>
             </w:r>
             <w:proofErr w:type="spellEnd"/>
             <w:r>
@@ -14211,14 +14514,7 @@
               <w:rPr>
                 <w:lang w:val="en-US"/>
               </w:rPr>
-              <w:t xml:space="preserve">) </w:t>
-            </w:r>
-            <w:r>
-              <w:rPr>
-                <w:b/>
-                <w:lang w:val="en-US"/>
-              </w:rPr>
-              <w:t>*1</w:t>
+              <w:t>)</w:t>
             </w:r>
           </w:p>
         </w:tc>
@@ -14238,8 +14534,16 @@
               <w:rPr>
                 <w:lang w:val="en-US"/>
               </w:rPr>
-              <w:t>Retrieves the exact content of the component descriptors contained in the ARE repository (as JSON array)</w:t>
-            </w:r>
+              <w:t xml:space="preserve">Returns an xml string containing the descriptors of the created components with some modifications in order to be used by the </w:t>
+            </w:r>
+            <w:proofErr w:type="spellStart"/>
+            <w:r>
+              <w:rPr>
+                <w:lang w:val="en-US"/>
+              </w:rPr>
+              <w:t>webACS</w:t>
+            </w:r>
+            <w:proofErr w:type="spellEnd"/>
           </w:p>
         </w:tc>
       </w:tr>
@@ -14264,7 +14568,7 @@
               <w:rPr>
                 <w:lang w:val="en-US"/>
               </w:rPr>
-              <w:t>getRestFunctions</w:t>
+              <w:t>getComponentDescriptorsAsJSON</w:t>
             </w:r>
             <w:proofErr w:type="spellEnd"/>
             <w:r>
@@ -14315,7 +14619,7 @@
                 <w:b/>
                 <w:lang w:val="en-US"/>
               </w:rPr>
-              <w:t>*2</w:t>
+              <w:t>*1</w:t>
             </w:r>
           </w:p>
         </w:tc>
@@ -14335,7 +14639,7 @@
               <w:rPr>
                 <w:lang w:val="en-US"/>
               </w:rPr>
-              <w:t>Retrieves the information for all the available rest functions provided by the Restful API (as JSON array with Function objects)</w:t>
+              <w:t>Retrieves the exact content of the component descriptors contained in the ARE repository (as JSON array)</w:t>
             </w:r>
           </w:p>
         </w:tc>
@@ -14356,11 +14660,19 @@
                 <w:lang w:val="en-US"/>
               </w:rPr>
             </w:pPr>
-            <w:r>
-              <w:rPr>
-                <w:lang w:val="en-US"/>
-              </w:rPr>
-              <w:t>subscribe(</w:t>
+            <w:proofErr w:type="spellStart"/>
+            <w:r>
+              <w:rPr>
+                <w:lang w:val="en-US"/>
+              </w:rPr>
+              <w:t>getRestFunctions</w:t>
+            </w:r>
+            <w:proofErr w:type="spellEnd"/>
+            <w:r>
+              <w:rPr>
+                <w:lang w:val="en-US"/>
+              </w:rPr>
+              <w:t>(</w:t>
             </w:r>
             <w:r>
               <w:rPr>
@@ -14368,7 +14680,14 @@
                 <w:color w:val="548DD4" w:themeColor="text2" w:themeTint="99"/>
                 <w:lang w:val="en-US"/>
               </w:rPr>
-              <w:t xml:space="preserve">sCB1, </w:t>
+              <w:t>sCB2</w:t>
+            </w:r>
+            <w:r>
+              <w:rPr>
+                <w:b/>
+                <w:lang w:val="en-US"/>
+              </w:rPr>
+              <w:t xml:space="preserve">, </w:t>
             </w:r>
             <w:r>
               <w:rPr>
@@ -14390,21 +14709,14 @@
               <w:rPr>
                 <w:lang w:val="en-US"/>
               </w:rPr>
-              <w:t xml:space="preserve">, </w:t>
-            </w:r>
-            <w:proofErr w:type="spellStart"/>
-            <w:r>
-              <w:rPr>
-                <w:lang w:val="en-US"/>
-              </w:rPr>
-              <w:t>eventType</w:t>
-            </w:r>
-            <w:proofErr w:type="spellEnd"/>
-            <w:r>
-              <w:rPr>
-                <w:lang w:val="en-US"/>
-              </w:rPr>
-              <w:t>)</w:t>
+              <w:t xml:space="preserve">) </w:t>
+            </w:r>
+            <w:r>
+              <w:rPr>
+                <w:b/>
+                <w:lang w:val="en-US"/>
+              </w:rPr>
+              <w:t>*2</w:t>
             </w:r>
           </w:p>
         </w:tc>
@@ -14424,27 +14736,7 @@
               <w:rPr>
                 <w:lang w:val="en-US"/>
               </w:rPr>
-              <w:t>Opens a persistent connection with ARE and listens for Server Sent Events.</w:t>
-            </w:r>
-            <w:r>
-              <w:rPr>
-                <w:lang w:val="en-US"/>
-              </w:rPr>
-              <w:t xml:space="preserve"> The ‘</w:t>
-            </w:r>
-            <w:proofErr w:type="spellStart"/>
-            <w:r>
-              <w:rPr>
-                <w:lang w:val="en-US"/>
-              </w:rPr>
-              <w:t>eventType</w:t>
-            </w:r>
-            <w:proofErr w:type="spellEnd"/>
-            <w:r>
-              <w:rPr>
-                <w:lang w:val="en-US"/>
-              </w:rPr>
-              <w:t>’ parameter is a string and accepts the values defined in Table 2, ‘Event Type’ column.</w:t>
+              <w:t>Retrieves the information for all the available rest functions provided by the Restful API (as JSON array with Function objects)</w:t>
             </w:r>
           </w:p>
         </w:tc>
@@ -14469,6 +14761,115 @@
               <w:rPr>
                 <w:lang w:val="en-US"/>
               </w:rPr>
+              <w:t>subscribe(</w:t>
+            </w:r>
+            <w:r>
+              <w:rPr>
+                <w:b/>
+                <w:color w:val="548DD4" w:themeColor="text2" w:themeTint="99"/>
+                <w:lang w:val="en-US"/>
+              </w:rPr>
+              <w:t xml:space="preserve">sCB1, </w:t>
+            </w:r>
+            <w:r>
+              <w:rPr>
+                <w:color w:val="FF0000"/>
+                <w:lang w:val="en-US"/>
+              </w:rPr>
+              <w:t xml:space="preserve"> </w:t>
+            </w:r>
+            <w:proofErr w:type="spellStart"/>
+            <w:r>
+              <w:rPr>
+                <w:color w:val="FF0000"/>
+                <w:lang w:val="en-US"/>
+              </w:rPr>
+              <w:t>eCB</w:t>
+            </w:r>
+            <w:proofErr w:type="spellEnd"/>
+            <w:r>
+              <w:rPr>
+                <w:lang w:val="en-US"/>
+              </w:rPr>
+              <w:t xml:space="preserve">, </w:t>
+            </w:r>
+            <w:proofErr w:type="spellStart"/>
+            <w:r>
+              <w:rPr>
+                <w:lang w:val="en-US"/>
+              </w:rPr>
+              <w:t>eventType</w:t>
+            </w:r>
+            <w:proofErr w:type="spellEnd"/>
+            <w:r>
+              <w:rPr>
+                <w:lang w:val="en-US"/>
+              </w:rPr>
+              <w:t>)</w:t>
+            </w:r>
+          </w:p>
+        </w:tc>
+        <w:tc>
+          <w:tcPr>
+            <w:tcW w:w="4569" w:type="dxa"/>
+          </w:tcPr>
+          <w:p>
+            <w:pPr>
+              <w:spacing w:before="0" w:line="240" w:lineRule="auto"/>
+              <w:jc w:val="center"/>
+              <w:rPr>
+                <w:lang w:val="en-US"/>
+              </w:rPr>
+            </w:pPr>
+            <w:r>
+              <w:rPr>
+                <w:lang w:val="en-US"/>
+              </w:rPr>
+              <w:t>Opens a persistent connection with ARE and listens for Server Sent Events.</w:t>
+            </w:r>
+            <w:r>
+              <w:rPr>
+                <w:lang w:val="en-US"/>
+              </w:rPr>
+              <w:t xml:space="preserve"> The ‘</w:t>
+            </w:r>
+            <w:proofErr w:type="spellStart"/>
+            <w:r>
+              <w:rPr>
+                <w:lang w:val="en-US"/>
+              </w:rPr>
+              <w:t>eventType</w:t>
+            </w:r>
+            <w:proofErr w:type="spellEnd"/>
+            <w:r>
+              <w:rPr>
+                <w:lang w:val="en-US"/>
+              </w:rPr>
+              <w:t>’ parameter is a string and accepts the values defined in Table 2, ‘Event Type’ column.</w:t>
+            </w:r>
+          </w:p>
+        </w:tc>
+      </w:tr>
+      <w:tr>
+        <w:trPr>
+          <w:trHeight w:val="294"/>
+        </w:trPr>
+        <w:tc>
+          <w:tcPr>
+            <w:tcW w:w="5637" w:type="dxa"/>
+          </w:tcPr>
+          <w:p>
+            <w:pPr>
+              <w:spacing w:before="0" w:line="240" w:lineRule="auto"/>
+              <w:jc w:val="center"/>
+              <w:rPr>
+                <w:lang w:val="en-US"/>
+              </w:rPr>
+            </w:pPr>
+            <w:r>
+              <w:rPr>
+                <w:lang w:val="en-US"/>
+              </w:rPr>
               <w:t>unsubscribe(</w:t>
             </w:r>
             <w:proofErr w:type="spellStart"/>
@@ -14546,8 +14947,16 @@
     </w:tbl>
     <w:p>
       <w:pPr>
+        <w:spacing w:line="240" w:lineRule="auto"/>
+        <w:rPr>
+          <w:lang w:val="en-US"/>
+        </w:rPr>
+      </w:pPr>
+    </w:p>
+    <w:p>
+      <w:pPr>
         <w:pStyle w:val="Caption"/>
-        <w:framePr w:hSpace="180" w:wrap="around" w:vAnchor="page" w:hAnchor="page" w:x="4310" w:y="9838"/>
+        <w:framePr w:hSpace="180" w:wrap="around" w:vAnchor="page" w:hAnchor="page" w:x="4346" w:y="10605"/>
       </w:pPr>
       <w:bookmarkStart w:id="13" w:name="_Toc444526163"/>
       <w:r>
@@ -14558,7 +14967,7 @@
         <mc:AlternateContent>
           <mc:Choice Requires="wps">
             <w:drawing>
-              <wp:anchor distT="0" distB="0" distL="114300" distR="114300" simplePos="0" relativeHeight="251656192" behindDoc="0" locked="0" layoutInCell="1" allowOverlap="1" wp14:anchorId="43EDA194" wp14:editId="0E5C9099">
+              <wp:anchor distT="0" distB="0" distL="114300" distR="114300" simplePos="0" relativeHeight="251656192" behindDoc="0" locked="0" layoutInCell="1" allowOverlap="1" wp14:anchorId="64EB2600" wp14:editId="2C1DAF69">
                 <wp:simplePos x="0" y="0"/>
                 <wp:positionH relativeFrom="column">
                   <wp:posOffset>-1053655</wp:posOffset>
@@ -15336,6 +15745,70 @@
           <w:lang w:val="en-US"/>
         </w:rPr>
       </w:pPr>
+    </w:p>
+    <w:p>
+      <w:pPr>
+        <w:spacing w:line="240" w:lineRule="auto"/>
+        <w:rPr>
+          <w:lang w:val="en-US"/>
+        </w:rPr>
+      </w:pPr>
+    </w:p>
+    <w:p>
+      <w:pPr>
+        <w:spacing w:line="240" w:lineRule="auto"/>
+        <w:rPr>
+          <w:lang w:val="en-US"/>
+        </w:rPr>
+      </w:pPr>
+    </w:p>
+    <w:p>
+      <w:pPr>
+        <w:spacing w:line="240" w:lineRule="auto"/>
+        <w:rPr>
+          <w:lang w:val="en-US"/>
+        </w:rPr>
+      </w:pPr>
+    </w:p>
+    <w:p>
+      <w:pPr>
+        <w:spacing w:line="240" w:lineRule="auto"/>
+        <w:rPr>
+          <w:lang w:val="en-US"/>
+        </w:rPr>
+      </w:pPr>
+    </w:p>
+    <w:p>
+      <w:pPr>
+        <w:spacing w:line="240" w:lineRule="auto"/>
+        <w:rPr>
+          <w:lang w:val="en-US"/>
+        </w:rPr>
+      </w:pPr>
+    </w:p>
+    <w:p>
+      <w:pPr>
+        <w:spacing w:line="240" w:lineRule="auto"/>
+        <w:rPr>
+          <w:lang w:val="en-US"/>
+        </w:rPr>
+      </w:pPr>
+    </w:p>
+    <w:p>
+      <w:pPr>
+        <w:spacing w:line="240" w:lineRule="auto"/>
+        <w:rPr>
+          <w:lang w:val="en-US"/>
+        </w:rPr>
+      </w:pPr>
+    </w:p>
+    <w:p>
+      <w:pPr>
+        <w:spacing w:line="240" w:lineRule="auto"/>
+        <w:rPr>
+          <w:lang w:val="en-US"/>
+        </w:rPr>
+      </w:pPr>
       <w:r>
         <w:rPr>
           <w:noProof/>
@@ -15343,6 +15816,7 @@
           <w:u w:val="single"/>
           <w:lang w:val="el-GR" w:eastAsia="el-GR"/>
         </w:rPr>
+        <w:lastRenderedPageBreak/>
         <mc:AlternateContent>
           <mc:Choice Requires="wps">
             <w:drawing>
@@ -17822,6 +18296,223 @@
           </w:p>
         </w:tc>
       </w:tr>
+      <w:tr>
+        <w:trPr>
+          <w:trHeight w:val="403"/>
+          <w:jc w:val="center"/>
+        </w:trPr>
+        <w:tc>
+          <w:tcPr>
+            <w:tcW w:w="2207" w:type="dxa"/>
+          </w:tcPr>
+          <w:p>
+            <w:pPr>
+              <w:spacing w:before="0" w:line="240" w:lineRule="auto"/>
+              <w:jc w:val="center"/>
+              <w:rPr>
+                <w:b/>
+                <w:sz w:val="28"/>
+                <w:lang w:val="en-US"/>
+              </w:rPr>
+            </w:pPr>
+            <w:r>
+              <w:rPr>
+                <w:b/>
+                <w:sz w:val="28"/>
+                <w:lang w:val="en-US"/>
+              </w:rPr>
+              <w:lastRenderedPageBreak/>
+              <w:t>Property map</w:t>
+            </w:r>
+          </w:p>
+        </w:tc>
+        <w:tc>
+          <w:tcPr>
+            <w:tcW w:w="6320" w:type="dxa"/>
+            <w:shd w:val="clear" w:color="auto" w:fill="EAF1DD" w:themeFill="accent3" w:themeFillTint="33"/>
+          </w:tcPr>
+          <w:p>
+            <w:pPr>
+              <w:spacing w:before="0" w:line="240" w:lineRule="auto"/>
+              <w:rPr>
+                <w:color w:val="000000"/>
+                <w:sz w:val="27"/>
+                <w:szCs w:val="27"/>
+              </w:rPr>
+            </w:pPr>
+            <w:r>
+              <w:rPr>
+                <w:color w:val="000000"/>
+                <w:sz w:val="27"/>
+                <w:szCs w:val="27"/>
+              </w:rPr>
+              <w:t>{</w:t>
+            </w:r>
+          </w:p>
+          <w:p>
+            <w:pPr>
+              <w:spacing w:before="0" w:line="240" w:lineRule="auto"/>
+              <w:rPr>
+                <w:color w:val="000000"/>
+                <w:sz w:val="27"/>
+                <w:szCs w:val="27"/>
+              </w:rPr>
+            </w:pPr>
+            <w:r>
+              <w:rPr>
+                <w:color w:val="000000"/>
+                <w:sz w:val="27"/>
+                <w:szCs w:val="27"/>
+              </w:rPr>
+              <w:t xml:space="preserve">   "Component_id_1":{</w:t>
+            </w:r>
+          </w:p>
+          <w:p>
+            <w:pPr>
+              <w:spacing w:before="0" w:line="240" w:lineRule="auto"/>
+              <w:rPr>
+                <w:color w:val="000000"/>
+                <w:sz w:val="27"/>
+                <w:szCs w:val="27"/>
+              </w:rPr>
+            </w:pPr>
+            <w:r>
+              <w:rPr>
+                <w:color w:val="000000"/>
+                <w:sz w:val="27"/>
+                <w:szCs w:val="27"/>
+              </w:rPr>
+              <w:t xml:space="preserve">      "key_1_1":"val_1_1",</w:t>
+            </w:r>
+          </w:p>
+          <w:p>
+            <w:pPr>
+              <w:spacing w:before="0" w:line="240" w:lineRule="auto"/>
+              <w:rPr>
+                <w:color w:val="000000"/>
+                <w:sz w:val="27"/>
+                <w:szCs w:val="27"/>
+              </w:rPr>
+            </w:pPr>
+            <w:r>
+              <w:rPr>
+                <w:color w:val="000000"/>
+                <w:sz w:val="27"/>
+                <w:szCs w:val="27"/>
+              </w:rPr>
+              <w:t xml:space="preserve">      "key_1_2":"val_1_2"</w:t>
+            </w:r>
+          </w:p>
+          <w:p>
+            <w:pPr>
+              <w:spacing w:before="0" w:line="240" w:lineRule="auto"/>
+              <w:rPr>
+                <w:color w:val="000000"/>
+                <w:sz w:val="27"/>
+                <w:szCs w:val="27"/>
+              </w:rPr>
+            </w:pPr>
+            <w:r>
+              <w:rPr>
+                <w:color w:val="000000"/>
+                <w:sz w:val="27"/>
+                <w:szCs w:val="27"/>
+              </w:rPr>
+              <w:t xml:space="preserve">   },</w:t>
+            </w:r>
+          </w:p>
+          <w:p>
+            <w:pPr>
+              <w:spacing w:before="0" w:line="240" w:lineRule="auto"/>
+              <w:rPr>
+                <w:color w:val="000000"/>
+                <w:sz w:val="27"/>
+                <w:szCs w:val="27"/>
+              </w:rPr>
+            </w:pPr>
+            <w:r>
+              <w:rPr>
+                <w:color w:val="000000"/>
+                <w:sz w:val="27"/>
+                <w:szCs w:val="27"/>
+              </w:rPr>
+              <w:t xml:space="preserve">   "Component_id_2":{</w:t>
+            </w:r>
+          </w:p>
+          <w:p>
+            <w:pPr>
+              <w:spacing w:before="0" w:line="240" w:lineRule="auto"/>
+              <w:rPr>
+                <w:color w:val="000000"/>
+                <w:sz w:val="27"/>
+                <w:szCs w:val="27"/>
+              </w:rPr>
+            </w:pPr>
+            <w:r>
+              <w:rPr>
+                <w:color w:val="000000"/>
+                <w:sz w:val="27"/>
+                <w:szCs w:val="27"/>
+              </w:rPr>
+              <w:t xml:space="preserve">      "key_2_1":"val_2_1",</w:t>
+            </w:r>
+          </w:p>
+          <w:p>
+            <w:pPr>
+              <w:spacing w:before="0" w:line="240" w:lineRule="auto"/>
+              <w:rPr>
+                <w:color w:val="000000"/>
+                <w:sz w:val="27"/>
+                <w:szCs w:val="27"/>
+              </w:rPr>
+            </w:pPr>
+            <w:r>
+              <w:rPr>
+                <w:color w:val="000000"/>
+                <w:sz w:val="27"/>
+                <w:szCs w:val="27"/>
+              </w:rPr>
+              <w:t xml:space="preserve">      "key_2_2":"val_2_2"</w:t>
+            </w:r>
+          </w:p>
+          <w:p>
+            <w:pPr>
+              <w:spacing w:before="0" w:line="240" w:lineRule="auto"/>
+              <w:rPr>
+                <w:color w:val="000000"/>
+                <w:sz w:val="27"/>
+                <w:szCs w:val="27"/>
+              </w:rPr>
+            </w:pPr>
+            <w:r>
+              <w:rPr>
+                <w:color w:val="000000"/>
+                <w:sz w:val="27"/>
+                <w:szCs w:val="27"/>
+              </w:rPr>
+              <w:t xml:space="preserve">   }</w:t>
+            </w:r>
+          </w:p>
+          <w:p>
+            <w:pPr>
+              <w:spacing w:before="0" w:line="240" w:lineRule="auto"/>
+              <w:rPr>
+                <w:color w:val="000000"/>
+                <w:sz w:val="27"/>
+                <w:szCs w:val="27"/>
+              </w:rPr>
+            </w:pPr>
+            <w:r>
+              <w:rPr>
+                <w:color w:val="000000"/>
+                <w:sz w:val="27"/>
+                <w:szCs w:val="27"/>
+              </w:rPr>
+              <w:t>}</w:t>
+            </w:r>
+          </w:p>
+        </w:tc>
+      </w:tr>
     </w:tbl>
     <w:p>
       <w:pPr>
@@ -17833,7 +18524,6 @@
       </w:pPr>
       <w:bookmarkStart w:id="14" w:name="_Toc444526164"/>
       <w:r>
-        <w:lastRenderedPageBreak/>
         <w:t xml:space="preserve">Table </w:t>
       </w:r>
       <w:r>
@@ -20659,7 +21349,7 @@
               <w:noProof/>
               <w:sz w:val="28"/>
             </w:rPr>
-            <w:t>9</w:t>
+            <w:t>11</w:t>
           </w:r>
           <w:r>
             <w:rPr>
@@ -25180,7 +25870,7 @@
 </file>
 
 <file path=customXml/itemProps1.xml><?xml version="1.0" encoding="utf-8"?>
-<ds:datastoreItem xmlns:ds="http://schemas.openxmlformats.org/officeDocument/2006/customXml" ds:itemID="{F18F04B8-D9B1-4588-8A69-CA45B718BEFB}">
+<ds:datastoreItem xmlns:ds="http://schemas.openxmlformats.org/officeDocument/2006/customXml" ds:itemID="{B5436730-B2E2-4E1D-96AB-A7D989EA2E83}">
   <ds:schemaRefs>
     <ds:schemaRef ds:uri="http://schemas.openxmlformats.org/officeDocument/2006/bibliography"/>
   </ds:schemaRefs>

</xml_diff>

<commit_message>
issue#183 added new webapp data REST functions to documentation
</commit_message>
<xml_diff>
--- a/Documentation/REST_API.docx
+++ b/Documentation/REST_API.docx
@@ -1045,7 +1045,7 @@
             <w:noProof/>
             <w:webHidden/>
           </w:rPr>
-          <w:t>6</w:t>
+          <w:t>8</w:t>
         </w:r>
         <w:r>
           <w:rPr>
@@ -1135,7 +1135,7 @@
             <w:noProof/>
             <w:webHidden/>
           </w:rPr>
-          <w:t>7</w:t>
+          <w:t>10</w:t>
         </w:r>
         <w:r>
           <w:rPr>
@@ -1226,7 +1226,7 @@
             <w:noProof/>
             <w:webHidden/>
           </w:rPr>
-          <w:t>9</w:t>
+          <w:t>12</w:t>
         </w:r>
         <w:r>
           <w:rPr>
@@ -1314,7 +1314,7 @@
             <w:noProof/>
             <w:webHidden/>
           </w:rPr>
-          <w:t>9</w:t>
+          <w:t>12</w:t>
         </w:r>
         <w:r>
           <w:rPr>
@@ -1402,7 +1402,7 @@
             <w:noProof/>
             <w:webHidden/>
           </w:rPr>
-          <w:t>17</w:t>
+          <w:t>20</w:t>
         </w:r>
         <w:r>
           <w:rPr>
@@ -1584,7 +1584,7 @@
             <w:noProof/>
             <w:webHidden/>
           </w:rPr>
-          <w:t>7</w:t>
+          <w:t>10</w:t>
         </w:r>
         <w:r>
           <w:rPr>
@@ -1653,7 +1653,7 @@
             <w:noProof/>
             <w:webHidden/>
           </w:rPr>
-          <w:t>12</w:t>
+          <w:t>15</w:t>
         </w:r>
         <w:r>
           <w:rPr>
@@ -1722,7 +1722,7 @@
             <w:noProof/>
             <w:webHidden/>
           </w:rPr>
-          <w:t>16</w:t>
+          <w:t>19</w:t>
         </w:r>
         <w:r>
           <w:rPr>
@@ -1791,7 +1791,7 @@
             <w:noProof/>
             <w:webHidden/>
           </w:rPr>
-          <w:t>19</w:t>
+          <w:t>22</w:t>
         </w:r>
         <w:r>
           <w:rPr>
@@ -2122,7 +2122,7 @@
     <w:tbl>
       <w:tblPr>
         <w:tblStyle w:val="Tabellenraster"/>
-        <w:tblW w:w="11340" w:type="dxa"/>
+        <w:tblW w:w="11429" w:type="dxa"/>
         <w:jc w:val="center"/>
         <w:tblBorders>
           <w:top w:val="single" w:sz="4" w:space="0" w:color="595959" w:themeColor="text1" w:themeTint="A6"/>
@@ -2136,11 +2136,11 @@
       </w:tblPr>
       <w:tblGrid>
         <w:gridCol w:w="1017"/>
-        <w:gridCol w:w="3535"/>
+        <w:gridCol w:w="4615"/>
         <w:gridCol w:w="1754"/>
         <w:gridCol w:w="1238"/>
         <w:gridCol w:w="1133"/>
-        <w:gridCol w:w="2663"/>
+        <w:gridCol w:w="1672"/>
       </w:tblGrid>
       <w:tr>
         <w:trPr>
@@ -2179,7 +2179,7 @@
         </w:tc>
         <w:tc>
           <w:tcPr>
-            <w:tcW w:w="3535" w:type="dxa"/>
+            <w:tcW w:w="4615" w:type="dxa"/>
             <w:tcBorders>
               <w:top w:val="single" w:sz="12" w:space="0" w:color="595959" w:themeColor="text1" w:themeTint="A6"/>
               <w:left w:val="single" w:sz="12" w:space="0" w:color="595959" w:themeColor="text1" w:themeTint="A6"/>
@@ -2299,7 +2299,7 @@
         </w:tc>
         <w:tc>
           <w:tcPr>
-            <w:tcW w:w="2663" w:type="dxa"/>
+            <w:tcW w:w="1672" w:type="dxa"/>
             <w:tcBorders>
               <w:top w:val="single" w:sz="12" w:space="0" w:color="595959" w:themeColor="text1" w:themeTint="A6"/>
               <w:left w:val="single" w:sz="12" w:space="0" w:color="595959" w:themeColor="text1" w:themeTint="A6"/>
@@ -2359,7 +2359,7 @@
         </w:tc>
         <w:tc>
           <w:tcPr>
-            <w:tcW w:w="3535" w:type="dxa"/>
+            <w:tcW w:w="4615" w:type="dxa"/>
             <w:tcBorders>
               <w:top w:val="single" w:sz="12" w:space="0" w:color="595959" w:themeColor="text1" w:themeTint="A6"/>
             </w:tcBorders>
@@ -2455,7 +2455,7 @@
         </w:tc>
         <w:tc>
           <w:tcPr>
-            <w:tcW w:w="2663" w:type="dxa"/>
+            <w:tcW w:w="1672" w:type="dxa"/>
             <w:tcBorders>
               <w:top w:val="single" w:sz="12" w:space="0" w:color="595959" w:themeColor="text1" w:themeTint="A6"/>
             </w:tcBorders>
@@ -2506,7 +2506,7 @@
         </w:tc>
         <w:tc>
           <w:tcPr>
-            <w:tcW w:w="3535" w:type="dxa"/>
+            <w:tcW w:w="4615" w:type="dxa"/>
             <w:vAlign w:val="center"/>
           </w:tcPr>
           <w:p>
@@ -2605,7 +2605,7 @@
         </w:tc>
         <w:tc>
           <w:tcPr>
-            <w:tcW w:w="2663" w:type="dxa"/>
+            <w:tcW w:w="1672" w:type="dxa"/>
             <w:vAlign w:val="center"/>
           </w:tcPr>
           <w:p>
@@ -2653,7 +2653,7 @@
         </w:tc>
         <w:tc>
           <w:tcPr>
-            <w:tcW w:w="3535" w:type="dxa"/>
+            <w:tcW w:w="4615" w:type="dxa"/>
             <w:vAlign w:val="center"/>
           </w:tcPr>
           <w:p>
@@ -2751,7 +2751,7 @@
         </w:tc>
         <w:tc>
           <w:tcPr>
-            <w:tcW w:w="2663" w:type="dxa"/>
+            <w:tcW w:w="1672" w:type="dxa"/>
             <w:vAlign w:val="center"/>
           </w:tcPr>
           <w:p>
@@ -2799,7 +2799,7 @@
         </w:tc>
         <w:tc>
           <w:tcPr>
-            <w:tcW w:w="3535" w:type="dxa"/>
+            <w:tcW w:w="4615" w:type="dxa"/>
             <w:vAlign w:val="center"/>
           </w:tcPr>
           <w:p>
@@ -2897,7 +2897,7 @@
         </w:tc>
         <w:tc>
           <w:tcPr>
-            <w:tcW w:w="2663" w:type="dxa"/>
+            <w:tcW w:w="1672" w:type="dxa"/>
             <w:vAlign w:val="center"/>
           </w:tcPr>
           <w:p>
@@ -2945,7 +2945,7 @@
         </w:tc>
         <w:tc>
           <w:tcPr>
-            <w:tcW w:w="3535" w:type="dxa"/>
+            <w:tcW w:w="4615" w:type="dxa"/>
             <w:vAlign w:val="center"/>
           </w:tcPr>
           <w:p>
@@ -3029,7 +3029,7 @@
         </w:tc>
         <w:tc>
           <w:tcPr>
-            <w:tcW w:w="2663" w:type="dxa"/>
+            <w:tcW w:w="1672" w:type="dxa"/>
             <w:vAlign w:val="center"/>
           </w:tcPr>
           <w:p>
@@ -3077,7 +3077,7 @@
         </w:tc>
         <w:tc>
           <w:tcPr>
-            <w:tcW w:w="3535" w:type="dxa"/>
+            <w:tcW w:w="4615" w:type="dxa"/>
             <w:vAlign w:val="center"/>
           </w:tcPr>
           <w:p>
@@ -3161,7 +3161,7 @@
         </w:tc>
         <w:tc>
           <w:tcPr>
-            <w:tcW w:w="2663" w:type="dxa"/>
+            <w:tcW w:w="1672" w:type="dxa"/>
             <w:vAlign w:val="center"/>
           </w:tcPr>
           <w:p>
@@ -3209,7 +3209,7 @@
         </w:tc>
         <w:tc>
           <w:tcPr>
-            <w:tcW w:w="3535" w:type="dxa"/>
+            <w:tcW w:w="4615" w:type="dxa"/>
             <w:vAlign w:val="center"/>
           </w:tcPr>
           <w:p>
@@ -3322,7 +3322,7 @@
         </w:tc>
         <w:tc>
           <w:tcPr>
-            <w:tcW w:w="2663" w:type="dxa"/>
+            <w:tcW w:w="1672" w:type="dxa"/>
             <w:vAlign w:val="center"/>
           </w:tcPr>
           <w:p>
@@ -3370,7 +3370,7 @@
         </w:tc>
         <w:tc>
           <w:tcPr>
-            <w:tcW w:w="3535" w:type="dxa"/>
+            <w:tcW w:w="4615" w:type="dxa"/>
             <w:vAlign w:val="center"/>
           </w:tcPr>
           <w:p>
@@ -3469,7 +3469,7 @@
         </w:tc>
         <w:tc>
           <w:tcPr>
-            <w:tcW w:w="2663" w:type="dxa"/>
+            <w:tcW w:w="1672" w:type="dxa"/>
             <w:vAlign w:val="center"/>
           </w:tcPr>
           <w:p>
@@ -3523,7 +3523,7 @@
         </w:tc>
         <w:tc>
           <w:tcPr>
-            <w:tcW w:w="3535" w:type="dxa"/>
+            <w:tcW w:w="4615" w:type="dxa"/>
             <w:vAlign w:val="center"/>
           </w:tcPr>
           <w:p>
@@ -3633,22 +3633,29 @@
         </w:tc>
         <w:tc>
           <w:tcPr>
-            <w:tcW w:w="2663" w:type="dxa"/>
-            <w:vAlign w:val="center"/>
-          </w:tcPr>
-          <w:p>
-            <w:pPr>
-              <w:spacing w:before="0" w:line="240" w:lineRule="auto"/>
-              <w:jc w:val="center"/>
-              <w:rPr>
-                <w:lang w:val="en-US"/>
-              </w:rPr>
-            </w:pPr>
-            <w:r>
-              <w:rPr>
-                <w:lang w:val="en-US"/>
-              </w:rPr>
-              <w:t xml:space="preserve">Returns all property keys of the </w:t>
+            <w:tcW w:w="1672" w:type="dxa"/>
+            <w:vAlign w:val="center"/>
+          </w:tcPr>
+          <w:p>
+            <w:pPr>
+              <w:spacing w:before="0" w:line="240" w:lineRule="auto"/>
+              <w:jc w:val="center"/>
+              <w:rPr>
+                <w:lang w:val="en-US"/>
+              </w:rPr>
+            </w:pPr>
+            <w:r>
+              <w:rPr>
+                <w:lang w:val="en-US"/>
+              </w:rPr>
+              <w:t xml:space="preserve">Returns all property keys </w:t>
+            </w:r>
+            <w:r>
+              <w:rPr>
+                <w:lang w:val="en-US"/>
+              </w:rPr>
+              <w:lastRenderedPageBreak/>
+              <w:t xml:space="preserve">of the </w:t>
             </w:r>
             <w:r>
               <w:rPr>
@@ -3681,13 +3688,14 @@
               <w:rPr>
                 <w:lang w:val="en-US"/>
               </w:rPr>
+              <w:lastRenderedPageBreak/>
               <w:t>GET</w:t>
             </w:r>
           </w:p>
         </w:tc>
         <w:tc>
           <w:tcPr>
-            <w:tcW w:w="3535" w:type="dxa"/>
+            <w:tcW w:w="4615" w:type="dxa"/>
             <w:vAlign w:val="center"/>
           </w:tcPr>
           <w:p>
@@ -3835,7 +3843,7 @@
         </w:tc>
         <w:tc>
           <w:tcPr>
-            <w:tcW w:w="2663" w:type="dxa"/>
+            <w:tcW w:w="1672" w:type="dxa"/>
             <w:vAlign w:val="center"/>
           </w:tcPr>
           <w:p>
@@ -3895,7 +3903,7 @@
         </w:tc>
         <w:tc>
           <w:tcPr>
-            <w:tcW w:w="3535" w:type="dxa"/>
+            <w:tcW w:w="4615" w:type="dxa"/>
             <w:vAlign w:val="center"/>
           </w:tcPr>
           <w:p>
@@ -4064,7 +4072,7 @@
         </w:tc>
         <w:tc>
           <w:tcPr>
-            <w:tcW w:w="2663" w:type="dxa"/>
+            <w:tcW w:w="1672" w:type="dxa"/>
             <w:vAlign w:val="center"/>
           </w:tcPr>
           <w:p>
@@ -4118,7 +4126,7 @@
         </w:tc>
         <w:tc>
           <w:tcPr>
-            <w:tcW w:w="3535" w:type="dxa"/>
+            <w:tcW w:w="4615" w:type="dxa"/>
             <w:vAlign w:val="center"/>
           </w:tcPr>
           <w:p>
@@ -4218,7 +4226,7 @@
         </w:tc>
         <w:tc>
           <w:tcPr>
-            <w:tcW w:w="2663" w:type="dxa"/>
+            <w:tcW w:w="1672" w:type="dxa"/>
             <w:vAlign w:val="center"/>
           </w:tcPr>
           <w:p>
@@ -4314,7 +4322,7 @@
         </w:tc>
         <w:tc>
           <w:tcPr>
-            <w:tcW w:w="3535" w:type="dxa"/>
+            <w:tcW w:w="4615" w:type="dxa"/>
             <w:vAlign w:val="center"/>
           </w:tcPr>
           <w:p>
@@ -4428,7 +4436,7 @@
         </w:tc>
         <w:tc>
           <w:tcPr>
-            <w:tcW w:w="2663" w:type="dxa"/>
+            <w:tcW w:w="1672" w:type="dxa"/>
             <w:vAlign w:val="center"/>
           </w:tcPr>
           <w:p>
@@ -4476,7 +4484,7 @@
         </w:tc>
         <w:tc>
           <w:tcPr>
-            <w:tcW w:w="3535" w:type="dxa"/>
+            <w:tcW w:w="4615" w:type="dxa"/>
             <w:vAlign w:val="center"/>
           </w:tcPr>
           <w:p>
@@ -4506,7 +4514,6 @@
               <w:rPr>
                 <w:lang w:val="en-US"/>
               </w:rPr>
-              <w:lastRenderedPageBreak/>
               <w:t>{</w:t>
             </w:r>
             <w:r>
@@ -4543,7 +4550,6 @@
                 <w:color w:val="548DD4" w:themeColor="text2" w:themeTint="99"/>
                 <w:lang w:val="en-US"/>
               </w:rPr>
-              <w:lastRenderedPageBreak/>
               <w:t>componentId</w:t>
             </w:r>
           </w:p>
@@ -4592,29 +4598,22 @@
         </w:tc>
         <w:tc>
           <w:tcPr>
-            <w:tcW w:w="2663" w:type="dxa"/>
-            <w:vAlign w:val="center"/>
-          </w:tcPr>
-          <w:p>
-            <w:pPr>
-              <w:spacing w:before="0" w:line="240" w:lineRule="auto"/>
-              <w:jc w:val="center"/>
-              <w:rPr>
-                <w:lang w:val="en-US"/>
-              </w:rPr>
-            </w:pPr>
-            <w:r>
-              <w:rPr>
-                <w:lang w:val="en-US"/>
-              </w:rPr>
-              <w:t xml:space="preserve">Returns the output port </w:t>
-            </w:r>
-            <w:r>
-              <w:rPr>
-                <w:lang w:val="en-US"/>
-              </w:rPr>
-              <w:lastRenderedPageBreak/>
-              <w:t>ids of the specified component</w:t>
+            <w:tcW w:w="1672" w:type="dxa"/>
+            <w:vAlign w:val="center"/>
+          </w:tcPr>
+          <w:p>
+            <w:pPr>
+              <w:spacing w:before="0" w:line="240" w:lineRule="auto"/>
+              <w:jc w:val="center"/>
+              <w:rPr>
+                <w:lang w:val="en-US"/>
+              </w:rPr>
+            </w:pPr>
+            <w:r>
+              <w:rPr>
+                <w:lang w:val="en-US"/>
+              </w:rPr>
+              <w:t>Returns the output port ids of the specified component</w:t>
             </w:r>
           </w:p>
         </w:tc>
@@ -4641,14 +4640,13 @@
               <w:rPr>
                 <w:lang w:val="en-US"/>
               </w:rPr>
-              <w:lastRenderedPageBreak/>
               <w:t>GET</w:t>
             </w:r>
           </w:p>
         </w:tc>
         <w:tc>
           <w:tcPr>
-            <w:tcW w:w="3535" w:type="dxa"/>
+            <w:tcW w:w="4615" w:type="dxa"/>
             <w:vAlign w:val="center"/>
           </w:tcPr>
           <w:p>
@@ -4813,7 +4811,7 @@
         </w:tc>
         <w:tc>
           <w:tcPr>
-            <w:tcW w:w="2663" w:type="dxa"/>
+            <w:tcW w:w="1672" w:type="dxa"/>
             <w:vAlign w:val="center"/>
           </w:tcPr>
           <w:p>
@@ -4861,7 +4859,7 @@
         </w:tc>
         <w:tc>
           <w:tcPr>
-            <w:tcW w:w="3535" w:type="dxa"/>
+            <w:tcW w:w="4615" w:type="dxa"/>
             <w:vAlign w:val="center"/>
           </w:tcPr>
           <w:p>
@@ -5031,7 +5029,7 @@
         </w:tc>
         <w:tc>
           <w:tcPr>
-            <w:tcW w:w="2663" w:type="dxa"/>
+            <w:tcW w:w="1672" w:type="dxa"/>
             <w:vAlign w:val="center"/>
           </w:tcPr>
           <w:p>
@@ -5079,7 +5077,7 @@
         </w:tc>
         <w:tc>
           <w:tcPr>
-            <w:tcW w:w="3535" w:type="dxa"/>
+            <w:tcW w:w="4615" w:type="dxa"/>
             <w:vAlign w:val="center"/>
           </w:tcPr>
           <w:p>
@@ -5208,7 +5206,7 @@
         </w:tc>
         <w:tc>
           <w:tcPr>
-            <w:tcW w:w="2663" w:type="dxa"/>
+            <w:tcW w:w="1672" w:type="dxa"/>
             <w:vAlign w:val="center"/>
           </w:tcPr>
           <w:p>
@@ -5235,7 +5233,14 @@
               <w:rPr>
                 <w:lang w:val="en-US"/>
               </w:rPr>
-              <w:t xml:space="preserve"> component</w:t>
+              <w:t xml:space="preserve"> </w:t>
+            </w:r>
+            <w:r>
+              <w:rPr>
+                <w:lang w:val="en-US"/>
+              </w:rPr>
+              <w:lastRenderedPageBreak/>
+              <w:t>component</w:t>
             </w:r>
           </w:p>
         </w:tc>
@@ -5262,13 +5267,14 @@
               <w:rPr>
                 <w:lang w:val="en-US"/>
               </w:rPr>
+              <w:lastRenderedPageBreak/>
               <w:t>GET</w:t>
             </w:r>
           </w:p>
         </w:tc>
         <w:tc>
           <w:tcPr>
-            <w:tcW w:w="3535" w:type="dxa"/>
+            <w:tcW w:w="4615" w:type="dxa"/>
             <w:vAlign w:val="center"/>
           </w:tcPr>
           <w:p>
@@ -5382,7 +5388,7 @@
         </w:tc>
         <w:tc>
           <w:tcPr>
-            <w:tcW w:w="2663" w:type="dxa"/>
+            <w:tcW w:w="1672" w:type="dxa"/>
             <w:vAlign w:val="center"/>
           </w:tcPr>
           <w:p>
@@ -5442,7 +5448,7 @@
         </w:tc>
         <w:tc>
           <w:tcPr>
-            <w:tcW w:w="3535" w:type="dxa"/>
+            <w:tcW w:w="4615" w:type="dxa"/>
             <w:vAlign w:val="center"/>
           </w:tcPr>
           <w:p>
@@ -5549,7 +5555,7 @@
         </w:tc>
         <w:tc>
           <w:tcPr>
-            <w:tcW w:w="2663" w:type="dxa"/>
+            <w:tcW w:w="1672" w:type="dxa"/>
             <w:vAlign w:val="center"/>
           </w:tcPr>
           <w:p>
@@ -5609,7 +5615,7 @@
         </w:tc>
         <w:tc>
           <w:tcPr>
-            <w:tcW w:w="3535" w:type="dxa"/>
+            <w:tcW w:w="4615" w:type="dxa"/>
             <w:vAlign w:val="center"/>
           </w:tcPr>
           <w:p>
@@ -5729,7 +5735,7 @@
         </w:tc>
         <w:tc>
           <w:tcPr>
-            <w:tcW w:w="2663" w:type="dxa"/>
+            <w:tcW w:w="1672" w:type="dxa"/>
             <w:vAlign w:val="center"/>
           </w:tcPr>
           <w:p>
@@ -5777,7 +5783,7 @@
         </w:tc>
         <w:tc>
           <w:tcPr>
-            <w:tcW w:w="3535" w:type="dxa"/>
+            <w:tcW w:w="4615" w:type="dxa"/>
             <w:vAlign w:val="center"/>
           </w:tcPr>
           <w:p>
@@ -5897,7 +5903,7 @@
         </w:tc>
         <w:tc>
           <w:tcPr>
-            <w:tcW w:w="2663" w:type="dxa"/>
+            <w:tcW w:w="1672" w:type="dxa"/>
             <w:vAlign w:val="center"/>
           </w:tcPr>
           <w:p>
@@ -5957,7 +5963,7 @@
         </w:tc>
         <w:tc>
           <w:tcPr>
-            <w:tcW w:w="3535" w:type="dxa"/>
+            <w:tcW w:w="4615" w:type="dxa"/>
             <w:vAlign w:val="center"/>
           </w:tcPr>
           <w:p>
@@ -6064,7 +6070,7 @@
         </w:tc>
         <w:tc>
           <w:tcPr>
-            <w:tcW w:w="2663" w:type="dxa"/>
+            <w:tcW w:w="1672" w:type="dxa"/>
             <w:vAlign w:val="center"/>
           </w:tcPr>
           <w:p>
@@ -6124,7 +6130,7 @@
         </w:tc>
         <w:tc>
           <w:tcPr>
-            <w:tcW w:w="3535" w:type="dxa"/>
+            <w:tcW w:w="4615" w:type="dxa"/>
             <w:vAlign w:val="center"/>
           </w:tcPr>
           <w:p>
@@ -6244,7 +6250,7 @@
         </w:tc>
         <w:tc>
           <w:tcPr>
-            <w:tcW w:w="2663" w:type="dxa"/>
+            <w:tcW w:w="1672" w:type="dxa"/>
             <w:vAlign w:val="center"/>
           </w:tcPr>
           <w:p>
@@ -6292,7 +6298,7 @@
         </w:tc>
         <w:tc>
           <w:tcPr>
-            <w:tcW w:w="3535" w:type="dxa"/>
+            <w:tcW w:w="4615" w:type="dxa"/>
             <w:vAlign w:val="center"/>
           </w:tcPr>
           <w:p>
@@ -6412,7 +6418,7 @@
         </w:tc>
         <w:tc>
           <w:tcPr>
-            <w:tcW w:w="2663" w:type="dxa"/>
+            <w:tcW w:w="1672" w:type="dxa"/>
             <w:vAlign w:val="center"/>
           </w:tcPr>
           <w:p>
@@ -6460,7 +6466,7 @@
         </w:tc>
         <w:tc>
           <w:tcPr>
-            <w:tcW w:w="3535" w:type="dxa"/>
+            <w:tcW w:w="4615" w:type="dxa"/>
             <w:vAlign w:val="center"/>
           </w:tcPr>
           <w:p>
@@ -6558,22 +6564,29 @@
         </w:tc>
         <w:tc>
           <w:tcPr>
-            <w:tcW w:w="2663" w:type="dxa"/>
-            <w:vAlign w:val="center"/>
-          </w:tcPr>
-          <w:p>
-            <w:pPr>
-              <w:spacing w:before="0" w:line="240" w:lineRule="auto"/>
-              <w:jc w:val="center"/>
-              <w:rPr>
-                <w:lang w:val="en-US"/>
-              </w:rPr>
-            </w:pPr>
-            <w:r>
-              <w:rPr>
-                <w:lang w:val="en-US"/>
-              </w:rPr>
-              <w:t>Returns an xml representation of a model in a specific file</w:t>
+            <w:tcW w:w="1672" w:type="dxa"/>
+            <w:vAlign w:val="center"/>
+          </w:tcPr>
+          <w:p>
+            <w:pPr>
+              <w:spacing w:before="0" w:line="240" w:lineRule="auto"/>
+              <w:jc w:val="center"/>
+              <w:rPr>
+                <w:lang w:val="en-US"/>
+              </w:rPr>
+            </w:pPr>
+            <w:r>
+              <w:rPr>
+                <w:lang w:val="en-US"/>
+              </w:rPr>
+              <w:t xml:space="preserve">Returns an xml representation </w:t>
+            </w:r>
+            <w:r>
+              <w:rPr>
+                <w:lang w:val="en-US"/>
+              </w:rPr>
+              <w:lastRenderedPageBreak/>
+              <w:t>of a model in a specific file</w:t>
             </w:r>
           </w:p>
         </w:tc>
@@ -6600,13 +6613,14 @@
               <w:rPr>
                 <w:lang w:val="en-US"/>
               </w:rPr>
+              <w:lastRenderedPageBreak/>
               <w:t>POST</w:t>
             </w:r>
           </w:p>
         </w:tc>
         <w:tc>
           <w:tcPr>
-            <w:tcW w:w="3535" w:type="dxa"/>
+            <w:tcW w:w="4615" w:type="dxa"/>
             <w:vAlign w:val="center"/>
           </w:tcPr>
           <w:p>
@@ -6746,7 +6760,7 @@
         </w:tc>
         <w:tc>
           <w:tcPr>
-            <w:tcW w:w="2663" w:type="dxa"/>
+            <w:tcW w:w="1672" w:type="dxa"/>
             <w:vAlign w:val="center"/>
           </w:tcPr>
           <w:p>
@@ -6800,7 +6814,7 @@
         </w:tc>
         <w:tc>
           <w:tcPr>
-            <w:tcW w:w="3535" w:type="dxa"/>
+            <w:tcW w:w="4615" w:type="dxa"/>
             <w:vAlign w:val="center"/>
           </w:tcPr>
           <w:p>
@@ -6933,7 +6947,7 @@
         </w:tc>
         <w:tc>
           <w:tcPr>
-            <w:tcW w:w="2663" w:type="dxa"/>
+            <w:tcW w:w="1672" w:type="dxa"/>
             <w:vAlign w:val="center"/>
           </w:tcPr>
           <w:p>
@@ -6975,14 +6989,13 @@
               <w:rPr>
                 <w:lang w:val="en-US"/>
               </w:rPr>
-              <w:lastRenderedPageBreak/>
               <w:t>DELETE</w:t>
             </w:r>
           </w:p>
         </w:tc>
         <w:tc>
           <w:tcPr>
-            <w:tcW w:w="3535" w:type="dxa"/>
+            <w:tcW w:w="4615" w:type="dxa"/>
             <w:vAlign w:val="center"/>
           </w:tcPr>
           <w:p>
@@ -7080,7 +7093,7 @@
         </w:tc>
         <w:tc>
           <w:tcPr>
-            <w:tcW w:w="2663" w:type="dxa"/>
+            <w:tcW w:w="1672" w:type="dxa"/>
             <w:vAlign w:val="center"/>
           </w:tcPr>
           <w:p>
@@ -7128,7 +7141,7 @@
         </w:tc>
         <w:tc>
           <w:tcPr>
-            <w:tcW w:w="3535" w:type="dxa"/>
+            <w:tcW w:w="4615" w:type="dxa"/>
             <w:vAlign w:val="center"/>
           </w:tcPr>
           <w:p>
@@ -7212,7 +7225,7 @@
         </w:tc>
         <w:tc>
           <w:tcPr>
-            <w:tcW w:w="2663" w:type="dxa"/>
+            <w:tcW w:w="1672" w:type="dxa"/>
             <w:vAlign w:val="center"/>
           </w:tcPr>
           <w:p>
@@ -7260,7 +7273,7 @@
         </w:tc>
         <w:tc>
           <w:tcPr>
-            <w:tcW w:w="3535" w:type="dxa"/>
+            <w:tcW w:w="4615" w:type="dxa"/>
             <w:vAlign w:val="center"/>
           </w:tcPr>
           <w:p>
@@ -7359,7 +7372,7 @@
         </w:tc>
         <w:tc>
           <w:tcPr>
-            <w:tcW w:w="2663" w:type="dxa"/>
+            <w:tcW w:w="1672" w:type="dxa"/>
             <w:vAlign w:val="center"/>
           </w:tcPr>
           <w:p>
@@ -7407,7 +7420,7 @@
         </w:tc>
         <w:tc>
           <w:tcPr>
-            <w:tcW w:w="3535" w:type="dxa"/>
+            <w:tcW w:w="4615" w:type="dxa"/>
             <w:vAlign w:val="center"/>
           </w:tcPr>
           <w:p>
@@ -7506,7 +7519,7 @@
         </w:tc>
         <w:tc>
           <w:tcPr>
-            <w:tcW w:w="2663" w:type="dxa"/>
+            <w:tcW w:w="1672" w:type="dxa"/>
             <w:vAlign w:val="center"/>
           </w:tcPr>
           <w:p>
@@ -7548,47 +7561,55 @@
               <w:rPr>
                 <w:lang w:val="en-US"/>
               </w:rPr>
-              <w:t>GET</w:t>
-            </w:r>
-          </w:p>
-        </w:tc>
-        <w:tc>
-          <w:tcPr>
-            <w:tcW w:w="3535" w:type="dxa"/>
-            <w:vAlign w:val="center"/>
-          </w:tcPr>
-          <w:p>
-            <w:pPr>
-              <w:spacing w:before="0" w:line="240" w:lineRule="auto"/>
-              <w:jc w:val="center"/>
-              <w:rPr>
-                <w:lang w:val="en-US"/>
-              </w:rPr>
-            </w:pPr>
-            <w:r>
-              <w:rPr>
-                <w:lang w:val="en-US"/>
-              </w:rPr>
-              <w:t>/restfunctions</w:t>
-            </w:r>
-          </w:p>
-          <w:p>
-            <w:pPr>
-              <w:spacing w:before="0" w:line="240" w:lineRule="auto"/>
-              <w:jc w:val="center"/>
-              <w:rPr>
-                <w:lang w:val="en-US"/>
-              </w:rPr>
-            </w:pPr>
-          </w:p>
-          <w:p>
-            <w:pPr>
-              <w:spacing w:before="0" w:line="240" w:lineRule="auto"/>
-              <w:jc w:val="center"/>
-              <w:rPr>
-                <w:lang w:val="en-US"/>
-              </w:rPr>
-            </w:pPr>
+              <w:t>POST</w:t>
+            </w:r>
+          </w:p>
+        </w:tc>
+        <w:tc>
+          <w:tcPr>
+            <w:tcW w:w="4615" w:type="dxa"/>
+            <w:vAlign w:val="center"/>
+          </w:tcPr>
+          <w:p>
+            <w:pPr>
+              <w:spacing w:before="0" w:line="240" w:lineRule="auto"/>
+              <w:jc w:val="center"/>
+              <w:rPr>
+                <w:lang w:val="en-US"/>
+              </w:rPr>
+            </w:pPr>
+            <w:r>
+              <w:rPr>
+                <w:lang w:val="en-US"/>
+              </w:rPr>
+              <w:t>/storage/webapps/{</w:t>
+            </w:r>
+            <w:r>
+              <w:rPr>
+                <w:color w:val="4F81BD" w:themeColor="accent1"/>
+                <w:lang w:val="en-US"/>
+              </w:rPr>
+              <w:t>webappName</w:t>
+            </w:r>
+            <w:r>
+              <w:rPr>
+                <w:lang w:val="en-US"/>
+              </w:rPr>
+              <w:t>}/{</w:t>
+            </w:r>
+            <w:r>
+              <w:rPr>
+                <w:color w:val="4F81BD" w:themeColor="accent1"/>
+                <w:lang w:val="en-US"/>
+              </w:rPr>
+              <w:t>filepath</w:t>
+            </w:r>
+            <w:r>
+              <w:rPr>
+                <w:lang w:val="en-US"/>
+              </w:rPr>
+              <w:t>}</w:t>
+            </w:r>
           </w:p>
         </w:tc>
         <w:tc>
@@ -7601,14 +7622,55 @@
               <w:spacing w:before="0" w:line="240" w:lineRule="auto"/>
               <w:jc w:val="center"/>
               <w:rPr>
-                <w:lang w:val="en-US"/>
-              </w:rPr>
-            </w:pPr>
-            <w:r>
-              <w:rPr>
-                <w:lang w:val="en-US"/>
-              </w:rPr>
-              <w:t>-</w:t>
+                <w:color w:val="548DD4" w:themeColor="text2" w:themeTint="99"/>
+                <w:lang w:val="en-US"/>
+              </w:rPr>
+            </w:pPr>
+            <w:r>
+              <w:rPr>
+                <w:color w:val="548DD4" w:themeColor="text2" w:themeTint="99"/>
+                <w:lang w:val="en-US"/>
+              </w:rPr>
+              <w:t>webappName,</w:t>
+            </w:r>
+          </w:p>
+          <w:p>
+            <w:pPr>
+              <w:spacing w:before="0" w:line="240" w:lineRule="auto"/>
+              <w:jc w:val="center"/>
+              <w:rPr>
+                <w:color w:val="548DD4" w:themeColor="text2" w:themeTint="99"/>
+                <w:lang w:val="en-US"/>
+              </w:rPr>
+            </w:pPr>
+            <w:r>
+              <w:rPr>
+                <w:color w:val="548DD4" w:themeColor="text2" w:themeTint="99"/>
+                <w:lang w:val="en-US"/>
+              </w:rPr>
+              <w:t>filepath,</w:t>
+            </w:r>
+          </w:p>
+          <w:p>
+            <w:pPr>
+              <w:spacing w:before="0" w:line="240" w:lineRule="auto"/>
+              <w:jc w:val="center"/>
+              <w:rPr>
+                <w:lang w:val="en-US"/>
+              </w:rPr>
+            </w:pPr>
+            <w:r>
+              <w:rPr>
+                <w:lang w:val="en-US"/>
+              </w:rPr>
+              <w:t>data</w:t>
+            </w:r>
+            <w:r>
+              <w:rPr>
+                <w:lang w:val="en-US"/>
+              </w:rPr>
+              <w:br/>
+              <w:t>(in body)</w:t>
             </w:r>
           </w:p>
         </w:tc>
@@ -7629,7 +7691,7 @@
               <w:rPr>
                 <w:lang w:val="en-US"/>
               </w:rPr>
-              <w:t>-</w:t>
+              <w:t>TEXT</w:t>
             </w:r>
           </w:p>
         </w:tc>
@@ -7650,28 +7712,28 @@
               <w:rPr>
                 <w:lang w:val="en-US"/>
               </w:rPr>
-              <w:t>JSON</w:t>
-            </w:r>
-          </w:p>
-        </w:tc>
-        <w:tc>
-          <w:tcPr>
-            <w:tcW w:w="2663" w:type="dxa"/>
-            <w:vAlign w:val="center"/>
-          </w:tcPr>
-          <w:p>
-            <w:pPr>
-              <w:spacing w:before="0" w:line="240" w:lineRule="auto"/>
-              <w:jc w:val="center"/>
-              <w:rPr>
-                <w:lang w:val="en-US"/>
-              </w:rPr>
-            </w:pPr>
-            <w:r>
-              <w:rPr>
-                <w:lang w:val="en-US"/>
-              </w:rPr>
-              <w:t>Returns a list with all the available rest functions</w:t>
+              <w:t>TEXT</w:t>
+            </w:r>
+          </w:p>
+        </w:tc>
+        <w:tc>
+          <w:tcPr>
+            <w:tcW w:w="1672" w:type="dxa"/>
+            <w:vAlign w:val="center"/>
+          </w:tcPr>
+          <w:p>
+            <w:pPr>
+              <w:spacing w:before="0" w:line="240" w:lineRule="auto"/>
+              <w:jc w:val="center"/>
+              <w:rPr>
+                <w:lang w:val="en-US"/>
+              </w:rPr>
+            </w:pPr>
+            <w:r>
+              <w:rPr>
+                <w:lang w:val="en-US"/>
+              </w:rPr>
+              <w:t>Stores data for a specific webapp.</w:t>
             </w:r>
           </w:p>
         </w:tc>
@@ -7704,22 +7766,48 @@
         </w:tc>
         <w:tc>
           <w:tcPr>
-            <w:tcW w:w="3535" w:type="dxa"/>
-            <w:vAlign w:val="center"/>
-          </w:tcPr>
-          <w:p>
-            <w:pPr>
-              <w:spacing w:before="0" w:line="240" w:lineRule="auto"/>
-              <w:jc w:val="center"/>
-              <w:rPr>
-                <w:lang w:val="en-US"/>
-              </w:rPr>
-            </w:pPr>
-            <w:r>
-              <w:rPr>
-                <w:lang w:val="en-US"/>
-              </w:rPr>
-              <w:t>/runtime/deployment/listener</w:t>
+            <w:tcW w:w="4615" w:type="dxa"/>
+            <w:vAlign w:val="center"/>
+          </w:tcPr>
+          <w:p>
+            <w:pPr>
+              <w:spacing w:before="0" w:line="240" w:lineRule="auto"/>
+              <w:jc w:val="center"/>
+              <w:rPr>
+                <w:lang w:val="en-US"/>
+              </w:rPr>
+            </w:pPr>
+            <w:r>
+              <w:rPr>
+                <w:lang w:val="en-US"/>
+              </w:rPr>
+              <w:t>/storage/webapps/{</w:t>
+            </w:r>
+            <w:r>
+              <w:rPr>
+                <w:color w:val="4F81BD" w:themeColor="accent1"/>
+                <w:lang w:val="en-US"/>
+              </w:rPr>
+              <w:t>webappName</w:t>
+            </w:r>
+            <w:r>
+              <w:rPr>
+                <w:lang w:val="en-US"/>
+              </w:rPr>
+              <w:t>}/{</w:t>
+            </w:r>
+            <w:r>
+              <w:rPr>
+                <w:color w:val="4F81BD" w:themeColor="accent1"/>
+                <w:lang w:val="en-US"/>
+              </w:rPr>
+              <w:t>filepath</w:t>
+            </w:r>
+            <w:r>
+              <w:rPr>
+                <w:lang w:val="en-US"/>
+              </w:rPr>
+              <w:t>}</w:t>
             </w:r>
           </w:p>
         </w:tc>
@@ -7733,6 +7821,46 @@
               <w:spacing w:before="0" w:line="240" w:lineRule="auto"/>
               <w:jc w:val="center"/>
               <w:rPr>
+                <w:color w:val="548DD4" w:themeColor="text2" w:themeTint="99"/>
+                <w:lang w:val="en-US"/>
+              </w:rPr>
+            </w:pPr>
+            <w:r>
+              <w:rPr>
+                <w:color w:val="548DD4" w:themeColor="text2" w:themeTint="99"/>
+                <w:lang w:val="en-US"/>
+              </w:rPr>
+              <w:t>webappName,</w:t>
+            </w:r>
+          </w:p>
+          <w:p>
+            <w:pPr>
+              <w:spacing w:before="0" w:line="240" w:lineRule="auto"/>
+              <w:jc w:val="center"/>
+              <w:rPr>
+                <w:color w:val="548DD4" w:themeColor="text2" w:themeTint="99"/>
+                <w:lang w:val="en-US"/>
+              </w:rPr>
+            </w:pPr>
+            <w:r>
+              <w:rPr>
+                <w:color w:val="548DD4" w:themeColor="text2" w:themeTint="99"/>
+                <w:lang w:val="en-US"/>
+              </w:rPr>
+              <w:t>filepath</w:t>
+            </w:r>
+          </w:p>
+        </w:tc>
+        <w:tc>
+          <w:tcPr>
+            <w:tcW w:w="1238" w:type="dxa"/>
+            <w:vAlign w:val="center"/>
+          </w:tcPr>
+          <w:p>
+            <w:pPr>
+              <w:spacing w:before="0" w:line="240" w:lineRule="auto"/>
+              <w:jc w:val="center"/>
+              <w:rPr>
                 <w:lang w:val="en-US"/>
               </w:rPr>
             </w:pPr>
@@ -7746,27 +7874,6 @@
         </w:tc>
         <w:tc>
           <w:tcPr>
-            <w:tcW w:w="1238" w:type="dxa"/>
-            <w:vAlign w:val="center"/>
-          </w:tcPr>
-          <w:p>
-            <w:pPr>
-              <w:spacing w:before="0" w:line="240" w:lineRule="auto"/>
-              <w:jc w:val="center"/>
-              <w:rPr>
-                <w:lang w:val="en-US"/>
-              </w:rPr>
-            </w:pPr>
-            <w:r>
-              <w:rPr>
-                <w:lang w:val="en-US"/>
-              </w:rPr>
-              <w:t>-</w:t>
-            </w:r>
-          </w:p>
-        </w:tc>
-        <w:tc>
-          <w:tcPr>
             <w:tcW w:w="1133" w:type="dxa"/>
             <w:vAlign w:val="center"/>
           </w:tcPr>
@@ -7788,23 +7895,22 @@
         </w:tc>
         <w:tc>
           <w:tcPr>
-            <w:tcW w:w="2663" w:type="dxa"/>
-            <w:vAlign w:val="center"/>
-          </w:tcPr>
-          <w:p>
-            <w:pPr>
-              <w:keepNext/>
-              <w:spacing w:before="0" w:line="240" w:lineRule="auto"/>
-              <w:jc w:val="center"/>
-              <w:rPr>
-                <w:lang w:val="en-US"/>
-              </w:rPr>
-            </w:pPr>
-            <w:r>
-              <w:rPr>
-                <w:lang w:val="en-US"/>
-              </w:rPr>
-              <w:t>Opens a persistent connection with ARE and listens for model deployment events (SSE).</w:t>
+            <w:tcW w:w="1672" w:type="dxa"/>
+            <w:vAlign w:val="center"/>
+          </w:tcPr>
+          <w:p>
+            <w:pPr>
+              <w:spacing w:before="0" w:line="240" w:lineRule="auto"/>
+              <w:jc w:val="center"/>
+              <w:rPr>
+                <w:lang w:val="en-US"/>
+              </w:rPr>
+            </w:pPr>
+            <w:r>
+              <w:rPr>
+                <w:lang w:val="en-US"/>
+              </w:rPr>
+              <w:t>Returns saved data for a webapp</w:t>
             </w:r>
           </w:p>
         </w:tc>
@@ -7831,29 +7937,48 @@
               <w:rPr>
                 <w:lang w:val="en-US"/>
               </w:rPr>
+              <w:lastRenderedPageBreak/>
               <w:t>GET</w:t>
             </w:r>
           </w:p>
         </w:tc>
         <w:tc>
           <w:tcPr>
-            <w:tcW w:w="3535" w:type="dxa"/>
-            <w:vAlign w:val="center"/>
-          </w:tcPr>
-          <w:p>
-            <w:pPr>
-              <w:spacing w:before="0" w:line="240" w:lineRule="auto"/>
-              <w:jc w:val="center"/>
-              <w:rPr>
-                <w:lang w:val="en-US"/>
-              </w:rPr>
-            </w:pPr>
-            <w:r>
-              <w:rPr>
-                <w:lang w:val="en-US"/>
-              </w:rPr>
-              <w:t>/runtime/model/state/listener</w:t>
-            </w:r>
+            <w:tcW w:w="4615" w:type="dxa"/>
+            <w:vAlign w:val="center"/>
+          </w:tcPr>
+          <w:p>
+            <w:pPr>
+              <w:spacing w:before="0" w:line="240" w:lineRule="auto"/>
+              <w:jc w:val="center"/>
+              <w:rPr>
+                <w:lang w:val="en-US"/>
+              </w:rPr>
+            </w:pPr>
+            <w:r>
+              <w:rPr>
+                <w:lang w:val="en-US"/>
+              </w:rPr>
+              <w:t>/restfunctions</w:t>
+            </w:r>
+          </w:p>
+          <w:p>
+            <w:pPr>
+              <w:spacing w:before="0" w:line="240" w:lineRule="auto"/>
+              <w:jc w:val="center"/>
+              <w:rPr>
+                <w:lang w:val="en-US"/>
+              </w:rPr>
+            </w:pPr>
+          </w:p>
+          <w:p>
+            <w:pPr>
+              <w:spacing w:before="0" w:line="240" w:lineRule="auto"/>
+              <w:jc w:val="center"/>
+              <w:rPr>
+                <w:lang w:val="en-US"/>
+              </w:rPr>
+            </w:pPr>
           </w:p>
         </w:tc>
         <w:tc>
@@ -7915,29 +8040,28 @@
               <w:rPr>
                 <w:lang w:val="en-US"/>
               </w:rPr>
-              <w:t>TEXT</w:t>
-            </w:r>
-          </w:p>
-        </w:tc>
-        <w:tc>
-          <w:tcPr>
-            <w:tcW w:w="2663" w:type="dxa"/>
-            <w:vAlign w:val="center"/>
-          </w:tcPr>
-          <w:p>
-            <w:pPr>
-              <w:keepNext/>
-              <w:spacing w:before="0" w:line="240" w:lineRule="auto"/>
-              <w:jc w:val="center"/>
-              <w:rPr>
-                <w:lang w:val="en-US"/>
-              </w:rPr>
-            </w:pPr>
-            <w:r>
-              <w:rPr>
-                <w:lang w:val="en-US"/>
-              </w:rPr>
-              <w:t>Opens a persistent connection with ARE and listens for model state change events (SSE).</w:t>
+              <w:t>JSON</w:t>
+            </w:r>
+          </w:p>
+        </w:tc>
+        <w:tc>
+          <w:tcPr>
+            <w:tcW w:w="1672" w:type="dxa"/>
+            <w:vAlign w:val="center"/>
+          </w:tcPr>
+          <w:p>
+            <w:pPr>
+              <w:spacing w:before="0" w:line="240" w:lineRule="auto"/>
+              <w:jc w:val="center"/>
+              <w:rPr>
+                <w:lang w:val="en-US"/>
+              </w:rPr>
+            </w:pPr>
+            <w:r>
+              <w:rPr>
+                <w:lang w:val="en-US"/>
+              </w:rPr>
+              <w:t>Returns a list with all the available rest functions</w:t>
             </w:r>
           </w:p>
         </w:tc>
@@ -7970,43 +8094,22 @@
         </w:tc>
         <w:tc>
           <w:tcPr>
-            <w:tcW w:w="3535" w:type="dxa"/>
-            <w:vAlign w:val="center"/>
-          </w:tcPr>
-          <w:p>
-            <w:pPr>
-              <w:spacing w:before="0" w:line="240" w:lineRule="auto"/>
-              <w:jc w:val="center"/>
-              <w:rPr>
-                <w:lang w:val="en-US"/>
-              </w:rPr>
-            </w:pPr>
-            <w:r>
-              <w:rPr>
-                <w:lang w:val="en-US"/>
-              </w:rPr>
-              <w:t>/runtime/model/</w:t>
-            </w:r>
-            <w:r>
-              <w:rPr>
-                <w:lang w:val="en-US"/>
-              </w:rPr>
-              <w:t>channels/event</w:t>
-            </w:r>
-          </w:p>
-          <w:p>
-            <w:pPr>
-              <w:spacing w:before="0" w:line="240" w:lineRule="auto"/>
-              <w:jc w:val="center"/>
-              <w:rPr>
-                <w:lang w:val="en-US"/>
-              </w:rPr>
-            </w:pPr>
-            <w:r>
-              <w:rPr>
-                <w:lang w:val="en-US"/>
-              </w:rPr>
-              <w:t>/listener</w:t>
+            <w:tcW w:w="4615" w:type="dxa"/>
+            <w:vAlign w:val="center"/>
+          </w:tcPr>
+          <w:p>
+            <w:pPr>
+              <w:spacing w:before="0" w:line="240" w:lineRule="auto"/>
+              <w:jc w:val="center"/>
+              <w:rPr>
+                <w:lang w:val="en-US"/>
+              </w:rPr>
+            </w:pPr>
+            <w:r>
+              <w:rPr>
+                <w:lang w:val="en-US"/>
+              </w:rPr>
+              <w:t>/runtime/deployment/listener</w:t>
             </w:r>
           </w:p>
         </w:tc>
@@ -8069,13 +8172,13 @@
               <w:rPr>
                 <w:lang w:val="en-US"/>
               </w:rPr>
-              <w:t>JSON</w:t>
-            </w:r>
-          </w:p>
-        </w:tc>
-        <w:tc>
-          <w:tcPr>
-            <w:tcW w:w="2663" w:type="dxa"/>
+              <w:t>TEXT</w:t>
+            </w:r>
+          </w:p>
+        </w:tc>
+        <w:tc>
+          <w:tcPr>
+            <w:tcW w:w="1672" w:type="dxa"/>
             <w:vAlign w:val="center"/>
           </w:tcPr>
           <w:p>
@@ -8091,19 +8194,7 @@
               <w:rPr>
                 <w:lang w:val="en-US"/>
               </w:rPr>
-              <w:t>Opens a persistent connection with ARE and listens for event</w:t>
-            </w:r>
-            <w:r>
-              <w:rPr>
-                <w:lang w:val="en-US"/>
-              </w:rPr>
-              <w:t xml:space="preserve"> c</w:t>
-            </w:r>
-            <w:r>
-              <w:rPr>
-                <w:lang w:val="en-US"/>
-              </w:rPr>
-              <w:t>hannel transmissions (SSE).</w:t>
+              <w:t>Opens a persistent connection with ARE and listens for model deployment events (SSE).</w:t>
             </w:r>
           </w:p>
         </w:tc>
@@ -8136,62 +8227,22 @@
         </w:tc>
         <w:tc>
           <w:tcPr>
-            <w:tcW w:w="3535" w:type="dxa"/>
-            <w:vAlign w:val="center"/>
-          </w:tcPr>
-          <w:p>
-            <w:pPr>
-              <w:tabs>
-                <w:tab w:val="left" w:pos="1234"/>
-              </w:tabs>
-              <w:spacing w:before="0" w:line="240" w:lineRule="auto"/>
-              <w:jc w:val="center"/>
-              <w:rPr>
-                <w:lang w:val="en-US"/>
-              </w:rPr>
-            </w:pPr>
-            <w:r>
-              <w:rPr>
-                <w:lang w:val="en-US"/>
-              </w:rPr>
-              <w:t>/runtime/model/</w:t>
-            </w:r>
-            <w:r>
-              <w:rPr>
-                <w:lang w:val="en-US"/>
-              </w:rPr>
-              <w:t>channels</w:t>
-            </w:r>
-            <w:r>
-              <w:rPr>
-                <w:lang w:val="en-US"/>
-              </w:rPr>
-              <w:t>/</w:t>
-            </w:r>
-            <w:r>
-              <w:rPr>
-                <w:lang w:val="en-US"/>
-              </w:rPr>
-              <w:t>data</w:t>
-            </w:r>
-            <w:r>
-              <w:rPr>
-                <w:lang w:val="en-US"/>
-              </w:rPr>
-              <w:t xml:space="preserve"> {</w:t>
-            </w:r>
-            <w:r>
-              <w:rPr>
-                <w:color w:val="4F81BD" w:themeColor="accent1"/>
-                <w:lang w:val="en-US"/>
-              </w:rPr>
-              <w:t>channelId</w:t>
-            </w:r>
-            <w:r>
-              <w:rPr>
-                <w:lang w:val="en-US"/>
-              </w:rPr>
-              <w:t>}/listener</w:t>
+            <w:tcW w:w="4615" w:type="dxa"/>
+            <w:vAlign w:val="center"/>
+          </w:tcPr>
+          <w:p>
+            <w:pPr>
+              <w:spacing w:before="0" w:line="240" w:lineRule="auto"/>
+              <w:jc w:val="center"/>
+              <w:rPr>
+                <w:lang w:val="en-US"/>
+              </w:rPr>
+            </w:pPr>
+            <w:r>
+              <w:rPr>
+                <w:lang w:val="en-US"/>
+              </w:rPr>
+              <w:t>/runtime/model/state/listener</w:t>
             </w:r>
           </w:p>
         </w:tc>
@@ -8210,10 +8261,9 @@
             </w:pPr>
             <w:r>
               <w:rPr>
-                <w:color w:val="548DD4" w:themeColor="text2" w:themeTint="99"/>
-                <w:lang w:val="en-US"/>
-              </w:rPr>
-              <w:t>channelId</w:t>
+                <w:lang w:val="en-US"/>
+              </w:rPr>
+              <w:t>-</w:t>
             </w:r>
           </w:p>
         </w:tc>
@@ -8255,13 +8305,13 @@
               <w:rPr>
                 <w:lang w:val="en-US"/>
               </w:rPr>
-              <w:t>JSON</w:t>
-            </w:r>
-          </w:p>
-        </w:tc>
-        <w:tc>
-          <w:tcPr>
-            <w:tcW w:w="2663" w:type="dxa"/>
+              <w:t>TEXT</w:t>
+            </w:r>
+          </w:p>
+        </w:tc>
+        <w:tc>
+          <w:tcPr>
+            <w:tcW w:w="1672" w:type="dxa"/>
             <w:vAlign w:val="center"/>
           </w:tcPr>
           <w:p>
@@ -8277,78 +8327,11 @@
               <w:rPr>
                 <w:lang w:val="en-US"/>
               </w:rPr>
-              <w:t xml:space="preserve">Opens a persistent connection with ARE and listens for </w:t>
-            </w:r>
-            <w:r>
-              <w:rPr>
-                <w:lang w:val="en-US"/>
-              </w:rPr>
-              <w:t>data c</w:t>
-            </w:r>
-            <w:r>
-              <w:rPr>
-                <w:lang w:val="en-US"/>
-              </w:rPr>
-              <w:t>hannel transmissions (SSE). Mind that data channel subscriptions are initialized on every model deployment.</w:t>
+              <w:t>Opens a persistent connection with ARE and listens for model state change events (SSE).</w:t>
             </w:r>
           </w:p>
         </w:tc>
       </w:tr>
-    </w:tbl>
-    <w:p>
-      <w:pPr>
-        <w:pStyle w:val="Beschriftung"/>
-        <w:framePr w:h="511" w:hRule="exact" w:hSpace="180" w:wrap="around" w:vAnchor="page" w:hAnchor="page" w:x="4906" w:y="14746"/>
-        <w:jc w:val="center"/>
-      </w:pPr>
-      <w:r>
-        <w:t xml:space="preserve">Table </w:t>
-      </w:r>
-      <w:r>
-        <w:fldChar w:fldCharType="begin"/>
-      </w:r>
-      <w:r>
-        <w:instrText xml:space="preserve"> SEQ Table \* ARABIC </w:instrText>
-      </w:r>
-      <w:r>
-        <w:fldChar w:fldCharType="separate"/>
-      </w:r>
-      <w:r>
-        <w:rPr>
-          <w:noProof/>
-        </w:rPr>
-        <w:t>1</w:t>
-      </w:r>
-      <w:r>
-        <w:fldChar w:fldCharType="end"/>
-      </w:r>
-      <w:r>
-        <w:t>: REST API functions</w:t>
-      </w:r>
-    </w:p>
-    <w:tbl>
-      <w:tblPr>
-        <w:tblStyle w:val="Tabellenraster"/>
-        <w:tblW w:w="11340" w:type="dxa"/>
-        <w:jc w:val="center"/>
-        <w:tblBorders>
-          <w:top w:val="single" w:sz="4" w:space="0" w:color="595959" w:themeColor="text1" w:themeTint="A6"/>
-          <w:left w:val="single" w:sz="4" w:space="0" w:color="595959" w:themeColor="text1" w:themeTint="A6"/>
-          <w:bottom w:val="single" w:sz="4" w:space="0" w:color="595959" w:themeColor="text1" w:themeTint="A6"/>
-          <w:right w:val="single" w:sz="4" w:space="0" w:color="595959" w:themeColor="text1" w:themeTint="A6"/>
-          <w:insideH w:val="single" w:sz="4" w:space="0" w:color="595959" w:themeColor="text1" w:themeTint="A6"/>
-          <w:insideV w:val="single" w:sz="4" w:space="0" w:color="595959" w:themeColor="text1" w:themeTint="A6"/>
-        </w:tblBorders>
-        <w:tblLook w:val="04A0" w:firstRow="1" w:lastRow="0" w:firstColumn="1" w:lastColumn="0" w:noHBand="0" w:noVBand="1"/>
-      </w:tblPr>
-      <w:tblGrid>
-        <w:gridCol w:w="1017"/>
-        <w:gridCol w:w="3535"/>
-        <w:gridCol w:w="1754"/>
-        <w:gridCol w:w="1238"/>
-        <w:gridCol w:w="821"/>
-        <w:gridCol w:w="2975"/>
-      </w:tblGrid>
       <w:tr>
         <w:trPr>
           <w:trHeight w:val="294"/>
@@ -8377,11 +8360,312 @@
         </w:tc>
         <w:tc>
           <w:tcPr>
-            <w:tcW w:w="3535" w:type="dxa"/>
-            <w:vAlign w:val="center"/>
-          </w:tcPr>
-          <w:p>
-            <w:pPr>
+            <w:tcW w:w="4615" w:type="dxa"/>
+            <w:vAlign w:val="center"/>
+          </w:tcPr>
+          <w:p>
+            <w:pPr>
+              <w:spacing w:before="0" w:line="240" w:lineRule="auto"/>
+              <w:jc w:val="center"/>
+              <w:rPr>
+                <w:lang w:val="en-US"/>
+              </w:rPr>
+            </w:pPr>
+            <w:r>
+              <w:rPr>
+                <w:lang w:val="en-US"/>
+              </w:rPr>
+              <w:t>/runtime/model/channels/event</w:t>
+            </w:r>
+          </w:p>
+          <w:p>
+            <w:pPr>
+              <w:spacing w:before="0" w:line="240" w:lineRule="auto"/>
+              <w:jc w:val="center"/>
+              <w:rPr>
+                <w:lang w:val="en-US"/>
+              </w:rPr>
+            </w:pPr>
+            <w:r>
+              <w:rPr>
+                <w:lang w:val="en-US"/>
+              </w:rPr>
+              <w:t>/listener</w:t>
+            </w:r>
+          </w:p>
+        </w:tc>
+        <w:tc>
+          <w:tcPr>
+            <w:tcW w:w="1754" w:type="dxa"/>
+            <w:vAlign w:val="center"/>
+          </w:tcPr>
+          <w:p>
+            <w:pPr>
+              <w:spacing w:before="0" w:line="240" w:lineRule="auto"/>
+              <w:jc w:val="center"/>
+              <w:rPr>
+                <w:lang w:val="en-US"/>
+              </w:rPr>
+            </w:pPr>
+            <w:r>
+              <w:rPr>
+                <w:lang w:val="en-US"/>
+              </w:rPr>
+              <w:t>-</w:t>
+            </w:r>
+          </w:p>
+        </w:tc>
+        <w:tc>
+          <w:tcPr>
+            <w:tcW w:w="1238" w:type="dxa"/>
+            <w:vAlign w:val="center"/>
+          </w:tcPr>
+          <w:p>
+            <w:pPr>
+              <w:spacing w:before="0" w:line="240" w:lineRule="auto"/>
+              <w:jc w:val="center"/>
+              <w:rPr>
+                <w:lang w:val="en-US"/>
+              </w:rPr>
+            </w:pPr>
+            <w:r>
+              <w:rPr>
+                <w:lang w:val="en-US"/>
+              </w:rPr>
+              <w:t>-</w:t>
+            </w:r>
+          </w:p>
+        </w:tc>
+        <w:tc>
+          <w:tcPr>
+            <w:tcW w:w="1133" w:type="dxa"/>
+            <w:vAlign w:val="center"/>
+          </w:tcPr>
+          <w:p>
+            <w:pPr>
+              <w:spacing w:before="0" w:line="240" w:lineRule="auto"/>
+              <w:jc w:val="center"/>
+              <w:rPr>
+                <w:lang w:val="en-US"/>
+              </w:rPr>
+            </w:pPr>
+            <w:r>
+              <w:rPr>
+                <w:lang w:val="en-US"/>
+              </w:rPr>
+              <w:t>JSON</w:t>
+            </w:r>
+          </w:p>
+        </w:tc>
+        <w:tc>
+          <w:tcPr>
+            <w:tcW w:w="1672" w:type="dxa"/>
+            <w:vAlign w:val="center"/>
+          </w:tcPr>
+          <w:p>
+            <w:pPr>
+              <w:keepNext/>
+              <w:spacing w:before="0" w:line="240" w:lineRule="auto"/>
+              <w:jc w:val="center"/>
+              <w:rPr>
+                <w:lang w:val="en-US"/>
+              </w:rPr>
+            </w:pPr>
+            <w:r>
+              <w:rPr>
+                <w:lang w:val="en-US"/>
+              </w:rPr>
+              <w:t>Opens a persistent connection with ARE and listens for event channel transmissions (SSE).</w:t>
+            </w:r>
+          </w:p>
+        </w:tc>
+      </w:tr>
+      <w:tr>
+        <w:trPr>
+          <w:trHeight w:val="294"/>
+          <w:jc w:val="center"/>
+        </w:trPr>
+        <w:tc>
+          <w:tcPr>
+            <w:tcW w:w="1017" w:type="dxa"/>
+            <w:vAlign w:val="center"/>
+          </w:tcPr>
+          <w:p>
+            <w:pPr>
+              <w:spacing w:before="0" w:line="240" w:lineRule="auto"/>
+              <w:jc w:val="center"/>
+              <w:rPr>
+                <w:lang w:val="en-US"/>
+              </w:rPr>
+            </w:pPr>
+            <w:r>
+              <w:rPr>
+                <w:lang w:val="en-US"/>
+              </w:rPr>
+              <w:t>GET</w:t>
+            </w:r>
+          </w:p>
+        </w:tc>
+        <w:tc>
+          <w:tcPr>
+            <w:tcW w:w="4615" w:type="dxa"/>
+            <w:vAlign w:val="center"/>
+          </w:tcPr>
+          <w:p>
+            <w:pPr>
+              <w:tabs>
+                <w:tab w:val="left" w:pos="1234"/>
+              </w:tabs>
+              <w:spacing w:before="0" w:line="240" w:lineRule="auto"/>
+              <w:jc w:val="center"/>
+              <w:rPr>
+                <w:lang w:val="en-US"/>
+              </w:rPr>
+            </w:pPr>
+            <w:r>
+              <w:rPr>
+                <w:lang w:val="en-US"/>
+              </w:rPr>
+              <w:t>/runtime/model/channels/data {</w:t>
+            </w:r>
+            <w:r>
+              <w:rPr>
+                <w:color w:val="4F81BD" w:themeColor="accent1"/>
+                <w:lang w:val="en-US"/>
+              </w:rPr>
+              <w:t>channelId</w:t>
+            </w:r>
+            <w:r>
+              <w:rPr>
+                <w:lang w:val="en-US"/>
+              </w:rPr>
+              <w:t>}/listener</w:t>
+            </w:r>
+          </w:p>
+        </w:tc>
+        <w:tc>
+          <w:tcPr>
+            <w:tcW w:w="1754" w:type="dxa"/>
+            <w:vAlign w:val="center"/>
+          </w:tcPr>
+          <w:p>
+            <w:pPr>
+              <w:spacing w:before="0" w:line="240" w:lineRule="auto"/>
+              <w:jc w:val="center"/>
+              <w:rPr>
+                <w:lang w:val="en-US"/>
+              </w:rPr>
+            </w:pPr>
+            <w:r>
+              <w:rPr>
+                <w:color w:val="548DD4" w:themeColor="text2" w:themeTint="99"/>
+                <w:lang w:val="en-US"/>
+              </w:rPr>
+              <w:t>channelId</w:t>
+            </w:r>
+          </w:p>
+        </w:tc>
+        <w:tc>
+          <w:tcPr>
+            <w:tcW w:w="1238" w:type="dxa"/>
+            <w:vAlign w:val="center"/>
+          </w:tcPr>
+          <w:p>
+            <w:pPr>
+              <w:spacing w:before="0" w:line="240" w:lineRule="auto"/>
+              <w:jc w:val="center"/>
+              <w:rPr>
+                <w:lang w:val="en-US"/>
+              </w:rPr>
+            </w:pPr>
+            <w:r>
+              <w:rPr>
+                <w:lang w:val="en-US"/>
+              </w:rPr>
+              <w:t>-</w:t>
+            </w:r>
+          </w:p>
+        </w:tc>
+        <w:tc>
+          <w:tcPr>
+            <w:tcW w:w="1133" w:type="dxa"/>
+            <w:vAlign w:val="center"/>
+          </w:tcPr>
+          <w:p>
+            <w:pPr>
+              <w:spacing w:before="0" w:line="240" w:lineRule="auto"/>
+              <w:jc w:val="center"/>
+              <w:rPr>
+                <w:lang w:val="en-US"/>
+              </w:rPr>
+            </w:pPr>
+            <w:r>
+              <w:rPr>
+                <w:lang w:val="en-US"/>
+              </w:rPr>
+              <w:t>JSON</w:t>
+            </w:r>
+          </w:p>
+        </w:tc>
+        <w:tc>
+          <w:tcPr>
+            <w:tcW w:w="1672" w:type="dxa"/>
+            <w:vAlign w:val="center"/>
+          </w:tcPr>
+          <w:p>
+            <w:pPr>
+              <w:keepNext/>
+              <w:spacing w:before="0" w:line="240" w:lineRule="auto"/>
+              <w:jc w:val="center"/>
+              <w:rPr>
+                <w:lang w:val="en-US"/>
+              </w:rPr>
+            </w:pPr>
+            <w:r>
+              <w:rPr>
+                <w:lang w:val="en-US"/>
+              </w:rPr>
+              <w:t>Opens a persistent connection with ARE and listens for data channel transmissions (SSE). Mind that data channel subscriptions are initialized on every model deployment.</w:t>
+            </w:r>
+          </w:p>
+        </w:tc>
+      </w:tr>
+      <w:tr>
+        <w:trPr>
+          <w:trHeight w:val="294"/>
+          <w:jc w:val="center"/>
+        </w:trPr>
+        <w:tc>
+          <w:tcPr>
+            <w:tcW w:w="1017" w:type="dxa"/>
+            <w:vAlign w:val="center"/>
+          </w:tcPr>
+          <w:p>
+            <w:pPr>
+              <w:spacing w:before="0" w:line="240" w:lineRule="auto"/>
+              <w:jc w:val="center"/>
+              <w:rPr>
+                <w:lang w:val="en-US"/>
+              </w:rPr>
+            </w:pPr>
+            <w:r>
+              <w:rPr>
+                <w:lang w:val="en-US"/>
+              </w:rPr>
+              <w:t>GET</w:t>
+            </w:r>
+          </w:p>
+        </w:tc>
+        <w:tc>
+          <w:tcPr>
+            <w:tcW w:w="4615" w:type="dxa"/>
+            <w:vAlign w:val="center"/>
+          </w:tcPr>
+          <w:p>
+            <w:pPr>
+              <w:tabs>
+                <w:tab w:val="left" w:pos="1234"/>
+              </w:tabs>
               <w:spacing w:before="0" w:line="240" w:lineRule="auto"/>
               <w:jc w:val="center"/>
               <w:rPr>
@@ -8406,11 +8690,13 @@
               <w:spacing w:before="0" w:line="240" w:lineRule="auto"/>
               <w:jc w:val="center"/>
               <w:rPr>
-                <w:lang w:val="en-US"/>
-              </w:rPr>
-            </w:pPr>
-            <w:r>
-              <w:rPr>
+                <w:color w:val="548DD4" w:themeColor="text2" w:themeTint="99"/>
+                <w:lang w:val="en-US"/>
+              </w:rPr>
+            </w:pPr>
+            <w:r>
+              <w:rPr>
+                <w:color w:val="548DD4" w:themeColor="text2" w:themeTint="99"/>
                 <w:lang w:val="en-US"/>
               </w:rPr>
               <w:t>-</w:t>
@@ -8440,7 +8726,7 @@
         </w:tc>
         <w:tc>
           <w:tcPr>
-            <w:tcW w:w="821" w:type="dxa"/>
+            <w:tcW w:w="1133" w:type="dxa"/>
             <w:vAlign w:val="center"/>
           </w:tcPr>
           <w:p>
@@ -8461,7 +8747,7 @@
         </w:tc>
         <w:tc>
           <w:tcPr>
-            <w:tcW w:w="2975" w:type="dxa"/>
+            <w:tcW w:w="1672" w:type="dxa"/>
             <w:vAlign w:val="center"/>
           </w:tcPr>
           <w:p>
@@ -8477,12 +8763,82 @@
               <w:rPr>
                 <w:lang w:val="en-US"/>
               </w:rPr>
-              <w:t>Opens a persistent connection with ARE and listens for component property changes (SSE).</w:t>
+              <w:t xml:space="preserve">Opens a persistent </w:t>
+            </w:r>
+            <w:r>
+              <w:rPr>
+                <w:lang w:val="en-US"/>
+              </w:rPr>
+              <w:lastRenderedPageBreak/>
+              <w:t>connection with ARE and listens for component property changes (SSE).</w:t>
             </w:r>
           </w:p>
         </w:tc>
       </w:tr>
     </w:tbl>
+    <w:p>
+      <w:pPr>
+        <w:pStyle w:val="Beschriftung"/>
+        <w:framePr w:h="511" w:hRule="exact" w:hSpace="180" w:wrap="around" w:vAnchor="page" w:hAnchor="page" w:x="4989" w:y="3412"/>
+        <w:jc w:val="center"/>
+      </w:pPr>
+      <w:bookmarkStart w:id="4" w:name="_Toc444526966"/>
+      <w:r>
+        <w:lastRenderedPageBreak/>
+        <w:t xml:space="preserve">Table </w:t>
+      </w:r>
+      <w:r>
+        <w:fldChar w:fldCharType="begin"/>
+      </w:r>
+      <w:r>
+        <w:instrText xml:space="preserve"> SEQ Table \* ARABIC </w:instrText>
+      </w:r>
+      <w:r>
+        <w:fldChar w:fldCharType="separate"/>
+      </w:r>
+      <w:r>
+        <w:rPr>
+          <w:noProof/>
+        </w:rPr>
+        <w:t>1</w:t>
+      </w:r>
+      <w:r>
+        <w:fldChar w:fldCharType="end"/>
+      </w:r>
+      <w:r>
+        <w:t>: REST API functions</w:t>
+      </w:r>
+    </w:p>
+    <w:p>
+      <w:pPr>
+        <w:pStyle w:val="berschrift2"/>
+        <w:numPr>
+          <w:ilvl w:val="0"/>
+          <w:numId w:val="0"/>
+        </w:numPr>
+        <w:rPr>
+          <w:rFonts w:eastAsiaTheme="majorEastAsia"/>
+          <w:lang w:val="en-US"/>
+        </w:rPr>
+      </w:pPr>
+    </w:p>
+    <w:p>
+      <w:pPr>
+        <w:spacing w:before="0" w:line="240" w:lineRule="auto"/>
+        <w:rPr>
+          <w:rFonts w:ascii="Verdana" w:eastAsiaTheme="majorEastAsia" w:hAnsi="Verdana"/>
+          <w:sz w:val="28"/>
+          <w:lang w:val="en-US"/>
+        </w:rPr>
+      </w:pPr>
+      <w:r>
+        <w:rPr>
+          <w:rFonts w:eastAsiaTheme="majorEastAsia"/>
+          <w:lang w:val="en-US"/>
+        </w:rPr>
+        <w:br w:type="page"/>
+      </w:r>
+    </w:p>
     <w:p>
       <w:pPr>
         <w:pStyle w:val="berschrift2"/>
@@ -8496,7 +8852,6 @@
           <w:lang w:val="en-US"/>
         </w:rPr>
       </w:pPr>
-      <w:bookmarkStart w:id="4" w:name="_Toc444526966"/>
       <w:r>
         <w:rPr>
           <w:rFonts w:eastAsiaTheme="majorEastAsia"/>
@@ -11247,7 +11602,7 @@
           <w:lang w:val="de-AT" w:eastAsia="de-AT"/>
         </w:rPr>
         <w:drawing>
-          <wp:inline distT="0" distB="0" distL="0" distR="0" wp14:anchorId="10FFAEB3" wp14:editId="3BDDB157">
+          <wp:inline distT="0" distB="0" distL="0" distR="0" wp14:anchorId="7606589B" wp14:editId="6C821656">
             <wp:extent cx="3065929" cy="304800"/>
             <wp:effectExtent l="19050" t="19050" r="20320" b="19050"/>
             <wp:docPr id="2" name="Picture 2" descr="setBaseURI(&quot;http://localhost:8081/rest&quot;);" title="Command to set the base uri"/>
@@ -11332,7 +11687,7 @@
           <w:lang w:val="de-AT" w:eastAsia="de-AT"/>
         </w:rPr>
         <w:drawing>
-          <wp:anchor distT="0" distB="0" distL="114300" distR="114300" simplePos="0" relativeHeight="251655680" behindDoc="0" locked="0" layoutInCell="1" allowOverlap="1" wp14:anchorId="42E925CE" wp14:editId="055C2974">
+          <wp:anchor distT="0" distB="0" distL="114300" distR="114300" simplePos="0" relativeHeight="251655680" behindDoc="0" locked="0" layoutInCell="1" allowOverlap="1" wp14:anchorId="559FCDF6" wp14:editId="6EAD45C8">
             <wp:simplePos x="0" y="0"/>
             <wp:positionH relativeFrom="column">
               <wp:posOffset>21590</wp:posOffset>
@@ -14106,7 +14461,13 @@
               <w:rPr>
                 <w:lang w:val="en-US"/>
               </w:rPr>
-              <w:t>deleteModelFromFile(</w:t>
+              <w:t>storeWebappData</w:t>
+            </w:r>
+            <w:r>
+              <w:rPr>
+                <w:lang w:val="en-US"/>
+              </w:rPr>
+              <w:t>(</w:t>
             </w:r>
             <w:r>
               <w:rPr>
@@ -14141,7 +14502,26 @@
               <w:rPr>
                 <w:lang w:val="en-US"/>
               </w:rPr>
-              <w:t>filename)</w:t>
+              <w:t>webappId, filepath</w:t>
+            </w:r>
+            <w:r>
+              <w:rPr>
+                <w:b/>
+                <w:lang w:val="en-US"/>
+              </w:rPr>
+              <w:t xml:space="preserve">, </w:t>
+            </w:r>
+            <w:r>
+              <w:rPr>
+                <w:lang w:val="en-US"/>
+              </w:rPr>
+              <w:t>data</w:t>
+            </w:r>
+            <w:r>
+              <w:rPr>
+                <w:lang w:val="en-US"/>
+              </w:rPr>
+              <w:t>)</w:t>
             </w:r>
           </w:p>
         </w:tc>
@@ -14161,7 +14541,7 @@
               <w:rPr>
                 <w:lang w:val="en-US"/>
               </w:rPr>
-              <w:t>Deletes the model with the given filename</w:t>
+              <w:t>Stores data for a specific webapp to webapps/&lt;webappId&gt;/data</w:t>
             </w:r>
           </w:p>
         </w:tc>
@@ -14186,7 +14566,19 @@
               <w:rPr>
                 <w:lang w:val="en-US"/>
               </w:rPr>
-              <w:t>listStoredModels(</w:t>
+              <w:t>get</w:t>
+            </w:r>
+            <w:r>
+              <w:rPr>
+                <w:lang w:val="en-US"/>
+              </w:rPr>
+              <w:t>WebappData</w:t>
+            </w:r>
+            <w:r>
+              <w:rPr>
+                <w:lang w:val="en-US"/>
+              </w:rPr>
+              <w:t>(</w:t>
             </w:r>
             <w:r>
               <w:rPr>
@@ -14194,7 +14586,7 @@
                 <w:color w:val="548DD4" w:themeColor="text2" w:themeTint="99"/>
                 <w:lang w:val="en-US"/>
               </w:rPr>
-              <w:t>sCB2</w:t>
+              <w:t>sCB1</w:t>
             </w:r>
             <w:r>
               <w:rPr>
@@ -14212,20 +14604,24 @@
             </w:r>
             <w:r>
               <w:rPr>
+                <w:b/>
+                <w:lang w:val="en-US"/>
+              </w:rPr>
+              <w:t xml:space="preserve">, </w:t>
+            </w:r>
+            <w:r>
+              <w:rPr>
+                <w:lang w:val="en-US"/>
+              </w:rPr>
+              <w:t>webappId, filepath</w:t>
+            </w:r>
+            <w:r>
+              <w:rPr>
                 <w:lang w:val="en-US"/>
               </w:rPr>
               <w:t>)</w:t>
             </w:r>
           </w:p>
-          <w:p>
-            <w:pPr>
-              <w:spacing w:before="0" w:line="240" w:lineRule="auto"/>
-              <w:jc w:val="center"/>
-              <w:rPr>
-                <w:lang w:val="en-US"/>
-              </w:rPr>
-            </w:pPr>
-          </w:p>
         </w:tc>
         <w:tc>
           <w:tcPr>
@@ -14243,7 +14639,7 @@
               <w:rPr>
                 <w:lang w:val="en-US"/>
               </w:rPr>
-              <w:t>Retrieves the model names that are saved in the ARE repository (as JSON array)</w:t>
+              <w:t>Gets saved data of a specific webapp</w:t>
             </w:r>
           </w:p>
         </w:tc>
@@ -14268,7 +14664,7 @@
               <w:rPr>
                 <w:lang w:val="en-US"/>
               </w:rPr>
-              <w:t>getComponentDescriptorsAsXml(</w:t>
+              <w:t>deleteModelFromFile(</w:t>
             </w:r>
             <w:r>
               <w:rPr>
@@ -14276,7 +14672,7 @@
                 <w:color w:val="548DD4" w:themeColor="text2" w:themeTint="99"/>
                 <w:lang w:val="en-US"/>
               </w:rPr>
-              <w:t>sCB2</w:t>
+              <w:t>sCB1</w:t>
             </w:r>
             <w:r>
               <w:rPr>
@@ -14294,9 +14690,16 @@
             </w:r>
             <w:r>
               <w:rPr>
-                <w:lang w:val="en-US"/>
-              </w:rPr>
-              <w:t>)</w:t>
+                <w:b/>
+                <w:lang w:val="en-US"/>
+              </w:rPr>
+              <w:t xml:space="preserve">, </w:t>
+            </w:r>
+            <w:r>
+              <w:rPr>
+                <w:lang w:val="en-US"/>
+              </w:rPr>
+              <w:t>filename)</w:t>
             </w:r>
           </w:p>
         </w:tc>
@@ -14316,7 +14719,7 @@
               <w:rPr>
                 <w:lang w:val="en-US"/>
               </w:rPr>
-              <w:t>Returns an xml string containing the descriptors of the created components with some modifications in order to be used by the webACS</w:t>
+              <w:t>Deletes the model with the given filename</w:t>
             </w:r>
           </w:p>
         </w:tc>
@@ -14341,7 +14744,7 @@
               <w:rPr>
                 <w:lang w:val="en-US"/>
               </w:rPr>
-              <w:t>getComponentDescriptorsAsJSON(</w:t>
+              <w:t>listStoredModels(</w:t>
             </w:r>
             <w:r>
               <w:rPr>
@@ -14369,15 +14772,17 @@
               <w:rPr>
                 <w:lang w:val="en-US"/>
               </w:rPr>
-              <w:t xml:space="preserve">) </w:t>
-            </w:r>
-            <w:r>
-              <w:rPr>
-                <w:b/>
-                <w:lang w:val="en-US"/>
-              </w:rPr>
-              <w:t>*1</w:t>
-            </w:r>
+              <w:t>)</w:t>
+            </w:r>
+          </w:p>
+          <w:p>
+            <w:pPr>
+              <w:spacing w:before="0" w:line="240" w:lineRule="auto"/>
+              <w:jc w:val="center"/>
+              <w:rPr>
+                <w:lang w:val="en-US"/>
+              </w:rPr>
+            </w:pPr>
           </w:p>
         </w:tc>
         <w:tc>
@@ -14396,7 +14801,7 @@
               <w:rPr>
                 <w:lang w:val="en-US"/>
               </w:rPr>
-              <w:t>Retrieves the exact content of the component descriptors contained in the ARE repository (as JSON array)</w:t>
+              <w:t>Retrieves the model names that are saved in the ARE repository (as JSON array)</w:t>
             </w:r>
           </w:p>
         </w:tc>
@@ -14421,7 +14826,7 @@
               <w:rPr>
                 <w:lang w:val="en-US"/>
               </w:rPr>
-              <w:t>getRestFunctions(</w:t>
+              <w:t>getComponentDescriptorsAsXml(</w:t>
             </w:r>
             <w:r>
               <w:rPr>
@@ -14449,14 +14854,7 @@
               <w:rPr>
                 <w:lang w:val="en-US"/>
               </w:rPr>
-              <w:t xml:space="preserve">) </w:t>
-            </w:r>
-            <w:r>
-              <w:rPr>
-                <w:b/>
-                <w:lang w:val="en-US"/>
-              </w:rPr>
-              <w:t>*2</w:t>
+              <w:t>)</w:t>
             </w:r>
           </w:p>
         </w:tc>
@@ -14476,7 +14874,7 @@
               <w:rPr>
                 <w:lang w:val="en-US"/>
               </w:rPr>
-              <w:t>Retrieves the information for all the available rest functions provided by the Restful API (as JSON array with Function objects)</w:t>
+              <w:t>Returns an xml string containing the descriptors of the created components with some modifications in order to be used by the webACS</w:t>
             </w:r>
           </w:p>
         </w:tc>
@@ -14501,7 +14899,7 @@
               <w:rPr>
                 <w:lang w:val="en-US"/>
               </w:rPr>
-              <w:t>subscribe(</w:t>
+              <w:t>getComponentDescriptorsAsJSON(</w:t>
             </w:r>
             <w:r>
               <w:rPr>
@@ -14509,7 +14907,14 @@
                 <w:color w:val="548DD4" w:themeColor="text2" w:themeTint="99"/>
                 <w:lang w:val="en-US"/>
               </w:rPr>
-              <w:t xml:space="preserve">sCB1, </w:t>
+              <w:t>sCB2</w:t>
+            </w:r>
+            <w:r>
+              <w:rPr>
+                <w:b/>
+                <w:lang w:val="en-US"/>
+              </w:rPr>
+              <w:t xml:space="preserve">, </w:t>
             </w:r>
             <w:r>
               <w:rPr>
@@ -14522,7 +14927,14 @@
               <w:rPr>
                 <w:lang w:val="en-US"/>
               </w:rPr>
-              <w:t>, eventType)</w:t>
+              <w:t xml:space="preserve">) </w:t>
+            </w:r>
+            <w:r>
+              <w:rPr>
+                <w:b/>
+                <w:lang w:val="en-US"/>
+              </w:rPr>
+              <w:t>*1</w:t>
             </w:r>
           </w:p>
         </w:tc>
@@ -14542,7 +14954,7 @@
               <w:rPr>
                 <w:lang w:val="en-US"/>
               </w:rPr>
-              <w:t>Opens a persistent connection with ARE and listens for Server Sent Events. The ‘eventType’ parameter is a string and accepts the values defined in Table 2, ‘Event Type’ column.</w:t>
+              <w:t>Retrieves the exact content of the component descriptors contained in the ARE repository (as JSON array)</w:t>
             </w:r>
           </w:p>
         </w:tc>
@@ -14567,6 +14979,152 @@
               <w:rPr>
                 <w:lang w:val="en-US"/>
               </w:rPr>
+              <w:t>getRestFunctions(</w:t>
+            </w:r>
+            <w:r>
+              <w:rPr>
+                <w:b/>
+                <w:color w:val="548DD4" w:themeColor="text2" w:themeTint="99"/>
+                <w:lang w:val="en-US"/>
+              </w:rPr>
+              <w:t>sCB2</w:t>
+            </w:r>
+            <w:r>
+              <w:rPr>
+                <w:b/>
+                <w:lang w:val="en-US"/>
+              </w:rPr>
+              <w:t xml:space="preserve">, </w:t>
+            </w:r>
+            <w:r>
+              <w:rPr>
+                <w:color w:val="FF0000"/>
+                <w:lang w:val="en-US"/>
+              </w:rPr>
+              <w:t xml:space="preserve"> eCB</w:t>
+            </w:r>
+            <w:r>
+              <w:rPr>
+                <w:lang w:val="en-US"/>
+              </w:rPr>
+              <w:t xml:space="preserve">) </w:t>
+            </w:r>
+            <w:r>
+              <w:rPr>
+                <w:b/>
+                <w:lang w:val="en-US"/>
+              </w:rPr>
+              <w:t>*2</w:t>
+            </w:r>
+          </w:p>
+        </w:tc>
+        <w:tc>
+          <w:tcPr>
+            <w:tcW w:w="4569" w:type="dxa"/>
+          </w:tcPr>
+          <w:p>
+            <w:pPr>
+              <w:spacing w:before="0" w:line="240" w:lineRule="auto"/>
+              <w:jc w:val="center"/>
+              <w:rPr>
+                <w:lang w:val="en-US"/>
+              </w:rPr>
+            </w:pPr>
+            <w:r>
+              <w:rPr>
+                <w:lang w:val="en-US"/>
+              </w:rPr>
+              <w:t>Retrieves the information for all the available rest functions provided by the Restful API (as JSON array with Function objects)</w:t>
+            </w:r>
+          </w:p>
+        </w:tc>
+      </w:tr>
+      <w:tr>
+        <w:trPr>
+          <w:trHeight w:val="294"/>
+        </w:trPr>
+        <w:tc>
+          <w:tcPr>
+            <w:tcW w:w="5637" w:type="dxa"/>
+          </w:tcPr>
+          <w:p>
+            <w:pPr>
+              <w:spacing w:before="0" w:line="240" w:lineRule="auto"/>
+              <w:jc w:val="center"/>
+              <w:rPr>
+                <w:lang w:val="en-US"/>
+              </w:rPr>
+            </w:pPr>
+            <w:r>
+              <w:rPr>
+                <w:lang w:val="en-US"/>
+              </w:rPr>
+              <w:t>subscribe(</w:t>
+            </w:r>
+            <w:r>
+              <w:rPr>
+                <w:b/>
+                <w:color w:val="548DD4" w:themeColor="text2" w:themeTint="99"/>
+                <w:lang w:val="en-US"/>
+              </w:rPr>
+              <w:t xml:space="preserve">sCB1, </w:t>
+            </w:r>
+            <w:r>
+              <w:rPr>
+                <w:color w:val="FF0000"/>
+                <w:lang w:val="en-US"/>
+              </w:rPr>
+              <w:t xml:space="preserve"> eCB</w:t>
+            </w:r>
+            <w:r>
+              <w:rPr>
+                <w:lang w:val="en-US"/>
+              </w:rPr>
+              <w:t>, eventType)</w:t>
+            </w:r>
+          </w:p>
+        </w:tc>
+        <w:tc>
+          <w:tcPr>
+            <w:tcW w:w="4569" w:type="dxa"/>
+          </w:tcPr>
+          <w:p>
+            <w:pPr>
+              <w:spacing w:before="0" w:line="240" w:lineRule="auto"/>
+              <w:jc w:val="center"/>
+              <w:rPr>
+                <w:lang w:val="en-US"/>
+              </w:rPr>
+            </w:pPr>
+            <w:r>
+              <w:rPr>
+                <w:lang w:val="en-US"/>
+              </w:rPr>
+              <w:t>Opens a persistent connection with ARE and listens for Server Sent Events. The ‘eventType’ parameter is a string and accepts the values defined in Table 2, ‘Event Type’ column.</w:t>
+            </w:r>
+          </w:p>
+        </w:tc>
+      </w:tr>
+      <w:tr>
+        <w:trPr>
+          <w:trHeight w:val="294"/>
+        </w:trPr>
+        <w:tc>
+          <w:tcPr>
+            <w:tcW w:w="5637" w:type="dxa"/>
+          </w:tcPr>
+          <w:p>
+            <w:pPr>
+              <w:spacing w:before="0" w:line="240" w:lineRule="auto"/>
+              <w:jc w:val="center"/>
+              <w:rPr>
+                <w:lang w:val="en-US"/>
+              </w:rPr>
+            </w:pPr>
+            <w:r>
+              <w:rPr>
+                <w:lang w:val="en-US"/>
+              </w:rPr>
               <w:t>unsubscribe(eventType)</w:t>
             </w:r>
           </w:p>
@@ -14597,7 +15155,7 @@
     <w:p>
       <w:pPr>
         <w:pStyle w:val="Beschriftung"/>
-        <w:framePr w:hSpace="180" w:wrap="around" w:vAnchor="page" w:hAnchor="page" w:x="4786" w:y="13246"/>
+        <w:framePr w:hSpace="180" w:wrap="around" w:vAnchor="page" w:hAnchor="page" w:x="4866" w:y="14242"/>
       </w:pPr>
       <w:bookmarkStart w:id="11" w:name="_Toc444526163"/>
       <w:r>
@@ -14649,8 +15207,6 @@
           <w:lang w:val="en-US"/>
         </w:rPr>
       </w:pPr>
-      <w:bookmarkStart w:id="12" w:name="_GoBack"/>
-      <w:bookmarkEnd w:id="12"/>
     </w:p>
     <w:p>
       <w:pPr>
@@ -14675,7 +15231,7 @@
         <mc:AlternateContent>
           <mc:Choice Requires="wps">
             <w:drawing>
-              <wp:anchor distT="0" distB="0" distL="114300" distR="114300" simplePos="0" relativeHeight="251658752" behindDoc="0" locked="0" layoutInCell="1" allowOverlap="1" wp14:anchorId="3BAF03E8" wp14:editId="4435C109">
+              <wp:anchor distT="0" distB="0" distL="114300" distR="114300" simplePos="0" relativeHeight="251658752" behindDoc="0" locked="0" layoutInCell="1" allowOverlap="1" wp14:anchorId="085B0DAF" wp14:editId="2828A826">
                 <wp:simplePos x="0" y="0"/>
                 <wp:positionH relativeFrom="column">
                   <wp:posOffset>1087120</wp:posOffset>
@@ -14978,7 +15534,7 @@
           </mc:Choice>
           <mc:Fallback>
             <w:pict>
-              <v:shapetype w14:anchorId="3BAF03E8" id="_x0000_t202" coordsize="21600,21600" o:spt="202" path="m,l,21600r21600,l21600,xe">
+              <v:shapetype w14:anchorId="085B0DAF" id="_x0000_t202" coordsize="21600,21600" o:spt="202" path="m,l,21600r21600,l21600,xe">
                 <v:stroke joinstyle="miter"/>
                 <v:path gradientshapeok="t" o:connecttype="rect"/>
               </v:shapetype>
@@ -15298,7 +15854,7 @@
         <mc:AlternateContent>
           <mc:Choice Requires="wps">
             <w:drawing>
-              <wp:anchor distT="0" distB="0" distL="114300" distR="114300" simplePos="0" relativeHeight="251660800" behindDoc="0" locked="0" layoutInCell="1" allowOverlap="1" wp14:anchorId="5D3B435F" wp14:editId="459469D4">
+              <wp:anchor distT="0" distB="0" distL="114300" distR="114300" simplePos="0" relativeHeight="251660800" behindDoc="0" locked="0" layoutInCell="1" allowOverlap="1" wp14:anchorId="3AC78EC6" wp14:editId="14BD1B06">
                 <wp:simplePos x="0" y="0"/>
                 <wp:positionH relativeFrom="column">
                   <wp:posOffset>303530</wp:posOffset>
@@ -15419,7 +15975,7 @@
           </mc:Choice>
           <mc:Fallback>
             <w:pict>
-              <v:rect w14:anchorId="5D3B435F" id="Rectangle 4" o:spid="_x0000_s1027" style="position:absolute;margin-left:23.9pt;margin-top:65.85pt;width:405.2pt;height:62.75pt;z-index:251660800;visibility:visible;mso-wrap-style:square;mso-width-percent:0;mso-height-percent:0;mso-wrap-distance-left:9pt;mso-wrap-distance-top:0;mso-wrap-distance-right:9pt;mso-wrap-distance-bottom:0;mso-position-horizontal:absolute;mso-position-horizontal-relative:text;mso-position-vertical:absolute;mso-position-vertical-relative:text;mso-width-percent:0;mso-height-percent:0;mso-width-relative:margin;mso-height-relative:margin;v-text-anchor:top" o:gfxdata="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" fillcolor="#fcf2e8" strokecolor="black [3213]" strokeweight="1pt">
+              <v:rect w14:anchorId="3AC78EC6" id="Rectangle 4" o:spid="_x0000_s1027" style="position:absolute;margin-left:23.9pt;margin-top:65.85pt;width:405.2pt;height:62.75pt;z-index:251660800;visibility:visible;mso-wrap-style:square;mso-width-percent:0;mso-height-percent:0;mso-wrap-distance-left:9pt;mso-wrap-distance-top:0;mso-wrap-distance-right:9pt;mso-wrap-distance-bottom:0;mso-position-horizontal:absolute;mso-position-horizontal-relative:text;mso-position-vertical:absolute;mso-position-vertical-relative:text;mso-width-percent:0;mso-height-percent:0;mso-width-relative:margin;mso-height-relative:margin;v-text-anchor:top" o:gfxdata="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" fillcolor="#fcf2e8" strokecolor="black [3213]" strokeweight="1pt">
                 <v:textbox inset="2mm,,0">
                   <w:txbxContent>
                     <w:p>
@@ -17365,7 +17921,7 @@
           <w:lang w:val="en-US"/>
         </w:rPr>
       </w:pPr>
-      <w:bookmarkStart w:id="13" w:name="_Toc444526164"/>
+      <w:bookmarkStart w:id="12" w:name="_Toc444526164"/>
       <w:r>
         <w:t xml:space="preserve">Table </w:t>
       </w:r>
@@ -17390,7 +17946,7 @@
       <w:r>
         <w:t>: JSON objects</w:t>
       </w:r>
-      <w:bookmarkEnd w:id="13"/>
+      <w:bookmarkEnd w:id="12"/>
     </w:p>
     <w:p>
       <w:pPr>
@@ -17442,7 +17998,7 @@
           <w:lang w:val="en-US"/>
         </w:rPr>
       </w:pPr>
-      <w:bookmarkStart w:id="14" w:name="_Toc442285150"/>
+      <w:bookmarkStart w:id="13" w:name="_Toc442285150"/>
       <w:r>
         <w:rPr>
           <w:lang w:val="en-US"/>
@@ -17462,7 +18018,7 @@
           <w:lang w:val="en-US"/>
         </w:rPr>
       </w:pPr>
-      <w:bookmarkStart w:id="15" w:name="_Toc444526970"/>
+      <w:bookmarkStart w:id="14" w:name="_Toc444526970"/>
       <w:r>
         <w:rPr>
           <w:lang w:val="en-US"/>
@@ -17482,8 +18038,8 @@
         </w:rPr>
         <w:t xml:space="preserve"> library</w:t>
       </w:r>
+      <w:bookmarkEnd w:id="13"/>
       <w:bookmarkEnd w:id="14"/>
-      <w:bookmarkEnd w:id="15"/>
       <w:r>
         <w:rPr>
           <w:lang w:val="en-US"/>
@@ -17843,7 +18399,7 @@
           <w:lang w:val="de-AT" w:eastAsia="de-AT"/>
         </w:rPr>
         <w:drawing>
-          <wp:anchor distT="0" distB="0" distL="114300" distR="114300" simplePos="0" relativeHeight="251654656" behindDoc="0" locked="0" layoutInCell="1" allowOverlap="1" wp14:anchorId="4E5378B4" wp14:editId="734A7EB6">
+          <wp:anchor distT="0" distB="0" distL="114300" distR="114300" simplePos="0" relativeHeight="251654656" behindDoc="0" locked="0" layoutInCell="1" allowOverlap="1" wp14:anchorId="281F2314" wp14:editId="4D9176EE">
             <wp:simplePos x="0" y="0"/>
             <wp:positionH relativeFrom="column">
               <wp:posOffset>-323850</wp:posOffset>
@@ -17990,7 +18546,7 @@
           <w:lang w:val="de-AT" w:eastAsia="de-AT"/>
         </w:rPr>
         <w:drawing>
-          <wp:anchor distT="0" distB="0" distL="114300" distR="114300" simplePos="0" relativeHeight="251659776" behindDoc="0" locked="0" layoutInCell="1" allowOverlap="1" wp14:anchorId="0BEBF1F3" wp14:editId="75ADA50E">
+          <wp:anchor distT="0" distB="0" distL="114300" distR="114300" simplePos="0" relativeHeight="251659776" behindDoc="0" locked="0" layoutInCell="1" allowOverlap="1" wp14:anchorId="608C58EF" wp14:editId="033CA5D0">
             <wp:simplePos x="0" y="0"/>
             <wp:positionH relativeFrom="column">
               <wp:posOffset>-292735</wp:posOffset>
@@ -19362,34 +19918,110 @@
               <w:spacing w:before="0" w:line="240" w:lineRule="auto"/>
               <w:jc w:val="center"/>
               <w:rPr>
-                <w:lang w:val="en-US"/>
-              </w:rPr>
-            </w:pPr>
-            <w:r>
-              <w:rPr>
                 <w:b/>
                 <w:lang w:val="en-US"/>
               </w:rPr>
+            </w:pPr>
+            <w:r>
+              <w:rPr>
+                <w:b/>
+                <w:lang w:val="en-US"/>
+              </w:rPr>
               <w:t>String</w:t>
             </w:r>
             <w:r>
               <w:rPr>
                 <w:lang w:val="en-US"/>
               </w:rPr>
-              <w:t xml:space="preserve"> deleteModelFromFile(</w:t>
+              <w:t xml:space="preserve"> store</w:t>
+            </w:r>
+            <w:r>
+              <w:rPr>
+                <w:lang w:val="en-US"/>
+              </w:rPr>
+              <w:t>Webapp</w:t>
+            </w:r>
+            <w:r>
+              <w:rPr>
+                <w:lang w:val="en-US"/>
+              </w:rPr>
+              <w:t>Data</w:t>
+            </w:r>
+            <w:r>
+              <w:rPr>
+                <w:lang w:val="en-US"/>
+              </w:rPr>
+              <w:t>(</w:t>
             </w:r>
             <w:r>
               <w:rPr>
                 <w:b/>
                 <w:lang w:val="en-US"/>
               </w:rPr>
-              <w:t>String</w:t>
-            </w:r>
-            <w:r>
-              <w:rPr>
-                <w:lang w:val="en-US"/>
-              </w:rPr>
-              <w:t xml:space="preserve"> filename)</w:t>
+              <w:t>St</w:t>
+            </w:r>
+            <w:r>
+              <w:rPr>
+                <w:b/>
+                <w:lang w:val="en-US"/>
+              </w:rPr>
+              <w:t>ring</w:t>
+            </w:r>
+            <w:r>
+              <w:rPr>
+                <w:lang w:val="en-US"/>
+              </w:rPr>
+              <w:t xml:space="preserve"> </w:t>
+            </w:r>
+            <w:r>
+              <w:rPr>
+                <w:lang w:val="en-US"/>
+              </w:rPr>
+              <w:t>webappId</w:t>
+            </w:r>
+            <w:r>
+              <w:rPr>
+                <w:b/>
+                <w:lang w:val="en-US"/>
+              </w:rPr>
+              <w:t>, String</w:t>
+            </w:r>
+            <w:r>
+              <w:rPr>
+                <w:lang w:val="en-US"/>
+              </w:rPr>
+              <w:t xml:space="preserve"> </w:t>
+            </w:r>
+            <w:r>
+              <w:rPr>
+                <w:lang w:val="en-US"/>
+              </w:rPr>
+              <w:t>filepath</w:t>
+            </w:r>
+            <w:r>
+              <w:rPr>
+                <w:b/>
+                <w:lang w:val="en-US"/>
+              </w:rPr>
+              <w:t>, String</w:t>
+            </w:r>
+            <w:r>
+              <w:rPr>
+                <w:lang w:val="en-US"/>
+              </w:rPr>
+              <w:t xml:space="preserve"> </w:t>
+            </w:r>
+            <w:r>
+              <w:rPr>
+                <w:lang w:val="en-US"/>
+              </w:rPr>
+              <w:t>data</w:t>
+            </w:r>
+            <w:r>
+              <w:rPr>
+                <w:lang w:val="en-US"/>
+              </w:rPr>
+              <w:t>)</w:t>
             </w:r>
           </w:p>
         </w:tc>
@@ -19409,7 +20041,7 @@
               <w:rPr>
                 <w:lang w:val="en-US"/>
               </w:rPr>
-              <w:t>Deletes the model with the given filename</w:t>
+              <w:t>Stores webapp data to ARE/web/webapps/&lt;webappId&gt;/data</w:t>
             </w:r>
           </w:p>
         </w:tc>
@@ -19427,31 +20059,86 @@
               <w:spacing w:before="0" w:line="240" w:lineRule="auto"/>
               <w:jc w:val="center"/>
               <w:rPr>
-                <w:lang w:val="en-US"/>
-              </w:rPr>
-            </w:pPr>
-            <w:r>
-              <w:rPr>
                 <w:b/>
                 <w:lang w:val="en-US"/>
               </w:rPr>
-              <w:t>String[]</w:t>
-            </w:r>
-            <w:r>
-              <w:rPr>
-                <w:lang w:val="en-US"/>
-              </w:rPr>
-              <w:t xml:space="preserve"> listStoredModels()</w:t>
-            </w:r>
-          </w:p>
-          <w:p>
-            <w:pPr>
-              <w:spacing w:before="0" w:line="240" w:lineRule="auto"/>
-              <w:jc w:val="center"/>
-              <w:rPr>
-                <w:lang w:val="en-US"/>
-              </w:rPr>
-            </w:pPr>
+            </w:pPr>
+            <w:r>
+              <w:rPr>
+                <w:b/>
+                <w:lang w:val="en-US"/>
+              </w:rPr>
+              <w:t>String</w:t>
+            </w:r>
+            <w:r>
+              <w:rPr>
+                <w:lang w:val="en-US"/>
+              </w:rPr>
+              <w:t xml:space="preserve"> get</w:t>
+            </w:r>
+            <w:r>
+              <w:rPr>
+                <w:lang w:val="en-US"/>
+              </w:rPr>
+              <w:t>WebappData</w:t>
+            </w:r>
+            <w:r>
+              <w:rPr>
+                <w:lang w:val="en-US"/>
+              </w:rPr>
+              <w:t>(</w:t>
+            </w:r>
+            <w:r>
+              <w:rPr>
+                <w:b/>
+                <w:lang w:val="en-US"/>
+              </w:rPr>
+              <w:t>St</w:t>
+            </w:r>
+            <w:r>
+              <w:rPr>
+                <w:b/>
+                <w:lang w:val="en-US"/>
+              </w:rPr>
+              <w:t>ring</w:t>
+            </w:r>
+            <w:r>
+              <w:rPr>
+                <w:lang w:val="en-US"/>
+              </w:rPr>
+              <w:t xml:space="preserve"> </w:t>
+            </w:r>
+            <w:r>
+              <w:rPr>
+                <w:lang w:val="en-US"/>
+              </w:rPr>
+              <w:t>webappId</w:t>
+            </w:r>
+            <w:r>
+              <w:rPr>
+                <w:b/>
+                <w:lang w:val="en-US"/>
+              </w:rPr>
+              <w:t>, String</w:t>
+            </w:r>
+            <w:r>
+              <w:rPr>
+                <w:lang w:val="en-US"/>
+              </w:rPr>
+              <w:t xml:space="preserve"> </w:t>
+            </w:r>
+            <w:r>
+              <w:rPr>
+                <w:lang w:val="en-US"/>
+              </w:rPr>
+              <w:t>filepath</w:t>
+            </w:r>
+            <w:r>
+              <w:rPr>
+                <w:lang w:val="en-US"/>
+              </w:rPr>
+              <w:t>)</w:t>
+            </w:r>
           </w:p>
         </w:tc>
         <w:tc>
@@ -19470,7 +20157,7 @@
               <w:rPr>
                 <w:lang w:val="en-US"/>
               </w:rPr>
-              <w:t>Retrieves a list with all the model that are saved in the ARE repository</w:t>
+              <w:t>Gets stored webapp data</w:t>
             </w:r>
           </w:p>
         </w:tc>
@@ -19488,22 +20175,34 @@
               <w:spacing w:before="0" w:line="240" w:lineRule="auto"/>
               <w:jc w:val="center"/>
               <w:rPr>
+                <w:lang w:val="en-US"/>
+              </w:rPr>
+            </w:pPr>
+            <w:r>
+              <w:rPr>
                 <w:b/>
                 <w:lang w:val="en-US"/>
               </w:rPr>
-            </w:pPr>
+              <w:t>String</w:t>
+            </w:r>
+            <w:r>
+              <w:rPr>
+                <w:lang w:val="en-US"/>
+              </w:rPr>
+              <w:t xml:space="preserve"> deleteModelFromFile(</w:t>
+            </w:r>
             <w:r>
               <w:rPr>
                 <w:b/>
                 <w:lang w:val="en-US"/>
               </w:rPr>
-              <w:t xml:space="preserve">String </w:t>
-            </w:r>
-            <w:r>
-              <w:rPr>
-                <w:lang w:val="en-US"/>
-              </w:rPr>
-              <w:t xml:space="preserve"> getComponentDescriptorsAsXml()</w:t>
+              <w:t>String</w:t>
+            </w:r>
+            <w:r>
+              <w:rPr>
+                <w:lang w:val="en-US"/>
+              </w:rPr>
+              <w:t xml:space="preserve"> filename)</w:t>
             </w:r>
           </w:p>
         </w:tc>
@@ -19523,7 +20222,7 @@
               <w:rPr>
                 <w:lang w:val="en-US"/>
               </w:rPr>
-              <w:t>Returns an xml string containing the descriptors of the created components with some modifications in order to be used by the webACS</w:t>
+              <w:t>Deletes the model with the given filename</w:t>
             </w:r>
           </w:p>
         </w:tc>
@@ -19541,23 +20240,31 @@
               <w:spacing w:before="0" w:line="240" w:lineRule="auto"/>
               <w:jc w:val="center"/>
               <w:rPr>
+                <w:lang w:val="en-US"/>
+              </w:rPr>
+            </w:pPr>
+            <w:r>
+              <w:rPr>
                 <w:b/>
                 <w:lang w:val="en-US"/>
               </w:rPr>
-            </w:pPr>
-            <w:r>
-              <w:rPr>
-                <w:b/>
-                <w:lang w:val="en-US"/>
-              </w:rPr>
-              <w:t xml:space="preserve">List&lt;String&gt; </w:t>
-            </w:r>
-            <w:r>
-              <w:rPr>
-                <w:lang w:val="en-US"/>
-              </w:rPr>
-              <w:t xml:space="preserve"> getComponentDescriptorsAsJSON()</w:t>
-            </w:r>
+              <w:t>String[]</w:t>
+            </w:r>
+            <w:r>
+              <w:rPr>
+                <w:lang w:val="en-US"/>
+              </w:rPr>
+              <w:t xml:space="preserve"> listStoredModels()</w:t>
+            </w:r>
+          </w:p>
+          <w:p>
+            <w:pPr>
+              <w:spacing w:before="0" w:line="240" w:lineRule="auto"/>
+              <w:jc w:val="center"/>
+              <w:rPr>
+                <w:lang w:val="en-US"/>
+              </w:rPr>
+            </w:pPr>
           </w:p>
         </w:tc>
         <w:tc>
@@ -19576,14 +20283,7 @@
               <w:rPr>
                 <w:lang w:val="en-US"/>
               </w:rPr>
-              <w:t xml:space="preserve">Retrieves the exact content of the </w:t>
-            </w:r>
-            <w:r>
-              <w:rPr>
-                <w:lang w:val="en-US"/>
-              </w:rPr>
-              <w:lastRenderedPageBreak/>
-              <w:t>component descriptors contained in the ARE repository (as JSON array)</w:t>
+              <w:t>Retrieves a list with all the model that are saved in the ARE repository</w:t>
             </w:r>
           </w:p>
         </w:tc>
@@ -19601,42 +20301,49 @@
               <w:spacing w:before="0" w:line="240" w:lineRule="auto"/>
               <w:jc w:val="center"/>
               <w:rPr>
-                <w:lang w:val="en-US"/>
-              </w:rPr>
-            </w:pPr>
-            <w:r>
-              <w:rPr>
                 <w:b/>
                 <w:lang w:val="en-US"/>
               </w:rPr>
+            </w:pPr>
+            <w:r>
+              <w:rPr>
+                <w:b/>
+                <w:lang w:val="en-US"/>
+              </w:rPr>
+              <w:t xml:space="preserve">String </w:t>
+            </w:r>
+            <w:r>
+              <w:rPr>
+                <w:lang w:val="en-US"/>
+              </w:rPr>
+              <w:t xml:space="preserve"> getComponentDescriptorsAsXml()</w:t>
+            </w:r>
+          </w:p>
+        </w:tc>
+        <w:tc>
+          <w:tcPr>
+            <w:tcW w:w="4224" w:type="dxa"/>
+          </w:tcPr>
+          <w:p>
+            <w:pPr>
+              <w:spacing w:before="0" w:line="240" w:lineRule="auto"/>
+              <w:jc w:val="center"/>
+              <w:rPr>
+                <w:lang w:val="en-US"/>
+              </w:rPr>
+            </w:pPr>
+            <w:r>
+              <w:rPr>
+                <w:lang w:val="en-US"/>
+              </w:rPr>
+              <w:t xml:space="preserve">Returns an xml string containing the descriptors of the created components </w:t>
+            </w:r>
+            <w:r>
+              <w:rPr>
+                <w:lang w:val="en-US"/>
+              </w:rPr>
               <w:lastRenderedPageBreak/>
-              <w:t>ArrayList&lt;RestFunction&gt;</w:t>
-            </w:r>
-            <w:r>
-              <w:rPr>
-                <w:lang w:val="en-US"/>
-              </w:rPr>
-              <w:t xml:space="preserve"> functions()</w:t>
-            </w:r>
-          </w:p>
-        </w:tc>
-        <w:tc>
-          <w:tcPr>
-            <w:tcW w:w="4224" w:type="dxa"/>
-          </w:tcPr>
-          <w:p>
-            <w:pPr>
-              <w:spacing w:before="0" w:line="240" w:lineRule="auto"/>
-              <w:jc w:val="center"/>
-              <w:rPr>
-                <w:lang w:val="en-US"/>
-              </w:rPr>
-            </w:pPr>
-            <w:r>
-              <w:rPr>
-                <w:lang w:val="en-US"/>
-              </w:rPr>
-              <w:t>Retrieves a list with all the available rest functions</w:t>
+              <w:t>with some modifications in order to be used by the webACS</w:t>
             </w:r>
           </w:p>
         </w:tc>
@@ -19654,27 +20361,23 @@
               <w:spacing w:before="0" w:line="240" w:lineRule="auto"/>
               <w:jc w:val="center"/>
               <w:rPr>
-                <w:lang w:val="en-US"/>
-              </w:rPr>
-            </w:pPr>
-            <w:r>
-              <w:rPr>
-                <w:lang w:val="en-US"/>
-              </w:rPr>
-              <w:t>subscribe(</w:t>
-            </w:r>
-            <w:r>
-              <w:rPr>
                 <w:b/>
                 <w:lang w:val="en-US"/>
               </w:rPr>
-              <w:t xml:space="preserve">String </w:t>
-            </w:r>
-            <w:r>
-              <w:rPr>
-                <w:lang w:val="en-US"/>
-              </w:rPr>
-              <w:t>eventType)</w:t>
+            </w:pPr>
+            <w:r>
+              <w:rPr>
+                <w:b/>
+                <w:lang w:val="en-US"/>
+              </w:rPr>
+              <w:lastRenderedPageBreak/>
+              <w:t xml:space="preserve">List&lt;String&gt; </w:t>
+            </w:r>
+            <w:r>
+              <w:rPr>
+                <w:lang w:val="en-US"/>
+              </w:rPr>
+              <w:t xml:space="preserve"> getComponentDescriptorsAsJSON()</w:t>
             </w:r>
           </w:p>
         </w:tc>
@@ -19694,7 +20397,7 @@
               <w:rPr>
                 <w:lang w:val="en-US"/>
               </w:rPr>
-              <w:t>Subscribes the IP that sent the request to the event mechanism</w:t>
+              <w:t>Retrieves the exact content of the component descriptors contained in the ARE repository (as JSON array)</w:t>
             </w:r>
           </w:p>
         </w:tc>
@@ -19712,6 +20415,116 @@
               <w:spacing w:before="0" w:line="240" w:lineRule="auto"/>
               <w:jc w:val="center"/>
               <w:rPr>
+                <w:lang w:val="en-US"/>
+              </w:rPr>
+            </w:pPr>
+            <w:r>
+              <w:rPr>
+                <w:b/>
+                <w:lang w:val="en-US"/>
+              </w:rPr>
+              <w:t>ArrayList&lt;RestFunction&gt;</w:t>
+            </w:r>
+            <w:r>
+              <w:rPr>
+                <w:lang w:val="en-US"/>
+              </w:rPr>
+              <w:t xml:space="preserve"> functions()</w:t>
+            </w:r>
+          </w:p>
+        </w:tc>
+        <w:tc>
+          <w:tcPr>
+            <w:tcW w:w="4224" w:type="dxa"/>
+          </w:tcPr>
+          <w:p>
+            <w:pPr>
+              <w:spacing w:before="0" w:line="240" w:lineRule="auto"/>
+              <w:jc w:val="center"/>
+              <w:rPr>
+                <w:lang w:val="en-US"/>
+              </w:rPr>
+            </w:pPr>
+            <w:r>
+              <w:rPr>
+                <w:lang w:val="en-US"/>
+              </w:rPr>
+              <w:t>Retrieves a list with all the available rest functions</w:t>
+            </w:r>
+          </w:p>
+        </w:tc>
+      </w:tr>
+      <w:tr>
+        <w:trPr>
+          <w:trHeight w:val="294"/>
+        </w:trPr>
+        <w:tc>
+          <w:tcPr>
+            <w:tcW w:w="5982" w:type="dxa"/>
+          </w:tcPr>
+          <w:p>
+            <w:pPr>
+              <w:spacing w:before="0" w:line="240" w:lineRule="auto"/>
+              <w:jc w:val="center"/>
+              <w:rPr>
+                <w:lang w:val="en-US"/>
+              </w:rPr>
+            </w:pPr>
+            <w:r>
+              <w:rPr>
+                <w:lang w:val="en-US"/>
+              </w:rPr>
+              <w:t>subscribe(</w:t>
+            </w:r>
+            <w:r>
+              <w:rPr>
+                <w:b/>
+                <w:lang w:val="en-US"/>
+              </w:rPr>
+              <w:t xml:space="preserve">String </w:t>
+            </w:r>
+            <w:r>
+              <w:rPr>
+                <w:lang w:val="en-US"/>
+              </w:rPr>
+              <w:t>eventType)</w:t>
+            </w:r>
+          </w:p>
+        </w:tc>
+        <w:tc>
+          <w:tcPr>
+            <w:tcW w:w="4224" w:type="dxa"/>
+          </w:tcPr>
+          <w:p>
+            <w:pPr>
+              <w:spacing w:before="0" w:line="240" w:lineRule="auto"/>
+              <w:jc w:val="center"/>
+              <w:rPr>
+                <w:lang w:val="en-US"/>
+              </w:rPr>
+            </w:pPr>
+            <w:r>
+              <w:rPr>
+                <w:lang w:val="en-US"/>
+              </w:rPr>
+              <w:t>Subscribes the IP that sent the request to the event mechanism</w:t>
+            </w:r>
+          </w:p>
+        </w:tc>
+      </w:tr>
+      <w:tr>
+        <w:trPr>
+          <w:trHeight w:val="294"/>
+        </w:trPr>
+        <w:tc>
+          <w:tcPr>
+            <w:tcW w:w="5982" w:type="dxa"/>
+          </w:tcPr>
+          <w:p>
+            <w:pPr>
+              <w:spacing w:before="0" w:line="240" w:lineRule="auto"/>
+              <w:jc w:val="center"/>
+              <w:rPr>
                 <w:b/>
                 <w:lang w:val="en-US"/>
               </w:rPr>
@@ -19763,9 +20576,9 @@
     <w:p>
       <w:pPr>
         <w:pStyle w:val="Beschriftung"/>
-        <w:framePr w:hSpace="180" w:wrap="around" w:vAnchor="page" w:hAnchor="page" w:x="4756" w:y="4036"/>
-      </w:pPr>
-      <w:bookmarkStart w:id="16" w:name="_Toc444526165"/>
+        <w:framePr w:hSpace="180" w:wrap="around" w:vAnchor="page" w:hAnchor="page" w:x="4786" w:y="4745"/>
+      </w:pPr>
+      <w:bookmarkStart w:id="15" w:name="_Toc444526165"/>
       <w:r>
         <w:t xml:space="preserve">Table </w:t>
       </w:r>
@@ -19790,7 +20603,7 @@
       <w:r>
         <w:t>: Java Client Functions</w:t>
       </w:r>
-      <w:bookmarkEnd w:id="16"/>
+      <w:bookmarkEnd w:id="15"/>
     </w:p>
     <w:p>
       <w:pPr>
@@ -19799,6 +20612,8 @@
           <w:lang w:val="en-US"/>
         </w:rPr>
       </w:pPr>
+      <w:bookmarkStart w:id="16" w:name="_GoBack"/>
+      <w:bookmarkEnd w:id="16"/>
     </w:p>
     <w:sectPr>
       <w:footerReference w:type="default" r:id="rId20"/>
@@ -20011,7 +20826,7 @@
               <w:noProof/>
               <w:sz w:val="28"/>
             </w:rPr>
-            <w:t>5</w:t>
+            <w:t>22</w:t>
           </w:r>
           <w:r>
             <w:rPr>
@@ -23502,7 +24317,7 @@
 </file>
 
 <file path=customXml/itemProps1.xml><?xml version="1.0" encoding="utf-8"?>
-<ds:datastoreItem xmlns:ds="http://schemas.openxmlformats.org/officeDocument/2006/customXml" ds:itemID="{2F6EB938-5DB1-45D6-86B9-2037639535C0}">
+<ds:datastoreItem xmlns:ds="http://schemas.openxmlformats.org/officeDocument/2006/customXml" ds:itemID="{9C2C2796-43EC-4436-B735-62F86D0ED889}">
   <ds:schemaRefs>
     <ds:schemaRef ds:uri="http://schemas.openxmlformats.org/officeDocument/2006/bibliography"/>
   </ds:schemaRefs>

</xml_diff>

<commit_message>
issue#144 updated documentation of REST-API, added triggerEvent()
</commit_message>
<xml_diff>
--- a/Documentation/REST_API.docx
+++ b/Documentation/REST_API.docx
@@ -1045,7 +1045,7 @@
             <w:noProof/>
             <w:webHidden/>
           </w:rPr>
-          <w:t>8</w:t>
+          <w:t>7</w:t>
         </w:r>
         <w:r>
           <w:rPr>
@@ -1135,7 +1135,7 @@
             <w:noProof/>
             <w:webHidden/>
           </w:rPr>
-          <w:t>10</w:t>
+          <w:t>9</w:t>
         </w:r>
         <w:r>
           <w:rPr>
@@ -1226,7 +1226,7 @@
             <w:noProof/>
             <w:webHidden/>
           </w:rPr>
-          <w:t>12</w:t>
+          <w:t>11</w:t>
         </w:r>
         <w:r>
           <w:rPr>
@@ -1314,7 +1314,7 @@
             <w:noProof/>
             <w:webHidden/>
           </w:rPr>
-          <w:t>12</w:t>
+          <w:t>11</w:t>
         </w:r>
         <w:r>
           <w:rPr>
@@ -1402,7 +1402,7 @@
             <w:noProof/>
             <w:webHidden/>
           </w:rPr>
-          <w:t>20</w:t>
+          <w:t>19</w:t>
         </w:r>
         <w:r>
           <w:rPr>
@@ -1584,7 +1584,7 @@
             <w:noProof/>
             <w:webHidden/>
           </w:rPr>
-          <w:t>10</w:t>
+          <w:t>9</w:t>
         </w:r>
         <w:r>
           <w:rPr>
@@ -1653,7 +1653,7 @@
             <w:noProof/>
             <w:webHidden/>
           </w:rPr>
-          <w:t>15</w:t>
+          <w:t>14</w:t>
         </w:r>
         <w:r>
           <w:rPr>
@@ -1722,7 +1722,7 @@
             <w:noProof/>
             <w:webHidden/>
           </w:rPr>
-          <w:t>19</w:t>
+          <w:t>18</w:t>
         </w:r>
         <w:r>
           <w:rPr>
@@ -1791,7 +1791,7 @@
             <w:noProof/>
             <w:webHidden/>
           </w:rPr>
-          <w:t>22</w:t>
+          <w:t>21</w:t>
         </w:r>
         <w:r>
           <w:rPr>
@@ -2140,7 +2140,7 @@
         <w:gridCol w:w="1754"/>
         <w:gridCol w:w="1238"/>
         <w:gridCol w:w="1133"/>
-        <w:gridCol w:w="1672"/>
+        <w:gridCol w:w="1850"/>
       </w:tblGrid>
       <w:tr>
         <w:trPr>
@@ -3648,14 +3648,7 @@
               <w:rPr>
                 <w:lang w:val="en-US"/>
               </w:rPr>
-              <w:t xml:space="preserve">Returns all property keys </w:t>
-            </w:r>
-            <w:r>
-              <w:rPr>
-                <w:lang w:val="en-US"/>
-              </w:rPr>
-              <w:lastRenderedPageBreak/>
-              <w:t xml:space="preserve">of the </w:t>
+              <w:t xml:space="preserve">Returns all property keys of the </w:t>
             </w:r>
             <w:r>
               <w:rPr>
@@ -3688,189 +3681,195 @@
               <w:rPr>
                 <w:lang w:val="en-US"/>
               </w:rPr>
+              <w:t>GET</w:t>
+            </w:r>
+          </w:p>
+        </w:tc>
+        <w:tc>
+          <w:tcPr>
+            <w:tcW w:w="4615" w:type="dxa"/>
+            <w:vAlign w:val="center"/>
+          </w:tcPr>
+          <w:p>
+            <w:pPr>
+              <w:spacing w:before="0" w:line="240" w:lineRule="auto"/>
+              <w:jc w:val="center"/>
+              <w:rPr>
+                <w:lang w:val="en-US"/>
+              </w:rPr>
+            </w:pPr>
+            <w:r>
+              <w:rPr>
+                <w:lang w:val="en-US"/>
+              </w:rPr>
+              <w:t>/runtime/model/components/</w:t>
+            </w:r>
+          </w:p>
+          <w:p>
+            <w:pPr>
+              <w:spacing w:before="0" w:line="240" w:lineRule="auto"/>
+              <w:jc w:val="center"/>
+              <w:rPr>
+                <w:lang w:val="en-US"/>
+              </w:rPr>
+            </w:pPr>
+            <w:r>
+              <w:rPr>
+                <w:lang w:val="en-US"/>
+              </w:rPr>
+              <w:t>{</w:t>
+            </w:r>
+            <w:r>
+              <w:rPr>
+                <w:color w:val="4F81BD" w:themeColor="accent1"/>
+                <w:lang w:val="en-US"/>
+              </w:rPr>
+              <w:t>componentId</w:t>
+            </w:r>
+            <w:r>
+              <w:rPr>
+                <w:lang w:val="en-US"/>
+              </w:rPr>
+              <w:t>}/{</w:t>
+            </w:r>
+            <w:r>
+              <w:rPr>
+                <w:color w:val="4F81BD" w:themeColor="accent1"/>
+                <w:lang w:val="en-US"/>
+              </w:rPr>
+              <w:t>componentKey</w:t>
+            </w:r>
+            <w:r>
+              <w:rPr>
+                <w:lang w:val="en-US"/>
+              </w:rPr>
+              <w:t>}</w:t>
+            </w:r>
+          </w:p>
+        </w:tc>
+        <w:tc>
+          <w:tcPr>
+            <w:tcW w:w="1754" w:type="dxa"/>
+            <w:vAlign w:val="center"/>
+          </w:tcPr>
+          <w:p>
+            <w:pPr>
+              <w:spacing w:before="0" w:line="240" w:lineRule="auto"/>
+              <w:jc w:val="center"/>
+              <w:rPr>
+                <w:lang w:val="en-US"/>
+              </w:rPr>
+            </w:pPr>
+            <w:r>
+              <w:rPr>
+                <w:color w:val="548DD4" w:themeColor="text2" w:themeTint="99"/>
+                <w:lang w:val="en-US"/>
+              </w:rPr>
+              <w:t>componentId</w:t>
+            </w:r>
+            <w:r>
+              <w:rPr>
+                <w:lang w:val="en-US"/>
+              </w:rPr>
+              <w:t>,</w:t>
+            </w:r>
+          </w:p>
+          <w:p>
+            <w:pPr>
+              <w:spacing w:before="0" w:line="240" w:lineRule="auto"/>
+              <w:jc w:val="center"/>
+              <w:rPr>
+                <w:lang w:val="en-US"/>
+              </w:rPr>
+            </w:pPr>
+            <w:r>
+              <w:rPr>
+                <w:color w:val="548DD4" w:themeColor="text2" w:themeTint="99"/>
+                <w:lang w:val="en-US"/>
+              </w:rPr>
+              <w:t>componentKey</w:t>
+            </w:r>
+          </w:p>
+        </w:tc>
+        <w:tc>
+          <w:tcPr>
+            <w:tcW w:w="1238" w:type="dxa"/>
+            <w:vAlign w:val="center"/>
+          </w:tcPr>
+          <w:p>
+            <w:pPr>
+              <w:spacing w:before="0" w:line="240" w:lineRule="auto"/>
+              <w:jc w:val="center"/>
+              <w:rPr>
+                <w:lang w:val="en-US"/>
+              </w:rPr>
+            </w:pPr>
+            <w:r>
+              <w:rPr>
+                <w:lang w:val="en-US"/>
+              </w:rPr>
+              <w:t>-</w:t>
+            </w:r>
+          </w:p>
+        </w:tc>
+        <w:tc>
+          <w:tcPr>
+            <w:tcW w:w="1133" w:type="dxa"/>
+            <w:vAlign w:val="center"/>
+          </w:tcPr>
+          <w:p>
+            <w:pPr>
+              <w:spacing w:before="0" w:line="240" w:lineRule="auto"/>
+              <w:jc w:val="center"/>
+              <w:rPr>
+                <w:lang w:val="en-US"/>
+              </w:rPr>
+            </w:pPr>
+            <w:r>
+              <w:rPr>
+                <w:lang w:val="en-US"/>
+              </w:rPr>
+              <w:t>TEXT</w:t>
+            </w:r>
+          </w:p>
+        </w:tc>
+        <w:tc>
+          <w:tcPr>
+            <w:tcW w:w="1672" w:type="dxa"/>
+            <w:vAlign w:val="center"/>
+          </w:tcPr>
+          <w:p>
+            <w:pPr>
+              <w:spacing w:before="0" w:line="240" w:lineRule="auto"/>
+              <w:jc w:val="center"/>
+              <w:rPr>
+                <w:lang w:val="en-US"/>
+              </w:rPr>
+            </w:pPr>
+            <w:r>
+              <w:rPr>
+                <w:lang w:val="en-US"/>
+              </w:rPr>
+              <w:t>Returns the a</w:t>
+            </w:r>
+            <w:r>
+              <w:rPr>
+                <w:lang w:val="en-US"/>
+              </w:rPr>
+              <w:t xml:space="preserve"> property</w:t>
+            </w:r>
+            <w:r>
+              <w:rPr>
+                <w:lang w:val="en-US"/>
+              </w:rPr>
+              <w:t xml:space="preserve"> value of the runtime </w:t>
+            </w:r>
+            <w:r>
+              <w:rPr>
+                <w:lang w:val="en-US"/>
+              </w:rPr>
               <w:lastRenderedPageBreak/>
-              <w:t>GET</w:t>
-            </w:r>
-          </w:p>
-        </w:tc>
-        <w:tc>
-          <w:tcPr>
-            <w:tcW w:w="4615" w:type="dxa"/>
-            <w:vAlign w:val="center"/>
-          </w:tcPr>
-          <w:p>
-            <w:pPr>
-              <w:spacing w:before="0" w:line="240" w:lineRule="auto"/>
-              <w:jc w:val="center"/>
-              <w:rPr>
-                <w:lang w:val="en-US"/>
-              </w:rPr>
-            </w:pPr>
-            <w:r>
-              <w:rPr>
-                <w:lang w:val="en-US"/>
-              </w:rPr>
-              <w:t>/runtime/model/components/</w:t>
-            </w:r>
-          </w:p>
-          <w:p>
-            <w:pPr>
-              <w:spacing w:before="0" w:line="240" w:lineRule="auto"/>
-              <w:jc w:val="center"/>
-              <w:rPr>
-                <w:lang w:val="en-US"/>
-              </w:rPr>
-            </w:pPr>
-            <w:r>
-              <w:rPr>
-                <w:lang w:val="en-US"/>
-              </w:rPr>
-              <w:t>{</w:t>
-            </w:r>
-            <w:r>
-              <w:rPr>
-                <w:color w:val="4F81BD" w:themeColor="accent1"/>
-                <w:lang w:val="en-US"/>
-              </w:rPr>
-              <w:t>componentId</w:t>
-            </w:r>
-            <w:r>
-              <w:rPr>
-                <w:lang w:val="en-US"/>
-              </w:rPr>
-              <w:t>}/{</w:t>
-            </w:r>
-            <w:r>
-              <w:rPr>
-                <w:color w:val="4F81BD" w:themeColor="accent1"/>
-                <w:lang w:val="en-US"/>
-              </w:rPr>
-              <w:t>componentKey</w:t>
-            </w:r>
-            <w:r>
-              <w:rPr>
-                <w:lang w:val="en-US"/>
-              </w:rPr>
-              <w:t>}</w:t>
-            </w:r>
-          </w:p>
-        </w:tc>
-        <w:tc>
-          <w:tcPr>
-            <w:tcW w:w="1754" w:type="dxa"/>
-            <w:vAlign w:val="center"/>
-          </w:tcPr>
-          <w:p>
-            <w:pPr>
-              <w:spacing w:before="0" w:line="240" w:lineRule="auto"/>
-              <w:jc w:val="center"/>
-              <w:rPr>
-                <w:lang w:val="en-US"/>
-              </w:rPr>
-            </w:pPr>
-            <w:r>
-              <w:rPr>
-                <w:color w:val="548DD4" w:themeColor="text2" w:themeTint="99"/>
-                <w:lang w:val="en-US"/>
-              </w:rPr>
-              <w:t>componentId</w:t>
-            </w:r>
-            <w:r>
-              <w:rPr>
-                <w:lang w:val="en-US"/>
-              </w:rPr>
-              <w:t>,</w:t>
-            </w:r>
-          </w:p>
-          <w:p>
-            <w:pPr>
-              <w:spacing w:before="0" w:line="240" w:lineRule="auto"/>
-              <w:jc w:val="center"/>
-              <w:rPr>
-                <w:lang w:val="en-US"/>
-              </w:rPr>
-            </w:pPr>
-            <w:r>
-              <w:rPr>
-                <w:color w:val="548DD4" w:themeColor="text2" w:themeTint="99"/>
-                <w:lang w:val="en-US"/>
-              </w:rPr>
-              <w:t>componentKey</w:t>
-            </w:r>
-          </w:p>
-        </w:tc>
-        <w:tc>
-          <w:tcPr>
-            <w:tcW w:w="1238" w:type="dxa"/>
-            <w:vAlign w:val="center"/>
-          </w:tcPr>
-          <w:p>
-            <w:pPr>
-              <w:spacing w:before="0" w:line="240" w:lineRule="auto"/>
-              <w:jc w:val="center"/>
-              <w:rPr>
-                <w:lang w:val="en-US"/>
-              </w:rPr>
-            </w:pPr>
-            <w:r>
-              <w:rPr>
-                <w:lang w:val="en-US"/>
-              </w:rPr>
-              <w:t>-</w:t>
-            </w:r>
-          </w:p>
-        </w:tc>
-        <w:tc>
-          <w:tcPr>
-            <w:tcW w:w="1133" w:type="dxa"/>
-            <w:vAlign w:val="center"/>
-          </w:tcPr>
-          <w:p>
-            <w:pPr>
-              <w:spacing w:before="0" w:line="240" w:lineRule="auto"/>
-              <w:jc w:val="center"/>
-              <w:rPr>
-                <w:lang w:val="en-US"/>
-              </w:rPr>
-            </w:pPr>
-            <w:r>
-              <w:rPr>
-                <w:lang w:val="en-US"/>
-              </w:rPr>
-              <w:t>TEXT</w:t>
-            </w:r>
-          </w:p>
-        </w:tc>
-        <w:tc>
-          <w:tcPr>
-            <w:tcW w:w="1672" w:type="dxa"/>
-            <w:vAlign w:val="center"/>
-          </w:tcPr>
-          <w:p>
-            <w:pPr>
-              <w:spacing w:before="0" w:line="240" w:lineRule="auto"/>
-              <w:jc w:val="center"/>
-              <w:rPr>
-                <w:lang w:val="en-US"/>
-              </w:rPr>
-            </w:pPr>
-            <w:r>
-              <w:rPr>
-                <w:lang w:val="en-US"/>
-              </w:rPr>
-              <w:t>Returns the a</w:t>
-            </w:r>
-            <w:r>
-              <w:rPr>
-                <w:lang w:val="en-US"/>
-              </w:rPr>
-              <w:t xml:space="preserve"> property</w:t>
-            </w:r>
-            <w:r>
-              <w:rPr>
-                <w:lang w:val="en-US"/>
-              </w:rPr>
-              <w:t xml:space="preserve"> value of the runtime component</w:t>
+              <w:t>component</w:t>
             </w:r>
           </w:p>
         </w:tc>
@@ -3897,6 +3896,7 @@
               <w:rPr>
                 <w:lang w:val="en-US"/>
               </w:rPr>
+              <w:lastRenderedPageBreak/>
               <w:t>PUT</w:t>
             </w:r>
           </w:p>
@@ -5071,7 +5071,7 @@
               <w:rPr>
                 <w:lang w:val="en-US"/>
               </w:rPr>
-              <w:t>GET</w:t>
+              <w:t>PUT</w:t>
             </w:r>
           </w:p>
         </w:tc>
@@ -5092,17 +5092,27 @@
               <w:rPr>
                 <w:lang w:val="en-US"/>
               </w:rPr>
-              <w:t>runtime/model/component</w:t>
-            </w:r>
-          </w:p>
-          <w:p>
-            <w:pPr>
-              <w:spacing w:before="0" w:line="240" w:lineRule="auto"/>
-              <w:jc w:val="center"/>
-              <w:rPr>
-                <w:lang w:val="en-US"/>
-              </w:rPr>
-            </w:pPr>
+              <w:t>{</w:t>
+            </w:r>
+            <w:r>
+              <w:rPr>
+                <w:color w:val="548DD4" w:themeColor="text2" w:themeTint="99"/>
+                <w:lang w:val="en-US"/>
+              </w:rPr>
+              <w:t>componentId</w:t>
+            </w:r>
+            <w:r>
+              <w:rPr>
+                <w:lang w:val="en-US"/>
+              </w:rPr>
+              <w:t>}/</w:t>
+            </w:r>
+            <w:r>
+              <w:rPr>
+                <w:lang w:val="en-US"/>
+              </w:rPr>
+              <w:t>events</w:t>
+            </w:r>
             <w:r>
               <w:rPr>
                 <w:lang w:val="en-US"/>
@@ -5114,51 +5124,77 @@
                 <w:color w:val="548DD4" w:themeColor="text2" w:themeTint="99"/>
                 <w:lang w:val="en-US"/>
               </w:rPr>
+              <w:t>eventP</w:t>
+            </w:r>
+            <w:r>
+              <w:rPr>
+                <w:color w:val="548DD4" w:themeColor="text2" w:themeTint="99"/>
+                <w:lang w:val="en-US"/>
+              </w:rPr>
+              <w:t>ortId</w:t>
+            </w:r>
+            <w:r>
+              <w:rPr>
+                <w:lang w:val="en-US"/>
+              </w:rPr>
+              <w:t>}</w:t>
+            </w:r>
+          </w:p>
+        </w:tc>
+        <w:tc>
+          <w:tcPr>
+            <w:tcW w:w="1754" w:type="dxa"/>
+            <w:vAlign w:val="center"/>
+          </w:tcPr>
+          <w:p>
+            <w:pPr>
+              <w:spacing w:before="0" w:line="240" w:lineRule="auto"/>
+              <w:jc w:val="center"/>
+              <w:rPr>
+                <w:lang w:val="en-US"/>
+              </w:rPr>
+            </w:pPr>
+            <w:r>
+              <w:rPr>
+                <w:color w:val="548DD4" w:themeColor="text2" w:themeTint="99"/>
+                <w:lang w:val="en-US"/>
+              </w:rPr>
               <w:t>componentId</w:t>
             </w:r>
             <w:r>
               <w:rPr>
                 <w:lang w:val="en-US"/>
               </w:rPr>
-              <w:t>}/eventChannels</w:t>
-            </w:r>
-          </w:p>
-          <w:p>
-            <w:pPr>
-              <w:spacing w:before="0" w:line="240" w:lineRule="auto"/>
-              <w:jc w:val="center"/>
-              <w:rPr>
-                <w:lang w:val="en-US"/>
-              </w:rPr>
-            </w:pPr>
-            <w:r>
-              <w:rPr>
-                <w:lang w:val="en-US"/>
-              </w:rPr>
-              <w:t>/ids</w:t>
-            </w:r>
-          </w:p>
-        </w:tc>
-        <w:tc>
-          <w:tcPr>
-            <w:tcW w:w="1754" w:type="dxa"/>
-            <w:vAlign w:val="center"/>
-          </w:tcPr>
-          <w:p>
-            <w:pPr>
-              <w:spacing w:before="0" w:line="240" w:lineRule="auto"/>
-              <w:jc w:val="center"/>
+              <w:t>,</w:t>
+            </w:r>
+          </w:p>
+          <w:p>
+            <w:pPr>
+              <w:spacing w:before="0" w:line="240" w:lineRule="auto"/>
+              <w:jc w:val="center"/>
+              <w:rPr>
+                <w:lang w:val="en-US"/>
+              </w:rPr>
+            </w:pPr>
+            <w:r>
               <w:rPr>
                 <w:color w:val="548DD4" w:themeColor="text2" w:themeTint="99"/>
                 <w:lang w:val="en-US"/>
               </w:rPr>
-            </w:pPr>
+              <w:t>eventP</w:t>
+            </w:r>
             <w:r>
               <w:rPr>
                 <w:color w:val="548DD4" w:themeColor="text2" w:themeTint="99"/>
                 <w:lang w:val="en-US"/>
               </w:rPr>
-              <w:t>componentId</w:t>
+              <w:t>ortId</w:t>
+            </w:r>
+            <w:r>
+              <w:rPr>
+                <w:lang w:val="en-US"/>
+              </w:rPr>
+              <w:t>,</w:t>
             </w:r>
           </w:p>
         </w:tc>
@@ -5200,7 +5236,7 @@
               <w:rPr>
                 <w:lang w:val="en-US"/>
               </w:rPr>
-              <w:t>JSON</w:t>
+              <w:t>TEXT</w:t>
             </w:r>
           </w:p>
         </w:tc>
@@ -5221,26 +5257,7 @@
               <w:rPr>
                 <w:lang w:val="en-US"/>
               </w:rPr>
-              <w:t xml:space="preserve">Returns the event channel ids of the </w:t>
-            </w:r>
-            <w:r>
-              <w:rPr>
-                <w:lang w:val="en-US"/>
-              </w:rPr>
-              <w:t>specified</w:t>
-            </w:r>
-            <w:r>
-              <w:rPr>
-                <w:lang w:val="en-US"/>
-              </w:rPr>
-              <w:t xml:space="preserve"> </w:t>
-            </w:r>
-            <w:r>
-              <w:rPr>
-                <w:lang w:val="en-US"/>
-              </w:rPr>
-              <w:lastRenderedPageBreak/>
-              <w:t>component</w:t>
+              <w:t>Triggers an event on the given component/port</w:t>
             </w:r>
           </w:p>
         </w:tc>
@@ -5267,7 +5284,6 @@
               <w:rPr>
                 <w:lang w:val="en-US"/>
               </w:rPr>
-              <w:lastRenderedPageBreak/>
               <w:t>GET</w:t>
             </w:r>
           </w:p>
@@ -5289,22 +5305,22 @@
               <w:rPr>
                 <w:lang w:val="en-US"/>
               </w:rPr>
-              <w:t>runtime/model/component/</w:t>
-            </w:r>
-          </w:p>
-          <w:p>
-            <w:pPr>
-              <w:spacing w:before="0" w:line="240" w:lineRule="auto"/>
-              <w:jc w:val="center"/>
-              <w:rPr>
-                <w:lang w:val="en-US"/>
-              </w:rPr>
-            </w:pPr>
-            <w:r>
-              <w:rPr>
-                <w:lang w:val="en-US"/>
-              </w:rPr>
-              <w:t>{</w:t>
+              <w:t>runtime/model/component</w:t>
+            </w:r>
+          </w:p>
+          <w:p>
+            <w:pPr>
+              <w:spacing w:before="0" w:line="240" w:lineRule="auto"/>
+              <w:jc w:val="center"/>
+              <w:rPr>
+                <w:lang w:val="en-US"/>
+              </w:rPr>
+            </w:pPr>
+            <w:r>
+              <w:rPr>
+                <w:lang w:val="en-US"/>
+              </w:rPr>
+              <w:t>/{</w:t>
             </w:r>
             <w:r>
               <w:rPr>
@@ -5317,7 +5333,22 @@
               <w:rPr>
                 <w:lang w:val="en-US"/>
               </w:rPr>
-              <w:t>}/dataChannels/ids</w:t>
+              <w:t>}/eventChannels</w:t>
+            </w:r>
+          </w:p>
+          <w:p>
+            <w:pPr>
+              <w:spacing w:before="0" w:line="240" w:lineRule="auto"/>
+              <w:jc w:val="center"/>
+              <w:rPr>
+                <w:lang w:val="en-US"/>
+              </w:rPr>
+            </w:pPr>
+            <w:r>
+              <w:rPr>
+                <w:lang w:val="en-US"/>
+              </w:rPr>
+              <w:t>/ids</w:t>
             </w:r>
           </w:p>
         </w:tc>
@@ -5403,7 +5434,7 @@
               <w:rPr>
                 <w:lang w:val="en-US"/>
               </w:rPr>
-              <w:t xml:space="preserve">Returns the data channel ids of the </w:t>
+              <w:t xml:space="preserve">Returns the event channel ids of the </w:t>
             </w:r>
             <w:r>
               <w:rPr>
@@ -5463,28 +5494,35 @@
               <w:rPr>
                 <w:lang w:val="en-US"/>
               </w:rPr>
-              <w:t>runtime/model/</w:t>
-            </w:r>
-            <w:r>
-              <w:rPr>
-                <w:lang w:val="en-US"/>
-              </w:rPr>
-              <w:t>channels/event</w:t>
-            </w:r>
-          </w:p>
-          <w:p>
-            <w:pPr>
-              <w:spacing w:before="0" w:line="240" w:lineRule="auto"/>
-              <w:jc w:val="center"/>
-              <w:rPr>
-                <w:lang w:val="en-US"/>
-              </w:rPr>
-            </w:pPr>
-            <w:r>
-              <w:rPr>
-                <w:lang w:val="en-US"/>
-              </w:rPr>
-              <w:t>/ids</w:t>
+              <w:t>runtime/model/component/</w:t>
+            </w:r>
+          </w:p>
+          <w:p>
+            <w:pPr>
+              <w:spacing w:before="0" w:line="240" w:lineRule="auto"/>
+              <w:jc w:val="center"/>
+              <w:rPr>
+                <w:lang w:val="en-US"/>
+              </w:rPr>
+            </w:pPr>
+            <w:r>
+              <w:rPr>
+                <w:lang w:val="en-US"/>
+              </w:rPr>
+              <w:t>{</w:t>
+            </w:r>
+            <w:r>
+              <w:rPr>
+                <w:color w:val="548DD4" w:themeColor="text2" w:themeTint="99"/>
+                <w:lang w:val="en-US"/>
+              </w:rPr>
+              <w:t>componentId</w:t>
+            </w:r>
+            <w:r>
+              <w:rPr>
+                <w:lang w:val="en-US"/>
+              </w:rPr>
+              <w:t>}/dataChannels/ids</w:t>
             </w:r>
           </w:p>
         </w:tc>
@@ -5507,33 +5545,33 @@
                 <w:color w:val="548DD4" w:themeColor="text2" w:themeTint="99"/>
                 <w:lang w:val="en-US"/>
               </w:rPr>
+              <w:t>componentId</w:t>
+            </w:r>
+          </w:p>
+        </w:tc>
+        <w:tc>
+          <w:tcPr>
+            <w:tcW w:w="1238" w:type="dxa"/>
+            <w:vAlign w:val="center"/>
+          </w:tcPr>
+          <w:p>
+            <w:pPr>
+              <w:spacing w:before="0" w:line="240" w:lineRule="auto"/>
+              <w:jc w:val="center"/>
+              <w:rPr>
+                <w:lang w:val="en-US"/>
+              </w:rPr>
+            </w:pPr>
+            <w:r>
+              <w:rPr>
+                <w:lang w:val="en-US"/>
+              </w:rPr>
               <w:t>-</w:t>
             </w:r>
           </w:p>
         </w:tc>
         <w:tc>
           <w:tcPr>
-            <w:tcW w:w="1238" w:type="dxa"/>
-            <w:vAlign w:val="center"/>
-          </w:tcPr>
-          <w:p>
-            <w:pPr>
-              <w:spacing w:before="0" w:line="240" w:lineRule="auto"/>
-              <w:jc w:val="center"/>
-              <w:rPr>
-                <w:lang w:val="en-US"/>
-              </w:rPr>
-            </w:pPr>
-            <w:r>
-              <w:rPr>
-                <w:lang w:val="en-US"/>
-              </w:rPr>
-              <w:t>-</w:t>
-            </w:r>
-          </w:p>
-        </w:tc>
-        <w:tc>
-          <w:tcPr>
             <w:tcW w:w="1133" w:type="dxa"/>
             <w:vAlign w:val="center"/>
           </w:tcPr>
@@ -5570,19 +5608,19 @@
               <w:rPr>
                 <w:lang w:val="en-US"/>
               </w:rPr>
-              <w:t>R</w:t>
-            </w:r>
-            <w:r>
-              <w:rPr>
-                <w:lang w:val="en-US"/>
-              </w:rPr>
-              <w:t xml:space="preserve">eturns </w:t>
-            </w:r>
-            <w:r>
-              <w:rPr>
-                <w:lang w:val="en-US"/>
-              </w:rPr>
-              <w:t>the event channel ids of the current model</w:t>
+              <w:t xml:space="preserve">Returns the data channel ids of the </w:t>
+            </w:r>
+            <w:r>
+              <w:rPr>
+                <w:lang w:val="en-US"/>
+              </w:rPr>
+              <w:t>specified</w:t>
+            </w:r>
+            <w:r>
+              <w:rPr>
+                <w:lang w:val="en-US"/>
+              </w:rPr>
+              <w:t xml:space="preserve"> component</w:t>
             </w:r>
           </w:p>
         </w:tc>
@@ -5651,43 +5689,30 @@
               <w:rPr>
                 <w:lang w:val="en-US"/>
               </w:rPr>
-              <w:t>/{</w:t>
-            </w:r>
-            <w:r>
+              <w:t>/ids</w:t>
+            </w:r>
+          </w:p>
+        </w:tc>
+        <w:tc>
+          <w:tcPr>
+            <w:tcW w:w="1754" w:type="dxa"/>
+            <w:vAlign w:val="center"/>
+          </w:tcPr>
+          <w:p>
+            <w:pPr>
+              <w:spacing w:before="0" w:line="240" w:lineRule="auto"/>
+              <w:jc w:val="center"/>
               <w:rPr>
                 <w:color w:val="548DD4" w:themeColor="text2" w:themeTint="99"/>
                 <w:lang w:val="en-US"/>
               </w:rPr>
-              <w:t>channelId</w:t>
-            </w:r>
-            <w:r>
-              <w:rPr>
-                <w:lang w:val="en-US"/>
-              </w:rPr>
-              <w:t>}/source</w:t>
-            </w:r>
-          </w:p>
-        </w:tc>
-        <w:tc>
-          <w:tcPr>
-            <w:tcW w:w="1754" w:type="dxa"/>
-            <w:vAlign w:val="center"/>
-          </w:tcPr>
-          <w:p>
-            <w:pPr>
-              <w:spacing w:before="0" w:line="240" w:lineRule="auto"/>
-              <w:jc w:val="center"/>
+            </w:pPr>
+            <w:r>
               <w:rPr>
                 <w:color w:val="548DD4" w:themeColor="text2" w:themeTint="99"/>
                 <w:lang w:val="en-US"/>
               </w:rPr>
-            </w:pPr>
-            <w:r>
-              <w:rPr>
-                <w:color w:val="548DD4" w:themeColor="text2" w:themeTint="99"/>
-                <w:lang w:val="en-US"/>
-              </w:rPr>
-              <w:t>dataChannelId</w:t>
+              <w:t>-</w:t>
             </w:r>
           </w:p>
         </w:tc>
@@ -5750,7 +5775,26 @@
               <w:rPr>
                 <w:lang w:val="en-US"/>
               </w:rPr>
-              <w:t>Returns the source (channel edge – se JSON objects) of a specific event channel</w:t>
+              <w:t>R</w:t>
+            </w:r>
+            <w:r>
+              <w:rPr>
+                <w:lang w:val="en-US"/>
+              </w:rPr>
+              <w:t xml:space="preserve">eturns </w:t>
+            </w:r>
+            <w:r>
+              <w:rPr>
+                <w:lang w:val="en-US"/>
+              </w:rPr>
+              <w:t xml:space="preserve">the event channel </w:t>
+            </w:r>
+            <w:r>
+              <w:rPr>
+                <w:lang w:val="en-US"/>
+              </w:rPr>
+              <w:lastRenderedPageBreak/>
+              <w:t>ids of the current model</w:t>
             </w:r>
           </w:p>
         </w:tc>
@@ -5777,6 +5821,7 @@
               <w:rPr>
                 <w:lang w:val="en-US"/>
               </w:rPr>
+              <w:lastRenderedPageBreak/>
               <w:t>GET</w:t>
             </w:r>
           </w:p>
@@ -5832,7 +5877,7 @@
               <w:rPr>
                 <w:lang w:val="en-US"/>
               </w:rPr>
-              <w:t>}/target</w:t>
+              <w:t>}/source</w:t>
             </w:r>
           </w:p>
         </w:tc>
@@ -5918,19 +5963,7 @@
               <w:rPr>
                 <w:lang w:val="en-US"/>
               </w:rPr>
-              <w:t>Returns the target (channel edge – se</w:t>
-            </w:r>
-            <w:r>
-              <w:rPr>
-                <w:lang w:val="en-US"/>
-              </w:rPr>
-              <w:t>e</w:t>
-            </w:r>
-            <w:r>
-              <w:rPr>
-                <w:lang w:val="en-US"/>
-              </w:rPr>
-              <w:t xml:space="preserve"> JSON objects) of a specific event channel</w:t>
+              <w:t>Returns the source (channel edge – se JSON objects) of a specific event channel</w:t>
             </w:r>
           </w:p>
         </w:tc>
@@ -5984,22 +6017,35 @@
               <w:rPr>
                 <w:lang w:val="en-US"/>
               </w:rPr>
-              <w:t>channels/data</w:t>
-            </w:r>
-          </w:p>
-          <w:p>
-            <w:pPr>
-              <w:spacing w:before="0" w:line="240" w:lineRule="auto"/>
-              <w:jc w:val="center"/>
-              <w:rPr>
-                <w:lang w:val="en-US"/>
-              </w:rPr>
-            </w:pPr>
-            <w:r>
-              <w:rPr>
-                <w:lang w:val="en-US"/>
-              </w:rPr>
-              <w:t>/ids</w:t>
+              <w:t>channels/event</w:t>
+            </w:r>
+          </w:p>
+          <w:p>
+            <w:pPr>
+              <w:spacing w:before="0" w:line="240" w:lineRule="auto"/>
+              <w:jc w:val="center"/>
+              <w:rPr>
+                <w:lang w:val="en-US"/>
+              </w:rPr>
+            </w:pPr>
+            <w:r>
+              <w:rPr>
+                <w:lang w:val="en-US"/>
+              </w:rPr>
+              <w:t>/{</w:t>
+            </w:r>
+            <w:r>
+              <w:rPr>
+                <w:color w:val="548DD4" w:themeColor="text2" w:themeTint="99"/>
+                <w:lang w:val="en-US"/>
+              </w:rPr>
+              <w:t>channelId</w:t>
+            </w:r>
+            <w:r>
+              <w:rPr>
+                <w:lang w:val="en-US"/>
+              </w:rPr>
+              <w:t>}/target</w:t>
             </w:r>
           </w:p>
         </w:tc>
@@ -6022,33 +6068,33 @@
                 <w:color w:val="548DD4" w:themeColor="text2" w:themeTint="99"/>
                 <w:lang w:val="en-US"/>
               </w:rPr>
+              <w:t>dataChannelId</w:t>
+            </w:r>
+          </w:p>
+        </w:tc>
+        <w:tc>
+          <w:tcPr>
+            <w:tcW w:w="1238" w:type="dxa"/>
+            <w:vAlign w:val="center"/>
+          </w:tcPr>
+          <w:p>
+            <w:pPr>
+              <w:spacing w:before="0" w:line="240" w:lineRule="auto"/>
+              <w:jc w:val="center"/>
+              <w:rPr>
+                <w:lang w:val="en-US"/>
+              </w:rPr>
+            </w:pPr>
+            <w:r>
+              <w:rPr>
+                <w:lang w:val="en-US"/>
+              </w:rPr>
               <w:t>-</w:t>
             </w:r>
           </w:p>
         </w:tc>
         <w:tc>
           <w:tcPr>
-            <w:tcW w:w="1238" w:type="dxa"/>
-            <w:vAlign w:val="center"/>
-          </w:tcPr>
-          <w:p>
-            <w:pPr>
-              <w:spacing w:before="0" w:line="240" w:lineRule="auto"/>
-              <w:jc w:val="center"/>
-              <w:rPr>
-                <w:lang w:val="en-US"/>
-              </w:rPr>
-            </w:pPr>
-            <w:r>
-              <w:rPr>
-                <w:lang w:val="en-US"/>
-              </w:rPr>
-              <w:t>-</w:t>
-            </w:r>
-          </w:p>
-        </w:tc>
-        <w:tc>
-          <w:tcPr>
             <w:tcW w:w="1133" w:type="dxa"/>
             <w:vAlign w:val="center"/>
           </w:tcPr>
@@ -6085,19 +6131,19 @@
               <w:rPr>
                 <w:lang w:val="en-US"/>
               </w:rPr>
-              <w:t>R</w:t>
-            </w:r>
-            <w:r>
-              <w:rPr>
-                <w:lang w:val="en-US"/>
-              </w:rPr>
-              <w:t xml:space="preserve">eturns </w:t>
-            </w:r>
-            <w:r>
-              <w:rPr>
-                <w:lang w:val="en-US"/>
-              </w:rPr>
-              <w:t>the data channel ids of the current model</w:t>
+              <w:t>Returns the target (channel edge – se</w:t>
+            </w:r>
+            <w:r>
+              <w:rPr>
+                <w:lang w:val="en-US"/>
+              </w:rPr>
+              <w:t>e</w:t>
+            </w:r>
+            <w:r>
+              <w:rPr>
+                <w:lang w:val="en-US"/>
+              </w:rPr>
+              <w:t xml:space="preserve"> JSON objects) of a specific event channel</w:t>
             </w:r>
           </w:p>
         </w:tc>
@@ -6166,43 +6212,30 @@
               <w:rPr>
                 <w:lang w:val="en-US"/>
               </w:rPr>
-              <w:t>/{</w:t>
-            </w:r>
-            <w:r>
+              <w:t>/ids</w:t>
+            </w:r>
+          </w:p>
+        </w:tc>
+        <w:tc>
+          <w:tcPr>
+            <w:tcW w:w="1754" w:type="dxa"/>
+            <w:vAlign w:val="center"/>
+          </w:tcPr>
+          <w:p>
+            <w:pPr>
+              <w:spacing w:before="0" w:line="240" w:lineRule="auto"/>
+              <w:jc w:val="center"/>
               <w:rPr>
                 <w:color w:val="548DD4" w:themeColor="text2" w:themeTint="99"/>
                 <w:lang w:val="en-US"/>
               </w:rPr>
-              <w:t>channelId</w:t>
-            </w:r>
-            <w:r>
-              <w:rPr>
-                <w:lang w:val="en-US"/>
-              </w:rPr>
-              <w:t>}/source</w:t>
-            </w:r>
-          </w:p>
-        </w:tc>
-        <w:tc>
-          <w:tcPr>
-            <w:tcW w:w="1754" w:type="dxa"/>
-            <w:vAlign w:val="center"/>
-          </w:tcPr>
-          <w:p>
-            <w:pPr>
-              <w:spacing w:before="0" w:line="240" w:lineRule="auto"/>
-              <w:jc w:val="center"/>
+            </w:pPr>
+            <w:r>
               <w:rPr>
                 <w:color w:val="548DD4" w:themeColor="text2" w:themeTint="99"/>
                 <w:lang w:val="en-US"/>
               </w:rPr>
-            </w:pPr>
-            <w:r>
-              <w:rPr>
-                <w:color w:val="548DD4" w:themeColor="text2" w:themeTint="99"/>
-                <w:lang w:val="en-US"/>
-              </w:rPr>
-              <w:t>dataChannelId</w:t>
+              <w:t>-</w:t>
             </w:r>
           </w:p>
         </w:tc>
@@ -6265,7 +6298,19 @@
               <w:rPr>
                 <w:lang w:val="en-US"/>
               </w:rPr>
-              <w:t>Returns the source (channel edge – se JSON objects) of a specific data channel</w:t>
+              <w:t>R</w:t>
+            </w:r>
+            <w:r>
+              <w:rPr>
+                <w:lang w:val="en-US"/>
+              </w:rPr>
+              <w:t xml:space="preserve">eturns </w:t>
+            </w:r>
+            <w:r>
+              <w:rPr>
+                <w:lang w:val="en-US"/>
+              </w:rPr>
+              <w:t>the data channel ids of the current model</w:t>
             </w:r>
           </w:p>
         </w:tc>
@@ -6347,7 +6392,7 @@
               <w:rPr>
                 <w:lang w:val="en-US"/>
               </w:rPr>
-              <w:t>}/target</w:t>
+              <w:t>}/source</w:t>
             </w:r>
           </w:p>
         </w:tc>
@@ -6433,7 +6478,7 @@
               <w:rPr>
                 <w:lang w:val="en-US"/>
               </w:rPr>
-              <w:t>Returns the target (channel edge – se JSON objects) of a specific data channel</w:t>
+              <w:t>Returns the source (channel edge – se JSON objects) of a specific data channel</w:t>
             </w:r>
           </w:p>
         </w:tc>
@@ -6481,20 +6526,41 @@
               <w:rPr>
                 <w:lang w:val="en-US"/>
               </w:rPr>
-              <w:t>/storage/models/{</w:t>
-            </w:r>
-            <w:r>
-              <w:rPr>
-                <w:color w:val="4F81BD" w:themeColor="accent1"/>
-                <w:lang w:val="en-US"/>
-              </w:rPr>
-              <w:t>filename</w:t>
-            </w:r>
-            <w:r>
-              <w:rPr>
-                <w:lang w:val="en-US"/>
-              </w:rPr>
-              <w:t>}</w:t>
+              <w:t>runtime/model/</w:t>
+            </w:r>
+            <w:r>
+              <w:rPr>
+                <w:lang w:val="en-US"/>
+              </w:rPr>
+              <w:t>channels/data</w:t>
+            </w:r>
+          </w:p>
+          <w:p>
+            <w:pPr>
+              <w:spacing w:before="0" w:line="240" w:lineRule="auto"/>
+              <w:jc w:val="center"/>
+              <w:rPr>
+                <w:lang w:val="en-US"/>
+              </w:rPr>
+            </w:pPr>
+            <w:r>
+              <w:rPr>
+                <w:lang w:val="en-US"/>
+              </w:rPr>
+              <w:t>/{</w:t>
+            </w:r>
+            <w:r>
+              <w:rPr>
+                <w:color w:val="548DD4" w:themeColor="text2" w:themeTint="99"/>
+                <w:lang w:val="en-US"/>
+              </w:rPr>
+              <w:t>channelId</w:t>
+            </w:r>
+            <w:r>
+              <w:rPr>
+                <w:lang w:val="en-US"/>
+              </w:rPr>
+              <w:t>}/target</w:t>
             </w:r>
           </w:p>
         </w:tc>
@@ -6508,15 +6574,16 @@
               <w:spacing w:before="0" w:line="240" w:lineRule="auto"/>
               <w:jc w:val="center"/>
               <w:rPr>
-                <w:lang w:val="en-US"/>
-              </w:rPr>
-            </w:pPr>
-            <w:r>
-              <w:rPr>
                 <w:color w:val="548DD4" w:themeColor="text2" w:themeTint="99"/>
                 <w:lang w:val="en-US"/>
               </w:rPr>
-              <w:t>filename</w:t>
+            </w:pPr>
+            <w:r>
+              <w:rPr>
+                <w:color w:val="548DD4" w:themeColor="text2" w:themeTint="99"/>
+                <w:lang w:val="en-US"/>
+              </w:rPr>
+              <w:t>dataChannelId</w:t>
             </w:r>
           </w:p>
         </w:tc>
@@ -6558,7 +6625,7 @@
               <w:rPr>
                 <w:lang w:val="en-US"/>
               </w:rPr>
-              <w:t>XML</w:t>
+              <w:t>JSON</w:t>
             </w:r>
           </w:p>
         </w:tc>
@@ -6579,14 +6646,7 @@
               <w:rPr>
                 <w:lang w:val="en-US"/>
               </w:rPr>
-              <w:t xml:space="preserve">Returns an xml representation </w:t>
-            </w:r>
-            <w:r>
-              <w:rPr>
-                <w:lang w:val="en-US"/>
-              </w:rPr>
-              <w:lastRenderedPageBreak/>
-              <w:t>of a model in a specific file</w:t>
+              <w:t>Returns the target (channel edge – se JSON objects) of a specific data channel</w:t>
             </w:r>
           </w:p>
         </w:tc>
@@ -6613,8 +6673,7 @@
               <w:rPr>
                 <w:lang w:val="en-US"/>
               </w:rPr>
-              <w:lastRenderedPageBreak/>
-              <w:t>POST</w:t>
+              <w:t>GET</w:t>
             </w:r>
           </w:p>
         </w:tc>
@@ -6642,13 +6701,7 @@
                 <w:color w:val="4F81BD" w:themeColor="accent1"/>
                 <w:lang w:val="en-US"/>
               </w:rPr>
-              <w:t xml:space="preserve"> filepath</w:t>
-            </w:r>
-            <w:r>
-              <w:rPr>
-                <w:lang w:val="en-US"/>
-              </w:rPr>
-              <w:t xml:space="preserve"> </w:t>
+              <w:t>filename</w:t>
             </w:r>
             <w:r>
               <w:rPr>
@@ -6673,46 +6726,10 @@
             </w:pPr>
             <w:r>
               <w:rPr>
-                <w:color w:val="4F81BD" w:themeColor="accent1"/>
-                <w:lang w:val="en-US"/>
-              </w:rPr>
-              <w:t>filepath</w:t>
-            </w:r>
-            <w:r>
-              <w:rPr>
-                <w:lang w:val="en-US"/>
-              </w:rPr>
-              <w:t>,</w:t>
-            </w:r>
-          </w:p>
-          <w:p>
-            <w:pPr>
-              <w:spacing w:before="0" w:line="240" w:lineRule="auto"/>
-              <w:jc w:val="center"/>
-              <w:rPr>
-                <w:lang w:val="en-US"/>
-              </w:rPr>
-            </w:pPr>
-            <w:r>
-              <w:rPr>
-                <w:lang w:val="en-US"/>
-              </w:rPr>
-              <w:t>modelInXML</w:t>
-            </w:r>
-          </w:p>
-          <w:p>
-            <w:pPr>
-              <w:spacing w:before="0" w:line="240" w:lineRule="auto"/>
-              <w:jc w:val="center"/>
-              <w:rPr>
-                <w:lang w:val="en-US"/>
-              </w:rPr>
-            </w:pPr>
-            <w:r>
-              <w:rPr>
-                <w:lang w:val="en-US"/>
-              </w:rPr>
-              <w:t>(in body)</w:t>
+                <w:color w:val="548DD4" w:themeColor="text2" w:themeTint="99"/>
+                <w:lang w:val="en-US"/>
+              </w:rPr>
+              <w:t>filename</w:t>
             </w:r>
           </w:p>
         </w:tc>
@@ -6733,33 +6750,33 @@
               <w:rPr>
                 <w:lang w:val="en-US"/>
               </w:rPr>
+              <w:t>-</w:t>
+            </w:r>
+          </w:p>
+        </w:tc>
+        <w:tc>
+          <w:tcPr>
+            <w:tcW w:w="1133" w:type="dxa"/>
+            <w:vAlign w:val="center"/>
+          </w:tcPr>
+          <w:p>
+            <w:pPr>
+              <w:spacing w:before="0" w:line="240" w:lineRule="auto"/>
+              <w:jc w:val="center"/>
+              <w:rPr>
+                <w:lang w:val="en-US"/>
+              </w:rPr>
+            </w:pPr>
+            <w:r>
+              <w:rPr>
+                <w:lang w:val="en-US"/>
+              </w:rPr>
               <w:t>XML</w:t>
             </w:r>
           </w:p>
         </w:tc>
         <w:tc>
           <w:tcPr>
-            <w:tcW w:w="1133" w:type="dxa"/>
-            <w:vAlign w:val="center"/>
-          </w:tcPr>
-          <w:p>
-            <w:pPr>
-              <w:spacing w:before="0" w:line="240" w:lineRule="auto"/>
-              <w:jc w:val="center"/>
-              <w:rPr>
-                <w:lang w:val="en-US"/>
-              </w:rPr>
-            </w:pPr>
-            <w:r>
-              <w:rPr>
-                <w:lang w:val="en-US"/>
-              </w:rPr>
-              <w:t>TEXT</w:t>
-            </w:r>
-          </w:p>
-        </w:tc>
-        <w:tc>
-          <w:tcPr>
             <w:tcW w:w="1672" w:type="dxa"/>
             <w:vAlign w:val="center"/>
           </w:tcPr>
@@ -6775,13 +6792,7 @@
               <w:rPr>
                 <w:lang w:val="en-US"/>
               </w:rPr>
-              <w:t xml:space="preserve">Stores a model in the given </w:t>
-            </w:r>
-            <w:r>
-              <w:rPr>
-                <w:lang w:val="en-US"/>
-              </w:rPr>
-              <w:t>filepath</w:t>
+              <w:t>Returns an xml representation of a model in a specific file</w:t>
             </w:r>
           </w:p>
         </w:tc>
@@ -6829,76 +6840,83 @@
               <w:rPr>
                 <w:lang w:val="en-US"/>
               </w:rPr>
-              <w:t>/storage/</w:t>
-            </w:r>
-            <w:r>
-              <w:rPr>
-                <w:lang w:val="en-US"/>
-              </w:rPr>
-              <w:t>data</w:t>
-            </w:r>
-            <w:r>
-              <w:rPr>
-                <w:lang w:val="en-US"/>
-              </w:rPr>
-              <w:t>/{</w:t>
+              <w:t>/storage/models/{</w:t>
             </w:r>
             <w:r>
               <w:rPr>
                 <w:color w:val="4F81BD" w:themeColor="accent1"/>
                 <w:lang w:val="en-US"/>
               </w:rPr>
+              <w:t xml:space="preserve"> filepath</w:t>
+            </w:r>
+            <w:r>
+              <w:rPr>
+                <w:lang w:val="en-US"/>
+              </w:rPr>
+              <w:t xml:space="preserve"> </w:t>
+            </w:r>
+            <w:r>
+              <w:rPr>
+                <w:lang w:val="en-US"/>
+              </w:rPr>
+              <w:t>}</w:t>
+            </w:r>
+          </w:p>
+        </w:tc>
+        <w:tc>
+          <w:tcPr>
+            <w:tcW w:w="1754" w:type="dxa"/>
+            <w:vAlign w:val="center"/>
+          </w:tcPr>
+          <w:p>
+            <w:pPr>
+              <w:spacing w:before="0" w:line="240" w:lineRule="auto"/>
+              <w:jc w:val="center"/>
+              <w:rPr>
+                <w:lang w:val="en-US"/>
+              </w:rPr>
+            </w:pPr>
+            <w:r>
+              <w:rPr>
+                <w:color w:val="4F81BD" w:themeColor="accent1"/>
+                <w:lang w:val="en-US"/>
+              </w:rPr>
               <w:t>filepath</w:t>
             </w:r>
             <w:r>
               <w:rPr>
                 <w:lang w:val="en-US"/>
               </w:rPr>
-              <w:t>}</w:t>
-            </w:r>
-          </w:p>
-        </w:tc>
-        <w:tc>
-          <w:tcPr>
-            <w:tcW w:w="1754" w:type="dxa"/>
-            <w:vAlign w:val="center"/>
-          </w:tcPr>
-          <w:p>
-            <w:pPr>
-              <w:spacing w:before="0" w:line="240" w:lineRule="auto"/>
-              <w:jc w:val="center"/>
-              <w:rPr>
-                <w:color w:val="548DD4" w:themeColor="text2" w:themeTint="99"/>
-                <w:lang w:val="en-US"/>
-              </w:rPr>
-            </w:pPr>
-            <w:r>
-              <w:rPr>
-                <w:color w:val="548DD4" w:themeColor="text2" w:themeTint="99"/>
-                <w:lang w:val="en-US"/>
-              </w:rPr>
-              <w:t>filepath,</w:t>
-            </w:r>
-          </w:p>
-          <w:p>
-            <w:pPr>
-              <w:spacing w:before="0" w:line="240" w:lineRule="auto"/>
-              <w:jc w:val="center"/>
-              <w:rPr>
-                <w:lang w:val="en-US"/>
-              </w:rPr>
-            </w:pPr>
-            <w:r>
-              <w:rPr>
-                <w:lang w:val="en-US"/>
-              </w:rPr>
-              <w:t>data</w:t>
-            </w:r>
-            <w:r>
-              <w:rPr>
-                <w:lang w:val="en-US"/>
-              </w:rPr>
-              <w:br/>
+              <w:t>,</w:t>
+            </w:r>
+          </w:p>
+          <w:p>
+            <w:pPr>
+              <w:spacing w:before="0" w:line="240" w:lineRule="auto"/>
+              <w:jc w:val="center"/>
+              <w:rPr>
+                <w:lang w:val="en-US"/>
+              </w:rPr>
+            </w:pPr>
+            <w:r>
+              <w:rPr>
+                <w:lang w:val="en-US"/>
+              </w:rPr>
+              <w:t>modelInXML</w:t>
+            </w:r>
+          </w:p>
+          <w:p>
+            <w:pPr>
+              <w:spacing w:before="0" w:line="240" w:lineRule="auto"/>
+              <w:jc w:val="center"/>
+              <w:rPr>
+                <w:lang w:val="en-US"/>
+              </w:rPr>
+            </w:pPr>
+            <w:r>
+              <w:rPr>
+                <w:lang w:val="en-US"/>
+              </w:rPr>
               <w:t>(in body)</w:t>
             </w:r>
           </w:p>
@@ -6920,33 +6938,33 @@
               <w:rPr>
                 <w:lang w:val="en-US"/>
               </w:rPr>
+              <w:t>XML</w:t>
+            </w:r>
+          </w:p>
+        </w:tc>
+        <w:tc>
+          <w:tcPr>
+            <w:tcW w:w="1133" w:type="dxa"/>
+            <w:vAlign w:val="center"/>
+          </w:tcPr>
+          <w:p>
+            <w:pPr>
+              <w:spacing w:before="0" w:line="240" w:lineRule="auto"/>
+              <w:jc w:val="center"/>
+              <w:rPr>
+                <w:lang w:val="en-US"/>
+              </w:rPr>
+            </w:pPr>
+            <w:r>
+              <w:rPr>
+                <w:lang w:val="en-US"/>
+              </w:rPr>
               <w:t>TEXT</w:t>
             </w:r>
           </w:p>
         </w:tc>
         <w:tc>
           <w:tcPr>
-            <w:tcW w:w="1133" w:type="dxa"/>
-            <w:vAlign w:val="center"/>
-          </w:tcPr>
-          <w:p>
-            <w:pPr>
-              <w:spacing w:before="0" w:line="240" w:lineRule="auto"/>
-              <w:jc w:val="center"/>
-              <w:rPr>
-                <w:lang w:val="en-US"/>
-              </w:rPr>
-            </w:pPr>
-            <w:r>
-              <w:rPr>
-                <w:lang w:val="en-US"/>
-              </w:rPr>
-              <w:t>TEXT</w:t>
-            </w:r>
-          </w:p>
-        </w:tc>
-        <w:tc>
-          <w:tcPr>
             <w:tcW w:w="1672" w:type="dxa"/>
             <w:vAlign w:val="center"/>
           </w:tcPr>
@@ -6962,7 +6980,13 @@
               <w:rPr>
                 <w:lang w:val="en-US"/>
               </w:rPr>
-              <w:t>Stores data to a given filepath in the ARE/data folder</w:t>
+              <w:t xml:space="preserve">Stores a model in the given </w:t>
+            </w:r>
+            <w:r>
+              <w:rPr>
+                <w:lang w:val="en-US"/>
+              </w:rPr>
+              <w:t>filepath</w:t>
             </w:r>
           </w:p>
         </w:tc>
@@ -6989,7 +7013,7 @@
               <w:rPr>
                 <w:lang w:val="en-US"/>
               </w:rPr>
-              <w:t>DELETE</w:t>
+              <w:t>POST</w:t>
             </w:r>
           </w:p>
         </w:tc>
@@ -7010,14 +7034,26 @@
               <w:rPr>
                 <w:lang w:val="en-US"/>
               </w:rPr>
-              <w:t>/storage/models/{</w:t>
+              <w:t>/storage/</w:t>
+            </w:r>
+            <w:r>
+              <w:rPr>
+                <w:lang w:val="en-US"/>
+              </w:rPr>
+              <w:t>data</w:t>
+            </w:r>
+            <w:r>
+              <w:rPr>
+                <w:lang w:val="en-US"/>
+              </w:rPr>
+              <w:t>/{</w:t>
             </w:r>
             <w:r>
               <w:rPr>
                 <w:color w:val="4F81BD" w:themeColor="accent1"/>
                 <w:lang w:val="en-US"/>
               </w:rPr>
-              <w:t>filename</w:t>
+              <w:t>filepath</w:t>
             </w:r>
             <w:r>
               <w:rPr>
@@ -7037,15 +7073,38 @@
               <w:spacing w:before="0" w:line="240" w:lineRule="auto"/>
               <w:jc w:val="center"/>
               <w:rPr>
-                <w:lang w:val="en-US"/>
-              </w:rPr>
-            </w:pPr>
-            <w:r>
-              <w:rPr>
                 <w:color w:val="548DD4" w:themeColor="text2" w:themeTint="99"/>
                 <w:lang w:val="en-US"/>
               </w:rPr>
-              <w:t>filename</w:t>
+            </w:pPr>
+            <w:r>
+              <w:rPr>
+                <w:color w:val="548DD4" w:themeColor="text2" w:themeTint="99"/>
+                <w:lang w:val="en-US"/>
+              </w:rPr>
+              <w:t>filepath,</w:t>
+            </w:r>
+          </w:p>
+          <w:p>
+            <w:pPr>
+              <w:spacing w:before="0" w:line="240" w:lineRule="auto"/>
+              <w:jc w:val="center"/>
+              <w:rPr>
+                <w:lang w:val="en-US"/>
+              </w:rPr>
+            </w:pPr>
+            <w:r>
+              <w:rPr>
+                <w:lang w:val="en-US"/>
+              </w:rPr>
+              <w:t>data</w:t>
+            </w:r>
+            <w:r>
+              <w:rPr>
+                <w:lang w:val="en-US"/>
+              </w:rPr>
+              <w:br/>
+              <w:t>(in body)</w:t>
             </w:r>
           </w:p>
         </w:tc>
@@ -7066,7 +7125,7 @@
               <w:rPr>
                 <w:lang w:val="en-US"/>
               </w:rPr>
-              <w:t>-</w:t>
+              <w:t>TEXT</w:t>
             </w:r>
           </w:p>
         </w:tc>
@@ -7108,7 +7167,7 @@
               <w:rPr>
                 <w:lang w:val="en-US"/>
               </w:rPr>
-              <w:t>Deletes the model with the given filename</w:t>
+              <w:t>Stores data to a given filepath in the ARE/data folder</w:t>
             </w:r>
           </w:p>
         </w:tc>
@@ -7135,7 +7194,7 @@
               <w:rPr>
                 <w:lang w:val="en-US"/>
               </w:rPr>
-              <w:t>GET</w:t>
+              <w:t>DELETE</w:t>
             </w:r>
           </w:p>
         </w:tc>
@@ -7156,7 +7215,20 @@
               <w:rPr>
                 <w:lang w:val="en-US"/>
               </w:rPr>
-              <w:t>/storage/models/names</w:t>
+              <w:t>/storage/models/{</w:t>
+            </w:r>
+            <w:r>
+              <w:rPr>
+                <w:color w:val="4F81BD" w:themeColor="accent1"/>
+                <w:lang w:val="en-US"/>
+              </w:rPr>
+              <w:t>filename</w:t>
+            </w:r>
+            <w:r>
+              <w:rPr>
+                <w:lang w:val="en-US"/>
+              </w:rPr>
+              <w:t>}</w:t>
             </w:r>
           </w:p>
         </w:tc>
@@ -7175,6 +7247,28 @@
             </w:pPr>
             <w:r>
               <w:rPr>
+                <w:color w:val="548DD4" w:themeColor="text2" w:themeTint="99"/>
+                <w:lang w:val="en-US"/>
+              </w:rPr>
+              <w:t>filename</w:t>
+            </w:r>
+          </w:p>
+        </w:tc>
+        <w:tc>
+          <w:tcPr>
+            <w:tcW w:w="1238" w:type="dxa"/>
+            <w:vAlign w:val="center"/>
+          </w:tcPr>
+          <w:p>
+            <w:pPr>
+              <w:spacing w:before="0" w:line="240" w:lineRule="auto"/>
+              <w:jc w:val="center"/>
+              <w:rPr>
+                <w:lang w:val="en-US"/>
+              </w:rPr>
+            </w:pPr>
+            <w:r>
+              <w:rPr>
                 <w:lang w:val="en-US"/>
               </w:rPr>
               <w:t>-</w:t>
@@ -7183,27 +7277,6 @@
         </w:tc>
         <w:tc>
           <w:tcPr>
-            <w:tcW w:w="1238" w:type="dxa"/>
-            <w:vAlign w:val="center"/>
-          </w:tcPr>
-          <w:p>
-            <w:pPr>
-              <w:spacing w:before="0" w:line="240" w:lineRule="auto"/>
-              <w:jc w:val="center"/>
-              <w:rPr>
-                <w:lang w:val="en-US"/>
-              </w:rPr>
-            </w:pPr>
-            <w:r>
-              <w:rPr>
-                <w:lang w:val="en-US"/>
-              </w:rPr>
-              <w:t>-</w:t>
-            </w:r>
-          </w:p>
-        </w:tc>
-        <w:tc>
-          <w:tcPr>
             <w:tcW w:w="1133" w:type="dxa"/>
             <w:vAlign w:val="center"/>
           </w:tcPr>
@@ -7219,7 +7292,7 @@
               <w:rPr>
                 <w:lang w:val="en-US"/>
               </w:rPr>
-              <w:t>JSON</w:t>
+              <w:t>TEXT</w:t>
             </w:r>
           </w:p>
         </w:tc>
@@ -7240,7 +7313,7 @@
               <w:rPr>
                 <w:lang w:val="en-US"/>
               </w:rPr>
-              <w:t>Retrieves the model names that are saved in the ARE repository</w:t>
+              <w:t>Deletes the model with the given filename</w:t>
             </w:r>
           </w:p>
         </w:tc>
@@ -7288,22 +7361,7 @@
               <w:rPr>
                 <w:lang w:val="en-US"/>
               </w:rPr>
-              <w:t>/storage/components/</w:t>
-            </w:r>
-          </w:p>
-          <w:p>
-            <w:pPr>
-              <w:spacing w:before="0" w:line="240" w:lineRule="auto"/>
-              <w:jc w:val="center"/>
-              <w:rPr>
-                <w:lang w:val="en-US"/>
-              </w:rPr>
-            </w:pPr>
-            <w:r>
-              <w:rPr>
-                <w:lang w:val="en-US"/>
-              </w:rPr>
-              <w:t>descriptors/xml</w:t>
+              <w:t>/storage/models/names</w:t>
             </w:r>
           </w:p>
         </w:tc>
@@ -7366,7 +7424,7 @@
               <w:rPr>
                 <w:lang w:val="en-US"/>
               </w:rPr>
-              <w:t>XML</w:t>
+              <w:t>JSON</w:t>
             </w:r>
           </w:p>
         </w:tc>
@@ -7387,7 +7445,14 @@
               <w:rPr>
                 <w:lang w:val="en-US"/>
               </w:rPr>
-              <w:t>Returns an xml string containing the descriptors of the created components with some modifications in order to be used by the webACS</w:t>
+              <w:t xml:space="preserve">Retrieves the </w:t>
+            </w:r>
+            <w:r>
+              <w:rPr>
+                <w:lang w:val="en-US"/>
+              </w:rPr>
+              <w:lastRenderedPageBreak/>
+              <w:t>model names that are saved in the ARE repository</w:t>
             </w:r>
           </w:p>
         </w:tc>
@@ -7414,6 +7479,7 @@
               <w:rPr>
                 <w:lang w:val="en-US"/>
               </w:rPr>
+              <w:lastRenderedPageBreak/>
               <w:t>GET</w:t>
             </w:r>
           </w:p>
@@ -7435,22 +7501,22 @@
               <w:rPr>
                 <w:lang w:val="en-US"/>
               </w:rPr>
-              <w:t>/storage/components/descriptors</w:t>
-            </w:r>
-          </w:p>
-          <w:p>
-            <w:pPr>
-              <w:spacing w:before="0" w:line="240" w:lineRule="auto"/>
-              <w:jc w:val="center"/>
-              <w:rPr>
-                <w:lang w:val="en-US"/>
-              </w:rPr>
-            </w:pPr>
-            <w:r>
-              <w:rPr>
-                <w:lang w:val="en-US"/>
-              </w:rPr>
-              <w:t>/json</w:t>
+              <w:t>/storage/components/</w:t>
+            </w:r>
+          </w:p>
+          <w:p>
+            <w:pPr>
+              <w:spacing w:before="0" w:line="240" w:lineRule="auto"/>
+              <w:jc w:val="center"/>
+              <w:rPr>
+                <w:lang w:val="en-US"/>
+              </w:rPr>
+            </w:pPr>
+            <w:r>
+              <w:rPr>
+                <w:lang w:val="en-US"/>
+              </w:rPr>
+              <w:t>descriptors/xml</w:t>
             </w:r>
           </w:p>
         </w:tc>
@@ -7513,7 +7579,7 @@
               <w:rPr>
                 <w:lang w:val="en-US"/>
               </w:rPr>
-              <w:t>JSON</w:t>
+              <w:t>XML</w:t>
             </w:r>
           </w:p>
         </w:tc>
@@ -7534,7 +7600,7 @@
               <w:rPr>
                 <w:lang w:val="en-US"/>
               </w:rPr>
-              <w:t>Retrieves the exact content of the component descriptors contained in the ARE repository</w:t>
+              <w:t>Returns an xml string containing the descriptors of the created components with some modifications in order to be used by the webACS</w:t>
             </w:r>
           </w:p>
         </w:tc>
@@ -7561,7 +7627,7 @@
               <w:rPr>
                 <w:lang w:val="en-US"/>
               </w:rPr>
-              <w:t>POST</w:t>
+              <w:t>GET</w:t>
             </w:r>
           </w:p>
         </w:tc>
@@ -7582,33 +7648,22 @@
               <w:rPr>
                 <w:lang w:val="en-US"/>
               </w:rPr>
-              <w:t>/storage/webapps/{</w:t>
-            </w:r>
-            <w:r>
-              <w:rPr>
-                <w:color w:val="4F81BD" w:themeColor="accent1"/>
-                <w:lang w:val="en-US"/>
-              </w:rPr>
-              <w:t>webappName</w:t>
-            </w:r>
-            <w:r>
-              <w:rPr>
-                <w:lang w:val="en-US"/>
-              </w:rPr>
-              <w:t>}/{</w:t>
-            </w:r>
-            <w:r>
-              <w:rPr>
-                <w:color w:val="4F81BD" w:themeColor="accent1"/>
-                <w:lang w:val="en-US"/>
-              </w:rPr>
-              <w:t>filepath</w:t>
-            </w:r>
-            <w:r>
-              <w:rPr>
-                <w:lang w:val="en-US"/>
-              </w:rPr>
-              <w:t>}</w:t>
+              <w:t>/storage/components/descriptors</w:t>
+            </w:r>
+          </w:p>
+          <w:p>
+            <w:pPr>
+              <w:spacing w:before="0" w:line="240" w:lineRule="auto"/>
+              <w:jc w:val="center"/>
+              <w:rPr>
+                <w:lang w:val="en-US"/>
+              </w:rPr>
+            </w:pPr>
+            <w:r>
+              <w:rPr>
+                <w:lang w:val="en-US"/>
+              </w:rPr>
+              <w:t>/json</w:t>
             </w:r>
           </w:p>
         </w:tc>
@@ -7622,55 +7677,14 @@
               <w:spacing w:before="0" w:line="240" w:lineRule="auto"/>
               <w:jc w:val="center"/>
               <w:rPr>
-                <w:color w:val="548DD4" w:themeColor="text2" w:themeTint="99"/>
-                <w:lang w:val="en-US"/>
-              </w:rPr>
-            </w:pPr>
-            <w:r>
-              <w:rPr>
-                <w:color w:val="548DD4" w:themeColor="text2" w:themeTint="99"/>
-                <w:lang w:val="en-US"/>
-              </w:rPr>
-              <w:t>webappName,</w:t>
-            </w:r>
-          </w:p>
-          <w:p>
-            <w:pPr>
-              <w:spacing w:before="0" w:line="240" w:lineRule="auto"/>
-              <w:jc w:val="center"/>
-              <w:rPr>
-                <w:color w:val="548DD4" w:themeColor="text2" w:themeTint="99"/>
-                <w:lang w:val="en-US"/>
-              </w:rPr>
-            </w:pPr>
-            <w:r>
-              <w:rPr>
-                <w:color w:val="548DD4" w:themeColor="text2" w:themeTint="99"/>
-                <w:lang w:val="en-US"/>
-              </w:rPr>
-              <w:t>filepath,</w:t>
-            </w:r>
-          </w:p>
-          <w:p>
-            <w:pPr>
-              <w:spacing w:before="0" w:line="240" w:lineRule="auto"/>
-              <w:jc w:val="center"/>
-              <w:rPr>
-                <w:lang w:val="en-US"/>
-              </w:rPr>
-            </w:pPr>
-            <w:r>
-              <w:rPr>
-                <w:lang w:val="en-US"/>
-              </w:rPr>
-              <w:t>data</w:t>
-            </w:r>
-            <w:r>
-              <w:rPr>
-                <w:lang w:val="en-US"/>
-              </w:rPr>
-              <w:br/>
-              <w:t>(in body)</w:t>
+                <w:lang w:val="en-US"/>
+              </w:rPr>
+            </w:pPr>
+            <w:r>
+              <w:rPr>
+                <w:lang w:val="en-US"/>
+              </w:rPr>
+              <w:t>-</w:t>
             </w:r>
           </w:p>
         </w:tc>
@@ -7691,7 +7705,7 @@
               <w:rPr>
                 <w:lang w:val="en-US"/>
               </w:rPr>
-              <w:t>TEXT</w:t>
+              <w:t>-</w:t>
             </w:r>
           </w:p>
         </w:tc>
@@ -7712,7 +7726,7 @@
               <w:rPr>
                 <w:lang w:val="en-US"/>
               </w:rPr>
-              <w:t>TEXT</w:t>
+              <w:t>JSON</w:t>
             </w:r>
           </w:p>
         </w:tc>
@@ -7733,7 +7747,7 @@
               <w:rPr>
                 <w:lang w:val="en-US"/>
               </w:rPr>
-              <w:t>Stores data for a specific webapp.</w:t>
+              <w:t>Retrieves the exact content of the component descriptors contained in the ARE repository</w:t>
             </w:r>
           </w:p>
         </w:tc>
@@ -7760,7 +7774,7 @@
               <w:rPr>
                 <w:lang w:val="en-US"/>
               </w:rPr>
-              <w:t>GET</w:t>
+              <w:t>POST</w:t>
             </w:r>
           </w:p>
         </w:tc>
@@ -7847,7 +7861,29 @@
                 <w:color w:val="548DD4" w:themeColor="text2" w:themeTint="99"/>
                 <w:lang w:val="en-US"/>
               </w:rPr>
-              <w:t>filepath</w:t>
+              <w:t>filepath,</w:t>
+            </w:r>
+          </w:p>
+          <w:p>
+            <w:pPr>
+              <w:spacing w:before="0" w:line="240" w:lineRule="auto"/>
+              <w:jc w:val="center"/>
+              <w:rPr>
+                <w:lang w:val="en-US"/>
+              </w:rPr>
+            </w:pPr>
+            <w:r>
+              <w:rPr>
+                <w:lang w:val="en-US"/>
+              </w:rPr>
+              <w:t>data</w:t>
+            </w:r>
+            <w:r>
+              <w:rPr>
+                <w:lang w:val="en-US"/>
+              </w:rPr>
+              <w:br/>
+              <w:t>(in body)</w:t>
             </w:r>
           </w:p>
         </w:tc>
@@ -7868,7 +7904,7 @@
               <w:rPr>
                 <w:lang w:val="en-US"/>
               </w:rPr>
-              <w:t>-</w:t>
+              <w:t>TEXT</w:t>
             </w:r>
           </w:p>
         </w:tc>
@@ -7910,7 +7946,7 @@
               <w:rPr>
                 <w:lang w:val="en-US"/>
               </w:rPr>
-              <w:t>Returns saved data for a webapp</w:t>
+              <w:t>Stores data for a specific webapp.</w:t>
             </w:r>
           </w:p>
         </w:tc>
@@ -7937,7 +7973,6 @@
               <w:rPr>
                 <w:lang w:val="en-US"/>
               </w:rPr>
-              <w:lastRenderedPageBreak/>
               <w:t>GET</w:t>
             </w:r>
           </w:p>
@@ -7959,26 +7994,34 @@
               <w:rPr>
                 <w:lang w:val="en-US"/>
               </w:rPr>
-              <w:t>/restfunctions</w:t>
-            </w:r>
-          </w:p>
-          <w:p>
-            <w:pPr>
-              <w:spacing w:before="0" w:line="240" w:lineRule="auto"/>
-              <w:jc w:val="center"/>
-              <w:rPr>
-                <w:lang w:val="en-US"/>
-              </w:rPr>
-            </w:pPr>
-          </w:p>
-          <w:p>
-            <w:pPr>
-              <w:spacing w:before="0" w:line="240" w:lineRule="auto"/>
-              <w:jc w:val="center"/>
-              <w:rPr>
-                <w:lang w:val="en-US"/>
-              </w:rPr>
-            </w:pPr>
+              <w:t>/storage/webapps/{</w:t>
+            </w:r>
+            <w:r>
+              <w:rPr>
+                <w:color w:val="4F81BD" w:themeColor="accent1"/>
+                <w:lang w:val="en-US"/>
+              </w:rPr>
+              <w:t>webappName</w:t>
+            </w:r>
+            <w:r>
+              <w:rPr>
+                <w:lang w:val="en-US"/>
+              </w:rPr>
+              <w:t>}/{</w:t>
+            </w:r>
+            <w:r>
+              <w:rPr>
+                <w:color w:val="4F81BD" w:themeColor="accent1"/>
+                <w:lang w:val="en-US"/>
+              </w:rPr>
+              <w:t>filepath</w:t>
+            </w:r>
+            <w:r>
+              <w:rPr>
+                <w:lang w:val="en-US"/>
+              </w:rPr>
+              <w:t>}</w:t>
+            </w:r>
           </w:p>
         </w:tc>
         <w:tc>
@@ -7991,6 +8034,46 @@
               <w:spacing w:before="0" w:line="240" w:lineRule="auto"/>
               <w:jc w:val="center"/>
               <w:rPr>
+                <w:color w:val="548DD4" w:themeColor="text2" w:themeTint="99"/>
+                <w:lang w:val="en-US"/>
+              </w:rPr>
+            </w:pPr>
+            <w:r>
+              <w:rPr>
+                <w:color w:val="548DD4" w:themeColor="text2" w:themeTint="99"/>
+                <w:lang w:val="en-US"/>
+              </w:rPr>
+              <w:t>webappName,</w:t>
+            </w:r>
+          </w:p>
+          <w:p>
+            <w:pPr>
+              <w:spacing w:before="0" w:line="240" w:lineRule="auto"/>
+              <w:jc w:val="center"/>
+              <w:rPr>
+                <w:color w:val="548DD4" w:themeColor="text2" w:themeTint="99"/>
+                <w:lang w:val="en-US"/>
+              </w:rPr>
+            </w:pPr>
+            <w:r>
+              <w:rPr>
+                <w:color w:val="548DD4" w:themeColor="text2" w:themeTint="99"/>
+                <w:lang w:val="en-US"/>
+              </w:rPr>
+              <w:t>filepath</w:t>
+            </w:r>
+          </w:p>
+        </w:tc>
+        <w:tc>
+          <w:tcPr>
+            <w:tcW w:w="1238" w:type="dxa"/>
+            <w:vAlign w:val="center"/>
+          </w:tcPr>
+          <w:p>
+            <w:pPr>
+              <w:spacing w:before="0" w:line="240" w:lineRule="auto"/>
+              <w:jc w:val="center"/>
+              <w:rPr>
                 <w:lang w:val="en-US"/>
               </w:rPr>
             </w:pPr>
@@ -8004,27 +8087,6 @@
         </w:tc>
         <w:tc>
           <w:tcPr>
-            <w:tcW w:w="1238" w:type="dxa"/>
-            <w:vAlign w:val="center"/>
-          </w:tcPr>
-          <w:p>
-            <w:pPr>
-              <w:spacing w:before="0" w:line="240" w:lineRule="auto"/>
-              <w:jc w:val="center"/>
-              <w:rPr>
-                <w:lang w:val="en-US"/>
-              </w:rPr>
-            </w:pPr>
-            <w:r>
-              <w:rPr>
-                <w:lang w:val="en-US"/>
-              </w:rPr>
-              <w:t>-</w:t>
-            </w:r>
-          </w:p>
-        </w:tc>
-        <w:tc>
-          <w:tcPr>
             <w:tcW w:w="1133" w:type="dxa"/>
             <w:vAlign w:val="center"/>
           </w:tcPr>
@@ -8040,7 +8102,7 @@
               <w:rPr>
                 <w:lang w:val="en-US"/>
               </w:rPr>
-              <w:t>JSON</w:t>
+              <w:t>TEXT</w:t>
             </w:r>
           </w:p>
         </w:tc>
@@ -8061,7 +8123,7 @@
               <w:rPr>
                 <w:lang w:val="en-US"/>
               </w:rPr>
-              <w:t>Returns a list with all the available rest functions</w:t>
+              <w:t>Returns saved data for a webapp</w:t>
             </w:r>
           </w:p>
         </w:tc>
@@ -8109,8 +8171,26 @@
               <w:rPr>
                 <w:lang w:val="en-US"/>
               </w:rPr>
-              <w:t>/runtime/deployment/listener</w:t>
-            </w:r>
+              <w:t>/restfunctions</w:t>
+            </w:r>
+          </w:p>
+          <w:p>
+            <w:pPr>
+              <w:spacing w:before="0" w:line="240" w:lineRule="auto"/>
+              <w:jc w:val="center"/>
+              <w:rPr>
+                <w:lang w:val="en-US"/>
+              </w:rPr>
+            </w:pPr>
+          </w:p>
+          <w:p>
+            <w:pPr>
+              <w:spacing w:before="0" w:line="240" w:lineRule="auto"/>
+              <w:jc w:val="center"/>
+              <w:rPr>
+                <w:lang w:val="en-US"/>
+              </w:rPr>
+            </w:pPr>
           </w:p>
         </w:tc>
         <w:tc>
@@ -8172,7 +8252,7 @@
               <w:rPr>
                 <w:lang w:val="en-US"/>
               </w:rPr>
-              <w:t>TEXT</w:t>
+              <w:t>JSON</w:t>
             </w:r>
           </w:p>
         </w:tc>
@@ -8183,18 +8263,17 @@
           </w:tcPr>
           <w:p>
             <w:pPr>
-              <w:keepNext/>
-              <w:spacing w:before="0" w:line="240" w:lineRule="auto"/>
-              <w:jc w:val="center"/>
-              <w:rPr>
-                <w:lang w:val="en-US"/>
-              </w:rPr>
-            </w:pPr>
-            <w:r>
-              <w:rPr>
-                <w:lang w:val="en-US"/>
-              </w:rPr>
-              <w:t>Opens a persistent connection with ARE and listens for model deployment events (SSE).</w:t>
+              <w:spacing w:before="0" w:line="240" w:lineRule="auto"/>
+              <w:jc w:val="center"/>
+              <w:rPr>
+                <w:lang w:val="en-US"/>
+              </w:rPr>
+            </w:pPr>
+            <w:r>
+              <w:rPr>
+                <w:lang w:val="en-US"/>
+              </w:rPr>
+              <w:t>Returns a list with all the available rest functions</w:t>
             </w:r>
           </w:p>
         </w:tc>
@@ -8242,7 +8321,7 @@
               <w:rPr>
                 <w:lang w:val="en-US"/>
               </w:rPr>
-              <w:t>/runtime/model/state/listener</w:t>
+              <w:t>/runtime/deployment/listener</w:t>
             </w:r>
           </w:p>
         </w:tc>
@@ -8327,7 +8406,7 @@
               <w:rPr>
                 <w:lang w:val="en-US"/>
               </w:rPr>
-              <w:t>Opens a persistent connection with ARE and listens for model state change events (SSE).</w:t>
+              <w:t>Opens a persistent connection with ARE and listens for model deployment events (SSE).</w:t>
             </w:r>
           </w:p>
         </w:tc>
@@ -8375,22 +8454,7 @@
               <w:rPr>
                 <w:lang w:val="en-US"/>
               </w:rPr>
-              <w:t>/runtime/model/channels/event</w:t>
-            </w:r>
-          </w:p>
-          <w:p>
-            <w:pPr>
-              <w:spacing w:before="0" w:line="240" w:lineRule="auto"/>
-              <w:jc w:val="center"/>
-              <w:rPr>
-                <w:lang w:val="en-US"/>
-              </w:rPr>
-            </w:pPr>
-            <w:r>
-              <w:rPr>
-                <w:lang w:val="en-US"/>
-              </w:rPr>
-              <w:t>/listener</w:t>
+              <w:t>/runtime/model/state/listener</w:t>
             </w:r>
           </w:p>
         </w:tc>
@@ -8453,7 +8517,7 @@
               <w:rPr>
                 <w:lang w:val="en-US"/>
               </w:rPr>
-              <w:t>JSON</w:t>
+              <w:t>TEXT</w:t>
             </w:r>
           </w:p>
         </w:tc>
@@ -8475,7 +8539,7 @@
               <w:rPr>
                 <w:lang w:val="en-US"/>
               </w:rPr>
-              <w:t>Opens a persistent connection with ARE and listens for event channel transmissions (SSE).</w:t>
+              <w:t>Opens a persistent connection with ARE and listens for model state change events (SSE).</w:t>
             </w:r>
           </w:p>
         </w:tc>
@@ -8498,10 +8562,20 @@
                 <w:lang w:val="en-US"/>
               </w:rPr>
             </w:pPr>
-            <w:r>
-              <w:rPr>
-                <w:lang w:val="en-US"/>
-              </w:rPr>
+          </w:p>
+          <w:p>
+            <w:pPr>
+              <w:spacing w:before="0" w:line="240" w:lineRule="auto"/>
+              <w:jc w:val="center"/>
+              <w:rPr>
+                <w:lang w:val="en-US"/>
+              </w:rPr>
+            </w:pPr>
+            <w:r>
+              <w:rPr>
+                <w:lang w:val="en-US"/>
+              </w:rPr>
+              <w:lastRenderedPageBreak/>
               <w:t>GET</w:t>
             </w:r>
           </w:p>
@@ -8513,33 +8587,42 @@
           </w:tcPr>
           <w:p>
             <w:pPr>
-              <w:tabs>
-                <w:tab w:val="left" w:pos="1234"/>
-              </w:tabs>
-              <w:spacing w:before="0" w:line="240" w:lineRule="auto"/>
-              <w:jc w:val="center"/>
-              <w:rPr>
-                <w:lang w:val="en-US"/>
-              </w:rPr>
-            </w:pPr>
-            <w:r>
-              <w:rPr>
-                <w:lang w:val="en-US"/>
-              </w:rPr>
-              <w:t>/runtime/model/channels/data {</w:t>
-            </w:r>
-            <w:r>
-              <w:rPr>
-                <w:color w:val="4F81BD" w:themeColor="accent1"/>
-                <w:lang w:val="en-US"/>
-              </w:rPr>
-              <w:t>channelId</w:t>
-            </w:r>
-            <w:r>
-              <w:rPr>
-                <w:lang w:val="en-US"/>
-              </w:rPr>
-              <w:t>}/listener</w:t>
+              <w:spacing w:before="0" w:line="240" w:lineRule="auto"/>
+              <w:jc w:val="center"/>
+              <w:rPr>
+                <w:lang w:val="en-US"/>
+              </w:rPr>
+            </w:pPr>
+          </w:p>
+          <w:p>
+            <w:pPr>
+              <w:spacing w:before="0" w:line="240" w:lineRule="auto"/>
+              <w:jc w:val="center"/>
+              <w:rPr>
+                <w:lang w:val="en-US"/>
+              </w:rPr>
+            </w:pPr>
+            <w:r>
+              <w:rPr>
+                <w:lang w:val="en-US"/>
+              </w:rPr>
+              <w:lastRenderedPageBreak/>
+              <w:t>/runtime/model/channels/event</w:t>
+            </w:r>
+          </w:p>
+          <w:p>
+            <w:pPr>
+              <w:spacing w:before="0" w:line="240" w:lineRule="auto"/>
+              <w:jc w:val="center"/>
+              <w:rPr>
+                <w:lang w:val="en-US"/>
+              </w:rPr>
+            </w:pPr>
+            <w:r>
+              <w:rPr>
+                <w:lang w:val="en-US"/>
+              </w:rPr>
+              <w:t>/listener</w:t>
             </w:r>
           </w:p>
         </w:tc>
@@ -8556,12 +8639,21 @@
                 <w:lang w:val="en-US"/>
               </w:rPr>
             </w:pPr>
-            <w:r>
-              <w:rPr>
-                <w:color w:val="548DD4" w:themeColor="text2" w:themeTint="99"/>
-                <w:lang w:val="en-US"/>
-              </w:rPr>
-              <w:t>channelId</w:t>
+          </w:p>
+          <w:p>
+            <w:pPr>
+              <w:spacing w:before="0" w:line="240" w:lineRule="auto"/>
+              <w:jc w:val="center"/>
+              <w:rPr>
+                <w:lang w:val="en-US"/>
+              </w:rPr>
+            </w:pPr>
+            <w:r>
+              <w:rPr>
+                <w:lang w:val="en-US"/>
+              </w:rPr>
+              <w:lastRenderedPageBreak/>
+              <w:t>-</w:t>
             </w:r>
           </w:p>
         </w:tc>
@@ -8578,10 +8670,20 @@
                 <w:lang w:val="en-US"/>
               </w:rPr>
             </w:pPr>
-            <w:r>
-              <w:rPr>
-                <w:lang w:val="en-US"/>
-              </w:rPr>
+          </w:p>
+          <w:p>
+            <w:pPr>
+              <w:spacing w:before="0" w:line="240" w:lineRule="auto"/>
+              <w:jc w:val="center"/>
+              <w:rPr>
+                <w:lang w:val="en-US"/>
+              </w:rPr>
+            </w:pPr>
+            <w:r>
+              <w:rPr>
+                <w:lang w:val="en-US"/>
+              </w:rPr>
+              <w:lastRenderedPageBreak/>
               <w:t>-</w:t>
             </w:r>
           </w:p>
@@ -8599,10 +8701,20 @@
                 <w:lang w:val="en-US"/>
               </w:rPr>
             </w:pPr>
-            <w:r>
-              <w:rPr>
-                <w:lang w:val="en-US"/>
-              </w:rPr>
+          </w:p>
+          <w:p>
+            <w:pPr>
+              <w:spacing w:before="0" w:line="240" w:lineRule="auto"/>
+              <w:jc w:val="center"/>
+              <w:rPr>
+                <w:lang w:val="en-US"/>
+              </w:rPr>
+            </w:pPr>
+            <w:r>
+              <w:rPr>
+                <w:lang w:val="en-US"/>
+              </w:rPr>
+              <w:lastRenderedPageBreak/>
               <w:t>JSON</w:t>
             </w:r>
           </w:p>
@@ -8621,11 +8733,22 @@
                 <w:lang w:val="en-US"/>
               </w:rPr>
             </w:pPr>
-            <w:r>
-              <w:rPr>
-                <w:lang w:val="en-US"/>
-              </w:rPr>
-              <w:t>Opens a persistent connection with ARE and listens for data channel transmissions (SSE). Mind that data channel subscriptions are initialized on every model deployment.</w:t>
+          </w:p>
+          <w:p>
+            <w:pPr>
+              <w:keepNext/>
+              <w:spacing w:before="0" w:line="240" w:lineRule="auto"/>
+              <w:jc w:val="center"/>
+              <w:rPr>
+                <w:lang w:val="en-US"/>
+              </w:rPr>
+            </w:pPr>
+            <w:r>
+              <w:rPr>
+                <w:lang w:val="en-US"/>
+              </w:rPr>
+              <w:lastRenderedPageBreak/>
+              <w:t>Opens a persistent connection with ARE and listens for event channel transmissions (SSE).</w:t>
             </w:r>
           </w:p>
         </w:tc>
@@ -8652,6 +8775,7 @@
               <w:rPr>
                 <w:lang w:val="en-US"/>
               </w:rPr>
+              <w:lastRenderedPageBreak/>
               <w:t>GET</w:t>
             </w:r>
           </w:p>
@@ -8676,6 +8800,156 @@
               <w:rPr>
                 <w:lang w:val="en-US"/>
               </w:rPr>
+              <w:t>/runtime/model/channels/data {</w:t>
+            </w:r>
+            <w:r>
+              <w:rPr>
+                <w:color w:val="4F81BD" w:themeColor="accent1"/>
+                <w:lang w:val="en-US"/>
+              </w:rPr>
+              <w:t>channelId</w:t>
+            </w:r>
+            <w:r>
+              <w:rPr>
+                <w:lang w:val="en-US"/>
+              </w:rPr>
+              <w:t>}/listener</w:t>
+            </w:r>
+          </w:p>
+        </w:tc>
+        <w:tc>
+          <w:tcPr>
+            <w:tcW w:w="1754" w:type="dxa"/>
+            <w:vAlign w:val="center"/>
+          </w:tcPr>
+          <w:p>
+            <w:pPr>
+              <w:spacing w:before="0" w:line="240" w:lineRule="auto"/>
+              <w:jc w:val="center"/>
+              <w:rPr>
+                <w:lang w:val="en-US"/>
+              </w:rPr>
+            </w:pPr>
+            <w:r>
+              <w:rPr>
+                <w:color w:val="548DD4" w:themeColor="text2" w:themeTint="99"/>
+                <w:lang w:val="en-US"/>
+              </w:rPr>
+              <w:t>channelId</w:t>
+            </w:r>
+          </w:p>
+        </w:tc>
+        <w:tc>
+          <w:tcPr>
+            <w:tcW w:w="1238" w:type="dxa"/>
+            <w:vAlign w:val="center"/>
+          </w:tcPr>
+          <w:p>
+            <w:pPr>
+              <w:spacing w:before="0" w:line="240" w:lineRule="auto"/>
+              <w:jc w:val="center"/>
+              <w:rPr>
+                <w:lang w:val="en-US"/>
+              </w:rPr>
+            </w:pPr>
+            <w:r>
+              <w:rPr>
+                <w:lang w:val="en-US"/>
+              </w:rPr>
+              <w:t>-</w:t>
+            </w:r>
+          </w:p>
+        </w:tc>
+        <w:tc>
+          <w:tcPr>
+            <w:tcW w:w="1133" w:type="dxa"/>
+            <w:vAlign w:val="center"/>
+          </w:tcPr>
+          <w:p>
+            <w:pPr>
+              <w:spacing w:before="0" w:line="240" w:lineRule="auto"/>
+              <w:jc w:val="center"/>
+              <w:rPr>
+                <w:lang w:val="en-US"/>
+              </w:rPr>
+            </w:pPr>
+            <w:r>
+              <w:rPr>
+                <w:lang w:val="en-US"/>
+              </w:rPr>
+              <w:t>JSON</w:t>
+            </w:r>
+          </w:p>
+        </w:tc>
+        <w:tc>
+          <w:tcPr>
+            <w:tcW w:w="1672" w:type="dxa"/>
+            <w:vAlign w:val="center"/>
+          </w:tcPr>
+          <w:p>
+            <w:pPr>
+              <w:keepNext/>
+              <w:spacing w:before="0" w:line="240" w:lineRule="auto"/>
+              <w:jc w:val="center"/>
+              <w:rPr>
+                <w:lang w:val="en-US"/>
+              </w:rPr>
+            </w:pPr>
+            <w:r>
+              <w:rPr>
+                <w:lang w:val="en-US"/>
+              </w:rPr>
+              <w:t>Opens a persistent connection with ARE and listens for data channel transmissions (SSE). Mind that data channel subscriptions are initialized on every model deployment.</w:t>
+            </w:r>
+          </w:p>
+        </w:tc>
+      </w:tr>
+      <w:tr>
+        <w:trPr>
+          <w:trHeight w:val="294"/>
+          <w:jc w:val="center"/>
+        </w:trPr>
+        <w:tc>
+          <w:tcPr>
+            <w:tcW w:w="1017" w:type="dxa"/>
+            <w:vAlign w:val="center"/>
+          </w:tcPr>
+          <w:p>
+            <w:pPr>
+              <w:spacing w:before="0" w:line="240" w:lineRule="auto"/>
+              <w:jc w:val="center"/>
+              <w:rPr>
+                <w:lang w:val="en-US"/>
+              </w:rPr>
+            </w:pPr>
+            <w:r>
+              <w:rPr>
+                <w:lang w:val="en-US"/>
+              </w:rPr>
+              <w:t>GET</w:t>
+            </w:r>
+          </w:p>
+        </w:tc>
+        <w:tc>
+          <w:tcPr>
+            <w:tcW w:w="4615" w:type="dxa"/>
+            <w:vAlign w:val="center"/>
+          </w:tcPr>
+          <w:p>
+            <w:pPr>
+              <w:tabs>
+                <w:tab w:val="left" w:pos="1234"/>
+              </w:tabs>
+              <w:spacing w:before="0" w:line="240" w:lineRule="auto"/>
+              <w:jc w:val="center"/>
+              <w:rPr>
+                <w:lang w:val="en-US"/>
+              </w:rPr>
+            </w:pPr>
+            <w:r>
+              <w:rPr>
+                <w:lang w:val="en-US"/>
+              </w:rPr>
               <w:t>/runtime/model/components/ properties/listener</w:t>
             </w:r>
           </w:p>
@@ -8763,14 +9037,7 @@
               <w:rPr>
                 <w:lang w:val="en-US"/>
               </w:rPr>
-              <w:t xml:space="preserve">Opens a persistent </w:t>
-            </w:r>
-            <w:r>
-              <w:rPr>
-                <w:lang w:val="en-US"/>
-              </w:rPr>
-              <w:lastRenderedPageBreak/>
-              <w:t>connection with ARE and listens for component property changes (SSE).</w:t>
+              <w:t>Opens a persistent connection with ARE and listens for component property changes (SSE).</w:t>
             </w:r>
           </w:p>
         </w:tc>
@@ -8779,12 +9046,11 @@
     <w:p>
       <w:pPr>
         <w:pStyle w:val="Beschriftung"/>
-        <w:framePr w:h="511" w:hRule="exact" w:hSpace="180" w:wrap="around" w:vAnchor="page" w:hAnchor="page" w:x="4989" w:y="3412"/>
+        <w:framePr w:h="511" w:hRule="exact" w:hSpace="180" w:wrap="around" w:vAnchor="page" w:hAnchor="page" w:x="4621" w:y="9856"/>
         <w:jc w:val="center"/>
       </w:pPr>
       <w:bookmarkStart w:id="4" w:name="_Toc444526966"/>
       <w:r>
-        <w:lastRenderedPageBreak/>
         <w:t xml:space="preserve">Table </w:t>
       </w:r>
       <w:r>
@@ -11602,7 +11868,7 @@
           <w:lang w:val="de-AT" w:eastAsia="de-AT"/>
         </w:rPr>
         <w:drawing>
-          <wp:inline distT="0" distB="0" distL="0" distR="0" wp14:anchorId="7606589B" wp14:editId="6C821656">
+          <wp:inline distT="0" distB="0" distL="0" distR="0" wp14:anchorId="5D571F34" wp14:editId="7255021A">
             <wp:extent cx="3065929" cy="304800"/>
             <wp:effectExtent l="19050" t="19050" r="20320" b="19050"/>
             <wp:docPr id="2" name="Picture 2" descr="setBaseURI(&quot;http://localhost:8081/rest&quot;);" title="Command to set the base uri"/>
@@ -11687,7 +11953,7 @@
           <w:lang w:val="de-AT" w:eastAsia="de-AT"/>
         </w:rPr>
         <w:drawing>
-          <wp:anchor distT="0" distB="0" distL="114300" distR="114300" simplePos="0" relativeHeight="251655680" behindDoc="0" locked="0" layoutInCell="1" allowOverlap="1" wp14:anchorId="559FCDF6" wp14:editId="6EAD45C8">
+          <wp:anchor distT="0" distB="0" distL="114300" distR="114300" simplePos="0" relativeHeight="251655680" behindDoc="0" locked="0" layoutInCell="1" allowOverlap="1" wp14:anchorId="423E9515" wp14:editId="75EA275C">
             <wp:simplePos x="0" y="0"/>
             <wp:positionH relativeFrom="column">
               <wp:posOffset>21590</wp:posOffset>
@@ -13512,7 +13778,13 @@
               <w:rPr>
                 <w:lang w:val="en-US"/>
               </w:rPr>
-              <w:t>getEventChannelsIds(</w:t>
+              <w:t>triggerEvent</w:t>
+            </w:r>
+            <w:r>
+              <w:rPr>
+                <w:lang w:val="en-US"/>
+              </w:rPr>
+              <w:t>(</w:t>
             </w:r>
             <w:r>
               <w:rPr>
@@ -13524,9 +13796,10 @@
             </w:r>
             <w:r>
               <w:rPr>
-                <w:lang w:val="en-US"/>
-              </w:rPr>
-              <w:t>,</w:t>
+                <w:b/>
+                <w:lang w:val="en-US"/>
+              </w:rPr>
+              <w:t xml:space="preserve">, </w:t>
             </w:r>
             <w:r>
               <w:rPr>
@@ -13539,7 +13812,19 @@
               <w:rPr>
                 <w:lang w:val="en-US"/>
               </w:rPr>
-              <w:t>)</w:t>
+              <w:t xml:space="preserve">, componentId, </w:t>
+            </w:r>
+            <w:r>
+              <w:rPr>
+                <w:lang w:val="en-US"/>
+              </w:rPr>
+              <w:t>eventP</w:t>
+            </w:r>
+            <w:r>
+              <w:rPr>
+                <w:lang w:val="en-US"/>
+              </w:rPr>
+              <w:t>ortId)</w:t>
             </w:r>
           </w:p>
         </w:tc>
@@ -13559,7 +13844,7 @@
               <w:rPr>
                 <w:lang w:val="en-US"/>
               </w:rPr>
-              <w:t>Returns all the event channel ids of the current model (as JSON array)</w:t>
+              <w:t>Triggers an event on the given component/port</w:t>
             </w:r>
           </w:p>
         </w:tc>
@@ -13584,7 +13869,7 @@
               <w:rPr>
                 <w:lang w:val="en-US"/>
               </w:rPr>
-              <w:t>getEventChannelSource(</w:t>
+              <w:t>getEventChannelsIds(</w:t>
             </w:r>
             <w:r>
               <w:rPr>
@@ -13611,20 +13896,7 @@
               <w:rPr>
                 <w:lang w:val="en-US"/>
               </w:rPr>
-              <w:t>, channelId)</w:t>
-            </w:r>
-            <w:r>
-              <w:rPr>
-                <w:lang w:val="en-US"/>
-              </w:rPr>
-              <w:t xml:space="preserve"> </w:t>
-            </w:r>
-            <w:r>
-              <w:rPr>
-                <w:b/>
-                <w:lang w:val="en-US"/>
-              </w:rPr>
-              <w:t>*3</w:t>
+              <w:t>)</w:t>
             </w:r>
           </w:p>
         </w:tc>
@@ -13644,19 +13916,7 @@
               <w:rPr>
                 <w:lang w:val="en-US"/>
               </w:rPr>
-              <w:t>Returns the source (</w:t>
-            </w:r>
-            <w:r>
-              <w:rPr>
-                <w:lang w:val="en-US"/>
-              </w:rPr>
-              <w:t>channel edge object</w:t>
-            </w:r>
-            <w:r>
-              <w:rPr>
-                <w:lang w:val="en-US"/>
-              </w:rPr>
-              <w:t>) of a specific event channel</w:t>
+              <w:t>Returns all the event channel ids of the current model (as JSON array)</w:t>
             </w:r>
           </w:p>
         </w:tc>
@@ -13681,7 +13941,7 @@
               <w:rPr>
                 <w:lang w:val="en-US"/>
               </w:rPr>
-              <w:t>getEventChannelTarget(</w:t>
+              <w:t>getEventChannelSource(</w:t>
             </w:r>
             <w:r>
               <w:rPr>
@@ -13695,14 +13955,14 @@
               <w:rPr>
                 <w:lang w:val="en-US"/>
               </w:rPr>
-              <w:t xml:space="preserve">, </w:t>
+              <w:t>,</w:t>
             </w:r>
             <w:r>
               <w:rPr>
                 <w:color w:val="FF0000"/>
                 <w:lang w:val="en-US"/>
               </w:rPr>
-              <w:t>eCB</w:t>
+              <w:t xml:space="preserve"> eCB</w:t>
             </w:r>
             <w:r>
               <w:rPr>
@@ -13741,7 +14001,7 @@
               <w:rPr>
                 <w:lang w:val="en-US"/>
               </w:rPr>
-              <w:t>Returns the target (</w:t>
+              <w:t>Returns the source (</w:t>
             </w:r>
             <w:r>
               <w:rPr>
@@ -13779,7 +14039,7 @@
                 <w:lang w:val="en-US"/>
               </w:rPr>
               <w:lastRenderedPageBreak/>
-              <w:t>getComponentEventChannelsIds(</w:t>
+              <w:t>getEventChannelTarget(</w:t>
             </w:r>
             <w:r>
               <w:rPr>
@@ -13793,20 +14053,33 @@
               <w:rPr>
                 <w:lang w:val="en-US"/>
               </w:rPr>
-              <w:t>,</w:t>
+              <w:t xml:space="preserve">, </w:t>
             </w:r>
             <w:r>
               <w:rPr>
                 <w:color w:val="FF0000"/>
                 <w:lang w:val="en-US"/>
               </w:rPr>
-              <w:t xml:space="preserve"> eCB</w:t>
-            </w:r>
-            <w:r>
-              <w:rPr>
-                <w:lang w:val="en-US"/>
-              </w:rPr>
-              <w:t>, componentId)</w:t>
+              <w:t>eCB</w:t>
+            </w:r>
+            <w:r>
+              <w:rPr>
+                <w:lang w:val="en-US"/>
+              </w:rPr>
+              <w:t>, channelId)</w:t>
+            </w:r>
+            <w:r>
+              <w:rPr>
+                <w:lang w:val="en-US"/>
+              </w:rPr>
+              <w:t xml:space="preserve"> </w:t>
+            </w:r>
+            <w:r>
+              <w:rPr>
+                <w:b/>
+                <w:lang w:val="en-US"/>
+              </w:rPr>
+              <w:t>*3</w:t>
             </w:r>
           </w:p>
         </w:tc>
@@ -13826,7 +14099,19 @@
               <w:rPr>
                 <w:lang w:val="en-US"/>
               </w:rPr>
-              <w:t>Returns the event channel ids of the given component</w:t>
+              <w:t>Returns the target (</w:t>
+            </w:r>
+            <w:r>
+              <w:rPr>
+                <w:lang w:val="en-US"/>
+              </w:rPr>
+              <w:t>channel edge object</w:t>
+            </w:r>
+            <w:r>
+              <w:rPr>
+                <w:lang w:val="en-US"/>
+              </w:rPr>
+              <w:t>) of a specific event channel</w:t>
             </w:r>
           </w:p>
         </w:tc>
@@ -13851,7 +14136,7 @@
               <w:rPr>
                 <w:lang w:val="en-US"/>
               </w:rPr>
-              <w:t>getDataChannelsIds(</w:t>
+              <w:t>getComponentEventChannelsIds(</w:t>
             </w:r>
             <w:r>
               <w:rPr>
@@ -13878,7 +14163,7 @@
               <w:rPr>
                 <w:lang w:val="en-US"/>
               </w:rPr>
-              <w:t>)</w:t>
+              <w:t>, componentId)</w:t>
             </w:r>
           </w:p>
         </w:tc>
@@ -13898,7 +14183,7 @@
               <w:rPr>
                 <w:lang w:val="en-US"/>
               </w:rPr>
-              <w:t>Returns all the data channel ids of the current model (as JSON array)</w:t>
+              <w:t>Returns the event channel ids of the given component</w:t>
             </w:r>
           </w:p>
         </w:tc>
@@ -13923,7 +14208,7 @@
               <w:rPr>
                 <w:lang w:val="en-US"/>
               </w:rPr>
-              <w:t>getDataChannelSource(</w:t>
+              <w:t>getDataChannelsIds(</w:t>
             </w:r>
             <w:r>
               <w:rPr>
@@ -13950,20 +14235,7 @@
               <w:rPr>
                 <w:lang w:val="en-US"/>
               </w:rPr>
-              <w:t>, channelId)</w:t>
-            </w:r>
-            <w:r>
-              <w:rPr>
-                <w:lang w:val="en-US"/>
-              </w:rPr>
-              <w:t xml:space="preserve"> </w:t>
-            </w:r>
-            <w:r>
-              <w:rPr>
-                <w:b/>
-                <w:lang w:val="en-US"/>
-              </w:rPr>
-              <w:t>*3</w:t>
+              <w:t>)</w:t>
             </w:r>
           </w:p>
         </w:tc>
@@ -13983,19 +14255,7 @@
               <w:rPr>
                 <w:lang w:val="en-US"/>
               </w:rPr>
-              <w:t>Returns the source (</w:t>
-            </w:r>
-            <w:r>
-              <w:rPr>
-                <w:lang w:val="en-US"/>
-              </w:rPr>
-              <w:t>channel edge object</w:t>
-            </w:r>
-            <w:r>
-              <w:rPr>
-                <w:lang w:val="en-US"/>
-              </w:rPr>
-              <w:t>) of a specific data channel</w:t>
+              <w:t>Returns all the data channel ids of the current model (as JSON array)</w:t>
             </w:r>
           </w:p>
         </w:tc>
@@ -14020,7 +14280,7 @@
               <w:rPr>
                 <w:lang w:val="en-US"/>
               </w:rPr>
-              <w:t>getDataChannelTarget(</w:t>
+              <w:t>getDataChannelSource(</w:t>
             </w:r>
             <w:r>
               <w:rPr>
@@ -14034,14 +14294,14 @@
               <w:rPr>
                 <w:lang w:val="en-US"/>
               </w:rPr>
-              <w:t xml:space="preserve">, </w:t>
+              <w:t>,</w:t>
             </w:r>
             <w:r>
               <w:rPr>
                 <w:color w:val="FF0000"/>
                 <w:lang w:val="en-US"/>
               </w:rPr>
-              <w:t>eCB</w:t>
+              <w:t xml:space="preserve"> eCB</w:t>
             </w:r>
             <w:r>
               <w:rPr>
@@ -14080,7 +14340,7 @@
               <w:rPr>
                 <w:lang w:val="en-US"/>
               </w:rPr>
-              <w:t>Returns the target (</w:t>
+              <w:t>Returns the source (</w:t>
             </w:r>
             <w:r>
               <w:rPr>
@@ -14117,7 +14377,7 @@
               <w:rPr>
                 <w:lang w:val="en-US"/>
               </w:rPr>
-              <w:t>getComponentDataChannelsIds(</w:t>
+              <w:t>getDataChannelTarget(</w:t>
             </w:r>
             <w:r>
               <w:rPr>
@@ -14131,20 +14391,33 @@
               <w:rPr>
                 <w:lang w:val="en-US"/>
               </w:rPr>
-              <w:t>,</w:t>
+              <w:t xml:space="preserve">, </w:t>
             </w:r>
             <w:r>
               <w:rPr>
                 <w:color w:val="FF0000"/>
                 <w:lang w:val="en-US"/>
               </w:rPr>
-              <w:t xml:space="preserve"> eCB</w:t>
-            </w:r>
-            <w:r>
-              <w:rPr>
-                <w:lang w:val="en-US"/>
-              </w:rPr>
-              <w:t>, componentId)</w:t>
+              <w:t>eCB</w:t>
+            </w:r>
+            <w:r>
+              <w:rPr>
+                <w:lang w:val="en-US"/>
+              </w:rPr>
+              <w:t>, channelId)</w:t>
+            </w:r>
+            <w:r>
+              <w:rPr>
+                <w:lang w:val="en-US"/>
+              </w:rPr>
+              <w:t xml:space="preserve"> </w:t>
+            </w:r>
+            <w:r>
+              <w:rPr>
+                <w:b/>
+                <w:lang w:val="en-US"/>
+              </w:rPr>
+              <w:t>*3</w:t>
             </w:r>
           </w:p>
         </w:tc>
@@ -14164,7 +14437,19 @@
               <w:rPr>
                 <w:lang w:val="en-US"/>
               </w:rPr>
-              <w:t>Returns the data channel ids of the given component</w:t>
+              <w:t>Returns the target (</w:t>
+            </w:r>
+            <w:r>
+              <w:rPr>
+                <w:lang w:val="en-US"/>
+              </w:rPr>
+              <w:t>channel edge object</w:t>
+            </w:r>
+            <w:r>
+              <w:rPr>
+                <w:lang w:val="en-US"/>
+              </w:rPr>
+              <w:t>) of a specific data channel</w:t>
             </w:r>
           </w:p>
         </w:tc>
@@ -14189,7 +14474,7 @@
               <w:rPr>
                 <w:lang w:val="en-US"/>
               </w:rPr>
-              <w:t>downloadModelFromFile(</w:t>
+              <w:t>getComponentDataChannelsIds(</w:t>
             </w:r>
             <w:r>
               <w:rPr>
@@ -14201,10 +14486,9 @@
             </w:r>
             <w:r>
               <w:rPr>
-                <w:b/>
-                <w:lang w:val="en-US"/>
-              </w:rPr>
-              <w:t xml:space="preserve">, </w:t>
+                <w:lang w:val="en-US"/>
+              </w:rPr>
+              <w:t>,</w:t>
             </w:r>
             <w:r>
               <w:rPr>
@@ -14215,16 +14499,9 @@
             </w:r>
             <w:r>
               <w:rPr>
-                <w:b/>
-                <w:lang w:val="en-US"/>
-              </w:rPr>
-              <w:t xml:space="preserve">, </w:t>
-            </w:r>
-            <w:r>
-              <w:rPr>
-                <w:lang w:val="en-US"/>
-              </w:rPr>
-              <w:t>filename)</w:t>
+                <w:lang w:val="en-US"/>
+              </w:rPr>
+              <w:t>, componentId)</w:t>
             </w:r>
           </w:p>
         </w:tc>
@@ -14244,7 +14521,7 @@
               <w:rPr>
                 <w:lang w:val="en-US"/>
               </w:rPr>
-              <w:t>Returns an xml representation of a model in a specific file</w:t>
+              <w:t>Returns the data channel ids of the given component</w:t>
             </w:r>
           </w:p>
         </w:tc>
@@ -14269,7 +14546,7 @@
               <w:rPr>
                 <w:lang w:val="en-US"/>
               </w:rPr>
-              <w:t>storeModel(</w:t>
+              <w:t>downloadModelFromFile(</w:t>
             </w:r>
             <w:r>
               <w:rPr>
@@ -14304,20 +14581,7 @@
               <w:rPr>
                 <w:lang w:val="en-US"/>
               </w:rPr>
-              <w:t>filename</w:t>
-            </w:r>
-            <w:r>
-              <w:rPr>
-                <w:b/>
-                <w:lang w:val="en-US"/>
-              </w:rPr>
-              <w:t xml:space="preserve">, </w:t>
-            </w:r>
-            <w:r>
-              <w:rPr>
-                <w:lang w:val="en-US"/>
-              </w:rPr>
-              <w:t>modelinXML)</w:t>
+              <w:t>filename)</w:t>
             </w:r>
           </w:p>
         </w:tc>
@@ -14337,7 +14601,7 @@
               <w:rPr>
                 <w:lang w:val="en-US"/>
               </w:rPr>
-              <w:t>Stores a model in the given filename</w:t>
+              <w:t>Returns an xml representation of a model in a specific file</w:t>
             </w:r>
           </w:p>
         </w:tc>
@@ -14362,13 +14626,7 @@
               <w:rPr>
                 <w:lang w:val="en-US"/>
               </w:rPr>
-              <w:t>storeData</w:t>
-            </w:r>
-            <w:r>
-              <w:rPr>
-                <w:lang w:val="en-US"/>
-              </w:rPr>
-              <w:t>(</w:t>
+              <w:t>storeModel(</w:t>
             </w:r>
             <w:r>
               <w:rPr>
@@ -14403,7 +14661,7 @@
               <w:rPr>
                 <w:lang w:val="en-US"/>
               </w:rPr>
-              <w:t>filepath</w:t>
+              <w:t>filename</w:t>
             </w:r>
             <w:r>
               <w:rPr>
@@ -14436,7 +14694,7 @@
               <w:rPr>
                 <w:lang w:val="en-US"/>
               </w:rPr>
-              <w:t>Stores data to a given filepath in the ARE/data folder</w:t>
+              <w:t>Stores a model in the given filename</w:t>
             </w:r>
           </w:p>
         </w:tc>
@@ -14461,7 +14719,7 @@
               <w:rPr>
                 <w:lang w:val="en-US"/>
               </w:rPr>
-              <w:t>storeWebappData</w:t>
+              <w:t>storeData</w:t>
             </w:r>
             <w:r>
               <w:rPr>
@@ -14502,7 +14760,7 @@
               <w:rPr>
                 <w:lang w:val="en-US"/>
               </w:rPr>
-              <w:t>webappId, filepath</w:t>
+              <w:t>filepath</w:t>
             </w:r>
             <w:r>
               <w:rPr>
@@ -14515,13 +14773,7 @@
               <w:rPr>
                 <w:lang w:val="en-US"/>
               </w:rPr>
-              <w:t>data</w:t>
-            </w:r>
-            <w:r>
-              <w:rPr>
-                <w:lang w:val="en-US"/>
-              </w:rPr>
-              <w:t>)</w:t>
+              <w:t>modelinXML)</w:t>
             </w:r>
           </w:p>
         </w:tc>
@@ -14541,7 +14793,7 @@
               <w:rPr>
                 <w:lang w:val="en-US"/>
               </w:rPr>
-              <w:t>Stores data for a specific webapp to webapps/&lt;webappId&gt;/data</w:t>
+              <w:t>Stores data to a given filepath in the ARE/data folder</w:t>
             </w:r>
           </w:p>
         </w:tc>
@@ -14566,13 +14818,7 @@
               <w:rPr>
                 <w:lang w:val="en-US"/>
               </w:rPr>
-              <w:t>get</w:t>
-            </w:r>
-            <w:r>
-              <w:rPr>
-                <w:lang w:val="en-US"/>
-              </w:rPr>
-              <w:t>WebappData</w:t>
+              <w:t>storeWebappData</w:t>
             </w:r>
             <w:r>
               <w:rPr>
@@ -14617,6 +14863,19 @@
             </w:r>
             <w:r>
               <w:rPr>
+                <w:b/>
+                <w:lang w:val="en-US"/>
+              </w:rPr>
+              <w:t xml:space="preserve">, </w:t>
+            </w:r>
+            <w:r>
+              <w:rPr>
+                <w:lang w:val="en-US"/>
+              </w:rPr>
+              <w:t>data</w:t>
+            </w:r>
+            <w:r>
+              <w:rPr>
                 <w:lang w:val="en-US"/>
               </w:rPr>
               <w:t>)</w:t>
@@ -14639,7 +14898,7 @@
               <w:rPr>
                 <w:lang w:val="en-US"/>
               </w:rPr>
-              <w:t>Gets saved data of a specific webapp</w:t>
+              <w:t>Stores data for a specific webapp to webapps/&lt;webappId&gt;/data</w:t>
             </w:r>
           </w:p>
         </w:tc>
@@ -14664,7 +14923,13 @@
               <w:rPr>
                 <w:lang w:val="en-US"/>
               </w:rPr>
-              <w:t>deleteModelFromFile(</w:t>
+              <w:t>getWebappData</w:t>
+            </w:r>
+            <w:r>
+              <w:rPr>
+                <w:lang w:val="en-US"/>
+              </w:rPr>
+              <w:t>(</w:t>
             </w:r>
             <w:r>
               <w:rPr>
@@ -14699,7 +14964,13 @@
               <w:rPr>
                 <w:lang w:val="en-US"/>
               </w:rPr>
-              <w:t>filename)</w:t>
+              <w:t>webappId, filepath</w:t>
+            </w:r>
+            <w:r>
+              <w:rPr>
+                <w:lang w:val="en-US"/>
+              </w:rPr>
+              <w:t>)</w:t>
             </w:r>
           </w:p>
         </w:tc>
@@ -14719,7 +14990,7 @@
               <w:rPr>
                 <w:lang w:val="en-US"/>
               </w:rPr>
-              <w:t>Deletes the model with the given filename</w:t>
+              <w:t>Gets saved data of a specific webapp</w:t>
             </w:r>
           </w:p>
         </w:tc>
@@ -14744,7 +15015,7 @@
               <w:rPr>
                 <w:lang w:val="en-US"/>
               </w:rPr>
-              <w:t>listStoredModels(</w:t>
+              <w:t>deleteModelFromFile(</w:t>
             </w:r>
             <w:r>
               <w:rPr>
@@ -14752,7 +15023,7 @@
                 <w:color w:val="548DD4" w:themeColor="text2" w:themeTint="99"/>
                 <w:lang w:val="en-US"/>
               </w:rPr>
-              <w:t>sCB2</w:t>
+              <w:t>sCB1</w:t>
             </w:r>
             <w:r>
               <w:rPr>
@@ -14770,19 +15041,17 @@
             </w:r>
             <w:r>
               <w:rPr>
-                <w:lang w:val="en-US"/>
-              </w:rPr>
-              <w:t>)</w:t>
-            </w:r>
-          </w:p>
-          <w:p>
-            <w:pPr>
-              <w:spacing w:before="0" w:line="240" w:lineRule="auto"/>
-              <w:jc w:val="center"/>
-              <w:rPr>
-                <w:lang w:val="en-US"/>
-              </w:rPr>
-            </w:pPr>
+                <w:b/>
+                <w:lang w:val="en-US"/>
+              </w:rPr>
+              <w:t xml:space="preserve">, </w:t>
+            </w:r>
+            <w:r>
+              <w:rPr>
+                <w:lang w:val="en-US"/>
+              </w:rPr>
+              <w:t>filename)</w:t>
+            </w:r>
           </w:p>
         </w:tc>
         <w:tc>
@@ -14801,7 +15070,7 @@
               <w:rPr>
                 <w:lang w:val="en-US"/>
               </w:rPr>
-              <w:t>Retrieves the model names that are saved in the ARE repository (as JSON array)</w:t>
+              <w:t>Deletes the model with the given filename</w:t>
             </w:r>
           </w:p>
         </w:tc>
@@ -14826,7 +15095,7 @@
               <w:rPr>
                 <w:lang w:val="en-US"/>
               </w:rPr>
-              <w:t>getComponentDescriptorsAsXml(</w:t>
+              <w:t>listStoredModels(</w:t>
             </w:r>
             <w:r>
               <w:rPr>
@@ -14857,6 +15126,15 @@
               <w:t>)</w:t>
             </w:r>
           </w:p>
+          <w:p>
+            <w:pPr>
+              <w:spacing w:before="0" w:line="240" w:lineRule="auto"/>
+              <w:jc w:val="center"/>
+              <w:rPr>
+                <w:lang w:val="en-US"/>
+              </w:rPr>
+            </w:pPr>
+          </w:p>
         </w:tc>
         <w:tc>
           <w:tcPr>
@@ -14874,7 +15152,7 @@
               <w:rPr>
                 <w:lang w:val="en-US"/>
               </w:rPr>
-              <w:t>Returns an xml string containing the descriptors of the created components with some modifications in order to be used by the webACS</w:t>
+              <w:t>Retrieves the model names that are saved in the ARE repository (as JSON array)</w:t>
             </w:r>
           </w:p>
         </w:tc>
@@ -14899,7 +15177,7 @@
               <w:rPr>
                 <w:lang w:val="en-US"/>
               </w:rPr>
-              <w:t>getComponentDescriptorsAsJSON(</w:t>
+              <w:t>getComponentDescriptorsAsXml(</w:t>
             </w:r>
             <w:r>
               <w:rPr>
@@ -14927,14 +15205,7 @@
               <w:rPr>
                 <w:lang w:val="en-US"/>
               </w:rPr>
-              <w:t xml:space="preserve">) </w:t>
-            </w:r>
-            <w:r>
-              <w:rPr>
-                <w:b/>
-                <w:lang w:val="en-US"/>
-              </w:rPr>
-              <w:t>*1</w:t>
+              <w:t>)</w:t>
             </w:r>
           </w:p>
         </w:tc>
@@ -14954,7 +15225,7 @@
               <w:rPr>
                 <w:lang w:val="en-US"/>
               </w:rPr>
-              <w:t>Retrieves the exact content of the component descriptors contained in the ARE repository (as JSON array)</w:t>
+              <w:t>Returns an xml string containing the descriptors of the created components with some modifications in order to be used by the webACS</w:t>
             </w:r>
           </w:p>
         </w:tc>
@@ -14979,7 +15250,7 @@
               <w:rPr>
                 <w:lang w:val="en-US"/>
               </w:rPr>
-              <w:t>getRestFunctions(</w:t>
+              <w:t>getComponentDescriptorsAsJSON(</w:t>
             </w:r>
             <w:r>
               <w:rPr>
@@ -15014,7 +15285,7 @@
                 <w:b/>
                 <w:lang w:val="en-US"/>
               </w:rPr>
-              <w:t>*2</w:t>
+              <w:t>*1</w:t>
             </w:r>
           </w:p>
         </w:tc>
@@ -15034,7 +15305,7 @@
               <w:rPr>
                 <w:lang w:val="en-US"/>
               </w:rPr>
-              <w:t>Retrieves the information for all the available rest functions provided by the Restful API (as JSON array with Function objects)</w:t>
+              <w:t>Retrieves the exact content of the component descriptors contained in the ARE repository (as JSON array)</w:t>
             </w:r>
           </w:p>
         </w:tc>
@@ -15059,7 +15330,7 @@
               <w:rPr>
                 <w:lang w:val="en-US"/>
               </w:rPr>
-              <w:t>subscribe(</w:t>
+              <w:t>getRestFunctions(</w:t>
             </w:r>
             <w:r>
               <w:rPr>
@@ -15067,7 +15338,14 @@
                 <w:color w:val="548DD4" w:themeColor="text2" w:themeTint="99"/>
                 <w:lang w:val="en-US"/>
               </w:rPr>
-              <w:t xml:space="preserve">sCB1, </w:t>
+              <w:t>sCB2</w:t>
+            </w:r>
+            <w:r>
+              <w:rPr>
+                <w:b/>
+                <w:lang w:val="en-US"/>
+              </w:rPr>
+              <w:t xml:space="preserve">, </w:t>
             </w:r>
             <w:r>
               <w:rPr>
@@ -15080,7 +15358,14 @@
               <w:rPr>
                 <w:lang w:val="en-US"/>
               </w:rPr>
-              <w:t>, eventType)</w:t>
+              <w:t xml:space="preserve">) </w:t>
+            </w:r>
+            <w:r>
+              <w:rPr>
+                <w:b/>
+                <w:lang w:val="en-US"/>
+              </w:rPr>
+              <w:t>*2</w:t>
             </w:r>
           </w:p>
         </w:tc>
@@ -15100,7 +15385,7 @@
               <w:rPr>
                 <w:lang w:val="en-US"/>
               </w:rPr>
-              <w:t>Opens a persistent connection with ARE and listens for Server Sent Events. The ‘eventType’ parameter is a string and accepts the values defined in Table 2, ‘Event Type’ column.</w:t>
+              <w:t>Retrieves the information for all the available rest functions provided by the Restful API (as JSON array with Function objects)</w:t>
             </w:r>
           </w:p>
         </w:tc>
@@ -15125,6 +15410,72 @@
               <w:rPr>
                 <w:lang w:val="en-US"/>
               </w:rPr>
+              <w:t>subscribe(</w:t>
+            </w:r>
+            <w:r>
+              <w:rPr>
+                <w:b/>
+                <w:color w:val="548DD4" w:themeColor="text2" w:themeTint="99"/>
+                <w:lang w:val="en-US"/>
+              </w:rPr>
+              <w:t xml:space="preserve">sCB1, </w:t>
+            </w:r>
+            <w:r>
+              <w:rPr>
+                <w:color w:val="FF0000"/>
+                <w:lang w:val="en-US"/>
+              </w:rPr>
+              <w:t xml:space="preserve"> eCB</w:t>
+            </w:r>
+            <w:r>
+              <w:rPr>
+                <w:lang w:val="en-US"/>
+              </w:rPr>
+              <w:t>, eventType)</w:t>
+            </w:r>
+          </w:p>
+        </w:tc>
+        <w:tc>
+          <w:tcPr>
+            <w:tcW w:w="4569" w:type="dxa"/>
+          </w:tcPr>
+          <w:p>
+            <w:pPr>
+              <w:spacing w:before="0" w:line="240" w:lineRule="auto"/>
+              <w:jc w:val="center"/>
+              <w:rPr>
+                <w:lang w:val="en-US"/>
+              </w:rPr>
+            </w:pPr>
+            <w:r>
+              <w:rPr>
+                <w:lang w:val="en-US"/>
+              </w:rPr>
+              <w:t>Opens a persistent connection with ARE and listens for Server Sent Events. The ‘eventType’ parameter is a string and accepts the values defined in Table 2, ‘Event Type’ column.</w:t>
+            </w:r>
+          </w:p>
+        </w:tc>
+      </w:tr>
+      <w:tr>
+        <w:trPr>
+          <w:trHeight w:val="294"/>
+        </w:trPr>
+        <w:tc>
+          <w:tcPr>
+            <w:tcW w:w="5637" w:type="dxa"/>
+          </w:tcPr>
+          <w:p>
+            <w:pPr>
+              <w:spacing w:before="0" w:line="240" w:lineRule="auto"/>
+              <w:jc w:val="center"/>
+              <w:rPr>
+                <w:lang w:val="en-US"/>
+              </w:rPr>
+            </w:pPr>
+            <w:r>
+              <w:rPr>
+                <w:lang w:val="en-US"/>
+              </w:rPr>
               <w:t>unsubscribe(eventType)</w:t>
             </w:r>
           </w:p>
@@ -15155,7 +15506,7 @@
     <w:p>
       <w:pPr>
         <w:pStyle w:val="Beschriftung"/>
-        <w:framePr w:hSpace="180" w:wrap="around" w:vAnchor="page" w:hAnchor="page" w:x="4866" w:y="14242"/>
+        <w:framePr w:hSpace="180" w:wrap="around" w:vAnchor="page" w:hAnchor="page" w:x="4831" w:y="14716"/>
       </w:pPr>
       <w:bookmarkStart w:id="11" w:name="_Toc444526163"/>
       <w:r>
@@ -15231,7 +15582,7 @@
         <mc:AlternateContent>
           <mc:Choice Requires="wps">
             <w:drawing>
-              <wp:anchor distT="0" distB="0" distL="114300" distR="114300" simplePos="0" relativeHeight="251658752" behindDoc="0" locked="0" layoutInCell="1" allowOverlap="1" wp14:anchorId="085B0DAF" wp14:editId="2828A826">
+              <wp:anchor distT="0" distB="0" distL="114300" distR="114300" simplePos="0" relativeHeight="251658752" behindDoc="0" locked="0" layoutInCell="1" allowOverlap="1" wp14:anchorId="32F4E15E" wp14:editId="7776B12E">
                 <wp:simplePos x="0" y="0"/>
                 <wp:positionH relativeFrom="column">
                   <wp:posOffset>1087120</wp:posOffset>
@@ -15534,7 +15885,7 @@
           </mc:Choice>
           <mc:Fallback>
             <w:pict>
-              <v:shapetype w14:anchorId="085B0DAF" id="_x0000_t202" coordsize="21600,21600" o:spt="202" path="m,l,21600r21600,l21600,xe">
+              <v:shapetype w14:anchorId="32F4E15E" id="_x0000_t202" coordsize="21600,21600" o:spt="202" path="m,l,21600r21600,l21600,xe">
                 <v:stroke joinstyle="miter"/>
                 <v:path gradientshapeok="t" o:connecttype="rect"/>
               </v:shapetype>
@@ -15854,7 +16205,7 @@
         <mc:AlternateContent>
           <mc:Choice Requires="wps">
             <w:drawing>
-              <wp:anchor distT="0" distB="0" distL="114300" distR="114300" simplePos="0" relativeHeight="251660800" behindDoc="0" locked="0" layoutInCell="1" allowOverlap="1" wp14:anchorId="3AC78EC6" wp14:editId="14BD1B06">
+              <wp:anchor distT="0" distB="0" distL="114300" distR="114300" simplePos="0" relativeHeight="251660800" behindDoc="0" locked="0" layoutInCell="1" allowOverlap="1" wp14:anchorId="1F783058" wp14:editId="60E3528B">
                 <wp:simplePos x="0" y="0"/>
                 <wp:positionH relativeFrom="column">
                   <wp:posOffset>303530</wp:posOffset>
@@ -15975,7 +16326,7 @@
           </mc:Choice>
           <mc:Fallback>
             <w:pict>
-              <v:rect w14:anchorId="3AC78EC6" id="Rectangle 4" o:spid="_x0000_s1027" style="position:absolute;margin-left:23.9pt;margin-top:65.85pt;width:405.2pt;height:62.75pt;z-index:251660800;visibility:visible;mso-wrap-style:square;mso-width-percent:0;mso-height-percent:0;mso-wrap-distance-left:9pt;mso-wrap-distance-top:0;mso-wrap-distance-right:9pt;mso-wrap-distance-bottom:0;mso-position-horizontal:absolute;mso-position-horizontal-relative:text;mso-position-vertical:absolute;mso-position-vertical-relative:text;mso-width-percent:0;mso-height-percent:0;mso-width-relative:margin;mso-height-relative:margin;v-text-anchor:top" o:gfxdata="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" fillcolor="#fcf2e8" strokecolor="black [3213]" strokeweight="1pt">
+              <v:rect w14:anchorId="1F783058" id="Rectangle 4" o:spid="_x0000_s1027" style="position:absolute;margin-left:23.9pt;margin-top:65.85pt;width:405.2pt;height:62.75pt;z-index:251660800;visibility:visible;mso-wrap-style:square;mso-width-percent:0;mso-height-percent:0;mso-wrap-distance-left:9pt;mso-wrap-distance-top:0;mso-wrap-distance-right:9pt;mso-wrap-distance-bottom:0;mso-position-horizontal:absolute;mso-position-horizontal-relative:text;mso-position-vertical:absolute;mso-position-vertical-relative:text;mso-width-percent:0;mso-height-percent:0;mso-width-relative:margin;mso-height-relative:margin;v-text-anchor:top" o:gfxdata="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" fillcolor="#fcf2e8" strokecolor="black [3213]" strokeweight="1pt">
                 <v:textbox inset="2mm,,0">
                   <w:txbxContent>
                     <w:p>
@@ -18399,7 +18750,7 @@
           <w:lang w:val="de-AT" w:eastAsia="de-AT"/>
         </w:rPr>
         <w:drawing>
-          <wp:anchor distT="0" distB="0" distL="114300" distR="114300" simplePos="0" relativeHeight="251654656" behindDoc="0" locked="0" layoutInCell="1" allowOverlap="1" wp14:anchorId="281F2314" wp14:editId="4D9176EE">
+          <wp:anchor distT="0" distB="0" distL="114300" distR="114300" simplePos="0" relativeHeight="251654656" behindDoc="0" locked="0" layoutInCell="1" allowOverlap="1" wp14:anchorId="42FC3240" wp14:editId="6020A6ED">
             <wp:simplePos x="0" y="0"/>
             <wp:positionH relativeFrom="column">
               <wp:posOffset>-323850</wp:posOffset>
@@ -18546,7 +18897,7 @@
           <w:lang w:val="de-AT" w:eastAsia="de-AT"/>
         </w:rPr>
         <w:drawing>
-          <wp:anchor distT="0" distB="0" distL="114300" distR="114300" simplePos="0" relativeHeight="251659776" behindDoc="0" locked="0" layoutInCell="1" allowOverlap="1" wp14:anchorId="608C58EF" wp14:editId="033CA5D0">
+          <wp:anchor distT="0" distB="0" distL="114300" distR="114300" simplePos="0" relativeHeight="251659776" behindDoc="0" locked="0" layoutInCell="1" allowOverlap="1" wp14:anchorId="5FB0BE98" wp14:editId="1A8CA7A9">
             <wp:simplePos x="0" y="0"/>
             <wp:positionH relativeFrom="column">
               <wp:posOffset>-292735</wp:posOffset>
@@ -19673,34 +20024,61 @@
               <w:spacing w:before="0" w:line="240" w:lineRule="auto"/>
               <w:jc w:val="center"/>
               <w:rPr>
-                <w:lang w:val="en-US"/>
-              </w:rPr>
-            </w:pPr>
-            <w:r>
-              <w:rPr>
                 <w:b/>
                 <w:lang w:val="en-US"/>
               </w:rPr>
-              <w:t>String</w:t>
-            </w:r>
-            <w:r>
-              <w:rPr>
-                <w:lang w:val="en-US"/>
-              </w:rPr>
-              <w:t xml:space="preserve"> downloadModelFromFile(</w:t>
-            </w:r>
+            </w:pPr>
             <w:r>
               <w:rPr>
                 <w:b/>
                 <w:lang w:val="en-US"/>
               </w:rPr>
-              <w:t>String</w:t>
-            </w:r>
-            <w:r>
-              <w:rPr>
-                <w:lang w:val="en-US"/>
-              </w:rPr>
-              <w:t xml:space="preserve"> filename)</w:t>
+              <w:t xml:space="preserve">String </w:t>
+            </w:r>
+            <w:r>
+              <w:rPr>
+                <w:lang w:val="en-US"/>
+              </w:rPr>
+              <w:t>triggerEvent</w:t>
+            </w:r>
+            <w:r>
+              <w:rPr>
+                <w:b/>
+                <w:lang w:val="en-US"/>
+              </w:rPr>
+              <w:t xml:space="preserve">(String </w:t>
+            </w:r>
+            <w:r>
+              <w:rPr>
+                <w:lang w:val="en-US"/>
+              </w:rPr>
+              <w:t>componentId</w:t>
+            </w:r>
+            <w:r>
+              <w:rPr>
+                <w:b/>
+                <w:lang w:val="en-US"/>
+              </w:rPr>
+              <w:t xml:space="preserve">, String </w:t>
+            </w:r>
+            <w:r>
+              <w:rPr>
+                <w:lang w:val="en-US"/>
+              </w:rPr>
+              <w:t>eventP</w:t>
+            </w:r>
+            <w:r>
+              <w:rPr>
+                <w:lang w:val="en-US"/>
+              </w:rPr>
+              <w:t>ortId</w:t>
+            </w:r>
+            <w:r>
+              <w:rPr>
+                <w:b/>
+                <w:lang w:val="en-US"/>
+              </w:rPr>
+              <w:t>)</w:t>
             </w:r>
           </w:p>
         </w:tc>
@@ -19720,7 +20098,7 @@
               <w:rPr>
                 <w:lang w:val="en-US"/>
               </w:rPr>
-              <w:t>Retrieves an xml representation of a model in a specific file</w:t>
+              <w:t>Triggers an event on the given component/port</w:t>
             </w:r>
           </w:p>
         </w:tc>
@@ -19752,7 +20130,7 @@
               <w:rPr>
                 <w:lang w:val="en-US"/>
               </w:rPr>
-              <w:t xml:space="preserve"> storeModel(</w:t>
+              <w:t xml:space="preserve"> downloadModelFromFile(</w:t>
             </w:r>
             <w:r>
               <w:rPr>
@@ -19765,20 +20143,7 @@
               <w:rPr>
                 <w:lang w:val="en-US"/>
               </w:rPr>
-              <w:t xml:space="preserve"> filename</w:t>
-            </w:r>
-            <w:r>
-              <w:rPr>
-                <w:b/>
-                <w:lang w:val="en-US"/>
-              </w:rPr>
-              <w:t>, String</w:t>
-            </w:r>
-            <w:r>
-              <w:rPr>
-                <w:lang w:val="en-US"/>
-              </w:rPr>
-              <w:t xml:space="preserve"> modelinXML)</w:t>
+              <w:t xml:space="preserve"> filename)</w:t>
             </w:r>
           </w:p>
         </w:tc>
@@ -19798,7 +20163,7 @@
               <w:rPr>
                 <w:lang w:val="en-US"/>
               </w:rPr>
-              <w:t>Stores a model in the given filename</w:t>
+              <w:t>Retrieves an xml representation of a model in a specific file</w:t>
             </w:r>
           </w:p>
         </w:tc>
@@ -19830,13 +20195,7 @@
               <w:rPr>
                 <w:lang w:val="en-US"/>
               </w:rPr>
-              <w:t xml:space="preserve"> storeData</w:t>
-            </w:r>
-            <w:r>
-              <w:rPr>
-                <w:lang w:val="en-US"/>
-              </w:rPr>
-              <w:t>(</w:t>
+              <w:t xml:space="preserve"> storeModel(</w:t>
             </w:r>
             <w:r>
               <w:rPr>
@@ -19849,13 +20208,7 @@
               <w:rPr>
                 <w:lang w:val="en-US"/>
               </w:rPr>
-              <w:t xml:space="preserve"> </w:t>
-            </w:r>
-            <w:r>
-              <w:rPr>
-                <w:lang w:val="en-US"/>
-              </w:rPr>
-              <w:t>filepath</w:t>
+              <w:t xml:space="preserve"> filename</w:t>
             </w:r>
             <w:r>
               <w:rPr>
@@ -19868,19 +20221,7 @@
               <w:rPr>
                 <w:lang w:val="en-US"/>
               </w:rPr>
-              <w:t xml:space="preserve"> </w:t>
-            </w:r>
-            <w:r>
-              <w:rPr>
-                <w:lang w:val="en-US"/>
-              </w:rPr>
-              <w:t>data</w:t>
-            </w:r>
-            <w:r>
-              <w:rPr>
-                <w:lang w:val="en-US"/>
-              </w:rPr>
-              <w:t>)</w:t>
+              <w:t xml:space="preserve"> modelinXML)</w:t>
             </w:r>
           </w:p>
         </w:tc>
@@ -19900,7 +20241,7 @@
               <w:rPr>
                 <w:lang w:val="en-US"/>
               </w:rPr>
-              <w:t>Stores data to a given filepath in the ARE/data folder</w:t>
+              <w:t>Stores a model in the given filename</w:t>
             </w:r>
           </w:p>
         </w:tc>
@@ -19918,10 +20259,28 @@
               <w:spacing w:before="0" w:line="240" w:lineRule="auto"/>
               <w:jc w:val="center"/>
               <w:rPr>
+                <w:lang w:val="en-US"/>
+              </w:rPr>
+            </w:pPr>
+            <w:r>
+              <w:rPr>
                 <w:b/>
                 <w:lang w:val="en-US"/>
               </w:rPr>
-            </w:pPr>
+              <w:t>String</w:t>
+            </w:r>
+            <w:r>
+              <w:rPr>
+                <w:lang w:val="en-US"/>
+              </w:rPr>
+              <w:t xml:space="preserve"> storeData</w:t>
+            </w:r>
+            <w:r>
+              <w:rPr>
+                <w:lang w:val="en-US"/>
+              </w:rPr>
+              <w:t>(</w:t>
+            </w:r>
             <w:r>
               <w:rPr>
                 <w:b/>
@@ -19933,39 +20292,20 @@
               <w:rPr>
                 <w:lang w:val="en-US"/>
               </w:rPr>
-              <w:t xml:space="preserve"> store</w:t>
-            </w:r>
-            <w:r>
-              <w:rPr>
-                <w:lang w:val="en-US"/>
-              </w:rPr>
-              <w:t>Webapp</w:t>
-            </w:r>
-            <w:r>
-              <w:rPr>
-                <w:lang w:val="en-US"/>
-              </w:rPr>
-              <w:t>Data</w:t>
-            </w:r>
-            <w:r>
-              <w:rPr>
-                <w:lang w:val="en-US"/>
-              </w:rPr>
-              <w:t>(</w:t>
+              <w:t xml:space="preserve"> </w:t>
+            </w:r>
+            <w:r>
+              <w:rPr>
+                <w:lang w:val="en-US"/>
+              </w:rPr>
+              <w:t>filepath</w:t>
             </w:r>
             <w:r>
               <w:rPr>
                 <w:b/>
                 <w:lang w:val="en-US"/>
               </w:rPr>
-              <w:t>St</w:t>
-            </w:r>
-            <w:r>
-              <w:rPr>
-                <w:b/>
-                <w:lang w:val="en-US"/>
-              </w:rPr>
-              <w:t>ring</w:t>
+              <w:t>, String</w:t>
             </w:r>
             <w:r>
               <w:rPr>
@@ -19977,44 +20317,6 @@
               <w:rPr>
                 <w:lang w:val="en-US"/>
               </w:rPr>
-              <w:t>webappId</w:t>
-            </w:r>
-            <w:r>
-              <w:rPr>
-                <w:b/>
-                <w:lang w:val="en-US"/>
-              </w:rPr>
-              <w:t>, String</w:t>
-            </w:r>
-            <w:r>
-              <w:rPr>
-                <w:lang w:val="en-US"/>
-              </w:rPr>
-              <w:t xml:space="preserve"> </w:t>
-            </w:r>
-            <w:r>
-              <w:rPr>
-                <w:lang w:val="en-US"/>
-              </w:rPr>
-              <w:t>filepath</w:t>
-            </w:r>
-            <w:r>
-              <w:rPr>
-                <w:b/>
-                <w:lang w:val="en-US"/>
-              </w:rPr>
-              <w:t>, String</w:t>
-            </w:r>
-            <w:r>
-              <w:rPr>
-                <w:lang w:val="en-US"/>
-              </w:rPr>
-              <w:t xml:space="preserve"> </w:t>
-            </w:r>
-            <w:r>
-              <w:rPr>
-                <w:lang w:val="en-US"/>
-              </w:rPr>
               <w:t>data</w:t>
             </w:r>
             <w:r>
@@ -20041,7 +20343,7 @@
               <w:rPr>
                 <w:lang w:val="en-US"/>
               </w:rPr>
-              <w:t>Stores webapp data to ARE/web/webapps/&lt;webappId&gt;/data</w:t>
+              <w:t>Stores data to a given filepath in the ARE/data folder</w:t>
             </w:r>
           </w:p>
         </w:tc>
@@ -20074,13 +20376,7 @@
               <w:rPr>
                 <w:lang w:val="en-US"/>
               </w:rPr>
-              <w:t xml:space="preserve"> get</w:t>
-            </w:r>
-            <w:r>
-              <w:rPr>
-                <w:lang w:val="en-US"/>
-              </w:rPr>
-              <w:t>WebappData</w:t>
+              <w:t xml:space="preserve"> storeWebappData</w:t>
             </w:r>
             <w:r>
               <w:rPr>
@@ -20135,6 +20431,25 @@
             </w:r>
             <w:r>
               <w:rPr>
+                <w:b/>
+                <w:lang w:val="en-US"/>
+              </w:rPr>
+              <w:t>, String</w:t>
+            </w:r>
+            <w:r>
+              <w:rPr>
+                <w:lang w:val="en-US"/>
+              </w:rPr>
+              <w:t xml:space="preserve"> </w:t>
+            </w:r>
+            <w:r>
+              <w:rPr>
+                <w:lang w:val="en-US"/>
+              </w:rPr>
+              <w:t>data</w:t>
+            </w:r>
+            <w:r>
+              <w:rPr>
                 <w:lang w:val="en-US"/>
               </w:rPr>
               <w:t>)</w:t>
@@ -20157,7 +20472,7 @@
               <w:rPr>
                 <w:lang w:val="en-US"/>
               </w:rPr>
-              <w:t>Gets stored webapp data</w:t>
+              <w:t>Stores webapp data to ARE/web/webapps/&lt;webappId&gt;/data</w:t>
             </w:r>
           </w:p>
         </w:tc>
@@ -20175,34 +20490,79 @@
               <w:spacing w:before="0" w:line="240" w:lineRule="auto"/>
               <w:jc w:val="center"/>
               <w:rPr>
-                <w:lang w:val="en-US"/>
-              </w:rPr>
-            </w:pPr>
-            <w:r>
-              <w:rPr>
                 <w:b/>
                 <w:lang w:val="en-US"/>
               </w:rPr>
+            </w:pPr>
+            <w:r>
+              <w:rPr>
+                <w:b/>
+                <w:lang w:val="en-US"/>
+              </w:rPr>
               <w:t>String</w:t>
             </w:r>
             <w:r>
               <w:rPr>
                 <w:lang w:val="en-US"/>
               </w:rPr>
-              <w:t xml:space="preserve"> deleteModelFromFile(</w:t>
+              <w:t xml:space="preserve"> getWebappData</w:t>
+            </w:r>
+            <w:r>
+              <w:rPr>
+                <w:lang w:val="en-US"/>
+              </w:rPr>
+              <w:t>(</w:t>
             </w:r>
             <w:r>
               <w:rPr>
                 <w:b/>
                 <w:lang w:val="en-US"/>
               </w:rPr>
-              <w:t>String</w:t>
-            </w:r>
-            <w:r>
-              <w:rPr>
-                <w:lang w:val="en-US"/>
-              </w:rPr>
-              <w:t xml:space="preserve"> filename)</w:t>
+              <w:t>St</w:t>
+            </w:r>
+            <w:r>
+              <w:rPr>
+                <w:b/>
+                <w:lang w:val="en-US"/>
+              </w:rPr>
+              <w:t>ring</w:t>
+            </w:r>
+            <w:r>
+              <w:rPr>
+                <w:lang w:val="en-US"/>
+              </w:rPr>
+              <w:t xml:space="preserve"> </w:t>
+            </w:r>
+            <w:r>
+              <w:rPr>
+                <w:lang w:val="en-US"/>
+              </w:rPr>
+              <w:t>webappId</w:t>
+            </w:r>
+            <w:r>
+              <w:rPr>
+                <w:b/>
+                <w:lang w:val="en-US"/>
+              </w:rPr>
+              <w:t>, String</w:t>
+            </w:r>
+            <w:r>
+              <w:rPr>
+                <w:lang w:val="en-US"/>
+              </w:rPr>
+              <w:t xml:space="preserve"> </w:t>
+            </w:r>
+            <w:r>
+              <w:rPr>
+                <w:lang w:val="en-US"/>
+              </w:rPr>
+              <w:t>filepath</w:t>
+            </w:r>
+            <w:r>
+              <w:rPr>
+                <w:lang w:val="en-US"/>
+              </w:rPr>
+              <w:t>)</w:t>
             </w:r>
           </w:p>
         </w:tc>
@@ -20222,7 +20582,7 @@
               <w:rPr>
                 <w:lang w:val="en-US"/>
               </w:rPr>
-              <w:t>Deletes the model with the given filename</w:t>
+              <w:t>Gets stored webapp data</w:t>
             </w:r>
           </w:p>
         </w:tc>
@@ -20248,23 +20608,27 @@
                 <w:b/>
                 <w:lang w:val="en-US"/>
               </w:rPr>
-              <w:t>String[]</w:t>
-            </w:r>
-            <w:r>
-              <w:rPr>
-                <w:lang w:val="en-US"/>
-              </w:rPr>
-              <w:t xml:space="preserve"> listStoredModels()</w:t>
-            </w:r>
-          </w:p>
-          <w:p>
-            <w:pPr>
-              <w:spacing w:before="0" w:line="240" w:lineRule="auto"/>
-              <w:jc w:val="center"/>
-              <w:rPr>
-                <w:lang w:val="en-US"/>
-              </w:rPr>
-            </w:pPr>
+              <w:t>String</w:t>
+            </w:r>
+            <w:r>
+              <w:rPr>
+                <w:lang w:val="en-US"/>
+              </w:rPr>
+              <w:t xml:space="preserve"> deleteModelFromFile(</w:t>
+            </w:r>
+            <w:r>
+              <w:rPr>
+                <w:b/>
+                <w:lang w:val="en-US"/>
+              </w:rPr>
+              <w:t>String</w:t>
+            </w:r>
+            <w:r>
+              <w:rPr>
+                <w:lang w:val="en-US"/>
+              </w:rPr>
+              <w:t xml:space="preserve"> filename)</w:t>
+            </w:r>
           </w:p>
         </w:tc>
         <w:tc>
@@ -20283,7 +20647,7 @@
               <w:rPr>
                 <w:lang w:val="en-US"/>
               </w:rPr>
-              <w:t>Retrieves a list with all the model that are saved in the ARE repository</w:t>
+              <w:t>Deletes the model with the given filename</w:t>
             </w:r>
           </w:p>
         </w:tc>
@@ -20301,23 +20665,31 @@
               <w:spacing w:before="0" w:line="240" w:lineRule="auto"/>
               <w:jc w:val="center"/>
               <w:rPr>
+                <w:lang w:val="en-US"/>
+              </w:rPr>
+            </w:pPr>
+            <w:r>
+              <w:rPr>
                 <w:b/>
                 <w:lang w:val="en-US"/>
               </w:rPr>
-            </w:pPr>
-            <w:r>
-              <w:rPr>
-                <w:b/>
-                <w:lang w:val="en-US"/>
-              </w:rPr>
-              <w:t xml:space="preserve">String </w:t>
-            </w:r>
-            <w:r>
-              <w:rPr>
-                <w:lang w:val="en-US"/>
-              </w:rPr>
-              <w:t xml:space="preserve"> getComponentDescriptorsAsXml()</w:t>
-            </w:r>
+              <w:t>String[]</w:t>
+            </w:r>
+            <w:r>
+              <w:rPr>
+                <w:lang w:val="en-US"/>
+              </w:rPr>
+              <w:t xml:space="preserve"> listStoredModels()</w:t>
+            </w:r>
+          </w:p>
+          <w:p>
+            <w:pPr>
+              <w:spacing w:before="0" w:line="240" w:lineRule="auto"/>
+              <w:jc w:val="center"/>
+              <w:rPr>
+                <w:lang w:val="en-US"/>
+              </w:rPr>
+            </w:pPr>
           </w:p>
         </w:tc>
         <w:tc>
@@ -20336,14 +20708,7 @@
               <w:rPr>
                 <w:lang w:val="en-US"/>
               </w:rPr>
-              <w:t xml:space="preserve">Returns an xml string containing the descriptors of the created components </w:t>
-            </w:r>
-            <w:r>
-              <w:rPr>
-                <w:lang w:val="en-US"/>
-              </w:rPr>
-              <w:lastRenderedPageBreak/>
-              <w:t>with some modifications in order to be used by the webACS</w:t>
+              <w:t>Retrieves a list with all the model that are saved in the ARE repository</w:t>
             </w:r>
           </w:p>
         </w:tc>
@@ -20371,13 +20736,13 @@
                 <w:lang w:val="en-US"/>
               </w:rPr>
               <w:lastRenderedPageBreak/>
-              <w:t xml:space="preserve">List&lt;String&gt; </w:t>
-            </w:r>
-            <w:r>
-              <w:rPr>
-                <w:lang w:val="en-US"/>
-              </w:rPr>
-              <w:t xml:space="preserve"> getComponentDescriptorsAsJSON()</w:t>
+              <w:t xml:space="preserve">String </w:t>
+            </w:r>
+            <w:r>
+              <w:rPr>
+                <w:lang w:val="en-US"/>
+              </w:rPr>
+              <w:t xml:space="preserve"> getComponentDescriptorsAsXml()</w:t>
             </w:r>
           </w:p>
         </w:tc>
@@ -20397,7 +20762,7 @@
               <w:rPr>
                 <w:lang w:val="en-US"/>
               </w:rPr>
-              <w:t>Retrieves the exact content of the component descriptors contained in the ARE repository (as JSON array)</w:t>
+              <w:t>Returns an xml string containing the descriptors of the created components with some modifications in order to be used by the webACS</w:t>
             </w:r>
           </w:p>
         </w:tc>
@@ -20415,21 +20780,22 @@
               <w:spacing w:before="0" w:line="240" w:lineRule="auto"/>
               <w:jc w:val="center"/>
               <w:rPr>
-                <w:lang w:val="en-US"/>
-              </w:rPr>
-            </w:pPr>
-            <w:r>
-              <w:rPr>
                 <w:b/>
                 <w:lang w:val="en-US"/>
               </w:rPr>
-              <w:t>ArrayList&lt;RestFunction&gt;</w:t>
-            </w:r>
-            <w:r>
-              <w:rPr>
-                <w:lang w:val="en-US"/>
-              </w:rPr>
-              <w:t xml:space="preserve"> functions()</w:t>
+            </w:pPr>
+            <w:r>
+              <w:rPr>
+                <w:b/>
+                <w:lang w:val="en-US"/>
+              </w:rPr>
+              <w:t xml:space="preserve">List&lt;String&gt; </w:t>
+            </w:r>
+            <w:r>
+              <w:rPr>
+                <w:lang w:val="en-US"/>
+              </w:rPr>
+              <w:t xml:space="preserve"> getComponentDescriptorsAsJSON()</w:t>
             </w:r>
           </w:p>
         </w:tc>
@@ -20449,7 +20815,7 @@
               <w:rPr>
                 <w:lang w:val="en-US"/>
               </w:rPr>
-              <w:t>Retrieves a list with all the available rest functions</w:t>
+              <w:t>Retrieves the exact content of the component descriptors contained in the ARE repository (as JSON array)</w:t>
             </w:r>
           </w:p>
         </w:tc>
@@ -20472,22 +20838,16 @@
             </w:pPr>
             <w:r>
               <w:rPr>
-                <w:lang w:val="en-US"/>
-              </w:rPr>
-              <w:t>subscribe(</w:t>
-            </w:r>
-            <w:r>
-              <w:rPr>
                 <w:b/>
                 <w:lang w:val="en-US"/>
               </w:rPr>
-              <w:t xml:space="preserve">String </w:t>
-            </w:r>
-            <w:r>
-              <w:rPr>
-                <w:lang w:val="en-US"/>
-              </w:rPr>
-              <w:t>eventType)</w:t>
+              <w:t>ArrayList&lt;RestFunction&gt;</w:t>
+            </w:r>
+            <w:r>
+              <w:rPr>
+                <w:lang w:val="en-US"/>
+              </w:rPr>
+              <w:t xml:space="preserve"> functions()</w:t>
             </w:r>
           </w:p>
         </w:tc>
@@ -20507,7 +20867,7 @@
               <w:rPr>
                 <w:lang w:val="en-US"/>
               </w:rPr>
-              <w:t>Subscribes the IP that sent the request to the event mechanism</w:t>
+              <w:t>Retrieves a list with all the available rest functions</w:t>
             </w:r>
           </w:p>
         </w:tc>
@@ -20525,6 +20885,64 @@
               <w:spacing w:before="0" w:line="240" w:lineRule="auto"/>
               <w:jc w:val="center"/>
               <w:rPr>
+                <w:lang w:val="en-US"/>
+              </w:rPr>
+            </w:pPr>
+            <w:r>
+              <w:rPr>
+                <w:lang w:val="en-US"/>
+              </w:rPr>
+              <w:t>subscribe(</w:t>
+            </w:r>
+            <w:r>
+              <w:rPr>
+                <w:b/>
+                <w:lang w:val="en-US"/>
+              </w:rPr>
+              <w:t xml:space="preserve">String </w:t>
+            </w:r>
+            <w:r>
+              <w:rPr>
+                <w:lang w:val="en-US"/>
+              </w:rPr>
+              <w:t>eventType)</w:t>
+            </w:r>
+          </w:p>
+        </w:tc>
+        <w:tc>
+          <w:tcPr>
+            <w:tcW w:w="4224" w:type="dxa"/>
+          </w:tcPr>
+          <w:p>
+            <w:pPr>
+              <w:spacing w:before="0" w:line="240" w:lineRule="auto"/>
+              <w:jc w:val="center"/>
+              <w:rPr>
+                <w:lang w:val="en-US"/>
+              </w:rPr>
+            </w:pPr>
+            <w:r>
+              <w:rPr>
+                <w:lang w:val="en-US"/>
+              </w:rPr>
+              <w:t>Subscribes the IP that sent the request to the event mechanism</w:t>
+            </w:r>
+          </w:p>
+        </w:tc>
+      </w:tr>
+      <w:tr>
+        <w:trPr>
+          <w:trHeight w:val="294"/>
+        </w:trPr>
+        <w:tc>
+          <w:tcPr>
+            <w:tcW w:w="5982" w:type="dxa"/>
+          </w:tcPr>
+          <w:p>
+            <w:pPr>
+              <w:spacing w:before="0" w:line="240" w:lineRule="auto"/>
+              <w:jc w:val="center"/>
+              <w:rPr>
                 <w:b/>
                 <w:lang w:val="en-US"/>
               </w:rPr>
@@ -20576,7 +20994,7 @@
     <w:p>
       <w:pPr>
         <w:pStyle w:val="Beschriftung"/>
-        <w:framePr w:hSpace="180" w:wrap="around" w:vAnchor="page" w:hAnchor="page" w:x="4786" w:y="4745"/>
+        <w:framePr w:hSpace="180" w:wrap="around" w:vAnchor="page" w:hAnchor="page" w:x="4681" w:y="5386"/>
       </w:pPr>
       <w:bookmarkStart w:id="15" w:name="_Toc444526165"/>
       <w:r>
@@ -20826,7 +21244,7 @@
               <w:noProof/>
               <w:sz w:val="28"/>
             </w:rPr>
-            <w:t>22</w:t>
+            <w:t>21</w:t>
           </w:r>
           <w:r>
             <w:rPr>
@@ -24317,7 +24735,7 @@
 </file>
 
 <file path=customXml/itemProps1.xml><?xml version="1.0" encoding="utf-8"?>
-<ds:datastoreItem xmlns:ds="http://schemas.openxmlformats.org/officeDocument/2006/customXml" ds:itemID="{9C2C2796-43EC-4436-B735-62F86D0ED889}">
+<ds:datastoreItem xmlns:ds="http://schemas.openxmlformats.org/officeDocument/2006/customXml" ds:itemID="{D82D1DDD-7D1E-439F-A7E8-503A7E04F9AD}">
   <ds:schemaRefs>
     <ds:schemaRef ds:uri="http://schemas.openxmlformats.org/officeDocument/2006/bibliography"/>
   </ds:schemaRefs>

</xml_diff>